<commit_message>
Added comments and quotes to Ausarbeitung
</commit_message>
<xml_diff>
--- a/ausarbeitung/Ausarbeitung.docx
+++ b/ausarbeitung/Ausarbeitung.docx
@@ -50,6 +50,7 @@
                 <w:dataBinding w:prefixMappings="xmlns:ns0='http://schemas.openxmlformats.org/officeDocument/2006/extended-properties'" w:xpath="/ns0:Properties[1]/ns0:Company[1]" w:storeItemID="{6668398D-A668-4E3E-A5EB-62B293D839F1}"/>
                 <w:text/>
               </w:sdtPr>
+              <w:sdtEndPr/>
               <w:sdtContent>
                 <w:tc>
                   <w:tcPr>
@@ -105,6 +106,7 @@
                   <w:dataBinding w:prefixMappings="xmlns:ns0='http://schemas.openxmlformats.org/package/2006/metadata/core-properties' xmlns:ns1='http://purl.org/dc/elements/1.1/'" w:xpath="/ns0:coreProperties[1]/ns1:title[1]" w:storeItemID="{6C3C8BC8-F283-45AE-878A-BAB7291924A1}"/>
                   <w:text/>
                 </w:sdtPr>
+                <w:sdtEndPr/>
                 <w:sdtContent>
                   <w:p>
                     <w:pPr>
@@ -149,6 +151,7 @@
                 <w:dataBinding w:prefixMappings="xmlns:ns0='http://schemas.openxmlformats.org/package/2006/metadata/core-properties' xmlns:ns1='http://purl.org/dc/elements/1.1/'" w:xpath="/ns0:coreProperties[1]/ns1:subject[1]" w:storeItemID="{6C3C8BC8-F283-45AE-878A-BAB7291924A1}"/>
                 <w:text/>
               </w:sdtPr>
+              <w:sdtEndPr/>
               <w:sdtContent>
                 <w:tc>
                   <w:tcPr>
@@ -218,6 +221,7 @@
                   <w:dataBinding w:prefixMappings="xmlns:ns0='http://schemas.openxmlformats.org/package/2006/metadata/core-properties' xmlns:ns1='http://purl.org/dc/elements/1.1/'" w:xpath="/ns0:coreProperties[1]/ns1:creator[1]" w:storeItemID="{6C3C8BC8-F283-45AE-878A-BAB7291924A1}"/>
                   <w:text/>
                 </w:sdtPr>
+                <w:sdtEndPr/>
                 <w:sdtContent>
                   <w:p>
                     <w:pPr>
@@ -261,6 +265,7 @@
                     <w:calendar w:val="gregorian"/>
                   </w:date>
                 </w:sdtPr>
+                <w:sdtEndPr/>
                 <w:sdtContent>
                   <w:p>
                     <w:pPr>
@@ -2822,7 +2827,14 @@
         <w:rPr>
           <w:lang w:val="de-DE" w:eastAsia="en-GB"/>
         </w:rPr>
-        <w:t xml:space="preserve"> (</w:t>
+        <w:t xml:space="preserve"> </w:t>
+      </w:r>
+      <w:commentRangeStart w:id="5"/>
+      <w:r>
+        <w:rPr>
+          <w:lang w:val="de-DE" w:eastAsia="en-GB"/>
+        </w:rPr>
+        <w:t>(</w:t>
       </w:r>
       <w:r>
         <w:rPr>
@@ -2848,7 +2860,20 @@
         <w:rPr>
           <w:lang w:val="de-DE" w:eastAsia="en-GB"/>
         </w:rPr>
-        <w:t>, wie es Britta Neitzel beschreibt. Wie genau diese Beteiligung aussieht, ist dabei offen. Wichtig ist aber, dass der Interagierende „</w:t>
+        <w:t>, wie es Britta Neitzel beschreibt</w:t>
+      </w:r>
+      <w:commentRangeEnd w:id="5"/>
+      <w:r>
+        <w:rPr>
+          <w:rStyle w:val="Kommentarzeichen"/>
+        </w:rPr>
+        <w:commentReference w:id="5"/>
+      </w:r>
+      <w:r>
+        <w:rPr>
+          <w:lang w:val="de-DE" w:eastAsia="en-GB"/>
+        </w:rPr>
+        <w:t>. Wie genau diese Beteiligung aussieht, ist dabei offen. Wichtig ist aber, dass der Interagierende „</w:t>
       </w:r>
       <w:r>
         <w:rPr>
@@ -2988,6 +3013,8 @@
         </w:rPr>
         <w:t xml:space="preserve">. </w:t>
       </w:r>
+      <w:bookmarkStart w:id="6" w:name="_GoBack"/>
+      <w:bookmarkEnd w:id="6"/>
     </w:p>
     <w:p>
       <w:pPr>
@@ -2997,7 +3024,7 @@
           <w:lang w:val="de-DE"/>
         </w:rPr>
       </w:pPr>
-      <w:bookmarkStart w:id="5" w:name="_Toc513629737"/>
+      <w:bookmarkStart w:id="7" w:name="_Toc513629737"/>
       <w:r>
         <w:rPr>
           <w:rFonts w:eastAsia="Times New Roman"/>
@@ -3005,7 +3032,7 @@
         </w:rPr>
         <w:t>Wissenschaftlicher Stand</w:t>
       </w:r>
-      <w:bookmarkEnd w:id="5"/>
+      <w:bookmarkEnd w:id="7"/>
     </w:p>
     <w:p>
       <w:pPr>
@@ -3038,7 +3065,7 @@
           <w:lang w:val="de-DE" w:eastAsia="en-GB"/>
         </w:rPr>
       </w:pPr>
-      <w:commentRangeStart w:id="6"/>
+      <w:commentRangeStart w:id="8"/>
       <w:r>
         <w:rPr>
           <w:lang w:val="de-DE"/>
@@ -3143,12 +3170,12 @@
         </w:rPr>
         <w:t xml:space="preserve"> </w:t>
       </w:r>
-      <w:commentRangeEnd w:id="6"/>
+      <w:commentRangeEnd w:id="8"/>
       <w:r>
         <w:rPr>
           <w:rStyle w:val="Kommentarzeichen"/>
         </w:rPr>
-        <w:commentReference w:id="6"/>
+        <w:commentReference w:id="8"/>
       </w:r>
     </w:p>
     <w:p>
@@ -3160,7 +3187,7 @@
           <w:lang w:val="de-DE" w:eastAsia="en-GB"/>
         </w:rPr>
       </w:pPr>
-      <w:commentRangeStart w:id="7"/>
+      <w:commentRangeStart w:id="9"/>
       <w:r>
         <w:rPr>
           <w:rFonts w:ascii="Times New Roman" w:eastAsia="Times New Roman" w:hAnsi="Times New Roman" w:cs="Times New Roman"/>
@@ -3209,12 +3236,12 @@
         </w:rPr>
         <w:t>“</w:t>
       </w:r>
-      <w:commentRangeEnd w:id="7"/>
+      <w:commentRangeEnd w:id="9"/>
       <w:r>
         <w:rPr>
           <w:rStyle w:val="Kommentarzeichen"/>
         </w:rPr>
-        <w:commentReference w:id="7"/>
+        <w:commentReference w:id="9"/>
       </w:r>
     </w:p>
     <w:p>
@@ -3226,7 +3253,7 @@
           <w:lang w:val="de-DE" w:eastAsia="en-GB"/>
         </w:rPr>
       </w:pPr>
-      <w:commentRangeStart w:id="8"/>
+      <w:commentRangeStart w:id="10"/>
       <w:r>
         <w:rPr>
           <w:rFonts w:ascii="Times New Roman" w:eastAsia="Times New Roman" w:hAnsi="Times New Roman" w:cs="Times New Roman"/>
@@ -3272,12 +3299,95 @@
         </w:rPr>
         <w:t>“</w:t>
       </w:r>
-      <w:commentRangeEnd w:id="8"/>
+      <w:commentRangeEnd w:id="10"/>
       <w:r>
         <w:rPr>
           <w:rStyle w:val="Kommentarzeichen"/>
         </w:rPr>
-        <w:commentReference w:id="8"/>
+        <w:commentReference w:id="10"/>
+      </w:r>
+    </w:p>
+    <w:p>
+      <w:pPr>
+        <w:rPr>
+          <w:rFonts w:ascii="Times New Roman" w:eastAsia="Times New Roman" w:hAnsi="Times New Roman" w:cs="Times New Roman"/>
+          <w:sz w:val="25"/>
+          <w:szCs w:val="25"/>
+          <w:lang w:eastAsia="en-GB"/>
+        </w:rPr>
+      </w:pPr>
+      <w:commentRangeStart w:id="11"/>
+      <w:r>
+        <w:rPr>
+          <w:rFonts w:ascii="Times New Roman" w:eastAsia="Times New Roman" w:hAnsi="Times New Roman" w:cs="Times New Roman"/>
+          <w:sz w:val="25"/>
+          <w:szCs w:val="25"/>
+          <w:lang w:eastAsia="en-GB"/>
+        </w:rPr>
+        <w:t xml:space="preserve">AR </w:t>
+      </w:r>
+      <w:proofErr w:type="spellStart"/>
+      <w:r>
+        <w:rPr>
+          <w:rFonts w:ascii="Times New Roman" w:eastAsia="Times New Roman" w:hAnsi="Times New Roman" w:cs="Times New Roman"/>
+          <w:sz w:val="25"/>
+          <w:szCs w:val="25"/>
+          <w:lang w:eastAsia="en-GB"/>
+        </w:rPr>
+        <w:t>ist</w:t>
+      </w:r>
+      <w:proofErr w:type="spellEnd"/>
+      <w:r>
+        <w:rPr>
+          <w:rFonts w:ascii="Times New Roman" w:eastAsia="Times New Roman" w:hAnsi="Times New Roman" w:cs="Times New Roman"/>
+          <w:sz w:val="25"/>
+          <w:szCs w:val="25"/>
+          <w:lang w:eastAsia="en-GB"/>
+        </w:rPr>
+        <w:t xml:space="preserve"> „</w:t>
+      </w:r>
+      <w:r>
+        <w:rPr>
+          <w:rFonts w:ascii="Times New Roman" w:eastAsia="Times New Roman" w:hAnsi="Times New Roman" w:cs="Times New Roman"/>
+          <w:sz w:val="25"/>
+          <w:szCs w:val="25"/>
+          <w:lang w:eastAsia="en-GB"/>
+        </w:rPr>
+        <w:t>Interactively generated synthesis of 1st and 2nd order multimodal sensory perceptions, which are taken as 1st order perceptions by</w:t>
+      </w:r>
+      <w:r>
+        <w:rPr>
+          <w:rFonts w:ascii="Times New Roman" w:eastAsia="Times New Roman" w:hAnsi="Times New Roman" w:cs="Times New Roman"/>
+          <w:sz w:val="25"/>
+          <w:szCs w:val="25"/>
+          <w:lang w:eastAsia="en-GB"/>
+        </w:rPr>
+        <w:t xml:space="preserve"> </w:t>
+      </w:r>
+      <w:r>
+        <w:rPr>
+          <w:rFonts w:ascii="Times New Roman" w:eastAsia="Times New Roman" w:hAnsi="Times New Roman" w:cs="Times New Roman"/>
+          <w:sz w:val="25"/>
+          <w:szCs w:val="25"/>
+          <w:lang w:eastAsia="en-GB"/>
+        </w:rPr>
+        <w:t>humans</w:t>
+      </w:r>
+      <w:r>
+        <w:rPr>
+          <w:rFonts w:ascii="Times New Roman" w:eastAsia="Times New Roman" w:hAnsi="Times New Roman" w:cs="Times New Roman"/>
+          <w:sz w:val="25"/>
+          <w:szCs w:val="25"/>
+          <w:lang w:eastAsia="en-GB"/>
+        </w:rPr>
+        <w:t>”</w:t>
+      </w:r>
+      <w:commentRangeEnd w:id="11"/>
+      <w:r>
+        <w:rPr>
+          <w:rStyle w:val="Kommentarzeichen"/>
+        </w:rPr>
+        <w:commentReference w:id="11"/>
       </w:r>
     </w:p>
     <w:p>
@@ -3289,7 +3399,7 @@
           <w:lang w:val="de-DE" w:eastAsia="en-GB"/>
         </w:rPr>
       </w:pPr>
-      <w:commentRangeStart w:id="9"/>
+      <w:commentRangeStart w:id="12"/>
       <w:r>
         <w:rPr>
           <w:rFonts w:ascii="Times New Roman" w:eastAsia="Times New Roman" w:hAnsi="Times New Roman" w:cs="Times New Roman"/>
@@ -3319,12 +3429,12 @@
         </w:rPr>
         <w:t xml:space="preserve"> im echten Leben oder zumindest auf dem Weg dorthin</w:t>
       </w:r>
-      <w:commentRangeEnd w:id="9"/>
+      <w:commentRangeEnd w:id="12"/>
       <w:r>
         <w:rPr>
           <w:rStyle w:val="Kommentarzeichen"/>
         </w:rPr>
-        <w:commentReference w:id="9"/>
+        <w:commentReference w:id="12"/>
       </w:r>
     </w:p>
     <w:p>
@@ -3356,7 +3466,7 @@
           <w:lang w:val="de-DE"/>
         </w:rPr>
       </w:pPr>
-      <w:bookmarkStart w:id="11" w:name="_Toc513629738"/>
+      <w:bookmarkStart w:id="13" w:name="_Toc513629738"/>
       <w:r>
         <w:rPr>
           <w:rFonts w:eastAsia="Times New Roman"/>
@@ -3364,7 +3474,7 @@
         </w:rPr>
         <w:t>Kriterienkatalog</w:t>
       </w:r>
-      <w:bookmarkEnd w:id="11"/>
+      <w:bookmarkEnd w:id="13"/>
     </w:p>
     <w:p>
       <w:pPr>
@@ -3381,7 +3491,7 @@
           <w:lang w:val="de-DE"/>
         </w:rPr>
       </w:pPr>
-      <w:bookmarkStart w:id="12" w:name="_Toc513629739"/>
+      <w:bookmarkStart w:id="14" w:name="_Toc513629739"/>
       <w:r>
         <w:rPr>
           <w:rFonts w:eastAsia="Times New Roman"/>
@@ -3405,7 +3515,7 @@
         </w:rPr>
         <w:t>-Begriff als Sozialwissenschaftlicher)</w:t>
       </w:r>
-      <w:bookmarkEnd w:id="12"/>
+      <w:bookmarkEnd w:id="14"/>
     </w:p>
     <w:p>
       <w:pPr>
@@ -3422,7 +3532,7 @@
           <w:lang w:val="de-DE"/>
         </w:rPr>
       </w:pPr>
-      <w:bookmarkStart w:id="13" w:name="_Toc513629740"/>
+      <w:bookmarkStart w:id="15" w:name="_Toc513629740"/>
       <w:r>
         <w:rPr>
           <w:rFonts w:eastAsia="Times New Roman"/>
@@ -3446,7 +3556,7 @@
         </w:rPr>
         <w:t>? Art der Spieleraktion? (Abgrenzen – wir sind keine Pädagogen!)</w:t>
       </w:r>
-      <w:bookmarkEnd w:id="13"/>
+      <w:bookmarkEnd w:id="15"/>
     </w:p>
     <w:p>
       <w:pPr>
@@ -3463,7 +3573,7 @@
           <w:lang w:val="de-DE"/>
         </w:rPr>
       </w:pPr>
-      <w:bookmarkStart w:id="14" w:name="_Toc513629741"/>
+      <w:bookmarkStart w:id="16" w:name="_Toc513629741"/>
       <w:r>
         <w:rPr>
           <w:rFonts w:eastAsia="Times New Roman"/>
@@ -3517,7 +3627,7 @@
         </w:rPr>
         <w:t>, adressiert an wen, aber wieder – Abgrenzen!</w:t>
       </w:r>
-      <w:bookmarkEnd w:id="14"/>
+      <w:bookmarkEnd w:id="16"/>
     </w:p>
     <w:p>
       <w:pPr>
@@ -3534,7 +3644,7 @@
           <w:lang w:val="de-DE"/>
         </w:rPr>
       </w:pPr>
-      <w:bookmarkStart w:id="15" w:name="_Toc513629742"/>
+      <w:bookmarkStart w:id="17" w:name="_Toc513629742"/>
       <w:r>
         <w:rPr>
           <w:rFonts w:eastAsia="Times New Roman"/>
@@ -3542,7 +3652,7 @@
         </w:rPr>
         <w:t>AR-Qualität (wie ist es umgesetzt)</w:t>
       </w:r>
-      <w:bookmarkEnd w:id="15"/>
+      <w:bookmarkEnd w:id="17"/>
     </w:p>
     <w:p>
       <w:pPr>
@@ -3586,6 +3696,41 @@
           <w:lang w:val="de-DE"/>
         </w:rPr>
       </w:pPr>
+      <w:commentRangeStart w:id="18"/>
+      <w:r>
+        <w:rPr>
+          <w:lang w:val="de-DE"/>
+        </w:rPr>
+        <w:t xml:space="preserve">„Kinder müssen nicht vor den Medien geschützt werden. Die Medien bieten genauso wie viele andere Merkmale der Umwelt Chancen und Risiken. Sie sind so selbstverständlich wie Straßen oder Elektrizität. Beide können gefährlich sein, aber in der Regel werden sie zum gesellschaftlichen und persönlichen Nutzen verwendet. Medien sind allerdings in ihren Nutzungsformen so vielfältig, </w:t>
+      </w:r>
+      <w:proofErr w:type="spellStart"/>
+      <w:r>
+        <w:rPr>
+          <w:lang w:val="de-DE"/>
+        </w:rPr>
+        <w:t>daß</w:t>
+      </w:r>
+      <w:proofErr w:type="spellEnd"/>
+      <w:r>
+        <w:rPr>
+          <w:lang w:val="de-DE"/>
+        </w:rPr>
+        <w:t xml:space="preserve"> (sic!) Kinder für ihre Nutzung eine Basiskompetenz benötigen. Dies bedeutet weniger technisches oder inhaltliches Wissen, es geht vor allem um die Einordnung der Medienerfahrungen in das eigene Leben und den kritischen Umgang mit Information und digitaler Kommunikation.“ (Groebel 1998, S.556)</w:t>
+      </w:r>
+      <w:commentRangeEnd w:id="18"/>
+      <w:r>
+        <w:rPr>
+          <w:rStyle w:val="Kommentarzeichen"/>
+        </w:rPr>
+        <w:commentReference w:id="18"/>
+      </w:r>
+    </w:p>
+    <w:p>
+      <w:pPr>
+        <w:rPr>
+          <w:lang w:val="de-DE"/>
+        </w:rPr>
+      </w:pPr>
     </w:p>
     <w:p>
       <w:pPr>
@@ -3595,7 +3740,7 @@
           <w:lang w:val="de-DE"/>
         </w:rPr>
       </w:pPr>
-      <w:bookmarkStart w:id="16" w:name="_Toc513629744"/>
+      <w:bookmarkStart w:id="19" w:name="_Toc513629744"/>
       <w:r>
         <w:rPr>
           <w:rFonts w:eastAsia="Times New Roman"/>
@@ -3603,7 +3748,7 @@
         </w:rPr>
         <w:t>Welche Apps gehen in eine ähnliche Richtung?</w:t>
       </w:r>
-      <w:bookmarkEnd w:id="16"/>
+      <w:bookmarkEnd w:id="19"/>
     </w:p>
     <w:p>
       <w:pPr>
@@ -3620,15 +3765,16 @@
           <w:lang w:val="de-DE"/>
         </w:rPr>
       </w:pPr>
-      <w:bookmarkStart w:id="17" w:name="_Toc513629745"/>
+      <w:bookmarkStart w:id="20" w:name="_Toc513629745"/>
       <w:r>
         <w:rPr>
           <w:rFonts w:eastAsia="Times New Roman"/>
           <w:lang w:val="de-DE"/>
         </w:rPr>
+        <w:lastRenderedPageBreak/>
         <w:t>Abgrenzung und Konkretisierung unseres Konzepts</w:t>
       </w:r>
-      <w:bookmarkEnd w:id="17"/>
+      <w:bookmarkEnd w:id="20"/>
     </w:p>
     <w:p>
       <w:pPr>
@@ -3654,7 +3800,7 @@
           <w:lang w:val="de-DE"/>
         </w:rPr>
       </w:pPr>
-      <w:bookmarkStart w:id="18" w:name="_Toc513629746"/>
+      <w:bookmarkStart w:id="21" w:name="_Toc513629746"/>
       <w:r>
         <w:rPr>
           <w:rFonts w:eastAsia="Times New Roman"/>
@@ -3662,7 +3808,7 @@
         </w:rPr>
         <w:t>Konzeption &amp; Evaluation</w:t>
       </w:r>
-      <w:bookmarkEnd w:id="18"/>
+      <w:bookmarkEnd w:id="21"/>
     </w:p>
     <w:p>
       <w:pPr>
@@ -3679,7 +3825,7 @@
           <w:lang w:val="de-DE"/>
         </w:rPr>
       </w:pPr>
-      <w:bookmarkStart w:id="19" w:name="_Toc513629747"/>
+      <w:bookmarkStart w:id="22" w:name="_Toc513629747"/>
       <w:r>
         <w:rPr>
           <w:rFonts w:eastAsia="Times New Roman"/>
@@ -3687,7 +3833,7 @@
         </w:rPr>
         <w:t>Erstellung erster Ansätze</w:t>
       </w:r>
-      <w:bookmarkEnd w:id="19"/>
+      <w:bookmarkEnd w:id="22"/>
     </w:p>
     <w:p>
       <w:pPr>
@@ -3704,16 +3850,461 @@
           <w:lang w:val="de-DE"/>
         </w:rPr>
       </w:pPr>
-      <w:bookmarkStart w:id="20" w:name="_Toc513629748"/>
+      <w:bookmarkStart w:id="23" w:name="_Toc513629748"/>
       <w:r>
         <w:rPr>
           <w:rFonts w:eastAsia="Times New Roman"/>
           <w:lang w:val="de-DE"/>
         </w:rPr>
+        <w:t>Diskussion von Anforderungen/Zielgruppe</w:t>
+      </w:r>
+      <w:bookmarkEnd w:id="23"/>
+    </w:p>
+    <w:p>
+      <w:pPr>
+        <w:rPr>
+          <w:lang w:val="de-DE"/>
+        </w:rPr>
+      </w:pPr>
+    </w:p>
+    <w:p>
+      <w:pPr>
+        <w:pStyle w:val="berschrift2"/>
+        <w:rPr>
+          <w:rFonts w:eastAsia="Times New Roman"/>
+          <w:lang w:val="de-DE"/>
+        </w:rPr>
+      </w:pPr>
+      <w:bookmarkStart w:id="24" w:name="_Toc513629749"/>
+      <w:r>
+        <w:rPr>
+          <w:rFonts w:eastAsia="Times New Roman"/>
+          <w:lang w:val="de-DE"/>
+        </w:rPr>
+        <w:t>Evaluation: Wer ist unsere Zielgruppe / Anforderungen an die App</w:t>
+      </w:r>
+      <w:bookmarkEnd w:id="24"/>
+    </w:p>
+    <w:p>
+      <w:pPr>
+        <w:rPr>
+          <w:lang w:val="de-DE"/>
+        </w:rPr>
+      </w:pPr>
+    </w:p>
+    <w:p>
+      <w:pPr>
+        <w:pStyle w:val="berschrift2"/>
+        <w:rPr>
+          <w:rFonts w:eastAsia="Times New Roman"/>
+          <w:lang w:val="de-DE"/>
+        </w:rPr>
+      </w:pPr>
+      <w:bookmarkStart w:id="25" w:name="_Toc513629750"/>
+      <w:r>
+        <w:rPr>
+          <w:rFonts w:eastAsia="Times New Roman"/>
+          <w:lang w:val="de-DE"/>
+        </w:rPr>
+        <w:t>Konzepterstellung auf Basis der Ergebnisse</w:t>
+      </w:r>
+      <w:bookmarkEnd w:id="25"/>
+    </w:p>
+    <w:p>
+      <w:pPr>
+        <w:rPr>
+          <w:lang w:val="de-DE"/>
+        </w:rPr>
+      </w:pPr>
+    </w:p>
+    <w:p>
+      <w:pPr>
+        <w:pStyle w:val="berschrift3"/>
+        <w:rPr>
+          <w:rFonts w:eastAsia="Times New Roman"/>
+          <w:lang w:val="de-DE"/>
+        </w:rPr>
+      </w:pPr>
+      <w:bookmarkStart w:id="26" w:name="_Toc513629751"/>
+      <w:r>
+        <w:rPr>
+          <w:rFonts w:eastAsia="Times New Roman"/>
+          <w:lang w:val="de-DE"/>
+        </w:rPr>
+        <w:t>Technische Aspekte</w:t>
+      </w:r>
+      <w:bookmarkEnd w:id="26"/>
+    </w:p>
+    <w:p>
+      <w:pPr>
+        <w:rPr>
+          <w:lang w:val="de-DE"/>
+        </w:rPr>
+      </w:pPr>
+    </w:p>
+    <w:p>
+      <w:pPr>
+        <w:pStyle w:val="berschrift3"/>
+        <w:rPr>
+          <w:rFonts w:eastAsia="Times New Roman"/>
+          <w:lang w:val="de-DE"/>
+        </w:rPr>
+      </w:pPr>
+      <w:bookmarkStart w:id="27" w:name="_Toc513629752"/>
+      <w:r>
+        <w:rPr>
+          <w:rFonts w:eastAsia="Times New Roman"/>
+          <w:lang w:val="de-DE"/>
+        </w:rPr>
+        <w:t>Charaktere/Geschichte</w:t>
+      </w:r>
+      <w:bookmarkEnd w:id="27"/>
+    </w:p>
+    <w:p>
+      <w:pPr>
+        <w:rPr>
+          <w:rFonts w:ascii="Calibri" w:hAnsi="Calibri"/>
+          <w:lang w:val="de-DE"/>
+        </w:rPr>
+      </w:pPr>
+      <w:r>
+        <w:rPr>
+          <w:rFonts w:ascii="Calibri" w:hAnsi="Calibri"/>
+          <w:lang w:val="de-DE"/>
+        </w:rPr>
+        <w:t xml:space="preserve">Geschichten </w:t>
+      </w:r>
+      <w:r>
+        <w:rPr>
+          <w:rFonts w:ascii="Calibri" w:hAnsi="Calibri"/>
+          <w:lang w:val="de-DE"/>
+        </w:rPr>
+        <w:t>für Kinder</w:t>
+      </w:r>
+      <w:r>
+        <w:rPr>
+          <w:rFonts w:ascii="Calibri" w:hAnsi="Calibri"/>
+          <w:lang w:val="de-DE"/>
+        </w:rPr>
+        <w:t xml:space="preserve"> übernehmen nach Neuß folgende Aufgaben: </w:t>
+      </w:r>
+    </w:p>
+    <w:p>
+      <w:pPr>
+        <w:pStyle w:val="Listenabsatz"/>
+        <w:numPr>
+          <w:ilvl w:val="0"/>
+          <w:numId w:val="6"/>
+        </w:numPr>
+        <w:rPr>
+          <w:rFonts w:ascii="Calibri" w:hAnsi="Calibri"/>
+          <w:lang w:val="de-DE"/>
+        </w:rPr>
+      </w:pPr>
+      <w:r>
+        <w:rPr>
+          <w:rFonts w:ascii="Calibri" w:hAnsi="Calibri"/>
+          <w:lang w:val="de-DE"/>
+        </w:rPr>
+        <w:t>Spiegeln (das Kind erkennt sich in der Geschichte wieder)</w:t>
+      </w:r>
+    </w:p>
+    <w:p>
+      <w:pPr>
+        <w:pStyle w:val="Listenabsatz"/>
+        <w:numPr>
+          <w:ilvl w:val="0"/>
+          <w:numId w:val="6"/>
+        </w:numPr>
+        <w:rPr>
+          <w:rFonts w:ascii="Calibri" w:hAnsi="Calibri"/>
+          <w:lang w:val="de-DE"/>
+        </w:rPr>
+      </w:pPr>
+      <w:r>
+        <w:rPr>
+          <w:rFonts w:ascii="Calibri" w:hAnsi="Calibri"/>
+          <w:lang w:val="de-DE"/>
+        </w:rPr>
+        <w:t>Vergewissern („Es geht auch anderen so wie mir“)</w:t>
+      </w:r>
+    </w:p>
+    <w:p>
+      <w:pPr>
+        <w:pStyle w:val="Listenabsatz"/>
+        <w:numPr>
+          <w:ilvl w:val="0"/>
+          <w:numId w:val="6"/>
+        </w:numPr>
+        <w:rPr>
+          <w:rFonts w:ascii="Calibri" w:hAnsi="Calibri"/>
+          <w:lang w:val="de-DE"/>
+        </w:rPr>
+      </w:pPr>
+      <w:r>
+        <w:rPr>
+          <w:rFonts w:ascii="Calibri" w:hAnsi="Calibri"/>
+          <w:lang w:val="de-DE"/>
+        </w:rPr>
+        <w:t>Mut machen (Charaktere als Helden, die Situationen meistern müssen, in denen sie sich klein fühlen)</w:t>
+      </w:r>
+    </w:p>
+    <w:p>
+      <w:pPr>
+        <w:pStyle w:val="Listenabsatz"/>
+        <w:numPr>
+          <w:ilvl w:val="0"/>
+          <w:numId w:val="6"/>
+        </w:numPr>
+        <w:rPr>
+          <w:rFonts w:ascii="Calibri" w:hAnsi="Calibri"/>
+          <w:lang w:val="de-DE"/>
+        </w:rPr>
+      </w:pPr>
+      <w:r>
+        <w:rPr>
+          <w:rFonts w:ascii="Calibri" w:hAnsi="Calibri"/>
+          <w:lang w:val="de-DE"/>
+        </w:rPr>
+        <w:t>Grunderfahrungen (zentrale menschliche Grunderfahrungen, moralische Orientierungen)</w:t>
+      </w:r>
+    </w:p>
+    <w:p>
+      <w:pPr>
+        <w:rPr>
+          <w:rFonts w:ascii="Calibri" w:hAnsi="Calibri"/>
+          <w:lang w:val="de-DE"/>
+        </w:rPr>
+      </w:pPr>
+      <w:r>
+        <w:rPr>
+          <w:rFonts w:ascii="Calibri" w:hAnsi="Calibri"/>
+          <w:lang w:val="de-DE"/>
+        </w:rPr>
+        <w:t>(</w:t>
+      </w:r>
+      <w:r>
+        <w:rPr>
+          <w:rFonts w:ascii="Calibri" w:hAnsi="Calibri"/>
+          <w:lang w:val="de-DE"/>
+        </w:rPr>
+        <w:t>Vgl. Neuß in Lauffer/</w:t>
+      </w:r>
+      <w:proofErr w:type="spellStart"/>
+      <w:r>
+        <w:rPr>
+          <w:rFonts w:ascii="Calibri" w:hAnsi="Calibri"/>
+          <w:lang w:val="de-DE"/>
+        </w:rPr>
+        <w:t>Röllecke</w:t>
+      </w:r>
+      <w:proofErr w:type="spellEnd"/>
+      <w:r>
+        <w:rPr>
+          <w:rFonts w:ascii="Calibri" w:hAnsi="Calibri"/>
+          <w:lang w:val="de-DE"/>
+        </w:rPr>
+        <w:t xml:space="preserve"> </w:t>
+      </w:r>
+      <w:r>
+        <w:rPr>
+          <w:rFonts w:ascii="Calibri" w:hAnsi="Calibri"/>
+          <w:lang w:val="de-DE"/>
+        </w:rPr>
+        <w:t>22)</w:t>
+      </w:r>
+    </w:p>
+    <w:p>
+      <w:pPr>
+        <w:rPr>
+          <w:lang w:val="de-DE"/>
+        </w:rPr>
+      </w:pPr>
+    </w:p>
+    <w:p>
+      <w:pPr>
+        <w:pStyle w:val="berschrift3"/>
+        <w:rPr>
+          <w:rFonts w:eastAsia="Times New Roman"/>
+          <w:lang w:val="de-DE"/>
+        </w:rPr>
+      </w:pPr>
+      <w:bookmarkStart w:id="28" w:name="_Toc513629753"/>
+      <w:r>
+        <w:rPr>
+          <w:rFonts w:eastAsia="Times New Roman"/>
+          <w:lang w:val="de-DE"/>
+        </w:rPr>
+        <w:t>Grafische Aspekte</w:t>
+      </w:r>
+      <w:bookmarkEnd w:id="28"/>
+      <w:r>
+        <w:rPr>
+          <w:rFonts w:eastAsia="Times New Roman"/>
+          <w:lang w:val="de-DE"/>
+        </w:rPr>
+        <w:t xml:space="preserve"> </w:t>
+      </w:r>
+    </w:p>
+    <w:p>
+      <w:pPr>
+        <w:pStyle w:val="berschrift3"/>
+        <w:rPr>
+          <w:rFonts w:eastAsia="Times New Roman"/>
+          <w:lang w:val="de-DE"/>
+        </w:rPr>
+      </w:pPr>
+      <w:r>
+        <w:rPr>
+          <w:rFonts w:eastAsia="Times New Roman"/>
+          <w:lang w:val="de-DE"/>
+        </w:rPr>
+        <w:br/>
+      </w:r>
+    </w:p>
+    <w:p>
+      <w:pPr>
+        <w:pStyle w:val="berschrift1"/>
+        <w:rPr>
+          <w:rFonts w:eastAsia="Times New Roman"/>
+          <w:lang w:val="de-DE"/>
+        </w:rPr>
+      </w:pPr>
+      <w:bookmarkStart w:id="29" w:name="_Toc513629754"/>
+      <w:r>
+        <w:rPr>
+          <w:rFonts w:eastAsia="Times New Roman"/>
+          <w:lang w:val="de-DE"/>
+        </w:rPr>
+        <w:t>Umsetzung</w:t>
+      </w:r>
+      <w:bookmarkEnd w:id="29"/>
+    </w:p>
+    <w:p>
+      <w:pPr>
+        <w:rPr>
+          <w:lang w:val="de-DE"/>
+        </w:rPr>
+      </w:pPr>
+    </w:p>
+    <w:p>
+      <w:pPr>
+        <w:pStyle w:val="berschrift2"/>
+        <w:rPr>
+          <w:rFonts w:eastAsia="Times New Roman"/>
+          <w:lang w:val="de-DE"/>
+        </w:rPr>
+      </w:pPr>
+      <w:bookmarkStart w:id="30" w:name="_Toc513629755"/>
+      <w:r>
+        <w:rPr>
+          <w:rFonts w:eastAsia="Times New Roman"/>
+          <w:lang w:val="de-DE"/>
+        </w:rPr>
+        <w:t>Prototyp</w:t>
+      </w:r>
+      <w:bookmarkEnd w:id="30"/>
+    </w:p>
+    <w:p>
+      <w:pPr>
+        <w:rPr>
+          <w:lang w:val="de-DE"/>
+        </w:rPr>
+      </w:pPr>
+    </w:p>
+    <w:p>
+      <w:pPr>
+        <w:pStyle w:val="berschrift3"/>
+        <w:rPr>
+          <w:rFonts w:eastAsia="Times New Roman"/>
+          <w:lang w:val="de-DE"/>
+        </w:rPr>
+      </w:pPr>
+      <w:bookmarkStart w:id="31" w:name="_Toc513629756"/>
+      <w:r>
+        <w:rPr>
+          <w:rFonts w:eastAsia="Times New Roman"/>
+          <w:lang w:val="de-DE"/>
+        </w:rPr>
+        <w:t>Design</w:t>
+      </w:r>
+      <w:bookmarkEnd w:id="31"/>
+    </w:p>
+    <w:p>
+      <w:pPr>
+        <w:rPr>
+          <w:lang w:val="de-DE"/>
+        </w:rPr>
+      </w:pPr>
+    </w:p>
+    <w:p>
+      <w:pPr>
+        <w:pStyle w:val="berschrift3"/>
+        <w:rPr>
+          <w:rFonts w:eastAsia="Times New Roman"/>
+          <w:lang w:val="de-DE"/>
+        </w:rPr>
+      </w:pPr>
+      <w:bookmarkStart w:id="32" w:name="_Toc513629757"/>
+      <w:r>
+        <w:rPr>
+          <w:rFonts w:eastAsia="Times New Roman"/>
+          <w:lang w:val="de-DE"/>
+        </w:rPr>
+        <w:t>Funktionen</w:t>
+      </w:r>
+      <w:bookmarkEnd w:id="32"/>
+    </w:p>
+    <w:p>
+      <w:pPr>
+        <w:rPr>
+          <w:lang w:val="de-DE"/>
+        </w:rPr>
+      </w:pPr>
+    </w:p>
+    <w:p>
+      <w:pPr>
+        <w:pStyle w:val="berschrift3"/>
+        <w:rPr>
+          <w:rFonts w:eastAsia="Times New Roman"/>
+          <w:lang w:val="de-DE"/>
+        </w:rPr>
+      </w:pPr>
+      <w:bookmarkStart w:id="33" w:name="_Toc513629758"/>
+      <w:r>
+        <w:rPr>
+          <w:rFonts w:eastAsia="Times New Roman"/>
+          <w:lang w:val="de-DE"/>
+        </w:rPr>
         <w:lastRenderedPageBreak/>
-        <w:t>Diskussion von Anforderungen/Zielgruppe</w:t>
-      </w:r>
-      <w:bookmarkEnd w:id="20"/>
+        <w:t>Texte</w:t>
+      </w:r>
+      <w:bookmarkEnd w:id="33"/>
+    </w:p>
+    <w:p>
+      <w:pPr>
+        <w:rPr>
+          <w:lang w:val="de-DE"/>
+        </w:rPr>
+      </w:pPr>
+    </w:p>
+    <w:p>
+      <w:pPr>
+        <w:pStyle w:val="berschrift3"/>
+        <w:rPr>
+          <w:rFonts w:eastAsia="Times New Roman"/>
+          <w:lang w:val="de-DE"/>
+        </w:rPr>
+      </w:pPr>
+      <w:bookmarkStart w:id="34" w:name="_Toc513629759"/>
+      <w:r>
+        <w:rPr>
+          <w:rFonts w:eastAsia="Times New Roman"/>
+          <w:lang w:val="de-DE"/>
+        </w:rPr>
+        <w:t>Bilder</w:t>
+      </w:r>
+      <w:bookmarkEnd w:id="34"/>
     </w:p>
     <w:p>
       <w:pPr>
@@ -3730,324 +4321,33 @@
           <w:lang w:val="de-DE"/>
         </w:rPr>
       </w:pPr>
-      <w:bookmarkStart w:id="21" w:name="_Toc513629749"/>
+      <w:bookmarkStart w:id="35" w:name="_Toc513629760"/>
       <w:r>
         <w:rPr>
           <w:rFonts w:eastAsia="Times New Roman"/>
           <w:lang w:val="de-DE"/>
         </w:rPr>
-        <w:t>Evaluation: Wer ist unsere Zielgruppe / Anforderungen an die App</w:t>
-      </w:r>
-      <w:bookmarkEnd w:id="21"/>
-    </w:p>
-    <w:p>
-      <w:pPr>
-        <w:rPr>
-          <w:lang w:val="de-DE"/>
-        </w:rPr>
-      </w:pPr>
-    </w:p>
-    <w:p>
-      <w:pPr>
-        <w:pStyle w:val="berschrift2"/>
+        <w:t>erneute Evaluation mit Prototyp</w:t>
+      </w:r>
+      <w:bookmarkEnd w:id="35"/>
+    </w:p>
+    <w:p>
+      <w:pPr>
+        <w:pStyle w:val="berschrift1"/>
         <w:rPr>
           <w:rFonts w:eastAsia="Times New Roman"/>
           <w:lang w:val="de-DE"/>
         </w:rPr>
       </w:pPr>
-      <w:bookmarkStart w:id="22" w:name="_Toc513629750"/>
+      <w:bookmarkStart w:id="36" w:name="_Toc513629761"/>
       <w:r>
         <w:rPr>
           <w:rFonts w:eastAsia="Times New Roman"/>
           <w:lang w:val="de-DE"/>
         </w:rPr>
-        <w:t>Konzepterstellung auf Basis der Ergebnisse</w:t>
-      </w:r>
-      <w:bookmarkEnd w:id="22"/>
-    </w:p>
-    <w:p>
-      <w:pPr>
-        <w:rPr>
-          <w:lang w:val="de-DE"/>
-        </w:rPr>
-      </w:pPr>
-    </w:p>
-    <w:p>
-      <w:pPr>
-        <w:pStyle w:val="berschrift3"/>
-        <w:rPr>
-          <w:rFonts w:eastAsia="Times New Roman"/>
-          <w:lang w:val="de-DE"/>
-        </w:rPr>
-      </w:pPr>
-      <w:bookmarkStart w:id="23" w:name="_Toc513629751"/>
-      <w:r>
-        <w:rPr>
-          <w:rFonts w:eastAsia="Times New Roman"/>
-          <w:lang w:val="de-DE"/>
-        </w:rPr>
-        <w:t>Technische Aspekte</w:t>
-      </w:r>
-      <w:bookmarkEnd w:id="23"/>
-    </w:p>
-    <w:p>
-      <w:pPr>
-        <w:rPr>
-          <w:lang w:val="de-DE"/>
-        </w:rPr>
-      </w:pPr>
-    </w:p>
-    <w:p>
-      <w:pPr>
-        <w:pStyle w:val="berschrift3"/>
-        <w:rPr>
-          <w:rFonts w:eastAsia="Times New Roman"/>
-          <w:lang w:val="de-DE"/>
-        </w:rPr>
-      </w:pPr>
-      <w:bookmarkStart w:id="24" w:name="_Toc513629752"/>
-      <w:r>
-        <w:rPr>
-          <w:rFonts w:eastAsia="Times New Roman"/>
-          <w:lang w:val="de-DE"/>
-        </w:rPr>
-        <w:t>Charaktere/Geschichte</w:t>
-      </w:r>
-      <w:bookmarkEnd w:id="24"/>
-    </w:p>
-    <w:p>
-      <w:pPr>
-        <w:rPr>
-          <w:lang w:val="de-DE"/>
-        </w:rPr>
-      </w:pPr>
-    </w:p>
-    <w:p>
-      <w:pPr>
-        <w:pStyle w:val="berschrift3"/>
-        <w:rPr>
-          <w:rFonts w:eastAsia="Times New Roman"/>
-          <w:lang w:val="de-DE"/>
-        </w:rPr>
-      </w:pPr>
-      <w:bookmarkStart w:id="25" w:name="_Toc513629753"/>
-      <w:r>
-        <w:rPr>
-          <w:rFonts w:eastAsia="Times New Roman"/>
-          <w:lang w:val="de-DE"/>
-        </w:rPr>
-        <w:t>Grafische Aspekte</w:t>
-      </w:r>
-      <w:bookmarkEnd w:id="25"/>
-      <w:r>
-        <w:rPr>
-          <w:rFonts w:eastAsia="Times New Roman"/>
-          <w:lang w:val="de-DE"/>
-        </w:rPr>
-        <w:t xml:space="preserve"> </w:t>
-      </w:r>
-    </w:p>
-    <w:p>
-      <w:pPr>
-        <w:pStyle w:val="berschrift3"/>
-        <w:rPr>
-          <w:rFonts w:eastAsia="Times New Roman"/>
-          <w:lang w:val="de-DE"/>
-        </w:rPr>
-      </w:pPr>
-      <w:r>
-        <w:rPr>
-          <w:rFonts w:eastAsia="Times New Roman"/>
-          <w:lang w:val="de-DE"/>
-        </w:rPr>
-        <w:br/>
-      </w:r>
-    </w:p>
-    <w:p>
-      <w:pPr>
-        <w:pStyle w:val="berschrift1"/>
-        <w:rPr>
-          <w:rFonts w:eastAsia="Times New Roman"/>
-          <w:lang w:val="de-DE"/>
-        </w:rPr>
-      </w:pPr>
-      <w:bookmarkStart w:id="26" w:name="_Toc513629754"/>
-      <w:r>
-        <w:rPr>
-          <w:rFonts w:eastAsia="Times New Roman"/>
-          <w:lang w:val="de-DE"/>
-        </w:rPr>
-        <w:t>Umsetzung</w:t>
-      </w:r>
-      <w:bookmarkEnd w:id="26"/>
-    </w:p>
-    <w:p>
-      <w:pPr>
-        <w:rPr>
-          <w:lang w:val="de-DE"/>
-        </w:rPr>
-      </w:pPr>
-    </w:p>
-    <w:p>
-      <w:pPr>
-        <w:pStyle w:val="berschrift2"/>
-        <w:rPr>
-          <w:rFonts w:eastAsia="Times New Roman"/>
-          <w:lang w:val="de-DE"/>
-        </w:rPr>
-      </w:pPr>
-      <w:bookmarkStart w:id="27" w:name="_Toc513629755"/>
-      <w:r>
-        <w:rPr>
-          <w:rFonts w:eastAsia="Times New Roman"/>
-          <w:lang w:val="de-DE"/>
-        </w:rPr>
-        <w:t>Prototyp</w:t>
-      </w:r>
-      <w:bookmarkEnd w:id="27"/>
-    </w:p>
-    <w:p>
-      <w:pPr>
-        <w:rPr>
-          <w:lang w:val="de-DE"/>
-        </w:rPr>
-      </w:pPr>
-    </w:p>
-    <w:p>
-      <w:pPr>
-        <w:pStyle w:val="berschrift3"/>
-        <w:rPr>
-          <w:rFonts w:eastAsia="Times New Roman"/>
-          <w:lang w:val="de-DE"/>
-        </w:rPr>
-      </w:pPr>
-      <w:bookmarkStart w:id="28" w:name="_Toc513629756"/>
-      <w:r>
-        <w:rPr>
-          <w:rFonts w:eastAsia="Times New Roman"/>
-          <w:lang w:val="de-DE"/>
-        </w:rPr>
-        <w:t>Design</w:t>
-      </w:r>
-      <w:bookmarkEnd w:id="28"/>
-    </w:p>
-    <w:p>
-      <w:pPr>
-        <w:rPr>
-          <w:lang w:val="de-DE"/>
-        </w:rPr>
-      </w:pPr>
-    </w:p>
-    <w:p>
-      <w:pPr>
-        <w:pStyle w:val="berschrift3"/>
-        <w:rPr>
-          <w:rFonts w:eastAsia="Times New Roman"/>
-          <w:lang w:val="de-DE"/>
-        </w:rPr>
-      </w:pPr>
-      <w:bookmarkStart w:id="29" w:name="_Toc513629757"/>
-      <w:r>
-        <w:rPr>
-          <w:rFonts w:eastAsia="Times New Roman"/>
-          <w:lang w:val="de-DE"/>
-        </w:rPr>
-        <w:t>Funktionen</w:t>
-      </w:r>
-      <w:bookmarkEnd w:id="29"/>
-    </w:p>
-    <w:p>
-      <w:pPr>
-        <w:rPr>
-          <w:lang w:val="de-DE"/>
-        </w:rPr>
-      </w:pPr>
-    </w:p>
-    <w:p>
-      <w:pPr>
-        <w:pStyle w:val="berschrift3"/>
-        <w:rPr>
-          <w:rFonts w:eastAsia="Times New Roman"/>
-          <w:lang w:val="de-DE"/>
-        </w:rPr>
-      </w:pPr>
-      <w:bookmarkStart w:id="30" w:name="_Toc513629758"/>
-      <w:r>
-        <w:rPr>
-          <w:rFonts w:eastAsia="Times New Roman"/>
-          <w:lang w:val="de-DE"/>
-        </w:rPr>
-        <w:t>Texte</w:t>
-      </w:r>
-      <w:bookmarkEnd w:id="30"/>
-    </w:p>
-    <w:p>
-      <w:pPr>
-        <w:rPr>
-          <w:lang w:val="de-DE"/>
-        </w:rPr>
-      </w:pPr>
-    </w:p>
-    <w:p>
-      <w:pPr>
-        <w:pStyle w:val="berschrift3"/>
-        <w:rPr>
-          <w:rFonts w:eastAsia="Times New Roman"/>
-          <w:lang w:val="de-DE"/>
-        </w:rPr>
-      </w:pPr>
-      <w:bookmarkStart w:id="31" w:name="_Toc513629759"/>
-      <w:r>
-        <w:rPr>
-          <w:rFonts w:eastAsia="Times New Roman"/>
-          <w:lang w:val="de-DE"/>
-        </w:rPr>
-        <w:t>Bilder</w:t>
-      </w:r>
-      <w:bookmarkEnd w:id="31"/>
-    </w:p>
-    <w:p>
-      <w:pPr>
-        <w:rPr>
-          <w:lang w:val="de-DE"/>
-        </w:rPr>
-      </w:pPr>
-    </w:p>
-    <w:p>
-      <w:pPr>
-        <w:pStyle w:val="berschrift2"/>
-        <w:rPr>
-          <w:rFonts w:eastAsia="Times New Roman"/>
-          <w:lang w:val="de-DE"/>
-        </w:rPr>
-      </w:pPr>
-      <w:bookmarkStart w:id="32" w:name="_Toc513629760"/>
-      <w:r>
-        <w:rPr>
-          <w:rFonts w:eastAsia="Times New Roman"/>
-          <w:lang w:val="de-DE"/>
-        </w:rPr>
-        <w:t>erneute Evaluation mit Prototyp</w:t>
-      </w:r>
-      <w:bookmarkEnd w:id="32"/>
-    </w:p>
-    <w:p>
-      <w:pPr>
-        <w:pStyle w:val="berschrift1"/>
-        <w:rPr>
-          <w:rFonts w:eastAsia="Times New Roman"/>
-          <w:lang w:val="de-DE"/>
-        </w:rPr>
-      </w:pPr>
-      <w:bookmarkStart w:id="33" w:name="_Toc513629761"/>
-      <w:r>
-        <w:rPr>
-          <w:rFonts w:eastAsia="Times New Roman"/>
-          <w:lang w:val="de-DE"/>
-        </w:rPr>
         <w:t>Fazit</w:t>
       </w:r>
-      <w:bookmarkEnd w:id="33"/>
+      <w:bookmarkEnd w:id="36"/>
     </w:p>
     <w:p>
       <w:pPr>
@@ -4077,10 +4377,111 @@
 
 <file path=word/comments.xml><?xml version="1.0" encoding="utf-8"?>
 <w:comments xmlns:wpc="http://schemas.microsoft.com/office/word/2010/wordprocessingCanvas" xmlns:cx="http://schemas.microsoft.com/office/drawing/2014/chartex" xmlns:cx1="http://schemas.microsoft.com/office/drawing/2015/9/8/chartex" xmlns:cx2="http://schemas.microsoft.com/office/drawing/2015/10/21/chartex" xmlns:cx3="http://schemas.microsoft.com/office/drawing/2016/5/9/chartex" xmlns:cx4="http://schemas.microsoft.com/office/drawing/2016/5/10/chartex" xmlns:cx5="http://schemas.microsoft.com/office/drawing/2016/5/11/chartex" xmlns:cx6="http://schemas.microsoft.com/office/drawing/2016/5/12/chartex" xmlns:cx7="http://schemas.microsoft.com/office/drawing/2016/5/13/chartex" xmlns:cx8="http://schemas.microsoft.com/office/drawing/2016/5/14/chartex" xmlns:mc="http://schemas.openxmlformats.org/markup-compatibility/2006" xmlns:aink="http://schemas.microsoft.com/office/drawing/2016/ink" xmlns:am3d="http://schemas.microsoft.com/office/drawing/2017/model3d" xmlns:o="urn:schemas-microsoft-com:office:office" xmlns:r="http://schemas.openxmlformats.org/officeDocument/2006/relationships" xmlns:m="http://schemas.openxmlformats.org/officeDocument/2006/math" xmlns:v="urn:schemas-microsoft-com:vml" xmlns:wp14="http://schemas.microsoft.com/office/word/2010/wordprocessingDrawing" xmlns:wp="http://schemas.openxmlformats.org/drawingml/2006/wordprocessingDrawing" xmlns:w10="urn:schemas-microsoft-com:office:word" xmlns:w="http://schemas.openxmlformats.org/wordprocessingml/2006/main" xmlns:w14="http://schemas.microsoft.com/office/word/2010/wordml" xmlns:w15="http://schemas.microsoft.com/office/word/2012/wordml" xmlns:w16cid="http://schemas.microsoft.com/office/word/2016/wordml/cid" xmlns:w16se="http://schemas.microsoft.com/office/word/2015/wordml/symex" xmlns:wpg="http://schemas.microsoft.com/office/word/2010/wordprocessingGroup" xmlns:wpi="http://schemas.microsoft.com/office/word/2010/wordprocessingInk" xmlns:wne="http://schemas.microsoft.com/office/word/2006/wordml" xmlns:wps="http://schemas.microsoft.com/office/word/2010/wordprocessingShape" mc:Ignorable="w14 w15 w16se w16cid wp14">
-  <w:comment w:id="6" w:author="Janna Ti" w:date="2018-05-09T13:57:00Z" w:initials="JT">
+  <w:comment w:id="5" w:author="Christina Golla" w:date="2018-05-15T09:39:00Z" w:initials="CG">
     <w:p>
       <w:pPr>
         <w:pStyle w:val="Kommentartext"/>
+        <w:rPr>
+          <w:lang w:val="de-DE"/>
+        </w:rPr>
+      </w:pPr>
+      <w:r>
+        <w:rPr>
+          <w:rStyle w:val="Kommentarzeichen"/>
+        </w:rPr>
+        <w:annotationRef/>
+      </w:r>
+      <w:r>
+        <w:rPr>
+          <w:lang w:val="de-DE"/>
+        </w:rPr>
+        <w:t>„</w:t>
+      </w:r>
+      <w:r>
+        <w:rPr>
+          <w:lang w:val="de-DE"/>
+        </w:rPr>
+        <w:t>…, wie es Britta Neitzel b</w:t>
+      </w:r>
+      <w:r>
+        <w:rPr>
+          <w:lang w:val="de-DE"/>
+        </w:rPr>
+        <w:t>eschreibt (Neitzel 2012: S.80).“</w:t>
+      </w:r>
+    </w:p>
+    <w:p>
+      <w:pPr>
+        <w:pStyle w:val="Kommentartext"/>
+        <w:rPr>
+          <w:lang w:val="de-DE"/>
+        </w:rPr>
+      </w:pPr>
+      <w:r>
+        <w:rPr>
+          <w:lang w:val="de-DE"/>
+        </w:rPr>
+        <w:t>Würde ich so setzen, dann stört die Klammer den Lesefluss nicht so.</w:t>
+      </w:r>
+    </w:p>
+    <w:p>
+      <w:pPr>
+        <w:pStyle w:val="Kommentartext"/>
+        <w:rPr>
+          <w:lang w:val="de-DE"/>
+        </w:rPr>
+      </w:pPr>
+      <w:r>
+        <w:rPr>
+          <w:lang w:val="de-DE"/>
+        </w:rPr>
+        <w:t>Gleiches Spiel auch bei den nachfolgenden Zitaten</w:t>
+      </w:r>
+    </w:p>
+    <w:p>
+      <w:pPr>
+        <w:pStyle w:val="Kommentartext"/>
+        <w:rPr>
+          <w:lang w:val="de-DE"/>
+        </w:rPr>
+      </w:pPr>
+      <w:r>
+        <w:rPr>
+          <w:lang w:val="de-DE"/>
+        </w:rPr>
+        <w:t xml:space="preserve">Im Zweifel mit Pauls Leitfaden zu Zitierweise, Format </w:t>
+      </w:r>
+      <w:proofErr w:type="spellStart"/>
+      <w:r>
+        <w:rPr>
+          <w:lang w:val="de-DE"/>
+        </w:rPr>
+        <w:t>etc</w:t>
+      </w:r>
+      <w:proofErr w:type="spellEnd"/>
+      <w:r>
+        <w:rPr>
+          <w:lang w:val="de-DE"/>
+        </w:rPr>
+        <w:t xml:space="preserve"> abgleichen (den er hoffentlich für uns hat ^^)</w:t>
+      </w:r>
+    </w:p>
+    <w:p>
+      <w:pPr>
+        <w:pStyle w:val="Kommentartext"/>
+        <w:rPr>
+          <w:lang w:val="de-DE"/>
+        </w:rPr>
+      </w:pPr>
+    </w:p>
+  </w:comment>
+  <w:comment w:id="8" w:author="Janna Ti" w:date="2018-05-09T13:57:00Z" w:initials="JT">
+    <w:p>
+      <w:pPr>
+        <w:pStyle w:val="Kommentartext"/>
+        <w:rPr>
+          <w:lang w:val="de-DE"/>
+        </w:rPr>
       </w:pPr>
       <w:r>
         <w:rPr>
@@ -4112,20 +4513,180 @@
         <w:r>
           <w:rPr>
             <w:rStyle w:val="Hyperlink"/>
+            <w:lang w:val="de-DE"/>
           </w:rPr>
           <w:t>https://katalogplus.ub.uni-bielefeld.de/title/2500689</w:t>
         </w:r>
       </w:hyperlink>
       <w:r>
-        <w:t xml:space="preserve"> (</w:t>
+        <w:rPr>
+          <w:lang w:val="de-DE"/>
+        </w:rPr>
+        <w:t xml:space="preserve"> (Seite: 6)</w:t>
+      </w:r>
+    </w:p>
+    <w:p>
+      <w:pPr>
+        <w:pStyle w:val="Kommentartext"/>
+        <w:rPr>
+          <w:lang w:val="de-DE"/>
+        </w:rPr>
+      </w:pPr>
+    </w:p>
+  </w:comment>
+  <w:comment w:id="9" w:author="Janna Ti" w:date="2018-05-09T14:12:00Z" w:initials="JT">
+    <w:p>
+      <w:pPr>
+        <w:pStyle w:val="Kommentartext"/>
+        <w:rPr>
+          <w:lang w:val="de-DE"/>
+        </w:rPr>
+      </w:pPr>
+      <w:r>
+        <w:rPr>
+          <w:rStyle w:val="Kommentarzeichen"/>
+        </w:rPr>
+        <w:annotationRef/>
+      </w:r>
+      <w:r>
+        <w:rPr>
+          <w:lang w:val="de-DE"/>
+        </w:rPr>
+        <w:t>S. 14, Digitalisierung Aus- und Weiterbildung -</w:t>
+      </w:r>
+      <w:r>
+        <w:rPr>
+          <w:lang w:val="de-DE"/>
+        </w:rPr>
+        <w:t xml:space="preserve"> GLASSROOM</w:t>
+      </w:r>
+    </w:p>
+  </w:comment>
+  <w:comment w:id="10" w:author="Janna Ti" w:date="2018-05-09T14:33:00Z" w:initials="JT">
+    <w:p>
+      <w:pPr>
+        <w:pStyle w:val="Kommentartext"/>
+        <w:rPr>
+          <w:lang w:val="de-DE"/>
+        </w:rPr>
+      </w:pPr>
+      <w:r>
+        <w:rPr>
+          <w:rStyle w:val="Kommentarzeichen"/>
+        </w:rPr>
+        <w:annotationRef/>
+      </w:r>
+      <w:r>
+        <w:rPr>
+          <w:lang w:val="de-DE"/>
+        </w:rPr>
+        <w:t>S. 25, Digitalisierung Aus- und Weiterbildung,</w:t>
+      </w:r>
+      <w:r>
+        <w:rPr>
+          <w:lang w:val="de-DE"/>
+        </w:rPr>
+        <w:t xml:space="preserve"> Überblick und Kram</w:t>
+      </w:r>
+    </w:p>
+  </w:comment>
+  <w:comment w:id="11" w:author="Christina Golla" w:date="2018-05-15T09:44:00Z" w:initials="CG">
+    <w:p>
+      <w:pPr>
+        <w:pStyle w:val="Kommentartext"/>
+        <w:rPr>
+          <w:lang w:val="de-DE"/>
+        </w:rPr>
+      </w:pPr>
+      <w:r>
+        <w:rPr>
+          <w:rStyle w:val="Kommentarzeichen"/>
+        </w:rPr>
+        <w:annotationRef/>
+      </w:r>
+      <w:r>
+        <w:rPr>
+          <w:lang w:val="de-DE"/>
+        </w:rPr>
+        <w:t>Thies’ Def</w:t>
+      </w:r>
+      <w:r>
+        <w:rPr>
+          <w:lang w:val="de-DE"/>
+        </w:rPr>
+        <w:t>inition von AR, das freut ihn sicher</w:t>
+      </w:r>
+    </w:p>
+  </w:comment>
+  <w:comment w:id="12" w:author="Janna Ti" w:date="2018-05-09T14:59:00Z" w:initials="JT">
+    <w:p>
+      <w:pPr>
+        <w:pStyle w:val="Kommentartext"/>
+        <w:rPr>
+          <w:lang w:val="de-DE"/>
+        </w:rPr>
+      </w:pPr>
+      <w:r>
+        <w:rPr>
+          <w:rStyle w:val="Kommentarzeichen"/>
+        </w:rPr>
+        <w:annotationRef/>
+      </w:r>
+      <w:r>
+        <w:rPr>
+          <w:lang w:val="de-DE"/>
+        </w:rPr>
+        <w:t>Inhaltsverzeichnis von AR und VR</w:t>
+      </w:r>
+    </w:p>
+    <w:p>
+      <w:pPr>
+        <w:pStyle w:val="Kommentartext"/>
+        <w:rPr>
+          <w:lang w:val="de-DE"/>
+        </w:rPr>
+      </w:pPr>
+    </w:p>
+  </w:comment>
+  <w:comment w:id="18" w:author="Christina Golla" w:date="2018-05-15T10:16:00Z" w:initials="CG">
+    <w:p>
+      <w:pPr>
+        <w:pStyle w:val="Kommentartext"/>
+        <w:rPr>
+          <w:lang w:val="de-DE"/>
+        </w:rPr>
+      </w:pPr>
+      <w:r>
+        <w:rPr>
+          <w:rStyle w:val="Kommentarzeichen"/>
+        </w:rPr>
+        <w:annotationRef/>
+      </w:r>
+      <w:r>
+        <w:rPr>
+          <w:lang w:val="de-DE"/>
+        </w:rPr>
+        <w:t>“Nachzitiert” aus Neuß, Norbert: Medienpädagogische Beg</w:t>
+      </w:r>
+      <w:r>
+        <w:rPr>
+          <w:lang w:val="de-DE"/>
+        </w:rPr>
+        <w:t>egnungen. In: Lauffer/</w:t>
       </w:r>
       <w:proofErr w:type="spellStart"/>
       <w:r>
-        <w:t>Seite</w:t>
+        <w:rPr>
+          <w:lang w:val="de-DE"/>
+        </w:rPr>
+        <w:t>Röllecke</w:t>
       </w:r>
       <w:proofErr w:type="spellEnd"/>
       <w:r>
-        <w:t>: 6)</w:t>
+        <w:rPr>
+          <w:lang w:val="de-DE"/>
+        </w:rPr>
+        <w:t xml:space="preserve"> (Hrsg.): Kinder im Blick. Medienkompetenz statt Medienabstinenz. S.30</w:t>
       </w:r>
     </w:p>
     <w:p>
@@ -4135,9 +4696,27 @@
           <w:lang w:val="de-DE"/>
         </w:rPr>
       </w:pPr>
-    </w:p>
-  </w:comment>
-  <w:comment w:id="7" w:author="Janna Ti" w:date="2018-05-09T14:12:00Z" w:initials="JT">
+      <w:r>
+        <w:rPr>
+          <w:lang w:val="de-DE"/>
+        </w:rPr>
+        <w:t>(</w:t>
+      </w:r>
+      <w:proofErr w:type="spellStart"/>
+      <w:r>
+        <w:rPr>
+          <w:lang w:val="de-DE"/>
+        </w:rPr>
+        <w:t>Ggf</w:t>
+      </w:r>
+      <w:proofErr w:type="spellEnd"/>
+      <w:r>
+        <w:rPr>
+          <w:lang w:val="de-DE"/>
+        </w:rPr>
+        <w:t xml:space="preserve"> Originalquelle nachschlagen, falls Zitat nicht eh unnötig/zu alt ist)</w:t>
+      </w:r>
+    </w:p>
     <w:p>
       <w:pPr>
         <w:pStyle w:val="Kommentartext"/>
@@ -4145,80 +4724,6 @@
           <w:lang w:val="de-DE"/>
         </w:rPr>
       </w:pPr>
-      <w:r>
-        <w:rPr>
-          <w:rStyle w:val="Kommentarzeichen"/>
-        </w:rPr>
-        <w:annotationRef/>
-      </w:r>
-      <w:r>
-        <w:rPr>
-          <w:lang w:val="de-DE"/>
-        </w:rPr>
-        <w:t>S. 14, Digitalisierung Aus- und Weiterbildung -</w:t>
-      </w:r>
-      <w:r>
-        <w:rPr>
-          <w:lang w:val="de-DE"/>
-        </w:rPr>
-        <w:t xml:space="preserve"> GLASSROOM</w:t>
-      </w:r>
-    </w:p>
-  </w:comment>
-  <w:comment w:id="8" w:author="Janna Ti" w:date="2018-05-09T14:33:00Z" w:initials="JT">
-    <w:p>
-      <w:pPr>
-        <w:pStyle w:val="Kommentartext"/>
-        <w:rPr>
-          <w:lang w:val="de-DE"/>
-        </w:rPr>
-      </w:pPr>
-      <w:r>
-        <w:rPr>
-          <w:rStyle w:val="Kommentarzeichen"/>
-        </w:rPr>
-        <w:annotationRef/>
-      </w:r>
-      <w:r>
-        <w:rPr>
-          <w:lang w:val="de-DE"/>
-        </w:rPr>
-        <w:t>S. 25, Digitalisierung Aus- und Weiterbildung,</w:t>
-      </w:r>
-      <w:r>
-        <w:rPr>
-          <w:lang w:val="de-DE"/>
-        </w:rPr>
-        <w:t xml:space="preserve"> Überblick und Kram</w:t>
-      </w:r>
-    </w:p>
-  </w:comment>
-  <w:comment w:id="9" w:author="Janna Ti" w:date="2018-05-09T14:59:00Z" w:initials="JT">
-    <w:p>
-      <w:pPr>
-        <w:pStyle w:val="Kommentartext"/>
-      </w:pPr>
-      <w:r>
-        <w:rPr>
-          <w:rStyle w:val="Kommentarzeichen"/>
-        </w:rPr>
-        <w:annotationRef/>
-      </w:r>
-      <w:proofErr w:type="spellStart"/>
-      <w:r>
-        <w:t>Inhaltsverzeichnis</w:t>
-      </w:r>
-      <w:proofErr w:type="spellEnd"/>
-      <w:r>
-        <w:t xml:space="preserve"> von AR und VR</w:t>
-      </w:r>
-    </w:p>
-    <w:p>
-      <w:pPr>
-        <w:pStyle w:val="Kommentartext"/>
-      </w:pPr>
-      <w:bookmarkStart w:id="10" w:name="_GoBack"/>
-      <w:bookmarkEnd w:id="10"/>
     </w:p>
   </w:comment>
 </w:comments>
@@ -4226,25 +4731,144 @@
 
 <file path=word/commentsExtended.xml><?xml version="1.0" encoding="utf-8"?>
 <w15:commentsEx xmlns:wpc="http://schemas.microsoft.com/office/word/2010/wordprocessingCanvas" xmlns:cx="http://schemas.microsoft.com/office/drawing/2014/chartex" xmlns:cx1="http://schemas.microsoft.com/office/drawing/2015/9/8/chartex" xmlns:cx2="http://schemas.microsoft.com/office/drawing/2015/10/21/chartex" xmlns:cx3="http://schemas.microsoft.com/office/drawing/2016/5/9/chartex" xmlns:cx4="http://schemas.microsoft.com/office/drawing/2016/5/10/chartex" xmlns:cx5="http://schemas.microsoft.com/office/drawing/2016/5/11/chartex" xmlns:cx6="http://schemas.microsoft.com/office/drawing/2016/5/12/chartex" xmlns:cx7="http://schemas.microsoft.com/office/drawing/2016/5/13/chartex" xmlns:cx8="http://schemas.microsoft.com/office/drawing/2016/5/14/chartex" xmlns:mc="http://schemas.openxmlformats.org/markup-compatibility/2006" xmlns:aink="http://schemas.microsoft.com/office/drawing/2016/ink" xmlns:am3d="http://schemas.microsoft.com/office/drawing/2017/model3d" xmlns:o="urn:schemas-microsoft-com:office:office" xmlns:r="http://schemas.openxmlformats.org/officeDocument/2006/relationships" xmlns:m="http://schemas.openxmlformats.org/officeDocument/2006/math" xmlns:v="urn:schemas-microsoft-com:vml" xmlns:wp14="http://schemas.microsoft.com/office/word/2010/wordprocessingDrawing" xmlns:wp="http://schemas.openxmlformats.org/drawingml/2006/wordprocessingDrawing" xmlns:w10="urn:schemas-microsoft-com:office:word" xmlns:w="http://schemas.openxmlformats.org/wordprocessingml/2006/main" xmlns:w14="http://schemas.microsoft.com/office/word/2010/wordml" xmlns:w15="http://schemas.microsoft.com/office/word/2012/wordml" xmlns:w16cid="http://schemas.microsoft.com/office/word/2016/wordml/cid" xmlns:w16se="http://schemas.microsoft.com/office/word/2015/wordml/symex" xmlns:wpg="http://schemas.microsoft.com/office/word/2010/wordprocessingGroup" xmlns:wpi="http://schemas.microsoft.com/office/word/2010/wordprocessingInk" xmlns:wne="http://schemas.microsoft.com/office/word/2006/wordml" xmlns:wps="http://schemas.microsoft.com/office/word/2010/wordprocessingShape" mc:Ignorable="w14 w15 w16se w16cid wp14">
+  <w15:commentEx w15:paraId="78ABEF35" w15:done="0"/>
   <w15:commentEx w15:paraId="452E94FE" w15:done="0"/>
   <w15:commentEx w15:paraId="7E7764BC" w15:done="0"/>
   <w15:commentEx w15:paraId="11D3134C" w15:done="0"/>
+  <w15:commentEx w15:paraId="479C7757" w15:done="0"/>
   <w15:commentEx w15:paraId="4619958C" w15:done="0"/>
+  <w15:commentEx w15:paraId="6B00F54D" w15:done="0"/>
 </w15:commentsEx>
 </file>
 
 <file path=word/commentsIds.xml><?xml version="1.0" encoding="utf-8"?>
 <w16cid:commentsIds xmlns:wpc="http://schemas.microsoft.com/office/word/2010/wordprocessingCanvas" xmlns:cx="http://schemas.microsoft.com/office/drawing/2014/chartex" xmlns:cx1="http://schemas.microsoft.com/office/drawing/2015/9/8/chartex" xmlns:cx2="http://schemas.microsoft.com/office/drawing/2015/10/21/chartex" xmlns:cx3="http://schemas.microsoft.com/office/drawing/2016/5/9/chartex" xmlns:cx4="http://schemas.microsoft.com/office/drawing/2016/5/10/chartex" xmlns:cx5="http://schemas.microsoft.com/office/drawing/2016/5/11/chartex" xmlns:cx6="http://schemas.microsoft.com/office/drawing/2016/5/12/chartex" xmlns:cx7="http://schemas.microsoft.com/office/drawing/2016/5/13/chartex" xmlns:cx8="http://schemas.microsoft.com/office/drawing/2016/5/14/chartex" xmlns:mc="http://schemas.openxmlformats.org/markup-compatibility/2006" xmlns:aink="http://schemas.microsoft.com/office/drawing/2016/ink" xmlns:am3d="http://schemas.microsoft.com/office/drawing/2017/model3d" xmlns:o="urn:schemas-microsoft-com:office:office" xmlns:r="http://schemas.openxmlformats.org/officeDocument/2006/relationships" xmlns:m="http://schemas.openxmlformats.org/officeDocument/2006/math" xmlns:v="urn:schemas-microsoft-com:vml" xmlns:wp14="http://schemas.microsoft.com/office/word/2010/wordprocessingDrawing" xmlns:wp="http://schemas.openxmlformats.org/drawingml/2006/wordprocessingDrawing" xmlns:w10="urn:schemas-microsoft-com:office:word" xmlns:w="http://schemas.openxmlformats.org/wordprocessingml/2006/main" xmlns:w14="http://schemas.microsoft.com/office/word/2010/wordml" xmlns:w15="http://schemas.microsoft.com/office/word/2012/wordml" xmlns:w16cid="http://schemas.microsoft.com/office/word/2016/wordml/cid" xmlns:w16se="http://schemas.microsoft.com/office/word/2015/wordml/symex" xmlns:wpg="http://schemas.microsoft.com/office/word/2010/wordprocessingGroup" xmlns:wpi="http://schemas.microsoft.com/office/word/2010/wordprocessingInk" xmlns:wne="http://schemas.microsoft.com/office/word/2006/wordml" xmlns:wps="http://schemas.microsoft.com/office/word/2010/wordprocessingShape" mc:Ignorable="w14 w15 w16se w16cid wp14">
+  <w16cid:commentId w16cid:paraId="78ABEF35" w16cid:durableId="1EA52954"/>
   <w16cid:commentId w16cid:paraId="452E94FE" w16cid:durableId="1E9D7CC1"/>
   <w16cid:commentId w16cid:paraId="7E7764BC" w16cid:durableId="1E9D8049"/>
   <w16cid:commentId w16cid:paraId="11D3134C" w16cid:durableId="1E9D8545"/>
+  <w16cid:commentId w16cid:paraId="479C7757" w16cid:durableId="1EA52A68"/>
   <w16cid:commentId w16cid:paraId="4619958C" w16cid:durableId="1E9D8B4A"/>
+  <w16cid:commentId w16cid:paraId="6B00F54D" w16cid:durableId="1EA53215"/>
 </w16cid:commentsIds>
 </file>
 
 <file path=word/numbering.xml><?xml version="1.0" encoding="utf-8"?>
 <w:numbering xmlns:wpc="http://schemas.microsoft.com/office/word/2010/wordprocessingCanvas" xmlns:cx="http://schemas.microsoft.com/office/drawing/2014/chartex" xmlns:cx1="http://schemas.microsoft.com/office/drawing/2015/9/8/chartex" xmlns:cx2="http://schemas.microsoft.com/office/drawing/2015/10/21/chartex" xmlns:cx3="http://schemas.microsoft.com/office/drawing/2016/5/9/chartex" xmlns:cx4="http://schemas.microsoft.com/office/drawing/2016/5/10/chartex" xmlns:cx5="http://schemas.microsoft.com/office/drawing/2016/5/11/chartex" xmlns:cx6="http://schemas.microsoft.com/office/drawing/2016/5/12/chartex" xmlns:cx7="http://schemas.microsoft.com/office/drawing/2016/5/13/chartex" xmlns:cx8="http://schemas.microsoft.com/office/drawing/2016/5/14/chartex" xmlns:mc="http://schemas.openxmlformats.org/markup-compatibility/2006" xmlns:aink="http://schemas.microsoft.com/office/drawing/2016/ink" xmlns:am3d="http://schemas.microsoft.com/office/drawing/2017/model3d" xmlns:o="urn:schemas-microsoft-com:office:office" xmlns:r="http://schemas.openxmlformats.org/officeDocument/2006/relationships" xmlns:m="http://schemas.openxmlformats.org/officeDocument/2006/math" xmlns:v="urn:schemas-microsoft-com:vml" xmlns:wp14="http://schemas.microsoft.com/office/word/2010/wordprocessingDrawing" xmlns:wp="http://schemas.openxmlformats.org/drawingml/2006/wordprocessingDrawing" xmlns:w10="urn:schemas-microsoft-com:office:word" xmlns:w="http://schemas.openxmlformats.org/wordprocessingml/2006/main" xmlns:w14="http://schemas.microsoft.com/office/word/2010/wordml" xmlns:w15="http://schemas.microsoft.com/office/word/2012/wordml" xmlns:w16cid="http://schemas.microsoft.com/office/word/2016/wordml/cid" xmlns:w16se="http://schemas.microsoft.com/office/word/2015/wordml/symex" xmlns:wpg="http://schemas.microsoft.com/office/word/2010/wordprocessingGroup" xmlns:wpi="http://schemas.microsoft.com/office/word/2010/wordprocessingInk" xmlns:wne="http://schemas.microsoft.com/office/word/2006/wordml" xmlns:wps="http://schemas.microsoft.com/office/word/2010/wordprocessingShape" mc:Ignorable="w14 w15 w16se w16cid wp14">
   <w:abstractNum w:abstractNumId="0" w15:restartNumberingAfterBreak="0">
+    <w:nsid w:val="1A9D20B3"/>
+    <w:multiLevelType w:val="hybridMultilevel"/>
+    <w:tmpl w:val="E3500E56"/>
+    <w:lvl w:ilvl="0" w:tplc="2DECFDEC">
+      <w:start w:val="19"/>
+      <w:numFmt w:val="bullet"/>
+      <w:lvlText w:val="-"/>
+      <w:lvlJc w:val="left"/>
+      <w:pPr>
+        <w:ind w:left="1080" w:hanging="360"/>
+      </w:pPr>
+      <w:rPr>
+        <w:rFonts w:ascii="Calibri" w:eastAsiaTheme="minorHAnsi" w:hAnsi="Calibri" w:cstheme="minorBidi" w:hint="default"/>
+      </w:rPr>
+    </w:lvl>
+    <w:lvl w:ilvl="1" w:tplc="08090003" w:tentative="1">
+      <w:start w:val="1"/>
+      <w:numFmt w:val="bullet"/>
+      <w:lvlText w:val="o"/>
+      <w:lvlJc w:val="left"/>
+      <w:pPr>
+        <w:ind w:left="1800" w:hanging="360"/>
+      </w:pPr>
+      <w:rPr>
+        <w:rFonts w:ascii="Courier New" w:hAnsi="Courier New" w:cs="Courier New" w:hint="default"/>
+      </w:rPr>
+    </w:lvl>
+    <w:lvl w:ilvl="2" w:tplc="08090005" w:tentative="1">
+      <w:start w:val="1"/>
+      <w:numFmt w:val="bullet"/>
+      <w:lvlText w:val=""/>
+      <w:lvlJc w:val="left"/>
+      <w:pPr>
+        <w:ind w:left="2520" w:hanging="360"/>
+      </w:pPr>
+      <w:rPr>
+        <w:rFonts w:ascii="Wingdings" w:hAnsi="Wingdings" w:hint="default"/>
+      </w:rPr>
+    </w:lvl>
+    <w:lvl w:ilvl="3" w:tplc="08090001" w:tentative="1">
+      <w:start w:val="1"/>
+      <w:numFmt w:val="bullet"/>
+      <w:lvlText w:val=""/>
+      <w:lvlJc w:val="left"/>
+      <w:pPr>
+        <w:ind w:left="3240" w:hanging="360"/>
+      </w:pPr>
+      <w:rPr>
+        <w:rFonts w:ascii="Symbol" w:hAnsi="Symbol" w:hint="default"/>
+      </w:rPr>
+    </w:lvl>
+    <w:lvl w:ilvl="4" w:tplc="08090003" w:tentative="1">
+      <w:start w:val="1"/>
+      <w:numFmt w:val="bullet"/>
+      <w:lvlText w:val="o"/>
+      <w:lvlJc w:val="left"/>
+      <w:pPr>
+        <w:ind w:left="3960" w:hanging="360"/>
+      </w:pPr>
+      <w:rPr>
+        <w:rFonts w:ascii="Courier New" w:hAnsi="Courier New" w:cs="Courier New" w:hint="default"/>
+      </w:rPr>
+    </w:lvl>
+    <w:lvl w:ilvl="5" w:tplc="08090005" w:tentative="1">
+      <w:start w:val="1"/>
+      <w:numFmt w:val="bullet"/>
+      <w:lvlText w:val=""/>
+      <w:lvlJc w:val="left"/>
+      <w:pPr>
+        <w:ind w:left="4680" w:hanging="360"/>
+      </w:pPr>
+      <w:rPr>
+        <w:rFonts w:ascii="Wingdings" w:hAnsi="Wingdings" w:hint="default"/>
+      </w:rPr>
+    </w:lvl>
+    <w:lvl w:ilvl="6" w:tplc="08090001" w:tentative="1">
+      <w:start w:val="1"/>
+      <w:numFmt w:val="bullet"/>
+      <w:lvlText w:val=""/>
+      <w:lvlJc w:val="left"/>
+      <w:pPr>
+        <w:ind w:left="5400" w:hanging="360"/>
+      </w:pPr>
+      <w:rPr>
+        <w:rFonts w:ascii="Symbol" w:hAnsi="Symbol" w:hint="default"/>
+      </w:rPr>
+    </w:lvl>
+    <w:lvl w:ilvl="7" w:tplc="08090003" w:tentative="1">
+      <w:start w:val="1"/>
+      <w:numFmt w:val="bullet"/>
+      <w:lvlText w:val="o"/>
+      <w:lvlJc w:val="left"/>
+      <w:pPr>
+        <w:ind w:left="6120" w:hanging="360"/>
+      </w:pPr>
+      <w:rPr>
+        <w:rFonts w:ascii="Courier New" w:hAnsi="Courier New" w:cs="Courier New" w:hint="default"/>
+      </w:rPr>
+    </w:lvl>
+    <w:lvl w:ilvl="8" w:tplc="08090005" w:tentative="1">
+      <w:start w:val="1"/>
+      <w:numFmt w:val="bullet"/>
+      <w:lvlText w:val=""/>
+      <w:lvlJc w:val="left"/>
+      <w:pPr>
+        <w:ind w:left="6840" w:hanging="360"/>
+      </w:pPr>
+      <w:rPr>
+        <w:rFonts w:ascii="Wingdings" w:hAnsi="Wingdings" w:hint="default"/>
+      </w:rPr>
+    </w:lvl>
+  </w:abstractNum>
+  <w:abstractNum w:abstractNumId="1" w15:restartNumberingAfterBreak="0">
     <w:nsid w:val="2AA11B1A"/>
     <w:multiLevelType w:val="hybridMultilevel"/>
     <w:tmpl w:val="CE08C31C"/>
@@ -4357,7 +4981,7 @@
       </w:rPr>
     </w:lvl>
   </w:abstractNum>
-  <w:abstractNum w:abstractNumId="1" w15:restartNumberingAfterBreak="0">
+  <w:abstractNum w:abstractNumId="2" w15:restartNumberingAfterBreak="0">
     <w:nsid w:val="49797573"/>
     <w:multiLevelType w:val="multilevel"/>
     <w:tmpl w:val="0407001F"/>
@@ -4443,7 +5067,7 @@
       </w:pPr>
     </w:lvl>
   </w:abstractNum>
-  <w:abstractNum w:abstractNumId="2" w15:restartNumberingAfterBreak="0">
+  <w:abstractNum w:abstractNumId="3" w15:restartNumberingAfterBreak="0">
     <w:nsid w:val="5B06437B"/>
     <w:multiLevelType w:val="multilevel"/>
     <w:tmpl w:val="0407001F"/>
@@ -4529,7 +5153,7 @@
       </w:pPr>
     </w:lvl>
   </w:abstractNum>
-  <w:abstractNum w:abstractNumId="3" w15:restartNumberingAfterBreak="0">
+  <w:abstractNum w:abstractNumId="4" w15:restartNumberingAfterBreak="0">
     <w:nsid w:val="6107052C"/>
     <w:multiLevelType w:val="multilevel"/>
     <w:tmpl w:val="0407001F"/>
@@ -4615,8 +5239,121 @@
       </w:pPr>
     </w:lvl>
   </w:abstractNum>
+  <w:abstractNum w:abstractNumId="5" w15:restartNumberingAfterBreak="0">
+    <w:nsid w:val="671730B7"/>
+    <w:multiLevelType w:val="hybridMultilevel"/>
+    <w:tmpl w:val="9B10300C"/>
+    <w:lvl w:ilvl="0" w:tplc="A38E2D56">
+      <w:start w:val="19"/>
+      <w:numFmt w:val="bullet"/>
+      <w:lvlText w:val="-"/>
+      <w:lvlJc w:val="left"/>
+      <w:pPr>
+        <w:ind w:left="720" w:hanging="360"/>
+      </w:pPr>
+      <w:rPr>
+        <w:rFonts w:ascii="Calibri" w:eastAsiaTheme="minorHAnsi" w:hAnsi="Calibri" w:cstheme="minorBidi" w:hint="default"/>
+      </w:rPr>
+    </w:lvl>
+    <w:lvl w:ilvl="1" w:tplc="08090003" w:tentative="1">
+      <w:start w:val="1"/>
+      <w:numFmt w:val="bullet"/>
+      <w:lvlText w:val="o"/>
+      <w:lvlJc w:val="left"/>
+      <w:pPr>
+        <w:ind w:left="1440" w:hanging="360"/>
+      </w:pPr>
+      <w:rPr>
+        <w:rFonts w:ascii="Courier New" w:hAnsi="Courier New" w:cs="Courier New" w:hint="default"/>
+      </w:rPr>
+    </w:lvl>
+    <w:lvl w:ilvl="2" w:tplc="08090005" w:tentative="1">
+      <w:start w:val="1"/>
+      <w:numFmt w:val="bullet"/>
+      <w:lvlText w:val=""/>
+      <w:lvlJc w:val="left"/>
+      <w:pPr>
+        <w:ind w:left="2160" w:hanging="360"/>
+      </w:pPr>
+      <w:rPr>
+        <w:rFonts w:ascii="Wingdings" w:hAnsi="Wingdings" w:hint="default"/>
+      </w:rPr>
+    </w:lvl>
+    <w:lvl w:ilvl="3" w:tplc="08090001" w:tentative="1">
+      <w:start w:val="1"/>
+      <w:numFmt w:val="bullet"/>
+      <w:lvlText w:val=""/>
+      <w:lvlJc w:val="left"/>
+      <w:pPr>
+        <w:ind w:left="2880" w:hanging="360"/>
+      </w:pPr>
+      <w:rPr>
+        <w:rFonts w:ascii="Symbol" w:hAnsi="Symbol" w:hint="default"/>
+      </w:rPr>
+    </w:lvl>
+    <w:lvl w:ilvl="4" w:tplc="08090003" w:tentative="1">
+      <w:start w:val="1"/>
+      <w:numFmt w:val="bullet"/>
+      <w:lvlText w:val="o"/>
+      <w:lvlJc w:val="left"/>
+      <w:pPr>
+        <w:ind w:left="3600" w:hanging="360"/>
+      </w:pPr>
+      <w:rPr>
+        <w:rFonts w:ascii="Courier New" w:hAnsi="Courier New" w:cs="Courier New" w:hint="default"/>
+      </w:rPr>
+    </w:lvl>
+    <w:lvl w:ilvl="5" w:tplc="08090005" w:tentative="1">
+      <w:start w:val="1"/>
+      <w:numFmt w:val="bullet"/>
+      <w:lvlText w:val=""/>
+      <w:lvlJc w:val="left"/>
+      <w:pPr>
+        <w:ind w:left="4320" w:hanging="360"/>
+      </w:pPr>
+      <w:rPr>
+        <w:rFonts w:ascii="Wingdings" w:hAnsi="Wingdings" w:hint="default"/>
+      </w:rPr>
+    </w:lvl>
+    <w:lvl w:ilvl="6" w:tplc="08090001" w:tentative="1">
+      <w:start w:val="1"/>
+      <w:numFmt w:val="bullet"/>
+      <w:lvlText w:val=""/>
+      <w:lvlJc w:val="left"/>
+      <w:pPr>
+        <w:ind w:left="5040" w:hanging="360"/>
+      </w:pPr>
+      <w:rPr>
+        <w:rFonts w:ascii="Symbol" w:hAnsi="Symbol" w:hint="default"/>
+      </w:rPr>
+    </w:lvl>
+    <w:lvl w:ilvl="7" w:tplc="08090003" w:tentative="1">
+      <w:start w:val="1"/>
+      <w:numFmt w:val="bullet"/>
+      <w:lvlText w:val="o"/>
+      <w:lvlJc w:val="left"/>
+      <w:pPr>
+        <w:ind w:left="5760" w:hanging="360"/>
+      </w:pPr>
+      <w:rPr>
+        <w:rFonts w:ascii="Courier New" w:hAnsi="Courier New" w:cs="Courier New" w:hint="default"/>
+      </w:rPr>
+    </w:lvl>
+    <w:lvl w:ilvl="8" w:tplc="08090005" w:tentative="1">
+      <w:start w:val="1"/>
+      <w:numFmt w:val="bullet"/>
+      <w:lvlText w:val=""/>
+      <w:lvlJc w:val="left"/>
+      <w:pPr>
+        <w:ind w:left="6480" w:hanging="360"/>
+      </w:pPr>
+      <w:rPr>
+        <w:rFonts w:ascii="Wingdings" w:hAnsi="Wingdings" w:hint="default"/>
+      </w:rPr>
+    </w:lvl>
+  </w:abstractNum>
   <w:num w:numId="1">
-    <w:abstractNumId w:val="1"/>
+    <w:abstractNumId w:val="2"/>
     <w:lvlOverride w:ilvl="0">
       <w:startOverride w:val="1"/>
     </w:lvlOverride>
@@ -4646,19 +5383,28 @@
     </w:lvlOverride>
   </w:num>
   <w:num w:numId="2">
+    <w:abstractNumId w:val="4"/>
+  </w:num>
+  <w:num w:numId="3">
+    <w:abstractNumId w:val="1"/>
+  </w:num>
+  <w:num w:numId="4">
     <w:abstractNumId w:val="3"/>
   </w:num>
-  <w:num w:numId="3">
+  <w:num w:numId="5">
+    <w:abstractNumId w:val="5"/>
+  </w:num>
+  <w:num w:numId="6">
     <w:abstractNumId w:val="0"/>
-  </w:num>
-  <w:num w:numId="4">
-    <w:abstractNumId w:val="2"/>
   </w:num>
 </w:numbering>
 </file>
 
 <file path=word/people.xml><?xml version="1.0" encoding="utf-8"?>
 <w15:people xmlns:wpc="http://schemas.microsoft.com/office/word/2010/wordprocessingCanvas" xmlns:cx="http://schemas.microsoft.com/office/drawing/2014/chartex" xmlns:cx1="http://schemas.microsoft.com/office/drawing/2015/9/8/chartex" xmlns:cx2="http://schemas.microsoft.com/office/drawing/2015/10/21/chartex" xmlns:cx3="http://schemas.microsoft.com/office/drawing/2016/5/9/chartex" xmlns:cx4="http://schemas.microsoft.com/office/drawing/2016/5/10/chartex" xmlns:cx5="http://schemas.microsoft.com/office/drawing/2016/5/11/chartex" xmlns:cx6="http://schemas.microsoft.com/office/drawing/2016/5/12/chartex" xmlns:cx7="http://schemas.microsoft.com/office/drawing/2016/5/13/chartex" xmlns:cx8="http://schemas.microsoft.com/office/drawing/2016/5/14/chartex" xmlns:mc="http://schemas.openxmlformats.org/markup-compatibility/2006" xmlns:aink="http://schemas.microsoft.com/office/drawing/2016/ink" xmlns:am3d="http://schemas.microsoft.com/office/drawing/2017/model3d" xmlns:o="urn:schemas-microsoft-com:office:office" xmlns:r="http://schemas.openxmlformats.org/officeDocument/2006/relationships" xmlns:m="http://schemas.openxmlformats.org/officeDocument/2006/math" xmlns:v="urn:schemas-microsoft-com:vml" xmlns:wp14="http://schemas.microsoft.com/office/word/2010/wordprocessingDrawing" xmlns:wp="http://schemas.openxmlformats.org/drawingml/2006/wordprocessingDrawing" xmlns:w10="urn:schemas-microsoft-com:office:word" xmlns:w="http://schemas.openxmlformats.org/wordprocessingml/2006/main" xmlns:w14="http://schemas.microsoft.com/office/word/2010/wordml" xmlns:w15="http://schemas.microsoft.com/office/word/2012/wordml" xmlns:w16cid="http://schemas.microsoft.com/office/word/2016/wordml/cid" xmlns:w16se="http://schemas.microsoft.com/office/word/2015/wordml/symex" xmlns:wpg="http://schemas.microsoft.com/office/word/2010/wordprocessingGroup" xmlns:wpi="http://schemas.microsoft.com/office/word/2010/wordprocessingInk" xmlns:wne="http://schemas.microsoft.com/office/word/2006/wordml" xmlns:wps="http://schemas.microsoft.com/office/word/2010/wordprocessingShape" mc:Ignorable="w14 w15 w16se w16cid wp14">
+  <w15:person w15:author="Christina Golla">
+    <w15:presenceInfo w15:providerId="None" w15:userId="Christina Golla"/>
+  </w15:person>
   <w15:person w15:author="Janna Ti">
     <w15:presenceInfo w15:providerId="Windows Live" w15:userId="f0913f1fe03e9404"/>
   </w15:person>
@@ -5570,26 +6316,26 @@
 
 <file path=word/glossary/fontTable.xml><?xml version="1.0" encoding="utf-8"?>
 <w:fonts xmlns:mc="http://schemas.openxmlformats.org/markup-compatibility/2006" xmlns:r="http://schemas.openxmlformats.org/officeDocument/2006/relationships" xmlns:w="http://schemas.openxmlformats.org/wordprocessingml/2006/main" xmlns:w14="http://schemas.microsoft.com/office/word/2010/wordml" xmlns:w15="http://schemas.microsoft.com/office/word/2012/wordml" xmlns:w16cid="http://schemas.microsoft.com/office/word/2016/wordml/cid" xmlns:w16se="http://schemas.microsoft.com/office/word/2015/wordml/symex" mc:Ignorable="w14 w15 w16se w16cid">
-  <w:font w:name="Symbol">
-    <w:panose1 w:val="05050102010706020507"/>
-    <w:charset w:val="02"/>
-    <w:family w:val="roman"/>
+  <w:font w:name="Calibri">
+    <w:panose1 w:val="020F0502020204030204"/>
+    <w:charset w:val="00"/>
+    <w:family w:val="swiss"/>
     <w:pitch w:val="variable"/>
-    <w:sig w:usb0="00000000" w:usb1="10000000" w:usb2="00000000" w:usb3="00000000" w:csb0="80000000" w:csb1="00000000"/>
+    <w:sig w:usb0="E00002FF" w:usb1="4000ACFF" w:usb2="00000001" w:usb3="00000000" w:csb0="0000019F" w:csb1="00000000"/>
   </w:font>
   <w:font w:name="Times New Roman">
     <w:panose1 w:val="02020603050405020304"/>
     <w:charset w:val="00"/>
     <w:family w:val="roman"/>
     <w:pitch w:val="variable"/>
-    <w:sig w:usb0="E0002EFF" w:usb1="C000785B" w:usb2="00000009" w:usb3="00000000" w:csb0="000001FF" w:csb1="00000000"/>
+    <w:sig w:usb0="E0002EFF" w:usb1="C0007843" w:usb2="00000009" w:usb3="00000000" w:csb0="000001FF" w:csb1="00000000"/>
   </w:font>
   <w:font w:name="Courier New">
     <w:panose1 w:val="02070309020205020404"/>
     <w:charset w:val="00"/>
     <w:family w:val="modern"/>
     <w:pitch w:val="fixed"/>
-    <w:sig w:usb0="E0002EFF" w:usb1="C0007843" w:usb2="00000009" w:usb3="00000000" w:csb0="000001FF" w:csb1="00000000"/>
+    <w:sig w:usb0="E0002AFF" w:usb1="C0007843" w:usb2="00000009" w:usb3="00000000" w:csb0="000001FF" w:csb1="00000000"/>
   </w:font>
   <w:font w:name="Wingdings">
     <w:panose1 w:val="05000000000000000000"/>
@@ -5598,27 +6344,40 @@
     <w:pitch w:val="variable"/>
     <w:sig w:usb0="00000000" w:usb1="10000000" w:usb2="00000000" w:usb3="00000000" w:csb0="80000000" w:csb1="00000000"/>
   </w:font>
-  <w:font w:name="Calibri">
-    <w:panose1 w:val="020F0502020204030204"/>
-    <w:charset w:val="00"/>
-    <w:family w:val="swiss"/>
+  <w:font w:name="Symbol">
+    <w:panose1 w:val="05050102010706020507"/>
+    <w:charset w:val="02"/>
+    <w:family w:val="roman"/>
     <w:pitch w:val="variable"/>
-    <w:sig w:usb0="E0002AFF" w:usb1="C000247B" w:usb2="00000009" w:usb3="00000000" w:csb0="000001FF" w:csb1="00000000"/>
+    <w:sig w:usb0="00000000" w:usb1="10000000" w:usb2="00000000" w:usb3="00000000" w:csb0="80000000" w:csb1="00000000"/>
   </w:font>
   <w:font w:name="Calibri Light">
     <w:panose1 w:val="020F0302020204030204"/>
     <w:charset w:val="00"/>
     <w:family w:val="swiss"/>
     <w:pitch w:val="variable"/>
-    <w:sig w:usb0="E0002AFF" w:usb1="C000247B" w:usb2="00000009" w:usb3="00000000" w:csb0="000001FF" w:csb1="00000000"/>
+    <w:sig w:usb0="A00002EF" w:usb1="4000207B" w:usb2="00000000" w:usb3="00000000" w:csb0="0000019F" w:csb1="00000000"/>
+  </w:font>
+  <w:font w:name="Yu Gothic Light">
+    <w:altName w:val="游ゴシック Light"/>
+    <w:charset w:val="80"/>
+    <w:family w:val="swiss"/>
+    <w:pitch w:val="variable"/>
+    <w:sig w:usb0="E00002FF" w:usb1="2AC7FDFF" w:usb2="00000016" w:usb3="00000000" w:csb0="0002009F" w:csb1="00000000"/>
   </w:font>
   <w:font w:name="Source Sans Pro">
     <w:panose1 w:val="020B0503030403020204"/>
     <w:charset w:val="00"/>
     <w:family w:val="swiss"/>
-    <w:notTrueType/>
     <w:pitch w:val="variable"/>
-    <w:sig w:usb0="20000007" w:usb1="00000001" w:usb2="00000000" w:usb3="00000000" w:csb0="00000193" w:csb1="00000000"/>
+    <w:sig w:usb0="600002F7" w:usb1="02000001" w:usb2="00000000" w:usb3="00000000" w:csb0="0000019F" w:csb1="00000000"/>
+  </w:font>
+  <w:font w:name="Yu Mincho">
+    <w:altName w:val="游明朝"/>
+    <w:charset w:val="80"/>
+    <w:family w:val="roman"/>
+    <w:pitch w:val="variable"/>
+    <w:sig w:usb0="800002E7" w:usb1="2AC7FCFF" w:usb2="00000012" w:usb3="00000000" w:csb0="0002009F" w:csb1="00000000"/>
   </w:font>
   <w:font w:name="Segoe UI">
     <w:panose1 w:val="020B0502040204020203"/>
@@ -5631,9 +6390,8 @@
     <w:panose1 w:val="020B0603030403020204"/>
     <w:charset w:val="00"/>
     <w:family w:val="swiss"/>
-    <w:notTrueType/>
     <w:pitch w:val="variable"/>
-    <w:sig w:usb0="20000007" w:usb1="00000001" w:usb2="00000000" w:usb3="00000000" w:csb0="00000193" w:csb1="00000000"/>
+    <w:sig w:usb0="600002F7" w:usb1="02000001" w:usb2="00000000" w:usb3="00000000" w:csb0="0000019F" w:csb1="00000000"/>
   </w:font>
 </w:fonts>
 </file>
@@ -5656,6 +6414,7 @@
     <w:rsidRoot w:val="00976DF1"/>
     <w:rsid w:val="007D5A1C"/>
     <w:rsid w:val="00976DF1"/>
+    <w:rsid w:val="00FA695D"/>
   </w:rsids>
   <m:mathPr>
     <m:mathFont m:val="Cambria Math"/>
@@ -5670,10 +6429,10 @@
     <m:intLim m:val="subSup"/>
     <m:naryLim m:val="undOvr"/>
   </m:mathPr>
-  <w:themeFontLang w:val="en-GB"/>
+  <w:themeFontLang w:val="en-GB" w:eastAsia="ja-JP"/>
   <w:clrSchemeMapping w:bg1="light1" w:t1="dark1" w:bg2="light2" w:t2="dark2" w:accent1="accent1" w:accent2="accent2" w:accent3="accent3" w:accent4="accent4" w:accent5="accent5" w:accent6="accent6" w:hyperlink="hyperlink" w:followedHyperlink="followedHyperlink"/>
-  <w:decimalSymbol w:val="."/>
-  <w:listSeparator w:val=","/>
+  <w:decimalSymbol w:val=","/>
+  <w:listSeparator w:val=";"/>
   <w15:chartTrackingRefBased/>
 </w:settings>
 </file>
@@ -6433,7 +7192,7 @@
 </file>
 
 <file path=customXml/itemProps1.xml><?xml version="1.0" encoding="utf-8"?>
-<ds:datastoreItem xmlns:ds="http://schemas.openxmlformats.org/officeDocument/2006/customXml" ds:itemID="{D09DC4D5-2CA1-4B53-88D2-67C650C7B84C}">
+<ds:datastoreItem xmlns:ds="http://schemas.openxmlformats.org/officeDocument/2006/customXml" ds:itemID="{7C50785A-2D5A-4EA7-96DF-DE047A95F81C}">
   <ds:schemaRefs>
     <ds:schemaRef ds:uri="http://schemas.openxmlformats.org/officeDocument/2006/bibliography"/>
   </ds:schemaRefs>

</xml_diff>

<commit_message>
Continued making diagrams and stuff
</commit_message>
<xml_diff>
--- a/ausarbeitung/Ausarbeitung.docx
+++ b/ausarbeitung/Ausarbeitung.docx
@@ -2750,6 +2750,47 @@
     </w:p>
     <w:p>
       <w:pPr>
+        <w:rPr>
+          <w:lang w:val="de-DE"/>
+        </w:rPr>
+      </w:pPr>
+      <w:r>
+        <w:rPr>
+          <w:lang w:val="de-DE"/>
+        </w:rPr>
+        <w:t xml:space="preserve">Hier auch wichtig: Aggressiv </w:t>
+      </w:r>
+      <w:proofErr w:type="gramStart"/>
+      <w:r>
+        <w:rPr>
+          <w:lang w:val="de-DE"/>
+        </w:rPr>
+        <w:t>drauf hauen</w:t>
+      </w:r>
+      <w:proofErr w:type="gramEnd"/>
+      <w:r>
+        <w:rPr>
+          <w:lang w:val="de-DE"/>
+        </w:rPr>
+        <w:t xml:space="preserve">, dass seit den 70ern jeder predigt, wie wichtig es ist, auf die Digitalisierung einzugehen, weil diese kommt, egal, wie wir das finden. Überleitung zur Umfrage, wo sich trotzdem noch alle wehren und neue Medien </w:t>
+      </w:r>
+      <w:proofErr w:type="gramStart"/>
+      <w:r>
+        <w:rPr>
+          <w:lang w:val="de-DE"/>
+        </w:rPr>
+        <w:t>extrem klein</w:t>
+      </w:r>
+      <w:proofErr w:type="gramEnd"/>
+      <w:r>
+        <w:rPr>
+          <w:lang w:val="de-DE"/>
+        </w:rPr>
+        <w:t xml:space="preserve"> reden</w:t>
+      </w:r>
+    </w:p>
+    <w:p>
+      <w:pPr>
         <w:spacing w:after="0" w:line="240" w:lineRule="auto"/>
         <w:textAlignment w:val="baseline"/>
         <w:rPr>
@@ -2830,6 +2871,8 @@
         <w:t xml:space="preserve"> </w:t>
       </w:r>
       <w:commentRangeStart w:id="5"/>
+      <w:commentRangeStart w:id="6"/>
+      <w:commentRangeStart w:id="7"/>
       <w:r>
         <w:rPr>
           <w:lang w:val="de-DE" w:eastAsia="en-GB"/>
@@ -2869,6 +2912,20 @@
         </w:rPr>
         <w:commentReference w:id="5"/>
       </w:r>
+      <w:commentRangeEnd w:id="6"/>
+      <w:r>
+        <w:rPr>
+          <w:rStyle w:val="Kommentarzeichen"/>
+        </w:rPr>
+        <w:commentReference w:id="6"/>
+      </w:r>
+      <w:commentRangeEnd w:id="7"/>
+      <w:r>
+        <w:rPr>
+          <w:rStyle w:val="Kommentarzeichen"/>
+        </w:rPr>
+        <w:commentReference w:id="7"/>
+      </w:r>
       <w:r>
         <w:rPr>
           <w:lang w:val="de-DE" w:eastAsia="en-GB"/>
@@ -3013,8 +3070,6 @@
         </w:rPr>
         <w:t xml:space="preserve">. </w:t>
       </w:r>
-      <w:bookmarkStart w:id="6" w:name="_GoBack"/>
-      <w:bookmarkEnd w:id="6"/>
     </w:p>
     <w:p>
       <w:pPr>
@@ -3024,7 +3079,7 @@
           <w:lang w:val="de-DE"/>
         </w:rPr>
       </w:pPr>
-      <w:bookmarkStart w:id="7" w:name="_Toc513629737"/>
+      <w:bookmarkStart w:id="8" w:name="_Toc513629737"/>
       <w:r>
         <w:rPr>
           <w:rFonts w:eastAsia="Times New Roman"/>
@@ -3032,7 +3087,7 @@
         </w:rPr>
         <w:t>Wissenschaftlicher Stand</w:t>
       </w:r>
-      <w:bookmarkEnd w:id="7"/>
+      <w:bookmarkEnd w:id="8"/>
     </w:p>
     <w:p>
       <w:pPr>
@@ -3065,7 +3120,7 @@
           <w:lang w:val="de-DE" w:eastAsia="en-GB"/>
         </w:rPr>
       </w:pPr>
-      <w:commentRangeStart w:id="8"/>
+      <w:commentRangeStart w:id="9"/>
       <w:r>
         <w:rPr>
           <w:lang w:val="de-DE"/>
@@ -3170,12 +3225,12 @@
         </w:rPr>
         <w:t xml:space="preserve"> </w:t>
       </w:r>
-      <w:commentRangeEnd w:id="8"/>
+      <w:commentRangeEnd w:id="9"/>
       <w:r>
         <w:rPr>
           <w:rStyle w:val="Kommentarzeichen"/>
         </w:rPr>
-        <w:commentReference w:id="8"/>
+        <w:commentReference w:id="9"/>
       </w:r>
     </w:p>
     <w:p>
@@ -3187,7 +3242,7 @@
           <w:lang w:val="de-DE" w:eastAsia="en-GB"/>
         </w:rPr>
       </w:pPr>
-      <w:commentRangeStart w:id="9"/>
+      <w:commentRangeStart w:id="10"/>
       <w:r>
         <w:rPr>
           <w:rFonts w:ascii="Times New Roman" w:eastAsia="Times New Roman" w:hAnsi="Times New Roman" w:cs="Times New Roman"/>
@@ -3195,6 +3250,7 @@
           <w:szCs w:val="25"/>
           <w:lang w:val="de-DE" w:eastAsia="en-GB"/>
         </w:rPr>
+        <w:lastRenderedPageBreak/>
         <w:t>„</w:t>
       </w:r>
       <w:r>
@@ -3214,7 +3270,6 @@
           <w:szCs w:val="25"/>
           <w:lang w:val="de-DE" w:eastAsia="en-GB"/>
         </w:rPr>
-        <w:lastRenderedPageBreak/>
         <w:t>Augmented</w:t>
       </w:r>
       <w:proofErr w:type="spellEnd"/>
@@ -3236,12 +3291,12 @@
         </w:rPr>
         <w:t>“</w:t>
       </w:r>
-      <w:commentRangeEnd w:id="9"/>
+      <w:commentRangeEnd w:id="10"/>
       <w:r>
         <w:rPr>
           <w:rStyle w:val="Kommentarzeichen"/>
         </w:rPr>
-        <w:commentReference w:id="9"/>
+        <w:commentReference w:id="10"/>
       </w:r>
     </w:p>
     <w:p>
@@ -3253,7 +3308,7 @@
           <w:lang w:val="de-DE" w:eastAsia="en-GB"/>
         </w:rPr>
       </w:pPr>
-      <w:commentRangeStart w:id="10"/>
+      <w:commentRangeStart w:id="11"/>
       <w:r>
         <w:rPr>
           <w:rFonts w:ascii="Times New Roman" w:eastAsia="Times New Roman" w:hAnsi="Times New Roman" w:cs="Times New Roman"/>
@@ -3299,12 +3354,12 @@
         </w:rPr>
         <w:t>“</w:t>
       </w:r>
-      <w:commentRangeEnd w:id="10"/>
+      <w:commentRangeEnd w:id="11"/>
       <w:r>
         <w:rPr>
           <w:rStyle w:val="Kommentarzeichen"/>
         </w:rPr>
-        <w:commentReference w:id="10"/>
+        <w:commentReference w:id="11"/>
       </w:r>
     </w:p>
     <w:p>
@@ -3316,7 +3371,7 @@
           <w:lang w:eastAsia="en-GB"/>
         </w:rPr>
       </w:pPr>
-      <w:commentRangeStart w:id="11"/>
+      <w:commentRangeStart w:id="12"/>
       <w:r>
         <w:rPr>
           <w:rFonts w:ascii="Times New Roman" w:eastAsia="Times New Roman" w:hAnsi="Times New Roman" w:cs="Times New Roman"/>
@@ -3344,7 +3399,7 @@
           <w:szCs w:val="25"/>
           <w:lang w:eastAsia="en-GB"/>
         </w:rPr>
-        <w:t xml:space="preserve"> „</w:t>
+        <w:t xml:space="preserve"> „Interactively generated synthesis of 1st and 2nd order multimodal sensory perceptions, which are taken as 1st order perceptions by</w:t>
       </w:r>
       <w:r>
         <w:rPr>
@@ -3353,7 +3408,7 @@
           <w:szCs w:val="25"/>
           <w:lang w:eastAsia="en-GB"/>
         </w:rPr>
-        <w:t>Interactively generated synthesis of 1st and 2nd order multimodal sensory perceptions, which are taken as 1st order perceptions by</w:t>
+        <w:t xml:space="preserve"> </w:t>
       </w:r>
       <w:r>
         <w:rPr>
@@ -3362,7 +3417,7 @@
           <w:szCs w:val="25"/>
           <w:lang w:eastAsia="en-GB"/>
         </w:rPr>
-        <w:t xml:space="preserve"> </w:t>
+        <w:t>humans</w:t>
       </w:r>
       <w:r>
         <w:rPr>
@@ -3371,23 +3426,14 @@
           <w:szCs w:val="25"/>
           <w:lang w:eastAsia="en-GB"/>
         </w:rPr>
-        <w:t>humans</w:t>
-      </w:r>
-      <w:r>
-        <w:rPr>
-          <w:rFonts w:ascii="Times New Roman" w:eastAsia="Times New Roman" w:hAnsi="Times New Roman" w:cs="Times New Roman"/>
-          <w:sz w:val="25"/>
-          <w:szCs w:val="25"/>
-          <w:lang w:eastAsia="en-GB"/>
-        </w:rPr>
         <w:t>”</w:t>
       </w:r>
-      <w:commentRangeEnd w:id="11"/>
+      <w:commentRangeEnd w:id="12"/>
       <w:r>
         <w:rPr>
           <w:rStyle w:val="Kommentarzeichen"/>
         </w:rPr>
-        <w:commentReference w:id="11"/>
+        <w:commentReference w:id="12"/>
       </w:r>
     </w:p>
     <w:p>
@@ -3399,7 +3445,7 @@
           <w:lang w:val="de-DE" w:eastAsia="en-GB"/>
         </w:rPr>
       </w:pPr>
-      <w:commentRangeStart w:id="12"/>
+      <w:commentRangeStart w:id="13"/>
       <w:r>
         <w:rPr>
           <w:rFonts w:ascii="Times New Roman" w:eastAsia="Times New Roman" w:hAnsi="Times New Roman" w:cs="Times New Roman"/>
@@ -3429,12 +3475,12 @@
         </w:rPr>
         <w:t xml:space="preserve"> im echten Leben oder zumindest auf dem Weg dorthin</w:t>
       </w:r>
-      <w:commentRangeEnd w:id="12"/>
+      <w:commentRangeEnd w:id="13"/>
       <w:r>
         <w:rPr>
           <w:rStyle w:val="Kommentarzeichen"/>
         </w:rPr>
-        <w:commentReference w:id="12"/>
+        <w:commentReference w:id="13"/>
       </w:r>
     </w:p>
     <w:p>
@@ -3466,7 +3512,7 @@
           <w:lang w:val="de-DE"/>
         </w:rPr>
       </w:pPr>
-      <w:bookmarkStart w:id="13" w:name="_Toc513629738"/>
+      <w:bookmarkStart w:id="14" w:name="_Toc513629738"/>
       <w:r>
         <w:rPr>
           <w:rFonts w:eastAsia="Times New Roman"/>
@@ -3474,7 +3520,7 @@
         </w:rPr>
         <w:t>Kriterienkatalog</w:t>
       </w:r>
-      <w:bookmarkEnd w:id="13"/>
+      <w:bookmarkEnd w:id="14"/>
     </w:p>
     <w:p>
       <w:pPr>
@@ -3491,7 +3537,7 @@
           <w:lang w:val="de-DE"/>
         </w:rPr>
       </w:pPr>
-      <w:bookmarkStart w:id="14" w:name="_Toc513629739"/>
+      <w:bookmarkStart w:id="15" w:name="_Toc513629739"/>
       <w:r>
         <w:rPr>
           <w:rFonts w:eastAsia="Times New Roman"/>
@@ -3515,7 +3561,7 @@
         </w:rPr>
         <w:t>-Begriff als Sozialwissenschaftlicher)</w:t>
       </w:r>
-      <w:bookmarkEnd w:id="14"/>
+      <w:bookmarkEnd w:id="15"/>
     </w:p>
     <w:p>
       <w:pPr>
@@ -3532,7 +3578,7 @@
           <w:lang w:val="de-DE"/>
         </w:rPr>
       </w:pPr>
-      <w:bookmarkStart w:id="15" w:name="_Toc513629740"/>
+      <w:bookmarkStart w:id="16" w:name="_Toc513629740"/>
       <w:r>
         <w:rPr>
           <w:rFonts w:eastAsia="Times New Roman"/>
@@ -3556,7 +3602,7 @@
         </w:rPr>
         <w:t>? Art der Spieleraktion? (Abgrenzen – wir sind keine Pädagogen!)</w:t>
       </w:r>
-      <w:bookmarkEnd w:id="15"/>
+      <w:bookmarkEnd w:id="16"/>
     </w:p>
     <w:p>
       <w:pPr>
@@ -3573,7 +3619,7 @@
           <w:lang w:val="de-DE"/>
         </w:rPr>
       </w:pPr>
-      <w:bookmarkStart w:id="16" w:name="_Toc513629741"/>
+      <w:bookmarkStart w:id="17" w:name="_Toc513629741"/>
       <w:r>
         <w:rPr>
           <w:rFonts w:eastAsia="Times New Roman"/>
@@ -3627,7 +3673,7 @@
         </w:rPr>
         <w:t>, adressiert an wen, aber wieder – Abgrenzen!</w:t>
       </w:r>
-      <w:bookmarkEnd w:id="16"/>
+      <w:bookmarkEnd w:id="17"/>
     </w:p>
     <w:p>
       <w:pPr>
@@ -3644,7 +3690,7 @@
           <w:lang w:val="de-DE"/>
         </w:rPr>
       </w:pPr>
-      <w:bookmarkStart w:id="17" w:name="_Toc513629742"/>
+      <w:bookmarkStart w:id="18" w:name="_Toc513629742"/>
       <w:r>
         <w:rPr>
           <w:rFonts w:eastAsia="Times New Roman"/>
@@ -3652,7 +3698,7 @@
         </w:rPr>
         <w:t>AR-Qualität (wie ist es umgesetzt)</w:t>
       </w:r>
-      <w:bookmarkEnd w:id="17"/>
+      <w:bookmarkEnd w:id="18"/>
     </w:p>
     <w:p>
       <w:pPr>
@@ -3696,7 +3742,7 @@
           <w:lang w:val="de-DE"/>
         </w:rPr>
       </w:pPr>
-      <w:commentRangeStart w:id="18"/>
+      <w:commentRangeStart w:id="19"/>
       <w:r>
         <w:rPr>
           <w:lang w:val="de-DE"/>
@@ -3717,12 +3763,12 @@
         </w:rPr>
         <w:t xml:space="preserve"> (sic!) Kinder für ihre Nutzung eine Basiskompetenz benötigen. Dies bedeutet weniger technisches oder inhaltliches Wissen, es geht vor allem um die Einordnung der Medienerfahrungen in das eigene Leben und den kritischen Umgang mit Information und digitaler Kommunikation.“ (Groebel 1998, S.556)</w:t>
       </w:r>
-      <w:commentRangeEnd w:id="18"/>
+      <w:commentRangeEnd w:id="19"/>
       <w:r>
         <w:rPr>
           <w:rStyle w:val="Kommentarzeichen"/>
         </w:rPr>
-        <w:commentReference w:id="18"/>
+        <w:commentReference w:id="19"/>
       </w:r>
     </w:p>
     <w:p>
@@ -3740,15 +3786,16 @@
           <w:lang w:val="de-DE"/>
         </w:rPr>
       </w:pPr>
-      <w:bookmarkStart w:id="19" w:name="_Toc513629744"/>
+      <w:bookmarkStart w:id="20" w:name="_Toc513629744"/>
       <w:r>
         <w:rPr>
           <w:rFonts w:eastAsia="Times New Roman"/>
           <w:lang w:val="de-DE"/>
         </w:rPr>
+        <w:lastRenderedPageBreak/>
         <w:t>Welche Apps gehen in eine ähnliche Richtung?</w:t>
       </w:r>
-      <w:bookmarkEnd w:id="19"/>
+      <w:bookmarkEnd w:id="20"/>
     </w:p>
     <w:p>
       <w:pPr>
@@ -3765,200 +3812,419 @@
           <w:lang w:val="de-DE"/>
         </w:rPr>
       </w:pPr>
-      <w:bookmarkStart w:id="20" w:name="_Toc513629745"/>
+      <w:bookmarkStart w:id="21" w:name="_Toc513629745"/>
       <w:r>
         <w:rPr>
           <w:rFonts w:eastAsia="Times New Roman"/>
           <w:lang w:val="de-DE"/>
         </w:rPr>
+        <w:t>Abgrenzung und Konkretisierung unseres Konzepts</w:t>
+      </w:r>
+      <w:bookmarkEnd w:id="21"/>
+    </w:p>
+    <w:p>
+      <w:pPr>
+        <w:pStyle w:val="berschrift2"/>
+        <w:rPr>
+          <w:rFonts w:eastAsia="Times New Roman"/>
+          <w:lang w:val="de-DE"/>
+        </w:rPr>
+      </w:pPr>
+      <w:r>
+        <w:rPr>
+          <w:rFonts w:eastAsia="Times New Roman"/>
+          <w:lang w:val="de-DE"/>
+        </w:rPr>
+        <w:br/>
+      </w:r>
+    </w:p>
+    <w:p>
+      <w:pPr>
+        <w:pStyle w:val="berschrift1"/>
+        <w:rPr>
+          <w:rFonts w:eastAsia="Times New Roman"/>
+          <w:lang w:val="de-DE"/>
+        </w:rPr>
+      </w:pPr>
+      <w:bookmarkStart w:id="22" w:name="_Toc513629746"/>
+      <w:r>
+        <w:rPr>
+          <w:rFonts w:eastAsia="Times New Roman"/>
+          <w:lang w:val="de-DE"/>
+        </w:rPr>
+        <w:t>Konzeption &amp; Evaluation</w:t>
+      </w:r>
+      <w:bookmarkEnd w:id="22"/>
+    </w:p>
+    <w:p>
+      <w:pPr>
+        <w:rPr>
+          <w:lang w:val="de-DE"/>
+        </w:rPr>
+      </w:pPr>
+    </w:p>
+    <w:p>
+      <w:pPr>
+        <w:pStyle w:val="berschrift2"/>
+        <w:rPr>
+          <w:rFonts w:eastAsia="Times New Roman"/>
+          <w:lang w:val="de-DE"/>
+        </w:rPr>
+      </w:pPr>
+      <w:bookmarkStart w:id="23" w:name="_Toc513629747"/>
+      <w:r>
+        <w:rPr>
+          <w:rFonts w:eastAsia="Times New Roman"/>
+          <w:lang w:val="de-DE"/>
+        </w:rPr>
+        <w:t>Erstellung erster Ansätze</w:t>
+      </w:r>
+      <w:bookmarkEnd w:id="23"/>
+    </w:p>
+    <w:p>
+      <w:pPr>
+        <w:rPr>
+          <w:lang w:val="de-DE"/>
+        </w:rPr>
+      </w:pPr>
+    </w:p>
+    <w:p>
+      <w:pPr>
+        <w:pStyle w:val="berschrift3"/>
+        <w:rPr>
+          <w:rFonts w:eastAsia="Times New Roman"/>
+          <w:lang w:val="de-DE"/>
+        </w:rPr>
+      </w:pPr>
+      <w:bookmarkStart w:id="24" w:name="_Toc513629748"/>
+      <w:r>
+        <w:rPr>
+          <w:rFonts w:eastAsia="Times New Roman"/>
+          <w:lang w:val="de-DE"/>
+        </w:rPr>
+        <w:t>Diskussion von Anforderungen/Zielgruppe</w:t>
+      </w:r>
+      <w:bookmarkEnd w:id="24"/>
+    </w:p>
+    <w:p>
+      <w:pPr>
+        <w:rPr>
+          <w:lang w:val="de-DE"/>
+        </w:rPr>
+      </w:pPr>
+    </w:p>
+    <w:p>
+      <w:pPr>
+        <w:pStyle w:val="berschrift2"/>
+        <w:rPr>
+          <w:rFonts w:eastAsia="Times New Roman"/>
+          <w:lang w:val="de-DE"/>
+        </w:rPr>
+      </w:pPr>
+      <w:bookmarkStart w:id="25" w:name="_Toc513629749"/>
+      <w:r>
+        <w:rPr>
+          <w:rFonts w:eastAsia="Times New Roman"/>
+          <w:lang w:val="de-DE"/>
+        </w:rPr>
+        <w:t xml:space="preserve">Evaluation: </w:t>
+      </w:r>
+    </w:p>
+    <w:p>
+      <w:pPr>
+        <w:pStyle w:val="berschrift3"/>
+        <w:rPr>
+          <w:lang w:val="de-DE"/>
+        </w:rPr>
+      </w:pPr>
+      <w:r>
+        <w:rPr>
+          <w:lang w:val="de-DE"/>
+        </w:rPr>
+        <w:t>Wer ist unsere Zielgruppe</w:t>
+      </w:r>
+    </w:p>
+    <w:p>
+      <w:pPr>
+        <w:pStyle w:val="Listenabsatz"/>
+        <w:numPr>
+          <w:ilvl w:val="0"/>
+          <w:numId w:val="7"/>
+        </w:numPr>
+        <w:rPr>
+          <w:lang w:val="de-DE"/>
+        </w:rPr>
+      </w:pPr>
+      <w:r>
+        <w:rPr>
+          <w:lang w:val="de-DE"/>
+        </w:rPr>
+        <w:t xml:space="preserve">Auswertung in erster Linie über gewünschtes und reales Alter. Wir sehen: Alle wollen digitale Medien möglichst lange von den Kindern fernhalten, haben sie aber andererseits eh nie im Griff und die Kinder stolpern </w:t>
+      </w:r>
+      <w:proofErr w:type="gramStart"/>
+      <w:r>
+        <w:rPr>
+          <w:lang w:val="de-DE"/>
+        </w:rPr>
+        <w:t>extrem früh</w:t>
+      </w:r>
+      <w:proofErr w:type="gramEnd"/>
+      <w:r>
+        <w:rPr>
+          <w:lang w:val="de-DE"/>
+        </w:rPr>
+        <w:t xml:space="preserve"> drüber. Daraus folgt: Besser sie bewusst heranführen, statt das Smartphone zum heiligen Gral zu machen</w:t>
+      </w:r>
+    </w:p>
+    <w:p>
+      <w:pPr>
+        <w:pStyle w:val="berschrift3"/>
+        <w:rPr>
+          <w:lang w:val="de-DE"/>
+        </w:rPr>
+      </w:pPr>
+      <w:r>
+        <w:rPr>
+          <w:lang w:val="de-DE"/>
+        </w:rPr>
+        <w:t>Anforderungen an die App</w:t>
+      </w:r>
+      <w:bookmarkEnd w:id="25"/>
+    </w:p>
+    <w:p>
+      <w:pPr>
+        <w:pStyle w:val="Listenabsatz"/>
+        <w:numPr>
+          <w:ilvl w:val="0"/>
+          <w:numId w:val="7"/>
+        </w:numPr>
+        <w:rPr>
+          <w:lang w:val="de-DE"/>
+        </w:rPr>
+      </w:pPr>
+      <w:r>
+        <w:rPr>
+          <w:lang w:val="de-DE"/>
+        </w:rPr>
+        <w:t xml:space="preserve">Was wünschen sich die Eltern? Welche Fähigkeiten finden sie wichtig im Kontext einer App? Als </w:t>
+      </w:r>
+      <w:proofErr w:type="spellStart"/>
+      <w:r>
+        <w:rPr>
+          <w:lang w:val="de-DE"/>
+        </w:rPr>
+        <w:t>Sidenote</w:t>
+      </w:r>
+      <w:proofErr w:type="spellEnd"/>
+      <w:r>
+        <w:rPr>
+          <w:lang w:val="de-DE"/>
+        </w:rPr>
+        <w:t xml:space="preserve"> sicher auch, dass sie Kenntnisse von digitalen Medien (v.a. in Relation zu alten Medien) für unwichtig halten und der technische Aspekt relativ uninteressant bewertet wird</w:t>
+      </w:r>
+      <w:r>
+        <w:rPr>
+          <w:lang w:val="de-DE"/>
+        </w:rPr>
+        <w:t xml:space="preserve">… schade für alle Medienpädagogen und </w:t>
+      </w:r>
+      <w:proofErr w:type="gramStart"/>
+      <w:r>
+        <w:rPr>
+          <w:lang w:val="de-DE"/>
+        </w:rPr>
+        <w:t>tolle</w:t>
+      </w:r>
+      <w:proofErr w:type="gramEnd"/>
+      <w:r>
+        <w:rPr>
+          <w:lang w:val="de-DE"/>
+        </w:rPr>
+        <w:t xml:space="preserve"> Überleitung zum nächsten Punkt</w:t>
+      </w:r>
+    </w:p>
+    <w:p>
+      <w:pPr>
+        <w:pStyle w:val="berschrift3"/>
+        <w:rPr>
+          <w:lang w:val="de-DE"/>
+        </w:rPr>
+      </w:pPr>
+      <w:r>
+        <w:rPr>
+          <w:lang w:val="de-DE"/>
+        </w:rPr>
+        <w:t xml:space="preserve">Welche Ängste haben die Eltern? </w:t>
+      </w:r>
+    </w:p>
+    <w:p>
+      <w:pPr>
+        <w:rPr>
+          <w:lang w:val="de-DE"/>
+        </w:rPr>
+      </w:pPr>
+      <w:r>
+        <w:rPr>
+          <w:lang w:val="de-DE"/>
+        </w:rPr>
+        <w:t>(Arbeitstitel, hier soll es um die Schwierigkeiten gehen, die Eltern ja offenbar haben)</w:t>
+      </w:r>
+    </w:p>
+    <w:p>
+      <w:pPr>
+        <w:pStyle w:val="Listenabsatz"/>
+        <w:numPr>
+          <w:ilvl w:val="0"/>
+          <w:numId w:val="7"/>
+        </w:numPr>
+        <w:rPr>
+          <w:lang w:val="de-DE"/>
+        </w:rPr>
+      </w:pPr>
+      <w:r>
+        <w:rPr>
+          <w:lang w:val="de-DE"/>
+        </w:rPr>
+        <w:t>Unterschiede Eltern / Nicht-Eltern? In jedem Fall aber die durchaus vorhandene Technik-Skepsis ansprechen, Alterstrends checken und überlegen, wo man die auch abholen kann</w:t>
+      </w:r>
+      <w:r>
+        <w:rPr>
+          <w:lang w:val="de-DE"/>
+        </w:rPr>
+        <w:t xml:space="preserve"> (Stichwort „Smartphone-Zombies“, was unsere App ja spezifisch durch die Bindung ans Buch und sehr eingeschränkte Funktionalität nicht ermöglicht)</w:t>
+      </w:r>
+    </w:p>
+    <w:p>
+      <w:pPr>
+        <w:rPr>
+          <w:lang w:val="de-DE"/>
+        </w:rPr>
+      </w:pPr>
+    </w:p>
+    <w:p>
+      <w:pPr>
+        <w:pStyle w:val="berschrift2"/>
+        <w:rPr>
+          <w:rFonts w:eastAsia="Times New Roman"/>
+          <w:lang w:val="de-DE"/>
+        </w:rPr>
+      </w:pPr>
+      <w:bookmarkStart w:id="26" w:name="_Toc513629750"/>
+      <w:r>
+        <w:rPr>
+          <w:rFonts w:eastAsia="Times New Roman"/>
+          <w:lang w:val="de-DE"/>
+        </w:rPr>
+        <w:t>Konzepterstellung auf Basis der Ergebnisse</w:t>
+      </w:r>
+      <w:bookmarkEnd w:id="26"/>
+    </w:p>
+    <w:p>
+      <w:pPr>
+        <w:rPr>
+          <w:lang w:val="de-DE"/>
+        </w:rPr>
+      </w:pPr>
+    </w:p>
+    <w:p>
+      <w:pPr>
+        <w:pStyle w:val="berschrift3"/>
+        <w:rPr>
+          <w:rFonts w:eastAsia="Times New Roman"/>
+          <w:lang w:val="de-DE"/>
+        </w:rPr>
+      </w:pPr>
+      <w:bookmarkStart w:id="27" w:name="_Toc513629751"/>
+      <w:r>
+        <w:rPr>
+          <w:rFonts w:eastAsia="Times New Roman"/>
+          <w:lang w:val="de-DE"/>
+        </w:rPr>
+        <w:t>Technische Aspekte</w:t>
+      </w:r>
+      <w:bookmarkEnd w:id="27"/>
+    </w:p>
+    <w:p>
+      <w:pPr>
+        <w:pStyle w:val="Listenabsatz"/>
+        <w:numPr>
+          <w:ilvl w:val="0"/>
+          <w:numId w:val="7"/>
+        </w:numPr>
+        <w:rPr>
+          <w:lang w:val="de-DE"/>
+        </w:rPr>
+      </w:pPr>
+      <w:r>
+        <w:rPr>
+          <w:lang w:val="de-DE"/>
+        </w:rPr>
+        <w:t>Keine Bindung ans Smartphone außerhalb der App-Nutzung</w:t>
+      </w:r>
+    </w:p>
+    <w:p>
+      <w:pPr>
+        <w:pStyle w:val="Listenabsatz"/>
+        <w:numPr>
+          <w:ilvl w:val="0"/>
+          <w:numId w:val="7"/>
+        </w:numPr>
+        <w:rPr>
+          <w:lang w:val="de-DE"/>
+        </w:rPr>
+      </w:pPr>
+      <w:r>
+        <w:rPr>
+          <w:lang w:val="de-DE"/>
+        </w:rPr>
+        <w:t>App-Nutzung nicht ohne das Buch dabei</w:t>
+      </w:r>
+    </w:p>
+    <w:p>
+      <w:pPr>
+        <w:pStyle w:val="Listenabsatz"/>
+        <w:numPr>
+          <w:ilvl w:val="0"/>
+          <w:numId w:val="7"/>
+        </w:numPr>
+        <w:rPr>
+          <w:lang w:val="de-DE"/>
+        </w:rPr>
+      </w:pPr>
+      <w:r>
+        <w:rPr>
+          <w:lang w:val="de-DE"/>
+        </w:rPr>
+        <w:t>App nur so funktional machen wie nötig, keinen Schnickschnack, mit dem man sich über die eigentliche Spielidee hinaus beschäftigen kann</w:t>
+      </w:r>
+      <w:bookmarkStart w:id="28" w:name="_GoBack"/>
+      <w:bookmarkEnd w:id="28"/>
+    </w:p>
+    <w:p>
+      <w:pPr>
+        <w:rPr>
+          <w:lang w:val="de-DE"/>
+        </w:rPr>
+      </w:pPr>
+    </w:p>
+    <w:p>
+      <w:pPr>
+        <w:pStyle w:val="berschrift3"/>
+        <w:rPr>
+          <w:rFonts w:eastAsia="Times New Roman"/>
+          <w:lang w:val="de-DE"/>
+        </w:rPr>
+      </w:pPr>
+      <w:bookmarkStart w:id="29" w:name="_Toc513629752"/>
+      <w:r>
+        <w:rPr>
+          <w:rFonts w:eastAsia="Times New Roman"/>
+          <w:lang w:val="de-DE"/>
+        </w:rPr>
         <w:lastRenderedPageBreak/>
-        <w:t>Abgrenzung und Konkretisierung unseres Konzepts</w:t>
-      </w:r>
-      <w:bookmarkEnd w:id="20"/>
-    </w:p>
-    <w:p>
-      <w:pPr>
-        <w:pStyle w:val="berschrift2"/>
-        <w:rPr>
-          <w:rFonts w:eastAsia="Times New Roman"/>
-          <w:lang w:val="de-DE"/>
-        </w:rPr>
-      </w:pPr>
-      <w:r>
-        <w:rPr>
-          <w:rFonts w:eastAsia="Times New Roman"/>
-          <w:lang w:val="de-DE"/>
-        </w:rPr>
-        <w:br/>
-      </w:r>
-    </w:p>
-    <w:p>
-      <w:pPr>
-        <w:pStyle w:val="berschrift1"/>
-        <w:rPr>
-          <w:rFonts w:eastAsia="Times New Roman"/>
-          <w:lang w:val="de-DE"/>
-        </w:rPr>
-      </w:pPr>
-      <w:bookmarkStart w:id="21" w:name="_Toc513629746"/>
-      <w:r>
-        <w:rPr>
-          <w:rFonts w:eastAsia="Times New Roman"/>
-          <w:lang w:val="de-DE"/>
-        </w:rPr>
-        <w:t>Konzeption &amp; Evaluation</w:t>
-      </w:r>
-      <w:bookmarkEnd w:id="21"/>
-    </w:p>
-    <w:p>
-      <w:pPr>
-        <w:rPr>
-          <w:lang w:val="de-DE"/>
-        </w:rPr>
-      </w:pPr>
-    </w:p>
-    <w:p>
-      <w:pPr>
-        <w:pStyle w:val="berschrift2"/>
-        <w:rPr>
-          <w:rFonts w:eastAsia="Times New Roman"/>
-          <w:lang w:val="de-DE"/>
-        </w:rPr>
-      </w:pPr>
-      <w:bookmarkStart w:id="22" w:name="_Toc513629747"/>
-      <w:r>
-        <w:rPr>
-          <w:rFonts w:eastAsia="Times New Roman"/>
-          <w:lang w:val="de-DE"/>
-        </w:rPr>
-        <w:t>Erstellung erster Ansätze</w:t>
-      </w:r>
-      <w:bookmarkEnd w:id="22"/>
-    </w:p>
-    <w:p>
-      <w:pPr>
-        <w:rPr>
-          <w:lang w:val="de-DE"/>
-        </w:rPr>
-      </w:pPr>
-    </w:p>
-    <w:p>
-      <w:pPr>
-        <w:pStyle w:val="berschrift3"/>
-        <w:rPr>
-          <w:rFonts w:eastAsia="Times New Roman"/>
-          <w:lang w:val="de-DE"/>
-        </w:rPr>
-      </w:pPr>
-      <w:bookmarkStart w:id="23" w:name="_Toc513629748"/>
-      <w:r>
-        <w:rPr>
-          <w:rFonts w:eastAsia="Times New Roman"/>
-          <w:lang w:val="de-DE"/>
-        </w:rPr>
-        <w:t>Diskussion von Anforderungen/Zielgruppe</w:t>
-      </w:r>
-      <w:bookmarkEnd w:id="23"/>
-    </w:p>
-    <w:p>
-      <w:pPr>
-        <w:rPr>
-          <w:lang w:val="de-DE"/>
-        </w:rPr>
-      </w:pPr>
-    </w:p>
-    <w:p>
-      <w:pPr>
-        <w:pStyle w:val="berschrift2"/>
-        <w:rPr>
-          <w:rFonts w:eastAsia="Times New Roman"/>
-          <w:lang w:val="de-DE"/>
-        </w:rPr>
-      </w:pPr>
-      <w:bookmarkStart w:id="24" w:name="_Toc513629749"/>
-      <w:r>
-        <w:rPr>
-          <w:rFonts w:eastAsia="Times New Roman"/>
-          <w:lang w:val="de-DE"/>
-        </w:rPr>
-        <w:t>Evaluation: Wer ist unsere Zielgruppe / Anforderungen an die App</w:t>
-      </w:r>
-      <w:bookmarkEnd w:id="24"/>
-    </w:p>
-    <w:p>
-      <w:pPr>
-        <w:rPr>
-          <w:lang w:val="de-DE"/>
-        </w:rPr>
-      </w:pPr>
-    </w:p>
-    <w:p>
-      <w:pPr>
-        <w:pStyle w:val="berschrift2"/>
-        <w:rPr>
-          <w:rFonts w:eastAsia="Times New Roman"/>
-          <w:lang w:val="de-DE"/>
-        </w:rPr>
-      </w:pPr>
-      <w:bookmarkStart w:id="25" w:name="_Toc513629750"/>
-      <w:r>
-        <w:rPr>
-          <w:rFonts w:eastAsia="Times New Roman"/>
-          <w:lang w:val="de-DE"/>
-        </w:rPr>
-        <w:t>Konzepterstellung auf Basis der Ergebnisse</w:t>
-      </w:r>
-      <w:bookmarkEnd w:id="25"/>
-    </w:p>
-    <w:p>
-      <w:pPr>
-        <w:rPr>
-          <w:lang w:val="de-DE"/>
-        </w:rPr>
-      </w:pPr>
-    </w:p>
-    <w:p>
-      <w:pPr>
-        <w:pStyle w:val="berschrift3"/>
-        <w:rPr>
-          <w:rFonts w:eastAsia="Times New Roman"/>
-          <w:lang w:val="de-DE"/>
-        </w:rPr>
-      </w:pPr>
-      <w:bookmarkStart w:id="26" w:name="_Toc513629751"/>
-      <w:r>
-        <w:rPr>
-          <w:rFonts w:eastAsia="Times New Roman"/>
-          <w:lang w:val="de-DE"/>
-        </w:rPr>
-        <w:t>Technische Aspekte</w:t>
-      </w:r>
-      <w:bookmarkEnd w:id="26"/>
-    </w:p>
-    <w:p>
-      <w:pPr>
-        <w:rPr>
-          <w:lang w:val="de-DE"/>
-        </w:rPr>
-      </w:pPr>
-    </w:p>
-    <w:p>
-      <w:pPr>
-        <w:pStyle w:val="berschrift3"/>
-        <w:rPr>
-          <w:rFonts w:eastAsia="Times New Roman"/>
-          <w:lang w:val="de-DE"/>
-        </w:rPr>
-      </w:pPr>
-      <w:bookmarkStart w:id="27" w:name="_Toc513629752"/>
-      <w:r>
-        <w:rPr>
-          <w:rFonts w:eastAsia="Times New Roman"/>
-          <w:lang w:val="de-DE"/>
-        </w:rPr>
         <w:t>Charaktere/Geschichte</w:t>
       </w:r>
-      <w:bookmarkEnd w:id="27"/>
+      <w:bookmarkEnd w:id="29"/>
     </w:p>
     <w:p>
       <w:pPr>
@@ -3972,21 +4238,7 @@
           <w:rFonts w:ascii="Calibri" w:hAnsi="Calibri"/>
           <w:lang w:val="de-DE"/>
         </w:rPr>
-        <w:t xml:space="preserve">Geschichten </w:t>
-      </w:r>
-      <w:r>
-        <w:rPr>
-          <w:rFonts w:ascii="Calibri" w:hAnsi="Calibri"/>
-          <w:lang w:val="de-DE"/>
-        </w:rPr>
-        <w:t>für Kinder</w:t>
-      </w:r>
-      <w:r>
-        <w:rPr>
-          <w:rFonts w:ascii="Calibri" w:hAnsi="Calibri"/>
-          <w:lang w:val="de-DE"/>
-        </w:rPr>
-        <w:t xml:space="preserve"> übernehmen nach Neuß folgende Aufgaben: </w:t>
+        <w:t xml:space="preserve">Geschichten für Kinder übernehmen nach Neuß folgende Aufgaben: </w:t>
       </w:r>
     </w:p>
     <w:p>
@@ -4129,7 +4381,7 @@
           <w:lang w:val="de-DE"/>
         </w:rPr>
       </w:pPr>
-      <w:bookmarkStart w:id="28" w:name="_Toc513629753"/>
+      <w:bookmarkStart w:id="30" w:name="_Toc513629753"/>
       <w:r>
         <w:rPr>
           <w:rFonts w:eastAsia="Times New Roman"/>
@@ -4137,7 +4389,7 @@
         </w:rPr>
         <w:t>Grafische Aspekte</w:t>
       </w:r>
-      <w:bookmarkEnd w:id="28"/>
+      <w:bookmarkEnd w:id="30"/>
       <w:r>
         <w:rPr>
           <w:rFonts w:eastAsia="Times New Roman"/>
@@ -4170,7 +4422,7 @@
           <w:lang w:val="de-DE"/>
         </w:rPr>
       </w:pPr>
-      <w:bookmarkStart w:id="29" w:name="_Toc513629754"/>
+      <w:bookmarkStart w:id="31" w:name="_Toc513629754"/>
       <w:r>
         <w:rPr>
           <w:rFonts w:eastAsia="Times New Roman"/>
@@ -4178,7 +4430,7 @@
         </w:rPr>
         <w:t>Umsetzung</w:t>
       </w:r>
-      <w:bookmarkEnd w:id="29"/>
+      <w:bookmarkEnd w:id="31"/>
     </w:p>
     <w:p>
       <w:pPr>
@@ -4195,7 +4447,7 @@
           <w:lang w:val="de-DE"/>
         </w:rPr>
       </w:pPr>
-      <w:bookmarkStart w:id="30" w:name="_Toc513629755"/>
+      <w:bookmarkStart w:id="32" w:name="_Toc513629755"/>
       <w:r>
         <w:rPr>
           <w:rFonts w:eastAsia="Times New Roman"/>
@@ -4203,7 +4455,7 @@
         </w:rPr>
         <w:t>Prototyp</w:t>
       </w:r>
-      <w:bookmarkEnd w:id="30"/>
+      <w:bookmarkEnd w:id="32"/>
     </w:p>
     <w:p>
       <w:pPr>
@@ -4220,7 +4472,7 @@
           <w:lang w:val="de-DE"/>
         </w:rPr>
       </w:pPr>
-      <w:bookmarkStart w:id="31" w:name="_Toc513629756"/>
+      <w:bookmarkStart w:id="33" w:name="_Toc513629756"/>
       <w:r>
         <w:rPr>
           <w:rFonts w:eastAsia="Times New Roman"/>
@@ -4228,7 +4480,7 @@
         </w:rPr>
         <w:t>Design</w:t>
       </w:r>
-      <w:bookmarkEnd w:id="31"/>
+      <w:bookmarkEnd w:id="33"/>
     </w:p>
     <w:p>
       <w:pPr>
@@ -4245,7 +4497,7 @@
           <w:lang w:val="de-DE"/>
         </w:rPr>
       </w:pPr>
-      <w:bookmarkStart w:id="32" w:name="_Toc513629757"/>
+      <w:bookmarkStart w:id="34" w:name="_Toc513629757"/>
       <w:r>
         <w:rPr>
           <w:rFonts w:eastAsia="Times New Roman"/>
@@ -4253,7 +4505,7 @@
         </w:rPr>
         <w:t>Funktionen</w:t>
       </w:r>
-      <w:bookmarkEnd w:id="32"/>
+      <w:bookmarkEnd w:id="34"/>
     </w:p>
     <w:p>
       <w:pPr>
@@ -4270,16 +4522,15 @@
           <w:lang w:val="de-DE"/>
         </w:rPr>
       </w:pPr>
-      <w:bookmarkStart w:id="33" w:name="_Toc513629758"/>
+      <w:bookmarkStart w:id="35" w:name="_Toc513629758"/>
       <w:r>
         <w:rPr>
           <w:rFonts w:eastAsia="Times New Roman"/>
           <w:lang w:val="de-DE"/>
         </w:rPr>
-        <w:lastRenderedPageBreak/>
         <w:t>Texte</w:t>
       </w:r>
-      <w:bookmarkEnd w:id="33"/>
+      <w:bookmarkEnd w:id="35"/>
     </w:p>
     <w:p>
       <w:pPr>
@@ -4296,7 +4547,7 @@
           <w:lang w:val="de-DE"/>
         </w:rPr>
       </w:pPr>
-      <w:bookmarkStart w:id="34" w:name="_Toc513629759"/>
+      <w:bookmarkStart w:id="36" w:name="_Toc513629759"/>
       <w:r>
         <w:rPr>
           <w:rFonts w:eastAsia="Times New Roman"/>
@@ -4304,7 +4555,7 @@
         </w:rPr>
         <w:t>Bilder</w:t>
       </w:r>
-      <w:bookmarkEnd w:id="34"/>
+      <w:bookmarkEnd w:id="36"/>
     </w:p>
     <w:p>
       <w:pPr>
@@ -4321,7 +4572,7 @@
           <w:lang w:val="de-DE"/>
         </w:rPr>
       </w:pPr>
-      <w:bookmarkStart w:id="35" w:name="_Toc513629760"/>
+      <w:bookmarkStart w:id="37" w:name="_Toc513629760"/>
       <w:r>
         <w:rPr>
           <w:rFonts w:eastAsia="Times New Roman"/>
@@ -4329,7 +4580,7 @@
         </w:rPr>
         <w:t>erneute Evaluation mit Prototyp</w:t>
       </w:r>
-      <w:bookmarkEnd w:id="35"/>
+      <w:bookmarkEnd w:id="37"/>
     </w:p>
     <w:p>
       <w:pPr>
@@ -4339,7 +4590,7 @@
           <w:lang w:val="de-DE"/>
         </w:rPr>
       </w:pPr>
-      <w:bookmarkStart w:id="36" w:name="_Toc513629761"/>
+      <w:bookmarkStart w:id="38" w:name="_Toc513629761"/>
       <w:r>
         <w:rPr>
           <w:rFonts w:eastAsia="Times New Roman"/>
@@ -4347,7 +4598,7 @@
         </w:rPr>
         <w:t>Fazit</w:t>
       </w:r>
-      <w:bookmarkEnd w:id="36"/>
+      <w:bookmarkEnd w:id="38"/>
     </w:p>
     <w:p>
       <w:pPr>
@@ -4475,7 +4726,81 @@
       </w:pPr>
     </w:p>
   </w:comment>
-  <w:comment w:id="8" w:author="Janna Ti" w:date="2018-05-09T13:57:00Z" w:initials="JT">
+  <w:comment w:id="6" w:author="Janna Ti" w:date="2018-05-24T11:06:00Z" w:initials="JT">
+    <w:p>
+      <w:pPr>
+        <w:pStyle w:val="Kommentartext"/>
+        <w:rPr>
+          <w:lang w:val="de-DE"/>
+        </w:rPr>
+      </w:pPr>
+      <w:r>
+        <w:rPr>
+          <w:rStyle w:val="Kommentarzeichen"/>
+        </w:rPr>
+        <w:annotationRef/>
+      </w:r>
+      <w:r>
+        <w:rPr>
+          <w:lang w:val="de-DE"/>
+        </w:rPr>
+        <w:t>Ach so, sorry, das ist</w:t>
+      </w:r>
+      <w:r>
+        <w:rPr>
+          <w:lang w:val="de-DE"/>
+        </w:rPr>
+        <w:t xml:space="preserve"> bisher nur eine Zitatsammlung, das bleibt alles nicht so. Aber ich achte drauf, dann bald irgendwann, wenn ich das schreibe </w:t>
+      </w:r>
+      <w:r>
+        <w:rPr>
+          <mc:AlternateContent>
+            <mc:Choice Requires="w16se"/>
+            <mc:Fallback>
+              <w:rFonts w:ascii="Segoe UI Emoji" w:eastAsia="Segoe UI Emoji" w:hAnsi="Segoe UI Emoji" w:cs="Segoe UI Emoji"/>
+            </mc:Fallback>
+          </mc:AlternateContent>
+          <w:lang w:val="de-DE"/>
+        </w:rPr>
+        <mc:AlternateContent>
+          <mc:Choice Requires="w16se">
+            <w16se:symEx w16se:font="Segoe UI Emoji" w16se:char="1F60A"/>
+          </mc:Choice>
+          <mc:Fallback>
+            <w:t>😊</w:t>
+          </mc:Fallback>
+        </mc:AlternateContent>
+      </w:r>
+      <w:r>
+        <w:rPr>
+          <w:lang w:val="de-DE"/>
+        </w:rPr>
+        <w:t xml:space="preserve"> </w:t>
+      </w:r>
+    </w:p>
+    <w:p>
+      <w:pPr>
+        <w:pStyle w:val="Kommentartext"/>
+        <w:rPr>
+          <w:lang w:val="de-DE"/>
+        </w:rPr>
+      </w:pPr>
+    </w:p>
+  </w:comment>
+  <w:comment w:id="7" w:author="Janna Ti" w:date="2018-05-24T11:06:00Z" w:initials="JT">
+    <w:p>
+      <w:pPr>
+        <w:pStyle w:val="Kommentartext"/>
+      </w:pPr>
+      <w:r>
+        <w:rPr>
+          <w:rStyle w:val="Kommentarzeichen"/>
+        </w:rPr>
+        <w:annotationRef/>
+      </w:r>
+    </w:p>
+  </w:comment>
+  <w:comment w:id="9" w:author="Janna Ti" w:date="2018-05-09T13:57:00Z" w:initials="JT">
     <w:p>
       <w:pPr>
         <w:pStyle w:val="Kommentartext"/>
@@ -4534,7 +4859,7 @@
       </w:pPr>
     </w:p>
   </w:comment>
-  <w:comment w:id="9" w:author="Janna Ti" w:date="2018-05-09T14:12:00Z" w:initials="JT">
+  <w:comment w:id="10" w:author="Janna Ti" w:date="2018-05-09T14:12:00Z" w:initials="JT">
     <w:p>
       <w:pPr>
         <w:pStyle w:val="Kommentartext"/>
@@ -4562,7 +4887,7 @@
       </w:r>
     </w:p>
   </w:comment>
-  <w:comment w:id="10" w:author="Janna Ti" w:date="2018-05-09T14:33:00Z" w:initials="JT">
+  <w:comment w:id="11" w:author="Janna Ti" w:date="2018-05-09T14:33:00Z" w:initials="JT">
     <w:p>
       <w:pPr>
         <w:pStyle w:val="Kommentartext"/>
@@ -4590,7 +4915,7 @@
       </w:r>
     </w:p>
   </w:comment>
-  <w:comment w:id="11" w:author="Christina Golla" w:date="2018-05-15T09:44:00Z" w:initials="CG">
+  <w:comment w:id="12" w:author="Christina Golla" w:date="2018-05-15T09:44:00Z" w:initials="CG">
     <w:p>
       <w:pPr>
         <w:pStyle w:val="Kommentartext"/>
@@ -4618,7 +4943,7 @@
       </w:r>
     </w:p>
   </w:comment>
-  <w:comment w:id="12" w:author="Janna Ti" w:date="2018-05-09T14:59:00Z" w:initials="JT">
+  <w:comment w:id="13" w:author="Janna Ti" w:date="2018-05-09T14:59:00Z" w:initials="JT">
     <w:p>
       <w:pPr>
         <w:pStyle w:val="Kommentartext"/>
@@ -4648,7 +4973,7 @@
       </w:pPr>
     </w:p>
   </w:comment>
-  <w:comment w:id="18" w:author="Christina Golla" w:date="2018-05-15T10:16:00Z" w:initials="CG">
+  <w:comment w:id="19" w:author="Christina Golla" w:date="2018-05-15T10:16:00Z" w:initials="CG">
     <w:p>
       <w:pPr>
         <w:pStyle w:val="Kommentartext"/>
@@ -4732,6 +5057,8 @@
 <file path=word/commentsExtended.xml><?xml version="1.0" encoding="utf-8"?>
 <w15:commentsEx xmlns:wpc="http://schemas.microsoft.com/office/word/2010/wordprocessingCanvas" xmlns:cx="http://schemas.microsoft.com/office/drawing/2014/chartex" xmlns:cx1="http://schemas.microsoft.com/office/drawing/2015/9/8/chartex" xmlns:cx2="http://schemas.microsoft.com/office/drawing/2015/10/21/chartex" xmlns:cx3="http://schemas.microsoft.com/office/drawing/2016/5/9/chartex" xmlns:cx4="http://schemas.microsoft.com/office/drawing/2016/5/10/chartex" xmlns:cx5="http://schemas.microsoft.com/office/drawing/2016/5/11/chartex" xmlns:cx6="http://schemas.microsoft.com/office/drawing/2016/5/12/chartex" xmlns:cx7="http://schemas.microsoft.com/office/drawing/2016/5/13/chartex" xmlns:cx8="http://schemas.microsoft.com/office/drawing/2016/5/14/chartex" xmlns:mc="http://schemas.openxmlformats.org/markup-compatibility/2006" xmlns:aink="http://schemas.microsoft.com/office/drawing/2016/ink" xmlns:am3d="http://schemas.microsoft.com/office/drawing/2017/model3d" xmlns:o="urn:schemas-microsoft-com:office:office" xmlns:r="http://schemas.openxmlformats.org/officeDocument/2006/relationships" xmlns:m="http://schemas.openxmlformats.org/officeDocument/2006/math" xmlns:v="urn:schemas-microsoft-com:vml" xmlns:wp14="http://schemas.microsoft.com/office/word/2010/wordprocessingDrawing" xmlns:wp="http://schemas.openxmlformats.org/drawingml/2006/wordprocessingDrawing" xmlns:w10="urn:schemas-microsoft-com:office:word" xmlns:w="http://schemas.openxmlformats.org/wordprocessingml/2006/main" xmlns:w14="http://schemas.microsoft.com/office/word/2010/wordml" xmlns:w15="http://schemas.microsoft.com/office/word/2012/wordml" xmlns:w16cid="http://schemas.microsoft.com/office/word/2016/wordml/cid" xmlns:w16se="http://schemas.microsoft.com/office/word/2015/wordml/symex" xmlns:wpg="http://schemas.microsoft.com/office/word/2010/wordprocessingGroup" xmlns:wpi="http://schemas.microsoft.com/office/word/2010/wordprocessingInk" xmlns:wne="http://schemas.microsoft.com/office/word/2006/wordml" xmlns:wps="http://schemas.microsoft.com/office/word/2010/wordprocessingShape" mc:Ignorable="w14 w15 w16se w16cid wp14">
   <w15:commentEx w15:paraId="78ABEF35" w15:done="0"/>
+  <w15:commentEx w15:paraId="3F7D4C3C" w15:paraIdParent="78ABEF35" w15:done="0"/>
+  <w15:commentEx w15:paraId="58E7D087" w15:paraIdParent="78ABEF35" w15:done="0"/>
   <w15:commentEx w15:paraId="452E94FE" w15:done="0"/>
   <w15:commentEx w15:paraId="7E7764BC" w15:done="0"/>
   <w15:commentEx w15:paraId="11D3134C" w15:done="0"/>
@@ -4744,6 +5071,8 @@
 <file path=word/commentsIds.xml><?xml version="1.0" encoding="utf-8"?>
 <w16cid:commentsIds xmlns:wpc="http://schemas.microsoft.com/office/word/2010/wordprocessingCanvas" xmlns:cx="http://schemas.microsoft.com/office/drawing/2014/chartex" xmlns:cx1="http://schemas.microsoft.com/office/drawing/2015/9/8/chartex" xmlns:cx2="http://schemas.microsoft.com/office/drawing/2015/10/21/chartex" xmlns:cx3="http://schemas.microsoft.com/office/drawing/2016/5/9/chartex" xmlns:cx4="http://schemas.microsoft.com/office/drawing/2016/5/10/chartex" xmlns:cx5="http://schemas.microsoft.com/office/drawing/2016/5/11/chartex" xmlns:cx6="http://schemas.microsoft.com/office/drawing/2016/5/12/chartex" xmlns:cx7="http://schemas.microsoft.com/office/drawing/2016/5/13/chartex" xmlns:cx8="http://schemas.microsoft.com/office/drawing/2016/5/14/chartex" xmlns:mc="http://schemas.openxmlformats.org/markup-compatibility/2006" xmlns:aink="http://schemas.microsoft.com/office/drawing/2016/ink" xmlns:am3d="http://schemas.microsoft.com/office/drawing/2017/model3d" xmlns:o="urn:schemas-microsoft-com:office:office" xmlns:r="http://schemas.openxmlformats.org/officeDocument/2006/relationships" xmlns:m="http://schemas.openxmlformats.org/officeDocument/2006/math" xmlns:v="urn:schemas-microsoft-com:vml" xmlns:wp14="http://schemas.microsoft.com/office/word/2010/wordprocessingDrawing" xmlns:wp="http://schemas.openxmlformats.org/drawingml/2006/wordprocessingDrawing" xmlns:w10="urn:schemas-microsoft-com:office:word" xmlns:w="http://schemas.openxmlformats.org/wordprocessingml/2006/main" xmlns:w14="http://schemas.microsoft.com/office/word/2010/wordml" xmlns:w15="http://schemas.microsoft.com/office/word/2012/wordml" xmlns:w16cid="http://schemas.microsoft.com/office/word/2016/wordml/cid" xmlns:w16se="http://schemas.microsoft.com/office/word/2015/wordml/symex" xmlns:wpg="http://schemas.microsoft.com/office/word/2010/wordprocessingGroup" xmlns:wpi="http://schemas.microsoft.com/office/word/2010/wordprocessingInk" xmlns:wne="http://schemas.microsoft.com/office/word/2006/wordml" xmlns:wps="http://schemas.microsoft.com/office/word/2010/wordprocessingShape" mc:Ignorable="w14 w15 w16se w16cid wp14">
   <w16cid:commentId w16cid:paraId="78ABEF35" w16cid:durableId="1EA52954"/>
+  <w16cid:commentId w16cid:paraId="3F7D4C3C" w16cid:durableId="1EB11B27"/>
+  <w16cid:commentId w16cid:paraId="58E7D087" w16cid:durableId="1EB11B45"/>
   <w16cid:commentId w16cid:paraId="452E94FE" w16cid:durableId="1E9D7CC1"/>
   <w16cid:commentId w16cid:paraId="7E7764BC" w16cid:durableId="1E9D8049"/>
   <w16cid:commentId w16cid:paraId="11D3134C" w16cid:durableId="1E9D8545"/>
@@ -4756,6 +5085,118 @@
 <file path=word/numbering.xml><?xml version="1.0" encoding="utf-8"?>
 <w:numbering xmlns:wpc="http://schemas.microsoft.com/office/word/2010/wordprocessingCanvas" xmlns:cx="http://schemas.microsoft.com/office/drawing/2014/chartex" xmlns:cx1="http://schemas.microsoft.com/office/drawing/2015/9/8/chartex" xmlns:cx2="http://schemas.microsoft.com/office/drawing/2015/10/21/chartex" xmlns:cx3="http://schemas.microsoft.com/office/drawing/2016/5/9/chartex" xmlns:cx4="http://schemas.microsoft.com/office/drawing/2016/5/10/chartex" xmlns:cx5="http://schemas.microsoft.com/office/drawing/2016/5/11/chartex" xmlns:cx6="http://schemas.microsoft.com/office/drawing/2016/5/12/chartex" xmlns:cx7="http://schemas.microsoft.com/office/drawing/2016/5/13/chartex" xmlns:cx8="http://schemas.microsoft.com/office/drawing/2016/5/14/chartex" xmlns:mc="http://schemas.openxmlformats.org/markup-compatibility/2006" xmlns:aink="http://schemas.microsoft.com/office/drawing/2016/ink" xmlns:am3d="http://schemas.microsoft.com/office/drawing/2017/model3d" xmlns:o="urn:schemas-microsoft-com:office:office" xmlns:r="http://schemas.openxmlformats.org/officeDocument/2006/relationships" xmlns:m="http://schemas.openxmlformats.org/officeDocument/2006/math" xmlns:v="urn:schemas-microsoft-com:vml" xmlns:wp14="http://schemas.microsoft.com/office/word/2010/wordprocessingDrawing" xmlns:wp="http://schemas.openxmlformats.org/drawingml/2006/wordprocessingDrawing" xmlns:w10="urn:schemas-microsoft-com:office:word" xmlns:w="http://schemas.openxmlformats.org/wordprocessingml/2006/main" xmlns:w14="http://schemas.microsoft.com/office/word/2010/wordml" xmlns:w15="http://schemas.microsoft.com/office/word/2012/wordml" xmlns:w16cid="http://schemas.microsoft.com/office/word/2016/wordml/cid" xmlns:w16se="http://schemas.microsoft.com/office/word/2015/wordml/symex" xmlns:wpg="http://schemas.microsoft.com/office/word/2010/wordprocessingGroup" xmlns:wpi="http://schemas.microsoft.com/office/word/2010/wordprocessingInk" xmlns:wne="http://schemas.microsoft.com/office/word/2006/wordml" xmlns:wps="http://schemas.microsoft.com/office/word/2010/wordprocessingShape" mc:Ignorable="w14 w15 w16se w16cid wp14">
   <w:abstractNum w:abstractNumId="0" w15:restartNumberingAfterBreak="0">
+    <w:nsid w:val="093C70F3"/>
+    <w:multiLevelType w:val="hybridMultilevel"/>
+    <w:tmpl w:val="57CCA324"/>
+    <w:lvl w:ilvl="0" w:tplc="93F49108">
+      <w:numFmt w:val="bullet"/>
+      <w:lvlText w:val="-"/>
+      <w:lvlJc w:val="left"/>
+      <w:pPr>
+        <w:ind w:left="720" w:hanging="360"/>
+      </w:pPr>
+      <w:rPr>
+        <w:rFonts w:ascii="Calibri" w:eastAsiaTheme="minorHAnsi" w:hAnsi="Calibri" w:cs="Calibri" w:hint="default"/>
+      </w:rPr>
+    </w:lvl>
+    <w:lvl w:ilvl="1" w:tplc="08090003" w:tentative="1">
+      <w:start w:val="1"/>
+      <w:numFmt w:val="bullet"/>
+      <w:lvlText w:val="o"/>
+      <w:lvlJc w:val="left"/>
+      <w:pPr>
+        <w:ind w:left="1440" w:hanging="360"/>
+      </w:pPr>
+      <w:rPr>
+        <w:rFonts w:ascii="Courier New" w:hAnsi="Courier New" w:cs="Courier New" w:hint="default"/>
+      </w:rPr>
+    </w:lvl>
+    <w:lvl w:ilvl="2" w:tplc="08090005" w:tentative="1">
+      <w:start w:val="1"/>
+      <w:numFmt w:val="bullet"/>
+      <w:lvlText w:val=""/>
+      <w:lvlJc w:val="left"/>
+      <w:pPr>
+        <w:ind w:left="2160" w:hanging="360"/>
+      </w:pPr>
+      <w:rPr>
+        <w:rFonts w:ascii="Wingdings" w:hAnsi="Wingdings" w:hint="default"/>
+      </w:rPr>
+    </w:lvl>
+    <w:lvl w:ilvl="3" w:tplc="08090001" w:tentative="1">
+      <w:start w:val="1"/>
+      <w:numFmt w:val="bullet"/>
+      <w:lvlText w:val=""/>
+      <w:lvlJc w:val="left"/>
+      <w:pPr>
+        <w:ind w:left="2880" w:hanging="360"/>
+      </w:pPr>
+      <w:rPr>
+        <w:rFonts w:ascii="Symbol" w:hAnsi="Symbol" w:hint="default"/>
+      </w:rPr>
+    </w:lvl>
+    <w:lvl w:ilvl="4" w:tplc="08090003" w:tentative="1">
+      <w:start w:val="1"/>
+      <w:numFmt w:val="bullet"/>
+      <w:lvlText w:val="o"/>
+      <w:lvlJc w:val="left"/>
+      <w:pPr>
+        <w:ind w:left="3600" w:hanging="360"/>
+      </w:pPr>
+      <w:rPr>
+        <w:rFonts w:ascii="Courier New" w:hAnsi="Courier New" w:cs="Courier New" w:hint="default"/>
+      </w:rPr>
+    </w:lvl>
+    <w:lvl w:ilvl="5" w:tplc="08090005" w:tentative="1">
+      <w:start w:val="1"/>
+      <w:numFmt w:val="bullet"/>
+      <w:lvlText w:val=""/>
+      <w:lvlJc w:val="left"/>
+      <w:pPr>
+        <w:ind w:left="4320" w:hanging="360"/>
+      </w:pPr>
+      <w:rPr>
+        <w:rFonts w:ascii="Wingdings" w:hAnsi="Wingdings" w:hint="default"/>
+      </w:rPr>
+    </w:lvl>
+    <w:lvl w:ilvl="6" w:tplc="08090001" w:tentative="1">
+      <w:start w:val="1"/>
+      <w:numFmt w:val="bullet"/>
+      <w:lvlText w:val=""/>
+      <w:lvlJc w:val="left"/>
+      <w:pPr>
+        <w:ind w:left="5040" w:hanging="360"/>
+      </w:pPr>
+      <w:rPr>
+        <w:rFonts w:ascii="Symbol" w:hAnsi="Symbol" w:hint="default"/>
+      </w:rPr>
+    </w:lvl>
+    <w:lvl w:ilvl="7" w:tplc="08090003" w:tentative="1">
+      <w:start w:val="1"/>
+      <w:numFmt w:val="bullet"/>
+      <w:lvlText w:val="o"/>
+      <w:lvlJc w:val="left"/>
+      <w:pPr>
+        <w:ind w:left="5760" w:hanging="360"/>
+      </w:pPr>
+      <w:rPr>
+        <w:rFonts w:ascii="Courier New" w:hAnsi="Courier New" w:cs="Courier New" w:hint="default"/>
+      </w:rPr>
+    </w:lvl>
+    <w:lvl w:ilvl="8" w:tplc="08090005" w:tentative="1">
+      <w:start w:val="1"/>
+      <w:numFmt w:val="bullet"/>
+      <w:lvlText w:val=""/>
+      <w:lvlJc w:val="left"/>
+      <w:pPr>
+        <w:ind w:left="6480" w:hanging="360"/>
+      </w:pPr>
+      <w:rPr>
+        <w:rFonts w:ascii="Wingdings" w:hAnsi="Wingdings" w:hint="default"/>
+      </w:rPr>
+    </w:lvl>
+  </w:abstractNum>
+  <w:abstractNum w:abstractNumId="1" w15:restartNumberingAfterBreak="0">
     <w:nsid w:val="1A9D20B3"/>
     <w:multiLevelType w:val="hybridMultilevel"/>
     <w:tmpl w:val="E3500E56"/>
@@ -4868,7 +5309,119 @@
       </w:rPr>
     </w:lvl>
   </w:abstractNum>
-  <w:abstractNum w:abstractNumId="1" w15:restartNumberingAfterBreak="0">
+  <w:abstractNum w:abstractNumId="2" w15:restartNumberingAfterBreak="0">
+    <w:nsid w:val="290D7F13"/>
+    <w:multiLevelType w:val="hybridMultilevel"/>
+    <w:tmpl w:val="455059E8"/>
+    <w:lvl w:ilvl="0" w:tplc="F4446EE2">
+      <w:numFmt w:val="bullet"/>
+      <w:lvlText w:val=""/>
+      <w:lvlJc w:val="left"/>
+      <w:pPr>
+        <w:ind w:left="720" w:hanging="360"/>
+      </w:pPr>
+      <w:rPr>
+        <w:rFonts w:ascii="Wingdings" w:eastAsiaTheme="minorHAnsi" w:hAnsi="Wingdings" w:cstheme="minorBidi" w:hint="default"/>
+      </w:rPr>
+    </w:lvl>
+    <w:lvl w:ilvl="1" w:tplc="08090003" w:tentative="1">
+      <w:start w:val="1"/>
+      <w:numFmt w:val="bullet"/>
+      <w:lvlText w:val="o"/>
+      <w:lvlJc w:val="left"/>
+      <w:pPr>
+        <w:ind w:left="1440" w:hanging="360"/>
+      </w:pPr>
+      <w:rPr>
+        <w:rFonts w:ascii="Courier New" w:hAnsi="Courier New" w:cs="Courier New" w:hint="default"/>
+      </w:rPr>
+    </w:lvl>
+    <w:lvl w:ilvl="2" w:tplc="08090005" w:tentative="1">
+      <w:start w:val="1"/>
+      <w:numFmt w:val="bullet"/>
+      <w:lvlText w:val=""/>
+      <w:lvlJc w:val="left"/>
+      <w:pPr>
+        <w:ind w:left="2160" w:hanging="360"/>
+      </w:pPr>
+      <w:rPr>
+        <w:rFonts w:ascii="Wingdings" w:hAnsi="Wingdings" w:hint="default"/>
+      </w:rPr>
+    </w:lvl>
+    <w:lvl w:ilvl="3" w:tplc="08090001" w:tentative="1">
+      <w:start w:val="1"/>
+      <w:numFmt w:val="bullet"/>
+      <w:lvlText w:val=""/>
+      <w:lvlJc w:val="left"/>
+      <w:pPr>
+        <w:ind w:left="2880" w:hanging="360"/>
+      </w:pPr>
+      <w:rPr>
+        <w:rFonts w:ascii="Symbol" w:hAnsi="Symbol" w:hint="default"/>
+      </w:rPr>
+    </w:lvl>
+    <w:lvl w:ilvl="4" w:tplc="08090003" w:tentative="1">
+      <w:start w:val="1"/>
+      <w:numFmt w:val="bullet"/>
+      <w:lvlText w:val="o"/>
+      <w:lvlJc w:val="left"/>
+      <w:pPr>
+        <w:ind w:left="3600" w:hanging="360"/>
+      </w:pPr>
+      <w:rPr>
+        <w:rFonts w:ascii="Courier New" w:hAnsi="Courier New" w:cs="Courier New" w:hint="default"/>
+      </w:rPr>
+    </w:lvl>
+    <w:lvl w:ilvl="5" w:tplc="08090005" w:tentative="1">
+      <w:start w:val="1"/>
+      <w:numFmt w:val="bullet"/>
+      <w:lvlText w:val=""/>
+      <w:lvlJc w:val="left"/>
+      <w:pPr>
+        <w:ind w:left="4320" w:hanging="360"/>
+      </w:pPr>
+      <w:rPr>
+        <w:rFonts w:ascii="Wingdings" w:hAnsi="Wingdings" w:hint="default"/>
+      </w:rPr>
+    </w:lvl>
+    <w:lvl w:ilvl="6" w:tplc="08090001" w:tentative="1">
+      <w:start w:val="1"/>
+      <w:numFmt w:val="bullet"/>
+      <w:lvlText w:val=""/>
+      <w:lvlJc w:val="left"/>
+      <w:pPr>
+        <w:ind w:left="5040" w:hanging="360"/>
+      </w:pPr>
+      <w:rPr>
+        <w:rFonts w:ascii="Symbol" w:hAnsi="Symbol" w:hint="default"/>
+      </w:rPr>
+    </w:lvl>
+    <w:lvl w:ilvl="7" w:tplc="08090003" w:tentative="1">
+      <w:start w:val="1"/>
+      <w:numFmt w:val="bullet"/>
+      <w:lvlText w:val="o"/>
+      <w:lvlJc w:val="left"/>
+      <w:pPr>
+        <w:ind w:left="5760" w:hanging="360"/>
+      </w:pPr>
+      <w:rPr>
+        <w:rFonts w:ascii="Courier New" w:hAnsi="Courier New" w:cs="Courier New" w:hint="default"/>
+      </w:rPr>
+    </w:lvl>
+    <w:lvl w:ilvl="8" w:tplc="08090005" w:tentative="1">
+      <w:start w:val="1"/>
+      <w:numFmt w:val="bullet"/>
+      <w:lvlText w:val=""/>
+      <w:lvlJc w:val="left"/>
+      <w:pPr>
+        <w:ind w:left="6480" w:hanging="360"/>
+      </w:pPr>
+      <w:rPr>
+        <w:rFonts w:ascii="Wingdings" w:hAnsi="Wingdings" w:hint="default"/>
+      </w:rPr>
+    </w:lvl>
+  </w:abstractNum>
+  <w:abstractNum w:abstractNumId="3" w15:restartNumberingAfterBreak="0">
     <w:nsid w:val="2AA11B1A"/>
     <w:multiLevelType w:val="hybridMultilevel"/>
     <w:tmpl w:val="CE08C31C"/>
@@ -4981,7 +5534,7 @@
       </w:rPr>
     </w:lvl>
   </w:abstractNum>
-  <w:abstractNum w:abstractNumId="2" w15:restartNumberingAfterBreak="0">
+  <w:abstractNum w:abstractNumId="4" w15:restartNumberingAfterBreak="0">
     <w:nsid w:val="49797573"/>
     <w:multiLevelType w:val="multilevel"/>
     <w:tmpl w:val="0407001F"/>
@@ -5067,7 +5620,7 @@
       </w:pPr>
     </w:lvl>
   </w:abstractNum>
-  <w:abstractNum w:abstractNumId="3" w15:restartNumberingAfterBreak="0">
+  <w:abstractNum w:abstractNumId="5" w15:restartNumberingAfterBreak="0">
     <w:nsid w:val="5B06437B"/>
     <w:multiLevelType w:val="multilevel"/>
     <w:tmpl w:val="0407001F"/>
@@ -5153,7 +5706,7 @@
       </w:pPr>
     </w:lvl>
   </w:abstractNum>
-  <w:abstractNum w:abstractNumId="4" w15:restartNumberingAfterBreak="0">
+  <w:abstractNum w:abstractNumId="6" w15:restartNumberingAfterBreak="0">
     <w:nsid w:val="6107052C"/>
     <w:multiLevelType w:val="multilevel"/>
     <w:tmpl w:val="0407001F"/>
@@ -5239,7 +5792,7 @@
       </w:pPr>
     </w:lvl>
   </w:abstractNum>
-  <w:abstractNum w:abstractNumId="5" w15:restartNumberingAfterBreak="0">
+  <w:abstractNum w:abstractNumId="7" w15:restartNumberingAfterBreak="0">
     <w:nsid w:val="671730B7"/>
     <w:multiLevelType w:val="hybridMultilevel"/>
     <w:tmpl w:val="9B10300C"/>
@@ -5353,7 +5906,7 @@
     </w:lvl>
   </w:abstractNum>
   <w:num w:numId="1">
-    <w:abstractNumId w:val="2"/>
+    <w:abstractNumId w:val="4"/>
     <w:lvlOverride w:ilvl="0">
       <w:startOverride w:val="1"/>
     </w:lvlOverride>
@@ -5383,18 +5936,24 @@
     </w:lvlOverride>
   </w:num>
   <w:num w:numId="2">
-    <w:abstractNumId w:val="4"/>
+    <w:abstractNumId w:val="6"/>
   </w:num>
   <w:num w:numId="3">
+    <w:abstractNumId w:val="3"/>
+  </w:num>
+  <w:num w:numId="4">
+    <w:abstractNumId w:val="5"/>
+  </w:num>
+  <w:num w:numId="5">
+    <w:abstractNumId w:val="7"/>
+  </w:num>
+  <w:num w:numId="6">
     <w:abstractNumId w:val="1"/>
   </w:num>
-  <w:num w:numId="4">
-    <w:abstractNumId w:val="3"/>
+  <w:num w:numId="7">
+    <w:abstractNumId w:val="2"/>
   </w:num>
-  <w:num w:numId="5">
-    <w:abstractNumId w:val="5"/>
-  </w:num>
-  <w:num w:numId="6">
+  <w:num w:numId="8">
     <w:abstractNumId w:val="0"/>
   </w:num>
 </w:numbering>
@@ -6321,21 +6880,21 @@
     <w:charset w:val="00"/>
     <w:family w:val="swiss"/>
     <w:pitch w:val="variable"/>
-    <w:sig w:usb0="E00002FF" w:usb1="4000ACFF" w:usb2="00000001" w:usb3="00000000" w:csb0="0000019F" w:csb1="00000000"/>
+    <w:sig w:usb0="E0002AFF" w:usb1="C000247B" w:usb2="00000009" w:usb3="00000000" w:csb0="000001FF" w:csb1="00000000"/>
+  </w:font>
+  <w:font w:name="Courier New">
+    <w:panose1 w:val="02070309020205020404"/>
+    <w:charset w:val="00"/>
+    <w:family w:val="modern"/>
+    <w:pitch w:val="fixed"/>
+    <w:sig w:usb0="E0002EFF" w:usb1="C0007843" w:usb2="00000009" w:usb3="00000000" w:csb0="000001FF" w:csb1="00000000"/>
   </w:font>
   <w:font w:name="Times New Roman">
     <w:panose1 w:val="02020603050405020304"/>
     <w:charset w:val="00"/>
     <w:family w:val="roman"/>
     <w:pitch w:val="variable"/>
-    <w:sig w:usb0="E0002EFF" w:usb1="C0007843" w:usb2="00000009" w:usb3="00000000" w:csb0="000001FF" w:csb1="00000000"/>
-  </w:font>
-  <w:font w:name="Courier New">
-    <w:panose1 w:val="02070309020205020404"/>
-    <w:charset w:val="00"/>
-    <w:family w:val="modern"/>
-    <w:pitch w:val="fixed"/>
-    <w:sig w:usb0="E0002AFF" w:usb1="C0007843" w:usb2="00000009" w:usb3="00000000" w:csb0="000001FF" w:csb1="00000000"/>
+    <w:sig w:usb0="E0002EFF" w:usb1="C000785B" w:usb2="00000009" w:usb3="00000000" w:csb0="000001FF" w:csb1="00000000"/>
   </w:font>
   <w:font w:name="Wingdings">
     <w:panose1 w:val="05000000000000000000"/>
@@ -6356,10 +6915,11 @@
     <w:charset w:val="00"/>
     <w:family w:val="swiss"/>
     <w:pitch w:val="variable"/>
-    <w:sig w:usb0="A00002EF" w:usb1="4000207B" w:usb2="00000000" w:usb3="00000000" w:csb0="0000019F" w:csb1="00000000"/>
+    <w:sig w:usb0="E0002AFF" w:usb1="C000247B" w:usb2="00000009" w:usb3="00000000" w:csb0="000001FF" w:csb1="00000000"/>
   </w:font>
   <w:font w:name="Yu Gothic Light">
     <w:altName w:val="游ゴシック Light"/>
+    <w:panose1 w:val="020B0300000000000000"/>
     <w:charset w:val="80"/>
     <w:family w:val="swiss"/>
     <w:pitch w:val="variable"/>
@@ -6369,8 +6929,9 @@
     <w:panose1 w:val="020B0503030403020204"/>
     <w:charset w:val="00"/>
     <w:family w:val="swiss"/>
+    <w:notTrueType/>
     <w:pitch w:val="variable"/>
-    <w:sig w:usb0="600002F7" w:usb1="02000001" w:usb2="00000000" w:usb3="00000000" w:csb0="0000019F" w:csb1="00000000"/>
+    <w:sig w:usb0="20000007" w:usb1="00000001" w:usb2="00000000" w:usb3="00000000" w:csb0="00000193" w:csb1="00000000"/>
   </w:font>
   <w:font w:name="Yu Mincho">
     <w:altName w:val="游明朝"/>
@@ -6390,8 +6951,16 @@
     <w:panose1 w:val="020B0603030403020204"/>
     <w:charset w:val="00"/>
     <w:family w:val="swiss"/>
+    <w:notTrueType/>
     <w:pitch w:val="variable"/>
-    <w:sig w:usb0="600002F7" w:usb1="02000001" w:usb2="00000000" w:usb3="00000000" w:csb0="0000019F" w:csb1="00000000"/>
+    <w:sig w:usb0="20000007" w:usb1="00000001" w:usb2="00000000" w:usb3="00000000" w:csb0="00000193" w:csb1="00000000"/>
+  </w:font>
+  <w:font w:name="Segoe UI Emoji">
+    <w:panose1 w:val="020B0502040204020203"/>
+    <w:charset w:val="00"/>
+    <w:family w:val="swiss"/>
+    <w:pitch w:val="variable"/>
+    <w:sig w:usb0="00000003" w:usb1="02000000" w:usb2="00000000" w:usb3="00000000" w:csb0="00000001" w:csb1="00000000"/>
   </w:font>
 </w:fonts>
 </file>
@@ -6414,6 +6983,7 @@
     <w:rsidRoot w:val="00976DF1"/>
     <w:rsid w:val="007D5A1C"/>
     <w:rsid w:val="00976DF1"/>
+    <w:rsid w:val="00BA66CE"/>
     <w:rsid w:val="00FA695D"/>
   </w:rsids>
   <m:mathPr>
@@ -6431,8 +7001,8 @@
   </m:mathPr>
   <w:themeFontLang w:val="en-GB" w:eastAsia="ja-JP"/>
   <w:clrSchemeMapping w:bg1="light1" w:t1="dark1" w:bg2="light2" w:t2="dark2" w:accent1="accent1" w:accent2="accent2" w:accent3="accent3" w:accent4="accent4" w:accent5="accent5" w:accent6="accent6" w:hyperlink="hyperlink" w:followedHyperlink="followedHyperlink"/>
-  <w:decimalSymbol w:val=","/>
-  <w:listSeparator w:val=";"/>
+  <w:decimalSymbol w:val="."/>
+  <w:listSeparator w:val=","/>
   <w15:chartTrackingRefBased/>
 </w:settings>
 </file>
@@ -7192,7 +7762,7 @@
 </file>
 
 <file path=customXml/itemProps1.xml><?xml version="1.0" encoding="utf-8"?>
-<ds:datastoreItem xmlns:ds="http://schemas.openxmlformats.org/officeDocument/2006/customXml" ds:itemID="{7C50785A-2D5A-4EA7-96DF-DE047A95F81C}">
+<ds:datastoreItem xmlns:ds="http://schemas.openxmlformats.org/officeDocument/2006/customXml" ds:itemID="{E4285282-0E91-4EDD-863D-B5840ED2246B}">
   <ds:schemaRefs>
     <ds:schemaRef ds:uri="http://schemas.openxmlformats.org/officeDocument/2006/bibliography"/>
   </ds:schemaRefs>

</xml_diff>

<commit_message>
Literatur hinzugefuegt (BLIKK Medienstudie, Disney Resarch Paper ueber Augmented Creativity). Ausarbeitung: Notizen zu verwandten Apps, BLIKK Medienstudie.
</commit_message>
<xml_diff>
--- a/ausarbeitung/Ausarbeitung.docx
+++ b/ausarbeitung/Ausarbeitung.docx
@@ -50,7 +50,6 @@
                 <w:dataBinding w:prefixMappings="xmlns:ns0='http://schemas.openxmlformats.org/officeDocument/2006/extended-properties'" w:xpath="/ns0:Properties[1]/ns0:Company[1]" w:storeItemID="{6668398D-A668-4E3E-A5EB-62B293D839F1}"/>
                 <w:text/>
               </w:sdtPr>
-              <w:sdtEndPr/>
               <w:sdtContent>
                 <w:tc>
                   <w:tcPr>
@@ -106,7 +105,6 @@
                   <w:dataBinding w:prefixMappings="xmlns:ns0='http://schemas.openxmlformats.org/package/2006/metadata/core-properties' xmlns:ns1='http://purl.org/dc/elements/1.1/'" w:xpath="/ns0:coreProperties[1]/ns1:title[1]" w:storeItemID="{6C3C8BC8-F283-45AE-878A-BAB7291924A1}"/>
                   <w:text/>
                 </w:sdtPr>
-                <w:sdtEndPr/>
                 <w:sdtContent>
                   <w:p>
                     <w:pPr>
@@ -151,7 +149,6 @@
                 <w:dataBinding w:prefixMappings="xmlns:ns0='http://schemas.openxmlformats.org/package/2006/metadata/core-properties' xmlns:ns1='http://purl.org/dc/elements/1.1/'" w:xpath="/ns0:coreProperties[1]/ns1:subject[1]" w:storeItemID="{6C3C8BC8-F283-45AE-878A-BAB7291924A1}"/>
                 <w:text/>
               </w:sdtPr>
-              <w:sdtEndPr/>
               <w:sdtContent>
                 <w:tc>
                   <w:tcPr>
@@ -221,7 +218,6 @@
                   <w:dataBinding w:prefixMappings="xmlns:ns0='http://schemas.openxmlformats.org/package/2006/metadata/core-properties' xmlns:ns1='http://purl.org/dc/elements/1.1/'" w:xpath="/ns0:coreProperties[1]/ns1:creator[1]" w:storeItemID="{6C3C8BC8-F283-45AE-878A-BAB7291924A1}"/>
                   <w:text/>
                 </w:sdtPr>
-                <w:sdtEndPr/>
                 <w:sdtContent>
                   <w:p>
                     <w:pPr>
@@ -265,7 +261,6 @@
                     <w:calendar w:val="gregorian"/>
                   </w:date>
                 </w:sdtPr>
-                <w:sdtEndPr/>
                 <w:sdtContent>
                   <w:p>
                     <w:pPr>
@@ -378,7 +373,7 @@
             <w:rPr>
               <w:rFonts w:eastAsiaTheme="minorEastAsia"/>
               <w:noProof/>
-              <w:lang w:eastAsia="en-GB"/>
+              <w:lang w:eastAsia="ja-JP"/>
             </w:rPr>
           </w:pPr>
           <w:r>
@@ -390,7 +385,7 @@
           <w:r>
             <w:fldChar w:fldCharType="separate"/>
           </w:r>
-          <w:hyperlink w:anchor="_Toc513629732" w:history="1">
+          <w:hyperlink w:anchor="_Toc515349715" w:history="1">
             <w:r>
               <w:rPr>
                 <w:rStyle w:val="Hyperlink"/>
@@ -419,7 +414,7 @@
                 <w:noProof/>
                 <w:webHidden/>
               </w:rPr>
-              <w:instrText xml:space="preserve"> PAGEREF _Toc513629732 \h </w:instrText>
+              <w:instrText xml:space="preserve"> PAGEREF _Toc515349715 \h </w:instrText>
             </w:r>
             <w:r>
               <w:rPr>
@@ -439,7 +434,7 @@
                 <w:noProof/>
                 <w:webHidden/>
               </w:rPr>
-              <w:t>2</w:t>
+              <w:t>3</w:t>
             </w:r>
             <w:r>
               <w:rPr>
@@ -459,10 +454,10 @@
             <w:rPr>
               <w:rFonts w:eastAsiaTheme="minorEastAsia"/>
               <w:noProof/>
-              <w:lang w:eastAsia="en-GB"/>
+              <w:lang w:eastAsia="ja-JP"/>
             </w:rPr>
           </w:pPr>
-          <w:hyperlink w:anchor="_Toc513629733" w:history="1">
+          <w:hyperlink w:anchor="_Toc515349716" w:history="1">
             <w:r>
               <w:rPr>
                 <w:rStyle w:val="Hyperlink"/>
@@ -491,7 +486,7 @@
                 <w:noProof/>
                 <w:webHidden/>
               </w:rPr>
-              <w:instrText xml:space="preserve"> PAGEREF _Toc513629733 \h </w:instrText>
+              <w:instrText xml:space="preserve"> PAGEREF _Toc515349716 \h </w:instrText>
             </w:r>
             <w:r>
               <w:rPr>
@@ -511,7 +506,7 @@
                 <w:noProof/>
                 <w:webHidden/>
               </w:rPr>
-              <w:t>2</w:t>
+              <w:t>3</w:t>
             </w:r>
             <w:r>
               <w:rPr>
@@ -531,10 +526,10 @@
             <w:rPr>
               <w:rFonts w:eastAsiaTheme="minorEastAsia"/>
               <w:noProof/>
-              <w:lang w:eastAsia="en-GB"/>
+              <w:lang w:eastAsia="ja-JP"/>
             </w:rPr>
           </w:pPr>
-          <w:hyperlink w:anchor="_Toc513629734" w:history="1">
+          <w:hyperlink w:anchor="_Toc515349717" w:history="1">
             <w:r>
               <w:rPr>
                 <w:rStyle w:val="Hyperlink"/>
@@ -562,7 +557,7 @@
                 <w:noProof/>
                 <w:webHidden/>
               </w:rPr>
-              <w:instrText xml:space="preserve"> PAGEREF _Toc513629734 \h </w:instrText>
+              <w:instrText xml:space="preserve"> PAGEREF _Toc515349717 \h </w:instrText>
             </w:r>
             <w:r>
               <w:rPr>
@@ -582,7 +577,7 @@
                 <w:noProof/>
                 <w:webHidden/>
               </w:rPr>
-              <w:t>2</w:t>
+              <w:t>3</w:t>
             </w:r>
             <w:r>
               <w:rPr>
@@ -602,14 +597,15 @@
             <w:rPr>
               <w:rFonts w:eastAsiaTheme="minorEastAsia"/>
               <w:noProof/>
-              <w:lang w:eastAsia="en-GB"/>
+              <w:lang w:eastAsia="ja-JP"/>
             </w:rPr>
           </w:pPr>
-          <w:hyperlink w:anchor="_Toc513629735" w:history="1">
+          <w:hyperlink w:anchor="_Toc515349718" w:history="1">
             <w:r>
               <w:rPr>
                 <w:rStyle w:val="Hyperlink"/>
                 <w:noProof/>
+                <w:lang w:val="de-DE"/>
               </w:rPr>
               <w:t>Medienkompetenz</w:t>
             </w:r>
@@ -632,7 +628,7 @@
                 <w:noProof/>
                 <w:webHidden/>
               </w:rPr>
-              <w:instrText xml:space="preserve"> PAGEREF _Toc513629735 \h </w:instrText>
+              <w:instrText xml:space="preserve"> PAGEREF _Toc515349718 \h </w:instrText>
             </w:r>
             <w:r>
               <w:rPr>
@@ -652,7 +648,7 @@
                 <w:noProof/>
                 <w:webHidden/>
               </w:rPr>
-              <w:t>2</w:t>
+              <w:t>3</w:t>
             </w:r>
             <w:r>
               <w:rPr>
@@ -672,10 +668,10 @@
             <w:rPr>
               <w:rFonts w:eastAsiaTheme="minorEastAsia"/>
               <w:noProof/>
-              <w:lang w:eastAsia="en-GB"/>
+              <w:lang w:eastAsia="ja-JP"/>
             </w:rPr>
           </w:pPr>
-          <w:hyperlink w:anchor="_Toc513629736" w:history="1">
+          <w:hyperlink w:anchor="_Toc515349719" w:history="1">
             <w:r>
               <w:rPr>
                 <w:rStyle w:val="Hyperlink"/>
@@ -703,7 +699,7 @@
                 <w:noProof/>
                 <w:webHidden/>
               </w:rPr>
-              <w:instrText xml:space="preserve"> PAGEREF _Toc513629736 \h </w:instrText>
+              <w:instrText xml:space="preserve"> PAGEREF _Toc515349719 \h </w:instrText>
             </w:r>
             <w:r>
               <w:rPr>
@@ -723,7 +719,7 @@
                 <w:noProof/>
                 <w:webHidden/>
               </w:rPr>
-              <w:t>2</w:t>
+              <w:t>3</w:t>
             </w:r>
             <w:r>
               <w:rPr>
@@ -743,10 +739,10 @@
             <w:rPr>
               <w:rFonts w:eastAsiaTheme="minorEastAsia"/>
               <w:noProof/>
-              <w:lang w:eastAsia="en-GB"/>
+              <w:lang w:eastAsia="ja-JP"/>
             </w:rPr>
           </w:pPr>
-          <w:hyperlink w:anchor="_Toc513629737" w:history="1">
+          <w:hyperlink w:anchor="_Toc515349720" w:history="1">
             <w:r>
               <w:rPr>
                 <w:rStyle w:val="Hyperlink"/>
@@ -775,7 +771,7 @@
                 <w:noProof/>
                 <w:webHidden/>
               </w:rPr>
-              <w:instrText xml:space="preserve"> PAGEREF _Toc513629737 \h </w:instrText>
+              <w:instrText xml:space="preserve"> PAGEREF _Toc515349720 \h </w:instrText>
             </w:r>
             <w:r>
               <w:rPr>
@@ -795,7 +791,149 @@
                 <w:noProof/>
                 <w:webHidden/>
               </w:rPr>
-              <w:t>2</w:t>
+              <w:t>3</w:t>
+            </w:r>
+            <w:r>
+              <w:rPr>
+                <w:noProof/>
+                <w:webHidden/>
+              </w:rPr>
+              <w:fldChar w:fldCharType="end"/>
+            </w:r>
+          </w:hyperlink>
+        </w:p>
+        <w:p>
+          <w:pPr>
+            <w:pStyle w:val="Verzeichnis3"/>
+            <w:tabs>
+              <w:tab w:val="right" w:leader="dot" w:pos="9016"/>
+            </w:tabs>
+            <w:rPr>
+              <w:rFonts w:eastAsiaTheme="minorEastAsia"/>
+              <w:noProof/>
+              <w:lang w:eastAsia="ja-JP"/>
+            </w:rPr>
+          </w:pPr>
+          <w:hyperlink w:anchor="_Toc515349721" w:history="1">
+            <w:r>
+              <w:rPr>
+                <w:rStyle w:val="Hyperlink"/>
+                <w:noProof/>
+                <w:lang w:val="de-DE"/>
+              </w:rPr>
+              <w:t>Augmented Reality-Apps</w:t>
+            </w:r>
+            <w:r>
+              <w:rPr>
+                <w:noProof/>
+                <w:webHidden/>
+              </w:rPr>
+              <w:tab/>
+            </w:r>
+            <w:r>
+              <w:rPr>
+                <w:noProof/>
+                <w:webHidden/>
+              </w:rPr>
+              <w:fldChar w:fldCharType="begin"/>
+            </w:r>
+            <w:r>
+              <w:rPr>
+                <w:noProof/>
+                <w:webHidden/>
+              </w:rPr>
+              <w:instrText xml:space="preserve"> PAGEREF _Toc515349721 \h </w:instrText>
+            </w:r>
+            <w:r>
+              <w:rPr>
+                <w:noProof/>
+                <w:webHidden/>
+              </w:rPr>
+            </w:r>
+            <w:r>
+              <w:rPr>
+                <w:noProof/>
+                <w:webHidden/>
+              </w:rPr>
+              <w:fldChar w:fldCharType="separate"/>
+            </w:r>
+            <w:r>
+              <w:rPr>
+                <w:noProof/>
+                <w:webHidden/>
+              </w:rPr>
+              <w:t>3</w:t>
+            </w:r>
+            <w:r>
+              <w:rPr>
+                <w:noProof/>
+                <w:webHidden/>
+              </w:rPr>
+              <w:fldChar w:fldCharType="end"/>
+            </w:r>
+          </w:hyperlink>
+        </w:p>
+        <w:p>
+          <w:pPr>
+            <w:pStyle w:val="Verzeichnis3"/>
+            <w:tabs>
+              <w:tab w:val="right" w:leader="dot" w:pos="9016"/>
+            </w:tabs>
+            <w:rPr>
+              <w:rFonts w:eastAsiaTheme="minorEastAsia"/>
+              <w:noProof/>
+              <w:lang w:eastAsia="ja-JP"/>
+            </w:rPr>
+          </w:pPr>
+          <w:hyperlink w:anchor="_Toc515349722" w:history="1">
+            <w:r>
+              <w:rPr>
+                <w:rStyle w:val="Hyperlink"/>
+                <w:noProof/>
+                <w:lang w:val="de-DE"/>
+              </w:rPr>
+              <w:t>Medienpädagogik im Vorschulalter</w:t>
+            </w:r>
+            <w:r>
+              <w:rPr>
+                <w:noProof/>
+                <w:webHidden/>
+              </w:rPr>
+              <w:tab/>
+            </w:r>
+            <w:r>
+              <w:rPr>
+                <w:noProof/>
+                <w:webHidden/>
+              </w:rPr>
+              <w:fldChar w:fldCharType="begin"/>
+            </w:r>
+            <w:r>
+              <w:rPr>
+                <w:noProof/>
+                <w:webHidden/>
+              </w:rPr>
+              <w:instrText xml:space="preserve"> PAGEREF _Toc515349722 \h </w:instrText>
+            </w:r>
+            <w:r>
+              <w:rPr>
+                <w:noProof/>
+                <w:webHidden/>
+              </w:rPr>
+            </w:r>
+            <w:r>
+              <w:rPr>
+                <w:noProof/>
+                <w:webHidden/>
+              </w:rPr>
+              <w:fldChar w:fldCharType="separate"/>
+            </w:r>
+            <w:r>
+              <w:rPr>
+                <w:noProof/>
+                <w:webHidden/>
+              </w:rPr>
+              <w:t>4</w:t>
             </w:r>
             <w:r>
               <w:rPr>
@@ -815,10 +953,10 @@
             <w:rPr>
               <w:rFonts w:eastAsiaTheme="minorEastAsia"/>
               <w:noProof/>
-              <w:lang w:eastAsia="en-GB"/>
+              <w:lang w:eastAsia="ja-JP"/>
             </w:rPr>
           </w:pPr>
-          <w:hyperlink w:anchor="_Toc513629738" w:history="1">
+          <w:hyperlink w:anchor="_Toc515349723" w:history="1">
             <w:r>
               <w:rPr>
                 <w:rStyle w:val="Hyperlink"/>
@@ -847,7 +985,7 @@
                 <w:noProof/>
                 <w:webHidden/>
               </w:rPr>
-              <w:instrText xml:space="preserve"> PAGEREF _Toc513629738 \h </w:instrText>
+              <w:instrText xml:space="preserve"> PAGEREF _Toc515349723 \h </w:instrText>
             </w:r>
             <w:r>
               <w:rPr>
@@ -867,7 +1005,7 @@
                 <w:noProof/>
                 <w:webHidden/>
               </w:rPr>
-              <w:t>2</w:t>
+              <w:t>4</w:t>
             </w:r>
             <w:r>
               <w:rPr>
@@ -887,10 +1025,10 @@
             <w:rPr>
               <w:rFonts w:eastAsiaTheme="minorEastAsia"/>
               <w:noProof/>
-              <w:lang w:eastAsia="en-GB"/>
+              <w:lang w:eastAsia="ja-JP"/>
             </w:rPr>
           </w:pPr>
-          <w:hyperlink w:anchor="_Toc513629739" w:history="1">
+          <w:hyperlink w:anchor="_Toc515349724" w:history="1">
             <w:r>
               <w:rPr>
                 <w:rStyle w:val="Hyperlink"/>
@@ -919,7 +1057,7 @@
                 <w:noProof/>
                 <w:webHidden/>
               </w:rPr>
-              <w:instrText xml:space="preserve"> PAGEREF _Toc513629739 \h </w:instrText>
+              <w:instrText xml:space="preserve"> PAGEREF _Toc515349724 \h </w:instrText>
             </w:r>
             <w:r>
               <w:rPr>
@@ -939,7 +1077,7 @@
                 <w:noProof/>
                 <w:webHidden/>
               </w:rPr>
-              <w:t>2</w:t>
+              <w:t>4</w:t>
             </w:r>
             <w:r>
               <w:rPr>
@@ -959,10 +1097,10 @@
             <w:rPr>
               <w:rFonts w:eastAsiaTheme="minorEastAsia"/>
               <w:noProof/>
-              <w:lang w:eastAsia="en-GB"/>
+              <w:lang w:eastAsia="ja-JP"/>
             </w:rPr>
           </w:pPr>
-          <w:hyperlink w:anchor="_Toc513629740" w:history="1">
+          <w:hyperlink w:anchor="_Toc515349725" w:history="1">
             <w:r>
               <w:rPr>
                 <w:rStyle w:val="Hyperlink"/>
@@ -991,7 +1129,7 @@
                 <w:noProof/>
                 <w:webHidden/>
               </w:rPr>
-              <w:instrText xml:space="preserve"> PAGEREF _Toc513629740 \h </w:instrText>
+              <w:instrText xml:space="preserve"> PAGEREF _Toc515349725 \h </w:instrText>
             </w:r>
             <w:r>
               <w:rPr>
@@ -1011,7 +1149,7 @@
                 <w:noProof/>
                 <w:webHidden/>
               </w:rPr>
-              <w:t>2</w:t>
+              <w:t>4</w:t>
             </w:r>
             <w:r>
               <w:rPr>
@@ -1031,10 +1169,10 @@
             <w:rPr>
               <w:rFonts w:eastAsiaTheme="minorEastAsia"/>
               <w:noProof/>
-              <w:lang w:eastAsia="en-GB"/>
+              <w:lang w:eastAsia="ja-JP"/>
             </w:rPr>
           </w:pPr>
-          <w:hyperlink w:anchor="_Toc513629741" w:history="1">
+          <w:hyperlink w:anchor="_Toc515349726" w:history="1">
             <w:r>
               <w:rPr>
                 <w:rStyle w:val="Hyperlink"/>
@@ -1081,7 +1219,7 @@
                 <w:noProof/>
                 <w:webHidden/>
               </w:rPr>
-              <w:instrText xml:space="preserve"> PAGEREF _Toc513629741 \h </w:instrText>
+              <w:instrText xml:space="preserve"> PAGEREF _Toc515349726 \h </w:instrText>
             </w:r>
             <w:r>
               <w:rPr>
@@ -1101,7 +1239,7 @@
                 <w:noProof/>
                 <w:webHidden/>
               </w:rPr>
-              <w:t>2</w:t>
+              <w:t>4</w:t>
             </w:r>
             <w:r>
               <w:rPr>
@@ -1121,10 +1259,10 @@
             <w:rPr>
               <w:rFonts w:eastAsiaTheme="minorEastAsia"/>
               <w:noProof/>
-              <w:lang w:eastAsia="en-GB"/>
+              <w:lang w:eastAsia="ja-JP"/>
             </w:rPr>
           </w:pPr>
-          <w:hyperlink w:anchor="_Toc513629742" w:history="1">
+          <w:hyperlink w:anchor="_Toc515349727" w:history="1">
             <w:r>
               <w:rPr>
                 <w:rStyle w:val="Hyperlink"/>
@@ -1153,7 +1291,7 @@
                 <w:noProof/>
                 <w:webHidden/>
               </w:rPr>
-              <w:instrText xml:space="preserve"> PAGEREF _Toc513629742 \h </w:instrText>
+              <w:instrText xml:space="preserve"> PAGEREF _Toc515349727 \h </w:instrText>
             </w:r>
             <w:r>
               <w:rPr>
@@ -1173,7 +1311,7 @@
                 <w:noProof/>
                 <w:webHidden/>
               </w:rPr>
-              <w:t>3</w:t>
+              <w:t>4</w:t>
             </w:r>
             <w:r>
               <w:rPr>
@@ -1193,10 +1331,10 @@
             <w:rPr>
               <w:rFonts w:eastAsiaTheme="minorEastAsia"/>
               <w:noProof/>
-              <w:lang w:eastAsia="en-GB"/>
+              <w:lang w:eastAsia="ja-JP"/>
             </w:rPr>
           </w:pPr>
-          <w:hyperlink w:anchor="_Toc513629743" w:history="1">
+          <w:hyperlink w:anchor="_Toc515349728" w:history="1">
             <w:r>
               <w:rPr>
                 <w:rStyle w:val="Hyperlink"/>
@@ -1204,7 +1342,7 @@
                 <w:noProof/>
                 <w:lang w:val="de-DE"/>
               </w:rPr>
-              <w:t>X</w:t>
+              <w:t>Zielgruppe</w:t>
             </w:r>
             <w:r>
               <w:rPr>
@@ -1225,7 +1363,7 @@
                 <w:noProof/>
                 <w:webHidden/>
               </w:rPr>
-              <w:instrText xml:space="preserve"> PAGEREF _Toc513629743 \h </w:instrText>
+              <w:instrText xml:space="preserve"> PAGEREF _Toc515349728 \h </w:instrText>
             </w:r>
             <w:r>
               <w:rPr>
@@ -1245,7 +1383,7 @@
                 <w:noProof/>
                 <w:webHidden/>
               </w:rPr>
-              <w:t>3</w:t>
+              <w:t>5</w:t>
             </w:r>
             <w:r>
               <w:rPr>
@@ -1265,10 +1403,10 @@
             <w:rPr>
               <w:rFonts w:eastAsiaTheme="minorEastAsia"/>
               <w:noProof/>
-              <w:lang w:eastAsia="en-GB"/>
+              <w:lang w:eastAsia="ja-JP"/>
             </w:rPr>
           </w:pPr>
-          <w:hyperlink w:anchor="_Toc513629744" w:history="1">
+          <w:hyperlink w:anchor="_Toc515349729" w:history="1">
             <w:r>
               <w:rPr>
                 <w:rStyle w:val="Hyperlink"/>
@@ -1297,7 +1435,7 @@
                 <w:noProof/>
                 <w:webHidden/>
               </w:rPr>
-              <w:instrText xml:space="preserve"> PAGEREF _Toc513629744 \h </w:instrText>
+              <w:instrText xml:space="preserve"> PAGEREF _Toc515349729 \h </w:instrText>
             </w:r>
             <w:r>
               <w:rPr>
@@ -1317,7 +1455,7 @@
                 <w:noProof/>
                 <w:webHidden/>
               </w:rPr>
-              <w:t>3</w:t>
+              <w:t>5</w:t>
             </w:r>
             <w:r>
               <w:rPr>
@@ -1337,10 +1475,10 @@
             <w:rPr>
               <w:rFonts w:eastAsiaTheme="minorEastAsia"/>
               <w:noProof/>
-              <w:lang w:eastAsia="en-GB"/>
+              <w:lang w:eastAsia="ja-JP"/>
             </w:rPr>
           </w:pPr>
-          <w:hyperlink w:anchor="_Toc513629745" w:history="1">
+          <w:hyperlink w:anchor="_Toc515349730" w:history="1">
             <w:r>
               <w:rPr>
                 <w:rStyle w:val="Hyperlink"/>
@@ -1369,7 +1507,7 @@
                 <w:noProof/>
                 <w:webHidden/>
               </w:rPr>
-              <w:instrText xml:space="preserve"> PAGEREF _Toc513629745 \h </w:instrText>
+              <w:instrText xml:space="preserve"> PAGEREF _Toc515349730 \h </w:instrText>
             </w:r>
             <w:r>
               <w:rPr>
@@ -1389,7 +1527,7 @@
                 <w:noProof/>
                 <w:webHidden/>
               </w:rPr>
-              <w:t>3</w:t>
+              <w:t>5</w:t>
             </w:r>
             <w:r>
               <w:rPr>
@@ -1409,10 +1547,10 @@
             <w:rPr>
               <w:rFonts w:eastAsiaTheme="minorEastAsia"/>
               <w:noProof/>
-              <w:lang w:eastAsia="en-GB"/>
+              <w:lang w:eastAsia="ja-JP"/>
             </w:rPr>
           </w:pPr>
-          <w:hyperlink w:anchor="_Toc513629746" w:history="1">
+          <w:hyperlink w:anchor="_Toc515349731" w:history="1">
             <w:r>
               <w:rPr>
                 <w:rStyle w:val="Hyperlink"/>
@@ -1441,7 +1579,7 @@
                 <w:noProof/>
                 <w:webHidden/>
               </w:rPr>
-              <w:instrText xml:space="preserve"> PAGEREF _Toc513629746 \h </w:instrText>
+              <w:instrText xml:space="preserve"> PAGEREF _Toc515349731 \h </w:instrText>
             </w:r>
             <w:r>
               <w:rPr>
@@ -1461,7 +1599,7 @@
                 <w:noProof/>
                 <w:webHidden/>
               </w:rPr>
-              <w:t>3</w:t>
+              <w:t>5</w:t>
             </w:r>
             <w:r>
               <w:rPr>
@@ -1481,10 +1619,10 @@
             <w:rPr>
               <w:rFonts w:eastAsiaTheme="minorEastAsia"/>
               <w:noProof/>
-              <w:lang w:eastAsia="en-GB"/>
+              <w:lang w:eastAsia="ja-JP"/>
             </w:rPr>
           </w:pPr>
-          <w:hyperlink w:anchor="_Toc513629747" w:history="1">
+          <w:hyperlink w:anchor="_Toc515349732" w:history="1">
             <w:r>
               <w:rPr>
                 <w:rStyle w:val="Hyperlink"/>
@@ -1513,7 +1651,7 @@
                 <w:noProof/>
                 <w:webHidden/>
               </w:rPr>
-              <w:instrText xml:space="preserve"> PAGEREF _Toc513629747 \h </w:instrText>
+              <w:instrText xml:space="preserve"> PAGEREF _Toc515349732 \h </w:instrText>
             </w:r>
             <w:r>
               <w:rPr>
@@ -1533,7 +1671,7 @@
                 <w:noProof/>
                 <w:webHidden/>
               </w:rPr>
-              <w:t>3</w:t>
+              <w:t>5</w:t>
             </w:r>
             <w:r>
               <w:rPr>
@@ -1553,10 +1691,10 @@
             <w:rPr>
               <w:rFonts w:eastAsiaTheme="minorEastAsia"/>
               <w:noProof/>
-              <w:lang w:eastAsia="en-GB"/>
+              <w:lang w:eastAsia="ja-JP"/>
             </w:rPr>
           </w:pPr>
-          <w:hyperlink w:anchor="_Toc513629748" w:history="1">
+          <w:hyperlink w:anchor="_Toc515349733" w:history="1">
             <w:r>
               <w:rPr>
                 <w:rStyle w:val="Hyperlink"/>
@@ -1585,7 +1723,7 @@
                 <w:noProof/>
                 <w:webHidden/>
               </w:rPr>
-              <w:instrText xml:space="preserve"> PAGEREF _Toc513629748 \h </w:instrText>
+              <w:instrText xml:space="preserve"> PAGEREF _Toc515349733 \h </w:instrText>
             </w:r>
             <w:r>
               <w:rPr>
@@ -1605,7 +1743,7 @@
                 <w:noProof/>
                 <w:webHidden/>
               </w:rPr>
-              <w:t>3</w:t>
+              <w:t>5</w:t>
             </w:r>
             <w:r>
               <w:rPr>
@@ -1625,10 +1763,10 @@
             <w:rPr>
               <w:rFonts w:eastAsiaTheme="minorEastAsia"/>
               <w:noProof/>
-              <w:lang w:eastAsia="en-GB"/>
+              <w:lang w:eastAsia="ja-JP"/>
             </w:rPr>
           </w:pPr>
-          <w:hyperlink w:anchor="_Toc513629749" w:history="1">
+          <w:hyperlink w:anchor="_Toc515349734" w:history="1">
             <w:r>
               <w:rPr>
                 <w:rStyle w:val="Hyperlink"/>
@@ -1636,7 +1774,7 @@
                 <w:noProof/>
                 <w:lang w:val="de-DE"/>
               </w:rPr>
-              <w:t>Evaluation: Wer ist unsere Zielgruppe / Anforderungen an die App</w:t>
+              <w:t>Evaluation:</w:t>
             </w:r>
             <w:r>
               <w:rPr>
@@ -1657,7 +1795,7 @@
                 <w:noProof/>
                 <w:webHidden/>
               </w:rPr>
-              <w:instrText xml:space="preserve"> PAGEREF _Toc513629749 \h </w:instrText>
+              <w:instrText xml:space="preserve"> PAGEREF _Toc515349734 \h </w:instrText>
             </w:r>
             <w:r>
               <w:rPr>
@@ -1677,7 +1815,220 @@
                 <w:noProof/>
                 <w:webHidden/>
               </w:rPr>
-              <w:t>3</w:t>
+              <w:t>5</w:t>
+            </w:r>
+            <w:r>
+              <w:rPr>
+                <w:noProof/>
+                <w:webHidden/>
+              </w:rPr>
+              <w:fldChar w:fldCharType="end"/>
+            </w:r>
+          </w:hyperlink>
+        </w:p>
+        <w:p>
+          <w:pPr>
+            <w:pStyle w:val="Verzeichnis3"/>
+            <w:tabs>
+              <w:tab w:val="right" w:leader="dot" w:pos="9016"/>
+            </w:tabs>
+            <w:rPr>
+              <w:rFonts w:eastAsiaTheme="minorEastAsia"/>
+              <w:noProof/>
+              <w:lang w:eastAsia="ja-JP"/>
+            </w:rPr>
+          </w:pPr>
+          <w:hyperlink w:anchor="_Toc515349735" w:history="1">
+            <w:r>
+              <w:rPr>
+                <w:rStyle w:val="Hyperlink"/>
+                <w:noProof/>
+                <w:lang w:val="de-DE"/>
+              </w:rPr>
+              <w:t>Wer ist unsere Zielgruppe</w:t>
+            </w:r>
+            <w:r>
+              <w:rPr>
+                <w:noProof/>
+                <w:webHidden/>
+              </w:rPr>
+              <w:tab/>
+            </w:r>
+            <w:r>
+              <w:rPr>
+                <w:noProof/>
+                <w:webHidden/>
+              </w:rPr>
+              <w:fldChar w:fldCharType="begin"/>
+            </w:r>
+            <w:r>
+              <w:rPr>
+                <w:noProof/>
+                <w:webHidden/>
+              </w:rPr>
+              <w:instrText xml:space="preserve"> PAGEREF _Toc515349735 \h </w:instrText>
+            </w:r>
+            <w:r>
+              <w:rPr>
+                <w:noProof/>
+                <w:webHidden/>
+              </w:rPr>
+            </w:r>
+            <w:r>
+              <w:rPr>
+                <w:noProof/>
+                <w:webHidden/>
+              </w:rPr>
+              <w:fldChar w:fldCharType="separate"/>
+            </w:r>
+            <w:r>
+              <w:rPr>
+                <w:noProof/>
+                <w:webHidden/>
+              </w:rPr>
+              <w:t>5</w:t>
+            </w:r>
+            <w:r>
+              <w:rPr>
+                <w:noProof/>
+                <w:webHidden/>
+              </w:rPr>
+              <w:fldChar w:fldCharType="end"/>
+            </w:r>
+          </w:hyperlink>
+        </w:p>
+        <w:p>
+          <w:pPr>
+            <w:pStyle w:val="Verzeichnis3"/>
+            <w:tabs>
+              <w:tab w:val="right" w:leader="dot" w:pos="9016"/>
+            </w:tabs>
+            <w:rPr>
+              <w:rFonts w:eastAsiaTheme="minorEastAsia"/>
+              <w:noProof/>
+              <w:lang w:eastAsia="ja-JP"/>
+            </w:rPr>
+          </w:pPr>
+          <w:hyperlink w:anchor="_Toc515349736" w:history="1">
+            <w:r>
+              <w:rPr>
+                <w:rStyle w:val="Hyperlink"/>
+                <w:noProof/>
+                <w:lang w:val="de-DE"/>
+              </w:rPr>
+              <w:t>Anforderungen an die App</w:t>
+            </w:r>
+            <w:r>
+              <w:rPr>
+                <w:noProof/>
+                <w:webHidden/>
+              </w:rPr>
+              <w:tab/>
+            </w:r>
+            <w:r>
+              <w:rPr>
+                <w:noProof/>
+                <w:webHidden/>
+              </w:rPr>
+              <w:fldChar w:fldCharType="begin"/>
+            </w:r>
+            <w:r>
+              <w:rPr>
+                <w:noProof/>
+                <w:webHidden/>
+              </w:rPr>
+              <w:instrText xml:space="preserve"> PAGEREF _Toc515349736 \h </w:instrText>
+            </w:r>
+            <w:r>
+              <w:rPr>
+                <w:noProof/>
+                <w:webHidden/>
+              </w:rPr>
+            </w:r>
+            <w:r>
+              <w:rPr>
+                <w:noProof/>
+                <w:webHidden/>
+              </w:rPr>
+              <w:fldChar w:fldCharType="separate"/>
+            </w:r>
+            <w:r>
+              <w:rPr>
+                <w:noProof/>
+                <w:webHidden/>
+              </w:rPr>
+              <w:t>5</w:t>
+            </w:r>
+            <w:r>
+              <w:rPr>
+                <w:noProof/>
+                <w:webHidden/>
+              </w:rPr>
+              <w:fldChar w:fldCharType="end"/>
+            </w:r>
+          </w:hyperlink>
+        </w:p>
+        <w:p>
+          <w:pPr>
+            <w:pStyle w:val="Verzeichnis3"/>
+            <w:tabs>
+              <w:tab w:val="right" w:leader="dot" w:pos="9016"/>
+            </w:tabs>
+            <w:rPr>
+              <w:rFonts w:eastAsiaTheme="minorEastAsia"/>
+              <w:noProof/>
+              <w:lang w:eastAsia="ja-JP"/>
+            </w:rPr>
+          </w:pPr>
+          <w:hyperlink w:anchor="_Toc515349737" w:history="1">
+            <w:r>
+              <w:rPr>
+                <w:rStyle w:val="Hyperlink"/>
+                <w:noProof/>
+                <w:lang w:val="de-DE"/>
+              </w:rPr>
+              <w:t>Welche Ängste haben die Eltern?</w:t>
+            </w:r>
+            <w:r>
+              <w:rPr>
+                <w:noProof/>
+                <w:webHidden/>
+              </w:rPr>
+              <w:tab/>
+            </w:r>
+            <w:r>
+              <w:rPr>
+                <w:noProof/>
+                <w:webHidden/>
+              </w:rPr>
+              <w:fldChar w:fldCharType="begin"/>
+            </w:r>
+            <w:r>
+              <w:rPr>
+                <w:noProof/>
+                <w:webHidden/>
+              </w:rPr>
+              <w:instrText xml:space="preserve"> PAGEREF _Toc515349737 \h </w:instrText>
+            </w:r>
+            <w:r>
+              <w:rPr>
+                <w:noProof/>
+                <w:webHidden/>
+              </w:rPr>
+            </w:r>
+            <w:r>
+              <w:rPr>
+                <w:noProof/>
+                <w:webHidden/>
+              </w:rPr>
+              <w:fldChar w:fldCharType="separate"/>
+            </w:r>
+            <w:r>
+              <w:rPr>
+                <w:noProof/>
+                <w:webHidden/>
+              </w:rPr>
+              <w:t>5</w:t>
             </w:r>
             <w:r>
               <w:rPr>
@@ -1697,10 +2048,10 @@
             <w:rPr>
               <w:rFonts w:eastAsiaTheme="minorEastAsia"/>
               <w:noProof/>
-              <w:lang w:eastAsia="en-GB"/>
+              <w:lang w:eastAsia="ja-JP"/>
             </w:rPr>
           </w:pPr>
-          <w:hyperlink w:anchor="_Toc513629750" w:history="1">
+          <w:hyperlink w:anchor="_Toc515349738" w:history="1">
             <w:r>
               <w:rPr>
                 <w:rStyle w:val="Hyperlink"/>
@@ -1729,7 +2080,7 @@
                 <w:noProof/>
                 <w:webHidden/>
               </w:rPr>
-              <w:instrText xml:space="preserve"> PAGEREF _Toc513629750 \h </w:instrText>
+              <w:instrText xml:space="preserve"> PAGEREF _Toc515349738 \h </w:instrText>
             </w:r>
             <w:r>
               <w:rPr>
@@ -1749,7 +2100,7 @@
                 <w:noProof/>
                 <w:webHidden/>
               </w:rPr>
-              <w:t>3</w:t>
+              <w:t>6</w:t>
             </w:r>
             <w:r>
               <w:rPr>
@@ -1769,10 +2120,10 @@
             <w:rPr>
               <w:rFonts w:eastAsiaTheme="minorEastAsia"/>
               <w:noProof/>
-              <w:lang w:eastAsia="en-GB"/>
+              <w:lang w:eastAsia="ja-JP"/>
             </w:rPr>
           </w:pPr>
-          <w:hyperlink w:anchor="_Toc513629751" w:history="1">
+          <w:hyperlink w:anchor="_Toc515349739" w:history="1">
             <w:r>
               <w:rPr>
                 <w:rStyle w:val="Hyperlink"/>
@@ -1801,7 +2152,7 @@
                 <w:noProof/>
                 <w:webHidden/>
               </w:rPr>
-              <w:instrText xml:space="preserve"> PAGEREF _Toc513629751 \h </w:instrText>
+              <w:instrText xml:space="preserve"> PAGEREF _Toc515349739 \h </w:instrText>
             </w:r>
             <w:r>
               <w:rPr>
@@ -1821,7 +2172,7 @@
                 <w:noProof/>
                 <w:webHidden/>
               </w:rPr>
-              <w:t>3</w:t>
+              <w:t>6</w:t>
             </w:r>
             <w:r>
               <w:rPr>
@@ -1841,10 +2192,10 @@
             <w:rPr>
               <w:rFonts w:eastAsiaTheme="minorEastAsia"/>
               <w:noProof/>
-              <w:lang w:eastAsia="en-GB"/>
+              <w:lang w:eastAsia="ja-JP"/>
             </w:rPr>
           </w:pPr>
-          <w:hyperlink w:anchor="_Toc513629752" w:history="1">
+          <w:hyperlink w:anchor="_Toc515349740" w:history="1">
             <w:r>
               <w:rPr>
                 <w:rStyle w:val="Hyperlink"/>
@@ -1873,7 +2224,7 @@
                 <w:noProof/>
                 <w:webHidden/>
               </w:rPr>
-              <w:instrText xml:space="preserve"> PAGEREF _Toc513629752 \h </w:instrText>
+              <w:instrText xml:space="preserve"> PAGEREF _Toc515349740 \h </w:instrText>
             </w:r>
             <w:r>
               <w:rPr>
@@ -1893,7 +2244,7 @@
                 <w:noProof/>
                 <w:webHidden/>
               </w:rPr>
-              <w:t>3</w:t>
+              <w:t>6</w:t>
             </w:r>
             <w:r>
               <w:rPr>
@@ -1913,10 +2264,10 @@
             <w:rPr>
               <w:rFonts w:eastAsiaTheme="minorEastAsia"/>
               <w:noProof/>
-              <w:lang w:eastAsia="en-GB"/>
+              <w:lang w:eastAsia="ja-JP"/>
             </w:rPr>
           </w:pPr>
-          <w:hyperlink w:anchor="_Toc513629753" w:history="1">
+          <w:hyperlink w:anchor="_Toc515349741" w:history="1">
             <w:r>
               <w:rPr>
                 <w:rStyle w:val="Hyperlink"/>
@@ -1945,7 +2296,7 @@
                 <w:noProof/>
                 <w:webHidden/>
               </w:rPr>
-              <w:instrText xml:space="preserve"> PAGEREF _Toc513629753 \h </w:instrText>
+              <w:instrText xml:space="preserve"> PAGEREF _Toc515349741 \h </w:instrText>
             </w:r>
             <w:r>
               <w:rPr>
@@ -1965,7 +2316,7 @@
                 <w:noProof/>
                 <w:webHidden/>
               </w:rPr>
-              <w:t>3</w:t>
+              <w:t>6</w:t>
             </w:r>
             <w:r>
               <w:rPr>
@@ -1985,10 +2336,10 @@
             <w:rPr>
               <w:rFonts w:eastAsiaTheme="minorEastAsia"/>
               <w:noProof/>
-              <w:lang w:eastAsia="en-GB"/>
+              <w:lang w:eastAsia="ja-JP"/>
             </w:rPr>
           </w:pPr>
-          <w:hyperlink w:anchor="_Toc513629754" w:history="1">
+          <w:hyperlink w:anchor="_Toc515349742" w:history="1">
             <w:r>
               <w:rPr>
                 <w:rStyle w:val="Hyperlink"/>
@@ -2017,7 +2368,7 @@
                 <w:noProof/>
                 <w:webHidden/>
               </w:rPr>
-              <w:instrText xml:space="preserve"> PAGEREF _Toc513629754 \h </w:instrText>
+              <w:instrText xml:space="preserve"> PAGEREF _Toc515349742 \h </w:instrText>
             </w:r>
             <w:r>
               <w:rPr>
@@ -2037,7 +2388,7 @@
                 <w:noProof/>
                 <w:webHidden/>
               </w:rPr>
-              <w:t>3</w:t>
+              <w:t>6</w:t>
             </w:r>
             <w:r>
               <w:rPr>
@@ -2057,10 +2408,10 @@
             <w:rPr>
               <w:rFonts w:eastAsiaTheme="minorEastAsia"/>
               <w:noProof/>
-              <w:lang w:eastAsia="en-GB"/>
+              <w:lang w:eastAsia="ja-JP"/>
             </w:rPr>
           </w:pPr>
-          <w:hyperlink w:anchor="_Toc513629755" w:history="1">
+          <w:hyperlink w:anchor="_Toc515349743" w:history="1">
             <w:r>
               <w:rPr>
                 <w:rStyle w:val="Hyperlink"/>
@@ -2089,7 +2440,7 @@
                 <w:noProof/>
                 <w:webHidden/>
               </w:rPr>
-              <w:instrText xml:space="preserve"> PAGEREF _Toc513629755 \h </w:instrText>
+              <w:instrText xml:space="preserve"> PAGEREF _Toc515349743 \h </w:instrText>
             </w:r>
             <w:r>
               <w:rPr>
@@ -2109,7 +2460,7 @@
                 <w:noProof/>
                 <w:webHidden/>
               </w:rPr>
-              <w:t>3</w:t>
+              <w:t>6</w:t>
             </w:r>
             <w:r>
               <w:rPr>
@@ -2129,10 +2480,10 @@
             <w:rPr>
               <w:rFonts w:eastAsiaTheme="minorEastAsia"/>
               <w:noProof/>
-              <w:lang w:eastAsia="en-GB"/>
+              <w:lang w:eastAsia="ja-JP"/>
             </w:rPr>
           </w:pPr>
-          <w:hyperlink w:anchor="_Toc513629756" w:history="1">
+          <w:hyperlink w:anchor="_Toc515349744" w:history="1">
             <w:r>
               <w:rPr>
                 <w:rStyle w:val="Hyperlink"/>
@@ -2161,7 +2512,7 @@
                 <w:noProof/>
                 <w:webHidden/>
               </w:rPr>
-              <w:instrText xml:space="preserve"> PAGEREF _Toc513629756 \h </w:instrText>
+              <w:instrText xml:space="preserve"> PAGEREF _Toc515349744 \h </w:instrText>
             </w:r>
             <w:r>
               <w:rPr>
@@ -2181,7 +2532,7 @@
                 <w:noProof/>
                 <w:webHidden/>
               </w:rPr>
-              <w:t>3</w:t>
+              <w:t>6</w:t>
             </w:r>
             <w:r>
               <w:rPr>
@@ -2201,10 +2552,10 @@
             <w:rPr>
               <w:rFonts w:eastAsiaTheme="minorEastAsia"/>
               <w:noProof/>
-              <w:lang w:eastAsia="en-GB"/>
+              <w:lang w:eastAsia="ja-JP"/>
             </w:rPr>
           </w:pPr>
-          <w:hyperlink w:anchor="_Toc513629757" w:history="1">
+          <w:hyperlink w:anchor="_Toc515349745" w:history="1">
             <w:r>
               <w:rPr>
                 <w:rStyle w:val="Hyperlink"/>
@@ -2233,7 +2584,7 @@
                 <w:noProof/>
                 <w:webHidden/>
               </w:rPr>
-              <w:instrText xml:space="preserve"> PAGEREF _Toc513629757 \h </w:instrText>
+              <w:instrText xml:space="preserve"> PAGEREF _Toc515349745 \h </w:instrText>
             </w:r>
             <w:r>
               <w:rPr>
@@ -2253,7 +2604,7 @@
                 <w:noProof/>
                 <w:webHidden/>
               </w:rPr>
-              <w:t>3</w:t>
+              <w:t>6</w:t>
             </w:r>
             <w:r>
               <w:rPr>
@@ -2273,10 +2624,10 @@
             <w:rPr>
               <w:rFonts w:eastAsiaTheme="minorEastAsia"/>
               <w:noProof/>
-              <w:lang w:eastAsia="en-GB"/>
+              <w:lang w:eastAsia="ja-JP"/>
             </w:rPr>
           </w:pPr>
-          <w:hyperlink w:anchor="_Toc513629758" w:history="1">
+          <w:hyperlink w:anchor="_Toc515349746" w:history="1">
             <w:r>
               <w:rPr>
                 <w:rStyle w:val="Hyperlink"/>
@@ -2305,7 +2656,7 @@
                 <w:noProof/>
                 <w:webHidden/>
               </w:rPr>
-              <w:instrText xml:space="preserve"> PAGEREF _Toc513629758 \h </w:instrText>
+              <w:instrText xml:space="preserve"> PAGEREF _Toc515349746 \h </w:instrText>
             </w:r>
             <w:r>
               <w:rPr>
@@ -2325,7 +2676,7 @@
                 <w:noProof/>
                 <w:webHidden/>
               </w:rPr>
-              <w:t>4</w:t>
+              <w:t>6</w:t>
             </w:r>
             <w:r>
               <w:rPr>
@@ -2345,10 +2696,10 @@
             <w:rPr>
               <w:rFonts w:eastAsiaTheme="minorEastAsia"/>
               <w:noProof/>
-              <w:lang w:eastAsia="en-GB"/>
+              <w:lang w:eastAsia="ja-JP"/>
             </w:rPr>
           </w:pPr>
-          <w:hyperlink w:anchor="_Toc513629759" w:history="1">
+          <w:hyperlink w:anchor="_Toc515349747" w:history="1">
             <w:r>
               <w:rPr>
                 <w:rStyle w:val="Hyperlink"/>
@@ -2377,7 +2728,7 @@
                 <w:noProof/>
                 <w:webHidden/>
               </w:rPr>
-              <w:instrText xml:space="preserve"> PAGEREF _Toc513629759 \h </w:instrText>
+              <w:instrText xml:space="preserve"> PAGEREF _Toc515349747 \h </w:instrText>
             </w:r>
             <w:r>
               <w:rPr>
@@ -2397,7 +2748,7 @@
                 <w:noProof/>
                 <w:webHidden/>
               </w:rPr>
-              <w:t>4</w:t>
+              <w:t>7</w:t>
             </w:r>
             <w:r>
               <w:rPr>
@@ -2417,10 +2768,10 @@
             <w:rPr>
               <w:rFonts w:eastAsiaTheme="minorEastAsia"/>
               <w:noProof/>
-              <w:lang w:eastAsia="en-GB"/>
+              <w:lang w:eastAsia="ja-JP"/>
             </w:rPr>
           </w:pPr>
-          <w:hyperlink w:anchor="_Toc513629760" w:history="1">
+          <w:hyperlink w:anchor="_Toc515349748" w:history="1">
             <w:r>
               <w:rPr>
                 <w:rStyle w:val="Hyperlink"/>
@@ -2449,7 +2800,7 @@
                 <w:noProof/>
                 <w:webHidden/>
               </w:rPr>
-              <w:instrText xml:space="preserve"> PAGEREF _Toc513629760 \h </w:instrText>
+              <w:instrText xml:space="preserve"> PAGEREF _Toc515349748 \h </w:instrText>
             </w:r>
             <w:r>
               <w:rPr>
@@ -2469,7 +2820,7 @@
                 <w:noProof/>
                 <w:webHidden/>
               </w:rPr>
-              <w:t>4</w:t>
+              <w:t>7</w:t>
             </w:r>
             <w:r>
               <w:rPr>
@@ -2489,10 +2840,10 @@
             <w:rPr>
               <w:rFonts w:eastAsiaTheme="minorEastAsia"/>
               <w:noProof/>
-              <w:lang w:eastAsia="en-GB"/>
+              <w:lang w:eastAsia="ja-JP"/>
             </w:rPr>
           </w:pPr>
-          <w:hyperlink w:anchor="_Toc513629761" w:history="1">
+          <w:hyperlink w:anchor="_Toc515349749" w:history="1">
             <w:r>
               <w:rPr>
                 <w:rStyle w:val="Hyperlink"/>
@@ -2521,7 +2872,7 @@
                 <w:noProof/>
                 <w:webHidden/>
               </w:rPr>
-              <w:instrText xml:space="preserve"> PAGEREF _Toc513629761 \h </w:instrText>
+              <w:instrText xml:space="preserve"> PAGEREF _Toc515349749 \h </w:instrText>
             </w:r>
             <w:r>
               <w:rPr>
@@ -2541,7 +2892,7 @@
                 <w:noProof/>
                 <w:webHidden/>
               </w:rPr>
-              <w:t>4</w:t>
+              <w:t>7</w:t>
             </w:r>
             <w:r>
               <w:rPr>
@@ -2578,7 +2929,7 @@
         </w:rPr>
         <w:br w:type="page"/>
       </w:r>
-      <w:bookmarkStart w:id="0" w:name="_Toc513629732"/>
+      <w:bookmarkStart w:id="0" w:name="_Toc515349715"/>
       <w:r>
         <w:rPr>
           <w:rFonts w:eastAsia="Times New Roman"/>
@@ -2615,7 +2966,7 @@
           <w:lang w:val="de-DE"/>
         </w:rPr>
       </w:pPr>
-      <w:bookmarkStart w:id="1" w:name="_Toc513629733"/>
+      <w:bookmarkStart w:id="1" w:name="_Toc515349716"/>
       <w:r>
         <w:rPr>
           <w:rFonts w:eastAsia="Times New Roman"/>
@@ -2668,7 +3019,7 @@
           <w:lang w:val="de-DE"/>
         </w:rPr>
       </w:pPr>
-      <w:bookmarkStart w:id="2" w:name="_Toc513629734"/>
+      <w:bookmarkStart w:id="2" w:name="_Toc515349717"/>
       <w:r>
         <w:rPr>
           <w:rStyle w:val="berschrift2Zchn"/>
@@ -2696,7 +3047,7 @@
           <w:lang w:val="de-DE"/>
         </w:rPr>
       </w:pPr>
-      <w:bookmarkStart w:id="3" w:name="_Toc513629735"/>
+      <w:bookmarkStart w:id="3" w:name="_Toc515349718"/>
       <w:r>
         <w:rPr>
           <w:rStyle w:val="berschrift2Zchn"/>
@@ -2809,7 +3160,7 @@
           <w:lang w:val="de-DE"/>
         </w:rPr>
       </w:pPr>
-      <w:bookmarkStart w:id="4" w:name="_Toc513629736"/>
+      <w:bookmarkStart w:id="4" w:name="_Toc515349719"/>
       <w:r>
         <w:rPr>
           <w:rStyle w:val="berschrift2Zchn"/>
@@ -3079,7 +3430,7 @@
           <w:lang w:val="de-DE"/>
         </w:rPr>
       </w:pPr>
-      <w:bookmarkStart w:id="8" w:name="_Toc513629737"/>
+      <w:bookmarkStart w:id="8" w:name="_Toc515349720"/>
       <w:r>
         <w:rPr>
           <w:rFonts w:eastAsia="Times New Roman"/>
@@ -3096,6 +3447,7 @@
           <w:lang w:val="de-DE"/>
         </w:rPr>
       </w:pPr>
+      <w:bookmarkStart w:id="9" w:name="_Toc515349721"/>
       <w:proofErr w:type="spellStart"/>
       <w:r>
         <w:rPr>
@@ -3110,6 +3462,7 @@
         </w:rPr>
         <w:t xml:space="preserve"> Reality-Apps</w:t>
       </w:r>
+      <w:bookmarkEnd w:id="9"/>
     </w:p>
     <w:p>
       <w:pPr>
@@ -3120,7 +3473,7 @@
           <w:lang w:val="de-DE" w:eastAsia="en-GB"/>
         </w:rPr>
       </w:pPr>
-      <w:commentRangeStart w:id="9"/>
+      <w:commentRangeStart w:id="10"/>
       <w:r>
         <w:rPr>
           <w:lang w:val="de-DE"/>
@@ -3225,12 +3578,12 @@
         </w:rPr>
         <w:t xml:space="preserve"> </w:t>
       </w:r>
-      <w:commentRangeEnd w:id="9"/>
+      <w:commentRangeEnd w:id="10"/>
       <w:r>
         <w:rPr>
           <w:rStyle w:val="Kommentarzeichen"/>
         </w:rPr>
-        <w:commentReference w:id="9"/>
+        <w:commentReference w:id="10"/>
       </w:r>
     </w:p>
     <w:p>
@@ -3242,7 +3595,7 @@
           <w:lang w:val="de-DE" w:eastAsia="en-GB"/>
         </w:rPr>
       </w:pPr>
-      <w:commentRangeStart w:id="10"/>
+      <w:commentRangeStart w:id="11"/>
       <w:r>
         <w:rPr>
           <w:rFonts w:ascii="Times New Roman" w:eastAsia="Times New Roman" w:hAnsi="Times New Roman" w:cs="Times New Roman"/>
@@ -3291,12 +3644,12 @@
         </w:rPr>
         <w:t>“</w:t>
       </w:r>
-      <w:commentRangeEnd w:id="10"/>
+      <w:commentRangeEnd w:id="11"/>
       <w:r>
         <w:rPr>
           <w:rStyle w:val="Kommentarzeichen"/>
         </w:rPr>
-        <w:commentReference w:id="10"/>
+        <w:commentReference w:id="11"/>
       </w:r>
     </w:p>
     <w:p>
@@ -3308,7 +3661,7 @@
           <w:lang w:val="de-DE" w:eastAsia="en-GB"/>
         </w:rPr>
       </w:pPr>
-      <w:commentRangeStart w:id="11"/>
+      <w:commentRangeStart w:id="12"/>
       <w:r>
         <w:rPr>
           <w:rFonts w:ascii="Times New Roman" w:eastAsia="Times New Roman" w:hAnsi="Times New Roman" w:cs="Times New Roman"/>
@@ -3354,12 +3707,12 @@
         </w:rPr>
         <w:t>“</w:t>
       </w:r>
-      <w:commentRangeEnd w:id="11"/>
+      <w:commentRangeEnd w:id="12"/>
       <w:r>
         <w:rPr>
           <w:rStyle w:val="Kommentarzeichen"/>
         </w:rPr>
-        <w:commentReference w:id="11"/>
+        <w:commentReference w:id="12"/>
       </w:r>
     </w:p>
     <w:p>
@@ -3371,7 +3724,7 @@
           <w:lang w:eastAsia="en-GB"/>
         </w:rPr>
       </w:pPr>
-      <w:commentRangeStart w:id="12"/>
+      <w:commentRangeStart w:id="13"/>
       <w:r>
         <w:rPr>
           <w:rFonts w:ascii="Times New Roman" w:eastAsia="Times New Roman" w:hAnsi="Times New Roman" w:cs="Times New Roman"/>
@@ -3428,12 +3781,12 @@
         </w:rPr>
         <w:t>”</w:t>
       </w:r>
-      <w:commentRangeEnd w:id="12"/>
+      <w:commentRangeEnd w:id="13"/>
       <w:r>
         <w:rPr>
           <w:rStyle w:val="Kommentarzeichen"/>
         </w:rPr>
-        <w:commentReference w:id="12"/>
+        <w:commentReference w:id="13"/>
       </w:r>
     </w:p>
     <w:p>
@@ -3445,7 +3798,7 @@
           <w:lang w:val="de-DE" w:eastAsia="en-GB"/>
         </w:rPr>
       </w:pPr>
-      <w:commentRangeStart w:id="13"/>
+      <w:commentRangeStart w:id="14"/>
       <w:r>
         <w:rPr>
           <w:rFonts w:ascii="Times New Roman" w:eastAsia="Times New Roman" w:hAnsi="Times New Roman" w:cs="Times New Roman"/>
@@ -3475,12 +3828,12 @@
         </w:rPr>
         <w:t xml:space="preserve"> im echten Leben oder zumindest auf dem Weg dorthin</w:t>
       </w:r>
-      <w:commentRangeEnd w:id="13"/>
+      <w:commentRangeEnd w:id="14"/>
       <w:r>
         <w:rPr>
           <w:rStyle w:val="Kommentarzeichen"/>
         </w:rPr>
-        <w:commentReference w:id="13"/>
+        <w:commentReference w:id="14"/>
       </w:r>
     </w:p>
     <w:p>
@@ -3490,12 +3843,150 @@
           <w:lang w:val="de-DE"/>
         </w:rPr>
       </w:pPr>
+      <w:bookmarkStart w:id="15" w:name="_Toc515349722"/>
       <w:r>
         <w:rPr>
           <w:lang w:val="de-DE"/>
         </w:rPr>
         <w:t>Medienpädagogik im Vorschulalter</w:t>
       </w:r>
+      <w:bookmarkEnd w:id="15"/>
+    </w:p>
+    <w:p>
+      <w:pPr>
+        <w:rPr>
+          <w:lang w:val="de-DE"/>
+        </w:rPr>
+      </w:pPr>
+    </w:p>
+    <w:p>
+      <w:pPr>
+        <w:rPr>
+          <w:rFonts w:ascii="Cambria" w:hAnsi="Cambria"/>
+          <w:lang w:val="de-DE"/>
+        </w:rPr>
+      </w:pPr>
+      <w:commentRangeStart w:id="16"/>
+      <w:r>
+        <w:rPr>
+          <w:rFonts w:ascii="Cambria" w:hAnsi="Cambria"/>
+          <w:lang w:val="de-DE"/>
+        </w:rPr>
+        <w:t>Wichtigste Ergebnisse der BLIKK-Studie 2017:</w:t>
+      </w:r>
+      <w:commentRangeEnd w:id="16"/>
+      <w:r>
+        <w:rPr>
+          <w:rStyle w:val="Kommentarzeichen"/>
+          <w:rFonts w:ascii="Cambria" w:hAnsi="Cambria"/>
+          <w:sz w:val="22"/>
+          <w:szCs w:val="22"/>
+        </w:rPr>
+        <w:commentReference w:id="16"/>
+      </w:r>
+    </w:p>
+    <w:p>
+      <w:pPr>
+        <w:numPr>
+          <w:ilvl w:val="0"/>
+          <w:numId w:val="9"/>
+        </w:numPr>
+        <w:spacing w:before="100" w:beforeAutospacing="1" w:after="100" w:afterAutospacing="1" w:line="240" w:lineRule="auto"/>
+        <w:rPr>
+          <w:rFonts w:ascii="Cambria" w:eastAsia="Times New Roman" w:hAnsi="Cambria" w:cs="Times New Roman"/>
+          <w:lang w:val="de-DE" w:eastAsia="ja-JP"/>
+        </w:rPr>
+      </w:pPr>
+      <w:r>
+        <w:rPr>
+          <w:rFonts w:ascii="Cambria" w:hAnsi="Cambria"/>
+          <w:lang w:val="de-DE"/>
+        </w:rPr>
+        <w:t>„</w:t>
+      </w:r>
+      <w:r>
+        <w:rPr>
+          <w:rFonts w:ascii="Cambria" w:eastAsia="Times New Roman" w:hAnsi="Cambria" w:cs="Times New Roman"/>
+          <w:b/>
+          <w:lang w:val="de-DE" w:eastAsia="ja-JP"/>
+        </w:rPr>
+        <w:t>70 % der Kinder im Kita-Alter benutzen das Smartphone ihrer Eltern mehr als eine halbe Stunde täglich.</w:t>
+      </w:r>
+      <w:r>
+        <w:rPr>
+          <w:rFonts w:ascii="Cambria" w:eastAsia="Times New Roman" w:hAnsi="Cambria" w:cs="Times New Roman"/>
+          <w:lang w:val="de-DE" w:eastAsia="ja-JP"/>
+        </w:rPr>
+        <w:t xml:space="preserve"> </w:t>
+      </w:r>
+    </w:p>
+    <w:p>
+      <w:pPr>
+        <w:numPr>
+          <w:ilvl w:val="0"/>
+          <w:numId w:val="9"/>
+        </w:numPr>
+        <w:spacing w:before="100" w:beforeAutospacing="1" w:after="100" w:afterAutospacing="1" w:line="240" w:lineRule="auto"/>
+        <w:rPr>
+          <w:rFonts w:ascii="Cambria" w:eastAsia="Times New Roman" w:hAnsi="Cambria" w:cs="Times New Roman"/>
+          <w:lang w:val="de-DE" w:eastAsia="ja-JP"/>
+        </w:rPr>
+      </w:pPr>
+      <w:r>
+        <w:rPr>
+          <w:rFonts w:ascii="Cambria" w:eastAsia="Times New Roman" w:hAnsi="Cambria" w:cs="Times New Roman"/>
+          <w:lang w:val="de-DE" w:eastAsia="ja-JP"/>
+        </w:rPr>
+        <w:t xml:space="preserve">Es gibt einen Zusammenhang zwischen einer intensiven Mediennutzung und Entwicklungsstörungen der Kinder </w:t>
+      </w:r>
+    </w:p>
+    <w:p>
+      <w:pPr>
+        <w:numPr>
+          <w:ilvl w:val="0"/>
+          <w:numId w:val="9"/>
+        </w:numPr>
+        <w:spacing w:before="100" w:beforeAutospacing="1" w:after="100" w:afterAutospacing="1" w:line="240" w:lineRule="auto"/>
+        <w:rPr>
+          <w:rFonts w:ascii="Cambria" w:eastAsia="Times New Roman" w:hAnsi="Cambria" w:cs="Times New Roman"/>
+          <w:lang w:val="de-DE" w:eastAsia="ja-JP"/>
+        </w:rPr>
+      </w:pPr>
+      <w:r>
+        <w:rPr>
+          <w:rFonts w:ascii="Cambria" w:eastAsia="Times New Roman" w:hAnsi="Cambria" w:cs="Times New Roman"/>
+          <w:lang w:val="de-DE" w:eastAsia="ja-JP"/>
+        </w:rPr>
+        <w:t xml:space="preserve">Bei Kindern bis zum 6. Lebensjahr finden sich vermehrt Sprachentwicklungsstörungen sowie motorische Hyperaktivität bei denjenigen, die intensiv Medien nutzen </w:t>
+      </w:r>
+    </w:p>
+    <w:p>
+      <w:pPr>
+        <w:numPr>
+          <w:ilvl w:val="0"/>
+          <w:numId w:val="9"/>
+        </w:numPr>
+        <w:spacing w:before="100" w:beforeAutospacing="1" w:after="100" w:afterAutospacing="1" w:line="240" w:lineRule="auto"/>
+        <w:rPr>
+          <w:rFonts w:ascii="Cambria" w:eastAsia="Times New Roman" w:hAnsi="Cambria" w:cs="Times New Roman"/>
+          <w:lang w:val="de-DE" w:eastAsia="ja-JP"/>
+        </w:rPr>
+      </w:pPr>
+      <w:r>
+        <w:rPr>
+          <w:rFonts w:ascii="Cambria" w:eastAsia="Times New Roman" w:hAnsi="Cambria" w:cs="Times New Roman"/>
+          <w:b/>
+          <w:lang w:val="de-DE" w:eastAsia="ja-JP"/>
+        </w:rPr>
+        <w:t>Wird eine digitale Medienkompetenz nicht frühzeitig erlernt, besteht ein erhöhtes Risiko, den Umgang mit den digitalen Medien nicht kontrollieren zu können</w:t>
+      </w:r>
+      <w:r>
+        <w:rPr>
+          <w:rFonts w:ascii="Cambria" w:eastAsia="Times New Roman" w:hAnsi="Cambria" w:cs="Times New Roman"/>
+          <w:lang w:val="de-DE" w:eastAsia="ja-JP"/>
+        </w:rPr>
+        <w:t>“</w:t>
+      </w:r>
     </w:p>
     <w:p>
       <w:pPr>
@@ -3512,7 +4003,7 @@
           <w:lang w:val="de-DE"/>
         </w:rPr>
       </w:pPr>
-      <w:bookmarkStart w:id="14" w:name="_Toc513629738"/>
+      <w:bookmarkStart w:id="17" w:name="_Toc515349723"/>
       <w:r>
         <w:rPr>
           <w:rFonts w:eastAsia="Times New Roman"/>
@@ -3520,7 +4011,7 @@
         </w:rPr>
         <w:t>Kriterienkatalog</w:t>
       </w:r>
-      <w:bookmarkEnd w:id="14"/>
+      <w:bookmarkEnd w:id="17"/>
     </w:p>
     <w:p>
       <w:pPr>
@@ -3537,7 +4028,7 @@
           <w:lang w:val="de-DE"/>
         </w:rPr>
       </w:pPr>
-      <w:bookmarkStart w:id="15" w:name="_Toc513629739"/>
+      <w:bookmarkStart w:id="18" w:name="_Toc515349724"/>
       <w:r>
         <w:rPr>
           <w:rFonts w:eastAsia="Times New Roman"/>
@@ -3561,7 +4052,7 @@
         </w:rPr>
         <w:t>-Begriff als Sozialwissenschaftlicher)</w:t>
       </w:r>
-      <w:bookmarkEnd w:id="15"/>
+      <w:bookmarkEnd w:id="18"/>
     </w:p>
     <w:p>
       <w:pPr>
@@ -3578,7 +4069,7 @@
           <w:lang w:val="de-DE"/>
         </w:rPr>
       </w:pPr>
-      <w:bookmarkStart w:id="16" w:name="_Toc513629740"/>
+      <w:bookmarkStart w:id="19" w:name="_Toc515349725"/>
       <w:r>
         <w:rPr>
           <w:rFonts w:eastAsia="Times New Roman"/>
@@ -3602,7 +4093,7 @@
         </w:rPr>
         <w:t>? Art der Spieleraktion? (Abgrenzen – wir sind keine Pädagogen!)</w:t>
       </w:r>
-      <w:bookmarkEnd w:id="16"/>
+      <w:bookmarkEnd w:id="19"/>
     </w:p>
     <w:p>
       <w:pPr>
@@ -3619,7 +4110,7 @@
           <w:lang w:val="de-DE"/>
         </w:rPr>
       </w:pPr>
-      <w:bookmarkStart w:id="17" w:name="_Toc513629741"/>
+      <w:bookmarkStart w:id="20" w:name="_Toc515349726"/>
       <w:r>
         <w:rPr>
           <w:rFonts w:eastAsia="Times New Roman"/>
@@ -3673,7 +4164,7 @@
         </w:rPr>
         <w:t>, adressiert an wen, aber wieder – Abgrenzen!</w:t>
       </w:r>
-      <w:bookmarkEnd w:id="17"/>
+      <w:bookmarkEnd w:id="20"/>
     </w:p>
     <w:p>
       <w:pPr>
@@ -3690,7 +4181,7 @@
           <w:lang w:val="de-DE"/>
         </w:rPr>
       </w:pPr>
-      <w:bookmarkStart w:id="18" w:name="_Toc513629742"/>
+      <w:bookmarkStart w:id="21" w:name="_Toc515349727"/>
       <w:r>
         <w:rPr>
           <w:rFonts w:eastAsia="Times New Roman"/>
@@ -3698,7 +4189,7 @@
         </w:rPr>
         <w:t>AR-Qualität (wie ist es umgesetzt)</w:t>
       </w:r>
-      <w:bookmarkEnd w:id="18"/>
+      <w:bookmarkEnd w:id="21"/>
     </w:p>
     <w:p>
       <w:pPr>
@@ -3715,13 +4206,16 @@
           <w:lang w:val="de-DE"/>
         </w:rPr>
       </w:pPr>
+      <w:bookmarkStart w:id="22" w:name="_Toc515349728"/>
       <w:r>
         <w:rPr>
           <w:rFonts w:eastAsia="Times New Roman"/>
           <w:lang w:val="de-DE"/>
         </w:rPr>
+        <w:lastRenderedPageBreak/>
         <w:t>Zielgruppe</w:t>
       </w:r>
+      <w:bookmarkEnd w:id="22"/>
     </w:p>
     <w:p>
       <w:pPr>
@@ -3742,7 +4236,7 @@
           <w:lang w:val="de-DE"/>
         </w:rPr>
       </w:pPr>
-      <w:commentRangeStart w:id="19"/>
+      <w:commentRangeStart w:id="23"/>
       <w:r>
         <w:rPr>
           <w:lang w:val="de-DE"/>
@@ -3763,12 +4257,12 @@
         </w:rPr>
         <w:t xml:space="preserve"> (sic!) Kinder für ihre Nutzung eine Basiskompetenz benötigen. Dies bedeutet weniger technisches oder inhaltliches Wissen, es geht vor allem um die Einordnung der Medienerfahrungen in das eigene Leben und den kritischen Umgang mit Information und digitaler Kommunikation.“ (Groebel 1998, S.556)</w:t>
       </w:r>
-      <w:commentRangeEnd w:id="19"/>
+      <w:commentRangeEnd w:id="23"/>
       <w:r>
         <w:rPr>
           <w:rStyle w:val="Kommentarzeichen"/>
         </w:rPr>
-        <w:commentReference w:id="19"/>
+        <w:commentReference w:id="23"/>
       </w:r>
     </w:p>
     <w:p>
@@ -3786,23 +4280,784 @@
           <w:lang w:val="de-DE"/>
         </w:rPr>
       </w:pPr>
-      <w:bookmarkStart w:id="20" w:name="_Toc513629744"/>
+      <w:bookmarkStart w:id="24" w:name="_Toc515349729"/>
       <w:r>
         <w:rPr>
           <w:rFonts w:eastAsia="Times New Roman"/>
           <w:lang w:val="de-DE"/>
         </w:rPr>
+        <w:t>Welche Apps gehen in eine ähnliche Richtung?</w:t>
+      </w:r>
+      <w:bookmarkEnd w:id="24"/>
+    </w:p>
+    <w:p>
+      <w:pPr>
+        <w:rPr>
+          <w:lang w:val="de-DE"/>
+        </w:rPr>
+      </w:pPr>
+    </w:p>
+    <w:p>
+      <w:pPr>
+        <w:pStyle w:val="Listenabsatz"/>
+        <w:numPr>
+          <w:ilvl w:val="0"/>
+          <w:numId w:val="10"/>
+        </w:numPr>
+        <w:rPr>
+          <w:lang w:val="de-DE"/>
+        </w:rPr>
+      </w:pPr>
+      <w:commentRangeStart w:id="25"/>
+      <w:proofErr w:type="spellStart"/>
+      <w:r>
+        <w:rPr>
+          <w:b/>
+        </w:rPr>
+        <w:t>Superbuch</w:t>
+      </w:r>
+      <w:proofErr w:type="spellEnd"/>
+      <w:r>
+        <w:rPr>
+          <w:b/>
+        </w:rPr>
+        <w:t>/</w:t>
+      </w:r>
+      <w:proofErr w:type="spellStart"/>
+      <w:r>
+        <w:rPr>
+          <w:b/>
+        </w:rPr>
+        <w:t>Tigerbooks</w:t>
+      </w:r>
+      <w:commentRangeEnd w:id="25"/>
+      <w:proofErr w:type="spellEnd"/>
+      <w:r>
+        <w:rPr>
+          <w:rStyle w:val="Kommentarzeichen"/>
+          <w:rFonts w:asciiTheme="minorHAnsi" w:eastAsiaTheme="minorHAnsi" w:hAnsiTheme="minorHAnsi"/>
+          <w:lang w:eastAsia="en-US"/>
+        </w:rPr>
+        <w:commentReference w:id="25"/>
+      </w:r>
+      <w:r>
+        <w:t xml:space="preserve">. </w:t>
+      </w:r>
+      <w:proofErr w:type="spellStart"/>
+      <w:r>
+        <w:t>Oetinger</w:t>
+      </w:r>
+      <w:proofErr w:type="spellEnd"/>
+      <w:r>
+        <w:t xml:space="preserve"> / </w:t>
+      </w:r>
+      <w:proofErr w:type="spellStart"/>
+      <w:r>
+        <w:t>Tigerbooks</w:t>
+      </w:r>
+      <w:proofErr w:type="spellEnd"/>
+      <w:r>
+        <w:t xml:space="preserve">. </w:t>
+      </w:r>
+      <w:r>
+        <w:rPr>
+          <w:lang w:val="de-DE"/>
+        </w:rPr>
+        <w:t>AR-Animationen, Sounds, Minispiele hin</w:t>
+      </w:r>
+      <w:r>
+        <w:rPr>
+          <w:lang w:val="de-DE"/>
+        </w:rPr>
+        <w:t xml:space="preserve">ter jeder Seite. Lese-Funktion, die beim Mitlesen und Lesen lernen helfen soll. Bücher auch von anderen Verlagen. Funktion, mit der Kinder die Geschichten selbst vertonen können (allerdings scheinbar mit Speicherproblemen, wie die </w:t>
+      </w:r>
+      <w:commentRangeStart w:id="26"/>
+      <w:r>
+        <w:rPr>
+          <w:lang w:val="de-DE"/>
+        </w:rPr>
+        <w:t xml:space="preserve">Playstore-Bewertungen </w:t>
+      </w:r>
+      <w:commentRangeEnd w:id="26"/>
+      <w:r>
+        <w:rPr>
+          <w:rStyle w:val="Kommentarzeichen"/>
+          <w:rFonts w:asciiTheme="minorHAnsi" w:eastAsiaTheme="minorHAnsi" w:hAnsiTheme="minorHAnsi"/>
+          <w:lang w:eastAsia="en-US"/>
+        </w:rPr>
+        <w:commentReference w:id="26"/>
+      </w:r>
+      <w:r>
+        <w:rPr>
+          <w:lang w:val="de-DE"/>
+        </w:rPr>
+        <w:t>verraten)</w:t>
+      </w:r>
+      <w:r>
+        <w:rPr>
+          <w:lang w:val="de-DE"/>
+        </w:rPr>
+        <w:t>. Keine reine AR-App; das ist scheinbar nur ein Neben-Feature; hauptsächlich geht es um Kinderbücher &amp; Hörspiele, die man sich aufs Handy laden kann.</w:t>
+      </w:r>
+    </w:p>
+    <w:p>
+      <w:pPr>
+        <w:pStyle w:val="Listenabsatz"/>
+        <w:numPr>
+          <w:ilvl w:val="1"/>
+          <w:numId w:val="10"/>
+        </w:numPr>
+        <w:rPr>
+          <w:lang w:val="de-DE"/>
+        </w:rPr>
+      </w:pPr>
+      <w:r>
+        <w:rPr>
+          <w:lang w:val="de-DE"/>
+        </w:rPr>
+        <w:t>Etwas unübersichtlich, finde ich</w:t>
+      </w:r>
+      <w:r>
+        <w:rPr>
+          <w:lang w:val="de-DE"/>
+        </w:rPr>
+        <w:t>. Z</w:t>
+      </w:r>
+      <w:r>
+        <w:rPr>
+          <w:lang w:val="de-DE"/>
+        </w:rPr>
+        <w:t xml:space="preserve">.B. gibt es fast nur Icons, ohne Text daneben/darunter. Icons sind zudem einfarbig, was das Design natürlich einheitlich macht, die Icons aber auch schwieriger zu unterscheiden. </w:t>
+      </w:r>
+      <w:r>
+        <w:rPr>
+          <w:lang w:val="de-DE"/>
+        </w:rPr>
+        <w:t>Funktionsumfang auch echt hoch, versucht, ALLES zu können.</w:t>
+      </w:r>
+    </w:p>
+    <w:p>
+      <w:pPr>
+        <w:pStyle w:val="Listenabsatz"/>
+        <w:numPr>
+          <w:ilvl w:val="1"/>
+          <w:numId w:val="10"/>
+        </w:numPr>
+        <w:rPr>
+          <w:lang w:val="de-DE"/>
+        </w:rPr>
+      </w:pPr>
+      <w:r>
+        <w:rPr>
+          <w:lang w:val="de-DE"/>
+        </w:rPr>
+        <w:t>In-App-Käufe in der Kinder-App. Man muss lediglich lesen können, um den Kauf zu bestätigen</w:t>
+      </w:r>
+      <w:r>
+        <w:rPr>
+          <w:lang w:val="de-DE"/>
+        </w:rPr>
+        <w:t>…</w:t>
+      </w:r>
+      <w:r>
+        <w:rPr>
+          <w:lang w:val="de-DE"/>
+        </w:rPr>
+        <w:t xml:space="preserve"> („Bitte gib diese Zahlen ein: ‚Neun, zwei, acht‘“)</w:t>
+      </w:r>
+      <w:r>
+        <w:rPr>
+          <w:lang w:val="de-DE"/>
+        </w:rPr>
+        <w:t>. Man bekommt außerdem direkt die Aufforderung, sich einen Premium-Zugang zu sichern…</w:t>
+      </w:r>
+    </w:p>
+    <w:p>
+      <w:pPr>
+        <w:pStyle w:val="Listenabsatz"/>
+        <w:numPr>
+          <w:ilvl w:val="1"/>
+          <w:numId w:val="10"/>
+        </w:numPr>
+        <w:rPr>
+          <w:lang w:val="de-DE"/>
+        </w:rPr>
+      </w:pPr>
+      <w:r>
+        <w:rPr>
+          <w:lang w:val="de-DE"/>
+        </w:rPr>
+        <w:t>Bilderbücher (kein AR): Animationen werden angezeigt, darunter kann man sich Text einblenden lassen, während er vorgelesen wird. Stellen auf Bildern lassen sich für witzige Animationen antippen</w:t>
+      </w:r>
+      <w:r>
+        <w:rPr>
+          <w:lang w:val="de-DE"/>
+        </w:rPr>
+        <w:t xml:space="preserve">. </w:t>
+      </w:r>
+    </w:p>
+    <w:p>
+      <w:pPr>
+        <w:pStyle w:val="Listenabsatz"/>
+        <w:numPr>
+          <w:ilvl w:val="1"/>
+          <w:numId w:val="10"/>
+        </w:numPr>
+        <w:rPr>
+          <w:lang w:val="de-DE"/>
+        </w:rPr>
+      </w:pPr>
+      <w:r>
+        <w:rPr>
+          <w:lang w:val="de-DE"/>
+        </w:rPr>
+        <w:t xml:space="preserve">Superbücher: Scannen der Marker (= Illustrationen) startet Tonausgabe (Sprecher liest Text vor, am unteren Bildschirmrand kann man den aktuellen Text einblenden und mitlesen). Auf der </w:t>
+      </w:r>
+      <w:proofErr w:type="spellStart"/>
+      <w:r>
+        <w:rPr>
+          <w:lang w:val="de-DE"/>
+        </w:rPr>
+        <w:t>Illu</w:t>
+      </w:r>
+      <w:proofErr w:type="spellEnd"/>
+      <w:r>
+        <w:rPr>
+          <w:lang w:val="de-DE"/>
+        </w:rPr>
+        <w:t xml:space="preserve"> erscheint eine AR-Version derselben (kleine Animation). Markierte Stellen lassen sich antippen und starten kleine Spiele, bei denen das Vorlesen aber unterbrochen wird.</w:t>
+      </w:r>
+    </w:p>
+    <w:p>
+      <w:pPr>
+        <w:pStyle w:val="Listenabsatz"/>
+        <w:numPr>
+          <w:ilvl w:val="1"/>
+          <w:numId w:val="10"/>
+        </w:numPr>
+        <w:rPr>
+          <w:lang w:val="de-DE"/>
+        </w:rPr>
+      </w:pPr>
+      <w:r>
+        <w:rPr>
+          <w:lang w:val="de-DE"/>
+        </w:rPr>
+        <w:t>Handy wird recht warm, App ruckelt -&gt; flüssig ist anders</w:t>
+      </w:r>
+    </w:p>
+    <w:p>
+      <w:pPr>
+        <w:rPr>
+          <w:lang w:val="de-DE"/>
+        </w:rPr>
+      </w:pPr>
+    </w:p>
+    <w:p>
+      <w:pPr>
+        <w:pStyle w:val="Listenabsatz"/>
+        <w:numPr>
+          <w:ilvl w:val="0"/>
+          <w:numId w:val="10"/>
+        </w:numPr>
+        <w:rPr>
+          <w:lang w:val="de-DE"/>
+        </w:rPr>
+      </w:pPr>
+      <w:commentRangeStart w:id="27"/>
+      <w:proofErr w:type="spellStart"/>
+      <w:r>
+        <w:rPr>
+          <w:b/>
+          <w:lang w:val="de-DE"/>
+        </w:rPr>
+        <w:t>LeYo</w:t>
+      </w:r>
+      <w:proofErr w:type="spellEnd"/>
+      <w:r>
+        <w:rPr>
+          <w:b/>
+          <w:lang w:val="de-DE"/>
+        </w:rPr>
+        <w:t>!</w:t>
+      </w:r>
+      <w:commentRangeEnd w:id="27"/>
+      <w:r>
+        <w:rPr>
+          <w:rStyle w:val="Kommentarzeichen"/>
+          <w:rFonts w:asciiTheme="minorHAnsi" w:eastAsiaTheme="minorHAnsi" w:hAnsiTheme="minorHAnsi"/>
+          <w:b/>
+          <w:lang w:eastAsia="en-US"/>
+        </w:rPr>
+        <w:commentReference w:id="27"/>
+      </w:r>
+      <w:r>
+        <w:rPr>
+          <w:lang w:val="de-DE"/>
+        </w:rPr>
+        <w:t xml:space="preserve"> Carlsen</w:t>
+      </w:r>
+      <w:r>
+        <w:rPr>
+          <w:lang w:val="de-DE"/>
+        </w:rPr>
+        <w:t xml:space="preserve">. App zur Erweiterung von Bilderbüchern. Bietet </w:t>
+      </w:r>
+      <w:r>
+        <w:rPr>
+          <w:lang w:val="de-DE"/>
+        </w:rPr>
+        <w:t xml:space="preserve">vier </w:t>
+      </w:r>
+      <w:r>
+        <w:rPr>
+          <w:lang w:val="de-DE"/>
+        </w:rPr>
+        <w:t>Modi:</w:t>
+      </w:r>
+      <w:r>
+        <w:rPr>
+          <w:lang w:val="de-DE"/>
+        </w:rPr>
+        <w:t xml:space="preserve"> „Geräusch“ mit Geräuschen,</w:t>
+      </w:r>
+      <w:r>
+        <w:rPr>
+          <w:lang w:val="de-DE"/>
+        </w:rPr>
+        <w:t xml:space="preserve"> „Durchblick“ mit Zusatzgrafiken/Animationen, „Hörerlebnis“ mit </w:t>
+      </w:r>
+      <w:r>
+        <w:rPr>
+          <w:lang w:val="de-DE"/>
+        </w:rPr>
+        <w:t>Erzähl-Modus und Musik</w:t>
+      </w:r>
+      <w:r>
+        <w:rPr>
+          <w:lang w:val="de-DE"/>
+        </w:rPr>
+        <w:t>, „Spiel“ mit Minispielen</w:t>
+      </w:r>
+      <w:r>
+        <w:rPr>
+          <w:lang w:val="de-DE"/>
+        </w:rPr>
+        <w:t xml:space="preserve"> und der Möglichkeit, mit den Figuren im Buch zu interagieren</w:t>
+      </w:r>
+      <w:r>
+        <w:rPr>
+          <w:lang w:val="de-DE"/>
+        </w:rPr>
+        <w:t>. Verschiedene Bücher mit diversen Themen: „Conni lernt Englisch“, „Instrumentiere“, „Feuerwehr“</w:t>
+      </w:r>
+    </w:p>
+    <w:p>
+      <w:pPr>
+        <w:pStyle w:val="Listenabsatz"/>
+        <w:numPr>
+          <w:ilvl w:val="1"/>
+          <w:numId w:val="10"/>
+        </w:numPr>
+        <w:rPr>
+          <w:lang w:val="de-DE"/>
+        </w:rPr>
+      </w:pPr>
+      <w:commentRangeStart w:id="28"/>
+      <w:r>
+        <w:rPr>
+          <w:lang w:val="de-DE"/>
+        </w:rPr>
+        <w:t>Kindliches Design</w:t>
+      </w:r>
+      <w:commentRangeEnd w:id="28"/>
+      <w:r>
+        <w:rPr>
+          <w:rStyle w:val="Kommentarzeichen"/>
+          <w:rFonts w:asciiTheme="minorHAnsi" w:eastAsiaTheme="minorHAnsi" w:hAnsiTheme="minorHAnsi"/>
+          <w:lang w:eastAsia="en-US"/>
+        </w:rPr>
+        <w:commentReference w:id="28"/>
+      </w:r>
+      <w:r>
+        <w:rPr>
+          <w:lang w:val="de-DE"/>
+        </w:rPr>
+        <w:t xml:space="preserve"> (viel niedlicher als bei </w:t>
+      </w:r>
+      <w:proofErr w:type="spellStart"/>
+      <w:r>
+        <w:rPr>
+          <w:lang w:val="de-DE"/>
+        </w:rPr>
+        <w:t>Tigerbooks</w:t>
+      </w:r>
+      <w:proofErr w:type="spellEnd"/>
+      <w:r>
+        <w:rPr>
+          <w:lang w:val="de-DE"/>
+        </w:rPr>
+        <w:t xml:space="preserve">) </w:t>
+      </w:r>
+    </w:p>
+    <w:p>
+      <w:pPr>
+        <w:pStyle w:val="Listenabsatz"/>
+        <w:numPr>
+          <w:ilvl w:val="1"/>
+          <w:numId w:val="10"/>
+        </w:numPr>
+        <w:rPr>
+          <w:lang w:val="de-DE"/>
+        </w:rPr>
+      </w:pPr>
+      <w:r>
+        <w:rPr>
+          <w:lang w:val="de-DE"/>
+        </w:rPr>
         <w:lastRenderedPageBreak/>
-        <w:t>Welche Apps gehen in eine ähnliche Richtung?</w:t>
-      </w:r>
-      <w:bookmarkEnd w:id="20"/>
-    </w:p>
-    <w:p>
-      <w:pPr>
-        <w:rPr>
-          <w:lang w:val="de-DE"/>
-        </w:rPr>
-      </w:pPr>
+        <w:t>Kamera lässt sich leider nicht richtig scharfstellen</w:t>
+      </w:r>
+    </w:p>
+    <w:p>
+      <w:pPr>
+        <w:pStyle w:val="Listenabsatz"/>
+        <w:numPr>
+          <w:ilvl w:val="1"/>
+          <w:numId w:val="10"/>
+        </w:numPr>
+        <w:rPr>
+          <w:lang w:val="de-DE"/>
+        </w:rPr>
+      </w:pPr>
+      <w:r>
+        <w:rPr>
+          <w:lang w:val="de-DE"/>
+        </w:rPr>
+        <w:t xml:space="preserve">Übersicht der Titel etwas unübersichtlich, lässt sich schlecht filtern. </w:t>
+      </w:r>
+      <w:r>
+        <w:rPr>
+          <w:lang w:val="de-DE"/>
+        </w:rPr>
+        <w:t xml:space="preserve">Unterscheidung zwischen schon heruntergeladenen und noch nicht geladenen Titeln nur durch Text unter den </w:t>
+      </w:r>
+      <w:proofErr w:type="spellStart"/>
+      <w:proofErr w:type="gramStart"/>
+      <w:r>
+        <w:rPr>
+          <w:lang w:val="de-DE"/>
+        </w:rPr>
+        <w:t>den</w:t>
+      </w:r>
+      <w:proofErr w:type="spellEnd"/>
+      <w:r>
+        <w:rPr>
+          <w:lang w:val="de-DE"/>
+        </w:rPr>
+        <w:t xml:space="preserve"> Covern</w:t>
+      </w:r>
+      <w:proofErr w:type="gramEnd"/>
+      <w:r>
+        <w:rPr>
+          <w:lang w:val="de-DE"/>
+        </w:rPr>
+        <w:t>.</w:t>
+      </w:r>
+    </w:p>
+    <w:p>
+      <w:pPr>
+        <w:pStyle w:val="Listenabsatz"/>
+        <w:numPr>
+          <w:ilvl w:val="1"/>
+          <w:numId w:val="10"/>
+        </w:numPr>
+        <w:rPr>
+          <w:lang w:val="de-DE"/>
+        </w:rPr>
+      </w:pPr>
+      <w:r>
+        <w:rPr>
+          <w:color w:val="A6A6A6" w:themeColor="background1" w:themeShade="A6"/>
+          <w:lang w:val="de-DE"/>
+        </w:rPr>
+        <w:t xml:space="preserve">(bisher </w:t>
+      </w:r>
+      <w:proofErr w:type="gramStart"/>
+      <w:r>
+        <w:rPr>
+          <w:color w:val="A6A6A6" w:themeColor="background1" w:themeShade="A6"/>
+          <w:lang w:val="de-DE"/>
+        </w:rPr>
+        <w:t>keinen kostenloser Democontent</w:t>
+      </w:r>
+      <w:proofErr w:type="gramEnd"/>
+      <w:r>
+        <w:rPr>
+          <w:color w:val="A6A6A6" w:themeColor="background1" w:themeShade="A6"/>
+          <w:lang w:val="de-DE"/>
+        </w:rPr>
+        <w:t>/Marker gefunden)</w:t>
+      </w:r>
+    </w:p>
+    <w:p>
+      <w:pPr>
+        <w:rPr>
+          <w:lang w:val="de-DE"/>
+        </w:rPr>
+      </w:pPr>
+    </w:p>
+    <w:p>
+      <w:pPr>
+        <w:pStyle w:val="Listenabsatz"/>
+        <w:numPr>
+          <w:ilvl w:val="0"/>
+          <w:numId w:val="10"/>
+        </w:numPr>
+        <w:rPr>
+          <w:lang w:val="de-DE"/>
+        </w:rPr>
+      </w:pPr>
+      <w:commentRangeStart w:id="29"/>
+      <w:r>
+        <w:rPr>
+          <w:b/>
+        </w:rPr>
+        <w:t>Augmented Creativity</w:t>
+      </w:r>
+      <w:r>
+        <w:t>. ETH Zürich</w:t>
+      </w:r>
+      <w:r>
+        <w:t>/Disney Research</w:t>
+      </w:r>
+      <w:r>
+        <w:t xml:space="preserve">. </w:t>
+      </w:r>
+      <w:commentRangeEnd w:id="29"/>
+      <w:r>
+        <w:rPr>
+          <w:rStyle w:val="Kommentarzeichen"/>
+          <w:rFonts w:asciiTheme="minorHAnsi" w:eastAsiaTheme="minorHAnsi" w:hAnsiTheme="minorHAnsi"/>
+          <w:lang w:eastAsia="en-US"/>
+        </w:rPr>
+        <w:commentReference w:id="29"/>
+      </w:r>
+      <w:r>
+        <w:rPr>
+          <w:lang w:val="de-DE"/>
+        </w:rPr>
+        <w:t>3 verschiedene Demo-Anwendungen, die “e</w:t>
+      </w:r>
+      <w:r>
+        <w:rPr>
+          <w:lang w:val="de-DE"/>
+        </w:rPr>
+        <w:t xml:space="preserve">ine Brücke zwischen Aktivitäten der realen Welt und digitalen Erlebnissen [schlagen] mit dem Ziel, die Fantasie und Kreativität des Benutzers in Bereichen wie Malen, Musizieren, Geschichtenerzählen und Erkunden der Umwelt zu unterstützen und zu fördern“. </w:t>
+      </w:r>
+    </w:p>
+    <w:p>
+      <w:pPr>
+        <w:pStyle w:val="Listenabsatz"/>
+        <w:numPr>
+          <w:ilvl w:val="1"/>
+          <w:numId w:val="10"/>
+        </w:numPr>
+        <w:rPr>
+          <w:lang w:val="de-DE"/>
+        </w:rPr>
+      </w:pPr>
+      <w:r>
+        <w:rPr>
+          <w:lang w:val="de-DE"/>
+        </w:rPr>
+        <w:t xml:space="preserve">AR Malbuch: </w:t>
+      </w:r>
+      <w:r>
+        <w:rPr>
+          <w:lang w:val="de-DE"/>
+        </w:rPr>
+        <w:t xml:space="preserve">Illustration ausmalen </w:t>
+      </w:r>
+      <w:r>
+        <w:rPr>
+          <w:lang w:val="de-DE"/>
+        </w:rPr>
+        <w:sym w:font="Wingdings" w:char="F0E0"/>
+      </w:r>
+      <w:r>
+        <w:rPr>
+          <w:lang w:val="de-DE"/>
+        </w:rPr>
+        <w:t xml:space="preserve"> AR-3D-Animation der Figur erhält entsprechende Textur.</w:t>
+      </w:r>
+    </w:p>
+    <w:p>
+      <w:pPr>
+        <w:pStyle w:val="Listenabsatz"/>
+        <w:numPr>
+          <w:ilvl w:val="1"/>
+          <w:numId w:val="10"/>
+        </w:numPr>
+        <w:rPr>
+          <w:lang w:val="de-DE"/>
+        </w:rPr>
+      </w:pPr>
+      <w:r>
+        <w:rPr>
+          <w:lang w:val="de-DE"/>
+        </w:rPr>
+        <w:t xml:space="preserve">AR Band: Marker mit Instrumenten ins Bild legen </w:t>
+      </w:r>
+      <w:r>
+        <w:rPr>
+          <w:lang w:val="de-DE"/>
+        </w:rPr>
+        <w:sym w:font="Wingdings" w:char="F0E0"/>
+      </w:r>
+      <w:r>
+        <w:rPr>
+          <w:lang w:val="de-DE"/>
+        </w:rPr>
+        <w:t xml:space="preserve"> Ton verändert sich entsprechend</w:t>
+      </w:r>
+      <w:r>
+        <w:rPr>
+          <w:lang w:val="de-DE"/>
+        </w:rPr>
+        <w:t>, einzelne Instrumente werden sogar lauter, je kleiner die Entfernung der Marker zur Kamera ist</w:t>
+      </w:r>
+    </w:p>
+    <w:p>
+      <w:pPr>
+        <w:pStyle w:val="Listenabsatz"/>
+        <w:numPr>
+          <w:ilvl w:val="1"/>
+          <w:numId w:val="10"/>
+        </w:numPr>
+        <w:rPr>
+          <w:lang w:val="de-DE"/>
+        </w:rPr>
+      </w:pPr>
+      <w:r>
+        <w:rPr>
+          <w:lang w:val="de-DE"/>
+        </w:rPr>
+        <w:t xml:space="preserve">AR Museum: Gemälde scannen </w:t>
+      </w:r>
+      <w:r>
+        <w:rPr>
+          <w:lang w:val="de-DE"/>
+        </w:rPr>
+        <w:sym w:font="Wingdings" w:char="F0E0"/>
+      </w:r>
+      <w:r>
+        <w:rPr>
+          <w:lang w:val="de-DE"/>
+        </w:rPr>
+        <w:t xml:space="preserve"> mit Gesten lassen sich Formen und Farben verändern, sodass ein anderes Bild entsteht</w:t>
+      </w:r>
+      <w:bookmarkStart w:id="30" w:name="_GoBack"/>
+      <w:bookmarkEnd w:id="30"/>
+    </w:p>
+    <w:p>
+      <w:pPr>
+        <w:rPr>
+          <w:lang w:val="de-DE"/>
+        </w:rPr>
+      </w:pPr>
+    </w:p>
+    <w:p>
+      <w:pPr>
+        <w:pStyle w:val="Listenabsatz"/>
+        <w:numPr>
+          <w:ilvl w:val="0"/>
+          <w:numId w:val="10"/>
+        </w:numPr>
+        <w:rPr>
+          <w:lang w:val="de-DE"/>
+        </w:rPr>
+      </w:pPr>
+      <w:r>
+        <w:rPr>
+          <w:lang w:val="de-DE"/>
+        </w:rPr>
+        <w:t xml:space="preserve">Bisher nur als Demo verfügbar, </w:t>
+      </w:r>
+      <w:r>
+        <w:rPr>
+          <w:lang w:val="de-DE"/>
+        </w:rPr>
+        <w:t xml:space="preserve">offenbar noch </w:t>
+      </w:r>
+      <w:r>
+        <w:rPr>
+          <w:lang w:val="de-DE"/>
+        </w:rPr>
+        <w:t>keine dazugehörigen Bücher</w:t>
+      </w:r>
+      <w:r>
+        <w:rPr>
+          <w:lang w:val="de-DE"/>
+        </w:rPr>
+        <w:t xml:space="preserve">, Spiele o.ä. </w:t>
+      </w:r>
+      <w:r>
+        <w:rPr>
+          <w:lang w:val="de-DE"/>
+        </w:rPr>
+        <w:t xml:space="preserve">im Handel – in diese Richtung geht AR, in Zukunft sicher noch mehr </w:t>
+      </w:r>
+      <w:r>
+        <w:rPr>
+          <w:lang w:val="de-DE"/>
+        </w:rPr>
+        <w:sym w:font="Wingdings" w:char="F0E0"/>
+      </w:r>
+      <w:r>
+        <w:rPr>
+          <w:lang w:val="de-DE"/>
+        </w:rPr>
+        <w:t xml:space="preserve"> </w:t>
+      </w:r>
+      <w:r>
+        <w:rPr>
+          <w:lang w:val="de-DE"/>
+        </w:rPr>
+        <w:t xml:space="preserve">Möglichkeit, </w:t>
+      </w:r>
+      <w:r>
+        <w:rPr>
+          <w:lang w:val="de-DE"/>
+        </w:rPr>
+        <w:t>Medien</w:t>
+      </w:r>
+      <w:r>
+        <w:rPr>
+          <w:i/>
+          <w:lang w:val="de-DE"/>
+        </w:rPr>
+        <w:t>produktion</w:t>
+      </w:r>
+      <w:r>
+        <w:rPr>
+          <w:i/>
+          <w:lang w:val="de-DE"/>
+        </w:rPr>
+        <w:t xml:space="preserve"> </w:t>
+      </w:r>
+      <w:r>
+        <w:rPr>
+          <w:lang w:val="de-DE"/>
+        </w:rPr>
+        <w:t>in solche Projekte einzubinden</w:t>
+      </w:r>
+      <w:r>
+        <w:rPr>
+          <w:lang w:val="de-DE"/>
+        </w:rPr>
+        <w:t xml:space="preserve">. </w:t>
+      </w:r>
     </w:p>
     <w:p>
       <w:pPr>
@@ -3812,7 +5067,7 @@
           <w:lang w:val="de-DE"/>
         </w:rPr>
       </w:pPr>
-      <w:bookmarkStart w:id="21" w:name="_Toc513629745"/>
+      <w:bookmarkStart w:id="31" w:name="_Toc515349730"/>
       <w:r>
         <w:rPr>
           <w:rFonts w:eastAsia="Times New Roman"/>
@@ -3820,7 +5075,7 @@
         </w:rPr>
         <w:t>Abgrenzung und Konkretisierung unseres Konzepts</w:t>
       </w:r>
-      <w:bookmarkEnd w:id="21"/>
+      <w:bookmarkEnd w:id="31"/>
     </w:p>
     <w:p>
       <w:pPr>
@@ -3846,7 +5101,7 @@
           <w:lang w:val="de-DE"/>
         </w:rPr>
       </w:pPr>
-      <w:bookmarkStart w:id="22" w:name="_Toc513629746"/>
+      <w:bookmarkStart w:id="32" w:name="_Toc515349731"/>
       <w:r>
         <w:rPr>
           <w:rFonts w:eastAsia="Times New Roman"/>
@@ -3854,7 +5109,7 @@
         </w:rPr>
         <w:t>Konzeption &amp; Evaluation</w:t>
       </w:r>
-      <w:bookmarkEnd w:id="22"/>
+      <w:bookmarkEnd w:id="32"/>
     </w:p>
     <w:p>
       <w:pPr>
@@ -3871,7 +5126,7 @@
           <w:lang w:val="de-DE"/>
         </w:rPr>
       </w:pPr>
-      <w:bookmarkStart w:id="23" w:name="_Toc513629747"/>
+      <w:bookmarkStart w:id="33" w:name="_Toc515349732"/>
       <w:r>
         <w:rPr>
           <w:rFonts w:eastAsia="Times New Roman"/>
@@ -3879,7 +5134,7 @@
         </w:rPr>
         <w:t>Erstellung erster Ansätze</w:t>
       </w:r>
-      <w:bookmarkEnd w:id="23"/>
+      <w:bookmarkEnd w:id="33"/>
     </w:p>
     <w:p>
       <w:pPr>
@@ -3896,7 +5151,7 @@
           <w:lang w:val="de-DE"/>
         </w:rPr>
       </w:pPr>
-      <w:bookmarkStart w:id="24" w:name="_Toc513629748"/>
+      <w:bookmarkStart w:id="34" w:name="_Toc515349733"/>
       <w:r>
         <w:rPr>
           <w:rFonts w:eastAsia="Times New Roman"/>
@@ -3904,7 +5159,7 @@
         </w:rPr>
         <w:t>Diskussion von Anforderungen/Zielgruppe</w:t>
       </w:r>
-      <w:bookmarkEnd w:id="24"/>
+      <w:bookmarkEnd w:id="34"/>
     </w:p>
     <w:p>
       <w:pPr>
@@ -3921,13 +5176,21 @@
           <w:lang w:val="de-DE"/>
         </w:rPr>
       </w:pPr>
-      <w:bookmarkStart w:id="25" w:name="_Toc513629749"/>
+      <w:bookmarkStart w:id="35" w:name="_Toc515349734"/>
       <w:r>
         <w:rPr>
           <w:rFonts w:eastAsia="Times New Roman"/>
           <w:lang w:val="de-DE"/>
         </w:rPr>
-        <w:t xml:space="preserve">Evaluation: </w:t>
+        <w:t>Evaluation:</w:t>
+      </w:r>
+      <w:bookmarkEnd w:id="35"/>
+      <w:r>
+        <w:rPr>
+          <w:rFonts w:eastAsia="Times New Roman"/>
+          <w:lang w:val="de-DE"/>
+        </w:rPr>
+        <w:t xml:space="preserve"> </w:t>
       </w:r>
     </w:p>
     <w:p>
@@ -3937,12 +5200,14 @@
           <w:lang w:val="de-DE"/>
         </w:rPr>
       </w:pPr>
+      <w:bookmarkStart w:id="36" w:name="_Toc515349735"/>
       <w:r>
         <w:rPr>
           <w:lang w:val="de-DE"/>
         </w:rPr>
         <w:t>Wer ist unsere Zielgruppe</w:t>
       </w:r>
+      <w:bookmarkEnd w:id="36"/>
     </w:p>
     <w:p>
       <w:pPr>
@@ -3983,13 +5248,14 @@
           <w:lang w:val="de-DE"/>
         </w:rPr>
       </w:pPr>
+      <w:bookmarkStart w:id="37" w:name="_Toc515349736"/>
       <w:r>
         <w:rPr>
           <w:lang w:val="de-DE"/>
         </w:rPr>
         <w:t>Anforderungen an die App</w:t>
       </w:r>
-      <w:bookmarkEnd w:id="25"/>
+      <w:bookmarkEnd w:id="37"/>
     </w:p>
     <w:p>
       <w:pPr>
@@ -4020,7 +5286,14 @@
         <w:rPr>
           <w:lang w:val="de-DE"/>
         </w:rPr>
-        <w:t xml:space="preserve"> sicher auch, dass sie Kenntnisse von digitalen Medien (v.a. in Relation zu alten Medien) für unwichtig halten und der technische Aspekt relativ uninteressant bewertet wird</w:t>
+        <w:t xml:space="preserve"> sicher auch, dass sie Kenntnisse von digitalen Medien (v.a. in Relation zu </w:t>
+      </w:r>
+      <w:r>
+        <w:rPr>
+          <w:lang w:val="de-DE"/>
+        </w:rPr>
+        <w:lastRenderedPageBreak/>
+        <w:t>alten Medien) für unwichtig halten und der technische Aspekt relativ uninteressant bewertet wird</w:t>
       </w:r>
       <w:r>
         <w:rPr>
@@ -4050,11 +5323,19 @@
           <w:lang w:val="de-DE"/>
         </w:rPr>
       </w:pPr>
-      <w:r>
-        <w:rPr>
-          <w:lang w:val="de-DE"/>
-        </w:rPr>
-        <w:t xml:space="preserve">Welche Ängste haben die Eltern? </w:t>
+      <w:bookmarkStart w:id="38" w:name="_Toc515349737"/>
+      <w:r>
+        <w:rPr>
+          <w:lang w:val="de-DE"/>
+        </w:rPr>
+        <w:t>Welche Ängste haben die Eltern?</w:t>
+      </w:r>
+      <w:bookmarkEnd w:id="38"/>
+      <w:r>
+        <w:rPr>
+          <w:lang w:val="de-DE"/>
+        </w:rPr>
+        <w:t xml:space="preserve"> </w:t>
       </w:r>
     </w:p>
     <w:p>
@@ -4109,7 +5390,7 @@
           <w:lang w:val="de-DE"/>
         </w:rPr>
       </w:pPr>
-      <w:bookmarkStart w:id="26" w:name="_Toc513629750"/>
+      <w:bookmarkStart w:id="39" w:name="_Toc515349738"/>
       <w:r>
         <w:rPr>
           <w:rFonts w:eastAsia="Times New Roman"/>
@@ -4117,7 +5398,7 @@
         </w:rPr>
         <w:t>Konzepterstellung auf Basis der Ergebnisse</w:t>
       </w:r>
-      <w:bookmarkEnd w:id="26"/>
+      <w:bookmarkEnd w:id="39"/>
     </w:p>
     <w:p>
       <w:pPr>
@@ -4134,7 +5415,7 @@
           <w:lang w:val="de-DE"/>
         </w:rPr>
       </w:pPr>
-      <w:bookmarkStart w:id="27" w:name="_Toc513629751"/>
+      <w:bookmarkStart w:id="40" w:name="_Toc515349739"/>
       <w:r>
         <w:rPr>
           <w:rFonts w:eastAsia="Times New Roman"/>
@@ -4142,7 +5423,7 @@
         </w:rPr>
         <w:t>Technische Aspekte</w:t>
       </w:r>
-      <w:bookmarkEnd w:id="27"/>
+      <w:bookmarkEnd w:id="40"/>
     </w:p>
     <w:p>
       <w:pPr>
@@ -4197,8 +5478,6 @@
         </w:rPr>
         <w:t>App nur so funktional machen wie nötig, keinen Schnickschnack, mit dem man sich über die eigentliche Spielidee hinaus beschäftigen kann</w:t>
       </w:r>
-      <w:bookmarkStart w:id="28" w:name="_GoBack"/>
-      <w:bookmarkEnd w:id="28"/>
     </w:p>
     <w:p>
       <w:pPr>
@@ -4215,16 +5494,15 @@
           <w:lang w:val="de-DE"/>
         </w:rPr>
       </w:pPr>
-      <w:bookmarkStart w:id="29" w:name="_Toc513629752"/>
+      <w:bookmarkStart w:id="41" w:name="_Toc515349740"/>
       <w:r>
         <w:rPr>
           <w:rFonts w:eastAsia="Times New Roman"/>
           <w:lang w:val="de-DE"/>
         </w:rPr>
-        <w:lastRenderedPageBreak/>
         <w:t>Charaktere/Geschichte</w:t>
       </w:r>
-      <w:bookmarkEnd w:id="29"/>
+      <w:bookmarkEnd w:id="41"/>
     </w:p>
     <w:p>
       <w:pPr>
@@ -4381,7 +5659,7 @@
           <w:lang w:val="de-DE"/>
         </w:rPr>
       </w:pPr>
-      <w:bookmarkStart w:id="30" w:name="_Toc513629753"/>
+      <w:bookmarkStart w:id="42" w:name="_Toc515349741"/>
       <w:r>
         <w:rPr>
           <w:rFonts w:eastAsia="Times New Roman"/>
@@ -4389,7 +5667,7 @@
         </w:rPr>
         <w:t>Grafische Aspekte</w:t>
       </w:r>
-      <w:bookmarkEnd w:id="30"/>
+      <w:bookmarkEnd w:id="42"/>
       <w:r>
         <w:rPr>
           <w:rFonts w:eastAsia="Times New Roman"/>
@@ -4422,7 +5700,7 @@
           <w:lang w:val="de-DE"/>
         </w:rPr>
       </w:pPr>
-      <w:bookmarkStart w:id="31" w:name="_Toc513629754"/>
+      <w:bookmarkStart w:id="43" w:name="_Toc515349742"/>
       <w:r>
         <w:rPr>
           <w:rFonts w:eastAsia="Times New Roman"/>
@@ -4430,7 +5708,7 @@
         </w:rPr>
         <w:t>Umsetzung</w:t>
       </w:r>
-      <w:bookmarkEnd w:id="31"/>
+      <w:bookmarkEnd w:id="43"/>
     </w:p>
     <w:p>
       <w:pPr>
@@ -4447,7 +5725,7 @@
           <w:lang w:val="de-DE"/>
         </w:rPr>
       </w:pPr>
-      <w:bookmarkStart w:id="32" w:name="_Toc513629755"/>
+      <w:bookmarkStart w:id="44" w:name="_Toc515349743"/>
       <w:r>
         <w:rPr>
           <w:rFonts w:eastAsia="Times New Roman"/>
@@ -4455,7 +5733,7 @@
         </w:rPr>
         <w:t>Prototyp</w:t>
       </w:r>
-      <w:bookmarkEnd w:id="32"/>
+      <w:bookmarkEnd w:id="44"/>
     </w:p>
     <w:p>
       <w:pPr>
@@ -4472,7 +5750,7 @@
           <w:lang w:val="de-DE"/>
         </w:rPr>
       </w:pPr>
-      <w:bookmarkStart w:id="33" w:name="_Toc513629756"/>
+      <w:bookmarkStart w:id="45" w:name="_Toc515349744"/>
       <w:r>
         <w:rPr>
           <w:rFonts w:eastAsia="Times New Roman"/>
@@ -4480,7 +5758,7 @@
         </w:rPr>
         <w:t>Design</w:t>
       </w:r>
-      <w:bookmarkEnd w:id="33"/>
+      <w:bookmarkEnd w:id="45"/>
     </w:p>
     <w:p>
       <w:pPr>
@@ -4497,15 +5775,16 @@
           <w:lang w:val="de-DE"/>
         </w:rPr>
       </w:pPr>
-      <w:bookmarkStart w:id="34" w:name="_Toc513629757"/>
+      <w:bookmarkStart w:id="46" w:name="_Toc515349745"/>
       <w:r>
         <w:rPr>
           <w:rFonts w:eastAsia="Times New Roman"/>
           <w:lang w:val="de-DE"/>
         </w:rPr>
+        <w:lastRenderedPageBreak/>
         <w:t>Funktionen</w:t>
       </w:r>
-      <w:bookmarkEnd w:id="34"/>
+      <w:bookmarkEnd w:id="46"/>
     </w:p>
     <w:p>
       <w:pPr>
@@ -4522,7 +5801,7 @@
           <w:lang w:val="de-DE"/>
         </w:rPr>
       </w:pPr>
-      <w:bookmarkStart w:id="35" w:name="_Toc513629758"/>
+      <w:bookmarkStart w:id="47" w:name="_Toc515349746"/>
       <w:r>
         <w:rPr>
           <w:rFonts w:eastAsia="Times New Roman"/>
@@ -4530,7 +5809,7 @@
         </w:rPr>
         <w:t>Texte</w:t>
       </w:r>
-      <w:bookmarkEnd w:id="35"/>
+      <w:bookmarkEnd w:id="47"/>
     </w:p>
     <w:p>
       <w:pPr>
@@ -4547,7 +5826,7 @@
           <w:lang w:val="de-DE"/>
         </w:rPr>
       </w:pPr>
-      <w:bookmarkStart w:id="36" w:name="_Toc513629759"/>
+      <w:bookmarkStart w:id="48" w:name="_Toc515349747"/>
       <w:r>
         <w:rPr>
           <w:rFonts w:eastAsia="Times New Roman"/>
@@ -4555,7 +5834,7 @@
         </w:rPr>
         <w:t>Bilder</w:t>
       </w:r>
-      <w:bookmarkEnd w:id="36"/>
+      <w:bookmarkEnd w:id="48"/>
     </w:p>
     <w:p>
       <w:pPr>
@@ -4572,7 +5851,7 @@
           <w:lang w:val="de-DE"/>
         </w:rPr>
       </w:pPr>
-      <w:bookmarkStart w:id="37" w:name="_Toc513629760"/>
+      <w:bookmarkStart w:id="49" w:name="_Toc515349748"/>
       <w:r>
         <w:rPr>
           <w:rFonts w:eastAsia="Times New Roman"/>
@@ -4580,7 +5859,7 @@
         </w:rPr>
         <w:t>erneute Evaluation mit Prototyp</w:t>
       </w:r>
-      <w:bookmarkEnd w:id="37"/>
+      <w:bookmarkEnd w:id="49"/>
     </w:p>
     <w:p>
       <w:pPr>
@@ -4590,7 +5869,7 @@
           <w:lang w:val="de-DE"/>
         </w:rPr>
       </w:pPr>
-      <w:bookmarkStart w:id="38" w:name="_Toc513629761"/>
+      <w:bookmarkStart w:id="50" w:name="_Toc515349749"/>
       <w:r>
         <w:rPr>
           <w:rFonts w:eastAsia="Times New Roman"/>
@@ -4598,7 +5877,7 @@
         </w:rPr>
         <w:t>Fazit</w:t>
       </w:r>
-      <w:bookmarkEnd w:id="38"/>
+      <w:bookmarkEnd w:id="50"/>
     </w:p>
     <w:p>
       <w:pPr>
@@ -4791,6 +6070,9 @@
     <w:p>
       <w:pPr>
         <w:pStyle w:val="Kommentartext"/>
+        <w:rPr>
+          <w:lang w:val="de-DE"/>
+        </w:rPr>
       </w:pPr>
       <w:r>
         <w:rPr>
@@ -4800,7 +6082,7 @@
       </w:r>
     </w:p>
   </w:comment>
-  <w:comment w:id="9" w:author="Janna Ti" w:date="2018-05-09T13:57:00Z" w:initials="JT">
+  <w:comment w:id="10" w:author="Janna Ti" w:date="2018-05-09T13:57:00Z" w:initials="JT">
     <w:p>
       <w:pPr>
         <w:pStyle w:val="Kommentartext"/>
@@ -4859,7 +6141,7 @@
       </w:pPr>
     </w:p>
   </w:comment>
-  <w:comment w:id="10" w:author="Janna Ti" w:date="2018-05-09T14:12:00Z" w:initials="JT">
+  <w:comment w:id="11" w:author="Janna Ti" w:date="2018-05-09T14:12:00Z" w:initials="JT">
     <w:p>
       <w:pPr>
         <w:pStyle w:val="Kommentartext"/>
@@ -4887,7 +6169,7 @@
       </w:r>
     </w:p>
   </w:comment>
-  <w:comment w:id="11" w:author="Janna Ti" w:date="2018-05-09T14:33:00Z" w:initials="JT">
+  <w:comment w:id="12" w:author="Janna Ti" w:date="2018-05-09T14:33:00Z" w:initials="JT">
     <w:p>
       <w:pPr>
         <w:pStyle w:val="Kommentartext"/>
@@ -4915,7 +6197,7 @@
       </w:r>
     </w:p>
   </w:comment>
-  <w:comment w:id="12" w:author="Christina Golla" w:date="2018-05-15T09:44:00Z" w:initials="CG">
+  <w:comment w:id="13" w:author="Christina Golla" w:date="2018-05-15T09:44:00Z" w:initials="CG">
     <w:p>
       <w:pPr>
         <w:pStyle w:val="Kommentartext"/>
@@ -4943,7 +6225,7 @@
       </w:r>
     </w:p>
   </w:comment>
-  <w:comment w:id="13" w:author="Janna Ti" w:date="2018-05-09T14:59:00Z" w:initials="JT">
+  <w:comment w:id="14" w:author="Janna Ti" w:date="2018-05-09T14:59:00Z" w:initials="JT">
     <w:p>
       <w:pPr>
         <w:pStyle w:val="Kommentartext"/>
@@ -4973,7 +6255,7 @@
       </w:pPr>
     </w:p>
   </w:comment>
-  <w:comment w:id="19" w:author="Christina Golla" w:date="2018-05-15T10:16:00Z" w:initials="CG">
+  <w:comment w:id="16" w:author="Christina Golla" w:date="2018-05-29T09:32:00Z" w:initials="CG">
     <w:p>
       <w:pPr>
         <w:pStyle w:val="Kommentartext"/>
@@ -4987,6 +6269,45 @@
         </w:rPr>
         <w:annotationRef/>
       </w:r>
+      <w:hyperlink r:id="rId2" w:history="1">
+        <w:r>
+          <w:rPr>
+            <w:rStyle w:val="Hyperlink"/>
+            <w:lang w:val="de-DE"/>
+          </w:rPr>
+          <w:t>https://www.drogenbeauftragte.de/presse/pressekontakt-und-mitteilungen/2017/2017-2-quartal/ergebnisse-der-blikk-studie-2017-vorgestellt.html</w:t>
+        </w:r>
+      </w:hyperlink>
+      <w:r>
+        <w:rPr>
+          <w:lang w:val="de-DE"/>
+        </w:rPr>
+        <w:t xml:space="preserve"> </w:t>
+      </w:r>
+    </w:p>
+    <w:p>
+      <w:pPr>
+        <w:pStyle w:val="Kommentartext"/>
+        <w:rPr>
+          <w:lang w:val="de-DE"/>
+        </w:rPr>
+      </w:pPr>
+    </w:p>
+  </w:comment>
+  <w:comment w:id="23" w:author="Christina Golla" w:date="2018-05-15T10:16:00Z" w:initials="CG">
+    <w:p>
+      <w:pPr>
+        <w:pStyle w:val="Kommentartext"/>
+        <w:rPr>
+          <w:lang w:val="de-DE"/>
+        </w:rPr>
+      </w:pPr>
+      <w:r>
+        <w:rPr>
+          <w:rStyle w:val="Kommentarzeichen"/>
+        </w:rPr>
+        <w:annotationRef/>
+      </w:r>
       <w:r>
         <w:rPr>
           <w:lang w:val="de-DE"/>
@@ -5049,6 +6370,236 @@
           <w:lang w:val="de-DE"/>
         </w:rPr>
       </w:pPr>
+    </w:p>
+  </w:comment>
+  <w:comment w:id="25" w:author="Christina Golla" w:date="2018-05-29T16:25:00Z" w:initials="CG">
+    <w:p>
+      <w:pPr>
+        <w:pStyle w:val="Kommentartext"/>
+        <w:rPr>
+          <w:lang w:val="de-DE"/>
+        </w:rPr>
+      </w:pPr>
+      <w:r>
+        <w:rPr>
+          <w:rStyle w:val="Kommentarzeichen"/>
+        </w:rPr>
+        <w:annotationRef/>
+      </w:r>
+      <w:hyperlink r:id="rId3" w:history="1">
+        <w:r>
+          <w:rPr>
+            <w:rStyle w:val="Hyperlink"/>
+            <w:lang w:val="de-DE"/>
+          </w:rPr>
+          <w:t>http://www.computerbild.de/artikel/cb-News-App-Check-Superbuch-Interaktive-Kinderbuecher-mit-AR-Effekten-15962013.html</w:t>
+        </w:r>
+      </w:hyperlink>
+      <w:r>
+        <w:rPr>
+          <w:lang w:val="de-DE"/>
+        </w:rPr>
+        <w:t xml:space="preserve"> </w:t>
+      </w:r>
+    </w:p>
+  </w:comment>
+  <w:comment w:id="26" w:author="Christina Golla" w:date="2018-05-29T16:29:00Z" w:initials="CG">
+    <w:p>
+      <w:pPr>
+        <w:pStyle w:val="Kommentartext"/>
+        <w:rPr>
+          <w:lang w:val="de-DE"/>
+        </w:rPr>
+      </w:pPr>
+      <w:r>
+        <w:rPr>
+          <w:rStyle w:val="Kommentarzeichen"/>
+        </w:rPr>
+        <w:annotationRef/>
+      </w:r>
+      <w:hyperlink r:id="rId4" w:history="1">
+        <w:r>
+          <w:rPr>
+            <w:rStyle w:val="Hyperlink"/>
+            <w:lang w:val="de-DE"/>
+          </w:rPr>
+          <w:t>https://play.google.com/store/apps/details?id=com.tigerfishmedia.tigerbooks&amp;hl=de</w:t>
+        </w:r>
+      </w:hyperlink>
+      <w:r>
+        <w:rPr>
+          <w:lang w:val="de-DE"/>
+        </w:rPr>
+        <w:t xml:space="preserve"> </w:t>
+      </w:r>
+    </w:p>
+  </w:comment>
+  <w:comment w:id="27" w:author="Christina Golla" w:date="2018-05-29T16:22:00Z" w:initials="CG">
+    <w:p>
+      <w:pPr>
+        <w:pStyle w:val="Kommentartext"/>
+        <w:rPr>
+          <w:lang w:val="de-DE"/>
+        </w:rPr>
+      </w:pPr>
+      <w:r>
+        <w:rPr>
+          <w:rStyle w:val="Kommentarzeichen"/>
+        </w:rPr>
+        <w:annotationRef/>
+      </w:r>
+      <w:hyperlink r:id="rId5" w:history="1">
+        <w:r>
+          <w:rPr>
+            <w:rStyle w:val="Hyperlink"/>
+            <w:lang w:val="de-DE"/>
+          </w:rPr>
+          <w:t>https://www.carlsen.de/android/leyo-leyo-app/61090</w:t>
+        </w:r>
+      </w:hyperlink>
+      <w:r>
+        <w:rPr>
+          <w:lang w:val="de-DE"/>
+        </w:rPr>
+        <w:t xml:space="preserve"> </w:t>
+      </w:r>
+    </w:p>
+    <w:p>
+      <w:pPr>
+        <w:pStyle w:val="Kommentartext"/>
+        <w:rPr>
+          <w:lang w:val="de-DE"/>
+        </w:rPr>
+      </w:pPr>
+    </w:p>
+  </w:comment>
+  <w:comment w:id="28" w:author="Christina Golla" w:date="2018-05-29T16:55:00Z" w:initials="CG">
+    <w:p>
+      <w:pPr>
+        <w:pStyle w:val="Kommentartext"/>
+        <w:rPr>
+          <w:lang w:val="de-DE"/>
+        </w:rPr>
+      </w:pPr>
+      <w:r>
+        <w:rPr>
+          <w:rStyle w:val="Kommentarzeichen"/>
+        </w:rPr>
+        <w:annotationRef/>
+      </w:r>
+      <w:proofErr w:type="spellStart"/>
+      <w:r>
+        <w:rPr>
+          <w:lang w:val="de-DE"/>
+        </w:rPr>
+        <w:t>srsly</w:t>
+      </w:r>
+      <w:proofErr w:type="spellEnd"/>
+      <w:r>
+        <w:rPr>
+          <w:lang w:val="de-DE"/>
+        </w:rPr>
+        <w:t xml:space="preserve"> das ist SO S</w:t>
+      </w:r>
+      <w:r>
+        <w:rPr>
+          <w:lang w:val="de-DE"/>
+        </w:rPr>
+        <w:t xml:space="preserve">ÜSS!!! </w:t>
+      </w:r>
+      <w:proofErr w:type="spellStart"/>
+      <w:r>
+        <w:rPr>
+          <w:lang w:val="de-DE"/>
+        </w:rPr>
+        <w:t>Scrollbalken</w:t>
+      </w:r>
+      <w:proofErr w:type="spellEnd"/>
+      <w:r>
+        <w:rPr>
+          <w:lang w:val="de-DE"/>
+        </w:rPr>
+        <w:t xml:space="preserve"> sehen aus wie Lianen und Fortschrittsanzeigen sind mit dem kleinen Löwen aus dem Logo gemacht</w:t>
+      </w:r>
+      <w:r>
+        <w:rPr>
+          <w:lang w:val="de-DE"/>
+        </w:rPr>
+        <w:t>, ich bin ein bisschen verliebt</w:t>
+      </w:r>
+    </w:p>
+  </w:comment>
+  <w:comment w:id="29" w:author="Christina Golla" w:date="2018-05-29T16:16:00Z" w:initials="CG">
+    <w:p>
+      <w:pPr>
+        <w:pStyle w:val="Kommentartext"/>
+        <w:rPr>
+          <w:lang w:val="de-DE"/>
+        </w:rPr>
+      </w:pPr>
+      <w:r>
+        <w:rPr>
+          <w:rStyle w:val="Kommentarzeichen"/>
+        </w:rPr>
+        <w:annotationRef/>
+      </w:r>
+      <w:hyperlink r:id="rId6" w:history="1">
+        <w:r>
+          <w:rPr>
+            <w:rStyle w:val="Hyperlink"/>
+            <w:lang w:val="de-DE"/>
+          </w:rPr>
+          <w:t>https://www.disneyresearch.com/publication/augmented-creativity/</w:t>
+        </w:r>
+      </w:hyperlink>
+      <w:r>
+        <w:rPr>
+          <w:lang w:val="de-DE"/>
+        </w:rPr>
+        <w:t xml:space="preserve"> </w:t>
+      </w:r>
+    </w:p>
+    <w:p>
+      <w:pPr>
+        <w:pStyle w:val="Kommentartext"/>
+        <w:rPr>
+          <w:lang w:val="de-DE"/>
+        </w:rPr>
+      </w:pPr>
+      <w:r>
+        <w:rPr>
+          <w:lang w:val="de-DE"/>
+        </w:rPr>
+        <w:t xml:space="preserve">(ein technisches Paper, </w:t>
+      </w:r>
+      <w:proofErr w:type="spellStart"/>
+      <w:r>
+        <w:rPr>
+          <w:lang w:val="de-DE"/>
+        </w:rPr>
+        <w:t>yay</w:t>
+      </w:r>
+      <w:proofErr w:type="spellEnd"/>
+      <w:r>
+        <w:rPr>
+          <w:lang w:val="de-DE"/>
+        </w:rPr>
+        <w:t>!)</w:t>
+      </w:r>
+    </w:p>
+    <w:p>
+      <w:pPr>
+        <w:pStyle w:val="Kommentartext"/>
+        <w:rPr>
+          <w:lang w:val="de-DE"/>
+        </w:rPr>
+      </w:pPr>
+      <w:r>
+        <w:rPr>
+          <w:lang w:val="de-DE"/>
+        </w:rPr>
+        <w:t>(Die App ist pure Magie!)</w:t>
+      </w:r>
     </w:p>
   </w:comment>
 </w:comments>
@@ -5064,7 +6615,13 @@
   <w15:commentEx w15:paraId="11D3134C" w15:done="0"/>
   <w15:commentEx w15:paraId="479C7757" w15:done="0"/>
   <w15:commentEx w15:paraId="4619958C" w15:done="0"/>
+  <w15:commentEx w15:paraId="1C578810" w15:done="0"/>
   <w15:commentEx w15:paraId="6B00F54D" w15:done="0"/>
+  <w15:commentEx w15:paraId="1B85F096" w15:done="0"/>
+  <w15:commentEx w15:paraId="4B552452" w15:done="0"/>
+  <w15:commentEx w15:paraId="7F4BB032" w15:done="0"/>
+  <w15:commentEx w15:paraId="5183DAF6" w15:done="0"/>
+  <w15:commentEx w15:paraId="2839FC10" w15:done="0"/>
 </w15:commentsEx>
 </file>
 
@@ -5078,7 +6635,13 @@
   <w16cid:commentId w16cid:paraId="11D3134C" w16cid:durableId="1E9D8545"/>
   <w16cid:commentId w16cid:paraId="479C7757" w16cid:durableId="1EA52A68"/>
   <w16cid:commentId w16cid:paraId="4619958C" w16cid:durableId="1E9D8B4A"/>
+  <w16cid:commentId w16cid:paraId="1C578810" w16cid:durableId="1EB79C9B"/>
   <w16cid:commentId w16cid:paraId="6B00F54D" w16cid:durableId="1EA53215"/>
+  <w16cid:commentId w16cid:paraId="1B85F096" w16cid:durableId="1EB7FD7B"/>
+  <w16cid:commentId w16cid:paraId="4B552452" w16cid:durableId="1EB7FE69"/>
+  <w16cid:commentId w16cid:paraId="7F4BB032" w16cid:durableId="1EB7FCB2"/>
+  <w16cid:commentId w16cid:paraId="5183DAF6" w16cid:durableId="1EB80464"/>
+  <w16cid:commentId w16cid:paraId="2839FC10" w16cid:durableId="1EB7FB56"/>
 </w16cid:commentsIds>
 </file>
 
@@ -5310,6 +6873,155 @@
     </w:lvl>
   </w:abstractNum>
   <w:abstractNum w:abstractNumId="2" w15:restartNumberingAfterBreak="0">
+    <w:nsid w:val="1E002253"/>
+    <w:multiLevelType w:val="multilevel"/>
+    <w:tmpl w:val="EF8430F0"/>
+    <w:lvl w:ilvl="0">
+      <w:start w:val="1"/>
+      <w:numFmt w:val="bullet"/>
+      <w:lvlText w:val=""/>
+      <w:lvlJc w:val="left"/>
+      <w:pPr>
+        <w:tabs>
+          <w:tab w:val="num" w:pos="720"/>
+        </w:tabs>
+        <w:ind w:left="720" w:hanging="360"/>
+      </w:pPr>
+      <w:rPr>
+        <w:rFonts w:ascii="Symbol" w:hAnsi="Symbol" w:hint="default"/>
+        <w:sz w:val="20"/>
+      </w:rPr>
+    </w:lvl>
+    <w:lvl w:ilvl="1" w:tentative="1">
+      <w:start w:val="1"/>
+      <w:numFmt w:val="bullet"/>
+      <w:lvlText w:val="o"/>
+      <w:lvlJc w:val="left"/>
+      <w:pPr>
+        <w:tabs>
+          <w:tab w:val="num" w:pos="1440"/>
+        </w:tabs>
+        <w:ind w:left="1440" w:hanging="360"/>
+      </w:pPr>
+      <w:rPr>
+        <w:rFonts w:ascii="Courier New" w:hAnsi="Courier New" w:hint="default"/>
+        <w:sz w:val="20"/>
+      </w:rPr>
+    </w:lvl>
+    <w:lvl w:ilvl="2" w:tentative="1">
+      <w:start w:val="1"/>
+      <w:numFmt w:val="bullet"/>
+      <w:lvlText w:val=""/>
+      <w:lvlJc w:val="left"/>
+      <w:pPr>
+        <w:tabs>
+          <w:tab w:val="num" w:pos="2160"/>
+        </w:tabs>
+        <w:ind w:left="2160" w:hanging="360"/>
+      </w:pPr>
+      <w:rPr>
+        <w:rFonts w:ascii="Wingdings" w:hAnsi="Wingdings" w:hint="default"/>
+        <w:sz w:val="20"/>
+      </w:rPr>
+    </w:lvl>
+    <w:lvl w:ilvl="3" w:tentative="1">
+      <w:start w:val="1"/>
+      <w:numFmt w:val="bullet"/>
+      <w:lvlText w:val=""/>
+      <w:lvlJc w:val="left"/>
+      <w:pPr>
+        <w:tabs>
+          <w:tab w:val="num" w:pos="2880"/>
+        </w:tabs>
+        <w:ind w:left="2880" w:hanging="360"/>
+      </w:pPr>
+      <w:rPr>
+        <w:rFonts w:ascii="Wingdings" w:hAnsi="Wingdings" w:hint="default"/>
+        <w:sz w:val="20"/>
+      </w:rPr>
+    </w:lvl>
+    <w:lvl w:ilvl="4" w:tentative="1">
+      <w:start w:val="1"/>
+      <w:numFmt w:val="bullet"/>
+      <w:lvlText w:val=""/>
+      <w:lvlJc w:val="left"/>
+      <w:pPr>
+        <w:tabs>
+          <w:tab w:val="num" w:pos="3600"/>
+        </w:tabs>
+        <w:ind w:left="3600" w:hanging="360"/>
+      </w:pPr>
+      <w:rPr>
+        <w:rFonts w:ascii="Wingdings" w:hAnsi="Wingdings" w:hint="default"/>
+        <w:sz w:val="20"/>
+      </w:rPr>
+    </w:lvl>
+    <w:lvl w:ilvl="5" w:tentative="1">
+      <w:start w:val="1"/>
+      <w:numFmt w:val="bullet"/>
+      <w:lvlText w:val=""/>
+      <w:lvlJc w:val="left"/>
+      <w:pPr>
+        <w:tabs>
+          <w:tab w:val="num" w:pos="4320"/>
+        </w:tabs>
+        <w:ind w:left="4320" w:hanging="360"/>
+      </w:pPr>
+      <w:rPr>
+        <w:rFonts w:ascii="Wingdings" w:hAnsi="Wingdings" w:hint="default"/>
+        <w:sz w:val="20"/>
+      </w:rPr>
+    </w:lvl>
+    <w:lvl w:ilvl="6" w:tentative="1">
+      <w:start w:val="1"/>
+      <w:numFmt w:val="bullet"/>
+      <w:lvlText w:val=""/>
+      <w:lvlJc w:val="left"/>
+      <w:pPr>
+        <w:tabs>
+          <w:tab w:val="num" w:pos="5040"/>
+        </w:tabs>
+        <w:ind w:left="5040" w:hanging="360"/>
+      </w:pPr>
+      <w:rPr>
+        <w:rFonts w:ascii="Wingdings" w:hAnsi="Wingdings" w:hint="default"/>
+        <w:sz w:val="20"/>
+      </w:rPr>
+    </w:lvl>
+    <w:lvl w:ilvl="7" w:tentative="1">
+      <w:start w:val="1"/>
+      <w:numFmt w:val="bullet"/>
+      <w:lvlText w:val=""/>
+      <w:lvlJc w:val="left"/>
+      <w:pPr>
+        <w:tabs>
+          <w:tab w:val="num" w:pos="5760"/>
+        </w:tabs>
+        <w:ind w:left="5760" w:hanging="360"/>
+      </w:pPr>
+      <w:rPr>
+        <w:rFonts w:ascii="Wingdings" w:hAnsi="Wingdings" w:hint="default"/>
+        <w:sz w:val="20"/>
+      </w:rPr>
+    </w:lvl>
+    <w:lvl w:ilvl="8" w:tentative="1">
+      <w:start w:val="1"/>
+      <w:numFmt w:val="bullet"/>
+      <w:lvlText w:val=""/>
+      <w:lvlJc w:val="left"/>
+      <w:pPr>
+        <w:tabs>
+          <w:tab w:val="num" w:pos="6480"/>
+        </w:tabs>
+        <w:ind w:left="6480" w:hanging="360"/>
+      </w:pPr>
+      <w:rPr>
+        <w:rFonts w:ascii="Wingdings" w:hAnsi="Wingdings" w:hint="default"/>
+        <w:sz w:val="20"/>
+      </w:rPr>
+    </w:lvl>
+  </w:abstractNum>
+  <w:abstractNum w:abstractNumId="3" w15:restartNumberingAfterBreak="0">
     <w:nsid w:val="290D7F13"/>
     <w:multiLevelType w:val="hybridMultilevel"/>
     <w:tmpl w:val="455059E8"/>
@@ -5421,7 +7133,7 @@
       </w:rPr>
     </w:lvl>
   </w:abstractNum>
-  <w:abstractNum w:abstractNumId="3" w15:restartNumberingAfterBreak="0">
+  <w:abstractNum w:abstractNumId="4" w15:restartNumberingAfterBreak="0">
     <w:nsid w:val="2AA11B1A"/>
     <w:multiLevelType w:val="hybridMultilevel"/>
     <w:tmpl w:val="CE08C31C"/>
@@ -5534,7 +7246,7 @@
       </w:rPr>
     </w:lvl>
   </w:abstractNum>
-  <w:abstractNum w:abstractNumId="4" w15:restartNumberingAfterBreak="0">
+  <w:abstractNum w:abstractNumId="5" w15:restartNumberingAfterBreak="0">
     <w:nsid w:val="49797573"/>
     <w:multiLevelType w:val="multilevel"/>
     <w:tmpl w:val="0407001F"/>
@@ -5620,7 +7332,7 @@
       </w:pPr>
     </w:lvl>
   </w:abstractNum>
-  <w:abstractNum w:abstractNumId="5" w15:restartNumberingAfterBreak="0">
+  <w:abstractNum w:abstractNumId="6" w15:restartNumberingAfterBreak="0">
     <w:nsid w:val="5B06437B"/>
     <w:multiLevelType w:val="multilevel"/>
     <w:tmpl w:val="0407001F"/>
@@ -5706,7 +7418,119 @@
       </w:pPr>
     </w:lvl>
   </w:abstractNum>
-  <w:abstractNum w:abstractNumId="6" w15:restartNumberingAfterBreak="0">
+  <w:abstractNum w:abstractNumId="7" w15:restartNumberingAfterBreak="0">
+    <w:nsid w:val="5CC12245"/>
+    <w:multiLevelType w:val="hybridMultilevel"/>
+    <w:tmpl w:val="E5163ED4"/>
+    <w:lvl w:ilvl="0" w:tplc="4E92C242">
+      <w:numFmt w:val="bullet"/>
+      <w:lvlText w:val="-"/>
+      <w:lvlJc w:val="left"/>
+      <w:pPr>
+        <w:ind w:left="720" w:hanging="360"/>
+      </w:pPr>
+      <w:rPr>
+        <w:rFonts w:ascii="Calibri" w:eastAsiaTheme="minorHAnsi" w:hAnsi="Calibri" w:cstheme="minorBidi" w:hint="default"/>
+      </w:rPr>
+    </w:lvl>
+    <w:lvl w:ilvl="1" w:tplc="08090003">
+      <w:start w:val="1"/>
+      <w:numFmt w:val="bullet"/>
+      <w:lvlText w:val="o"/>
+      <w:lvlJc w:val="left"/>
+      <w:pPr>
+        <w:ind w:left="1440" w:hanging="360"/>
+      </w:pPr>
+      <w:rPr>
+        <w:rFonts w:ascii="Courier New" w:hAnsi="Courier New" w:cs="Courier New" w:hint="default"/>
+      </w:rPr>
+    </w:lvl>
+    <w:lvl w:ilvl="2" w:tplc="08090005" w:tentative="1">
+      <w:start w:val="1"/>
+      <w:numFmt w:val="bullet"/>
+      <w:lvlText w:val=""/>
+      <w:lvlJc w:val="left"/>
+      <w:pPr>
+        <w:ind w:left="2160" w:hanging="360"/>
+      </w:pPr>
+      <w:rPr>
+        <w:rFonts w:ascii="Wingdings" w:hAnsi="Wingdings" w:hint="default"/>
+      </w:rPr>
+    </w:lvl>
+    <w:lvl w:ilvl="3" w:tplc="08090001" w:tentative="1">
+      <w:start w:val="1"/>
+      <w:numFmt w:val="bullet"/>
+      <w:lvlText w:val=""/>
+      <w:lvlJc w:val="left"/>
+      <w:pPr>
+        <w:ind w:left="2880" w:hanging="360"/>
+      </w:pPr>
+      <w:rPr>
+        <w:rFonts w:ascii="Symbol" w:hAnsi="Symbol" w:hint="default"/>
+      </w:rPr>
+    </w:lvl>
+    <w:lvl w:ilvl="4" w:tplc="08090003" w:tentative="1">
+      <w:start w:val="1"/>
+      <w:numFmt w:val="bullet"/>
+      <w:lvlText w:val="o"/>
+      <w:lvlJc w:val="left"/>
+      <w:pPr>
+        <w:ind w:left="3600" w:hanging="360"/>
+      </w:pPr>
+      <w:rPr>
+        <w:rFonts w:ascii="Courier New" w:hAnsi="Courier New" w:cs="Courier New" w:hint="default"/>
+      </w:rPr>
+    </w:lvl>
+    <w:lvl w:ilvl="5" w:tplc="08090005" w:tentative="1">
+      <w:start w:val="1"/>
+      <w:numFmt w:val="bullet"/>
+      <w:lvlText w:val=""/>
+      <w:lvlJc w:val="left"/>
+      <w:pPr>
+        <w:ind w:left="4320" w:hanging="360"/>
+      </w:pPr>
+      <w:rPr>
+        <w:rFonts w:ascii="Wingdings" w:hAnsi="Wingdings" w:hint="default"/>
+      </w:rPr>
+    </w:lvl>
+    <w:lvl w:ilvl="6" w:tplc="08090001" w:tentative="1">
+      <w:start w:val="1"/>
+      <w:numFmt w:val="bullet"/>
+      <w:lvlText w:val=""/>
+      <w:lvlJc w:val="left"/>
+      <w:pPr>
+        <w:ind w:left="5040" w:hanging="360"/>
+      </w:pPr>
+      <w:rPr>
+        <w:rFonts w:ascii="Symbol" w:hAnsi="Symbol" w:hint="default"/>
+      </w:rPr>
+    </w:lvl>
+    <w:lvl w:ilvl="7" w:tplc="08090003" w:tentative="1">
+      <w:start w:val="1"/>
+      <w:numFmt w:val="bullet"/>
+      <w:lvlText w:val="o"/>
+      <w:lvlJc w:val="left"/>
+      <w:pPr>
+        <w:ind w:left="5760" w:hanging="360"/>
+      </w:pPr>
+      <w:rPr>
+        <w:rFonts w:ascii="Courier New" w:hAnsi="Courier New" w:cs="Courier New" w:hint="default"/>
+      </w:rPr>
+    </w:lvl>
+    <w:lvl w:ilvl="8" w:tplc="08090005" w:tentative="1">
+      <w:start w:val="1"/>
+      <w:numFmt w:val="bullet"/>
+      <w:lvlText w:val=""/>
+      <w:lvlJc w:val="left"/>
+      <w:pPr>
+        <w:ind w:left="6480" w:hanging="360"/>
+      </w:pPr>
+      <w:rPr>
+        <w:rFonts w:ascii="Wingdings" w:hAnsi="Wingdings" w:hint="default"/>
+      </w:rPr>
+    </w:lvl>
+  </w:abstractNum>
+  <w:abstractNum w:abstractNumId="8" w15:restartNumberingAfterBreak="0">
     <w:nsid w:val="6107052C"/>
     <w:multiLevelType w:val="multilevel"/>
     <w:tmpl w:val="0407001F"/>
@@ -5792,7 +7616,7 @@
       </w:pPr>
     </w:lvl>
   </w:abstractNum>
-  <w:abstractNum w:abstractNumId="7" w15:restartNumberingAfterBreak="0">
+  <w:abstractNum w:abstractNumId="9" w15:restartNumberingAfterBreak="0">
     <w:nsid w:val="671730B7"/>
     <w:multiLevelType w:val="hybridMultilevel"/>
     <w:tmpl w:val="9B10300C"/>
@@ -5906,7 +7730,7 @@
     </w:lvl>
   </w:abstractNum>
   <w:num w:numId="1">
-    <w:abstractNumId w:val="4"/>
+    <w:abstractNumId w:val="5"/>
     <w:lvlOverride w:ilvl="0">
       <w:startOverride w:val="1"/>
     </w:lvlOverride>
@@ -5936,25 +7760,31 @@
     </w:lvlOverride>
   </w:num>
   <w:num w:numId="2">
+    <w:abstractNumId w:val="8"/>
+  </w:num>
+  <w:num w:numId="3">
+    <w:abstractNumId w:val="4"/>
+  </w:num>
+  <w:num w:numId="4">
     <w:abstractNumId w:val="6"/>
   </w:num>
-  <w:num w:numId="3">
-    <w:abstractNumId w:val="3"/>
-  </w:num>
-  <w:num w:numId="4">
-    <w:abstractNumId w:val="5"/>
-  </w:num>
   <w:num w:numId="5">
-    <w:abstractNumId w:val="7"/>
+    <w:abstractNumId w:val="9"/>
   </w:num>
   <w:num w:numId="6">
     <w:abstractNumId w:val="1"/>
   </w:num>
   <w:num w:numId="7">
-    <w:abstractNumId w:val="2"/>
+    <w:abstractNumId w:val="3"/>
   </w:num>
   <w:num w:numId="8">
     <w:abstractNumId w:val="0"/>
+  </w:num>
+  <w:num w:numId="9">
+    <w:abstractNumId w:val="2"/>
+  </w:num>
+  <w:num w:numId="10">
+    <w:abstractNumId w:val="7"/>
   </w:num>
 </w:numbering>
 </file>
@@ -6702,6 +8532,18 @@
       <w:szCs w:val="18"/>
     </w:rPr>
   </w:style>
+  <w:style w:type="character" w:styleId="NichtaufgelsteErwhnung">
+    <w:name w:val="Unresolved Mention"/>
+    <w:basedOn w:val="Absatz-Standardschriftart"/>
+    <w:uiPriority w:val="99"/>
+    <w:semiHidden/>
+    <w:unhideWhenUsed/>
+    <w:rsid w:val="00063C8E"/>
+    <w:rPr>
+      <w:color w:val="808080"/>
+      <w:shd w:val="clear" w:color="auto" w:fill="E6E6E6"/>
+    </w:rPr>
+  </w:style>
 </w:styles>
 </file>
 
@@ -6880,21 +8722,21 @@
     <w:charset w:val="00"/>
     <w:family w:val="swiss"/>
     <w:pitch w:val="variable"/>
-    <w:sig w:usb0="E0002AFF" w:usb1="C000247B" w:usb2="00000009" w:usb3="00000000" w:csb0="000001FF" w:csb1="00000000"/>
+    <w:sig w:usb0="E00002FF" w:usb1="4000ACFF" w:usb2="00000001" w:usb3="00000000" w:csb0="0000019F" w:csb1="00000000"/>
   </w:font>
   <w:font w:name="Courier New">
     <w:panose1 w:val="02070309020205020404"/>
     <w:charset w:val="00"/>
     <w:family w:val="modern"/>
     <w:pitch w:val="fixed"/>
-    <w:sig w:usb0="E0002EFF" w:usb1="C0007843" w:usb2="00000009" w:usb3="00000000" w:csb0="000001FF" w:csb1="00000000"/>
+    <w:sig w:usb0="E0002AFF" w:usb1="C0007843" w:usb2="00000009" w:usb3="00000000" w:csb0="000001FF" w:csb1="00000000"/>
   </w:font>
   <w:font w:name="Times New Roman">
     <w:panose1 w:val="02020603050405020304"/>
     <w:charset w:val="00"/>
     <w:family w:val="roman"/>
     <w:pitch w:val="variable"/>
-    <w:sig w:usb0="E0002EFF" w:usb1="C000785B" w:usb2="00000009" w:usb3="00000000" w:csb0="000001FF" w:csb1="00000000"/>
+    <w:sig w:usb0="E0002AFF" w:usb1="C0007843" w:usb2="00000009" w:usb3="00000000" w:csb0="000001FF" w:csb1="00000000"/>
   </w:font>
   <w:font w:name="Wingdings">
     <w:panose1 w:val="05000000000000000000"/>
@@ -6915,11 +8757,10 @@
     <w:charset w:val="00"/>
     <w:family w:val="swiss"/>
     <w:pitch w:val="variable"/>
-    <w:sig w:usb0="E0002AFF" w:usb1="C000247B" w:usb2="00000009" w:usb3="00000000" w:csb0="000001FF" w:csb1="00000000"/>
+    <w:sig w:usb0="A00002EF" w:usb1="4000207B" w:usb2="00000000" w:usb3="00000000" w:csb0="0000009F" w:csb1="00000000"/>
   </w:font>
   <w:font w:name="Yu Gothic Light">
     <w:altName w:val="游ゴシック Light"/>
-    <w:panose1 w:val="020B0300000000000000"/>
     <w:charset w:val="80"/>
     <w:family w:val="swiss"/>
     <w:pitch w:val="variable"/>
@@ -6929,9 +8770,8 @@
     <w:panose1 w:val="020B0503030403020204"/>
     <w:charset w:val="00"/>
     <w:family w:val="swiss"/>
-    <w:notTrueType/>
     <w:pitch w:val="variable"/>
-    <w:sig w:usb0="20000007" w:usb1="00000001" w:usb2="00000000" w:usb3="00000000" w:csb0="00000193" w:csb1="00000000"/>
+    <w:sig w:usb0="600002F7" w:usb1="02000001" w:usb2="00000000" w:usb3="00000000" w:csb0="0000019F" w:csb1="00000000"/>
   </w:font>
   <w:font w:name="Yu Mincho">
     <w:altName w:val="游明朝"/>
@@ -6951,9 +8791,8 @@
     <w:panose1 w:val="020B0603030403020204"/>
     <w:charset w:val="00"/>
     <w:family w:val="swiss"/>
-    <w:notTrueType/>
     <w:pitch w:val="variable"/>
-    <w:sig w:usb0="20000007" w:usb1="00000001" w:usb2="00000000" w:usb3="00000000" w:csb0="00000193" w:csb1="00000000"/>
+    <w:sig w:usb0="600002F7" w:usb1="02000001" w:usb2="00000000" w:usb3="00000000" w:csb0="0000019F" w:csb1="00000000"/>
   </w:font>
   <w:font w:name="Segoe UI Emoji">
     <w:panose1 w:val="020B0502040204020203"/>
@@ -6961,6 +8800,13 @@
     <w:family w:val="swiss"/>
     <w:pitch w:val="variable"/>
     <w:sig w:usb0="00000003" w:usb1="02000000" w:usb2="00000000" w:usb3="00000000" w:csb0="00000001" w:csb1="00000000"/>
+  </w:font>
+  <w:font w:name="Cambria">
+    <w:panose1 w:val="02040503050406030204"/>
+    <w:charset w:val="00"/>
+    <w:family w:val="roman"/>
+    <w:pitch w:val="variable"/>
+    <w:sig w:usb0="E00002FF" w:usb1="400004FF" w:usb2="00000000" w:usb3="00000000" w:csb0="0000019F" w:csb1="00000000"/>
   </w:font>
 </w:fonts>
 </file>
@@ -6984,6 +8830,7 @@
     <w:rsid w:val="007D5A1C"/>
     <w:rsid w:val="00976DF1"/>
     <w:rsid w:val="00BA66CE"/>
+    <w:rsid w:val="00D91DE0"/>
     <w:rsid w:val="00FA695D"/>
   </w:rsids>
   <m:mathPr>
@@ -7001,8 +8848,8 @@
   </m:mathPr>
   <w:themeFontLang w:val="en-GB" w:eastAsia="ja-JP"/>
   <w:clrSchemeMapping w:bg1="light1" w:t1="dark1" w:bg2="light2" w:t2="dark2" w:accent1="accent1" w:accent2="accent2" w:accent3="accent3" w:accent4="accent4" w:accent5="accent5" w:accent6="accent6" w:hyperlink="hyperlink" w:followedHyperlink="followedHyperlink"/>
-  <w:decimalSymbol w:val="."/>
-  <w:listSeparator w:val=","/>
+  <w:decimalSymbol w:val=","/>
+  <w:listSeparator w:val=";"/>
   <w15:chartTrackingRefBased/>
 </w:settings>
 </file>
@@ -7762,7 +9609,7 @@
 </file>
 
 <file path=customXml/itemProps1.xml><?xml version="1.0" encoding="utf-8"?>
-<ds:datastoreItem xmlns:ds="http://schemas.openxmlformats.org/officeDocument/2006/customXml" ds:itemID="{E4285282-0E91-4EDD-863D-B5840ED2246B}">
+<ds:datastoreItem xmlns:ds="http://schemas.openxmlformats.org/officeDocument/2006/customXml" ds:itemID="{71FA7A37-0945-465D-93FF-6ED0EB611536}">
   <ds:schemaRefs>
     <ds:schemaRef ds:uri="http://schemas.openxmlformats.org/officeDocument/2006/bibliography"/>
   </ds:schemaRefs>

</xml_diff>

<commit_message>
Started writing the part about the evaluation
</commit_message>
<xml_diff>
--- a/ausarbeitung/Ausarbeitung.docx
+++ b/ausarbeitung/Ausarbeitung.docx
@@ -50,7 +50,6 @@
                 <w:dataBinding w:prefixMappings="xmlns:ns0='http://schemas.openxmlformats.org/officeDocument/2006/extended-properties'" w:xpath="/ns0:Properties[1]/ns0:Company[1]" w:storeItemID="{6668398D-A668-4E3E-A5EB-62B293D839F1}"/>
                 <w:text/>
               </w:sdtPr>
-              <w:sdtEndPr/>
               <w:sdtContent>
                 <w:tc>
                   <w:tcPr>
@@ -106,7 +105,6 @@
                   <w:dataBinding w:prefixMappings="xmlns:ns0='http://schemas.openxmlformats.org/package/2006/metadata/core-properties' xmlns:ns1='http://purl.org/dc/elements/1.1/'" w:xpath="/ns0:coreProperties[1]/ns1:title[1]" w:storeItemID="{6C3C8BC8-F283-45AE-878A-BAB7291924A1}"/>
                   <w:text/>
                 </w:sdtPr>
-                <w:sdtEndPr/>
                 <w:sdtContent>
                   <w:p>
                     <w:pPr>
@@ -151,7 +149,6 @@
                 <w:dataBinding w:prefixMappings="xmlns:ns0='http://schemas.openxmlformats.org/package/2006/metadata/core-properties' xmlns:ns1='http://purl.org/dc/elements/1.1/'" w:xpath="/ns0:coreProperties[1]/ns1:subject[1]" w:storeItemID="{6C3C8BC8-F283-45AE-878A-BAB7291924A1}"/>
                 <w:text/>
               </w:sdtPr>
-              <w:sdtEndPr/>
               <w:sdtContent>
                 <w:tc>
                   <w:tcPr>
@@ -221,7 +218,6 @@
                   <w:dataBinding w:prefixMappings="xmlns:ns0='http://schemas.openxmlformats.org/package/2006/metadata/core-properties' xmlns:ns1='http://purl.org/dc/elements/1.1/'" w:xpath="/ns0:coreProperties[1]/ns1:creator[1]" w:storeItemID="{6C3C8BC8-F283-45AE-878A-BAB7291924A1}"/>
                   <w:text/>
                 </w:sdtPr>
-                <w:sdtEndPr/>
                 <w:sdtContent>
                   <w:p>
                     <w:pPr>
@@ -265,7 +261,6 @@
                     <w:calendar w:val="gregorian"/>
                   </w:date>
                 </w:sdtPr>
-                <w:sdtEndPr/>
                 <w:sdtContent>
                   <w:p>
                     <w:pPr>
@@ -358,6 +353,7 @@
         <w:rPr>
           <w:b/>
           <w:bCs/>
+          <w:sz w:val="24"/>
         </w:rPr>
       </w:sdtEndPr>
       <w:sdtContent>
@@ -378,6 +374,7 @@
             <w:rPr>
               <w:rFonts w:eastAsiaTheme="minorEastAsia"/>
               <w:noProof/>
+              <w:sz w:val="22"/>
               <w:lang w:eastAsia="en-GB"/>
             </w:rPr>
           </w:pPr>
@@ -390,7 +387,7 @@
           <w:r>
             <w:fldChar w:fldCharType="separate"/>
           </w:r>
-          <w:hyperlink w:anchor="_Toc513629732" w:history="1">
+          <w:hyperlink w:anchor="_Toc515977249" w:history="1">
             <w:r>
               <w:rPr>
                 <w:rStyle w:val="Hyperlink"/>
@@ -419,7 +416,7 @@
                 <w:noProof/>
                 <w:webHidden/>
               </w:rPr>
-              <w:instrText xml:space="preserve"> PAGEREF _Toc513629732 \h </w:instrText>
+              <w:instrText xml:space="preserve"> PAGEREF _Toc515977249 \h </w:instrText>
             </w:r>
             <w:r>
               <w:rPr>
@@ -439,7 +436,7 @@
                 <w:noProof/>
                 <w:webHidden/>
               </w:rPr>
-              <w:t>2</w:t>
+              <w:t>3</w:t>
             </w:r>
             <w:r>
               <w:rPr>
@@ -459,10 +456,11 @@
             <w:rPr>
               <w:rFonts w:eastAsiaTheme="minorEastAsia"/>
               <w:noProof/>
+              <w:sz w:val="22"/>
               <w:lang w:eastAsia="en-GB"/>
             </w:rPr>
           </w:pPr>
-          <w:hyperlink w:anchor="_Toc513629733" w:history="1">
+          <w:hyperlink w:anchor="_Toc515977250" w:history="1">
             <w:r>
               <w:rPr>
                 <w:rStyle w:val="Hyperlink"/>
@@ -491,7 +489,7 @@
                 <w:noProof/>
                 <w:webHidden/>
               </w:rPr>
-              <w:instrText xml:space="preserve"> PAGEREF _Toc513629733 \h </w:instrText>
+              <w:instrText xml:space="preserve"> PAGEREF _Toc515977250 \h </w:instrText>
             </w:r>
             <w:r>
               <w:rPr>
@@ -511,7 +509,7 @@
                 <w:noProof/>
                 <w:webHidden/>
               </w:rPr>
-              <w:t>2</w:t>
+              <w:t>3</w:t>
             </w:r>
             <w:r>
               <w:rPr>
@@ -531,10 +529,11 @@
             <w:rPr>
               <w:rFonts w:eastAsiaTheme="minorEastAsia"/>
               <w:noProof/>
+              <w:sz w:val="22"/>
               <w:lang w:eastAsia="en-GB"/>
             </w:rPr>
           </w:pPr>
-          <w:hyperlink w:anchor="_Toc513629734" w:history="1">
+          <w:hyperlink w:anchor="_Toc515977251" w:history="1">
             <w:r>
               <w:rPr>
                 <w:rStyle w:val="Hyperlink"/>
@@ -562,7 +561,7 @@
                 <w:noProof/>
                 <w:webHidden/>
               </w:rPr>
-              <w:instrText xml:space="preserve"> PAGEREF _Toc513629734 \h </w:instrText>
+              <w:instrText xml:space="preserve"> PAGEREF _Toc515977251 \h </w:instrText>
             </w:r>
             <w:r>
               <w:rPr>
@@ -582,7 +581,7 @@
                 <w:noProof/>
                 <w:webHidden/>
               </w:rPr>
-              <w:t>2</w:t>
+              <w:t>3</w:t>
             </w:r>
             <w:r>
               <w:rPr>
@@ -602,14 +601,16 @@
             <w:rPr>
               <w:rFonts w:eastAsiaTheme="minorEastAsia"/>
               <w:noProof/>
+              <w:sz w:val="22"/>
               <w:lang w:eastAsia="en-GB"/>
             </w:rPr>
           </w:pPr>
-          <w:hyperlink w:anchor="_Toc513629735" w:history="1">
+          <w:hyperlink w:anchor="_Toc515977252" w:history="1">
             <w:r>
               <w:rPr>
                 <w:rStyle w:val="Hyperlink"/>
                 <w:noProof/>
+                <w:lang w:val="de-DE"/>
               </w:rPr>
               <w:t>Medienkompetenz</w:t>
             </w:r>
@@ -632,7 +633,7 @@
                 <w:noProof/>
                 <w:webHidden/>
               </w:rPr>
-              <w:instrText xml:space="preserve"> PAGEREF _Toc513629735 \h </w:instrText>
+              <w:instrText xml:space="preserve"> PAGEREF _Toc515977252 \h </w:instrText>
             </w:r>
             <w:r>
               <w:rPr>
@@ -652,7 +653,7 @@
                 <w:noProof/>
                 <w:webHidden/>
               </w:rPr>
-              <w:t>2</w:t>
+              <w:t>3</w:t>
             </w:r>
             <w:r>
               <w:rPr>
@@ -672,10 +673,11 @@
             <w:rPr>
               <w:rFonts w:eastAsiaTheme="minorEastAsia"/>
               <w:noProof/>
+              <w:sz w:val="22"/>
               <w:lang w:eastAsia="en-GB"/>
             </w:rPr>
           </w:pPr>
-          <w:hyperlink w:anchor="_Toc513629736" w:history="1">
+          <w:hyperlink w:anchor="_Toc515977253" w:history="1">
             <w:r>
               <w:rPr>
                 <w:rStyle w:val="Hyperlink"/>
@@ -703,7 +705,7 @@
                 <w:noProof/>
                 <w:webHidden/>
               </w:rPr>
-              <w:instrText xml:space="preserve"> PAGEREF _Toc513629736 \h </w:instrText>
+              <w:instrText xml:space="preserve"> PAGEREF _Toc515977253 \h </w:instrText>
             </w:r>
             <w:r>
               <w:rPr>
@@ -723,7 +725,7 @@
                 <w:noProof/>
                 <w:webHidden/>
               </w:rPr>
-              <w:t>2</w:t>
+              <w:t>3</w:t>
             </w:r>
             <w:r>
               <w:rPr>
@@ -743,10 +745,11 @@
             <w:rPr>
               <w:rFonts w:eastAsiaTheme="minorEastAsia"/>
               <w:noProof/>
+              <w:sz w:val="22"/>
               <w:lang w:eastAsia="en-GB"/>
             </w:rPr>
           </w:pPr>
-          <w:hyperlink w:anchor="_Toc513629737" w:history="1">
+          <w:hyperlink w:anchor="_Toc515977254" w:history="1">
             <w:r>
               <w:rPr>
                 <w:rStyle w:val="Hyperlink"/>
@@ -775,7 +778,7 @@
                 <w:noProof/>
                 <w:webHidden/>
               </w:rPr>
-              <w:instrText xml:space="preserve"> PAGEREF _Toc513629737 \h </w:instrText>
+              <w:instrText xml:space="preserve"> PAGEREF _Toc515977254 \h </w:instrText>
             </w:r>
             <w:r>
               <w:rPr>
@@ -795,7 +798,151 @@
                 <w:noProof/>
                 <w:webHidden/>
               </w:rPr>
-              <w:t>2</w:t>
+              <w:t>4</w:t>
+            </w:r>
+            <w:r>
+              <w:rPr>
+                <w:noProof/>
+                <w:webHidden/>
+              </w:rPr>
+              <w:fldChar w:fldCharType="end"/>
+            </w:r>
+          </w:hyperlink>
+        </w:p>
+        <w:p>
+          <w:pPr>
+            <w:pStyle w:val="Verzeichnis3"/>
+            <w:tabs>
+              <w:tab w:val="right" w:leader="dot" w:pos="9016"/>
+            </w:tabs>
+            <w:rPr>
+              <w:rFonts w:eastAsiaTheme="minorEastAsia"/>
+              <w:noProof/>
+              <w:sz w:val="22"/>
+              <w:lang w:eastAsia="en-GB"/>
+            </w:rPr>
+          </w:pPr>
+          <w:hyperlink w:anchor="_Toc515977255" w:history="1">
+            <w:r>
+              <w:rPr>
+                <w:rStyle w:val="Hyperlink"/>
+                <w:noProof/>
+                <w:lang w:val="de-DE"/>
+              </w:rPr>
+              <w:t>Augmented Reality-Apps</w:t>
+            </w:r>
+            <w:r>
+              <w:rPr>
+                <w:noProof/>
+                <w:webHidden/>
+              </w:rPr>
+              <w:tab/>
+            </w:r>
+            <w:r>
+              <w:rPr>
+                <w:noProof/>
+                <w:webHidden/>
+              </w:rPr>
+              <w:fldChar w:fldCharType="begin"/>
+            </w:r>
+            <w:r>
+              <w:rPr>
+                <w:noProof/>
+                <w:webHidden/>
+              </w:rPr>
+              <w:instrText xml:space="preserve"> PAGEREF _Toc515977255 \h </w:instrText>
+            </w:r>
+            <w:r>
+              <w:rPr>
+                <w:noProof/>
+                <w:webHidden/>
+              </w:rPr>
+            </w:r>
+            <w:r>
+              <w:rPr>
+                <w:noProof/>
+                <w:webHidden/>
+              </w:rPr>
+              <w:fldChar w:fldCharType="separate"/>
+            </w:r>
+            <w:r>
+              <w:rPr>
+                <w:noProof/>
+                <w:webHidden/>
+              </w:rPr>
+              <w:t>4</w:t>
+            </w:r>
+            <w:r>
+              <w:rPr>
+                <w:noProof/>
+                <w:webHidden/>
+              </w:rPr>
+              <w:fldChar w:fldCharType="end"/>
+            </w:r>
+          </w:hyperlink>
+        </w:p>
+        <w:p>
+          <w:pPr>
+            <w:pStyle w:val="Verzeichnis3"/>
+            <w:tabs>
+              <w:tab w:val="right" w:leader="dot" w:pos="9016"/>
+            </w:tabs>
+            <w:rPr>
+              <w:rFonts w:eastAsiaTheme="minorEastAsia"/>
+              <w:noProof/>
+              <w:sz w:val="22"/>
+              <w:lang w:eastAsia="en-GB"/>
+            </w:rPr>
+          </w:pPr>
+          <w:hyperlink w:anchor="_Toc515977256" w:history="1">
+            <w:r>
+              <w:rPr>
+                <w:rStyle w:val="Hyperlink"/>
+                <w:noProof/>
+                <w:lang w:val="de-DE"/>
+              </w:rPr>
+              <w:t>Medienpädagogik im Vorschulalter</w:t>
+            </w:r>
+            <w:r>
+              <w:rPr>
+                <w:noProof/>
+                <w:webHidden/>
+              </w:rPr>
+              <w:tab/>
+            </w:r>
+            <w:r>
+              <w:rPr>
+                <w:noProof/>
+                <w:webHidden/>
+              </w:rPr>
+              <w:fldChar w:fldCharType="begin"/>
+            </w:r>
+            <w:r>
+              <w:rPr>
+                <w:noProof/>
+                <w:webHidden/>
+              </w:rPr>
+              <w:instrText xml:space="preserve"> PAGEREF _Toc515977256 \h </w:instrText>
+            </w:r>
+            <w:r>
+              <w:rPr>
+                <w:noProof/>
+                <w:webHidden/>
+              </w:rPr>
+            </w:r>
+            <w:r>
+              <w:rPr>
+                <w:noProof/>
+                <w:webHidden/>
+              </w:rPr>
+              <w:fldChar w:fldCharType="separate"/>
+            </w:r>
+            <w:r>
+              <w:rPr>
+                <w:noProof/>
+                <w:webHidden/>
+              </w:rPr>
+              <w:t>4</w:t>
             </w:r>
             <w:r>
               <w:rPr>
@@ -815,10 +962,11 @@
             <w:rPr>
               <w:rFonts w:eastAsiaTheme="minorEastAsia"/>
               <w:noProof/>
+              <w:sz w:val="22"/>
               <w:lang w:eastAsia="en-GB"/>
             </w:rPr>
           </w:pPr>
-          <w:hyperlink w:anchor="_Toc513629738" w:history="1">
+          <w:hyperlink w:anchor="_Toc515977257" w:history="1">
             <w:r>
               <w:rPr>
                 <w:rStyle w:val="Hyperlink"/>
@@ -847,7 +995,7 @@
                 <w:noProof/>
                 <w:webHidden/>
               </w:rPr>
-              <w:instrText xml:space="preserve"> PAGEREF _Toc513629738 \h </w:instrText>
+              <w:instrText xml:space="preserve"> PAGEREF _Toc515977257 \h </w:instrText>
             </w:r>
             <w:r>
               <w:rPr>
@@ -867,7 +1015,7 @@
                 <w:noProof/>
                 <w:webHidden/>
               </w:rPr>
-              <w:t>2</w:t>
+              <w:t>5</w:t>
             </w:r>
             <w:r>
               <w:rPr>
@@ -887,10 +1035,11 @@
             <w:rPr>
               <w:rFonts w:eastAsiaTheme="minorEastAsia"/>
               <w:noProof/>
+              <w:sz w:val="22"/>
               <w:lang w:eastAsia="en-GB"/>
             </w:rPr>
           </w:pPr>
-          <w:hyperlink w:anchor="_Toc513629739" w:history="1">
+          <w:hyperlink w:anchor="_Toc515977258" w:history="1">
             <w:r>
               <w:rPr>
                 <w:rStyle w:val="Hyperlink"/>
@@ -919,7 +1068,7 @@
                 <w:noProof/>
                 <w:webHidden/>
               </w:rPr>
-              <w:instrText xml:space="preserve"> PAGEREF _Toc513629739 \h </w:instrText>
+              <w:instrText xml:space="preserve"> PAGEREF _Toc515977258 \h </w:instrText>
             </w:r>
             <w:r>
               <w:rPr>
@@ -939,7 +1088,7 @@
                 <w:noProof/>
                 <w:webHidden/>
               </w:rPr>
-              <w:t>2</w:t>
+              <w:t>5</w:t>
             </w:r>
             <w:r>
               <w:rPr>
@@ -959,10 +1108,11 @@
             <w:rPr>
               <w:rFonts w:eastAsiaTheme="minorEastAsia"/>
               <w:noProof/>
+              <w:sz w:val="22"/>
               <w:lang w:eastAsia="en-GB"/>
             </w:rPr>
           </w:pPr>
-          <w:hyperlink w:anchor="_Toc513629740" w:history="1">
+          <w:hyperlink w:anchor="_Toc515977259" w:history="1">
             <w:r>
               <w:rPr>
                 <w:rStyle w:val="Hyperlink"/>
@@ -991,7 +1141,7 @@
                 <w:noProof/>
                 <w:webHidden/>
               </w:rPr>
-              <w:instrText xml:space="preserve"> PAGEREF _Toc513629740 \h </w:instrText>
+              <w:instrText xml:space="preserve"> PAGEREF _Toc515977259 \h </w:instrText>
             </w:r>
             <w:r>
               <w:rPr>
@@ -1011,7 +1161,7 @@
                 <w:noProof/>
                 <w:webHidden/>
               </w:rPr>
-              <w:t>2</w:t>
+              <w:t>5</w:t>
             </w:r>
             <w:r>
               <w:rPr>
@@ -1031,10 +1181,11 @@
             <w:rPr>
               <w:rFonts w:eastAsiaTheme="minorEastAsia"/>
               <w:noProof/>
+              <w:sz w:val="22"/>
               <w:lang w:eastAsia="en-GB"/>
             </w:rPr>
           </w:pPr>
-          <w:hyperlink w:anchor="_Toc513629741" w:history="1">
+          <w:hyperlink w:anchor="_Toc515977260" w:history="1">
             <w:r>
               <w:rPr>
                 <w:rStyle w:val="Hyperlink"/>
@@ -1081,7 +1232,7 @@
                 <w:noProof/>
                 <w:webHidden/>
               </w:rPr>
-              <w:instrText xml:space="preserve"> PAGEREF _Toc513629741 \h </w:instrText>
+              <w:instrText xml:space="preserve"> PAGEREF _Toc515977260 \h </w:instrText>
             </w:r>
             <w:r>
               <w:rPr>
@@ -1101,7 +1252,7 @@
                 <w:noProof/>
                 <w:webHidden/>
               </w:rPr>
-              <w:t>2</w:t>
+              <w:t>5</w:t>
             </w:r>
             <w:r>
               <w:rPr>
@@ -1121,10 +1272,11 @@
             <w:rPr>
               <w:rFonts w:eastAsiaTheme="minorEastAsia"/>
               <w:noProof/>
+              <w:sz w:val="22"/>
               <w:lang w:eastAsia="en-GB"/>
             </w:rPr>
           </w:pPr>
-          <w:hyperlink w:anchor="_Toc513629742" w:history="1">
+          <w:hyperlink w:anchor="_Toc515977261" w:history="1">
             <w:r>
               <w:rPr>
                 <w:rStyle w:val="Hyperlink"/>
@@ -1153,7 +1305,7 @@
                 <w:noProof/>
                 <w:webHidden/>
               </w:rPr>
-              <w:instrText xml:space="preserve"> PAGEREF _Toc513629742 \h </w:instrText>
+              <w:instrText xml:space="preserve"> PAGEREF _Toc515977261 \h </w:instrText>
             </w:r>
             <w:r>
               <w:rPr>
@@ -1173,7 +1325,7 @@
                 <w:noProof/>
                 <w:webHidden/>
               </w:rPr>
-              <w:t>3</w:t>
+              <w:t>5</w:t>
             </w:r>
             <w:r>
               <w:rPr>
@@ -1193,10 +1345,11 @@
             <w:rPr>
               <w:rFonts w:eastAsiaTheme="minorEastAsia"/>
               <w:noProof/>
+              <w:sz w:val="22"/>
               <w:lang w:eastAsia="en-GB"/>
             </w:rPr>
           </w:pPr>
-          <w:hyperlink w:anchor="_Toc513629743" w:history="1">
+          <w:hyperlink w:anchor="_Toc515977262" w:history="1">
             <w:r>
               <w:rPr>
                 <w:rStyle w:val="Hyperlink"/>
@@ -1204,7 +1357,7 @@
                 <w:noProof/>
                 <w:lang w:val="de-DE"/>
               </w:rPr>
-              <w:t>X</w:t>
+              <w:t>Zielgruppe</w:t>
             </w:r>
             <w:r>
               <w:rPr>
@@ -1225,7 +1378,7 @@
                 <w:noProof/>
                 <w:webHidden/>
               </w:rPr>
-              <w:instrText xml:space="preserve"> PAGEREF _Toc513629743 \h </w:instrText>
+              <w:instrText xml:space="preserve"> PAGEREF _Toc515977262 \h </w:instrText>
             </w:r>
             <w:r>
               <w:rPr>
@@ -1245,7 +1398,7 @@
                 <w:noProof/>
                 <w:webHidden/>
               </w:rPr>
-              <w:t>3</w:t>
+              <w:t>5</w:t>
             </w:r>
             <w:r>
               <w:rPr>
@@ -1265,10 +1418,11 @@
             <w:rPr>
               <w:rFonts w:eastAsiaTheme="minorEastAsia"/>
               <w:noProof/>
+              <w:sz w:val="22"/>
               <w:lang w:eastAsia="en-GB"/>
             </w:rPr>
           </w:pPr>
-          <w:hyperlink w:anchor="_Toc513629744" w:history="1">
+          <w:hyperlink w:anchor="_Toc515977263" w:history="1">
             <w:r>
               <w:rPr>
                 <w:rStyle w:val="Hyperlink"/>
@@ -1297,7 +1451,7 @@
                 <w:noProof/>
                 <w:webHidden/>
               </w:rPr>
-              <w:instrText xml:space="preserve"> PAGEREF _Toc513629744 \h </w:instrText>
+              <w:instrText xml:space="preserve"> PAGEREF _Toc515977263 \h </w:instrText>
             </w:r>
             <w:r>
               <w:rPr>
@@ -1317,7 +1471,7 @@
                 <w:noProof/>
                 <w:webHidden/>
               </w:rPr>
-              <w:t>3</w:t>
+              <w:t>5</w:t>
             </w:r>
             <w:r>
               <w:rPr>
@@ -1337,10 +1491,11 @@
             <w:rPr>
               <w:rFonts w:eastAsiaTheme="minorEastAsia"/>
               <w:noProof/>
+              <w:sz w:val="22"/>
               <w:lang w:eastAsia="en-GB"/>
             </w:rPr>
           </w:pPr>
-          <w:hyperlink w:anchor="_Toc513629745" w:history="1">
+          <w:hyperlink w:anchor="_Toc515977264" w:history="1">
             <w:r>
               <w:rPr>
                 <w:rStyle w:val="Hyperlink"/>
@@ -1369,7 +1524,7 @@
                 <w:noProof/>
                 <w:webHidden/>
               </w:rPr>
-              <w:instrText xml:space="preserve"> PAGEREF _Toc513629745 \h </w:instrText>
+              <w:instrText xml:space="preserve"> PAGEREF _Toc515977264 \h </w:instrText>
             </w:r>
             <w:r>
               <w:rPr>
@@ -1389,7 +1544,7 @@
                 <w:noProof/>
                 <w:webHidden/>
               </w:rPr>
-              <w:t>3</w:t>
+              <w:t>6</w:t>
             </w:r>
             <w:r>
               <w:rPr>
@@ -1409,10 +1564,11 @@
             <w:rPr>
               <w:rFonts w:eastAsiaTheme="minorEastAsia"/>
               <w:noProof/>
+              <w:sz w:val="22"/>
               <w:lang w:eastAsia="en-GB"/>
             </w:rPr>
           </w:pPr>
-          <w:hyperlink w:anchor="_Toc513629746" w:history="1">
+          <w:hyperlink w:anchor="_Toc515977265" w:history="1">
             <w:r>
               <w:rPr>
                 <w:rStyle w:val="Hyperlink"/>
@@ -1441,7 +1597,7 @@
                 <w:noProof/>
                 <w:webHidden/>
               </w:rPr>
-              <w:instrText xml:space="preserve"> PAGEREF _Toc513629746 \h </w:instrText>
+              <w:instrText xml:space="preserve"> PAGEREF _Toc515977265 \h </w:instrText>
             </w:r>
             <w:r>
               <w:rPr>
@@ -1461,7 +1617,7 @@
                 <w:noProof/>
                 <w:webHidden/>
               </w:rPr>
-              <w:t>3</w:t>
+              <w:t>6</w:t>
             </w:r>
             <w:r>
               <w:rPr>
@@ -1481,10 +1637,11 @@
             <w:rPr>
               <w:rFonts w:eastAsiaTheme="minorEastAsia"/>
               <w:noProof/>
+              <w:sz w:val="22"/>
               <w:lang w:eastAsia="en-GB"/>
             </w:rPr>
           </w:pPr>
-          <w:hyperlink w:anchor="_Toc513629747" w:history="1">
+          <w:hyperlink w:anchor="_Toc515977266" w:history="1">
             <w:r>
               <w:rPr>
                 <w:rStyle w:val="Hyperlink"/>
@@ -1513,7 +1670,7 @@
                 <w:noProof/>
                 <w:webHidden/>
               </w:rPr>
-              <w:instrText xml:space="preserve"> PAGEREF _Toc513629747 \h </w:instrText>
+              <w:instrText xml:space="preserve"> PAGEREF _Toc515977266 \h </w:instrText>
             </w:r>
             <w:r>
               <w:rPr>
@@ -1533,7 +1690,7 @@
                 <w:noProof/>
                 <w:webHidden/>
               </w:rPr>
-              <w:t>3</w:t>
+              <w:t>6</w:t>
             </w:r>
             <w:r>
               <w:rPr>
@@ -1553,10 +1710,11 @@
             <w:rPr>
               <w:rFonts w:eastAsiaTheme="minorEastAsia"/>
               <w:noProof/>
+              <w:sz w:val="22"/>
               <w:lang w:eastAsia="en-GB"/>
             </w:rPr>
           </w:pPr>
-          <w:hyperlink w:anchor="_Toc513629748" w:history="1">
+          <w:hyperlink w:anchor="_Toc515977267" w:history="1">
             <w:r>
               <w:rPr>
                 <w:rStyle w:val="Hyperlink"/>
@@ -1585,7 +1743,7 @@
                 <w:noProof/>
                 <w:webHidden/>
               </w:rPr>
-              <w:instrText xml:space="preserve"> PAGEREF _Toc513629748 \h </w:instrText>
+              <w:instrText xml:space="preserve"> PAGEREF _Toc515977267 \h </w:instrText>
             </w:r>
             <w:r>
               <w:rPr>
@@ -1605,7 +1763,7 @@
                 <w:noProof/>
                 <w:webHidden/>
               </w:rPr>
-              <w:t>3</w:t>
+              <w:t>7</w:t>
             </w:r>
             <w:r>
               <w:rPr>
@@ -1625,10 +1783,11 @@
             <w:rPr>
               <w:rFonts w:eastAsiaTheme="minorEastAsia"/>
               <w:noProof/>
+              <w:sz w:val="22"/>
               <w:lang w:eastAsia="en-GB"/>
             </w:rPr>
           </w:pPr>
-          <w:hyperlink w:anchor="_Toc513629749" w:history="1">
+          <w:hyperlink w:anchor="_Toc515977268" w:history="1">
             <w:r>
               <w:rPr>
                 <w:rStyle w:val="Hyperlink"/>
@@ -1636,7 +1795,7 @@
                 <w:noProof/>
                 <w:lang w:val="de-DE"/>
               </w:rPr>
-              <w:t>Evaluation: Wer ist unsere Zielgruppe / Anforderungen an die App</w:t>
+              <w:t>Evaluation:</w:t>
             </w:r>
             <w:r>
               <w:rPr>
@@ -1657,7 +1816,7 @@
                 <w:noProof/>
                 <w:webHidden/>
               </w:rPr>
-              <w:instrText xml:space="preserve"> PAGEREF _Toc513629749 \h </w:instrText>
+              <w:instrText xml:space="preserve"> PAGEREF _Toc515977268 \h </w:instrText>
             </w:r>
             <w:r>
               <w:rPr>
@@ -1677,7 +1836,439 @@
                 <w:noProof/>
                 <w:webHidden/>
               </w:rPr>
-              <w:t>3</w:t>
+              <w:t>7</w:t>
+            </w:r>
+            <w:r>
+              <w:rPr>
+                <w:noProof/>
+                <w:webHidden/>
+              </w:rPr>
+              <w:fldChar w:fldCharType="end"/>
+            </w:r>
+          </w:hyperlink>
+        </w:p>
+        <w:p>
+          <w:pPr>
+            <w:pStyle w:val="Verzeichnis3"/>
+            <w:tabs>
+              <w:tab w:val="right" w:leader="dot" w:pos="9016"/>
+            </w:tabs>
+            <w:rPr>
+              <w:rFonts w:eastAsiaTheme="minorEastAsia"/>
+              <w:noProof/>
+              <w:sz w:val="22"/>
+              <w:lang w:eastAsia="en-GB"/>
+            </w:rPr>
+          </w:pPr>
+          <w:hyperlink w:anchor="_Toc515977269" w:history="1">
+            <w:r>
+              <w:rPr>
+                <w:rStyle w:val="Hyperlink"/>
+                <w:noProof/>
+                <w:lang w:val="de-DE"/>
+              </w:rPr>
+              <w:t>Vorüberlegungen</w:t>
+            </w:r>
+            <w:r>
+              <w:rPr>
+                <w:noProof/>
+                <w:webHidden/>
+              </w:rPr>
+              <w:tab/>
+            </w:r>
+            <w:r>
+              <w:rPr>
+                <w:noProof/>
+                <w:webHidden/>
+              </w:rPr>
+              <w:fldChar w:fldCharType="begin"/>
+            </w:r>
+            <w:r>
+              <w:rPr>
+                <w:noProof/>
+                <w:webHidden/>
+              </w:rPr>
+              <w:instrText xml:space="preserve"> PAGEREF _Toc515977269 \h </w:instrText>
+            </w:r>
+            <w:r>
+              <w:rPr>
+                <w:noProof/>
+                <w:webHidden/>
+              </w:rPr>
+            </w:r>
+            <w:r>
+              <w:rPr>
+                <w:noProof/>
+                <w:webHidden/>
+              </w:rPr>
+              <w:fldChar w:fldCharType="separate"/>
+            </w:r>
+            <w:r>
+              <w:rPr>
+                <w:noProof/>
+                <w:webHidden/>
+              </w:rPr>
+              <w:t>7</w:t>
+            </w:r>
+            <w:r>
+              <w:rPr>
+                <w:noProof/>
+                <w:webHidden/>
+              </w:rPr>
+              <w:fldChar w:fldCharType="end"/>
+            </w:r>
+          </w:hyperlink>
+        </w:p>
+        <w:p>
+          <w:pPr>
+            <w:pStyle w:val="Verzeichnis3"/>
+            <w:tabs>
+              <w:tab w:val="right" w:leader="dot" w:pos="9016"/>
+            </w:tabs>
+            <w:rPr>
+              <w:rFonts w:eastAsiaTheme="minorEastAsia"/>
+              <w:noProof/>
+              <w:sz w:val="22"/>
+              <w:lang w:eastAsia="en-GB"/>
+            </w:rPr>
+          </w:pPr>
+          <w:hyperlink w:anchor="_Toc515977270" w:history="1">
+            <w:r>
+              <w:rPr>
+                <w:rStyle w:val="Hyperlink"/>
+                <w:noProof/>
+                <w:lang w:val="de-DE"/>
+              </w:rPr>
+              <w:t>Fragebogen und Eckdaten</w:t>
+            </w:r>
+            <w:r>
+              <w:rPr>
+                <w:noProof/>
+                <w:webHidden/>
+              </w:rPr>
+              <w:tab/>
+            </w:r>
+            <w:r>
+              <w:rPr>
+                <w:noProof/>
+                <w:webHidden/>
+              </w:rPr>
+              <w:fldChar w:fldCharType="begin"/>
+            </w:r>
+            <w:r>
+              <w:rPr>
+                <w:noProof/>
+                <w:webHidden/>
+              </w:rPr>
+              <w:instrText xml:space="preserve"> PAGEREF _Toc515977270 \h </w:instrText>
+            </w:r>
+            <w:r>
+              <w:rPr>
+                <w:noProof/>
+                <w:webHidden/>
+              </w:rPr>
+            </w:r>
+            <w:r>
+              <w:rPr>
+                <w:noProof/>
+                <w:webHidden/>
+              </w:rPr>
+              <w:fldChar w:fldCharType="separate"/>
+            </w:r>
+            <w:r>
+              <w:rPr>
+                <w:noProof/>
+                <w:webHidden/>
+              </w:rPr>
+              <w:t>7</w:t>
+            </w:r>
+            <w:r>
+              <w:rPr>
+                <w:noProof/>
+                <w:webHidden/>
+              </w:rPr>
+              <w:fldChar w:fldCharType="end"/>
+            </w:r>
+          </w:hyperlink>
+        </w:p>
+        <w:p>
+          <w:pPr>
+            <w:pStyle w:val="Verzeichnis3"/>
+            <w:tabs>
+              <w:tab w:val="right" w:leader="dot" w:pos="9016"/>
+            </w:tabs>
+            <w:rPr>
+              <w:rFonts w:eastAsiaTheme="minorEastAsia"/>
+              <w:noProof/>
+              <w:sz w:val="22"/>
+              <w:lang w:eastAsia="en-GB"/>
+            </w:rPr>
+          </w:pPr>
+          <w:hyperlink w:anchor="_Toc515977271" w:history="1">
+            <w:r>
+              <w:rPr>
+                <w:rStyle w:val="Hyperlink"/>
+                <w:noProof/>
+                <w:lang w:val="de-DE"/>
+              </w:rPr>
+              <w:t>Wer ist unsere Zielgruppe?</w:t>
+            </w:r>
+            <w:r>
+              <w:rPr>
+                <w:noProof/>
+                <w:webHidden/>
+              </w:rPr>
+              <w:tab/>
+            </w:r>
+            <w:r>
+              <w:rPr>
+                <w:noProof/>
+                <w:webHidden/>
+              </w:rPr>
+              <w:fldChar w:fldCharType="begin"/>
+            </w:r>
+            <w:r>
+              <w:rPr>
+                <w:noProof/>
+                <w:webHidden/>
+              </w:rPr>
+              <w:instrText xml:space="preserve"> PAGEREF _Toc515977271 \h </w:instrText>
+            </w:r>
+            <w:r>
+              <w:rPr>
+                <w:noProof/>
+                <w:webHidden/>
+              </w:rPr>
+            </w:r>
+            <w:r>
+              <w:rPr>
+                <w:noProof/>
+                <w:webHidden/>
+              </w:rPr>
+              <w:fldChar w:fldCharType="separate"/>
+            </w:r>
+            <w:r>
+              <w:rPr>
+                <w:noProof/>
+                <w:webHidden/>
+              </w:rPr>
+              <w:t>8</w:t>
+            </w:r>
+            <w:r>
+              <w:rPr>
+                <w:noProof/>
+                <w:webHidden/>
+              </w:rPr>
+              <w:fldChar w:fldCharType="end"/>
+            </w:r>
+          </w:hyperlink>
+        </w:p>
+        <w:p>
+          <w:pPr>
+            <w:pStyle w:val="Verzeichnis3"/>
+            <w:tabs>
+              <w:tab w:val="right" w:leader="dot" w:pos="9016"/>
+            </w:tabs>
+            <w:rPr>
+              <w:rFonts w:eastAsiaTheme="minorEastAsia"/>
+              <w:noProof/>
+              <w:sz w:val="22"/>
+              <w:lang w:eastAsia="en-GB"/>
+            </w:rPr>
+          </w:pPr>
+          <w:hyperlink w:anchor="_Toc515977272" w:history="1">
+            <w:r>
+              <w:rPr>
+                <w:rStyle w:val="Hyperlink"/>
+                <w:noProof/>
+                <w:lang w:val="de-DE"/>
+              </w:rPr>
+              <w:t>Anforderungen an die App</w:t>
+            </w:r>
+            <w:r>
+              <w:rPr>
+                <w:noProof/>
+                <w:webHidden/>
+              </w:rPr>
+              <w:tab/>
+            </w:r>
+            <w:r>
+              <w:rPr>
+                <w:noProof/>
+                <w:webHidden/>
+              </w:rPr>
+              <w:fldChar w:fldCharType="begin"/>
+            </w:r>
+            <w:r>
+              <w:rPr>
+                <w:noProof/>
+                <w:webHidden/>
+              </w:rPr>
+              <w:instrText xml:space="preserve"> PAGEREF _Toc515977272 \h </w:instrText>
+            </w:r>
+            <w:r>
+              <w:rPr>
+                <w:noProof/>
+                <w:webHidden/>
+              </w:rPr>
+            </w:r>
+            <w:r>
+              <w:rPr>
+                <w:noProof/>
+                <w:webHidden/>
+              </w:rPr>
+              <w:fldChar w:fldCharType="separate"/>
+            </w:r>
+            <w:r>
+              <w:rPr>
+                <w:noProof/>
+                <w:webHidden/>
+              </w:rPr>
+              <w:t>8</w:t>
+            </w:r>
+            <w:r>
+              <w:rPr>
+                <w:noProof/>
+                <w:webHidden/>
+              </w:rPr>
+              <w:fldChar w:fldCharType="end"/>
+            </w:r>
+          </w:hyperlink>
+        </w:p>
+        <w:p>
+          <w:pPr>
+            <w:pStyle w:val="Verzeichnis3"/>
+            <w:tabs>
+              <w:tab w:val="right" w:leader="dot" w:pos="9016"/>
+            </w:tabs>
+            <w:rPr>
+              <w:rFonts w:eastAsiaTheme="minorEastAsia"/>
+              <w:noProof/>
+              <w:sz w:val="22"/>
+              <w:lang w:eastAsia="en-GB"/>
+            </w:rPr>
+          </w:pPr>
+          <w:hyperlink w:anchor="_Toc515977273" w:history="1">
+            <w:r>
+              <w:rPr>
+                <w:rStyle w:val="Hyperlink"/>
+                <w:noProof/>
+                <w:lang w:val="de-DE"/>
+              </w:rPr>
+              <w:t>Welche Ängste haben die Eltern?</w:t>
+            </w:r>
+            <w:r>
+              <w:rPr>
+                <w:noProof/>
+                <w:webHidden/>
+              </w:rPr>
+              <w:tab/>
+            </w:r>
+            <w:r>
+              <w:rPr>
+                <w:noProof/>
+                <w:webHidden/>
+              </w:rPr>
+              <w:fldChar w:fldCharType="begin"/>
+            </w:r>
+            <w:r>
+              <w:rPr>
+                <w:noProof/>
+                <w:webHidden/>
+              </w:rPr>
+              <w:instrText xml:space="preserve"> PAGEREF _Toc515977273 \h </w:instrText>
+            </w:r>
+            <w:r>
+              <w:rPr>
+                <w:noProof/>
+                <w:webHidden/>
+              </w:rPr>
+            </w:r>
+            <w:r>
+              <w:rPr>
+                <w:noProof/>
+                <w:webHidden/>
+              </w:rPr>
+              <w:fldChar w:fldCharType="separate"/>
+            </w:r>
+            <w:r>
+              <w:rPr>
+                <w:noProof/>
+                <w:webHidden/>
+              </w:rPr>
+              <w:t>8</w:t>
+            </w:r>
+            <w:r>
+              <w:rPr>
+                <w:noProof/>
+                <w:webHidden/>
+              </w:rPr>
+              <w:fldChar w:fldCharType="end"/>
+            </w:r>
+          </w:hyperlink>
+        </w:p>
+        <w:p>
+          <w:pPr>
+            <w:pStyle w:val="Verzeichnis3"/>
+            <w:tabs>
+              <w:tab w:val="right" w:leader="dot" w:pos="9016"/>
+            </w:tabs>
+            <w:rPr>
+              <w:rFonts w:eastAsiaTheme="minorEastAsia"/>
+              <w:noProof/>
+              <w:sz w:val="22"/>
+              <w:lang w:eastAsia="en-GB"/>
+            </w:rPr>
+          </w:pPr>
+          <w:hyperlink w:anchor="_Toc515977274" w:history="1">
+            <w:r>
+              <w:rPr>
+                <w:rStyle w:val="Hyperlink"/>
+                <w:noProof/>
+                <w:lang w:val="de-DE"/>
+              </w:rPr>
+              <w:t>Fazit</w:t>
+            </w:r>
+            <w:r>
+              <w:rPr>
+                <w:noProof/>
+                <w:webHidden/>
+              </w:rPr>
+              <w:tab/>
+            </w:r>
+            <w:r>
+              <w:rPr>
+                <w:noProof/>
+                <w:webHidden/>
+              </w:rPr>
+              <w:fldChar w:fldCharType="begin"/>
+            </w:r>
+            <w:r>
+              <w:rPr>
+                <w:noProof/>
+                <w:webHidden/>
+              </w:rPr>
+              <w:instrText xml:space="preserve"> PAGEREF _Toc515977274 \h </w:instrText>
+            </w:r>
+            <w:r>
+              <w:rPr>
+                <w:noProof/>
+                <w:webHidden/>
+              </w:rPr>
+            </w:r>
+            <w:r>
+              <w:rPr>
+                <w:noProof/>
+                <w:webHidden/>
+              </w:rPr>
+              <w:fldChar w:fldCharType="separate"/>
+            </w:r>
+            <w:r>
+              <w:rPr>
+                <w:noProof/>
+                <w:webHidden/>
+              </w:rPr>
+              <w:t>8</w:t>
             </w:r>
             <w:r>
               <w:rPr>
@@ -1697,10 +2288,11 @@
             <w:rPr>
               <w:rFonts w:eastAsiaTheme="minorEastAsia"/>
               <w:noProof/>
+              <w:sz w:val="22"/>
               <w:lang w:eastAsia="en-GB"/>
             </w:rPr>
           </w:pPr>
-          <w:hyperlink w:anchor="_Toc513629750" w:history="1">
+          <w:hyperlink w:anchor="_Toc515977275" w:history="1">
             <w:r>
               <w:rPr>
                 <w:rStyle w:val="Hyperlink"/>
@@ -1729,7 +2321,7 @@
                 <w:noProof/>
                 <w:webHidden/>
               </w:rPr>
-              <w:instrText xml:space="preserve"> PAGEREF _Toc513629750 \h </w:instrText>
+              <w:instrText xml:space="preserve"> PAGEREF _Toc515977275 \h </w:instrText>
             </w:r>
             <w:r>
               <w:rPr>
@@ -1749,7 +2341,7 @@
                 <w:noProof/>
                 <w:webHidden/>
               </w:rPr>
-              <w:t>3</w:t>
+              <w:t>9</w:t>
             </w:r>
             <w:r>
               <w:rPr>
@@ -1769,10 +2361,11 @@
             <w:rPr>
               <w:rFonts w:eastAsiaTheme="minorEastAsia"/>
               <w:noProof/>
+              <w:sz w:val="22"/>
               <w:lang w:eastAsia="en-GB"/>
             </w:rPr>
           </w:pPr>
-          <w:hyperlink w:anchor="_Toc513629751" w:history="1">
+          <w:hyperlink w:anchor="_Toc515977276" w:history="1">
             <w:r>
               <w:rPr>
                 <w:rStyle w:val="Hyperlink"/>
@@ -1801,7 +2394,7 @@
                 <w:noProof/>
                 <w:webHidden/>
               </w:rPr>
-              <w:instrText xml:space="preserve"> PAGEREF _Toc513629751 \h </w:instrText>
+              <w:instrText xml:space="preserve"> PAGEREF _Toc515977276 \h </w:instrText>
             </w:r>
             <w:r>
               <w:rPr>
@@ -1821,7 +2414,7 @@
                 <w:noProof/>
                 <w:webHidden/>
               </w:rPr>
-              <w:t>3</w:t>
+              <w:t>9</w:t>
             </w:r>
             <w:r>
               <w:rPr>
@@ -1841,10 +2434,11 @@
             <w:rPr>
               <w:rFonts w:eastAsiaTheme="minorEastAsia"/>
               <w:noProof/>
+              <w:sz w:val="22"/>
               <w:lang w:eastAsia="en-GB"/>
             </w:rPr>
           </w:pPr>
-          <w:hyperlink w:anchor="_Toc513629752" w:history="1">
+          <w:hyperlink w:anchor="_Toc515977277" w:history="1">
             <w:r>
               <w:rPr>
                 <w:rStyle w:val="Hyperlink"/>
@@ -1873,7 +2467,7 @@
                 <w:noProof/>
                 <w:webHidden/>
               </w:rPr>
-              <w:instrText xml:space="preserve"> PAGEREF _Toc513629752 \h </w:instrText>
+              <w:instrText xml:space="preserve"> PAGEREF _Toc515977277 \h </w:instrText>
             </w:r>
             <w:r>
               <w:rPr>
@@ -1893,7 +2487,7 @@
                 <w:noProof/>
                 <w:webHidden/>
               </w:rPr>
-              <w:t>3</w:t>
+              <w:t>9</w:t>
             </w:r>
             <w:r>
               <w:rPr>
@@ -1913,10 +2507,11 @@
             <w:rPr>
               <w:rFonts w:eastAsiaTheme="minorEastAsia"/>
               <w:noProof/>
+              <w:sz w:val="22"/>
               <w:lang w:eastAsia="en-GB"/>
             </w:rPr>
           </w:pPr>
-          <w:hyperlink w:anchor="_Toc513629753" w:history="1">
+          <w:hyperlink w:anchor="_Toc515977278" w:history="1">
             <w:r>
               <w:rPr>
                 <w:rStyle w:val="Hyperlink"/>
@@ -1945,7 +2540,7 @@
                 <w:noProof/>
                 <w:webHidden/>
               </w:rPr>
-              <w:instrText xml:space="preserve"> PAGEREF _Toc513629753 \h </w:instrText>
+              <w:instrText xml:space="preserve"> PAGEREF _Toc515977278 \h </w:instrText>
             </w:r>
             <w:r>
               <w:rPr>
@@ -1965,7 +2560,7 @@
                 <w:noProof/>
                 <w:webHidden/>
               </w:rPr>
-              <w:t>3</w:t>
+              <w:t>9</w:t>
             </w:r>
             <w:r>
               <w:rPr>
@@ -1985,10 +2580,11 @@
             <w:rPr>
               <w:rFonts w:eastAsiaTheme="minorEastAsia"/>
               <w:noProof/>
+              <w:sz w:val="22"/>
               <w:lang w:eastAsia="en-GB"/>
             </w:rPr>
           </w:pPr>
-          <w:hyperlink w:anchor="_Toc513629754" w:history="1">
+          <w:hyperlink w:anchor="_Toc515977279" w:history="1">
             <w:r>
               <w:rPr>
                 <w:rStyle w:val="Hyperlink"/>
@@ -2017,7 +2613,7 @@
                 <w:noProof/>
                 <w:webHidden/>
               </w:rPr>
-              <w:instrText xml:space="preserve"> PAGEREF _Toc513629754 \h </w:instrText>
+              <w:instrText xml:space="preserve"> PAGEREF _Toc515977279 \h </w:instrText>
             </w:r>
             <w:r>
               <w:rPr>
@@ -2037,7 +2633,7 @@
                 <w:noProof/>
                 <w:webHidden/>
               </w:rPr>
-              <w:t>3</w:t>
+              <w:t>9</w:t>
             </w:r>
             <w:r>
               <w:rPr>
@@ -2057,10 +2653,11 @@
             <w:rPr>
               <w:rFonts w:eastAsiaTheme="minorEastAsia"/>
               <w:noProof/>
+              <w:sz w:val="22"/>
               <w:lang w:eastAsia="en-GB"/>
             </w:rPr>
           </w:pPr>
-          <w:hyperlink w:anchor="_Toc513629755" w:history="1">
+          <w:hyperlink w:anchor="_Toc515977280" w:history="1">
             <w:r>
               <w:rPr>
                 <w:rStyle w:val="Hyperlink"/>
@@ -2089,7 +2686,7 @@
                 <w:noProof/>
                 <w:webHidden/>
               </w:rPr>
-              <w:instrText xml:space="preserve"> PAGEREF _Toc513629755 \h </w:instrText>
+              <w:instrText xml:space="preserve"> PAGEREF _Toc515977280 \h </w:instrText>
             </w:r>
             <w:r>
               <w:rPr>
@@ -2109,7 +2706,7 @@
                 <w:noProof/>
                 <w:webHidden/>
               </w:rPr>
-              <w:t>3</w:t>
+              <w:t>9</w:t>
             </w:r>
             <w:r>
               <w:rPr>
@@ -2129,10 +2726,11 @@
             <w:rPr>
               <w:rFonts w:eastAsiaTheme="minorEastAsia"/>
               <w:noProof/>
+              <w:sz w:val="22"/>
               <w:lang w:eastAsia="en-GB"/>
             </w:rPr>
           </w:pPr>
-          <w:hyperlink w:anchor="_Toc513629756" w:history="1">
+          <w:hyperlink w:anchor="_Toc515977281" w:history="1">
             <w:r>
               <w:rPr>
                 <w:rStyle w:val="Hyperlink"/>
@@ -2161,7 +2759,7 @@
                 <w:noProof/>
                 <w:webHidden/>
               </w:rPr>
-              <w:instrText xml:space="preserve"> PAGEREF _Toc513629756 \h </w:instrText>
+              <w:instrText xml:space="preserve"> PAGEREF _Toc515977281 \h </w:instrText>
             </w:r>
             <w:r>
               <w:rPr>
@@ -2181,7 +2779,7 @@
                 <w:noProof/>
                 <w:webHidden/>
               </w:rPr>
-              <w:t>3</w:t>
+              <w:t>9</w:t>
             </w:r>
             <w:r>
               <w:rPr>
@@ -2201,10 +2799,11 @@
             <w:rPr>
               <w:rFonts w:eastAsiaTheme="minorEastAsia"/>
               <w:noProof/>
+              <w:sz w:val="22"/>
               <w:lang w:eastAsia="en-GB"/>
             </w:rPr>
           </w:pPr>
-          <w:hyperlink w:anchor="_Toc513629757" w:history="1">
+          <w:hyperlink w:anchor="_Toc515977282" w:history="1">
             <w:r>
               <w:rPr>
                 <w:rStyle w:val="Hyperlink"/>
@@ -2233,7 +2832,7 @@
                 <w:noProof/>
                 <w:webHidden/>
               </w:rPr>
-              <w:instrText xml:space="preserve"> PAGEREF _Toc513629757 \h </w:instrText>
+              <w:instrText xml:space="preserve"> PAGEREF _Toc515977282 \h </w:instrText>
             </w:r>
             <w:r>
               <w:rPr>
@@ -2253,7 +2852,7 @@
                 <w:noProof/>
                 <w:webHidden/>
               </w:rPr>
-              <w:t>3</w:t>
+              <w:t>9</w:t>
             </w:r>
             <w:r>
               <w:rPr>
@@ -2273,10 +2872,11 @@
             <w:rPr>
               <w:rFonts w:eastAsiaTheme="minorEastAsia"/>
               <w:noProof/>
+              <w:sz w:val="22"/>
               <w:lang w:eastAsia="en-GB"/>
             </w:rPr>
           </w:pPr>
-          <w:hyperlink w:anchor="_Toc513629758" w:history="1">
+          <w:hyperlink w:anchor="_Toc515977283" w:history="1">
             <w:r>
               <w:rPr>
                 <w:rStyle w:val="Hyperlink"/>
@@ -2305,7 +2905,7 @@
                 <w:noProof/>
                 <w:webHidden/>
               </w:rPr>
-              <w:instrText xml:space="preserve"> PAGEREF _Toc513629758 \h </w:instrText>
+              <w:instrText xml:space="preserve"> PAGEREF _Toc515977283 \h </w:instrText>
             </w:r>
             <w:r>
               <w:rPr>
@@ -2325,7 +2925,7 @@
                 <w:noProof/>
                 <w:webHidden/>
               </w:rPr>
-              <w:t>4</w:t>
+              <w:t>10</w:t>
             </w:r>
             <w:r>
               <w:rPr>
@@ -2345,10 +2945,11 @@
             <w:rPr>
               <w:rFonts w:eastAsiaTheme="minorEastAsia"/>
               <w:noProof/>
+              <w:sz w:val="22"/>
               <w:lang w:eastAsia="en-GB"/>
             </w:rPr>
           </w:pPr>
-          <w:hyperlink w:anchor="_Toc513629759" w:history="1">
+          <w:hyperlink w:anchor="_Toc515977284" w:history="1">
             <w:r>
               <w:rPr>
                 <w:rStyle w:val="Hyperlink"/>
@@ -2377,7 +2978,7 @@
                 <w:noProof/>
                 <w:webHidden/>
               </w:rPr>
-              <w:instrText xml:space="preserve"> PAGEREF _Toc513629759 \h </w:instrText>
+              <w:instrText xml:space="preserve"> PAGEREF _Toc515977284 \h </w:instrText>
             </w:r>
             <w:r>
               <w:rPr>
@@ -2397,7 +2998,7 @@
                 <w:noProof/>
                 <w:webHidden/>
               </w:rPr>
-              <w:t>4</w:t>
+              <w:t>10</w:t>
             </w:r>
             <w:r>
               <w:rPr>
@@ -2417,10 +3018,11 @@
             <w:rPr>
               <w:rFonts w:eastAsiaTheme="minorEastAsia"/>
               <w:noProof/>
+              <w:sz w:val="22"/>
               <w:lang w:eastAsia="en-GB"/>
             </w:rPr>
           </w:pPr>
-          <w:hyperlink w:anchor="_Toc513629760" w:history="1">
+          <w:hyperlink w:anchor="_Toc515977285" w:history="1">
             <w:r>
               <w:rPr>
                 <w:rStyle w:val="Hyperlink"/>
@@ -2449,7 +3051,7 @@
                 <w:noProof/>
                 <w:webHidden/>
               </w:rPr>
-              <w:instrText xml:space="preserve"> PAGEREF _Toc513629760 \h </w:instrText>
+              <w:instrText xml:space="preserve"> PAGEREF _Toc515977285 \h </w:instrText>
             </w:r>
             <w:r>
               <w:rPr>
@@ -2469,7 +3071,7 @@
                 <w:noProof/>
                 <w:webHidden/>
               </w:rPr>
-              <w:t>4</w:t>
+              <w:t>10</w:t>
             </w:r>
             <w:r>
               <w:rPr>
@@ -2489,10 +3091,11 @@
             <w:rPr>
               <w:rFonts w:eastAsiaTheme="minorEastAsia"/>
               <w:noProof/>
+              <w:sz w:val="22"/>
               <w:lang w:eastAsia="en-GB"/>
             </w:rPr>
           </w:pPr>
-          <w:hyperlink w:anchor="_Toc513629761" w:history="1">
+          <w:hyperlink w:anchor="_Toc515977286" w:history="1">
             <w:r>
               <w:rPr>
                 <w:rStyle w:val="Hyperlink"/>
@@ -2521,7 +3124,7 @@
                 <w:noProof/>
                 <w:webHidden/>
               </w:rPr>
-              <w:instrText xml:space="preserve"> PAGEREF _Toc513629761 \h </w:instrText>
+              <w:instrText xml:space="preserve"> PAGEREF _Toc515977286 \h </w:instrText>
             </w:r>
             <w:r>
               <w:rPr>
@@ -2541,7 +3144,7 @@
                 <w:noProof/>
                 <w:webHidden/>
               </w:rPr>
-              <w:t>4</w:t>
+              <w:t>10</w:t>
             </w:r>
             <w:r>
               <w:rPr>
@@ -2578,7 +3181,7 @@
         </w:rPr>
         <w:br w:type="page"/>
       </w:r>
-      <w:bookmarkStart w:id="0" w:name="_Toc513629732"/>
+      <w:bookmarkStart w:id="0" w:name="_Toc515977249"/>
       <w:r>
         <w:rPr>
           <w:rFonts w:eastAsia="Times New Roman"/>
@@ -2615,7 +3218,7 @@
           <w:lang w:val="de-DE"/>
         </w:rPr>
       </w:pPr>
-      <w:bookmarkStart w:id="1" w:name="_Toc513629733"/>
+      <w:bookmarkStart w:id="1" w:name="_Toc515977250"/>
       <w:r>
         <w:rPr>
           <w:rFonts w:eastAsia="Times New Roman"/>
@@ -2668,7 +3271,7 @@
           <w:lang w:val="de-DE"/>
         </w:rPr>
       </w:pPr>
-      <w:bookmarkStart w:id="2" w:name="_Toc513629734"/>
+      <w:bookmarkStart w:id="2" w:name="_Toc515977251"/>
       <w:r>
         <w:rPr>
           <w:rStyle w:val="berschrift2Zchn"/>
@@ -2696,7 +3299,7 @@
           <w:lang w:val="de-DE"/>
         </w:rPr>
       </w:pPr>
-      <w:bookmarkStart w:id="3" w:name="_Toc513629735"/>
+      <w:bookmarkStart w:id="3" w:name="_Toc515977252"/>
       <w:r>
         <w:rPr>
           <w:rStyle w:val="berschrift2Zchn"/>
@@ -2758,21 +3361,7 @@
         <w:rPr>
           <w:lang w:val="de-DE"/>
         </w:rPr>
-        <w:t xml:space="preserve">Hier auch wichtig: Aggressiv </w:t>
-      </w:r>
-      <w:proofErr w:type="gramStart"/>
-      <w:r>
-        <w:rPr>
-          <w:lang w:val="de-DE"/>
-        </w:rPr>
-        <w:t>drauf hauen</w:t>
-      </w:r>
-      <w:proofErr w:type="gramEnd"/>
-      <w:r>
-        <w:rPr>
-          <w:lang w:val="de-DE"/>
-        </w:rPr>
-        <w:t xml:space="preserve">, dass seit den 70ern jeder predigt, wie wichtig es ist, auf die Digitalisierung einzugehen, weil diese kommt, egal, wie wir das finden. Überleitung zur Umfrage, wo sich trotzdem noch alle wehren und neue Medien </w:t>
+        <w:t xml:space="preserve">Hier auch wichtig: Aggressiv draufhauen, dass seit den 70ern jeder predigt, wie wichtig es ist, auf die Digitalisierung einzugehen, weil diese kommt, egal, wie wir das finden. Überleitung zur Umfrage, wo sich trotzdem noch alle wehren und neue Medien </w:t>
       </w:r>
       <w:proofErr w:type="gramStart"/>
       <w:r>
@@ -2809,7 +3398,7 @@
           <w:lang w:val="de-DE"/>
         </w:rPr>
       </w:pPr>
-      <w:bookmarkStart w:id="4" w:name="_Toc513629736"/>
+      <w:bookmarkStart w:id="4" w:name="_Toc515977253"/>
       <w:r>
         <w:rPr>
           <w:rStyle w:val="berschrift2Zchn"/>
@@ -2936,51 +3525,44 @@
         <w:rPr>
           <w:lang w:val="de-DE" w:eastAsia="en-GB"/>
         </w:rPr>
-        <w:t xml:space="preserve">bestimmte </w:t>
-      </w:r>
-      <w:proofErr w:type="gramStart"/>
+        <w:t>bestimmte Tasten drücken, Analogregler schieben und drehen oder Bewegungssensoren aktivieren</w:t>
+      </w:r>
       <w:r>
         <w:rPr>
           <w:lang w:val="de-DE" w:eastAsia="en-GB"/>
         </w:rPr>
-        <w:t>Tasten  drücken</w:t>
-      </w:r>
-      <w:proofErr w:type="gramEnd"/>
+        <w:t xml:space="preserve">“ muss </w:t>
+      </w:r>
       <w:r>
         <w:rPr>
           <w:lang w:val="de-DE" w:eastAsia="en-GB"/>
         </w:rPr>
-        <w:t>,  Analogregler  schieben  und  drehen  oder  Bewegungssensoren aktivieren</w:t>
+        <w:t>(VENUS</w:t>
       </w:r>
       <w:r>
         <w:rPr>
           <w:lang w:val="de-DE" w:eastAsia="en-GB"/>
         </w:rPr>
-        <w:t xml:space="preserve">“ muss </w:t>
+        <w:t xml:space="preserve"> </w:t>
       </w:r>
       <w:r>
         <w:rPr>
           <w:lang w:val="de-DE" w:eastAsia="en-GB"/>
         </w:rPr>
-        <w:t>(VENUS</w:t>
+        <w:t>2012: 117), wie Jochen Venus es beschreibt</w:t>
       </w:r>
       <w:r>
         <w:rPr>
           <w:lang w:val="de-DE" w:eastAsia="en-GB"/>
         </w:rPr>
-        <w:t xml:space="preserve"> </w:t>
+        <w:t xml:space="preserve">. Dabei mag das Eingabemedium ein anderes sein als er es beschreibt, es muss aber eine </w:t>
       </w:r>
       <w:r>
         <w:rPr>
           <w:lang w:val="de-DE" w:eastAsia="en-GB"/>
         </w:rPr>
-        <w:t>2012: 117), wie Jochen Venus es beschreibt</w:t>
-      </w:r>
-      <w:r>
-        <w:rPr>
-          <w:lang w:val="de-DE" w:eastAsia="en-GB"/>
-        </w:rPr>
-        <w:t xml:space="preserve">. Dabei mag das Eingabemedium ein anderes sein als er es beschreibt, es muss aber eine Eingabe des Spielers erfolgen und von der Anwendung erkannt werden, sodass auf die Aktion des Spielers eingegangen werden kann. Auf diese Weise bekommt der Interagierende die Möglichkeit, </w:t>
+        <w:lastRenderedPageBreak/>
+        <w:t xml:space="preserve">Eingabe des Spielers erfolgen und von der Anwendung erkannt werden, sodass auf die Aktion des Spielers eingegangen werden kann. Auf diese Weise bekommt der Interagierende die Möglichkeit, </w:t>
       </w:r>
       <w:r>
         <w:rPr>
@@ -3079,7 +3661,7 @@
           <w:lang w:val="de-DE"/>
         </w:rPr>
       </w:pPr>
-      <w:bookmarkStart w:id="8" w:name="_Toc513629737"/>
+      <w:bookmarkStart w:id="8" w:name="_Toc515977254"/>
       <w:r>
         <w:rPr>
           <w:rFonts w:eastAsia="Times New Roman"/>
@@ -3096,6 +3678,7 @@
           <w:lang w:val="de-DE"/>
         </w:rPr>
       </w:pPr>
+      <w:bookmarkStart w:id="9" w:name="_Toc515977255"/>
       <w:proofErr w:type="spellStart"/>
       <w:r>
         <w:rPr>
@@ -3110,6 +3693,7 @@
         </w:rPr>
         <w:t xml:space="preserve"> Reality-Apps</w:t>
       </w:r>
+      <w:bookmarkEnd w:id="9"/>
     </w:p>
     <w:p>
       <w:pPr>
@@ -3120,7 +3704,7 @@
           <w:lang w:val="de-DE" w:eastAsia="en-GB"/>
         </w:rPr>
       </w:pPr>
-      <w:commentRangeStart w:id="9"/>
+      <w:commentRangeStart w:id="10"/>
       <w:r>
         <w:rPr>
           <w:lang w:val="de-DE"/>
@@ -3194,9 +3778,8 @@
           <w:szCs w:val="25"/>
           <w:lang w:val="de-DE" w:eastAsia="en-GB"/>
         </w:rPr>
-        <w:t xml:space="preserve"> </w:t>
-      </w:r>
-      <w:proofErr w:type="gramStart"/>
+        <w:t xml:space="preserve"> vorangetrieben, die komplexe 3D-Anwendungen in mobilen Anwendungsszenarien unterstützen und die es ermöglichen, unsere reale Umgebung durch multimodale Sensorik zu erkennen, um das reale Umfeld mit der 3D-Datenwelt zu korrelieren”</w:t>
+      </w:r>
       <w:r>
         <w:rPr>
           <w:rFonts w:ascii="Times New Roman" w:eastAsia="Times New Roman" w:hAnsi="Times New Roman" w:cs="Times New Roman"/>
@@ -3204,18 +3787,26 @@
           <w:szCs w:val="25"/>
           <w:lang w:val="de-DE" w:eastAsia="en-GB"/>
         </w:rPr>
-        <w:t>voran getrieben</w:t>
-      </w:r>
-      <w:proofErr w:type="gramEnd"/>
-      <w:r>
+        <w:t xml:space="preserve"> </w:t>
+      </w:r>
+      <w:commentRangeEnd w:id="10"/>
+      <w:r>
+        <w:rPr>
+          <w:rStyle w:val="Kommentarzeichen"/>
+        </w:rPr>
+        <w:commentReference w:id="10"/>
+      </w:r>
+    </w:p>
+    <w:p>
+      <w:pPr>
         <w:rPr>
           <w:rFonts w:ascii="Times New Roman" w:eastAsia="Times New Roman" w:hAnsi="Times New Roman" w:cs="Times New Roman"/>
           <w:sz w:val="25"/>
           <w:szCs w:val="25"/>
           <w:lang w:val="de-DE" w:eastAsia="en-GB"/>
         </w:rPr>
-        <w:t>, die komplexe 3D-Anwendungen in mobilen Anwendungsszenarien unterstützen und die es ermöglichen, unsere reale Umgebung durch multimodale Sensorik zu erkennen, um das reale Umfeld mit der 3D-Datenwelt zu korrelieren”</w:t>
-      </w:r>
+      </w:pPr>
+      <w:commentRangeStart w:id="11"/>
       <w:r>
         <w:rPr>
           <w:rFonts w:ascii="Times New Roman" w:eastAsia="Times New Roman" w:hAnsi="Times New Roman" w:cs="Times New Roman"/>
@@ -3223,26 +3814,18 @@
           <w:szCs w:val="25"/>
           <w:lang w:val="de-DE" w:eastAsia="en-GB"/>
         </w:rPr>
-        <w:t xml:space="preserve"> </w:t>
-      </w:r>
-      <w:commentRangeEnd w:id="9"/>
-      <w:r>
-        <w:rPr>
-          <w:rStyle w:val="Kommentarzeichen"/>
-        </w:rPr>
-        <w:commentReference w:id="9"/>
-      </w:r>
-    </w:p>
-    <w:p>
-      <w:pPr>
+        <w:t>„</w:t>
+      </w:r>
+      <w:r>
         <w:rPr>
           <w:rFonts w:ascii="Times New Roman" w:eastAsia="Times New Roman" w:hAnsi="Times New Roman" w:cs="Times New Roman"/>
           <w:sz w:val="25"/>
           <w:szCs w:val="25"/>
           <w:lang w:val="de-DE" w:eastAsia="en-GB"/>
         </w:rPr>
-      </w:pPr>
-      <w:commentRangeStart w:id="10"/>
+        <w:t xml:space="preserve">Als Schlüsseltechnologie ist in diesem Zusammenhang vor allem das Smartphone zu sehen, welches die nötigen Voraussetzungen für einen ubiquitären Einsatz von </w:t>
+      </w:r>
+      <w:proofErr w:type="spellStart"/>
       <w:r>
         <w:rPr>
           <w:rFonts w:ascii="Times New Roman" w:eastAsia="Times New Roman" w:hAnsi="Times New Roman" w:cs="Times New Roman"/>
@@ -3250,9 +3833,9 @@
           <w:szCs w:val="25"/>
           <w:lang w:val="de-DE" w:eastAsia="en-GB"/>
         </w:rPr>
-        <w:lastRenderedPageBreak/>
-        <w:t>„</w:t>
-      </w:r>
+        <w:t>Augmented</w:t>
+      </w:r>
+      <w:proofErr w:type="spellEnd"/>
       <w:r>
         <w:rPr>
           <w:rFonts w:ascii="Times New Roman" w:eastAsia="Times New Roman" w:hAnsi="Times New Roman" w:cs="Times New Roman"/>
@@ -3260,9 +3843,8 @@
           <w:szCs w:val="25"/>
           <w:lang w:val="de-DE" w:eastAsia="en-GB"/>
         </w:rPr>
-        <w:t xml:space="preserve">Als Schlüsseltechnologie ist in diesem Zusammenhang vor allem das Smartphone zu sehen, welches die nötigen Voraussetzungen für einen ubiquitären Einsatz von </w:t>
-      </w:r>
-      <w:proofErr w:type="spellStart"/>
+        <w:t>-Reality-Applikationen schafft. Gerade durch diese Entwicklung kann von einer mittel- bis langfristigen Adoption der Technologie ausgegangen werden.</w:t>
+      </w:r>
       <w:r>
         <w:rPr>
           <w:rFonts w:ascii="Times New Roman" w:eastAsia="Times New Roman" w:hAnsi="Times New Roman" w:cs="Times New Roman"/>
@@ -3270,18 +3852,26 @@
           <w:szCs w:val="25"/>
           <w:lang w:val="de-DE" w:eastAsia="en-GB"/>
         </w:rPr>
-        <w:t>Augmented</w:t>
-      </w:r>
-      <w:proofErr w:type="spellEnd"/>
-      <w:r>
+        <w:t>“</w:t>
+      </w:r>
+      <w:commentRangeEnd w:id="11"/>
+      <w:r>
+        <w:rPr>
+          <w:rStyle w:val="Kommentarzeichen"/>
+        </w:rPr>
+        <w:commentReference w:id="11"/>
+      </w:r>
+    </w:p>
+    <w:p>
+      <w:pPr>
         <w:rPr>
           <w:rFonts w:ascii="Times New Roman" w:eastAsia="Times New Roman" w:hAnsi="Times New Roman" w:cs="Times New Roman"/>
           <w:sz w:val="25"/>
           <w:szCs w:val="25"/>
           <w:lang w:val="de-DE" w:eastAsia="en-GB"/>
         </w:rPr>
-        <w:t>-Reality-Applikationen schafft. Gerade durch diese Entwicklung kann von einer mittel- bis langfristigen Adoption der Technologie ausgegangen werden.</w:t>
-      </w:r>
+      </w:pPr>
+      <w:commentRangeStart w:id="12"/>
       <w:r>
         <w:rPr>
           <w:rFonts w:ascii="Times New Roman" w:eastAsia="Times New Roman" w:hAnsi="Times New Roman" w:cs="Times New Roman"/>
@@ -3289,26 +3879,17 @@
           <w:szCs w:val="25"/>
           <w:lang w:val="de-DE" w:eastAsia="en-GB"/>
         </w:rPr>
-        <w:t>“</w:t>
-      </w:r>
-      <w:commentRangeEnd w:id="10"/>
-      <w:r>
-        <w:rPr>
-          <w:rStyle w:val="Kommentarzeichen"/>
-        </w:rPr>
-        <w:commentReference w:id="10"/>
-      </w:r>
-    </w:p>
-    <w:p>
-      <w:pPr>
+        <w:t>„</w:t>
+      </w:r>
+      <w:r>
         <w:rPr>
           <w:rFonts w:ascii="Times New Roman" w:eastAsia="Times New Roman" w:hAnsi="Times New Roman" w:cs="Times New Roman"/>
           <w:sz w:val="25"/>
           <w:szCs w:val="25"/>
           <w:lang w:val="de-DE" w:eastAsia="en-GB"/>
         </w:rPr>
-      </w:pPr>
-      <w:commentRangeStart w:id="11"/>
+        <w:t>Der Grundgedanke von AR beschreibt das zusätzliche Einblenden von Informationen</w:t>
+      </w:r>
       <w:r>
         <w:rPr>
           <w:rFonts w:ascii="Times New Roman" w:eastAsia="Times New Roman" w:hAnsi="Times New Roman" w:cs="Times New Roman"/>
@@ -3316,7 +3897,7 @@
           <w:szCs w:val="25"/>
           <w:lang w:val="de-DE" w:eastAsia="en-GB"/>
         </w:rPr>
-        <w:t>„</w:t>
+        <w:t xml:space="preserve"> </w:t>
       </w:r>
       <w:r>
         <w:rPr>
@@ -3325,7 +3906,7 @@
           <w:szCs w:val="25"/>
           <w:lang w:val="de-DE" w:eastAsia="en-GB"/>
         </w:rPr>
-        <w:t>Der Grundgedanke von AR beschreibt das zusätzliche Einblenden von Informationen</w:t>
+        <w:t>oder anderen Elementen bspw. direkt in das Sichtfeld des Benutzers, während dieser, im Unterschied zur VR, weiterhin die echte Realität wahrnehmen kann. Für den Anwender sind so z.B. bei dem Blick durch eine AR-Datenbrille die virtuellen Objekte koexistent mit der realen Welt.</w:t>
       </w:r>
       <w:r>
         <w:rPr>
@@ -3334,17 +3915,100 @@
           <w:szCs w:val="25"/>
           <w:lang w:val="de-DE" w:eastAsia="en-GB"/>
         </w:rPr>
+        <w:t>“</w:t>
+      </w:r>
+      <w:commentRangeEnd w:id="12"/>
+      <w:r>
+        <w:rPr>
+          <w:rStyle w:val="Kommentarzeichen"/>
+        </w:rPr>
+        <w:commentReference w:id="12"/>
+      </w:r>
+    </w:p>
+    <w:p>
+      <w:pPr>
+        <w:rPr>
+          <w:rFonts w:ascii="Times New Roman" w:eastAsia="Times New Roman" w:hAnsi="Times New Roman" w:cs="Times New Roman"/>
+          <w:sz w:val="25"/>
+          <w:szCs w:val="25"/>
+          <w:lang w:eastAsia="en-GB"/>
+        </w:rPr>
+      </w:pPr>
+      <w:commentRangeStart w:id="13"/>
+      <w:r>
+        <w:rPr>
+          <w:rFonts w:ascii="Times New Roman" w:eastAsia="Times New Roman" w:hAnsi="Times New Roman" w:cs="Times New Roman"/>
+          <w:sz w:val="25"/>
+          <w:szCs w:val="25"/>
+          <w:lang w:eastAsia="en-GB"/>
+        </w:rPr>
+        <w:t xml:space="preserve">AR </w:t>
+      </w:r>
+      <w:proofErr w:type="spellStart"/>
+      <w:r>
+        <w:rPr>
+          <w:rFonts w:ascii="Times New Roman" w:eastAsia="Times New Roman" w:hAnsi="Times New Roman" w:cs="Times New Roman"/>
+          <w:sz w:val="25"/>
+          <w:szCs w:val="25"/>
+          <w:lang w:eastAsia="en-GB"/>
+        </w:rPr>
+        <w:t>ist</w:t>
+      </w:r>
+      <w:proofErr w:type="spellEnd"/>
+      <w:r>
+        <w:rPr>
+          <w:rFonts w:ascii="Times New Roman" w:eastAsia="Times New Roman" w:hAnsi="Times New Roman" w:cs="Times New Roman"/>
+          <w:sz w:val="25"/>
+          <w:szCs w:val="25"/>
+          <w:lang w:eastAsia="en-GB"/>
+        </w:rPr>
+        <w:t xml:space="preserve"> „Interactively generated synthesis of 1st and 2nd order multimodal sensory perceptions, which are taken as 1st order perceptions by</w:t>
+      </w:r>
+      <w:r>
+        <w:rPr>
+          <w:rFonts w:ascii="Times New Roman" w:eastAsia="Times New Roman" w:hAnsi="Times New Roman" w:cs="Times New Roman"/>
+          <w:sz w:val="25"/>
+          <w:szCs w:val="25"/>
+          <w:lang w:eastAsia="en-GB"/>
+        </w:rPr>
         <w:t xml:space="preserve"> </w:t>
       </w:r>
       <w:r>
+        <w:rPr>
+          <w:rFonts w:ascii="Times New Roman" w:eastAsia="Times New Roman" w:hAnsi="Times New Roman" w:cs="Times New Roman"/>
+          <w:sz w:val="25"/>
+          <w:szCs w:val="25"/>
+          <w:lang w:eastAsia="en-GB"/>
+        </w:rPr>
+        <w:t>humans</w:t>
+      </w:r>
+      <w:r>
+        <w:rPr>
+          <w:rFonts w:ascii="Times New Roman" w:eastAsia="Times New Roman" w:hAnsi="Times New Roman" w:cs="Times New Roman"/>
+          <w:sz w:val="25"/>
+          <w:szCs w:val="25"/>
+          <w:lang w:eastAsia="en-GB"/>
+        </w:rPr>
+        <w:t>”</w:t>
+      </w:r>
+      <w:commentRangeEnd w:id="13"/>
+      <w:r>
+        <w:rPr>
+          <w:rStyle w:val="Kommentarzeichen"/>
+        </w:rPr>
+        <w:commentReference w:id="13"/>
+      </w:r>
+    </w:p>
+    <w:p>
+      <w:pPr>
         <w:rPr>
           <w:rFonts w:ascii="Times New Roman" w:eastAsia="Times New Roman" w:hAnsi="Times New Roman" w:cs="Times New Roman"/>
           <w:sz w:val="25"/>
           <w:szCs w:val="25"/>
           <w:lang w:val="de-DE" w:eastAsia="en-GB"/>
         </w:rPr>
-        <w:t>oder anderen Elementen bspw. direkt in das Sichtfeld des Benutzers, während dieser, im Unterschied zur VR, weiterhin die echte Realität wahrnehmen kann. Für den Anwender sind so z.B. bei dem Blick durch eine AR-Datenbrille die virtuellen Objekte koexistent mit der realen Welt.</w:t>
-      </w:r>
+      </w:pPr>
+      <w:commentRangeStart w:id="14"/>
       <w:r>
         <w:rPr>
           <w:rFonts w:ascii="Times New Roman" w:eastAsia="Times New Roman" w:hAnsi="Times New Roman" w:cs="Times New Roman"/>
@@ -3352,100 +4016,19 @@
           <w:szCs w:val="25"/>
           <w:lang w:val="de-DE" w:eastAsia="en-GB"/>
         </w:rPr>
-        <w:t>“</w:t>
-      </w:r>
-      <w:commentRangeEnd w:id="11"/>
-      <w:r>
-        <w:rPr>
-          <w:rStyle w:val="Kommentarzeichen"/>
-        </w:rPr>
-        <w:commentReference w:id="11"/>
-      </w:r>
-    </w:p>
-    <w:p>
-      <w:pPr>
-        <w:rPr>
-          <w:rFonts w:ascii="Times New Roman" w:eastAsia="Times New Roman" w:hAnsi="Times New Roman" w:cs="Times New Roman"/>
-          <w:sz w:val="25"/>
-          <w:szCs w:val="25"/>
-          <w:lang w:eastAsia="en-GB"/>
-        </w:rPr>
-      </w:pPr>
-      <w:commentRangeStart w:id="12"/>
-      <w:r>
-        <w:rPr>
-          <w:rFonts w:ascii="Times New Roman" w:eastAsia="Times New Roman" w:hAnsi="Times New Roman" w:cs="Times New Roman"/>
-          <w:sz w:val="25"/>
-          <w:szCs w:val="25"/>
-          <w:lang w:eastAsia="en-GB"/>
-        </w:rPr>
-        <w:t xml:space="preserve">AR </w:t>
-      </w:r>
-      <w:proofErr w:type="spellStart"/>
-      <w:r>
-        <w:rPr>
-          <w:rFonts w:ascii="Times New Roman" w:eastAsia="Times New Roman" w:hAnsi="Times New Roman" w:cs="Times New Roman"/>
-          <w:sz w:val="25"/>
-          <w:szCs w:val="25"/>
-          <w:lang w:eastAsia="en-GB"/>
-        </w:rPr>
-        <w:t>ist</w:t>
-      </w:r>
-      <w:proofErr w:type="spellEnd"/>
-      <w:r>
-        <w:rPr>
-          <w:rFonts w:ascii="Times New Roman" w:eastAsia="Times New Roman" w:hAnsi="Times New Roman" w:cs="Times New Roman"/>
-          <w:sz w:val="25"/>
-          <w:szCs w:val="25"/>
-          <w:lang w:eastAsia="en-GB"/>
-        </w:rPr>
-        <w:t xml:space="preserve"> „Interactively generated synthesis of 1st and 2nd order multimodal sensory perceptions, which are taken as 1st order perceptions by</w:t>
-      </w:r>
-      <w:r>
-        <w:rPr>
-          <w:rFonts w:ascii="Times New Roman" w:eastAsia="Times New Roman" w:hAnsi="Times New Roman" w:cs="Times New Roman"/>
-          <w:sz w:val="25"/>
-          <w:szCs w:val="25"/>
-          <w:lang w:eastAsia="en-GB"/>
-        </w:rPr>
-        <w:t xml:space="preserve"> </w:t>
-      </w:r>
-      <w:r>
-        <w:rPr>
-          <w:rFonts w:ascii="Times New Roman" w:eastAsia="Times New Roman" w:hAnsi="Times New Roman" w:cs="Times New Roman"/>
-          <w:sz w:val="25"/>
-          <w:szCs w:val="25"/>
-          <w:lang w:eastAsia="en-GB"/>
-        </w:rPr>
-        <w:t>humans</w:t>
-      </w:r>
-      <w:r>
-        <w:rPr>
-          <w:rFonts w:ascii="Times New Roman" w:eastAsia="Times New Roman" w:hAnsi="Times New Roman" w:cs="Times New Roman"/>
-          <w:sz w:val="25"/>
-          <w:szCs w:val="25"/>
-          <w:lang w:eastAsia="en-GB"/>
-        </w:rPr>
-        <w:t>”</w:t>
-      </w:r>
-      <w:commentRangeEnd w:id="12"/>
-      <w:r>
-        <w:rPr>
-          <w:rStyle w:val="Kommentarzeichen"/>
-        </w:rPr>
-        <w:commentReference w:id="12"/>
-      </w:r>
-    </w:p>
-    <w:p>
-      <w:pPr>
+        <w:t xml:space="preserve">Kompletter Rundumschlag: AR ist im Einsatz in der Industrie, Design und Entwicklung, Gesundheit und Militär, Business, Marketing, für Storytelling, Einzelhandel, Mode und Tourismus -&gt; </w:t>
+      </w:r>
+      <w:proofErr w:type="gramStart"/>
+      <w:r>
         <w:rPr>
           <w:rFonts w:ascii="Times New Roman" w:eastAsia="Times New Roman" w:hAnsi="Times New Roman" w:cs="Times New Roman"/>
           <w:sz w:val="25"/>
           <w:szCs w:val="25"/>
           <w:lang w:val="de-DE" w:eastAsia="en-GB"/>
         </w:rPr>
-      </w:pPr>
-      <w:commentRangeStart w:id="13"/>
+        <w:t>total angekommen</w:t>
+      </w:r>
+      <w:proofErr w:type="gramEnd"/>
       <w:r>
         <w:rPr>
           <w:rFonts w:ascii="Times New Roman" w:eastAsia="Times New Roman" w:hAnsi="Times New Roman" w:cs="Times New Roman"/>
@@ -3453,34 +4036,14 @@
           <w:szCs w:val="25"/>
           <w:lang w:val="de-DE" w:eastAsia="en-GB"/>
         </w:rPr>
-        <w:t xml:space="preserve">Kompletter Rundumschlag: AR ist im Einsatz in der Industrie, Design und Entwicklung, Gesundheit und Militär, Business, Marketing, für Storytelling, Einzelhandel, Mode und Tourismus -&gt; </w:t>
-      </w:r>
-      <w:proofErr w:type="gramStart"/>
-      <w:r>
-        <w:rPr>
-          <w:rFonts w:ascii="Times New Roman" w:eastAsia="Times New Roman" w:hAnsi="Times New Roman" w:cs="Times New Roman"/>
-          <w:sz w:val="25"/>
-          <w:szCs w:val="25"/>
-          <w:lang w:val="de-DE" w:eastAsia="en-GB"/>
-        </w:rPr>
-        <w:t>total angekommen</w:t>
-      </w:r>
-      <w:proofErr w:type="gramEnd"/>
-      <w:r>
-        <w:rPr>
-          <w:rFonts w:ascii="Times New Roman" w:eastAsia="Times New Roman" w:hAnsi="Times New Roman" w:cs="Times New Roman"/>
-          <w:sz w:val="25"/>
-          <w:szCs w:val="25"/>
-          <w:lang w:val="de-DE" w:eastAsia="en-GB"/>
-        </w:rPr>
         <w:t xml:space="preserve"> im echten Leben oder zumindest auf dem Weg dorthin</w:t>
       </w:r>
-      <w:commentRangeEnd w:id="13"/>
+      <w:commentRangeEnd w:id="14"/>
       <w:r>
         <w:rPr>
           <w:rStyle w:val="Kommentarzeichen"/>
         </w:rPr>
-        <w:commentReference w:id="13"/>
+        <w:commentReference w:id="14"/>
       </w:r>
     </w:p>
     <w:p>
@@ -3490,12 +4053,14 @@
           <w:lang w:val="de-DE"/>
         </w:rPr>
       </w:pPr>
+      <w:bookmarkStart w:id="15" w:name="_Toc515977256"/>
       <w:r>
         <w:rPr>
           <w:lang w:val="de-DE"/>
         </w:rPr>
         <w:t>Medienpädagogik im Vorschulalter</w:t>
       </w:r>
+      <w:bookmarkEnd w:id="15"/>
     </w:p>
     <w:p>
       <w:pPr>
@@ -3512,15 +4077,16 @@
           <w:lang w:val="de-DE"/>
         </w:rPr>
       </w:pPr>
-      <w:bookmarkStart w:id="14" w:name="_Toc513629738"/>
+      <w:bookmarkStart w:id="16" w:name="_Toc515977257"/>
       <w:r>
         <w:rPr>
           <w:rFonts w:eastAsia="Times New Roman"/>
           <w:lang w:val="de-DE"/>
         </w:rPr>
+        <w:lastRenderedPageBreak/>
         <w:t>Kriterienkatalog</w:t>
       </w:r>
-      <w:bookmarkEnd w:id="14"/>
+      <w:bookmarkEnd w:id="16"/>
     </w:p>
     <w:p>
       <w:pPr>
@@ -3537,7 +4103,7 @@
           <w:lang w:val="de-DE"/>
         </w:rPr>
       </w:pPr>
-      <w:bookmarkStart w:id="15" w:name="_Toc513629739"/>
+      <w:bookmarkStart w:id="17" w:name="_Toc515977258"/>
       <w:r>
         <w:rPr>
           <w:rFonts w:eastAsia="Times New Roman"/>
@@ -3561,7 +4127,7 @@
         </w:rPr>
         <w:t>-Begriff als Sozialwissenschaftlicher)</w:t>
       </w:r>
-      <w:bookmarkEnd w:id="15"/>
+      <w:bookmarkEnd w:id="17"/>
     </w:p>
     <w:p>
       <w:pPr>
@@ -3578,7 +4144,7 @@
           <w:lang w:val="de-DE"/>
         </w:rPr>
       </w:pPr>
-      <w:bookmarkStart w:id="16" w:name="_Toc513629740"/>
+      <w:bookmarkStart w:id="18" w:name="_Toc515977259"/>
       <w:r>
         <w:rPr>
           <w:rFonts w:eastAsia="Times New Roman"/>
@@ -3602,7 +4168,7 @@
         </w:rPr>
         <w:t>? Art der Spieleraktion? (Abgrenzen – wir sind keine Pädagogen!)</w:t>
       </w:r>
-      <w:bookmarkEnd w:id="16"/>
+      <w:bookmarkEnd w:id="18"/>
     </w:p>
     <w:p>
       <w:pPr>
@@ -3619,7 +4185,7 @@
           <w:lang w:val="de-DE"/>
         </w:rPr>
       </w:pPr>
-      <w:bookmarkStart w:id="17" w:name="_Toc513629741"/>
+      <w:bookmarkStart w:id="19" w:name="_Toc515977260"/>
       <w:r>
         <w:rPr>
           <w:rFonts w:eastAsia="Times New Roman"/>
@@ -3673,7 +4239,7 @@
         </w:rPr>
         <w:t>, adressiert an wen, aber wieder – Abgrenzen!</w:t>
       </w:r>
-      <w:bookmarkEnd w:id="17"/>
+      <w:bookmarkEnd w:id="19"/>
     </w:p>
     <w:p>
       <w:pPr>
@@ -3690,7 +4256,7 @@
           <w:lang w:val="de-DE"/>
         </w:rPr>
       </w:pPr>
-      <w:bookmarkStart w:id="18" w:name="_Toc513629742"/>
+      <w:bookmarkStart w:id="20" w:name="_Toc515977261"/>
       <w:r>
         <w:rPr>
           <w:rFonts w:eastAsia="Times New Roman"/>
@@ -3698,7 +4264,7 @@
         </w:rPr>
         <w:t>AR-Qualität (wie ist es umgesetzt)</w:t>
       </w:r>
-      <w:bookmarkEnd w:id="18"/>
+      <w:bookmarkEnd w:id="20"/>
     </w:p>
     <w:p>
       <w:pPr>
@@ -3715,6 +4281,7 @@
           <w:lang w:val="de-DE"/>
         </w:rPr>
       </w:pPr>
+      <w:bookmarkStart w:id="21" w:name="_Toc515977262"/>
       <w:r>
         <w:rPr>
           <w:rFonts w:eastAsia="Times New Roman"/>
@@ -3722,6 +4289,7 @@
         </w:rPr>
         <w:t>Zielgruppe</w:t>
       </w:r>
+      <w:bookmarkEnd w:id="21"/>
     </w:p>
     <w:p>
       <w:pPr>
@@ -3742,7 +4310,7 @@
           <w:lang w:val="de-DE"/>
         </w:rPr>
       </w:pPr>
-      <w:commentRangeStart w:id="19"/>
+      <w:commentRangeStart w:id="22"/>
       <w:r>
         <w:rPr>
           <w:lang w:val="de-DE"/>
@@ -3763,12 +4331,12 @@
         </w:rPr>
         <w:t xml:space="preserve"> (sic!) Kinder für ihre Nutzung eine Basiskompetenz benötigen. Dies bedeutet weniger technisches oder inhaltliches Wissen, es geht vor allem um die Einordnung der Medienerfahrungen in das eigene Leben und den kritischen Umgang mit Information und digitaler Kommunikation.“ (Groebel 1998, S.556)</w:t>
       </w:r>
-      <w:commentRangeEnd w:id="19"/>
+      <w:commentRangeEnd w:id="22"/>
       <w:r>
         <w:rPr>
           <w:rStyle w:val="Kommentarzeichen"/>
         </w:rPr>
-        <w:commentReference w:id="19"/>
+        <w:commentReference w:id="22"/>
       </w:r>
     </w:p>
     <w:p>
@@ -3786,23 +4354,41 @@
           <w:lang w:val="de-DE"/>
         </w:rPr>
       </w:pPr>
-      <w:bookmarkStart w:id="20" w:name="_Toc513629744"/>
+      <w:bookmarkStart w:id="23" w:name="_Toc515977263"/>
       <w:r>
         <w:rPr>
           <w:rFonts w:eastAsia="Times New Roman"/>
           <w:lang w:val="de-DE"/>
         </w:rPr>
+        <w:t>Welche Apps gehen in eine ähnliche Richtung?</w:t>
+      </w:r>
+      <w:bookmarkEnd w:id="23"/>
+    </w:p>
+    <w:p>
+      <w:pPr>
+        <w:rPr>
+          <w:lang w:val="de-DE"/>
+        </w:rPr>
+      </w:pPr>
+    </w:p>
+    <w:p>
+      <w:pPr>
+        <w:pStyle w:val="berschrift2"/>
+        <w:rPr>
+          <w:rFonts w:eastAsia="Times New Roman"/>
+          <w:lang w:val="de-DE"/>
+        </w:rPr>
+      </w:pPr>
+      <w:bookmarkStart w:id="24" w:name="_Toc515977264"/>
+      <w:r>
+        <w:rPr>
+          <w:rFonts w:eastAsia="Times New Roman"/>
+          <w:lang w:val="de-DE"/>
+        </w:rPr>
         <w:lastRenderedPageBreak/>
-        <w:t>Welche Apps gehen in eine ähnliche Richtung?</w:t>
-      </w:r>
-      <w:bookmarkEnd w:id="20"/>
-    </w:p>
-    <w:p>
-      <w:pPr>
-        <w:rPr>
-          <w:lang w:val="de-DE"/>
-        </w:rPr>
-      </w:pPr>
+        <w:t>Abgrenzung und Konkretisierung unseres Konzepts</w:t>
+      </w:r>
+      <w:bookmarkEnd w:id="24"/>
     </w:p>
     <w:p>
       <w:pPr>
@@ -3812,15 +4398,38 @@
           <w:lang w:val="de-DE"/>
         </w:rPr>
       </w:pPr>
-      <w:bookmarkStart w:id="21" w:name="_Toc513629745"/>
       <w:r>
         <w:rPr>
           <w:rFonts w:eastAsia="Times New Roman"/>
           <w:lang w:val="de-DE"/>
         </w:rPr>
-        <w:t>Abgrenzung und Konkretisierung unseres Konzepts</w:t>
-      </w:r>
-      <w:bookmarkEnd w:id="21"/>
+        <w:br/>
+      </w:r>
+    </w:p>
+    <w:p>
+      <w:pPr>
+        <w:pStyle w:val="berschrift1"/>
+        <w:rPr>
+          <w:rFonts w:eastAsia="Times New Roman"/>
+          <w:lang w:val="de-DE"/>
+        </w:rPr>
+      </w:pPr>
+      <w:bookmarkStart w:id="25" w:name="_Toc515977265"/>
+      <w:r>
+        <w:rPr>
+          <w:rFonts w:eastAsia="Times New Roman"/>
+          <w:lang w:val="de-DE"/>
+        </w:rPr>
+        <w:t>Konzeption &amp; Evaluation</w:t>
+      </w:r>
+      <w:bookmarkEnd w:id="25"/>
+    </w:p>
+    <w:p>
+      <w:pPr>
+        <w:rPr>
+          <w:lang w:val="de-DE"/>
+        </w:rPr>
+      </w:pPr>
     </w:p>
     <w:p>
       <w:pPr>
@@ -3830,38 +4439,147 @@
           <w:lang w:val="de-DE"/>
         </w:rPr>
       </w:pPr>
+      <w:bookmarkStart w:id="26" w:name="_Toc515977266"/>
       <w:r>
         <w:rPr>
           <w:rFonts w:eastAsia="Times New Roman"/>
           <w:lang w:val="de-DE"/>
         </w:rPr>
-        <w:br/>
-      </w:r>
-    </w:p>
-    <w:p>
-      <w:pPr>
-        <w:pStyle w:val="berschrift1"/>
+        <w:t>Erstellung erster Ansätze</w:t>
+      </w:r>
+      <w:bookmarkEnd w:id="26"/>
+    </w:p>
+    <w:p>
+      <w:pPr>
+        <w:rPr>
+          <w:lang w:val="de-DE"/>
+        </w:rPr>
+      </w:pPr>
+      <w:r>
+        <w:rPr>
+          <w:lang w:val="de-DE"/>
+        </w:rPr>
+        <w:t xml:space="preserve">Das Grundprinzip der </w:t>
+      </w:r>
+      <w:proofErr w:type="spellStart"/>
+      <w:r>
+        <w:rPr>
+          <w:lang w:val="de-DE"/>
+        </w:rPr>
+        <w:t>WaldemAR</w:t>
+      </w:r>
+      <w:proofErr w:type="spellEnd"/>
+      <w:r>
+        <w:rPr>
+          <w:lang w:val="de-DE"/>
+        </w:rPr>
+        <w:t xml:space="preserve">-App fußt darauf, dass die App ohne das begleitende Kinderbuch nicht spielbar ist, sondern nur damit zusammen funktioniert. Es zeigt dem Kind in diesem Zusammenspiel also Möglichkeiten auf, die bisher </w:t>
+      </w:r>
+      <w:r>
+        <w:rPr>
+          <w:lang w:val="de-DE"/>
+        </w:rPr>
+        <w:t xml:space="preserve">bekannte Mediennutzung mithilfe eines Smartphones zu erweitern. Gleichzeitig steht das Smartphone aber bewusst nicht im Vordergrund der Interaktion, es dient nur dazu, der Geschichte einen zusätzlichen Mehrwert zu geben. Während allerdings das Buch ohne die App problemlos gelesen werden kann, hat </w:t>
+      </w:r>
+      <w:proofErr w:type="spellStart"/>
+      <w:r>
+        <w:rPr>
+          <w:lang w:val="de-DE"/>
+        </w:rPr>
+        <w:t>WaldemAR</w:t>
+      </w:r>
+      <w:proofErr w:type="spellEnd"/>
+      <w:r>
+        <w:rPr>
+          <w:lang w:val="de-DE"/>
+        </w:rPr>
+        <w:t xml:space="preserve"> alleine keinen Nutzen. </w:t>
+      </w:r>
+    </w:p>
+    <w:p>
+      <w:pPr>
+        <w:rPr>
+          <w:lang w:val="de-DE"/>
+        </w:rPr>
+      </w:pPr>
+      <w:r>
+        <w:rPr>
+          <w:lang w:val="de-DE"/>
+        </w:rPr>
+        <w:t xml:space="preserve">Dieser Grundgedanke soll sich in Layout und UI der App möglichst klar fortsetzen, sodass eine Ablenkung nicht möglich ist. Alles, was nicht absolut notwendig ist, um das AR-Element zu nutzen, wird entsprechend auch nicht angezeigt. Außerdem bietet </w:t>
+      </w:r>
+      <w:proofErr w:type="spellStart"/>
+      <w:r>
+        <w:rPr>
+          <w:lang w:val="de-DE"/>
+        </w:rPr>
+        <w:t>WaldemAR</w:t>
+      </w:r>
+      <w:proofErr w:type="spellEnd"/>
+      <w:r>
+        <w:rPr>
+          <w:lang w:val="de-DE"/>
+        </w:rPr>
+        <w:t xml:space="preserve"> auch keine weiteren Inhalte als die von den einzelnen Markern ausgelösten Spiele wie beispielsweise zusätzliche Informationen zu den gezeigten Tieren. Das macht die App also weniger zu einer Companion App, die einen eigenen Mehrwert hat und hält die Sinnhaftigkeit der Interaktion damit in Grenzen. </w:t>
+      </w:r>
+    </w:p>
+    <w:p>
+      <w:pPr>
+        <w:rPr>
+          <w:lang w:val="de-DE"/>
+        </w:rPr>
+      </w:pPr>
+      <w:r>
+        <w:rPr>
+          <w:lang w:val="de-DE"/>
+        </w:rPr>
+        <w:t xml:space="preserve">Durch diese bewusste Reduktion soll dem Kind von Anfang an klar sein, dass das Smartphone eine Funktion als Werkzeug hat, die auch durchaus von Interesse ist, aber nichts darüber hinaus. Ebenfalls soll so bereits eine klar abgegrenzte Nutzung gezeigt werden. Nur zum Interagieren mit dem Buch wird auf das Smartphone zugegriffen, darüber hinaus wird es also nicht gezeigt. So bekommen Kinder zwar Zeit mit dem Gerät, das ihre Eltern ja ebenso nutzen, aber nur in einem genau absehbaren Kontext, den die Eltern für das Kind verständlich mit dem Zuklappen des Buches beenden können. </w:t>
+      </w:r>
+    </w:p>
+    <w:p>
+      <w:pPr>
+        <w:rPr>
+          <w:lang w:val="de-DE"/>
+        </w:rPr>
+      </w:pPr>
+    </w:p>
+    <w:p>
+      <w:pPr>
+        <w:pStyle w:val="berschrift3"/>
         <w:rPr>
           <w:rFonts w:eastAsia="Times New Roman"/>
           <w:lang w:val="de-DE"/>
         </w:rPr>
       </w:pPr>
-      <w:bookmarkStart w:id="22" w:name="_Toc513629746"/>
+      <w:bookmarkStart w:id="27" w:name="_Toc515977267"/>
       <w:r>
         <w:rPr>
           <w:rFonts w:eastAsia="Times New Roman"/>
           <w:lang w:val="de-DE"/>
         </w:rPr>
-        <w:t>Konzeption &amp; Evaluation</w:t>
-      </w:r>
-      <w:bookmarkEnd w:id="22"/>
-    </w:p>
-    <w:p>
-      <w:pPr>
-        <w:rPr>
-          <w:lang w:val="de-DE"/>
-        </w:rPr>
-      </w:pPr>
+        <w:lastRenderedPageBreak/>
+        <w:t>Diskussion von Anforderungen/Zielgruppe</w:t>
+      </w:r>
+      <w:bookmarkEnd w:id="27"/>
+    </w:p>
+    <w:p>
+      <w:pPr>
+        <w:rPr>
+          <w:rFonts w:ascii="Comic Sans MS" w:hAnsi="Comic Sans MS"/>
+          <w:b/>
+          <w:color w:val="FF3399"/>
+          <w:lang w:val="de-DE"/>
+        </w:rPr>
+      </w:pPr>
+      <w:r>
+        <w:rPr>
+          <w:rFonts w:ascii="Comic Sans MS" w:hAnsi="Comic Sans MS"/>
+          <w:b/>
+          <w:color w:val="FF3399"/>
+          <w:lang w:val="de-DE"/>
+        </w:rPr>
+        <w:t>… ne, keine Lust. Mache ich dann später</w:t>
+      </w:r>
     </w:p>
     <w:p>
       <w:pPr>
@@ -3871,63 +4589,88 @@
           <w:lang w:val="de-DE"/>
         </w:rPr>
       </w:pPr>
-      <w:bookmarkStart w:id="23" w:name="_Toc513629747"/>
+      <w:bookmarkStart w:id="28" w:name="_Toc515977268"/>
       <w:r>
         <w:rPr>
           <w:rFonts w:eastAsia="Times New Roman"/>
           <w:lang w:val="de-DE"/>
         </w:rPr>
-        <w:t>Erstellung erster Ansätze</w:t>
-      </w:r>
-      <w:bookmarkEnd w:id="23"/>
-    </w:p>
-    <w:p>
-      <w:pPr>
-        <w:rPr>
-          <w:lang w:val="de-DE"/>
-        </w:rPr>
-      </w:pPr>
+        <w:t>Evaluation:</w:t>
+      </w:r>
+      <w:bookmarkEnd w:id="28"/>
+      <w:r>
+        <w:rPr>
+          <w:rFonts w:eastAsia="Times New Roman"/>
+          <w:lang w:val="de-DE"/>
+        </w:rPr>
+        <w:t xml:space="preserve"> </w:t>
+      </w:r>
     </w:p>
     <w:p>
       <w:pPr>
         <w:pStyle w:val="berschrift3"/>
         <w:rPr>
-          <w:rFonts w:eastAsia="Times New Roman"/>
-          <w:lang w:val="de-DE"/>
-        </w:rPr>
-      </w:pPr>
-      <w:bookmarkStart w:id="24" w:name="_Toc513629748"/>
-      <w:r>
-        <w:rPr>
-          <w:rFonts w:eastAsia="Times New Roman"/>
-          <w:lang w:val="de-DE"/>
-        </w:rPr>
-        <w:t>Diskussion von Anforderungen/Zielgruppe</w:t>
-      </w:r>
-      <w:bookmarkEnd w:id="24"/>
-    </w:p>
-    <w:p>
-      <w:pPr>
-        <w:rPr>
-          <w:lang w:val="de-DE"/>
-        </w:rPr>
-      </w:pPr>
-    </w:p>
-    <w:p>
-      <w:pPr>
-        <w:pStyle w:val="berschrift2"/>
-        <w:rPr>
-          <w:rFonts w:eastAsia="Times New Roman"/>
-          <w:lang w:val="de-DE"/>
-        </w:rPr>
-      </w:pPr>
-      <w:bookmarkStart w:id="25" w:name="_Toc513629749"/>
-      <w:r>
-        <w:rPr>
-          <w:rFonts w:eastAsia="Times New Roman"/>
-          <w:lang w:val="de-DE"/>
-        </w:rPr>
-        <w:t xml:space="preserve">Evaluation: </w:t>
+          <w:lang w:val="de-DE"/>
+        </w:rPr>
+      </w:pPr>
+      <w:bookmarkStart w:id="29" w:name="_Toc515977269"/>
+      <w:r>
+        <w:rPr>
+          <w:lang w:val="de-DE"/>
+        </w:rPr>
+        <w:t>V</w:t>
+      </w:r>
+      <w:r>
+        <w:rPr>
+          <w:lang w:val="de-DE"/>
+        </w:rPr>
+        <w:t>orüberlegungen</w:t>
+      </w:r>
+      <w:bookmarkEnd w:id="29"/>
+    </w:p>
+    <w:p>
+      <w:pPr>
+        <w:rPr>
+          <w:lang w:val="de-DE"/>
+        </w:rPr>
+      </w:pPr>
+      <w:r>
+        <w:rPr>
+          <w:lang w:val="de-DE"/>
+        </w:rPr>
+        <w:t>In der ersten Evaluation soll es darum gehen, herauszufinden, ob die angestrebte Zielgruppe tatsächlich mit einer AR-App interagieren würde. Da es sich dabei um Kinder zwischen drei und fünf Jahren handelt, sind natürlich deren Eltern die Zielgruppe unserer Befragung. Im Kontext der immer größer werdenden Relevanz von Smartphones und neuen Medien im Allgemeinen, erscheint folgende Hypothese angebracht: Eltern von Kindern zwischen 3 und 5 haben ein Interesse an Apps für ihre Kinder.</w:t>
+      </w:r>
+    </w:p>
+    <w:p>
+      <w:pPr>
+        <w:rPr>
+          <w:lang w:val="de-DE"/>
+        </w:rPr>
+      </w:pPr>
+      <w:r>
+        <w:rPr>
+          <w:lang w:val="de-DE"/>
+        </w:rPr>
+        <w:t xml:space="preserve">Konkreter soll es um die Frage gehen, ob Eltern ihren Kindern den Umgang mit einer App zutrauen und ab wann sie das für richtig halten, sowohl gemeinsam mit ihnen als auch alleine und entsprechend </w:t>
+      </w:r>
+      <w:r>
+        <w:rPr>
+          <w:lang w:val="de-DE"/>
+        </w:rPr>
+        <w:t xml:space="preserve">ohne Aufsicht. Ein weiterer Aspekt wird die Erwartung sein, die Eltern an eine solche App stellen: Was sie erwarten, welche Fähigkeiten geschult werden sollen, aber sicherlich auch, worauf weniger Wert gelegt wird und welche Probleme sie sehen. </w:t>
+      </w:r>
+    </w:p>
+    <w:p>
+      <w:pPr>
+        <w:rPr>
+          <w:lang w:val="de-DE"/>
+        </w:rPr>
+      </w:pPr>
+      <w:r>
+        <w:rPr>
+          <w:lang w:val="de-DE"/>
+        </w:rPr>
+        <w:t xml:space="preserve">Zu der Umfrage sollen aber nicht nur Eltern eingeladen werden, sondern ebenso Personen, die aufgrund ihres privaten oder Arbeitsumfelds mit Kindern zu tun haben oder sich bereits über zukünftige Kinder Gedanken machen. Es geht also in erster Linie neben den Eltern vor allem um eher jüngere Menschen, die daher selbst eine andere Mediennutzung an den Tag legen dürften als Eltern, die beispielsweise schon über 40 und entsprechend selbst nicht mit den neuen Medien aufgewachsen sind. </w:t>
       </w:r>
     </w:p>
     <w:p>
@@ -3937,12 +4680,124 @@
           <w:lang w:val="de-DE"/>
         </w:rPr>
       </w:pPr>
+      <w:bookmarkStart w:id="30" w:name="_Toc515977270"/>
+      <w:r>
+        <w:rPr>
+          <w:lang w:val="de-DE"/>
+        </w:rPr>
+        <w:t>Fragebogen und Eckdaten</w:t>
+      </w:r>
+      <w:bookmarkEnd w:id="30"/>
+    </w:p>
+    <w:p>
+      <w:pPr>
+        <w:rPr>
+          <w:lang w:val="de-DE"/>
+        </w:rPr>
+      </w:pPr>
+      <w:r>
+        <w:rPr>
+          <w:lang w:val="de-DE"/>
+        </w:rPr>
+        <w:t xml:space="preserve">Die Evaluation fand im Zeitraum zwischen dem </w:t>
+      </w:r>
+      <w:commentRangeStart w:id="31"/>
+      <w:r>
+        <w:rPr>
+          <w:color w:val="FF0000"/>
+          <w:lang w:val="de-DE"/>
+        </w:rPr>
+        <w:t xml:space="preserve">27.04. und dem 18.05.2018 </w:t>
+      </w:r>
+      <w:commentRangeEnd w:id="31"/>
+      <w:r>
+        <w:rPr>
+          <w:rStyle w:val="Kommentarzeichen"/>
+        </w:rPr>
+        <w:commentReference w:id="31"/>
+      </w:r>
+      <w:r>
+        <w:rPr>
+          <w:lang w:val="de-DE"/>
+        </w:rPr>
+        <w:t xml:space="preserve">statt. Insgesamt haben 74 Teilnehmer den Fragebogen zur Gänze ausgefüllt und werden daher für die Evaluation berücksichtigt. </w:t>
+      </w:r>
+    </w:p>
+    <w:p>
+      <w:pPr>
+        <w:rPr>
+          <w:lang w:val="de-DE"/>
+        </w:rPr>
+      </w:pPr>
+      <w:r>
+        <w:rPr>
+          <w:lang w:val="de-DE"/>
+        </w:rPr>
+        <w:t xml:space="preserve">Der Fragebogen hat sich in drei Teile aufgeteilt. Zu Beginn wurden einige eröffnende persönliche Fragen zu Bildungsgrad, aktuellem Arbeitsplatz und dem Alter der eigenen Kinder gestellt. Im zweiten Teil stand die Mediennutzung der Kinder im Vordergrund, wobei </w:t>
+      </w:r>
+      <w:r>
+        <w:rPr>
+          <w:lang w:val="de-DE"/>
+        </w:rPr>
+        <w:lastRenderedPageBreak/>
+        <w:t xml:space="preserve">es einerseits darum ging in Erfahrung zu bringen, wann die ersten Kontakte mit neuen Medien denn erwünscht sind und tatsächlich erfolgen, andererseits, welche Szenarien der Mediennutzung die Teilnehmer für besonders passend als erste Erlebnisse mit Smartphones und Tablets halten. </w:t>
+      </w:r>
+    </w:p>
+    <w:p>
+      <w:pPr>
+        <w:rPr>
+          <w:lang w:val="de-DE"/>
+        </w:rPr>
+      </w:pPr>
+      <w:r>
+        <w:rPr>
+          <w:lang w:val="de-DE"/>
+        </w:rPr>
+        <w:t xml:space="preserve">Zuletzt wurden in einem dritten Teil die Anforderungen an eine potenzielle Lern-App für Kinder erfragt. Dabei wurden die Befragten ermutigt, ebenso eigene Erfahrungen einzubringen und diese zu teilen. Zum Abschluss haben wir dann noch einige weitere persönliche Daten erhoben, die im Vorfeld vielleicht eine Beeinflussung bedeutet hätten, beispielsweise nach Geschlecht und Alter der Teilnehmer. </w:t>
+      </w:r>
+      <w:commentRangeStart w:id="32"/>
+      <w:r>
+        <w:rPr>
+          <w:color w:val="FF0000"/>
+          <w:lang w:val="de-DE"/>
+        </w:rPr>
+        <w:t>Der gesamte Fragebogen ist im Anhang zu finden</w:t>
+      </w:r>
+      <w:commentRangeEnd w:id="32"/>
+      <w:r>
+        <w:rPr>
+          <w:rStyle w:val="Kommentarzeichen"/>
+        </w:rPr>
+        <w:commentReference w:id="32"/>
+      </w:r>
+      <w:r>
+        <w:rPr>
+          <w:lang w:val="de-DE"/>
+        </w:rPr>
+        <w:t xml:space="preserve">. </w:t>
+      </w:r>
+    </w:p>
+    <w:p>
+      <w:pPr>
+        <w:pStyle w:val="berschrift3"/>
+        <w:rPr>
+          <w:lang w:val="de-DE"/>
+        </w:rPr>
+      </w:pPr>
+      <w:bookmarkStart w:id="33" w:name="_Toc515977271"/>
       <w:r>
         <w:rPr>
           <w:lang w:val="de-DE"/>
         </w:rPr>
         <w:t>Wer ist unsere Zielgruppe</w:t>
       </w:r>
+      <w:r>
+        <w:rPr>
+          <w:lang w:val="de-DE"/>
+        </w:rPr>
+        <w:t>?</w:t>
+      </w:r>
+      <w:bookmarkEnd w:id="33"/>
     </w:p>
     <w:p>
       <w:pPr>
@@ -3978,18 +4833,26 @@
     </w:p>
     <w:p>
       <w:pPr>
+        <w:rPr>
+          <w:lang w:val="de-DE"/>
+        </w:rPr>
+      </w:pPr>
+    </w:p>
+    <w:p>
+      <w:pPr>
         <w:pStyle w:val="berschrift3"/>
         <w:rPr>
           <w:lang w:val="de-DE"/>
         </w:rPr>
       </w:pPr>
+      <w:bookmarkStart w:id="34" w:name="_Toc515977272"/>
       <w:r>
         <w:rPr>
           <w:lang w:val="de-DE"/>
         </w:rPr>
         <w:t>Anforderungen an die App</w:t>
       </w:r>
-      <w:bookmarkEnd w:id="25"/>
+      <w:bookmarkEnd w:id="34"/>
     </w:p>
     <w:p>
       <w:pPr>
@@ -4050,11 +4913,19 @@
           <w:lang w:val="de-DE"/>
         </w:rPr>
       </w:pPr>
-      <w:r>
-        <w:rPr>
-          <w:lang w:val="de-DE"/>
-        </w:rPr>
-        <w:t xml:space="preserve">Welche Ängste haben die Eltern? </w:t>
+      <w:bookmarkStart w:id="35" w:name="_Toc515977273"/>
+      <w:r>
+        <w:rPr>
+          <w:lang w:val="de-DE"/>
+        </w:rPr>
+        <w:t>Welche Ängste haben die Eltern?</w:t>
+      </w:r>
+      <w:bookmarkEnd w:id="35"/>
+      <w:r>
+        <w:rPr>
+          <w:lang w:val="de-DE"/>
+        </w:rPr>
+        <w:t xml:space="preserve"> </w:t>
       </w:r>
     </w:p>
     <w:p>
@@ -4096,6 +4967,35 @@
     </w:p>
     <w:p>
       <w:pPr>
+        <w:pStyle w:val="berschrift3"/>
+        <w:rPr>
+          <w:lang w:val="de-DE"/>
+        </w:rPr>
+      </w:pPr>
+      <w:bookmarkStart w:id="36" w:name="_Toc515977274"/>
+      <w:r>
+        <w:rPr>
+          <w:lang w:val="de-DE"/>
+        </w:rPr>
+        <w:t>Fazit</w:t>
+      </w:r>
+      <w:bookmarkEnd w:id="36"/>
+    </w:p>
+    <w:p>
+      <w:pPr>
+        <w:rPr>
+          <w:lang w:val="de-DE"/>
+        </w:rPr>
+      </w:pPr>
+      <w:r>
+        <w:rPr>
+          <w:lang w:val="de-DE"/>
+        </w:rPr>
+        <w:t xml:space="preserve">Hypothese pauschal widerlegt, irgendwie haben die alle keinen Bock auf so Kram </w:t>
+      </w:r>
+    </w:p>
+    <w:p>
+      <w:pPr>
         <w:rPr>
           <w:lang w:val="de-DE"/>
         </w:rPr>
@@ -4109,15 +5009,16 @@
           <w:lang w:val="de-DE"/>
         </w:rPr>
       </w:pPr>
-      <w:bookmarkStart w:id="26" w:name="_Toc513629750"/>
+      <w:bookmarkStart w:id="37" w:name="_Toc515977275"/>
       <w:r>
         <w:rPr>
           <w:rFonts w:eastAsia="Times New Roman"/>
           <w:lang w:val="de-DE"/>
         </w:rPr>
+        <w:lastRenderedPageBreak/>
         <w:t>Konzepterstellung auf Basis der Ergebnisse</w:t>
       </w:r>
-      <w:bookmarkEnd w:id="26"/>
+      <w:bookmarkEnd w:id="37"/>
     </w:p>
     <w:p>
       <w:pPr>
@@ -4134,7 +5035,7 @@
           <w:lang w:val="de-DE"/>
         </w:rPr>
       </w:pPr>
-      <w:bookmarkStart w:id="27" w:name="_Toc513629751"/>
+      <w:bookmarkStart w:id="38" w:name="_Toc515977276"/>
       <w:r>
         <w:rPr>
           <w:rFonts w:eastAsia="Times New Roman"/>
@@ -4142,7 +5043,7 @@
         </w:rPr>
         <w:t>Technische Aspekte</w:t>
       </w:r>
-      <w:bookmarkEnd w:id="27"/>
+      <w:bookmarkEnd w:id="38"/>
     </w:p>
     <w:p>
       <w:pPr>
@@ -4197,8 +5098,6 @@
         </w:rPr>
         <w:t>App nur so funktional machen wie nötig, keinen Schnickschnack, mit dem man sich über die eigentliche Spielidee hinaus beschäftigen kann</w:t>
       </w:r>
-      <w:bookmarkStart w:id="28" w:name="_GoBack"/>
-      <w:bookmarkEnd w:id="28"/>
     </w:p>
     <w:p>
       <w:pPr>
@@ -4215,16 +5114,15 @@
           <w:lang w:val="de-DE"/>
         </w:rPr>
       </w:pPr>
-      <w:bookmarkStart w:id="29" w:name="_Toc513629752"/>
       <w:r>
         <w:rPr>
           <w:rFonts w:eastAsia="Times New Roman"/>
           <w:lang w:val="de-DE"/>
         </w:rPr>
-        <w:lastRenderedPageBreak/>
-        <w:t>Charaktere/Geschichte</w:t>
-      </w:r>
-      <w:bookmarkEnd w:id="29"/>
+        <w:t>Inhaltliche Aspekte</w:t>
+      </w:r>
+      <w:bookmarkStart w:id="39" w:name="_GoBack"/>
+      <w:bookmarkEnd w:id="39"/>
     </w:p>
     <w:p>
       <w:pPr>
@@ -4381,7 +5279,7 @@
           <w:lang w:val="de-DE"/>
         </w:rPr>
       </w:pPr>
-      <w:bookmarkStart w:id="30" w:name="_Toc513629753"/>
+      <w:bookmarkStart w:id="40" w:name="_Toc515977278"/>
       <w:r>
         <w:rPr>
           <w:rFonts w:eastAsia="Times New Roman"/>
@@ -4389,7 +5287,7 @@
         </w:rPr>
         <w:t>Grafische Aspekte</w:t>
       </w:r>
-      <w:bookmarkEnd w:id="30"/>
+      <w:bookmarkEnd w:id="40"/>
       <w:r>
         <w:rPr>
           <w:rFonts w:eastAsia="Times New Roman"/>
@@ -4422,7 +5320,7 @@
           <w:lang w:val="de-DE"/>
         </w:rPr>
       </w:pPr>
-      <w:bookmarkStart w:id="31" w:name="_Toc513629754"/>
+      <w:bookmarkStart w:id="41" w:name="_Toc515977279"/>
       <w:r>
         <w:rPr>
           <w:rFonts w:eastAsia="Times New Roman"/>
@@ -4430,7 +5328,7 @@
         </w:rPr>
         <w:t>Umsetzung</w:t>
       </w:r>
-      <w:bookmarkEnd w:id="31"/>
+      <w:bookmarkEnd w:id="41"/>
     </w:p>
     <w:p>
       <w:pPr>
@@ -4447,7 +5345,7 @@
           <w:lang w:val="de-DE"/>
         </w:rPr>
       </w:pPr>
-      <w:bookmarkStart w:id="32" w:name="_Toc513629755"/>
+      <w:bookmarkStart w:id="42" w:name="_Toc515977280"/>
       <w:r>
         <w:rPr>
           <w:rFonts w:eastAsia="Times New Roman"/>
@@ -4455,7 +5353,7 @@
         </w:rPr>
         <w:t>Prototyp</w:t>
       </w:r>
-      <w:bookmarkEnd w:id="32"/>
+      <w:bookmarkEnd w:id="42"/>
     </w:p>
     <w:p>
       <w:pPr>
@@ -4472,7 +5370,7 @@
           <w:lang w:val="de-DE"/>
         </w:rPr>
       </w:pPr>
-      <w:bookmarkStart w:id="33" w:name="_Toc513629756"/>
+      <w:bookmarkStart w:id="43" w:name="_Toc515977281"/>
       <w:r>
         <w:rPr>
           <w:rFonts w:eastAsia="Times New Roman"/>
@@ -4480,7 +5378,7 @@
         </w:rPr>
         <w:t>Design</w:t>
       </w:r>
-      <w:bookmarkEnd w:id="33"/>
+      <w:bookmarkEnd w:id="43"/>
     </w:p>
     <w:p>
       <w:pPr>
@@ -4497,7 +5395,7 @@
           <w:lang w:val="de-DE"/>
         </w:rPr>
       </w:pPr>
-      <w:bookmarkStart w:id="34" w:name="_Toc513629757"/>
+      <w:bookmarkStart w:id="44" w:name="_Toc515977282"/>
       <w:r>
         <w:rPr>
           <w:rFonts w:eastAsia="Times New Roman"/>
@@ -4505,7 +5403,7 @@
         </w:rPr>
         <w:t>Funktionen</w:t>
       </w:r>
-      <w:bookmarkEnd w:id="34"/>
+      <w:bookmarkEnd w:id="44"/>
     </w:p>
     <w:p>
       <w:pPr>
@@ -4522,15 +5420,16 @@
           <w:lang w:val="de-DE"/>
         </w:rPr>
       </w:pPr>
-      <w:bookmarkStart w:id="35" w:name="_Toc513629758"/>
+      <w:bookmarkStart w:id="45" w:name="_Toc515977283"/>
       <w:r>
         <w:rPr>
           <w:rFonts w:eastAsia="Times New Roman"/>
           <w:lang w:val="de-DE"/>
         </w:rPr>
+        <w:lastRenderedPageBreak/>
         <w:t>Texte</w:t>
       </w:r>
-      <w:bookmarkEnd w:id="35"/>
+      <w:bookmarkEnd w:id="45"/>
     </w:p>
     <w:p>
       <w:pPr>
@@ -4547,7 +5446,7 @@
           <w:lang w:val="de-DE"/>
         </w:rPr>
       </w:pPr>
-      <w:bookmarkStart w:id="36" w:name="_Toc513629759"/>
+      <w:bookmarkStart w:id="46" w:name="_Toc515977284"/>
       <w:r>
         <w:rPr>
           <w:rFonts w:eastAsia="Times New Roman"/>
@@ -4555,7 +5454,7 @@
         </w:rPr>
         <w:t>Bilder</w:t>
       </w:r>
-      <w:bookmarkEnd w:id="36"/>
+      <w:bookmarkEnd w:id="46"/>
     </w:p>
     <w:p>
       <w:pPr>
@@ -4572,7 +5471,7 @@
           <w:lang w:val="de-DE"/>
         </w:rPr>
       </w:pPr>
-      <w:bookmarkStart w:id="37" w:name="_Toc513629760"/>
+      <w:bookmarkStart w:id="47" w:name="_Toc515977285"/>
       <w:r>
         <w:rPr>
           <w:rFonts w:eastAsia="Times New Roman"/>
@@ -4580,7 +5479,7 @@
         </w:rPr>
         <w:t>erneute Evaluation mit Prototyp</w:t>
       </w:r>
-      <w:bookmarkEnd w:id="37"/>
+      <w:bookmarkEnd w:id="47"/>
     </w:p>
     <w:p>
       <w:pPr>
@@ -4590,7 +5489,7 @@
           <w:lang w:val="de-DE"/>
         </w:rPr>
       </w:pPr>
-      <w:bookmarkStart w:id="38" w:name="_Toc513629761"/>
+      <w:bookmarkStart w:id="48" w:name="_Toc515977286"/>
       <w:r>
         <w:rPr>
           <w:rFonts w:eastAsia="Times New Roman"/>
@@ -4598,7 +5497,7 @@
         </w:rPr>
         <w:t>Fazit</w:t>
       </w:r>
-      <w:bookmarkEnd w:id="38"/>
+      <w:bookmarkEnd w:id="48"/>
     </w:p>
     <w:p>
       <w:pPr>
@@ -4791,6 +5690,9 @@
     <w:p>
       <w:pPr>
         <w:pStyle w:val="Kommentartext"/>
+        <w:rPr>
+          <w:lang w:val="de-DE"/>
+        </w:rPr>
       </w:pPr>
       <w:r>
         <w:rPr>
@@ -4800,7 +5702,7 @@
       </w:r>
     </w:p>
   </w:comment>
-  <w:comment w:id="9" w:author="Janna Ti" w:date="2018-05-09T13:57:00Z" w:initials="JT">
+  <w:comment w:id="10" w:author="Janna Ti" w:date="2018-05-09T13:57:00Z" w:initials="JT">
     <w:p>
       <w:pPr>
         <w:pStyle w:val="Kommentartext"/>
@@ -4859,7 +5761,7 @@
       </w:pPr>
     </w:p>
   </w:comment>
-  <w:comment w:id="10" w:author="Janna Ti" w:date="2018-05-09T14:12:00Z" w:initials="JT">
+  <w:comment w:id="11" w:author="Janna Ti" w:date="2018-05-09T14:12:00Z" w:initials="JT">
     <w:p>
       <w:pPr>
         <w:pStyle w:val="Kommentartext"/>
@@ -4887,7 +5789,7 @@
       </w:r>
     </w:p>
   </w:comment>
-  <w:comment w:id="11" w:author="Janna Ti" w:date="2018-05-09T14:33:00Z" w:initials="JT">
+  <w:comment w:id="12" w:author="Janna Ti" w:date="2018-05-09T14:33:00Z" w:initials="JT">
     <w:p>
       <w:pPr>
         <w:pStyle w:val="Kommentartext"/>
@@ -4915,7 +5817,7 @@
       </w:r>
     </w:p>
   </w:comment>
-  <w:comment w:id="12" w:author="Christina Golla" w:date="2018-05-15T09:44:00Z" w:initials="CG">
+  <w:comment w:id="13" w:author="Christina Golla" w:date="2018-05-15T09:44:00Z" w:initials="CG">
     <w:p>
       <w:pPr>
         <w:pStyle w:val="Kommentartext"/>
@@ -4943,7 +5845,7 @@
       </w:r>
     </w:p>
   </w:comment>
-  <w:comment w:id="13" w:author="Janna Ti" w:date="2018-05-09T14:59:00Z" w:initials="JT">
+  <w:comment w:id="14" w:author="Janna Ti" w:date="2018-05-09T14:59:00Z" w:initials="JT">
     <w:p>
       <w:pPr>
         <w:pStyle w:val="Kommentartext"/>
@@ -4973,7 +5875,7 @@
       </w:pPr>
     </w:p>
   </w:comment>
-  <w:comment w:id="19" w:author="Christina Golla" w:date="2018-05-15T10:16:00Z" w:initials="CG">
+  <w:comment w:id="22" w:author="Christina Golla" w:date="2018-05-15T10:16:00Z" w:initials="CG">
     <w:p>
       <w:pPr>
         <w:pStyle w:val="Kommentartext"/>
@@ -5049,6 +5951,79 @@
           <w:lang w:val="de-DE"/>
         </w:rPr>
       </w:pPr>
+    </w:p>
+  </w:comment>
+  <w:comment w:id="31" w:author="Janna Ti" w:date="2018-06-05T15:38:00Z" w:initials="JT">
+    <w:p>
+      <w:pPr>
+        <w:pStyle w:val="Kommentartext"/>
+        <w:rPr>
+          <w:lang w:val="de-DE"/>
+        </w:rPr>
+      </w:pPr>
+      <w:r>
+        <w:rPr>
+          <w:rStyle w:val="Kommentarzeichen"/>
+        </w:rPr>
+        <w:annotationRef/>
+      </w:r>
+      <w:r>
+        <w:rPr>
+          <w:lang w:val="de-DE"/>
+        </w:rPr>
+        <w:t>Korrekte Daten? Sicher eh nicht</w:t>
+      </w:r>
+      <w:r>
+        <w:rPr>
+          <w:lang w:val="de-DE"/>
+        </w:rPr>
+        <w:t>…</w:t>
+      </w:r>
+    </w:p>
+    <w:p>
+      <w:pPr>
+        <w:pStyle w:val="Kommentartext"/>
+        <w:rPr>
+          <w:lang w:val="de-DE"/>
+        </w:rPr>
+      </w:pPr>
+    </w:p>
+  </w:comment>
+  <w:comment w:id="32" w:author="Janna Ti" w:date="2018-06-05T16:10:00Z" w:initials="JT">
+    <w:p>
+      <w:pPr>
+        <w:pStyle w:val="Kommentartext"/>
+      </w:pPr>
+      <w:r>
+        <w:rPr>
+          <w:rStyle w:val="Kommentarzeichen"/>
+        </w:rPr>
+        <w:annotationRef/>
+      </w:r>
+      <w:proofErr w:type="spellStart"/>
+      <w:r>
+        <w:t>Ja</w:t>
+      </w:r>
+      <w:proofErr w:type="spellEnd"/>
+      <w:r>
+        <w:t xml:space="preserve">, wo </w:t>
+      </w:r>
+      <w:proofErr w:type="spellStart"/>
+      <w:r>
+        <w:t>denn</w:t>
+      </w:r>
+      <w:proofErr w:type="spellEnd"/>
+      <w:r>
+        <w:t xml:space="preserve"> </w:t>
+      </w:r>
+      <w:proofErr w:type="spellStart"/>
+      <w:r>
+        <w:t>genau</w:t>
+      </w:r>
+      <w:proofErr w:type="spellEnd"/>
+      <w:r>
+        <w:t xml:space="preserve">? </w:t>
+      </w:r>
     </w:p>
   </w:comment>
 </w:comments>
@@ -5065,6 +6040,8 @@
   <w15:commentEx w15:paraId="479C7757" w15:done="0"/>
   <w15:commentEx w15:paraId="4619958C" w15:done="0"/>
   <w15:commentEx w15:paraId="6B00F54D" w15:done="0"/>
+  <w15:commentEx w15:paraId="239A6069" w15:done="0"/>
+  <w15:commentEx w15:paraId="0E617128" w15:done="0"/>
 </w15:commentsEx>
 </file>
 
@@ -5079,6 +6056,8 @@
   <w16cid:commentId w16cid:paraId="479C7757" w16cid:durableId="1EA52A68"/>
   <w16cid:commentId w16cid:paraId="4619958C" w16cid:durableId="1E9D8B4A"/>
   <w16cid:commentId w16cid:paraId="6B00F54D" w16cid:durableId="1EA53215"/>
+  <w16cid:commentId w16cid:paraId="239A6069" w16cid:durableId="1EC12CFF"/>
+  <w16cid:commentId w16cid:paraId="0E617128" w16cid:durableId="1EC1347E"/>
 </w16cid:commentsIds>
 </file>
 
@@ -6367,6 +7346,13 @@
   <w:style w:type="paragraph" w:default="1" w:styleId="Standard">
     <w:name w:val="Normal"/>
     <w:qFormat/>
+    <w:rsid w:val="00F715C3"/>
+    <w:pPr>
+      <w:spacing w:line="360" w:lineRule="auto"/>
+    </w:pPr>
+    <w:rPr>
+      <w:sz w:val="24"/>
+    </w:rPr>
   </w:style>
   <w:style w:type="paragraph" w:styleId="berschrift1">
     <w:name w:val="heading 1"/>
@@ -6429,7 +7415,6 @@
     <w:rPr>
       <w:rFonts w:asciiTheme="majorHAnsi" w:eastAsiaTheme="majorEastAsia" w:hAnsiTheme="majorHAnsi" w:cstheme="majorBidi"/>
       <w:color w:val="1F3763" w:themeColor="accent1" w:themeShade="7F"/>
-      <w:sz w:val="24"/>
       <w:szCs w:val="24"/>
     </w:rPr>
   </w:style>
@@ -6880,7 +7865,7 @@
     <w:charset w:val="00"/>
     <w:family w:val="swiss"/>
     <w:pitch w:val="variable"/>
-    <w:sig w:usb0="E0002AFF" w:usb1="C000247B" w:usb2="00000009" w:usb3="00000000" w:csb0="000001FF" w:csb1="00000000"/>
+    <w:sig w:usb0="E0002AFF" w:usb1="4000ACFF" w:usb2="00000001" w:usb3="00000000" w:csb0="000001FF" w:csb1="00000000"/>
   </w:font>
   <w:font w:name="Courier New">
     <w:panose1 w:val="02070309020205020404"/>
@@ -6894,7 +7879,7 @@
     <w:charset w:val="00"/>
     <w:family w:val="roman"/>
     <w:pitch w:val="variable"/>
-    <w:sig w:usb0="E0002EFF" w:usb1="C000785B" w:usb2="00000009" w:usb3="00000000" w:csb0="000001FF" w:csb1="00000000"/>
+    <w:sig w:usb0="E0002AFF" w:usb1="C0007843" w:usb2="00000009" w:usb3="00000000" w:csb0="000001FF" w:csb1="00000000"/>
   </w:font>
   <w:font w:name="Wingdings">
     <w:panose1 w:val="05000000000000000000"/>
@@ -6915,7 +7900,7 @@
     <w:charset w:val="00"/>
     <w:family w:val="swiss"/>
     <w:pitch w:val="variable"/>
-    <w:sig w:usb0="E0002AFF" w:usb1="C000247B" w:usb2="00000009" w:usb3="00000000" w:csb0="000001FF" w:csb1="00000000"/>
+    <w:sig w:usb0="A0002AEF" w:usb1="4000207B" w:usb2="00000000" w:usb3="00000000" w:csb0="000001FF" w:csb1="00000000"/>
   </w:font>
   <w:font w:name="Yu Gothic Light">
     <w:altName w:val="游ゴシック Light"/>
@@ -6962,6 +7947,13 @@
     <w:pitch w:val="variable"/>
     <w:sig w:usb0="00000003" w:usb1="02000000" w:usb2="00000000" w:usb3="00000000" w:csb0="00000001" w:csb1="00000000"/>
   </w:font>
+  <w:font w:name="Comic Sans MS">
+    <w:panose1 w:val="030F0702030302020204"/>
+    <w:charset w:val="00"/>
+    <w:family w:val="script"/>
+    <w:pitch w:val="variable"/>
+    <w:sig w:usb0="00000287" w:usb1="00000013" w:usb2="00000000" w:usb3="00000000" w:csb0="0000009F" w:csb1="00000000"/>
+  </w:font>
 </w:fonts>
 </file>
 
@@ -6984,6 +7976,7 @@
     <w:rsid w:val="007D5A1C"/>
     <w:rsid w:val="00976DF1"/>
     <w:rsid w:val="00BA66CE"/>
+    <w:rsid w:val="00E802E1"/>
     <w:rsid w:val="00FA695D"/>
   </w:rsids>
   <m:mathPr>
@@ -7762,7 +8755,7 @@
 </file>
 
 <file path=customXml/itemProps1.xml><?xml version="1.0" encoding="utf-8"?>
-<ds:datastoreItem xmlns:ds="http://schemas.openxmlformats.org/officeDocument/2006/customXml" ds:itemID="{E4285282-0E91-4EDD-863D-B5840ED2246B}">
+<ds:datastoreItem xmlns:ds="http://schemas.openxmlformats.org/officeDocument/2006/customXml" ds:itemID="{50BA660C-2AE8-4E8C-9D80-B2D1E25FFE22}">
   <ds:schemaRefs>
     <ds:schemaRef ds:uri="http://schemas.openxmlformats.org/officeDocument/2006/bibliography"/>
   </ds:schemaRefs>

</xml_diff>

<commit_message>
Finalized Interaktivitaet and Medienkompetenz. Am sad and angry, will read it tomorrow...
</commit_message>
<xml_diff>
--- a/ausarbeitung/Ausarbeitung.docx
+++ b/ausarbeitung/Ausarbeitung.docx
@@ -3266,6 +3266,18 @@
           </w:hyperlink>
         </w:p>
         <w:p>
+          <w:pPr>
+            <w:sectPr>
+              <w:footerReference w:type="default" r:id="rId8"/>
+              <w:footerReference w:type="first" r:id="rId9"/>
+              <w:pgSz w:w="11906" w:h="16838"/>
+              <w:pgMar w:top="1440" w:right="1440" w:bottom="1440" w:left="1440" w:header="708" w:footer="708" w:gutter="0"/>
+              <w:pgNumType w:start="0"/>
+              <w:cols w:space="708"/>
+              <w:titlePg/>
+              <w:docGrid w:linePitch="360"/>
+            </w:sectPr>
+          </w:pPr>
           <w:r>
             <w:rPr>
               <w:b/>
@@ -3285,12 +3297,6 @@
           <w:lang w:val="de-DE"/>
         </w:rPr>
       </w:pPr>
-      <w:r>
-        <w:rPr>
-          <w:lang w:val="de-DE"/>
-        </w:rPr>
-        <w:br w:type="page"/>
-      </w:r>
       <w:bookmarkStart w:id="0" w:name="_Toc516487969"/>
       <w:r>
         <w:rPr>
@@ -3323,14 +3329,7 @@
           <w:rFonts w:eastAsia="Times New Roman"/>
           <w:lang w:val="de-DE"/>
         </w:rPr>
-        <w:t xml:space="preserve">Definitionen &amp; </w:t>
-      </w:r>
-      <w:r>
-        <w:rPr>
-          <w:rFonts w:eastAsia="Times New Roman"/>
-          <w:lang w:val="de-DE"/>
-        </w:rPr>
-        <w:t>Forschungsstand</w:t>
+        <w:t>Definitionen &amp; Forschungsstand</w:t>
       </w:r>
       <w:bookmarkEnd w:id="1"/>
     </w:p>
@@ -3399,6 +3398,7 @@
         </w:rPr>
       </w:pPr>
       <w:bookmarkStart w:id="3" w:name="_Toc516487972"/>
+      <w:commentRangeStart w:id="4"/>
       <w:r>
         <w:rPr>
           <w:rStyle w:val="berschrift2Zchn"/>
@@ -3420,206 +3420,59 @@
         <w:t xml:space="preserve"> (Fokus auf Vorschulalter)</w:t>
       </w:r>
       <w:bookmarkEnd w:id="3"/>
-    </w:p>
-    <w:p>
-      <w:pPr>
-        <w:rPr>
-          <w:lang w:val="de-DE"/>
-        </w:rPr>
-      </w:pPr>
-      <w:r>
-        <w:rPr>
-          <w:lang w:val="de-DE"/>
-        </w:rPr>
-        <w:t xml:space="preserve">Dieter </w:t>
-      </w:r>
-      <w:r>
-        <w:rPr>
-          <w:lang w:val="de-DE"/>
-        </w:rPr>
-        <w:t xml:space="preserve">Baacke reicht </w:t>
-      </w:r>
-      <w:r>
-        <w:rPr>
-          <w:lang w:val="de-DE"/>
-        </w:rPr>
-        <w:t xml:space="preserve">im Grunde hier aus: unterscheidet zwischen Medienkritik, -kunde, -nutzung und -gestaltung, kurz erklären, </w:t>
+      <w:commentRangeEnd w:id="4"/>
+      <w:r>
+        <w:rPr>
+          <w:rStyle w:val="Kommentarzeichen"/>
+          <w:rFonts w:asciiTheme="minorHAnsi" w:eastAsiaTheme="minorHAnsi" w:hAnsiTheme="minorHAnsi" w:cstheme="minorBidi"/>
+          <w:color w:val="auto"/>
+        </w:rPr>
+        <w:commentReference w:id="4"/>
+      </w:r>
+    </w:p>
+    <w:p>
+      <w:pPr>
+        <w:rPr>
+          <w:lang w:val="de-DE"/>
+        </w:rPr>
+      </w:pPr>
+      <w:r>
+        <w:rPr>
+          <w:lang w:val="de-DE"/>
+        </w:rPr>
+        <w:t xml:space="preserve">Besonders geprägt hat den Begriff der Medienkompetenz Dieter Baacke. Er </w:t>
+      </w:r>
+      <w:r>
+        <w:rPr>
+          <w:lang w:val="de-DE"/>
+        </w:rPr>
+        <w:t xml:space="preserve">unterteilt </w:t>
+      </w:r>
+      <w:r>
+        <w:rPr>
+          <w:lang w:val="de-DE"/>
+        </w:rPr>
+        <w:t>ihn</w:t>
+      </w:r>
+      <w:r>
+        <w:rPr>
+          <w:lang w:val="de-DE"/>
+        </w:rPr>
+        <w:t xml:space="preserve"> in vier Kategorien: Medienkritik, Medienkunde auf der einen, Mediennutzung und Mediengestaltung auf der anderen Seite. Ist also von einem medienkompetenten Menschen die Rede, so kann er Medien erst einmal zu analysieren und die Erkenntnisse zu reflektieren, sowie ethisch einzuordnen. Weiterhin verfügt die Person über Wissen über Medien, einerseits rein informativ, andererseits auch insofern, als dass sie verschiedene Medien anwenden und für sich nutzen kann. Diese beiden Aspekte der Medienkompetenz, Medienkritik und Medienkunde, können unter dem Stichwort der Vermittlung zusammengefasst werden. Dem gegenüber stehen die Themen der Zielorientierung mit ebenfalls zwei Kategorien: Mediennutzung und -gestaltung. Die Mediennutzung eines medienkompetenten </w:t>
       </w:r>
       <w:proofErr w:type="spellStart"/>
       <w:r>
         <w:rPr>
           <w:lang w:val="de-DE"/>
         </w:rPr>
-        <w:t>jaye</w:t>
+        <w:t>Menschens</w:t>
       </w:r>
       <w:proofErr w:type="spellEnd"/>
       <w:r>
         <w:rPr>
           <w:lang w:val="de-DE"/>
         </w:rPr>
-        <w:t xml:space="preserve">, fertig. </w:t>
-      </w:r>
-    </w:p>
-    <w:p>
-      <w:pPr>
-        <w:rPr>
-          <w:lang w:val="de-DE"/>
-        </w:rPr>
-      </w:pPr>
-      <w:r>
-        <w:rPr>
-          <w:lang w:val="de-DE"/>
-        </w:rPr>
-        <w:t xml:space="preserve">Hier auch wichtig: Aggressiv draufhauen, dass seit den 70ern jeder predigt, wie wichtig es ist, auf die Digitalisierung einzugehen, weil diese kommt, egal, wie wir das finden. Überleitung zur Umfrage, wo sich trotzdem noch alle wehren und neue Medien </w:t>
-      </w:r>
-      <w:proofErr w:type="gramStart"/>
-      <w:r>
-        <w:rPr>
-          <w:lang w:val="de-DE"/>
-        </w:rPr>
-        <w:t>extrem klein</w:t>
-      </w:r>
-      <w:proofErr w:type="gramEnd"/>
-      <w:r>
-        <w:rPr>
-          <w:lang w:val="de-DE"/>
-        </w:rPr>
-        <w:t xml:space="preserve"> rede</w:t>
-      </w:r>
-      <w:r>
-        <w:rPr>
-          <w:lang w:val="de-DE"/>
-        </w:rPr>
-        <w:t>n</w:t>
-      </w:r>
-    </w:p>
-    <w:p>
-      <w:pPr>
-        <w:rPr>
-          <w:lang w:val="de-DE"/>
-        </w:rPr>
-      </w:pPr>
-      <w:r>
-        <w:rPr>
-          <w:lang w:val="de-DE"/>
-        </w:rPr>
-        <w:t>„Der Begriff ist deshalb schwerwiegend</w:t>
-      </w:r>
-      <w:r>
-        <w:rPr>
-          <w:lang w:val="de-DE"/>
-        </w:rPr>
-        <w:t xml:space="preserve">, weil er eine anthropologische Voraussetzung und </w:t>
-      </w:r>
-      <w:proofErr w:type="spellStart"/>
-      <w:r>
-        <w:rPr>
-          <w:lang w:val="de-DE"/>
-        </w:rPr>
-        <w:t>geichzeitig</w:t>
-      </w:r>
-      <w:proofErr w:type="spellEnd"/>
-      <w:r>
-        <w:rPr>
-          <w:lang w:val="de-DE"/>
-        </w:rPr>
-        <w:t xml:space="preserve"> einen Zielwert für die Medienpädagogik formuliert. Die Voraussetzung besteht in der Annahme, </w:t>
-      </w:r>
-      <w:proofErr w:type="spellStart"/>
-      <w:r>
-        <w:rPr>
-          <w:lang w:val="de-DE"/>
-        </w:rPr>
-        <w:t>daß</w:t>
-      </w:r>
-      <w:proofErr w:type="spellEnd"/>
-      <w:r>
-        <w:rPr>
-          <w:lang w:val="de-DE"/>
-        </w:rPr>
-        <w:t xml:space="preserve"> (sic!) alle Menschen kompetente Lebewesen sind und damit ihre Kompetenz umfassend gefördert werden müsse; der Zielwert besteht in der Förderung dieser Ausstattung.“ </w:t>
-      </w:r>
-      <w:sdt>
-        <w:sdtPr>
-          <w:rPr>
-            <w:lang w:val="de-DE"/>
-          </w:rPr>
-          <w:id w:val="406190204"/>
-          <w:citation/>
-        </w:sdtPr>
-        <w:sdtContent>
-          <w:r>
-            <w:rPr>
-              <w:lang w:val="de-DE"/>
-            </w:rPr>
-            <w:fldChar w:fldCharType="begin"/>
-          </w:r>
-          <w:r>
-            <w:rPr>
-              <w:lang w:val="de-DE"/>
-            </w:rPr>
-            <w:instrText xml:space="preserve">CITATION Baa96 \p 96 \l 1031 </w:instrText>
-          </w:r>
-          <w:r>
-            <w:rPr>
-              <w:lang w:val="de-DE"/>
-            </w:rPr>
-            <w:fldChar w:fldCharType="separate"/>
-          </w:r>
-          <w:r>
-            <w:rPr>
-              <w:noProof/>
-              <w:lang w:val="de-DE"/>
-            </w:rPr>
-            <w:t>(Baacke, 1996, S. 96)</w:t>
-          </w:r>
-          <w:r>
-            <w:rPr>
-              <w:lang w:val="de-DE"/>
-            </w:rPr>
-            <w:fldChar w:fldCharType="end"/>
-          </w:r>
-        </w:sdtContent>
-      </w:sdt>
-    </w:p>
-    <w:p>
-      <w:pPr>
-        <w:rPr>
-          <w:lang w:val="de-DE"/>
-        </w:rPr>
-      </w:pPr>
-      <w:r>
-        <w:rPr>
-          <w:lang w:val="de-DE"/>
-        </w:rPr>
-        <w:t xml:space="preserve">Ganz konkret: Der Begriff unterteilt sich in vier Kategorien: Medienkritik, Medienkunde auf der einen, Mediennutzung und Mediengestaltung auf der anderen Seite. Ist also von einem medienkompetenten Menschen die Rede, so kann er Medien erst einmal zu analysieren und die Erkenntnisse zu reflektieren, sowie ethisch einzuordnen. Weiterhin verfügt die Person über Wissen über Medien, einerseits rein informativ, andererseits auch insofern, als dass sie verschiedene Medien anwenden und für sich nutzen kann. Diese beiden Aspekte der </w:t>
-      </w:r>
-      <w:r>
-        <w:rPr>
-          <w:lang w:val="de-DE"/>
-        </w:rPr>
-        <w:lastRenderedPageBreak/>
-        <w:t xml:space="preserve">Medienkompetenz, Medienkritik und Medienkunde, können unter dem Stichwort der Vermittlung zusammengefasst werden. Dem gegenüber stehen die Themen der Zielorientierung mit ebenfalls zwei Kategorien: Mediennutzung und -gestaltung. Die Mediennutzung eines medienkompetenten </w:t>
-      </w:r>
-      <w:proofErr w:type="spellStart"/>
-      <w:r>
-        <w:rPr>
-          <w:lang w:val="de-DE"/>
-        </w:rPr>
-        <w:t>Menschens</w:t>
-      </w:r>
-      <w:proofErr w:type="spellEnd"/>
-      <w:r>
-        <w:rPr>
-          <w:lang w:val="de-DE"/>
-        </w:rPr>
-        <w:t xml:space="preserve"> ist nicht nur rezeptiv, also anwendend, sondern auch interaktiv und daher in gewisser Weise anbietend. Diese Interaktivität führt direkt zur Mediengestaltung</w:t>
-      </w:r>
-      <w:r>
-        <w:rPr>
-          <w:lang w:val="de-DE"/>
-        </w:rPr>
-        <w:t xml:space="preserve">, in welcher ein bestehendes Medium in innovativer Weise weiterentwickelt wird oder mit etwas Bestehendem in kreativer Weise gearbeitet wird, um beispielsweise eine ästhetisch neue Variante zu schaffen </w:t>
+        <w:t xml:space="preserve"> ist nicht nur rezeptiv, also anwendend, sondern auch interaktiv und daher in gewisser Weise anbietend. Diese Interaktivität führt direkt zur Mediengestaltung, in welcher ein bestehendes Medium in innovativer Weise weiterentwickelt wird oder mit etwas Bestehendem in kreativer Weise gearbeitet wird, um beispielsweise eine ästhetisch neue Variante zu schaffen </w:t>
       </w:r>
       <w:sdt>
         <w:sdtPr>
@@ -3694,7 +3547,14 @@
         <w:rPr>
           <w:lang w:val="de-DE"/>
         </w:rPr>
-        <w:t xml:space="preserve"> in ihrer Betrachtung des Begriffs dar, denn „Medien bilden Meinungen, wo doch der Bürger das Recht auf seine eigene und freie Meinung“ haben sollte </w:t>
+        <w:t xml:space="preserve"> in ihrer Betrachtung des Begriffs dar, denn „Medien bilden Meinungen, wo doch der Bürger </w:t>
+      </w:r>
+      <w:r>
+        <w:rPr>
+          <w:lang w:val="de-DE"/>
+        </w:rPr>
+        <w:lastRenderedPageBreak/>
+        <w:t xml:space="preserve">das Recht auf seine eigene und freie Meinung“ haben sollte </w:t>
       </w:r>
       <w:sdt>
         <w:sdtPr>
@@ -3742,13 +3602,7 @@
         <w:rPr>
           <w:lang w:val="de-DE"/>
         </w:rPr>
-        <w:t xml:space="preserve">. Dafür ist aber die bewusste und kompetente Auseinandersetzung mit Medien notwendig, die oben beschriebene Form von Medienkompetenz ermöglicht erst die Findung einer eigenen Meinung. </w:t>
-      </w:r>
-      <w:r>
-        <w:rPr>
-          <w:lang w:val="de-DE"/>
-        </w:rPr>
-        <w:t xml:space="preserve">Bei Aufenanger bedeutet Medienkompetenz zusätzlich als Fähigkeit, „sich in einer durch Medien geprägten Welt zurechtzufinden und zu handeln“ </w:t>
+        <w:t xml:space="preserve">. Dafür ist aber die bewusste und kompetente Auseinandersetzung mit Medien notwendig, die oben beschriebene Form von Medienkompetenz ermöglicht erst die Findung einer eigenen Meinung. Bei Aufenanger bedeutet Medienkompetenz zusätzlich als Fähigkeit, „sich in einer durch Medien geprägten Welt zurechtzufinden und zu handeln“ </w:t>
       </w:r>
       <w:sdt>
         <w:sdtPr>
@@ -3798,25 +3652,31 @@
         </w:rPr>
         <w:t xml:space="preserve">. </w:t>
       </w:r>
-    </w:p>
-    <w:p>
-      <w:pPr>
-        <w:rPr>
-          <w:lang w:val="de-DE"/>
-        </w:rPr>
-      </w:pPr>
-      <w:r>
-        <w:rPr>
-          <w:lang w:val="de-DE"/>
-        </w:rPr>
-        <w:t xml:space="preserve">„Medien-Wirtschaftsförderung und Medien-Technikförderung vorausgesetzt, soll Medienkompetenz den Nutzer befähigen, die neuen Möglichkeiten der Informationsverarbeitung auch souverän handhaben zu können.“ </w:t>
+      <w:r>
+        <w:rPr>
+          <w:lang w:val="de-DE"/>
+        </w:rPr>
+        <w:t xml:space="preserve"> </w:t>
+      </w:r>
+    </w:p>
+    <w:p>
+      <w:pPr>
+        <w:rPr>
+          <w:lang w:val="de-DE"/>
+        </w:rPr>
+      </w:pPr>
+      <w:r>
+        <w:rPr>
+          <w:lang w:val="de-DE"/>
+        </w:rPr>
+        <w:t xml:space="preserve">Baacke sieht die Medienkompetenz klar verknüpft mit der Frage nach Erziehung und Bildung in dem Sinne, dass jede Überlegung über Medienkompetenz auch immer danach fragen muss, wie diese zu vermitteln wäre. Deswegen ist für ihn sowohl ein Thema, das im Schul- und Bildungswesen zu diskutieren ist, aber auch klar im außerschulischen Bereich umgesetzt werden muss. Das wiederum bedeutet, dass eine wirtschaftliche und technische Förderung von Medien notwendig ist, um auszuschließen, dass privilegierte Mitglieder der Gesellschaft viel mehr von ihrer Medienkompetenz profitieren und so eine größere Wissenskluft aufgrund von unterschiedlichen Zugängen zu vor allem neuen Medien entsteht </w:t>
       </w:r>
       <w:sdt>
         <w:sdtPr>
           <w:rPr>
             <w:lang w:val="de-DE"/>
           </w:rPr>
-          <w:id w:val="-1750108618"/>
+          <w:id w:val="-1920405953"/>
           <w:citation/>
         </w:sdtPr>
         <w:sdtContent>
@@ -3830,7 +3690,7 @@
             <w:rPr>
               <w:lang w:val="de-DE"/>
             </w:rPr>
-            <w:instrText xml:space="preserve">CITATION Baa96 \p 98 \l 1031 </w:instrText>
+            <w:instrText xml:space="preserve">CITATION Baa96 \p 98-102 \n  \t  \l 1031 </w:instrText>
           </w:r>
           <w:r>
             <w:rPr>
@@ -3843,7 +3703,7 @@
               <w:noProof/>
               <w:lang w:val="de-DE"/>
             </w:rPr>
-            <w:t>(Baacke, 1996, S. 98)</w:t>
+            <w:t>(1996, S. 98-102)</w:t>
           </w:r>
           <w:r>
             <w:rPr>
@@ -3853,39 +3713,1006 @@
           </w:r>
         </w:sdtContent>
       </w:sdt>
-    </w:p>
-    <w:p>
-      <w:pPr>
-        <w:rPr>
-          <w:lang w:val="de-DE"/>
-        </w:rPr>
-      </w:pPr>
-      <w:r>
-        <w:rPr>
-          <w:lang w:val="de-DE"/>
-        </w:rPr>
-        <w:t xml:space="preserve">„Diese Dimensionen von ‚Erziehung‘ (im weitgefassten Sinn) und ‚Bildung‘ sind ‚Medienkompetenz‘ einzudenken. Wer von Medienkompetenz redet, </w:t>
-      </w:r>
+      <w:r>
+        <w:rPr>
+          <w:lang w:val="de-DE"/>
+        </w:rPr>
+        <w:t xml:space="preserve">. </w:t>
+      </w:r>
+    </w:p>
+    <w:p>
+      <w:pPr>
+        <w:spacing w:after="0" w:line="240" w:lineRule="auto"/>
+        <w:textAlignment w:val="baseline"/>
+        <w:rPr>
+          <w:rStyle w:val="berschrift2Zchn"/>
+          <w:lang w:val="de-DE"/>
+        </w:rPr>
+      </w:pPr>
+    </w:p>
+    <w:p>
+      <w:pPr>
+        <w:pStyle w:val="berschrift3"/>
+        <w:rPr>
+          <w:lang w:val="de-DE"/>
+        </w:rPr>
+      </w:pPr>
+      <w:bookmarkStart w:id="5" w:name="_Toc516487973"/>
+      <w:r>
+        <w:rPr>
+          <w:rStyle w:val="berschrift2Zchn"/>
+          <w:color w:val="1F3763" w:themeColor="accent1" w:themeShade="7F"/>
+          <w:sz w:val="24"/>
+          <w:szCs w:val="24"/>
+          <w:lang w:val="de-DE"/>
+        </w:rPr>
+        <w:t>„Interaktion“</w:t>
+      </w:r>
+      <w:r>
+        <w:rPr>
+          <w:lang w:val="de-DE"/>
+        </w:rPr>
+        <w:t xml:space="preserve"> (um als Kriterium verwenden zu können)</w:t>
+      </w:r>
+      <w:bookmarkEnd w:id="5"/>
+    </w:p>
+    <w:p>
+      <w:pPr>
+        <w:spacing w:after="0" w:line="240" w:lineRule="auto"/>
+        <w:textAlignment w:val="baseline"/>
+        <w:rPr>
+          <w:rFonts w:eastAsia="Times New Roman" w:cs="Times New Roman"/>
+          <w:color w:val="000000"/>
+          <w:lang w:val="de-DE"/>
+        </w:rPr>
+      </w:pPr>
+    </w:p>
+    <w:p>
+      <w:pPr>
+        <w:rPr>
+          <w:lang w:val="de-DE" w:eastAsia="en-GB"/>
+        </w:rPr>
+      </w:pPr>
+      <w:r>
+        <w:rPr>
+          <w:lang w:val="de-DE" w:eastAsia="en-GB"/>
+        </w:rPr>
+        <w:t xml:space="preserve">Interaktion ist ein Begriff, der von verschiedenen Fachrichtungen durchaus unterschiedlich verstanden wird. Zum Zweck </w:t>
+      </w:r>
+      <w:r>
+        <w:rPr>
+          <w:lang w:val="de-DE" w:eastAsia="en-GB"/>
+        </w:rPr>
+        <w:t>dieser</w:t>
+      </w:r>
+      <w:r>
+        <w:rPr>
+          <w:lang w:val="de-DE" w:eastAsia="en-GB"/>
+        </w:rPr>
+        <w:t xml:space="preserve"> Arbeit soll die hier dargestellte Definition angenommen werden, nach der Interaktion immer dann vorliegt, wenn eine Anwendung „</w:t>
+      </w:r>
+      <w:r>
+        <w:rPr>
+          <w:lang w:val="de-DE" w:eastAsia="en-GB"/>
+        </w:rPr>
+        <w:t>eine Beteiligung von Benutzern zulässt</w:t>
+      </w:r>
+      <w:r>
+        <w:rPr>
+          <w:lang w:val="de-DE" w:eastAsia="en-GB"/>
+        </w:rPr>
+        <w:t>“</w:t>
+      </w:r>
+      <w:commentRangeStart w:id="6"/>
+      <w:commentRangeStart w:id="7"/>
+      <w:commentRangeStart w:id="8"/>
+      <w:r>
+        <w:rPr>
+          <w:lang w:val="de-DE" w:eastAsia="en-GB"/>
+        </w:rPr>
+        <w:t>, wie es Britta Neitzel beschreibt</w:t>
+      </w:r>
+      <w:commentRangeEnd w:id="6"/>
+      <w:r>
+        <w:rPr>
+          <w:rStyle w:val="Kommentarzeichen"/>
+        </w:rPr>
+        <w:commentReference w:id="6"/>
+      </w:r>
+      <w:commentRangeEnd w:id="7"/>
+      <w:r>
+        <w:rPr>
+          <w:lang w:val="de-DE" w:eastAsia="en-GB"/>
+        </w:rPr>
+        <w:t xml:space="preserve"> </w:t>
+      </w:r>
+      <w:r>
+        <w:rPr>
+          <w:rStyle w:val="Kommentarzeichen"/>
+        </w:rPr>
+        <w:commentReference w:id="7"/>
+      </w:r>
+      <w:commentRangeEnd w:id="8"/>
+      <w:r>
+        <w:rPr>
+          <w:lang w:val="de-DE" w:eastAsia="en-GB"/>
+        </w:rPr>
+        <w:t xml:space="preserve"> </w:t>
+      </w:r>
+      <w:sdt>
+        <w:sdtPr>
+          <w:rPr>
+            <w:lang w:val="de-DE" w:eastAsia="en-GB"/>
+          </w:rPr>
+          <w:id w:val="265895305"/>
+          <w:citation/>
+        </w:sdtPr>
+        <w:sdtContent>
+          <w:r>
+            <w:rPr>
+              <w:lang w:val="de-DE" w:eastAsia="en-GB"/>
+            </w:rPr>
+            <w:fldChar w:fldCharType="begin"/>
+          </w:r>
+          <w:r>
+            <w:rPr>
+              <w:lang w:val="de-DE" w:eastAsia="en-GB"/>
+            </w:rPr>
+            <w:instrText xml:space="preserve">CITATION Nei12 \p 80 \n  \t  \l 1031 </w:instrText>
+          </w:r>
+          <w:r>
+            <w:rPr>
+              <w:lang w:val="de-DE" w:eastAsia="en-GB"/>
+            </w:rPr>
+            <w:fldChar w:fldCharType="separate"/>
+          </w:r>
+          <w:r>
+            <w:rPr>
+              <w:noProof/>
+              <w:lang w:val="de-DE" w:eastAsia="en-GB"/>
+            </w:rPr>
+            <w:t>(2012, S. 80)</w:t>
+          </w:r>
+          <w:r>
+            <w:rPr>
+              <w:lang w:val="de-DE" w:eastAsia="en-GB"/>
+            </w:rPr>
+            <w:fldChar w:fldCharType="end"/>
+          </w:r>
+        </w:sdtContent>
+      </w:sdt>
+      <w:r>
+        <w:rPr>
+          <w:rStyle w:val="Kommentarzeichen"/>
+          <w:lang w:val="de-DE"/>
+        </w:rPr>
+        <w:t xml:space="preserve"> </w:t>
+      </w:r>
+      <w:r>
+        <w:rPr>
+          <w:rStyle w:val="Kommentarzeichen"/>
+        </w:rPr>
+        <w:commentReference w:id="8"/>
+      </w:r>
+      <w:r>
+        <w:rPr>
+          <w:lang w:val="de-DE" w:eastAsia="en-GB"/>
+        </w:rPr>
+        <w:t xml:space="preserve">. Wie genau diese Beteiligung aussieht, ist dabei offen. </w:t>
+      </w:r>
+    </w:p>
+    <w:p>
+      <w:pPr>
+        <w:rPr>
+          <w:lang w:val="de-DE" w:eastAsia="en-GB"/>
+        </w:rPr>
+      </w:pPr>
+      <w:r>
+        <w:rPr>
+          <w:lang w:val="de-DE" w:eastAsia="en-GB"/>
+        </w:rPr>
+        <w:t>Wichtig ist aber, dass der Interagierende „</w:t>
+      </w:r>
+      <w:r>
+        <w:rPr>
+          <w:lang w:val="de-DE" w:eastAsia="en-GB"/>
+        </w:rPr>
+        <w:t>bestimmte Tasten drücken, Analogregler schieben und drehen oder Bewegungssensoren aktivieren</w:t>
+      </w:r>
+      <w:r>
+        <w:rPr>
+          <w:lang w:val="de-DE" w:eastAsia="en-GB"/>
+        </w:rPr>
+        <w:t>“ muss</w:t>
+      </w:r>
+      <w:r>
+        <w:rPr>
+          <w:lang w:val="de-DE" w:eastAsia="en-GB"/>
+        </w:rPr>
+        <w:t>, wie Jochen Venus es beschreibt</w:t>
+      </w:r>
+      <w:r>
+        <w:rPr>
+          <w:lang w:val="de-DE" w:eastAsia="en-GB"/>
+        </w:rPr>
+        <w:t xml:space="preserve"> </w:t>
+      </w:r>
+      <w:sdt>
+        <w:sdtPr>
+          <w:rPr>
+            <w:lang w:val="de-DE" w:eastAsia="en-GB"/>
+          </w:rPr>
+          <w:id w:val="76407572"/>
+          <w:citation/>
+        </w:sdtPr>
+        <w:sdtContent>
+          <w:r>
+            <w:rPr>
+              <w:lang w:val="de-DE" w:eastAsia="en-GB"/>
+            </w:rPr>
+            <w:fldChar w:fldCharType="begin"/>
+          </w:r>
+          <w:r>
+            <w:rPr>
+              <w:lang w:val="de-DE" w:eastAsia="en-GB"/>
+            </w:rPr>
+            <w:instrText xml:space="preserve">CITATION Ven12 \p 117 \n  \t  \l 1031 </w:instrText>
+          </w:r>
+          <w:r>
+            <w:rPr>
+              <w:lang w:val="de-DE" w:eastAsia="en-GB"/>
+            </w:rPr>
+            <w:fldChar w:fldCharType="separate"/>
+          </w:r>
+          <w:r>
+            <w:rPr>
+              <w:noProof/>
+              <w:lang w:val="de-DE" w:eastAsia="en-GB"/>
+            </w:rPr>
+            <w:t>(2012, S. 117)</w:t>
+          </w:r>
+          <w:r>
+            <w:rPr>
+              <w:lang w:val="de-DE" w:eastAsia="en-GB"/>
+            </w:rPr>
+            <w:fldChar w:fldCharType="end"/>
+          </w:r>
+        </w:sdtContent>
+      </w:sdt>
+      <w:r>
+        <w:rPr>
+          <w:lang w:val="de-DE" w:eastAsia="en-GB"/>
+        </w:rPr>
+        <w:t>. Dabei mag das Eingabemedium ein anderes sein al</w:t>
+      </w:r>
+      <w:r>
+        <w:rPr>
+          <w:lang w:val="de-DE" w:eastAsia="en-GB"/>
+        </w:rPr>
+        <w:t>s die hier genannten</w:t>
+      </w:r>
+      <w:r>
+        <w:rPr>
+          <w:lang w:val="de-DE" w:eastAsia="en-GB"/>
+        </w:rPr>
+        <w:t xml:space="preserve">, es muss aber eine Eingabe des Spielers erfolgen und von der Anwendung erkannt werden, sodass auf die Aktion des Spielers eingegangen werden kann. </w:t>
+      </w:r>
+      <w:r>
+        <w:rPr>
+          <w:lang w:val="de-DE" w:eastAsia="en-GB"/>
+        </w:rPr>
+        <w:t xml:space="preserve">Ein modernerer Ansatz heute wäre also eine Wischgeste auf dem Touchscreen eines Smartphones, aber genauso auch das Pressen eines Buttons auf einem Tablet. </w:t>
+      </w:r>
+    </w:p>
+    <w:p>
+      <w:pPr>
+        <w:rPr>
+          <w:rFonts w:eastAsia="Times New Roman" w:cs="Times New Roman"/>
+          <w:color w:val="000000"/>
+          <w:lang w:val="de-DE"/>
+        </w:rPr>
+      </w:pPr>
+      <w:r>
+        <w:rPr>
+          <w:lang w:val="de-DE" w:eastAsia="en-GB"/>
+        </w:rPr>
+        <w:t xml:space="preserve">Auf diese Weise bekommt der Interagierende die Möglichkeit, </w:t>
+      </w:r>
+      <w:r>
+        <w:rPr>
+          <w:rFonts w:eastAsia="Times New Roman" w:cs="Times New Roman"/>
+          <w:color w:val="000000"/>
+          <w:lang w:val="de-DE"/>
+        </w:rPr>
+        <w:t>„</w:t>
+      </w:r>
+      <w:r>
+        <w:rPr>
+          <w:rFonts w:eastAsia="Times New Roman" w:cs="Times New Roman"/>
+          <w:color w:val="000000"/>
+          <w:lang w:val="de-DE"/>
+        </w:rPr>
+        <w:t>in einer spezifischen Situation ein Handelnder zu sein</w:t>
+      </w:r>
+      <w:r>
+        <w:rPr>
+          <w:rFonts w:eastAsia="Times New Roman" w:cs="Times New Roman"/>
+          <w:color w:val="000000"/>
+          <w:lang w:val="de-DE"/>
+        </w:rPr>
+        <w:t xml:space="preserve">“ </w:t>
+      </w:r>
+      <w:sdt>
+        <w:sdtPr>
+          <w:rPr>
+            <w:rFonts w:eastAsia="Times New Roman" w:cs="Times New Roman"/>
+            <w:color w:val="000000"/>
+            <w:lang w:val="de-DE"/>
+          </w:rPr>
+          <w:id w:val="-711349532"/>
+          <w:citation/>
+        </w:sdtPr>
+        <w:sdtContent>
+          <w:r>
+            <w:rPr>
+              <w:rFonts w:eastAsia="Times New Roman" w:cs="Times New Roman"/>
+              <w:color w:val="000000"/>
+              <w:lang w:val="de-DE"/>
+            </w:rPr>
+            <w:fldChar w:fldCharType="begin"/>
+          </w:r>
+          <w:r>
+            <w:rPr>
+              <w:rFonts w:eastAsia="Times New Roman" w:cs="Times New Roman"/>
+              <w:color w:val="000000"/>
+              <w:lang w:val="de-DE"/>
+            </w:rPr>
+            <w:instrText xml:space="preserve">CITATION Ven12 \p 106 \l 1031 </w:instrText>
+          </w:r>
+          <w:r>
+            <w:rPr>
+              <w:rFonts w:eastAsia="Times New Roman" w:cs="Times New Roman"/>
+              <w:color w:val="000000"/>
+              <w:lang w:val="de-DE"/>
+            </w:rPr>
+            <w:fldChar w:fldCharType="separate"/>
+          </w:r>
+          <w:r>
+            <w:rPr>
+              <w:rFonts w:eastAsia="Times New Roman" w:cs="Times New Roman"/>
+              <w:noProof/>
+              <w:color w:val="000000"/>
+              <w:lang w:val="de-DE"/>
+            </w:rPr>
+            <w:t>(Venus, 2012, S. 106)</w:t>
+          </w:r>
+          <w:r>
+            <w:rPr>
+              <w:rFonts w:eastAsia="Times New Roman" w:cs="Times New Roman"/>
+              <w:color w:val="000000"/>
+              <w:lang w:val="de-DE"/>
+            </w:rPr>
+            <w:fldChar w:fldCharType="end"/>
+          </w:r>
+        </w:sdtContent>
+      </w:sdt>
+      <w:r>
+        <w:rPr>
+          <w:rFonts w:eastAsia="Times New Roman" w:cs="Times New Roman"/>
+          <w:color w:val="000000"/>
+          <w:lang w:val="de-DE"/>
+        </w:rPr>
+        <w:t xml:space="preserve"> </w:t>
+      </w:r>
+      <w:r>
+        <w:rPr>
+          <w:rFonts w:eastAsia="Times New Roman" w:cs="Times New Roman"/>
+          <w:color w:val="000000"/>
+          <w:lang w:val="de-DE"/>
+        </w:rPr>
+        <w:t xml:space="preserve">und sich optimalerweise als der Teil </w:t>
+      </w:r>
+      <w:r>
+        <w:rPr>
+          <w:rFonts w:eastAsia="Times New Roman" w:cs="Times New Roman"/>
+          <w:color w:val="000000"/>
+          <w:lang w:val="de-DE"/>
+        </w:rPr>
+        <w:lastRenderedPageBreak/>
+        <w:t>der dargestellten Welt der Anwendung zu sehen</w:t>
+      </w:r>
+      <w:r>
+        <w:rPr>
+          <w:rFonts w:eastAsia="Times New Roman" w:cs="Times New Roman"/>
+          <w:color w:val="000000"/>
+          <w:lang w:val="de-DE"/>
+        </w:rPr>
+        <w:t xml:space="preserve"> </w:t>
+      </w:r>
+      <w:sdt>
+        <w:sdtPr>
+          <w:rPr>
+            <w:rFonts w:eastAsia="Times New Roman" w:cs="Times New Roman"/>
+            <w:color w:val="000000"/>
+            <w:lang w:val="de-DE"/>
+          </w:rPr>
+          <w:id w:val="-1232080423"/>
+          <w:citation/>
+        </w:sdtPr>
+        <w:sdtContent>
+          <w:r>
+            <w:rPr>
+              <w:rFonts w:eastAsia="Times New Roman" w:cs="Times New Roman"/>
+              <w:color w:val="000000"/>
+              <w:lang w:val="de-DE"/>
+            </w:rPr>
+            <w:fldChar w:fldCharType="begin"/>
+          </w:r>
+          <w:r>
+            <w:rPr>
+              <w:rFonts w:eastAsia="Times New Roman" w:cs="Times New Roman"/>
+              <w:color w:val="000000"/>
+              <w:lang w:val="de-DE"/>
+            </w:rPr>
+            <w:instrText xml:space="preserve"> CITATION Rya01 \l 1031 </w:instrText>
+          </w:r>
+          <w:r>
+            <w:rPr>
+              <w:rFonts w:eastAsia="Times New Roman" w:cs="Times New Roman"/>
+              <w:color w:val="000000"/>
+              <w:lang w:val="de-DE"/>
+            </w:rPr>
+            <w:fldChar w:fldCharType="separate"/>
+          </w:r>
+          <w:r>
+            <w:rPr>
+              <w:rFonts w:eastAsia="Times New Roman" w:cs="Times New Roman"/>
+              <w:noProof/>
+              <w:color w:val="000000"/>
+              <w:lang w:val="de-DE"/>
+            </w:rPr>
+            <w:t>(Ryan, 2001)</w:t>
+          </w:r>
+          <w:r>
+            <w:rPr>
+              <w:rFonts w:eastAsia="Times New Roman" w:cs="Times New Roman"/>
+              <w:color w:val="000000"/>
+              <w:lang w:val="de-DE"/>
+            </w:rPr>
+            <w:fldChar w:fldCharType="end"/>
+          </w:r>
+        </w:sdtContent>
+      </w:sdt>
+      <w:r>
+        <w:rPr>
+          <w:rFonts w:eastAsia="Times New Roman" w:cs="Times New Roman"/>
+          <w:color w:val="000000"/>
+          <w:lang w:val="de-DE"/>
+        </w:rPr>
+        <w:t>, was den Begriff unweigerlich mit dem Gedanken der Immersion verknüpft, der hier jedoch nicht von Bedeutung sein soll und daher nicht weiter diskutiert wird.</w:t>
+      </w:r>
+      <w:bookmarkStart w:id="9" w:name="_GoBack"/>
+      <w:bookmarkEnd w:id="9"/>
+    </w:p>
+    <w:p>
+      <w:pPr>
+        <w:pStyle w:val="berschrift2"/>
+        <w:rPr>
+          <w:rFonts w:eastAsia="Times New Roman"/>
+          <w:lang w:val="de-DE"/>
+        </w:rPr>
+      </w:pPr>
+      <w:bookmarkStart w:id="10" w:name="_Toc516487974"/>
+      <w:r>
+        <w:rPr>
+          <w:rFonts w:eastAsia="Times New Roman"/>
+          <w:lang w:val="de-DE"/>
+        </w:rPr>
+        <w:t>Wissenschaftlicher Stand</w:t>
+      </w:r>
+      <w:bookmarkEnd w:id="10"/>
+    </w:p>
+    <w:p>
+      <w:pPr>
+        <w:pStyle w:val="berschrift3"/>
+        <w:rPr>
+          <w:lang w:val="de-DE"/>
+        </w:rPr>
+      </w:pPr>
+      <w:bookmarkStart w:id="11" w:name="_Toc516487975"/>
       <w:proofErr w:type="spellStart"/>
       <w:r>
         <w:rPr>
           <w:lang w:val="de-DE"/>
         </w:rPr>
-        <w:t>muß</w:t>
+        <w:t>Augmented</w:t>
       </w:r>
       <w:proofErr w:type="spellEnd"/>
       <w:r>
         <w:rPr>
           <w:lang w:val="de-DE"/>
         </w:rPr>
-        <w:t xml:space="preserve"> (sic!) also gleichzeitig davon reden, wie diese zu vermitteln sei und wo das Subjekt in seiner sich ausbildenden oder sich ausgebildet habenden Selbstverantwortlichkeit seinen kommunikativen Status bestimmt.“</w:t>
+        <w:t xml:space="preserve"> Reality-Apps</w:t>
+      </w:r>
+      <w:bookmarkEnd w:id="11"/>
+    </w:p>
+    <w:p>
+      <w:pPr>
+        <w:rPr>
+          <w:rFonts w:ascii="Times New Roman" w:eastAsia="Times New Roman" w:hAnsi="Times New Roman" w:cs="Times New Roman"/>
+          <w:sz w:val="25"/>
+          <w:szCs w:val="25"/>
+          <w:lang w:val="de-DE" w:eastAsia="en-GB"/>
+        </w:rPr>
+      </w:pPr>
+      <w:commentRangeStart w:id="12"/>
+      <w:r>
+        <w:rPr>
+          <w:lang w:val="de-DE"/>
+        </w:rPr>
+        <w:t>„</w:t>
+      </w:r>
+      <w:r>
+        <w:rPr>
+          <w:rFonts w:ascii="Times New Roman" w:eastAsia="Times New Roman" w:hAnsi="Times New Roman" w:cs="Times New Roman"/>
+          <w:sz w:val="25"/>
+          <w:szCs w:val="25"/>
+          <w:lang w:val="de-DE" w:eastAsia="en-GB"/>
+        </w:rPr>
+        <w:t xml:space="preserve">Technologien der Virtual und </w:t>
+      </w:r>
+      <w:proofErr w:type="spellStart"/>
+      <w:r>
+        <w:rPr>
+          <w:rFonts w:ascii="Times New Roman" w:eastAsia="Times New Roman" w:hAnsi="Times New Roman" w:cs="Times New Roman"/>
+          <w:sz w:val="25"/>
+          <w:szCs w:val="25"/>
+          <w:lang w:val="de-DE" w:eastAsia="en-GB"/>
+        </w:rPr>
+        <w:t>Augmented</w:t>
+      </w:r>
+      <w:proofErr w:type="spellEnd"/>
+      <w:r>
+        <w:rPr>
+          <w:rFonts w:ascii="Times New Roman" w:eastAsia="Times New Roman" w:hAnsi="Times New Roman" w:cs="Times New Roman"/>
+          <w:sz w:val="25"/>
+          <w:szCs w:val="25"/>
+          <w:lang w:val="de-DE" w:eastAsia="en-GB"/>
+        </w:rPr>
+        <w:t xml:space="preserve"> </w:t>
+      </w:r>
+      <w:proofErr w:type="spellStart"/>
+      <w:r>
+        <w:rPr>
+          <w:rFonts w:ascii="Times New Roman" w:eastAsia="Times New Roman" w:hAnsi="Times New Roman" w:cs="Times New Roman"/>
+          <w:sz w:val="25"/>
+          <w:szCs w:val="25"/>
+          <w:lang w:val="de-DE" w:eastAsia="en-GB"/>
+        </w:rPr>
+        <w:t>Realtiy</w:t>
+      </w:r>
+      <w:proofErr w:type="spellEnd"/>
+      <w:r>
+        <w:rPr>
+          <w:rFonts w:ascii="Times New Roman" w:eastAsia="Times New Roman" w:hAnsi="Times New Roman" w:cs="Times New Roman"/>
+          <w:sz w:val="25"/>
+          <w:szCs w:val="25"/>
+          <w:lang w:val="de-DE" w:eastAsia="en-GB"/>
+        </w:rPr>
+        <w:t xml:space="preserve"> (VR/AR) konnten sich in zahlreichen industriellen Anwendungsfeldern etablieren und unterschiedlichste Anwendungsgebiete finden. Diese Entwicklung wird vor allen Dingen durch aktuelle Entwicklungen von Smartphone- und </w:t>
+      </w:r>
+      <w:proofErr w:type="spellStart"/>
+      <w:r>
+        <w:rPr>
+          <w:rFonts w:ascii="Times New Roman" w:eastAsia="Times New Roman" w:hAnsi="Times New Roman" w:cs="Times New Roman"/>
+          <w:sz w:val="25"/>
+          <w:szCs w:val="25"/>
+          <w:lang w:val="de-DE" w:eastAsia="en-GB"/>
+        </w:rPr>
+        <w:t>Tabletsystemen</w:t>
+      </w:r>
+      <w:proofErr w:type="spellEnd"/>
+      <w:r>
+        <w:rPr>
+          <w:rFonts w:ascii="Times New Roman" w:eastAsia="Times New Roman" w:hAnsi="Times New Roman" w:cs="Times New Roman"/>
+          <w:sz w:val="25"/>
+          <w:szCs w:val="25"/>
+          <w:lang w:val="de-DE" w:eastAsia="en-GB"/>
+        </w:rPr>
+        <w:t xml:space="preserve"> vorangetrieben, die komplexe 3D-Anwendungen in mobilen Anwendungsszenarien unterstützen und die es ermöglichen, unsere reale Umgebung durch multimodale Sensorik zu erkennen, um das reale Umfeld mit der 3D-Datenwelt zu korrelieren”</w:t>
+      </w:r>
+      <w:r>
+        <w:rPr>
+          <w:rFonts w:ascii="Times New Roman" w:eastAsia="Times New Roman" w:hAnsi="Times New Roman" w:cs="Times New Roman"/>
+          <w:sz w:val="25"/>
+          <w:szCs w:val="25"/>
+          <w:lang w:val="de-DE" w:eastAsia="en-GB"/>
+        </w:rPr>
+        <w:t xml:space="preserve"> </w:t>
+      </w:r>
+      <w:commentRangeEnd w:id="12"/>
+      <w:r>
+        <w:rPr>
+          <w:rStyle w:val="Kommentarzeichen"/>
+        </w:rPr>
+        <w:commentReference w:id="12"/>
+      </w:r>
+    </w:p>
+    <w:p>
+      <w:pPr>
+        <w:rPr>
+          <w:rFonts w:ascii="Times New Roman" w:eastAsia="Times New Roman" w:hAnsi="Times New Roman" w:cs="Times New Roman"/>
+          <w:sz w:val="25"/>
+          <w:szCs w:val="25"/>
+          <w:lang w:val="de-DE" w:eastAsia="en-GB"/>
+        </w:rPr>
+      </w:pPr>
+      <w:commentRangeStart w:id="13"/>
+      <w:r>
+        <w:rPr>
+          <w:rFonts w:ascii="Times New Roman" w:eastAsia="Times New Roman" w:hAnsi="Times New Roman" w:cs="Times New Roman"/>
+          <w:sz w:val="25"/>
+          <w:szCs w:val="25"/>
+          <w:lang w:val="de-DE" w:eastAsia="en-GB"/>
+        </w:rPr>
+        <w:t>„</w:t>
+      </w:r>
+      <w:r>
+        <w:rPr>
+          <w:rFonts w:ascii="Times New Roman" w:eastAsia="Times New Roman" w:hAnsi="Times New Roman" w:cs="Times New Roman"/>
+          <w:sz w:val="25"/>
+          <w:szCs w:val="25"/>
+          <w:lang w:val="de-DE" w:eastAsia="en-GB"/>
+        </w:rPr>
+        <w:t xml:space="preserve">Als Schlüsseltechnologie ist in diesem Zusammenhang vor allem das Smartphone zu sehen, welches die nötigen Voraussetzungen für einen ubiquitären Einsatz von </w:t>
+      </w:r>
+      <w:proofErr w:type="spellStart"/>
+      <w:r>
+        <w:rPr>
+          <w:rFonts w:ascii="Times New Roman" w:eastAsia="Times New Roman" w:hAnsi="Times New Roman" w:cs="Times New Roman"/>
+          <w:sz w:val="25"/>
+          <w:szCs w:val="25"/>
+          <w:lang w:val="de-DE" w:eastAsia="en-GB"/>
+        </w:rPr>
+        <w:t>Augmented</w:t>
+      </w:r>
+      <w:proofErr w:type="spellEnd"/>
+      <w:r>
+        <w:rPr>
+          <w:rFonts w:ascii="Times New Roman" w:eastAsia="Times New Roman" w:hAnsi="Times New Roman" w:cs="Times New Roman"/>
+          <w:sz w:val="25"/>
+          <w:szCs w:val="25"/>
+          <w:lang w:val="de-DE" w:eastAsia="en-GB"/>
+        </w:rPr>
+        <w:t>-Reality-Applikationen schafft. Gerade durch diese Entwicklung kann von einer mittel- bis langfristigen Adoption der Technologie ausgegangen werden.</w:t>
+      </w:r>
+      <w:r>
+        <w:rPr>
+          <w:rFonts w:ascii="Times New Roman" w:eastAsia="Times New Roman" w:hAnsi="Times New Roman" w:cs="Times New Roman"/>
+          <w:sz w:val="25"/>
+          <w:szCs w:val="25"/>
+          <w:lang w:val="de-DE" w:eastAsia="en-GB"/>
+        </w:rPr>
+        <w:t>“</w:t>
+      </w:r>
+      <w:commentRangeEnd w:id="13"/>
+      <w:r>
+        <w:rPr>
+          <w:rStyle w:val="Kommentarzeichen"/>
+        </w:rPr>
+        <w:commentReference w:id="13"/>
+      </w:r>
+    </w:p>
+    <w:p>
+      <w:pPr>
+        <w:rPr>
+          <w:rFonts w:ascii="Times New Roman" w:eastAsia="Times New Roman" w:hAnsi="Times New Roman" w:cs="Times New Roman"/>
+          <w:sz w:val="25"/>
+          <w:szCs w:val="25"/>
+          <w:lang w:val="de-DE" w:eastAsia="en-GB"/>
+        </w:rPr>
+      </w:pPr>
+      <w:commentRangeStart w:id="14"/>
+      <w:r>
+        <w:rPr>
+          <w:rFonts w:ascii="Times New Roman" w:eastAsia="Times New Roman" w:hAnsi="Times New Roman" w:cs="Times New Roman"/>
+          <w:sz w:val="25"/>
+          <w:szCs w:val="25"/>
+          <w:lang w:val="de-DE" w:eastAsia="en-GB"/>
+        </w:rPr>
+        <w:t>„</w:t>
+      </w:r>
+      <w:r>
+        <w:rPr>
+          <w:rFonts w:ascii="Times New Roman" w:eastAsia="Times New Roman" w:hAnsi="Times New Roman" w:cs="Times New Roman"/>
+          <w:sz w:val="25"/>
+          <w:szCs w:val="25"/>
+          <w:lang w:val="de-DE" w:eastAsia="en-GB"/>
+        </w:rPr>
+        <w:t>Der Grundgedanke von AR beschreibt das zusätzliche Einblenden von Informationen</w:t>
+      </w:r>
+      <w:r>
+        <w:rPr>
+          <w:rFonts w:ascii="Times New Roman" w:eastAsia="Times New Roman" w:hAnsi="Times New Roman" w:cs="Times New Roman"/>
+          <w:sz w:val="25"/>
+          <w:szCs w:val="25"/>
+          <w:lang w:val="de-DE" w:eastAsia="en-GB"/>
+        </w:rPr>
+        <w:t xml:space="preserve"> </w:t>
+      </w:r>
+      <w:r>
+        <w:rPr>
+          <w:rFonts w:ascii="Times New Roman" w:eastAsia="Times New Roman" w:hAnsi="Times New Roman" w:cs="Times New Roman"/>
+          <w:sz w:val="25"/>
+          <w:szCs w:val="25"/>
+          <w:lang w:val="de-DE" w:eastAsia="en-GB"/>
+        </w:rPr>
+        <w:t>oder anderen Elementen bspw. direkt in das Sichtfeld des Benutzers, während dieser, im Unterschied zur VR, weiterhin die echte Realität wahrnehmen kann. Für den Anwender sind so z.B. bei dem Blick durch eine AR-Datenbrille die virtuellen Objekte koexistent mit der realen Welt.</w:t>
+      </w:r>
+      <w:r>
+        <w:rPr>
+          <w:rFonts w:ascii="Times New Roman" w:eastAsia="Times New Roman" w:hAnsi="Times New Roman" w:cs="Times New Roman"/>
+          <w:sz w:val="25"/>
+          <w:szCs w:val="25"/>
+          <w:lang w:val="de-DE" w:eastAsia="en-GB"/>
+        </w:rPr>
+        <w:t>“</w:t>
+      </w:r>
+      <w:commentRangeEnd w:id="14"/>
+      <w:r>
+        <w:rPr>
+          <w:rStyle w:val="Kommentarzeichen"/>
+        </w:rPr>
+        <w:commentReference w:id="14"/>
+      </w:r>
+    </w:p>
+    <w:p>
+      <w:pPr>
+        <w:rPr>
+          <w:rFonts w:ascii="Times New Roman" w:eastAsia="Times New Roman" w:hAnsi="Times New Roman" w:cs="Times New Roman"/>
+          <w:sz w:val="25"/>
+          <w:szCs w:val="25"/>
+          <w:lang w:eastAsia="en-GB"/>
+        </w:rPr>
+      </w:pPr>
+      <w:commentRangeStart w:id="15"/>
+      <w:r>
+        <w:rPr>
+          <w:rFonts w:ascii="Times New Roman" w:eastAsia="Times New Roman" w:hAnsi="Times New Roman" w:cs="Times New Roman"/>
+          <w:sz w:val="25"/>
+          <w:szCs w:val="25"/>
+          <w:lang w:eastAsia="en-GB"/>
+        </w:rPr>
+        <w:t xml:space="preserve">AR </w:t>
+      </w:r>
+      <w:proofErr w:type="spellStart"/>
+      <w:r>
+        <w:rPr>
+          <w:rFonts w:ascii="Times New Roman" w:eastAsia="Times New Roman" w:hAnsi="Times New Roman" w:cs="Times New Roman"/>
+          <w:sz w:val="25"/>
+          <w:szCs w:val="25"/>
+          <w:lang w:eastAsia="en-GB"/>
+        </w:rPr>
+        <w:t>ist</w:t>
+      </w:r>
+      <w:proofErr w:type="spellEnd"/>
+      <w:r>
+        <w:rPr>
+          <w:rFonts w:ascii="Times New Roman" w:eastAsia="Times New Roman" w:hAnsi="Times New Roman" w:cs="Times New Roman"/>
+          <w:sz w:val="25"/>
+          <w:szCs w:val="25"/>
+          <w:lang w:eastAsia="en-GB"/>
+        </w:rPr>
+        <w:t xml:space="preserve"> „Interactively generated synthesis of 1st and 2nd order multimodal sensory perceptions, which are taken as 1st order perceptions by</w:t>
+      </w:r>
+      <w:r>
+        <w:rPr>
+          <w:rFonts w:ascii="Times New Roman" w:eastAsia="Times New Roman" w:hAnsi="Times New Roman" w:cs="Times New Roman"/>
+          <w:sz w:val="25"/>
+          <w:szCs w:val="25"/>
+          <w:lang w:eastAsia="en-GB"/>
+        </w:rPr>
+        <w:t xml:space="preserve"> </w:t>
+      </w:r>
+      <w:r>
+        <w:rPr>
+          <w:rFonts w:ascii="Times New Roman" w:eastAsia="Times New Roman" w:hAnsi="Times New Roman" w:cs="Times New Roman"/>
+          <w:sz w:val="25"/>
+          <w:szCs w:val="25"/>
+          <w:lang w:eastAsia="en-GB"/>
+        </w:rPr>
+        <w:t>humans</w:t>
+      </w:r>
+      <w:r>
+        <w:rPr>
+          <w:rFonts w:ascii="Times New Roman" w:eastAsia="Times New Roman" w:hAnsi="Times New Roman" w:cs="Times New Roman"/>
+          <w:sz w:val="25"/>
+          <w:szCs w:val="25"/>
+          <w:lang w:eastAsia="en-GB"/>
+        </w:rPr>
+        <w:t>”</w:t>
+      </w:r>
+      <w:commentRangeEnd w:id="15"/>
+      <w:r>
+        <w:rPr>
+          <w:rStyle w:val="Kommentarzeichen"/>
+        </w:rPr>
+        <w:commentReference w:id="15"/>
+      </w:r>
+    </w:p>
+    <w:p>
+      <w:pPr>
+        <w:rPr>
+          <w:rFonts w:ascii="Times New Roman" w:eastAsia="Times New Roman" w:hAnsi="Times New Roman" w:cs="Times New Roman"/>
+          <w:sz w:val="25"/>
+          <w:szCs w:val="25"/>
+          <w:lang w:val="de-DE" w:eastAsia="en-GB"/>
+        </w:rPr>
+      </w:pPr>
+      <w:commentRangeStart w:id="16"/>
+      <w:r>
+        <w:rPr>
+          <w:rFonts w:ascii="Times New Roman" w:eastAsia="Times New Roman" w:hAnsi="Times New Roman" w:cs="Times New Roman"/>
+          <w:sz w:val="25"/>
+          <w:szCs w:val="25"/>
+          <w:lang w:val="de-DE" w:eastAsia="en-GB"/>
+        </w:rPr>
+        <w:t xml:space="preserve">Kompletter Rundumschlag: AR ist im Einsatz in der Industrie, Design und Entwicklung, Gesundheit und Militär, Business, Marketing, für Storytelling, Einzelhandel, Mode und Tourismus -&gt; </w:t>
+      </w:r>
+      <w:proofErr w:type="gramStart"/>
+      <w:r>
+        <w:rPr>
+          <w:rFonts w:ascii="Times New Roman" w:eastAsia="Times New Roman" w:hAnsi="Times New Roman" w:cs="Times New Roman"/>
+          <w:sz w:val="25"/>
+          <w:szCs w:val="25"/>
+          <w:lang w:val="de-DE" w:eastAsia="en-GB"/>
+        </w:rPr>
+        <w:t>total angekommen</w:t>
+      </w:r>
+      <w:proofErr w:type="gramEnd"/>
+      <w:r>
+        <w:rPr>
+          <w:rFonts w:ascii="Times New Roman" w:eastAsia="Times New Roman" w:hAnsi="Times New Roman" w:cs="Times New Roman"/>
+          <w:sz w:val="25"/>
+          <w:szCs w:val="25"/>
+          <w:lang w:val="de-DE" w:eastAsia="en-GB"/>
+        </w:rPr>
+        <w:t xml:space="preserve"> im echten Leben oder zumindest auf dem Weg dorthin</w:t>
+      </w:r>
+      <w:commentRangeEnd w:id="16"/>
+      <w:r>
+        <w:rPr>
+          <w:rStyle w:val="Kommentarzeichen"/>
+        </w:rPr>
+        <w:commentReference w:id="16"/>
+      </w:r>
+    </w:p>
+    <w:p>
+      <w:pPr>
+        <w:pStyle w:val="berschrift2"/>
+        <w:rPr>
+          <w:rFonts w:eastAsia="Times New Roman"/>
+          <w:lang w:val="de-DE"/>
+        </w:rPr>
+      </w:pPr>
+      <w:bookmarkStart w:id="17" w:name="_Toc516487976"/>
+      <w:r>
+        <w:rPr>
+          <w:rFonts w:eastAsia="Times New Roman"/>
+          <w:lang w:val="de-DE"/>
+        </w:rPr>
+        <w:t>Kriterienkatalog</w:t>
+      </w:r>
+      <w:bookmarkEnd w:id="17"/>
+    </w:p>
+    <w:p>
+      <w:pPr>
+        <w:rPr>
+          <w:lang w:val="de-DE"/>
+        </w:rPr>
+      </w:pPr>
+    </w:p>
+    <w:p>
+      <w:pPr>
+        <w:rPr>
+          <w:lang w:val="de-DE"/>
+        </w:rPr>
+      </w:pPr>
+    </w:p>
+    <w:p>
+      <w:pPr>
+        <w:pStyle w:val="berschrift3"/>
+        <w:rPr>
+          <w:rFonts w:eastAsia="Times New Roman"/>
+          <w:lang w:val="de-DE"/>
+        </w:rPr>
+      </w:pPr>
+      <w:bookmarkStart w:id="18" w:name="_Toc516487977"/>
+      <w:r>
+        <w:rPr>
+          <w:rFonts w:eastAsia="Times New Roman"/>
+          <w:lang w:val="de-DE"/>
+        </w:rPr>
+        <w:lastRenderedPageBreak/>
+        <w:t xml:space="preserve">Interaktion/Interaktivität (eher </w:t>
+      </w:r>
+      <w:proofErr w:type="spellStart"/>
+      <w:r>
+        <w:rPr>
+          <w:rFonts w:eastAsia="Times New Roman"/>
+          <w:lang w:val="de-DE"/>
+        </w:rPr>
+        <w:t>GameStudy</w:t>
+      </w:r>
+      <w:proofErr w:type="spellEnd"/>
+      <w:r>
+        <w:rPr>
+          <w:rFonts w:eastAsia="Times New Roman"/>
+          <w:lang w:val="de-DE"/>
+        </w:rPr>
+        <w:t>-Begriff als Sozialwissenschaftlicher)</w:t>
+      </w:r>
+      <w:bookmarkEnd w:id="18"/>
+    </w:p>
+    <w:p>
+      <w:pPr>
+        <w:rPr>
+          <w:lang w:val="de-DE"/>
+        </w:rPr>
+      </w:pPr>
+    </w:p>
+    <w:p>
+      <w:pPr>
+        <w:pStyle w:val="berschrift3"/>
+        <w:rPr>
+          <w:rFonts w:eastAsia="Times New Roman"/>
+          <w:lang w:val="de-DE"/>
+        </w:rPr>
+      </w:pPr>
+      <w:bookmarkStart w:id="19" w:name="_Toc516487978"/>
+      <w:r>
+        <w:rPr>
+          <w:rFonts w:eastAsia="Times New Roman"/>
+          <w:lang w:val="de-DE"/>
+        </w:rPr>
+        <w:t xml:space="preserve">Pädagogischer </w:t>
+      </w:r>
+      <w:proofErr w:type="spellStart"/>
+      <w:r>
+        <w:rPr>
+          <w:rFonts w:eastAsia="Times New Roman"/>
+          <w:lang w:val="de-DE"/>
+        </w:rPr>
+        <w:t>Lernwert</w:t>
+      </w:r>
+      <w:proofErr w:type="spellEnd"/>
+      <w:r>
+        <w:rPr>
+          <w:rFonts w:eastAsia="Times New Roman"/>
+          <w:lang w:val="de-DE"/>
+        </w:rPr>
+        <w:t>? Art der Spieleraktion? (Abgrenzen – wir sind keine Pädagogen!)</w:t>
+      </w:r>
+      <w:bookmarkEnd w:id="19"/>
+    </w:p>
+    <w:p>
+      <w:pPr>
+        <w:rPr>
+          <w:lang w:val="de-DE"/>
+        </w:rPr>
+      </w:pPr>
+      <w:r>
+        <w:rPr>
+          <w:lang w:val="de-DE"/>
+        </w:rPr>
+        <w:t xml:space="preserve">Warum interessiert uns das? Na ja, weil dank PISA klar ist, dass Lesen eindeutig zu wenig gefördert wird. „Deshalb gilt es nun, nach neuen Wegen zu suchen, die es ermöglichen, aus den nachwachsenden Generationen kompetente Leser zu machen.“ </w:t>
       </w:r>
       <w:sdt>
         <w:sdtPr>
           <w:rPr>
             <w:lang w:val="de-DE"/>
           </w:rPr>
-          <w:id w:val="-341703486"/>
+          <w:id w:val="-578517577"/>
           <w:citation/>
         </w:sdtPr>
         <w:sdtContent>
@@ -3899,7 +4726,7 @@
             <w:rPr>
               <w:lang w:val="de-DE"/>
             </w:rPr>
-            <w:instrText xml:space="preserve">CITATION Baa96 \p 100 \l 1031 </w:instrText>
+            <w:instrText xml:space="preserve">CITATION Nie03 \p 101 \l 1031 </w:instrText>
           </w:r>
           <w:r>
             <w:rPr>
@@ -3912,7 +4739,7 @@
               <w:noProof/>
               <w:lang w:val="de-DE"/>
             </w:rPr>
-            <w:t xml:space="preserve"> (Baacke, 1996, S. 100)</w:t>
+            <w:t>(Niebuhr &amp; Ritterfeld, 2003, S. 101)</w:t>
           </w:r>
           <w:r>
             <w:rPr>
@@ -3933,14 +4760,14 @@
         <w:rPr>
           <w:lang w:val="de-DE"/>
         </w:rPr>
-        <w:t>„Medienkompetenz insistiert auf solchen sozialen und kulturellen Zielwerten und fordert, richtig verstanden, deren Umsetzung im Schul- und Bildungswesen, aber auch im außerschulischen Bereich ein.“</w:t>
+        <w:t xml:space="preserve">„denn der Erwerb von Lesekompetenz beginnt vor dem Schuleintritt.“ </w:t>
       </w:r>
       <w:sdt>
         <w:sdtPr>
           <w:rPr>
             <w:lang w:val="de-DE"/>
           </w:rPr>
-          <w:id w:val="200759419"/>
+          <w:id w:val="-1231069871"/>
           <w:citation/>
         </w:sdtPr>
         <w:sdtContent>
@@ -3954,7 +4781,7 @@
             <w:rPr>
               <w:lang w:val="de-DE"/>
             </w:rPr>
-            <w:instrText xml:space="preserve">CITATION Baa96 \p 102 \l 1031 </w:instrText>
+            <w:instrText xml:space="preserve">CITATION Nie03 \p 101 \l 1031 </w:instrText>
           </w:r>
           <w:r>
             <w:rPr>
@@ -3967,7 +4794,7 @@
               <w:noProof/>
               <w:lang w:val="de-DE"/>
             </w:rPr>
-            <w:t xml:space="preserve"> (Baacke, 1996, S. 102)</w:t>
+            <w:t>(Niebuhr &amp; Ritterfeld, 2003, S. 101)</w:t>
           </w:r>
           <w:r>
             <w:rPr>
@@ -3984,13 +4811,58 @@
           <w:lang w:val="de-DE"/>
         </w:rPr>
       </w:pPr>
-    </w:p>
-    <w:p>
-      <w:pPr>
-        <w:spacing w:after="0" w:line="240" w:lineRule="auto"/>
-        <w:textAlignment w:val="baseline"/>
-        <w:rPr>
-          <w:rStyle w:val="berschrift2Zchn"/>
+      <w:r>
+        <w:rPr>
+          <w:lang w:val="de-DE"/>
+        </w:rPr>
+        <w:t xml:space="preserve">„Vielen Kindern wird beispielsweise aus Büchern vorgelesen, sei es durch deren Eltern oder durch andere Erziehungspersonen. Zahlreiche Studien belegen, dass sich durch das Vorlesen der aktive und passive Wortschatz von Kindern verbessert“ </w:t>
+      </w:r>
+      <w:sdt>
+        <w:sdtPr>
+          <w:rPr>
+            <w:lang w:val="de-DE"/>
+          </w:rPr>
+          <w:id w:val="-652763179"/>
+          <w:citation/>
+        </w:sdtPr>
+        <w:sdtContent>
+          <w:r>
+            <w:rPr>
+              <w:lang w:val="de-DE"/>
+            </w:rPr>
+            <w:fldChar w:fldCharType="begin"/>
+          </w:r>
+          <w:r>
+            <w:rPr>
+              <w:lang w:val="de-DE"/>
+            </w:rPr>
+            <w:instrText xml:space="preserve">CITATION Nie03 \p 110 \l 1031 </w:instrText>
+          </w:r>
+          <w:r>
+            <w:rPr>
+              <w:lang w:val="de-DE"/>
+            </w:rPr>
+            <w:fldChar w:fldCharType="separate"/>
+          </w:r>
+          <w:r>
+            <w:rPr>
+              <w:noProof/>
+              <w:lang w:val="de-DE"/>
+            </w:rPr>
+            <w:t>(Niebuhr &amp; Ritterfeld, 2003, S. 110)</w:t>
+          </w:r>
+          <w:r>
+            <w:rPr>
+              <w:lang w:val="de-DE"/>
+            </w:rPr>
+            <w:fldChar w:fldCharType="end"/>
+          </w:r>
+        </w:sdtContent>
+      </w:sdt>
+    </w:p>
+    <w:p>
+      <w:pPr>
+        <w:rPr>
           <w:lang w:val="de-DE"/>
         </w:rPr>
       </w:pPr>
@@ -3999,276 +4871,17 @@
       <w:pPr>
         <w:pStyle w:val="berschrift3"/>
         <w:rPr>
-          <w:lang w:val="de-DE"/>
-        </w:rPr>
-      </w:pPr>
-      <w:bookmarkStart w:id="4" w:name="_Toc516487973"/>
-      <w:r>
-        <w:rPr>
-          <w:rStyle w:val="berschrift2Zchn"/>
-          <w:color w:val="1F3763" w:themeColor="accent1" w:themeShade="7F"/>
-          <w:sz w:val="24"/>
-          <w:szCs w:val="24"/>
-          <w:lang w:val="de-DE"/>
-        </w:rPr>
-        <w:lastRenderedPageBreak/>
-        <w:t>„Interaktion“</w:t>
-      </w:r>
-      <w:r>
-        <w:rPr>
-          <w:lang w:val="de-DE"/>
-        </w:rPr>
-        <w:t xml:space="preserve"> (um als Kriterium verwenden zu können)</w:t>
-      </w:r>
-      <w:bookmarkEnd w:id="4"/>
-    </w:p>
-    <w:p>
-      <w:pPr>
-        <w:spacing w:after="0" w:line="240" w:lineRule="auto"/>
-        <w:textAlignment w:val="baseline"/>
-        <w:rPr>
-          <w:rFonts w:eastAsia="Times New Roman" w:cs="Times New Roman"/>
-          <w:color w:val="000000"/>
-          <w:lang w:val="de-DE"/>
-        </w:rPr>
-      </w:pPr>
-    </w:p>
-    <w:p>
-      <w:pPr>
-        <w:rPr>
-          <w:rFonts w:eastAsia="Times New Roman" w:cs="Times New Roman"/>
-          <w:color w:val="000000"/>
-          <w:lang w:val="de-DE"/>
-        </w:rPr>
-      </w:pPr>
-      <w:r>
-        <w:rPr>
-          <w:lang w:val="de-DE" w:eastAsia="en-GB"/>
-        </w:rPr>
-        <w:t>Interaktion ist ein Begriff, der von verschiedenen Fachrichtungen durchaus unterschiedlich verstanden wird. Zum Zweck unserer Arbeit soll die hier dargestellte Definition angenommen werden, nach der Interaktion immer dann vorliegt, wenn eine Anwendung „</w:t>
-      </w:r>
-      <w:r>
-        <w:rPr>
-          <w:lang w:val="de-DE" w:eastAsia="en-GB"/>
-        </w:rPr>
-        <w:t>eine Beteiligung von Benutzern zulässt</w:t>
-      </w:r>
-      <w:r>
-        <w:rPr>
-          <w:lang w:val="de-DE" w:eastAsia="en-GB"/>
-        </w:rPr>
-        <w:t>“</w:t>
-      </w:r>
-      <w:r>
-        <w:rPr>
-          <w:lang w:val="de-DE" w:eastAsia="en-GB"/>
-        </w:rPr>
-        <w:t xml:space="preserve"> </w:t>
-      </w:r>
-      <w:commentRangeStart w:id="5"/>
-      <w:commentRangeStart w:id="6"/>
-      <w:commentRangeStart w:id="7"/>
-      <w:r>
-        <w:rPr>
-          <w:lang w:val="de-DE" w:eastAsia="en-GB"/>
-        </w:rPr>
-        <w:t>(</w:t>
-      </w:r>
-      <w:r>
-        <w:rPr>
-          <w:sz w:val="20"/>
-          <w:szCs w:val="20"/>
-          <w:lang w:val="de-DE" w:eastAsia="en-GB"/>
-        </w:rPr>
-        <w:t>NEITZEL</w:t>
-      </w:r>
-      <w:r>
-        <w:rPr>
-          <w:lang w:val="de-DE" w:eastAsia="en-GB"/>
-        </w:rPr>
-        <w:t xml:space="preserve"> 2012: S. 80</w:t>
-      </w:r>
-      <w:r>
-        <w:rPr>
-          <w:lang w:val="de-DE" w:eastAsia="en-GB"/>
-        </w:rPr>
-        <w:t>)</w:t>
-      </w:r>
-      <w:r>
-        <w:rPr>
-          <w:lang w:val="de-DE" w:eastAsia="en-GB"/>
-        </w:rPr>
-        <w:t>, wie es Britta Neitzel beschreibt</w:t>
-      </w:r>
-      <w:commentRangeEnd w:id="5"/>
-      <w:r>
-        <w:rPr>
-          <w:rStyle w:val="Kommentarzeichen"/>
-        </w:rPr>
-        <w:commentReference w:id="5"/>
-      </w:r>
-      <w:commentRangeEnd w:id="6"/>
-      <w:r>
-        <w:rPr>
-          <w:rStyle w:val="Kommentarzeichen"/>
-        </w:rPr>
-        <w:commentReference w:id="6"/>
-      </w:r>
-      <w:commentRangeEnd w:id="7"/>
-      <w:r>
-        <w:rPr>
-          <w:rStyle w:val="Kommentarzeichen"/>
-        </w:rPr>
-        <w:commentReference w:id="7"/>
-      </w:r>
-      <w:r>
-        <w:rPr>
-          <w:lang w:val="de-DE" w:eastAsia="en-GB"/>
-        </w:rPr>
-        <w:t>. Wie genau diese Beteiligung aussieht, ist dabei offen. Wichtig ist aber, dass der Interagierende „</w:t>
-      </w:r>
-      <w:r>
-        <w:rPr>
-          <w:lang w:val="de-DE" w:eastAsia="en-GB"/>
-        </w:rPr>
-        <w:t>bestimmte Tasten drücken, Analogregler schieben und drehen oder Bewegungssensoren aktivieren</w:t>
-      </w:r>
-      <w:r>
-        <w:rPr>
-          <w:lang w:val="de-DE" w:eastAsia="en-GB"/>
-        </w:rPr>
-        <w:t xml:space="preserve">“ muss </w:t>
-      </w:r>
-      <w:r>
-        <w:rPr>
-          <w:lang w:val="de-DE" w:eastAsia="en-GB"/>
-        </w:rPr>
-        <w:t>(VENUS</w:t>
-      </w:r>
-      <w:r>
-        <w:rPr>
-          <w:lang w:val="de-DE" w:eastAsia="en-GB"/>
-        </w:rPr>
-        <w:t xml:space="preserve"> </w:t>
-      </w:r>
-      <w:r>
-        <w:rPr>
-          <w:lang w:val="de-DE" w:eastAsia="en-GB"/>
-        </w:rPr>
-        <w:t>2012: 117), wie Jochen Venus es beschreibt</w:t>
-      </w:r>
-      <w:r>
-        <w:rPr>
-          <w:lang w:val="de-DE" w:eastAsia="en-GB"/>
-        </w:rPr>
-        <w:t xml:space="preserve">. Dabei mag das Eingabemedium ein anderes sein als er es beschreibt, es muss aber eine Eingabe des Spielers erfolgen und von der Anwendung erkannt werden, sodass auf die Aktion des Spielers eingegangen werden kann. Auf diese Weise bekommt der Interagierende die Möglichkeit, </w:t>
-      </w:r>
-      <w:r>
-        <w:rPr>
-          <w:rFonts w:eastAsia="Times New Roman" w:cs="Times New Roman"/>
-          <w:color w:val="000000"/>
-          <w:lang w:val="de-DE"/>
-        </w:rPr>
-        <w:t>„</w:t>
-      </w:r>
-      <w:r>
-        <w:rPr>
-          <w:rFonts w:eastAsia="Times New Roman" w:cs="Times New Roman"/>
-          <w:color w:val="000000"/>
-          <w:lang w:val="de-DE"/>
-        </w:rPr>
-        <w:t>in einer spezifischen Situation ein Handelnder zu sein</w:t>
-      </w:r>
-      <w:r>
-        <w:rPr>
-          <w:rFonts w:eastAsia="Times New Roman" w:cs="Times New Roman"/>
-          <w:color w:val="000000"/>
-          <w:lang w:val="de-DE"/>
-        </w:rPr>
-        <w:t xml:space="preserve">“ </w:t>
-      </w:r>
-      <w:r>
-        <w:rPr>
-          <w:rFonts w:eastAsia="Times New Roman" w:cs="Times New Roman"/>
-          <w:color w:val="000000"/>
-          <w:lang w:val="de-DE"/>
-        </w:rPr>
-        <w:t>(VENUS</w:t>
-      </w:r>
-      <w:r>
-        <w:rPr>
-          <w:rFonts w:eastAsia="Times New Roman" w:cs="Times New Roman"/>
-          <w:color w:val="000000"/>
-          <w:lang w:val="de-DE"/>
-        </w:rPr>
-        <w:t xml:space="preserve"> </w:t>
-      </w:r>
-      <w:r>
-        <w:rPr>
-          <w:rFonts w:eastAsia="Times New Roman" w:cs="Times New Roman"/>
-          <w:color w:val="000000"/>
-          <w:lang w:val="de-DE"/>
-        </w:rPr>
-        <w:t>2012: 106)</w:t>
-      </w:r>
-      <w:r>
-        <w:rPr>
-          <w:rFonts w:eastAsia="Times New Roman" w:cs="Times New Roman"/>
-          <w:color w:val="000000"/>
-          <w:lang w:val="de-DE"/>
-        </w:rPr>
-        <w:t xml:space="preserve"> und sich optimalerweise als der Teil der dargestellten Welt der Anwendung zu sehen</w:t>
-      </w:r>
-      <w:r>
-        <w:rPr>
-          <w:rFonts w:eastAsia="Times New Roman" w:cs="Times New Roman"/>
-          <w:color w:val="000000"/>
-          <w:lang w:val="de-DE"/>
-        </w:rPr>
-        <w:t xml:space="preserve"> (vgl. RYAN</w:t>
-      </w:r>
-      <w:r>
-        <w:rPr>
-          <w:rFonts w:eastAsia="Times New Roman" w:cs="Times New Roman"/>
-          <w:color w:val="000000"/>
-          <w:lang w:val="de-DE"/>
-        </w:rPr>
-        <w:t xml:space="preserve"> </w:t>
-      </w:r>
-      <w:r>
-        <w:rPr>
-          <w:rFonts w:eastAsia="Times New Roman" w:cs="Times New Roman"/>
-          <w:color w:val="000000"/>
-          <w:lang w:val="de-DE"/>
-        </w:rPr>
-        <w:t>2001: 5)</w:t>
-      </w:r>
-      <w:r>
-        <w:rPr>
-          <w:rFonts w:eastAsia="Times New Roman" w:cs="Times New Roman"/>
-          <w:color w:val="000000"/>
-          <w:lang w:val="de-DE"/>
-        </w:rPr>
-        <w:t xml:space="preserve">. </w:t>
-      </w:r>
-    </w:p>
-    <w:p>
-      <w:pPr>
-        <w:pStyle w:val="berschrift2"/>
-        <w:rPr>
           <w:rFonts w:eastAsia="Times New Roman"/>
           <w:lang w:val="de-DE"/>
         </w:rPr>
       </w:pPr>
-      <w:bookmarkStart w:id="8" w:name="_Toc516487974"/>
       <w:r>
         <w:rPr>
           <w:rFonts w:eastAsia="Times New Roman"/>
           <w:lang w:val="de-DE"/>
         </w:rPr>
-        <w:t>Wissenschaftlicher Stand</w:t>
-      </w:r>
-      <w:bookmarkEnd w:id="8"/>
+        <w:t xml:space="preserve">Funktionen der App </w:t>
+      </w:r>
     </w:p>
     <w:p>
       <w:pPr>
@@ -4277,408 +4890,30 @@
           <w:lang w:val="de-DE"/>
         </w:rPr>
       </w:pPr>
-      <w:bookmarkStart w:id="9" w:name="_Toc516487975"/>
-      <w:proofErr w:type="spellStart"/>
-      <w:r>
-        <w:rPr>
-          <w:lang w:val="de-DE"/>
-        </w:rPr>
-        <w:t>Augmented</w:t>
-      </w:r>
-      <w:proofErr w:type="spellEnd"/>
-      <w:r>
-        <w:rPr>
-          <w:lang w:val="de-DE"/>
-        </w:rPr>
-        <w:t xml:space="preserve"> Reality-Apps</w:t>
-      </w:r>
-      <w:bookmarkEnd w:id="9"/>
-    </w:p>
-    <w:p>
-      <w:pPr>
-        <w:rPr>
-          <w:rFonts w:ascii="Times New Roman" w:eastAsia="Times New Roman" w:hAnsi="Times New Roman" w:cs="Times New Roman"/>
-          <w:sz w:val="25"/>
-          <w:szCs w:val="25"/>
-          <w:lang w:val="de-DE" w:eastAsia="en-GB"/>
-        </w:rPr>
-      </w:pPr>
-      <w:commentRangeStart w:id="10"/>
-      <w:r>
-        <w:rPr>
-          <w:lang w:val="de-DE"/>
-        </w:rPr>
-        <w:t>„</w:t>
-      </w:r>
-      <w:r>
-        <w:rPr>
-          <w:rFonts w:ascii="Times New Roman" w:eastAsia="Times New Roman" w:hAnsi="Times New Roman" w:cs="Times New Roman"/>
-          <w:sz w:val="25"/>
-          <w:szCs w:val="25"/>
-          <w:lang w:val="de-DE" w:eastAsia="en-GB"/>
-        </w:rPr>
-        <w:t xml:space="preserve">Technologien der Virtual und </w:t>
-      </w:r>
-      <w:proofErr w:type="spellStart"/>
-      <w:r>
-        <w:rPr>
-          <w:rFonts w:ascii="Times New Roman" w:eastAsia="Times New Roman" w:hAnsi="Times New Roman" w:cs="Times New Roman"/>
-          <w:sz w:val="25"/>
-          <w:szCs w:val="25"/>
-          <w:lang w:val="de-DE" w:eastAsia="en-GB"/>
-        </w:rPr>
-        <w:t>Augmented</w:t>
-      </w:r>
-      <w:proofErr w:type="spellEnd"/>
-      <w:r>
-        <w:rPr>
-          <w:rFonts w:ascii="Times New Roman" w:eastAsia="Times New Roman" w:hAnsi="Times New Roman" w:cs="Times New Roman"/>
-          <w:sz w:val="25"/>
-          <w:szCs w:val="25"/>
-          <w:lang w:val="de-DE" w:eastAsia="en-GB"/>
-        </w:rPr>
-        <w:t xml:space="preserve"> </w:t>
-      </w:r>
-      <w:proofErr w:type="spellStart"/>
-      <w:r>
-        <w:rPr>
-          <w:rFonts w:ascii="Times New Roman" w:eastAsia="Times New Roman" w:hAnsi="Times New Roman" w:cs="Times New Roman"/>
-          <w:sz w:val="25"/>
-          <w:szCs w:val="25"/>
-          <w:lang w:val="de-DE" w:eastAsia="en-GB"/>
-        </w:rPr>
-        <w:t>Realtiy</w:t>
-      </w:r>
-      <w:proofErr w:type="spellEnd"/>
-      <w:r>
-        <w:rPr>
-          <w:rFonts w:ascii="Times New Roman" w:eastAsia="Times New Roman" w:hAnsi="Times New Roman" w:cs="Times New Roman"/>
-          <w:sz w:val="25"/>
-          <w:szCs w:val="25"/>
-          <w:lang w:val="de-DE" w:eastAsia="en-GB"/>
-        </w:rPr>
-        <w:t xml:space="preserve"> (VR/AR) konnten sich in zahlreichen industriellen Anwendungsfeldern etablieren und unterschiedlichste Anwendungsgebiete finden. Diese Entwicklung wird vor allen Dingen durch aktuelle Entwicklungen von Smartphone- und </w:t>
-      </w:r>
-      <w:proofErr w:type="spellStart"/>
-      <w:r>
-        <w:rPr>
-          <w:rFonts w:ascii="Times New Roman" w:eastAsia="Times New Roman" w:hAnsi="Times New Roman" w:cs="Times New Roman"/>
-          <w:sz w:val="25"/>
-          <w:szCs w:val="25"/>
-          <w:lang w:val="de-DE" w:eastAsia="en-GB"/>
-        </w:rPr>
-        <w:t>Tabletsystemen</w:t>
-      </w:r>
-      <w:proofErr w:type="spellEnd"/>
-      <w:r>
-        <w:rPr>
-          <w:rFonts w:ascii="Times New Roman" w:eastAsia="Times New Roman" w:hAnsi="Times New Roman" w:cs="Times New Roman"/>
-          <w:sz w:val="25"/>
-          <w:szCs w:val="25"/>
-          <w:lang w:val="de-DE" w:eastAsia="en-GB"/>
-        </w:rPr>
-        <w:t xml:space="preserve"> vorangetrieben, die komplexe 3D-Anwendungen in mobilen Anwendungsszenarien unterstützen und die es ermöglichen, unsere reale Umgebung durch multimodale Sensorik zu erkennen, um das reale Umfeld mit der 3D-Datenwelt zu korrelieren”</w:t>
-      </w:r>
-      <w:r>
-        <w:rPr>
-          <w:rFonts w:ascii="Times New Roman" w:eastAsia="Times New Roman" w:hAnsi="Times New Roman" w:cs="Times New Roman"/>
-          <w:sz w:val="25"/>
-          <w:szCs w:val="25"/>
-          <w:lang w:val="de-DE" w:eastAsia="en-GB"/>
-        </w:rPr>
-        <w:t xml:space="preserve"> </w:t>
-      </w:r>
-      <w:commentRangeEnd w:id="10"/>
-      <w:r>
-        <w:rPr>
-          <w:rStyle w:val="Kommentarzeichen"/>
-        </w:rPr>
-        <w:commentReference w:id="10"/>
-      </w:r>
-    </w:p>
-    <w:p>
-      <w:pPr>
-        <w:rPr>
-          <w:rFonts w:ascii="Times New Roman" w:eastAsia="Times New Roman" w:hAnsi="Times New Roman" w:cs="Times New Roman"/>
-          <w:sz w:val="25"/>
-          <w:szCs w:val="25"/>
-          <w:lang w:val="de-DE" w:eastAsia="en-GB"/>
-        </w:rPr>
-      </w:pPr>
-      <w:commentRangeStart w:id="11"/>
-      <w:r>
-        <w:rPr>
-          <w:rFonts w:ascii="Times New Roman" w:eastAsia="Times New Roman" w:hAnsi="Times New Roman" w:cs="Times New Roman"/>
-          <w:sz w:val="25"/>
-          <w:szCs w:val="25"/>
-          <w:lang w:val="de-DE" w:eastAsia="en-GB"/>
-        </w:rPr>
-        <w:t>„</w:t>
-      </w:r>
-      <w:r>
-        <w:rPr>
-          <w:rFonts w:ascii="Times New Roman" w:eastAsia="Times New Roman" w:hAnsi="Times New Roman" w:cs="Times New Roman"/>
-          <w:sz w:val="25"/>
-          <w:szCs w:val="25"/>
-          <w:lang w:val="de-DE" w:eastAsia="en-GB"/>
-        </w:rPr>
-        <w:t xml:space="preserve">Als Schlüsseltechnologie ist in diesem Zusammenhang vor allem das Smartphone zu sehen, welches die nötigen Voraussetzungen für einen ubiquitären Einsatz von </w:t>
-      </w:r>
-      <w:proofErr w:type="spellStart"/>
-      <w:r>
-        <w:rPr>
-          <w:rFonts w:ascii="Times New Roman" w:eastAsia="Times New Roman" w:hAnsi="Times New Roman" w:cs="Times New Roman"/>
-          <w:sz w:val="25"/>
-          <w:szCs w:val="25"/>
-          <w:lang w:val="de-DE" w:eastAsia="en-GB"/>
-        </w:rPr>
-        <w:t>Augmented</w:t>
-      </w:r>
-      <w:proofErr w:type="spellEnd"/>
-      <w:r>
-        <w:rPr>
-          <w:rFonts w:ascii="Times New Roman" w:eastAsia="Times New Roman" w:hAnsi="Times New Roman" w:cs="Times New Roman"/>
-          <w:sz w:val="25"/>
-          <w:szCs w:val="25"/>
-          <w:lang w:val="de-DE" w:eastAsia="en-GB"/>
-        </w:rPr>
-        <w:t>-Reality-Applikationen schafft. Gerade durch diese Entwicklung kann von einer mittel- bis langfristigen Adoption der Technologie ausgegangen werden.</w:t>
-      </w:r>
-      <w:r>
-        <w:rPr>
-          <w:rFonts w:ascii="Times New Roman" w:eastAsia="Times New Roman" w:hAnsi="Times New Roman" w:cs="Times New Roman"/>
-          <w:sz w:val="25"/>
-          <w:szCs w:val="25"/>
-          <w:lang w:val="de-DE" w:eastAsia="en-GB"/>
-        </w:rPr>
-        <w:t>“</w:t>
-      </w:r>
-      <w:commentRangeEnd w:id="11"/>
-      <w:r>
-        <w:rPr>
-          <w:rStyle w:val="Kommentarzeichen"/>
-        </w:rPr>
-        <w:commentReference w:id="11"/>
-      </w:r>
-    </w:p>
-    <w:p>
-      <w:pPr>
-        <w:rPr>
-          <w:rFonts w:ascii="Times New Roman" w:eastAsia="Times New Roman" w:hAnsi="Times New Roman" w:cs="Times New Roman"/>
-          <w:sz w:val="25"/>
-          <w:szCs w:val="25"/>
-          <w:lang w:val="de-DE" w:eastAsia="en-GB"/>
-        </w:rPr>
-      </w:pPr>
-      <w:commentRangeStart w:id="12"/>
-      <w:r>
-        <w:rPr>
-          <w:rFonts w:ascii="Times New Roman" w:eastAsia="Times New Roman" w:hAnsi="Times New Roman" w:cs="Times New Roman"/>
-          <w:sz w:val="25"/>
-          <w:szCs w:val="25"/>
-          <w:lang w:val="de-DE" w:eastAsia="en-GB"/>
-        </w:rPr>
-        <w:t>„</w:t>
-      </w:r>
-      <w:r>
-        <w:rPr>
-          <w:rFonts w:ascii="Times New Roman" w:eastAsia="Times New Roman" w:hAnsi="Times New Roman" w:cs="Times New Roman"/>
-          <w:sz w:val="25"/>
-          <w:szCs w:val="25"/>
-          <w:lang w:val="de-DE" w:eastAsia="en-GB"/>
-        </w:rPr>
-        <w:t>Der Grundgedanke von AR beschreibt das zusätzliche Einblenden von Informationen</w:t>
-      </w:r>
-      <w:r>
-        <w:rPr>
-          <w:rFonts w:ascii="Times New Roman" w:eastAsia="Times New Roman" w:hAnsi="Times New Roman" w:cs="Times New Roman"/>
-          <w:sz w:val="25"/>
-          <w:szCs w:val="25"/>
-          <w:lang w:val="de-DE" w:eastAsia="en-GB"/>
-        </w:rPr>
-        <w:t xml:space="preserve"> </w:t>
-      </w:r>
-      <w:r>
-        <w:rPr>
-          <w:rFonts w:ascii="Times New Roman" w:eastAsia="Times New Roman" w:hAnsi="Times New Roman" w:cs="Times New Roman"/>
-          <w:sz w:val="25"/>
-          <w:szCs w:val="25"/>
-          <w:lang w:val="de-DE" w:eastAsia="en-GB"/>
-        </w:rPr>
-        <w:t xml:space="preserve">oder anderen Elementen bspw. direkt in das Sichtfeld des Benutzers, während dieser, im Unterschied zur VR, weiterhin die echte Realität wahrnehmen kann. Für den Anwender </w:t>
-      </w:r>
-      <w:r>
-        <w:rPr>
-          <w:rFonts w:ascii="Times New Roman" w:eastAsia="Times New Roman" w:hAnsi="Times New Roman" w:cs="Times New Roman"/>
-          <w:sz w:val="25"/>
-          <w:szCs w:val="25"/>
-          <w:lang w:val="de-DE" w:eastAsia="en-GB"/>
-        </w:rPr>
-        <w:lastRenderedPageBreak/>
-        <w:t>sind so z.B. bei dem Blick durch eine AR-Datenbrille die virtuellen Objekte koexistent mit der realen Welt.</w:t>
-      </w:r>
-      <w:r>
-        <w:rPr>
-          <w:rFonts w:ascii="Times New Roman" w:eastAsia="Times New Roman" w:hAnsi="Times New Roman" w:cs="Times New Roman"/>
-          <w:sz w:val="25"/>
-          <w:szCs w:val="25"/>
-          <w:lang w:val="de-DE" w:eastAsia="en-GB"/>
-        </w:rPr>
-        <w:t>“</w:t>
-      </w:r>
-      <w:commentRangeEnd w:id="12"/>
-      <w:r>
-        <w:rPr>
-          <w:rStyle w:val="Kommentarzeichen"/>
-        </w:rPr>
-        <w:commentReference w:id="12"/>
-      </w:r>
-    </w:p>
-    <w:p>
-      <w:pPr>
-        <w:rPr>
-          <w:rFonts w:ascii="Times New Roman" w:eastAsia="Times New Roman" w:hAnsi="Times New Roman" w:cs="Times New Roman"/>
-          <w:sz w:val="25"/>
-          <w:szCs w:val="25"/>
-          <w:lang w:eastAsia="en-GB"/>
-        </w:rPr>
-      </w:pPr>
-      <w:commentRangeStart w:id="13"/>
-      <w:r>
-        <w:rPr>
-          <w:rFonts w:ascii="Times New Roman" w:eastAsia="Times New Roman" w:hAnsi="Times New Roman" w:cs="Times New Roman"/>
-          <w:sz w:val="25"/>
-          <w:szCs w:val="25"/>
-          <w:lang w:eastAsia="en-GB"/>
-        </w:rPr>
-        <w:t xml:space="preserve">AR </w:t>
-      </w:r>
-      <w:proofErr w:type="spellStart"/>
-      <w:r>
-        <w:rPr>
-          <w:rFonts w:ascii="Times New Roman" w:eastAsia="Times New Roman" w:hAnsi="Times New Roman" w:cs="Times New Roman"/>
-          <w:sz w:val="25"/>
-          <w:szCs w:val="25"/>
-          <w:lang w:eastAsia="en-GB"/>
-        </w:rPr>
-        <w:t>ist</w:t>
-      </w:r>
-      <w:proofErr w:type="spellEnd"/>
-      <w:r>
-        <w:rPr>
-          <w:rFonts w:ascii="Times New Roman" w:eastAsia="Times New Roman" w:hAnsi="Times New Roman" w:cs="Times New Roman"/>
-          <w:sz w:val="25"/>
-          <w:szCs w:val="25"/>
-          <w:lang w:eastAsia="en-GB"/>
-        </w:rPr>
-        <w:t xml:space="preserve"> „Interactively generated synthesis of 1st and 2nd order multimodal sensory perceptions, which are taken as 1st order perceptions by</w:t>
-      </w:r>
-      <w:r>
-        <w:rPr>
-          <w:rFonts w:ascii="Times New Roman" w:eastAsia="Times New Roman" w:hAnsi="Times New Roman" w:cs="Times New Roman"/>
-          <w:sz w:val="25"/>
-          <w:szCs w:val="25"/>
-          <w:lang w:eastAsia="en-GB"/>
-        </w:rPr>
-        <w:t xml:space="preserve"> </w:t>
-      </w:r>
-      <w:r>
-        <w:rPr>
-          <w:rFonts w:ascii="Times New Roman" w:eastAsia="Times New Roman" w:hAnsi="Times New Roman" w:cs="Times New Roman"/>
-          <w:sz w:val="25"/>
-          <w:szCs w:val="25"/>
-          <w:lang w:eastAsia="en-GB"/>
-        </w:rPr>
-        <w:t>humans</w:t>
-      </w:r>
-      <w:r>
-        <w:rPr>
-          <w:rFonts w:ascii="Times New Roman" w:eastAsia="Times New Roman" w:hAnsi="Times New Roman" w:cs="Times New Roman"/>
-          <w:sz w:val="25"/>
-          <w:szCs w:val="25"/>
-          <w:lang w:eastAsia="en-GB"/>
-        </w:rPr>
-        <w:t>”</w:t>
-      </w:r>
-      <w:commentRangeEnd w:id="13"/>
-      <w:r>
-        <w:rPr>
-          <w:rStyle w:val="Kommentarzeichen"/>
-        </w:rPr>
-        <w:commentReference w:id="13"/>
-      </w:r>
-    </w:p>
-    <w:p>
-      <w:pPr>
-        <w:rPr>
-          <w:rFonts w:ascii="Times New Roman" w:eastAsia="Times New Roman" w:hAnsi="Times New Roman" w:cs="Times New Roman"/>
-          <w:sz w:val="25"/>
-          <w:szCs w:val="25"/>
-          <w:lang w:val="de-DE" w:eastAsia="en-GB"/>
-        </w:rPr>
-      </w:pPr>
-      <w:commentRangeStart w:id="14"/>
-      <w:r>
-        <w:rPr>
-          <w:rFonts w:ascii="Times New Roman" w:eastAsia="Times New Roman" w:hAnsi="Times New Roman" w:cs="Times New Roman"/>
-          <w:sz w:val="25"/>
-          <w:szCs w:val="25"/>
-          <w:lang w:val="de-DE" w:eastAsia="en-GB"/>
-        </w:rPr>
-        <w:t xml:space="preserve">Kompletter Rundumschlag: AR ist im Einsatz in der Industrie, Design und Entwicklung, Gesundheit und Militär, Business, Marketing, für Storytelling, Einzelhandel, Mode und Tourismus -&gt; </w:t>
-      </w:r>
-      <w:proofErr w:type="gramStart"/>
-      <w:r>
-        <w:rPr>
-          <w:rFonts w:ascii="Times New Roman" w:eastAsia="Times New Roman" w:hAnsi="Times New Roman" w:cs="Times New Roman"/>
-          <w:sz w:val="25"/>
-          <w:szCs w:val="25"/>
-          <w:lang w:val="de-DE" w:eastAsia="en-GB"/>
-        </w:rPr>
-        <w:t>total angekommen</w:t>
-      </w:r>
-      <w:proofErr w:type="gramEnd"/>
-      <w:r>
-        <w:rPr>
-          <w:rFonts w:ascii="Times New Roman" w:eastAsia="Times New Roman" w:hAnsi="Times New Roman" w:cs="Times New Roman"/>
-          <w:sz w:val="25"/>
-          <w:szCs w:val="25"/>
-          <w:lang w:val="de-DE" w:eastAsia="en-GB"/>
-        </w:rPr>
-        <w:t xml:space="preserve"> im echten Leben oder zumindest auf dem Weg dorthin</w:t>
-      </w:r>
-      <w:commentRangeEnd w:id="14"/>
-      <w:r>
-        <w:rPr>
-          <w:rStyle w:val="Kommentarzeichen"/>
-        </w:rPr>
-        <w:commentReference w:id="14"/>
-      </w:r>
-    </w:p>
-    <w:p>
-      <w:pPr>
-        <w:pStyle w:val="berschrift2"/>
+      <w:r>
+        <w:rPr>
+          <w:lang w:val="de-DE"/>
+        </w:rPr>
+        <w:t>Usability</w:t>
+      </w:r>
+    </w:p>
+    <w:p>
+      <w:pPr>
+        <w:pStyle w:val="berschrift3"/>
         <w:rPr>
           <w:rFonts w:eastAsia="Times New Roman"/>
           <w:lang w:val="de-DE"/>
         </w:rPr>
       </w:pPr>
-      <w:bookmarkStart w:id="15" w:name="_Toc516487976"/>
+      <w:bookmarkStart w:id="20" w:name="_Toc516487980"/>
       <w:r>
         <w:rPr>
           <w:rFonts w:eastAsia="Times New Roman"/>
           <w:lang w:val="de-DE"/>
         </w:rPr>
-        <w:t>Kriterienkatalog</w:t>
-      </w:r>
-      <w:bookmarkEnd w:id="15"/>
-    </w:p>
-    <w:p>
-      <w:pPr>
-        <w:rPr>
-          <w:lang w:val="de-DE"/>
-        </w:rPr>
-      </w:pPr>
+        <w:t>AR-Qualität (wie ist es umgesetzt)</w:t>
+      </w:r>
+      <w:bookmarkEnd w:id="20"/>
     </w:p>
     <w:p>
       <w:pPr>
@@ -4695,152 +4930,15 @@
           <w:lang w:val="de-DE"/>
         </w:rPr>
       </w:pPr>
-      <w:bookmarkStart w:id="16" w:name="_Toc516487977"/>
+      <w:bookmarkStart w:id="21" w:name="_Toc516487981"/>
       <w:r>
         <w:rPr>
           <w:rFonts w:eastAsia="Times New Roman"/>
           <w:lang w:val="de-DE"/>
         </w:rPr>
-        <w:t xml:space="preserve">Interaktion/Interaktivität (eher </w:t>
-      </w:r>
-      <w:proofErr w:type="spellStart"/>
-      <w:r>
-        <w:rPr>
-          <w:rFonts w:eastAsia="Times New Roman"/>
-          <w:lang w:val="de-DE"/>
-        </w:rPr>
-        <w:t>GameStudy</w:t>
-      </w:r>
-      <w:proofErr w:type="spellEnd"/>
-      <w:r>
-        <w:rPr>
-          <w:rFonts w:eastAsia="Times New Roman"/>
-          <w:lang w:val="de-DE"/>
-        </w:rPr>
-        <w:t>-Begriff als Sozialwissenschaftlicher)</w:t>
-      </w:r>
-      <w:bookmarkEnd w:id="16"/>
-    </w:p>
-    <w:p>
-      <w:pPr>
-        <w:rPr>
-          <w:lang w:val="de-DE"/>
-        </w:rPr>
-      </w:pPr>
-    </w:p>
-    <w:p>
-      <w:pPr>
-        <w:pStyle w:val="berschrift3"/>
-        <w:rPr>
-          <w:rFonts w:eastAsia="Times New Roman"/>
-          <w:lang w:val="de-DE"/>
-        </w:rPr>
-      </w:pPr>
-      <w:bookmarkStart w:id="17" w:name="_Toc516487978"/>
-      <w:r>
-        <w:rPr>
-          <w:rFonts w:eastAsia="Times New Roman"/>
-          <w:lang w:val="de-DE"/>
-        </w:rPr>
-        <w:t xml:space="preserve">Pädagogischer </w:t>
-      </w:r>
-      <w:proofErr w:type="spellStart"/>
-      <w:r>
-        <w:rPr>
-          <w:rFonts w:eastAsia="Times New Roman"/>
-          <w:lang w:val="de-DE"/>
-        </w:rPr>
-        <w:t>Lernwert</w:t>
-      </w:r>
-      <w:proofErr w:type="spellEnd"/>
-      <w:r>
-        <w:rPr>
-          <w:rFonts w:eastAsia="Times New Roman"/>
-          <w:lang w:val="de-DE"/>
-        </w:rPr>
-        <w:t>? Art der Spieleraktion? (Abgrenzen – wir sind keine Pädagogen!)</w:t>
-      </w:r>
-      <w:bookmarkEnd w:id="17"/>
-    </w:p>
-    <w:p>
-      <w:pPr>
-        <w:rPr>
-          <w:lang w:val="de-DE"/>
-        </w:rPr>
-      </w:pPr>
-    </w:p>
-    <w:p>
-      <w:pPr>
-        <w:pStyle w:val="berschrift3"/>
-        <w:rPr>
-          <w:rFonts w:eastAsia="Times New Roman"/>
-          <w:lang w:val="de-DE"/>
-        </w:rPr>
-      </w:pPr>
-      <w:r>
-        <w:rPr>
-          <w:rFonts w:eastAsia="Times New Roman"/>
-          <w:lang w:val="de-DE"/>
-        </w:rPr>
-        <w:t xml:space="preserve">Funktionen der App </w:t>
-      </w:r>
-    </w:p>
-    <w:p>
-      <w:pPr>
-        <w:pStyle w:val="berschrift3"/>
-        <w:rPr>
-          <w:lang w:val="de-DE"/>
-        </w:rPr>
-      </w:pPr>
-      <w:r>
-        <w:rPr>
-          <w:lang w:val="de-DE"/>
-        </w:rPr>
-        <w:t>Usability</w:t>
-      </w:r>
-    </w:p>
-    <w:p>
-      <w:pPr>
-        <w:pStyle w:val="berschrift3"/>
-        <w:rPr>
-          <w:rFonts w:eastAsia="Times New Roman"/>
-          <w:lang w:val="de-DE"/>
-        </w:rPr>
-      </w:pPr>
-      <w:bookmarkStart w:id="18" w:name="_Toc516487980"/>
-      <w:r>
-        <w:rPr>
-          <w:rFonts w:eastAsia="Times New Roman"/>
-          <w:lang w:val="de-DE"/>
-        </w:rPr>
-        <w:t>AR-Qualität (wie ist es umgesetzt)</w:t>
-      </w:r>
-      <w:bookmarkEnd w:id="18"/>
-    </w:p>
-    <w:p>
-      <w:pPr>
-        <w:rPr>
-          <w:lang w:val="de-DE"/>
-        </w:rPr>
-      </w:pPr>
-    </w:p>
-    <w:p>
-      <w:pPr>
-        <w:pStyle w:val="berschrift3"/>
-        <w:rPr>
-          <w:rFonts w:eastAsia="Times New Roman"/>
-          <w:lang w:val="de-DE"/>
-        </w:rPr>
-      </w:pPr>
-      <w:bookmarkStart w:id="19" w:name="_Toc516487981"/>
-      <w:r>
-        <w:rPr>
-          <w:rFonts w:eastAsia="Times New Roman"/>
-          <w:lang w:val="de-DE"/>
-        </w:rPr>
         <w:t>Zielgruppe</w:t>
       </w:r>
-      <w:bookmarkEnd w:id="19"/>
+      <w:bookmarkEnd w:id="21"/>
     </w:p>
     <w:p>
       <w:pPr>
@@ -4861,7 +4959,7 @@
           <w:lang w:val="de-DE"/>
         </w:rPr>
       </w:pPr>
-      <w:commentRangeStart w:id="20"/>
+      <w:commentRangeStart w:id="22"/>
       <w:r>
         <w:rPr>
           <w:lang w:val="de-DE"/>
@@ -4889,37 +4987,25 @@
         <w:lastRenderedPageBreak/>
         <w:t>um die Einordnung der Medienerfahrungen in das eigene Leben und den kritischen Umgang mit Information und digitaler Kommunikation.“ (Groebel 1998, S.556)</w:t>
       </w:r>
-      <w:commentRangeEnd w:id="20"/>
+      <w:commentRangeEnd w:id="22"/>
       <w:r>
         <w:rPr>
           <w:rStyle w:val="Kommentarzeichen"/>
         </w:rPr>
-        <w:commentReference w:id="20"/>
-      </w:r>
-    </w:p>
-    <w:p>
-      <w:pPr>
-        <w:rPr>
-          <w:lang w:val="de-DE"/>
-        </w:rPr>
-      </w:pPr>
-      <w:r>
-        <w:rPr>
-          <w:lang w:val="de-DE"/>
-        </w:rPr>
-        <w:t xml:space="preserve">“In einer Gesellschaft, in der die Medien Mitgestalter sozialen und öffentlichen </w:t>
-      </w:r>
-      <w:r>
-        <w:rPr>
-          <w:lang w:val="de-DE"/>
-        </w:rPr>
-        <w:t xml:space="preserve">Lebens </w:t>
-      </w:r>
-      <w:r>
-        <w:rPr>
-          <w:lang w:val="de-DE"/>
-        </w:rPr>
-        <w:t xml:space="preserve">und zugleich Partizipationsinstrumente sind, ist ihr systematischer Einbezug bereits in die frühkindliche und vorschulische Erziehung Teil pädagogischer Verantwortung.” </w:t>
+        <w:commentReference w:id="22"/>
+      </w:r>
+    </w:p>
+    <w:p>
+      <w:pPr>
+        <w:rPr>
+          <w:lang w:val="de-DE"/>
+        </w:rPr>
+      </w:pPr>
+      <w:r>
+        <w:rPr>
+          <w:lang w:val="de-DE"/>
+        </w:rPr>
+        <w:t xml:space="preserve">“In einer Gesellschaft, in der die Medien Mitgestalter sozialen und öffentlichen Lebens und zugleich Partizipationsinstrumente sind, ist ihr systematischer Einbezug bereits in die frühkindliche und vorschulische Erziehung Teil pädagogischer Verantwortung.” </w:t>
       </w:r>
       <w:sdt>
         <w:sdtPr>
@@ -4967,7 +5053,7 @@
         <w:rPr>
           <w:lang w:val="de-DE"/>
         </w:rPr>
-        <w:commentReference w:id="21"/>
+        <w:commentReference w:id="23"/>
       </w:r>
     </w:p>
     <w:p>
@@ -5081,13 +5167,7 @@
         <w:rPr>
           <w:lang w:val="de-DE" w:eastAsia="en-GB"/>
         </w:rPr>
-        <w:t xml:space="preserve">Die ständige Gegenwart der neuen Medien ist nicht mehr abzustreiten, </w:t>
-      </w:r>
-      <w:r>
-        <w:rPr>
-          <w:lang w:val="de-DE" w:eastAsia="en-GB"/>
-        </w:rPr>
-        <w:t xml:space="preserve">sie bestimmen in unserer „digitalen Gesellschaft“ </w:t>
+        <w:t xml:space="preserve">Die ständige Gegenwart der neuen Medien ist nicht mehr abzustreiten, sie bestimmen in unserer „digitalen Gesellschaft“ </w:t>
       </w:r>
       <w:sdt>
         <w:sdtPr>
@@ -5224,13 +5304,7 @@
         <w:rPr>
           <w:lang w:val="de-DE" w:eastAsia="en-GB"/>
         </w:rPr>
-        <w:t>, 2015, S. 223)</w:t>
-      </w:r>
-      <w:r>
-        <w:rPr>
-          <w:lang w:val="de-DE" w:eastAsia="en-GB"/>
-        </w:rPr>
-        <w:t xml:space="preserve"> und Medien als wichtigste Sozialisationsinstanz nach Eltern, Peer Group und der Kita/Schule angesehen werden müssen </w:t>
+        <w:t xml:space="preserve">, 2015, S. 223) und Medien als wichtigste Sozialisationsinstanz nach Eltern, Peer Group und der Kita/Schule angesehen werden müssen </w:t>
       </w:r>
       <w:sdt>
         <w:sdtPr>
@@ -5353,13 +5427,7 @@
         <w:rPr>
           <w:lang w:val="de-DE" w:eastAsia="en-GB"/>
         </w:rPr>
-        <w:t xml:space="preserve"> </w:t>
-      </w:r>
-      <w:r>
-        <w:rPr>
-          <w:lang w:val="de-DE" w:eastAsia="en-GB"/>
-        </w:rPr>
-        <w:t xml:space="preserve">soll sich also bewusst an Kinder vor dem Schulalter richten. Aufgrund der Kombination mit </w:t>
+        <w:t xml:space="preserve"> soll sich also bewusst an Kinder vor dem Schulalter richten. Aufgrund der Kombination mit </w:t>
       </w:r>
       <w:r>
         <w:rPr>
@@ -5390,7 +5458,7 @@
           <w:lang w:val="de-DE"/>
         </w:rPr>
       </w:pPr>
-      <w:bookmarkStart w:id="22" w:name="_Toc516487982"/>
+      <w:bookmarkStart w:id="24" w:name="_Toc516487982"/>
       <w:r>
         <w:rPr>
           <w:rFonts w:eastAsia="Times New Roman"/>
@@ -5398,7 +5466,7 @@
         </w:rPr>
         <w:t>Welche Apps gehen in eine ähnliche Richtung?</w:t>
       </w:r>
-      <w:bookmarkEnd w:id="22"/>
+      <w:bookmarkEnd w:id="24"/>
     </w:p>
     <w:p>
       <w:pPr>
@@ -5426,8 +5494,6 @@
         </w:rPr>
         <w:t xml:space="preserve">) -&gt; existieren die überhaupt wirklich über die Konzeption hinaus? </w:t>
       </w:r>
-      <w:bookmarkStart w:id="23" w:name="_GoBack"/>
-      <w:bookmarkEnd w:id="23"/>
     </w:p>
     <w:p>
       <w:pPr>
@@ -5473,7 +5539,7 @@
           <w:lang w:val="de-DE"/>
         </w:rPr>
       </w:pPr>
-      <w:bookmarkStart w:id="24" w:name="_Toc516487983"/>
+      <w:bookmarkStart w:id="25" w:name="_Toc516487983"/>
       <w:r>
         <w:rPr>
           <w:rFonts w:eastAsia="Times New Roman"/>
@@ -5481,7 +5547,7 @@
         </w:rPr>
         <w:t>Abgrenzung und Konkretisierung unseres Konzepts</w:t>
       </w:r>
-      <w:bookmarkEnd w:id="24"/>
+      <w:bookmarkEnd w:id="25"/>
     </w:p>
     <w:p>
       <w:pPr>
@@ -5667,14 +5733,14 @@
           <w:lang w:val="de-DE"/>
         </w:rPr>
       </w:pPr>
-      <w:bookmarkStart w:id="25" w:name="_Toc516487984"/>
+      <w:bookmarkStart w:id="26" w:name="_Toc516487984"/>
       <w:r>
         <w:rPr>
           <w:lang w:val="de-DE"/>
         </w:rPr>
         <w:t>Diskussion von Anforderungen/Zielgruppe</w:t>
       </w:r>
-      <w:bookmarkEnd w:id="25"/>
+      <w:bookmarkEnd w:id="26"/>
     </w:p>
     <w:p>
       <w:pPr>
@@ -5701,19 +5767,19 @@
           <w:lang w:val="de-DE"/>
         </w:rPr>
       </w:pPr>
-      <w:commentRangeStart w:id="26"/>
+      <w:commentRangeStart w:id="27"/>
       <w:r>
         <w:rPr>
           <w:lang w:val="de-DE"/>
         </w:rPr>
         <w:t>„Die Lernvorstellung (Kinder brauchen die ganze Realität zum Lernen) trifft also vor allem für Kinder bis zum zweiten Lebensjahr zu. Ab diesem Zeitpunkt beginnen Kinder in einem fortwährenden Prozess der Dezentrierung abstraktere Lernformen zu entwickeln.“</w:t>
       </w:r>
-      <w:commentRangeEnd w:id="26"/>
+      <w:commentRangeEnd w:id="27"/>
       <w:r>
         <w:rPr>
           <w:rStyle w:val="Kommentarzeichen"/>
         </w:rPr>
-        <w:commentReference w:id="26"/>
+        <w:commentReference w:id="27"/>
       </w:r>
       <w:r>
         <w:rPr>
@@ -5923,7 +5989,7 @@
           <w:lang w:val="de-DE"/>
         </w:rPr>
       </w:pPr>
-      <w:bookmarkStart w:id="27" w:name="_Toc516487985"/>
+      <w:bookmarkStart w:id="28" w:name="_Toc516487985"/>
       <w:r>
         <w:rPr>
           <w:rFonts w:eastAsia="Times New Roman"/>
@@ -5931,7 +5997,7 @@
         </w:rPr>
         <w:t>Evaluation</w:t>
       </w:r>
-      <w:bookmarkEnd w:id="27"/>
+      <w:bookmarkEnd w:id="28"/>
     </w:p>
     <w:p>
       <w:pPr>
@@ -5940,7 +6006,7 @@
           <w:lang w:val="de-DE"/>
         </w:rPr>
       </w:pPr>
-      <w:bookmarkStart w:id="28" w:name="_Toc516487986"/>
+      <w:bookmarkStart w:id="29" w:name="_Toc516487986"/>
       <w:r>
         <w:rPr>
           <w:lang w:val="de-DE"/>
@@ -5953,44 +6019,32 @@
         </w:rPr>
         <w:t>orüberlegungen</w:t>
       </w:r>
-      <w:bookmarkEnd w:id="28"/>
-    </w:p>
-    <w:p>
-      <w:pPr>
-        <w:rPr>
-          <w:lang w:val="de-DE"/>
-        </w:rPr>
-      </w:pPr>
-      <w:r>
-        <w:rPr>
-          <w:lang w:val="de-DE"/>
-        </w:rPr>
-        <w:t>In der ersten Evaluation soll es darum gehen, herauszufinden, ob die angestrebte Zielgruppe tatsächlich mit einer AR-App interagieren würde. Da es sich dabei um Kinder zwischen drei und fünf Jahren handelt, sind natürlich deren Eltern die Zielgruppe unserer Befragung. Im Kontext der immer größer werdenden Relevanz von Smartphones und neuen Medien im Allgemeinen, erscheint folgende Hypothese angebracht: Eltern von Kindern zwischen 3 und 5 haben ein Interesse an Apps für ihre Kinder.</w:t>
-      </w:r>
-      <w:r>
-        <w:rPr>
-          <w:lang w:val="de-DE"/>
-        </w:rPr>
-        <w:t xml:space="preserve"> Weiterhin soll die Umfrage helfen, konkretere Anforderungen an die App zu erfassen, um hier den Wünschen der Eltern möglichst gut entgegen zu kommen.</w:t>
-      </w:r>
-    </w:p>
-    <w:p>
-      <w:pPr>
-        <w:rPr>
-          <w:lang w:val="de-DE"/>
-        </w:rPr>
-      </w:pPr>
-      <w:r>
-        <w:rPr>
-          <w:lang w:val="de-DE"/>
-        </w:rPr>
-        <w:t xml:space="preserve">Konkreter soll es um die Frage gehen, ob Eltern ihren Kindern den Umgang mit einer App zutrauen und ab wann sie das für richtig halten, sowohl gemeinsam mit ihnen als auch alleine und entsprechend </w:t>
-      </w:r>
-      <w:r>
-        <w:rPr>
-          <w:lang w:val="de-DE"/>
-        </w:rPr>
-        <w:t xml:space="preserve">ohne Aufsicht. Ein weiterer Aspekt wird die Erwartung sein, die Eltern an eine solche App stellen: Was sie erwarten, welche Fähigkeiten geschult werden </w:t>
+      <w:bookmarkEnd w:id="29"/>
+    </w:p>
+    <w:p>
+      <w:pPr>
+        <w:rPr>
+          <w:lang w:val="de-DE"/>
+        </w:rPr>
+      </w:pPr>
+      <w:r>
+        <w:rPr>
+          <w:lang w:val="de-DE"/>
+        </w:rPr>
+        <w:t>In der ersten Evaluation soll es darum gehen, herauszufinden, ob die angestrebte Zielgruppe tatsächlich mit einer AR-App interagieren würde. Da es sich dabei um Kinder zwischen drei und fünf Jahren handelt, sind natürlich deren Eltern die Zielgruppe unserer Befragung. Im Kontext der immer größer werdenden Relevanz von Smartphones und neuen Medien im Allgemeinen, erscheint folgende Hypothese angebracht: Eltern von Kindern zwischen 3 und 5 haben ein Interesse an Apps für ihre Kinder. Weiterhin soll die Umfrage helfen, konkretere Anforderungen an die App zu erfassen, um hier den Wünschen der Eltern möglichst gut entgegen zu kommen.</w:t>
+      </w:r>
+    </w:p>
+    <w:p>
+      <w:pPr>
+        <w:rPr>
+          <w:lang w:val="de-DE"/>
+        </w:rPr>
+      </w:pPr>
+      <w:r>
+        <w:rPr>
+          <w:lang w:val="de-DE"/>
+        </w:rPr>
+        <w:t xml:space="preserve">Konkreter soll es um die Frage gehen, ob Eltern ihren Kindern den Umgang mit einer App zutrauen und ab wann sie das für richtig halten, sowohl gemeinsam mit ihnen als auch alleine und entsprechend ohne Aufsicht. Ein weiterer Aspekt wird die Erwartung sein, die Eltern an eine solche App stellen: Was sie erwarten, welche Fähigkeiten geschult werden </w:t>
       </w:r>
       <w:r>
         <w:rPr>
@@ -6033,14 +6087,14 @@
           <w:lang w:val="de-DE"/>
         </w:rPr>
       </w:pPr>
-      <w:bookmarkStart w:id="29" w:name="_Toc516487987"/>
+      <w:bookmarkStart w:id="30" w:name="_Toc516487987"/>
       <w:r>
         <w:rPr>
           <w:lang w:val="de-DE"/>
         </w:rPr>
         <w:t>Fragebogen und Eckdaten</w:t>
       </w:r>
-      <w:bookmarkEnd w:id="29"/>
+      <w:bookmarkEnd w:id="30"/>
     </w:p>
     <w:p>
       <w:pPr>
@@ -6054,43 +6108,19 @@
         </w:rPr>
         <w:t xml:space="preserve">Die Evaluation fand im Zeitraum zwischen dem </w:t>
       </w:r>
-      <w:commentRangeStart w:id="30"/>
-      <w:r>
-        <w:rPr>
-          <w:lang w:val="de-DE"/>
-        </w:rPr>
-        <w:t>2</w:t>
-      </w:r>
-      <w:r>
-        <w:rPr>
-          <w:lang w:val="de-DE"/>
-        </w:rPr>
-        <w:t>6</w:t>
-      </w:r>
-      <w:r>
-        <w:rPr>
-          <w:lang w:val="de-DE"/>
-        </w:rPr>
-        <w:t>.04. und dem 1</w:t>
-      </w:r>
-      <w:r>
-        <w:rPr>
-          <w:lang w:val="de-DE"/>
-        </w:rPr>
-        <w:t>5</w:t>
-      </w:r>
-      <w:r>
-        <w:rPr>
-          <w:lang w:val="de-DE"/>
-        </w:rPr>
-        <w:t xml:space="preserve">.05.2018 </w:t>
-      </w:r>
-      <w:commentRangeEnd w:id="30"/>
+      <w:commentRangeStart w:id="31"/>
+      <w:r>
+        <w:rPr>
+          <w:lang w:val="de-DE"/>
+        </w:rPr>
+        <w:t xml:space="preserve">26.04. und dem 15.05.2018 </w:t>
+      </w:r>
+      <w:commentRangeEnd w:id="31"/>
       <w:r>
         <w:rPr>
           <w:rStyle w:val="Kommentarzeichen"/>
         </w:rPr>
-        <w:commentReference w:id="30"/>
+        <w:commentReference w:id="31"/>
       </w:r>
       <w:r>
         <w:rPr>
@@ -6131,7 +6161,7 @@
         <w:lastRenderedPageBreak/>
         <w:t xml:space="preserve">beispielsweise nach Geschlecht und Alter der Teilnehmer. </w:t>
       </w:r>
-      <w:commentRangeStart w:id="31"/>
+      <w:commentRangeStart w:id="32"/>
       <w:r>
         <w:rPr>
           <w:color w:val="FF0000"/>
@@ -6139,12 +6169,12 @@
         </w:rPr>
         <w:t>Der gesamte Fragebogen ist im Anhang zu finden</w:t>
       </w:r>
-      <w:commentRangeEnd w:id="31"/>
+      <w:commentRangeEnd w:id="32"/>
       <w:r>
         <w:rPr>
           <w:rStyle w:val="Kommentarzeichen"/>
         </w:rPr>
-        <w:commentReference w:id="31"/>
+        <w:commentReference w:id="32"/>
       </w:r>
       <w:r>
         <w:rPr>
@@ -6160,20 +6190,14 @@
           <w:lang w:val="de-DE"/>
         </w:rPr>
       </w:pPr>
-      <w:bookmarkStart w:id="32" w:name="_Toc516487988"/>
-      <w:r>
-        <w:rPr>
-          <w:lang w:val="de-DE"/>
-        </w:rPr>
-        <w:t>Wer ist unsere Zielgruppe</w:t>
-      </w:r>
-      <w:r>
-        <w:rPr>
-          <w:lang w:val="de-DE"/>
-        </w:rPr>
-        <w:t>?</w:t>
-      </w:r>
-      <w:bookmarkEnd w:id="32"/>
+      <w:bookmarkStart w:id="33" w:name="_Toc516487988"/>
+      <w:r>
+        <w:rPr>
+          <w:lang w:val="de-DE"/>
+        </w:rPr>
+        <w:t>Wer ist unsere Zielgruppe?</w:t>
+      </w:r>
+      <w:bookmarkEnd w:id="33"/>
     </w:p>
     <w:p>
       <w:pPr>
@@ -6217,13 +6241,7 @@
         <w:rPr>
           <w:lang w:val="de-DE"/>
         </w:rPr>
-        <w:t xml:space="preserve">Die Teilnehmer unserer Umfrage haben sich in der Frage nach dem passenden Alter zum ersten Umgang mit dem Smartphone deutlich anders ausgesprochen als es unsere Hypothese gewesen ist. </w:t>
-      </w:r>
-      <w:r>
-        <w:rPr>
-          <w:lang w:val="de-DE"/>
-        </w:rPr>
-        <w:t xml:space="preserve">Für eine erste Übersicht bietet sich an, das durchschnittliche Alter zu betrachten, in dem sich Eltern einen ersten Kontakt ihrer Kinder mit Smartphones unter Aufsicht vorstellen können. Bei den 20- bis 29-jährigen Eltern wird dieser im Median erst ab vier Jahren gewünscht, bei den Eltern zwischen 30 und 39 sogar erst ab fünf Jahren. Dem gegenüber steht jedoch das Alter, in dem ihre Kinder tatsächlich zum ersten Mal mit besagten Medien in Kontakt gekommen sind, dieser liegt bei der jüngeren Elterngruppe im Median bei unter drei Jahren und auch in der älteren Probandengruppe bei fünf Jahren. Allerdings ist hierbei neben dem Median auch die tatsächliche Verteilung der Ergebnisse interessant. Fast 50% der Erstkontakte kamen laut den Antworten nämlich schon in einem Alter unter drei Jahren zustande. </w:t>
+        <w:t xml:space="preserve">Die Teilnehmer unserer Umfrage haben sich in der Frage nach dem passenden Alter zum ersten Umgang mit dem Smartphone deutlich anders ausgesprochen als es unsere Hypothese gewesen ist. Für eine erste Übersicht bietet sich an, das durchschnittliche Alter zu betrachten, in dem sich Eltern einen ersten Kontakt ihrer Kinder mit Smartphones unter Aufsicht vorstellen können. Bei den 20- bis 29-jährigen Eltern wird dieser im Median erst ab vier Jahren gewünscht, bei den Eltern zwischen 30 und 39 sogar erst ab fünf Jahren. Dem gegenüber steht jedoch das Alter, in dem ihre Kinder tatsächlich zum ersten Mal mit besagten Medien in Kontakt gekommen sind, dieser liegt bei der jüngeren Elterngruppe im Median bei unter drei Jahren und auch in der älteren Probandengruppe bei fünf Jahren. Allerdings ist hierbei neben dem Median auch die tatsächliche Verteilung der Ergebnisse interessant. Fast 50% der Erstkontakte kamen laut den Antworten nämlich schon in einem Alter unter drei Jahren zustande. </w:t>
       </w:r>
     </w:p>
     <w:p>
@@ -6235,7 +6253,7 @@
           <w:noProof/>
         </w:rPr>
         <w:drawing>
-          <wp:inline distT="0" distB="0" distL="0" distR="0" wp14:anchorId="0F1EA0BC" wp14:editId="44461A8F">
+          <wp:inline distT="0" distB="0" distL="0" distR="0" wp14:anchorId="6D54FAD8" wp14:editId="70282428">
             <wp:extent cx="5731510" cy="2489200"/>
             <wp:effectExtent l="0" t="0" r="2540" b="6350"/>
             <wp:docPr id="1" name="Diagramm 1">
@@ -6248,7 +6266,7 @@
             <wp:cNvGraphicFramePr/>
             <a:graphic xmlns:a="http://schemas.openxmlformats.org/drawingml/2006/main">
               <a:graphicData uri="http://schemas.openxmlformats.org/drawingml/2006/chart">
-                <c:chart xmlns:c="http://schemas.openxmlformats.org/drawingml/2006/chart" xmlns:r="http://schemas.openxmlformats.org/officeDocument/2006/relationships" r:id="rId9"/>
+                <c:chart xmlns:c="http://schemas.openxmlformats.org/drawingml/2006/chart" xmlns:r="http://schemas.openxmlformats.org/officeDocument/2006/relationships" r:id="rId13"/>
               </a:graphicData>
             </a:graphic>
           </wp:inline>
@@ -6262,7 +6280,7 @@
           <w:lang w:val="de-DE"/>
         </w:rPr>
       </w:pPr>
-      <w:bookmarkStart w:id="33" w:name="_Toc516483734"/>
+      <w:bookmarkStart w:id="34" w:name="_Toc516483734"/>
       <w:r>
         <w:rPr>
           <w:lang w:val="de-DE"/>
@@ -6304,7 +6322,7 @@
         </w:rPr>
         <w:t>Smartphonenutzung</w:t>
       </w:r>
-      <w:bookmarkEnd w:id="33"/>
+      <w:bookmarkEnd w:id="34"/>
       <w:proofErr w:type="spellEnd"/>
     </w:p>
     <w:p>
@@ -6380,19 +6398,7 @@
         <w:rPr>
           <w:lang w:val="de-DE"/>
         </w:rPr>
-        <w:t xml:space="preserve">. Es ist offensichtlich, dass es nicht möglich ist, die Kinder ganz ohne Smartphone und Tablet aufwachsen zu lassen, </w:t>
-      </w:r>
-      <w:r>
-        <w:rPr>
-          <w:lang w:val="de-DE"/>
-        </w:rPr>
-        <w:t>sogar dann,</w:t>
-      </w:r>
-      <w:r>
-        <w:rPr>
-          <w:lang w:val="de-DE"/>
-        </w:rPr>
-        <w:t xml:space="preserve"> wenn man das selbst als Wunsch definiert. </w:t>
+        <w:t xml:space="preserve">. Es ist offensichtlich, dass es nicht möglich ist, die Kinder ganz ohne Smartphone und Tablet aufwachsen zu lassen, sogar dann, wenn man das selbst als Wunsch definiert. </w:t>
       </w:r>
     </w:p>
     <w:p>
@@ -6417,7 +6423,7 @@
           <w:noProof/>
         </w:rPr>
         <w:drawing>
-          <wp:inline distT="0" distB="0" distL="0" distR="0" wp14:anchorId="116E6371" wp14:editId="17E4BB9C">
+          <wp:inline distT="0" distB="0" distL="0" distR="0" wp14:anchorId="4EFFFDC1" wp14:editId="4DB6AC41">
             <wp:extent cx="5731510" cy="2489200"/>
             <wp:effectExtent l="0" t="0" r="2540" b="6350"/>
             <wp:docPr id="2" name="Diagramm 2">
@@ -6430,7 +6436,7 @@
             <wp:cNvGraphicFramePr/>
             <a:graphic xmlns:a="http://schemas.openxmlformats.org/drawingml/2006/main">
               <a:graphicData uri="http://schemas.openxmlformats.org/drawingml/2006/chart">
-                <c:chart xmlns:c="http://schemas.openxmlformats.org/drawingml/2006/chart" xmlns:r="http://schemas.openxmlformats.org/officeDocument/2006/relationships" r:id="rId10"/>
+                <c:chart xmlns:c="http://schemas.openxmlformats.org/drawingml/2006/chart" xmlns:r="http://schemas.openxmlformats.org/officeDocument/2006/relationships" r:id="rId14"/>
               </a:graphicData>
             </a:graphic>
           </wp:inline>
@@ -6444,7 +6450,7 @@
           <w:lang w:val="de-DE"/>
         </w:rPr>
       </w:pPr>
-      <w:bookmarkStart w:id="34" w:name="_Toc516483735"/>
+      <w:bookmarkStart w:id="35" w:name="_Toc516483735"/>
       <w:r>
         <w:rPr>
           <w:lang w:val="de-DE"/>
@@ -6493,7 +6499,7 @@
         </w:rPr>
         <w:t xml:space="preserve"> allein</w:t>
       </w:r>
-      <w:bookmarkEnd w:id="34"/>
+      <w:bookmarkEnd w:id="35"/>
     </w:p>
     <w:p>
       <w:pPr>
@@ -6519,81 +6525,27 @@
         <w:rPr>
           <w:lang w:val="de-DE"/>
         </w:rPr>
-        <w:t xml:space="preserve"> zu guten Teilen von Eltern kommen, die selbst bereits </w:t>
-      </w:r>
-      <w:r>
-        <w:rPr>
-          <w:lang w:val="de-DE"/>
-        </w:rPr>
-        <w:t xml:space="preserve">mindestens </w:t>
-      </w:r>
-      <w:r>
-        <w:rPr>
-          <w:lang w:val="de-DE"/>
-        </w:rPr>
-        <w:t xml:space="preserve">über </w:t>
-      </w:r>
-      <w:r>
-        <w:rPr>
-          <w:lang w:val="de-DE"/>
-        </w:rPr>
-        <w:t xml:space="preserve">40 sind und daher deren Kinder großteilig gar nicht die Möglichkeit hatten, schon im Alter von unter zehn Jahren mit einem Smartphone zu interagieren. </w:t>
-      </w:r>
-    </w:p>
-    <w:p>
-      <w:pPr>
-        <w:rPr>
-          <w:lang w:val="de-DE"/>
-        </w:rPr>
-      </w:pPr>
-      <w:r>
-        <w:rPr>
-          <w:lang w:val="de-DE"/>
-        </w:rPr>
-        <w:t xml:space="preserve">In jedem Fall zeigt die Grafik aber sehr deutlich, dass Kinder schon sehr früh selbst mit Smartphones interagieren, weshalb es sinnvoller ist, </w:t>
-      </w:r>
-      <w:r>
-        <w:rPr>
-          <w:lang w:val="de-DE"/>
-        </w:rPr>
-        <w:t>das Thema</w:t>
-      </w:r>
-      <w:r>
-        <w:rPr>
-          <w:lang w:val="de-DE"/>
-        </w:rPr>
-        <w:t xml:space="preserve"> früh mit ihnen gemeinsam anzugehen, um so auch daran beteiligt zu sein, wie Kinder das Smartphone kennen lernen, anstatt das dem Zufall und so am Ende gar keine Kontrolle mehr zu haben. </w:t>
-      </w:r>
-      <w:r>
-        <w:rPr>
-          <w:lang w:val="de-DE"/>
-        </w:rPr>
-        <w:t xml:space="preserve">Dass die Kinder aber auf jeden Fall großes Interesse an Smartphones haben, zeigt sich an den </w:t>
-      </w:r>
-      <w:r>
-        <w:rPr>
-          <w:lang w:val="de-DE"/>
-        </w:rPr>
-        <w:t xml:space="preserve">Antworten der Eltern zur Frage, wieso es denn zum ersten Kontakt gekommen ist: Jeweils über 20% nennen </w:t>
+        <w:t xml:space="preserve"> zu guten Teilen von Eltern kommen, die selbst bereits mindestens über 40 sind und daher deren Kinder großteilig gar nicht die Möglichkeit hatten, schon im Alter von unter zehn Jahren mit einem Smartphone zu interagieren. </w:t>
+      </w:r>
+    </w:p>
+    <w:p>
+      <w:pPr>
+        <w:rPr>
+          <w:lang w:val="de-DE"/>
+        </w:rPr>
+      </w:pPr>
+      <w:r>
+        <w:rPr>
+          <w:lang w:val="de-DE"/>
+        </w:rPr>
+        <w:t xml:space="preserve">In jedem Fall zeigt die Grafik aber sehr deutlich, dass Kinder schon sehr früh selbst mit Smartphones interagieren, weshalb es sinnvoller ist, das Thema früh mit ihnen gemeinsam anzugehen, um so auch daran beteiligt zu sein, wie Kinder das Smartphone kennen lernen, anstatt das dem Zufall und so am Ende gar keine Kontrolle mehr zu haben. Dass die Kinder aber auf jeden Fall großes Interesse an Smartphones haben, zeigt sich an den Antworten der Eltern zur Frage, wieso es denn zum ersten Kontakt gekommen ist: Jeweils über 20% nennen </w:t>
       </w:r>
       <w:r>
         <w:rPr>
           <w:lang w:val="de-DE"/>
         </w:rPr>
         <w:lastRenderedPageBreak/>
-        <w:t>Neugier</w:t>
-      </w:r>
-      <w:r>
-        <w:rPr>
-          <w:lang w:val="de-DE"/>
-        </w:rPr>
-        <w:t xml:space="preserve"> und Nachahmung als</w:t>
-      </w:r>
-      <w:r>
-        <w:rPr>
-          <w:lang w:val="de-DE"/>
-        </w:rPr>
-        <w:t xml:space="preserve"> vorherrschenden Grund dafür. Das zeigt deutlich, dass vonseiten der Kinder ein klares Interesse besteht und es nur um die Frage geht, wie man Kindern das Smartphone nahebringt. Darauf kann </w:t>
+        <w:t xml:space="preserve">Neugier und Nachahmung als vorherrschenden Grund dafür. Das zeigt deutlich, dass vonseiten der Kinder ein klares Interesse besteht und es nur um die Frage geht, wie man Kindern das Smartphone nahebringt. Darauf kann </w:t>
       </w:r>
       <w:proofErr w:type="spellStart"/>
       <w:r>
@@ -6617,14 +6569,14 @@
           <w:lang w:val="de-DE"/>
         </w:rPr>
       </w:pPr>
-      <w:bookmarkStart w:id="35" w:name="_Toc516487989"/>
+      <w:bookmarkStart w:id="36" w:name="_Toc516487989"/>
       <w:r>
         <w:rPr>
           <w:lang w:val="de-DE"/>
         </w:rPr>
         <w:t>Anforderungen an die App</w:t>
       </w:r>
-      <w:bookmarkEnd w:id="35"/>
+      <w:bookmarkEnd w:id="36"/>
     </w:p>
     <w:p>
       <w:pPr>
@@ -6655,13 +6607,7 @@
         <w:rPr>
           <w:lang w:val="de-DE"/>
         </w:rPr>
-        <w:t xml:space="preserve"> sicher auch, dass sie Kenntnisse von digitalen Medien (v.a. in Relation zu alten Medien) für unwichtig halten und der technische Aspekt relativ uninteressant bewertet wird</w:t>
-      </w:r>
-      <w:r>
-        <w:rPr>
-          <w:lang w:val="de-DE"/>
-        </w:rPr>
-        <w:t xml:space="preserve">… schade für alle Medienpädagogen und </w:t>
+        <w:t xml:space="preserve"> sicher auch, dass sie Kenntnisse von digitalen Medien (v.a. in Relation zu alten Medien) für unwichtig halten und der technische Aspekt relativ uninteressant bewertet wird… schade für alle Medienpädagogen und </w:t>
       </w:r>
       <w:proofErr w:type="gramStart"/>
       <w:r>
@@ -6685,14 +6631,14 @@
           <w:lang w:val="de-DE"/>
         </w:rPr>
       </w:pPr>
-      <w:bookmarkStart w:id="36" w:name="_Toc516487990"/>
+      <w:bookmarkStart w:id="37" w:name="_Toc516487990"/>
       <w:r>
         <w:rPr>
           <w:lang w:val="de-DE"/>
         </w:rPr>
         <w:t>Welche Ängste haben die Eltern?</w:t>
       </w:r>
-      <w:bookmarkEnd w:id="36"/>
+      <w:bookmarkEnd w:id="37"/>
       <w:r>
         <w:rPr>
           <w:lang w:val="de-DE"/>
@@ -6728,13 +6674,7 @@
         <w:rPr>
           <w:lang w:val="de-DE"/>
         </w:rPr>
-        <w:t>Unterschiede Eltern / Nicht-Eltern? In jedem Fall aber die durchaus vorhandene Technik-Skepsis ansprechen, Alterstrends checken und überlegen, wo man die auch abholen kann</w:t>
-      </w:r>
-      <w:r>
-        <w:rPr>
-          <w:lang w:val="de-DE"/>
-        </w:rPr>
-        <w:t xml:space="preserve"> (Stichwort „Smartphone-Zombies“, was unsere App ja spezifisch durch die Bindung ans Buch und sehr eingeschränkte Funktionalität nicht ermöglicht)</w:t>
+        <w:t>Unterschiede Eltern / Nicht-Eltern? In jedem Fall aber die durchaus vorhandene Technik-Skepsis ansprechen, Alterstrends checken und überlegen, wo man die auch abholen kann (Stichwort „Smartphone-Zombies“, was unsere App ja spezifisch durch die Bindung ans Buch und sehr eingeschränkte Funktionalität nicht ermöglicht)</w:t>
       </w:r>
     </w:p>
     <w:p>
@@ -6744,14 +6684,14 @@
           <w:lang w:val="de-DE"/>
         </w:rPr>
       </w:pPr>
-      <w:bookmarkStart w:id="37" w:name="_Toc516487991"/>
+      <w:bookmarkStart w:id="38" w:name="_Toc516487991"/>
       <w:r>
         <w:rPr>
           <w:lang w:val="de-DE"/>
         </w:rPr>
         <w:t>Fazit</w:t>
       </w:r>
-      <w:bookmarkEnd w:id="37"/>
+      <w:bookmarkEnd w:id="38"/>
     </w:p>
     <w:p>
       <w:pPr>
@@ -6781,7 +6721,7 @@
           <w:lang w:val="de-DE"/>
         </w:rPr>
       </w:pPr>
-      <w:bookmarkStart w:id="38" w:name="_Toc516487992"/>
+      <w:bookmarkStart w:id="39" w:name="_Toc516487992"/>
       <w:r>
         <w:rPr>
           <w:rFonts w:eastAsia="Times New Roman"/>
@@ -6789,7 +6729,7 @@
         </w:rPr>
         <w:t>Konzepterstellung auf Basis der Ergebnisse</w:t>
       </w:r>
-      <w:bookmarkEnd w:id="38"/>
+      <w:bookmarkEnd w:id="39"/>
     </w:p>
     <w:p>
       <w:pPr>
@@ -6806,7 +6746,7 @@
           <w:lang w:val="de-DE"/>
         </w:rPr>
       </w:pPr>
-      <w:bookmarkStart w:id="39" w:name="_Toc516487993"/>
+      <w:bookmarkStart w:id="40" w:name="_Toc516487993"/>
       <w:r>
         <w:rPr>
           <w:rFonts w:eastAsia="Times New Roman"/>
@@ -6814,7 +6754,7 @@
         </w:rPr>
         <w:t>Technische Aspekte</w:t>
       </w:r>
-      <w:bookmarkEnd w:id="39"/>
+      <w:bookmarkEnd w:id="40"/>
     </w:p>
     <w:p>
       <w:pPr>
@@ -6885,7 +6825,7 @@
           <w:lang w:val="de-DE"/>
         </w:rPr>
       </w:pPr>
-      <w:bookmarkStart w:id="40" w:name="_Toc516487994"/>
+      <w:bookmarkStart w:id="41" w:name="_Toc516487994"/>
       <w:r>
         <w:rPr>
           <w:rFonts w:eastAsia="Times New Roman"/>
@@ -6893,7 +6833,7 @@
         </w:rPr>
         <w:t>Inhaltliche Aspekte</w:t>
       </w:r>
-      <w:bookmarkEnd w:id="40"/>
+      <w:bookmarkEnd w:id="41"/>
     </w:p>
     <w:p>
       <w:pPr>
@@ -7003,45 +6943,56 @@
           <w:rFonts w:ascii="Calibri" w:hAnsi="Calibri"/>
           <w:lang w:val="de-DE"/>
         </w:rPr>
-        <w:t>(</w:t>
-      </w:r>
+        <w:t>(Vgl. Neuß in Lauffer/</w:t>
+      </w:r>
+      <w:proofErr w:type="spellStart"/>
       <w:r>
         <w:rPr>
           <w:rFonts w:ascii="Calibri" w:hAnsi="Calibri"/>
           <w:lang w:val="de-DE"/>
         </w:rPr>
-        <w:t>Vgl. Neuß in Lauffer/</w:t>
-      </w:r>
-      <w:proofErr w:type="spellStart"/>
+        <w:t>Röllecke</w:t>
+      </w:r>
+      <w:proofErr w:type="spellEnd"/>
       <w:r>
         <w:rPr>
           <w:rFonts w:ascii="Calibri" w:hAnsi="Calibri"/>
           <w:lang w:val="de-DE"/>
         </w:rPr>
-        <w:t>Röllecke</w:t>
-      </w:r>
-      <w:proofErr w:type="spellEnd"/>
-      <w:r>
-        <w:rPr>
-          <w:rFonts w:ascii="Calibri" w:hAnsi="Calibri"/>
+        <w:t xml:space="preserve"> 22)</w:t>
+      </w:r>
+    </w:p>
+    <w:p>
+      <w:pPr>
+        <w:rPr>
+          <w:lang w:val="de-DE"/>
+        </w:rPr>
+      </w:pPr>
+    </w:p>
+    <w:p>
+      <w:pPr>
+        <w:pStyle w:val="berschrift3"/>
+        <w:rPr>
+          <w:rFonts w:eastAsia="Times New Roman"/>
+          <w:lang w:val="de-DE"/>
+        </w:rPr>
+      </w:pPr>
+      <w:bookmarkStart w:id="42" w:name="_Toc516487995"/>
+      <w:r>
+        <w:rPr>
+          <w:rFonts w:eastAsia="Times New Roman"/>
+          <w:lang w:val="de-DE"/>
+        </w:rPr>
+        <w:t>Grafische Aspekte</w:t>
+      </w:r>
+      <w:bookmarkEnd w:id="42"/>
+      <w:r>
+        <w:rPr>
+          <w:rFonts w:eastAsia="Times New Roman"/>
           <w:lang w:val="de-DE"/>
         </w:rPr>
         <w:t xml:space="preserve"> </w:t>
       </w:r>
-      <w:r>
-        <w:rPr>
-          <w:rFonts w:ascii="Calibri" w:hAnsi="Calibri"/>
-          <w:lang w:val="de-DE"/>
-        </w:rPr>
-        <w:t>22)</w:t>
-      </w:r>
-    </w:p>
-    <w:p>
-      <w:pPr>
-        <w:rPr>
-          <w:lang w:val="de-DE"/>
-        </w:rPr>
-      </w:pPr>
     </w:p>
     <w:p>
       <w:pPr>
@@ -7051,40 +7002,15 @@
           <w:lang w:val="de-DE"/>
         </w:rPr>
       </w:pPr>
-      <w:bookmarkStart w:id="41" w:name="_Toc516487995"/>
+      <w:bookmarkStart w:id="43" w:name="_Toc516487996"/>
       <w:r>
         <w:rPr>
           <w:rFonts w:eastAsia="Times New Roman"/>
           <w:lang w:val="de-DE"/>
         </w:rPr>
-        <w:t>Grafische Aspekte</w:t>
-      </w:r>
-      <w:bookmarkEnd w:id="41"/>
-      <w:r>
-        <w:rPr>
-          <w:rFonts w:eastAsia="Times New Roman"/>
-          <w:lang w:val="de-DE"/>
-        </w:rPr>
-        <w:t xml:space="preserve"> </w:t>
-      </w:r>
-    </w:p>
-    <w:p>
-      <w:pPr>
-        <w:pStyle w:val="berschrift3"/>
-        <w:rPr>
-          <w:rFonts w:eastAsia="Times New Roman"/>
-          <w:lang w:val="de-DE"/>
-        </w:rPr>
-      </w:pPr>
-      <w:bookmarkStart w:id="42" w:name="_Toc516487996"/>
-      <w:r>
-        <w:rPr>
-          <w:rFonts w:eastAsia="Times New Roman"/>
-          <w:lang w:val="de-DE"/>
-        </w:rPr>
         <w:t>Auditive Aspekte</w:t>
       </w:r>
-      <w:bookmarkEnd w:id="42"/>
+      <w:bookmarkEnd w:id="43"/>
     </w:p>
     <w:p>
       <w:pPr>
@@ -7098,7 +7024,7 @@
           <w:lang w:val="de-DE"/>
         </w:rPr>
       </w:pPr>
-      <w:bookmarkStart w:id="43" w:name="_Toc516487997"/>
+      <w:bookmarkStart w:id="44" w:name="_Toc516487997"/>
       <w:r>
         <w:rPr>
           <w:rFonts w:eastAsia="Times New Roman"/>
@@ -7106,7 +7032,7 @@
         </w:rPr>
         <w:t>So gut wie kein Extra-Sound, soll immer noch die Vorlesefunktion unterstützen, d.h. Hauptton vom Vorlesenden</w:t>
       </w:r>
-      <w:bookmarkEnd w:id="43"/>
+      <w:bookmarkEnd w:id="44"/>
     </w:p>
     <w:p>
       <w:pPr>
@@ -7120,7 +7046,7 @@
           <w:lang w:val="de-DE"/>
         </w:rPr>
       </w:pPr>
-      <w:bookmarkStart w:id="44" w:name="_Toc516487998"/>
+      <w:bookmarkStart w:id="45" w:name="_Toc516487998"/>
       <w:r>
         <w:rPr>
           <w:rFonts w:eastAsia="Times New Roman"/>
@@ -7128,7 +7054,7 @@
         </w:rPr>
         <w:t>Evtl. Mini-Effektsounds als Feedback (quiekendes Entchen)</w:t>
       </w:r>
-      <w:bookmarkEnd w:id="44"/>
+      <w:bookmarkEnd w:id="45"/>
       <w:r>
         <w:rPr>
           <w:rFonts w:eastAsia="Times New Roman"/>
@@ -7145,7 +7071,7 @@
           <w:lang w:val="de-DE"/>
         </w:rPr>
       </w:pPr>
-      <w:bookmarkStart w:id="45" w:name="_Toc516487999"/>
+      <w:bookmarkStart w:id="46" w:name="_Toc516487999"/>
       <w:r>
         <w:rPr>
           <w:rFonts w:eastAsia="Times New Roman"/>
@@ -7153,7 +7079,7 @@
         </w:rPr>
         <w:t>Umsetzung</w:t>
       </w:r>
-      <w:bookmarkEnd w:id="45"/>
+      <w:bookmarkEnd w:id="46"/>
     </w:p>
     <w:p>
       <w:pPr>
@@ -7170,7 +7096,7 @@
           <w:lang w:val="de-DE"/>
         </w:rPr>
       </w:pPr>
-      <w:bookmarkStart w:id="46" w:name="_Toc516488000"/>
+      <w:bookmarkStart w:id="47" w:name="_Toc516488000"/>
       <w:r>
         <w:rPr>
           <w:rFonts w:eastAsia="Times New Roman"/>
@@ -7178,7 +7104,7 @@
         </w:rPr>
         <w:t>Prototyp</w:t>
       </w:r>
-      <w:bookmarkEnd w:id="46"/>
+      <w:bookmarkEnd w:id="47"/>
     </w:p>
     <w:p>
       <w:pPr>
@@ -7195,7 +7121,7 @@
           <w:lang w:val="de-DE"/>
         </w:rPr>
       </w:pPr>
-      <w:bookmarkStart w:id="47" w:name="_Toc516488001"/>
+      <w:bookmarkStart w:id="48" w:name="_Toc516488001"/>
       <w:r>
         <w:rPr>
           <w:rFonts w:eastAsia="Times New Roman"/>
@@ -7203,7 +7129,7 @@
         </w:rPr>
         <w:t>Design</w:t>
       </w:r>
-      <w:bookmarkEnd w:id="47"/>
+      <w:bookmarkEnd w:id="48"/>
     </w:p>
     <w:p>
       <w:pPr>
@@ -7220,7 +7146,7 @@
           <w:lang w:val="de-DE"/>
         </w:rPr>
       </w:pPr>
-      <w:bookmarkStart w:id="48" w:name="_Toc516488002"/>
+      <w:bookmarkStart w:id="49" w:name="_Toc516488002"/>
       <w:r>
         <w:rPr>
           <w:rFonts w:eastAsia="Times New Roman"/>
@@ -7228,7 +7154,7 @@
         </w:rPr>
         <w:t>Funktionen</w:t>
       </w:r>
-      <w:bookmarkEnd w:id="48"/>
+      <w:bookmarkEnd w:id="49"/>
     </w:p>
     <w:p>
       <w:pPr>
@@ -7245,7 +7171,7 @@
           <w:lang w:val="de-DE"/>
         </w:rPr>
       </w:pPr>
-      <w:bookmarkStart w:id="49" w:name="_Toc516488003"/>
+      <w:bookmarkStart w:id="50" w:name="_Toc516488003"/>
       <w:r>
         <w:rPr>
           <w:rFonts w:eastAsia="Times New Roman"/>
@@ -7253,7 +7179,7 @@
         </w:rPr>
         <w:t>Texte</w:t>
       </w:r>
-      <w:bookmarkEnd w:id="49"/>
+      <w:bookmarkEnd w:id="50"/>
     </w:p>
     <w:p>
       <w:pPr>
@@ -7270,7 +7196,7 @@
           <w:lang w:val="de-DE"/>
         </w:rPr>
       </w:pPr>
-      <w:bookmarkStart w:id="50" w:name="_Toc516488004"/>
+      <w:bookmarkStart w:id="51" w:name="_Toc516488004"/>
       <w:r>
         <w:rPr>
           <w:rFonts w:eastAsia="Times New Roman"/>
@@ -7278,7 +7204,7 @@
         </w:rPr>
         <w:t>Bilder</w:t>
       </w:r>
-      <w:bookmarkEnd w:id="50"/>
+      <w:bookmarkEnd w:id="51"/>
     </w:p>
     <w:p>
       <w:pPr>
@@ -7295,7 +7221,7 @@
           <w:lang w:val="de-DE"/>
         </w:rPr>
       </w:pPr>
-      <w:bookmarkStart w:id="51" w:name="_Toc516488005"/>
+      <w:bookmarkStart w:id="52" w:name="_Toc516488005"/>
       <w:r>
         <w:rPr>
           <w:rFonts w:eastAsia="Times New Roman"/>
@@ -7303,7 +7229,7 @@
         </w:rPr>
         <w:t>erneute Evaluation mit Prototyp</w:t>
       </w:r>
-      <w:bookmarkEnd w:id="51"/>
+      <w:bookmarkEnd w:id="52"/>
     </w:p>
     <w:p>
       <w:pPr>
@@ -7313,7 +7239,7 @@
           <w:lang w:val="de-DE"/>
         </w:rPr>
       </w:pPr>
-      <w:bookmarkStart w:id="52" w:name="_Toc516488006"/>
+      <w:bookmarkStart w:id="53" w:name="_Toc516488006"/>
       <w:r>
         <w:rPr>
           <w:rFonts w:eastAsia="Times New Roman"/>
@@ -7321,7 +7247,7 @@
         </w:rPr>
         <w:t>Fazit</w:t>
       </w:r>
-      <w:bookmarkEnd w:id="52"/>
+      <w:bookmarkEnd w:id="53"/>
     </w:p>
     <w:p>
       <w:pPr>
@@ -7345,7 +7271,7 @@
         <w:br w:type="page"/>
       </w:r>
     </w:p>
-    <w:bookmarkStart w:id="53" w:name="_Toc516488007" w:displacedByCustomXml="next"/>
+    <w:bookmarkStart w:id="54" w:name="_Toc516488007" w:displacedByCustomXml="next"/>
     <w:sdt>
       <w:sdtPr>
         <w:rPr>
@@ -7380,7 +7306,7 @@
             </w:rPr>
             <w:t>Literaturverzeichnis</w:t>
           </w:r>
-          <w:bookmarkEnd w:id="53"/>
+          <w:bookmarkEnd w:id="54"/>
         </w:p>
         <w:sdt>
           <w:sdtPr>
@@ -7580,6 +7506,39 @@
                   <w:noProof/>
                   <w:lang w:val="de-DE"/>
                 </w:rPr>
+                <w:t xml:space="preserve">Neitzel, B. (2012). Involvierungsstrategien des Computerspiels. In </w:t>
+              </w:r>
+              <w:r>
+                <w:rPr>
+                  <w:i/>
+                  <w:iCs/>
+                  <w:noProof/>
+                  <w:lang w:val="de-DE"/>
+                </w:rPr>
+                <w:t>Gamescoop: Theorien des Videospiels zur Einführung</w:t>
+              </w:r>
+              <w:r>
+                <w:rPr>
+                  <w:noProof/>
+                  <w:lang w:val="de-DE"/>
+                </w:rPr>
+                <w:t xml:space="preserve"> (S. 75-101). Hamburg: Junius.</w:t>
+              </w:r>
+            </w:p>
+            <w:p>
+              <w:pPr>
+                <w:pStyle w:val="Literaturverzeichnis"/>
+                <w:ind w:left="720" w:hanging="720"/>
+                <w:rPr>
+                  <w:noProof/>
+                  <w:lang w:val="de-DE"/>
+                </w:rPr>
+              </w:pPr>
+              <w:r>
+                <w:rPr>
+                  <w:noProof/>
+                  <w:lang w:val="de-DE"/>
+                </w:rPr>
                 <w:t xml:space="preserve">Neuß, H. (2009). Medienpädagogische Entgegnungen. Eine Auseinandersetzung mit den populären Auffassungen von Prof. Spitzer aus Sicht der Elementarbildung. In J. Lauffer, &amp; R. Röllecke (Hrsg.), </w:t>
               </w:r>
               <w:r>
@@ -7597,6 +7556,110 @@
                   <w:lang w:val="de-DE"/>
                 </w:rPr>
                 <w:t xml:space="preserve"> (S. 15-36). Bielefeld: GMK.</w:t>
+              </w:r>
+            </w:p>
+            <w:p>
+              <w:pPr>
+                <w:pStyle w:val="Literaturverzeichnis"/>
+                <w:ind w:left="720" w:hanging="720"/>
+                <w:rPr>
+                  <w:noProof/>
+                </w:rPr>
+              </w:pPr>
+              <w:r>
+                <w:rPr>
+                  <w:noProof/>
+                  <w:lang w:val="de-DE"/>
+                </w:rPr>
+                <w:t xml:space="preserve">Niebuhr, S., &amp; Ritterfeld, U. (2003). Die Förderung von Lesefertigkeiten beginnt vor dem Schuleintritt! In B. Hurrelmann, &amp; S. Becker (Hrsg.), </w:t>
+              </w:r>
+              <w:r>
+                <w:rPr>
+                  <w:i/>
+                  <w:iCs/>
+                  <w:noProof/>
+                  <w:lang w:val="de-DE"/>
+                </w:rPr>
+                <w:t>Kindermedien nutzen. Medienkompetenz als Herausforderung für Erziehung und Unterricht</w:t>
+              </w:r>
+              <w:r>
+                <w:rPr>
+                  <w:noProof/>
+                  <w:lang w:val="de-DE"/>
+                </w:rPr>
+                <w:t xml:space="preserve"> (S. 101-114). </w:t>
+              </w:r>
+              <w:r>
+                <w:rPr>
+                  <w:noProof/>
+                </w:rPr>
+                <w:t>Weinheim, München: Juventa.</w:t>
+              </w:r>
+            </w:p>
+            <w:p>
+              <w:pPr>
+                <w:pStyle w:val="Literaturverzeichnis"/>
+                <w:ind w:left="720" w:hanging="720"/>
+                <w:rPr>
+                  <w:noProof/>
+                  <w:lang w:val="de-DE"/>
+                </w:rPr>
+              </w:pPr>
+              <w:r>
+                <w:rPr>
+                  <w:noProof/>
+                </w:rPr>
+                <w:t xml:space="preserve">Ryan, M.-L. (2001). Beyond Myth and Metaphor – The Case of Narrative in Digital Media. </w:t>
+              </w:r>
+              <w:r>
+                <w:rPr>
+                  <w:i/>
+                  <w:iCs/>
+                  <w:noProof/>
+                  <w:lang w:val="de-DE"/>
+                </w:rPr>
+                <w:t>Game Studies, 1</w:t>
+              </w:r>
+              <w:r>
+                <w:rPr>
+                  <w:noProof/>
+                  <w:lang w:val="de-DE"/>
+                </w:rPr>
+                <w:t>(1). Abgerufen am 16. Juni 2018 von http://www.gamestudies.org/0101/ryan/</w:t>
+              </w:r>
+            </w:p>
+            <w:p>
+              <w:pPr>
+                <w:pStyle w:val="Literaturverzeichnis"/>
+                <w:ind w:left="720" w:hanging="720"/>
+                <w:rPr>
+                  <w:noProof/>
+                  <w:lang w:val="de-DE"/>
+                </w:rPr>
+              </w:pPr>
+              <w:r>
+                <w:rPr>
+                  <w:noProof/>
+                  <w:lang w:val="de-DE"/>
+                </w:rPr>
+                <w:lastRenderedPageBreak/>
+                <w:t xml:space="preserve">Venus, J. (2012). Erlebtes Handeln in Computerspielen. In </w:t>
+              </w:r>
+              <w:r>
+                <w:rPr>
+                  <w:i/>
+                  <w:iCs/>
+                  <w:noProof/>
+                  <w:lang w:val="de-DE"/>
+                </w:rPr>
+                <w:t>Gamescoop: Theorien des Computerspiels zur Einführung</w:t>
+              </w:r>
+              <w:r>
+                <w:rPr>
+                  <w:noProof/>
+                  <w:lang w:val="de-DE"/>
+                </w:rPr>
+                <w:t xml:space="preserve"> (S. 104-127). Hamburg.</w:t>
               </w:r>
             </w:p>
             <w:p>
@@ -7802,10 +7865,32 @@
         <w:fldChar w:fldCharType="end"/>
       </w:r>
     </w:p>
+    <w:p>
+      <w:pPr>
+        <w:pStyle w:val="berschrift1"/>
+        <w:rPr>
+          <w:lang w:val="de-DE"/>
+        </w:rPr>
+      </w:pPr>
+      <w:r>
+        <w:rPr>
+          <w:lang w:val="de-DE"/>
+        </w:rPr>
+        <w:br w:type="page"/>
+      </w:r>
+      <w:r>
+        <w:rPr>
+          <w:lang w:val="de-DE"/>
+        </w:rPr>
+        <w:lastRenderedPageBreak/>
+        <w:t xml:space="preserve"> </w:t>
+      </w:r>
+    </w:p>
     <w:sectPr>
+      <w:footerReference w:type="default" r:id="rId15"/>
       <w:pgSz w:w="11906" w:h="16838"/>
       <w:pgMar w:top="1440" w:right="1440" w:bottom="1440" w:left="1440" w:header="708" w:footer="708" w:gutter="0"/>
-      <w:pgNumType w:start="0"/>
+      <w:pgNumType w:start="1"/>
       <w:cols w:space="708"/>
       <w:titlePg/>
       <w:docGrid w:linePitch="360"/>
@@ -7816,7 +7901,40 @@
 
 <file path=word/comments.xml><?xml version="1.0" encoding="utf-8"?>
 <w:comments xmlns:wpc="http://schemas.microsoft.com/office/word/2010/wordprocessingCanvas" xmlns:cx="http://schemas.microsoft.com/office/drawing/2014/chartex" xmlns:cx1="http://schemas.microsoft.com/office/drawing/2015/9/8/chartex" xmlns:cx2="http://schemas.microsoft.com/office/drawing/2015/10/21/chartex" xmlns:cx3="http://schemas.microsoft.com/office/drawing/2016/5/9/chartex" xmlns:cx4="http://schemas.microsoft.com/office/drawing/2016/5/10/chartex" xmlns:cx5="http://schemas.microsoft.com/office/drawing/2016/5/11/chartex" xmlns:cx6="http://schemas.microsoft.com/office/drawing/2016/5/12/chartex" xmlns:cx7="http://schemas.microsoft.com/office/drawing/2016/5/13/chartex" xmlns:cx8="http://schemas.microsoft.com/office/drawing/2016/5/14/chartex" xmlns:mc="http://schemas.openxmlformats.org/markup-compatibility/2006" xmlns:aink="http://schemas.microsoft.com/office/drawing/2016/ink" xmlns:am3d="http://schemas.microsoft.com/office/drawing/2017/model3d" xmlns:o="urn:schemas-microsoft-com:office:office" xmlns:r="http://schemas.openxmlformats.org/officeDocument/2006/relationships" xmlns:m="http://schemas.openxmlformats.org/officeDocument/2006/math" xmlns:v="urn:schemas-microsoft-com:vml" xmlns:wp14="http://schemas.microsoft.com/office/word/2010/wordprocessingDrawing" xmlns:wp="http://schemas.openxmlformats.org/drawingml/2006/wordprocessingDrawing" xmlns:w10="urn:schemas-microsoft-com:office:word" xmlns:w="http://schemas.openxmlformats.org/wordprocessingml/2006/main" xmlns:w14="http://schemas.microsoft.com/office/word/2010/wordml" xmlns:w15="http://schemas.microsoft.com/office/word/2012/wordml" xmlns:w16cid="http://schemas.microsoft.com/office/word/2016/wordml/cid" xmlns:w16se="http://schemas.microsoft.com/office/word/2015/wordml/symex" xmlns:wpg="http://schemas.microsoft.com/office/word/2010/wordprocessingGroup" xmlns:wpi="http://schemas.microsoft.com/office/word/2010/wordprocessingInk" xmlns:wne="http://schemas.microsoft.com/office/word/2006/wordml" xmlns:wps="http://schemas.microsoft.com/office/word/2010/wordprocessingShape" mc:Ignorable="w14 w15 w16se w16cid wp14">
-  <w:comment w:id="5" w:author="Christina Golla" w:date="2018-05-15T09:39:00Z" w:initials="CG">
+  <w:comment w:id="4" w:author="Janna Ti" w:date="2018-06-16T00:45:00Z" w:initials="JT">
+    <w:p>
+      <w:pPr>
+        <w:rPr>
+          <w:lang w:val="de-DE"/>
+        </w:rPr>
+      </w:pPr>
+      <w:r>
+        <w:rPr>
+          <w:rStyle w:val="Kommentarzeichen"/>
+        </w:rPr>
+        <w:annotationRef/>
+      </w:r>
+      <w:r>
+        <w:rPr>
+          <w:lang w:val="de-DE"/>
+        </w:rPr>
+        <w:t xml:space="preserve">Hier auch wichtig: Aggressiv draufhauen, dass seit den 70ern jeder predigt, wie wichtig es ist, auf die Digitalisierung einzugehen, weil diese kommt, egal, wie wir das finden. Überleitung zur Umfrage, wo sich trotzdem noch alle wehren und neue Medien </w:t>
+      </w:r>
+      <w:proofErr w:type="gramStart"/>
+      <w:r>
+        <w:rPr>
+          <w:lang w:val="de-DE"/>
+        </w:rPr>
+        <w:t>extrem klein</w:t>
+      </w:r>
+      <w:proofErr w:type="gramEnd"/>
+      <w:r>
+        <w:rPr>
+          <w:lang w:val="de-DE"/>
+        </w:rPr>
+        <w:t xml:space="preserve"> reden</w:t>
+      </w:r>
+    </w:p>
     <w:p>
       <w:pPr>
         <w:pStyle w:val="Kommentartext"/>
@@ -7824,6 +7942,16 @@
           <w:lang w:val="de-DE"/>
         </w:rPr>
       </w:pPr>
+    </w:p>
+  </w:comment>
+  <w:comment w:id="6" w:author="Christina Golla" w:date="2018-05-15T09:39:00Z" w:initials="CG">
+    <w:p>
+      <w:pPr>
+        <w:pStyle w:val="Kommentartext"/>
+        <w:rPr>
+          <w:lang w:val="de-DE"/>
+        </w:rPr>
+      </w:pPr>
       <w:r>
         <w:rPr>
           <w:rStyle w:val="Kommentarzeichen"/>
@@ -7914,7 +8042,7 @@
       </w:pPr>
     </w:p>
   </w:comment>
-  <w:comment w:id="6" w:author="Janna Ti" w:date="2018-05-24T11:06:00Z" w:initials="JT">
+  <w:comment w:id="7" w:author="Janna Ti" w:date="2018-05-24T11:06:00Z" w:initials="JT">
     <w:p>
       <w:pPr>
         <w:pStyle w:val="Kommentartext"/>
@@ -7975,7 +8103,7 @@
       </w:pPr>
     </w:p>
   </w:comment>
-  <w:comment w:id="7" w:author="Janna Ti" w:date="2018-05-24T11:06:00Z" w:initials="JT">
+  <w:comment w:id="8" w:author="Janna Ti" w:date="2018-05-24T11:06:00Z" w:initials="JT">
     <w:p>
       <w:pPr>
         <w:pStyle w:val="Kommentartext"/>
@@ -7991,7 +8119,7 @@
       </w:r>
     </w:p>
   </w:comment>
-  <w:comment w:id="10" w:author="Janna Ti" w:date="2018-05-09T13:57:00Z" w:initials="JT">
+  <w:comment w:id="12" w:author="Janna Ti" w:date="2018-05-09T13:57:00Z" w:initials="JT">
     <w:p>
       <w:pPr>
         <w:pStyle w:val="Kommentartext"/>
@@ -8050,7 +8178,7 @@
       </w:pPr>
     </w:p>
   </w:comment>
-  <w:comment w:id="11" w:author="Janna Ti" w:date="2018-05-09T14:12:00Z" w:initials="JT">
+  <w:comment w:id="13" w:author="Janna Ti" w:date="2018-05-09T14:12:00Z" w:initials="JT">
     <w:p>
       <w:pPr>
         <w:pStyle w:val="Kommentartext"/>
@@ -8078,7 +8206,7 @@
       </w:r>
     </w:p>
   </w:comment>
-  <w:comment w:id="12" w:author="Janna Ti" w:date="2018-05-09T14:33:00Z" w:initials="JT">
+  <w:comment w:id="14" w:author="Janna Ti" w:date="2018-05-09T14:33:00Z" w:initials="JT">
     <w:p>
       <w:pPr>
         <w:pStyle w:val="Kommentartext"/>
@@ -8106,7 +8234,7 @@
       </w:r>
     </w:p>
   </w:comment>
-  <w:comment w:id="13" w:author="Christina Golla" w:date="2018-05-15T09:44:00Z" w:initials="CG">
+  <w:comment w:id="15" w:author="Christina Golla" w:date="2018-05-15T09:44:00Z" w:initials="CG">
     <w:p>
       <w:pPr>
         <w:pStyle w:val="Kommentartext"/>
@@ -8134,7 +8262,7 @@
       </w:r>
     </w:p>
   </w:comment>
-  <w:comment w:id="14" w:author="Janna Ti" w:date="2018-05-09T14:59:00Z" w:initials="JT">
+  <w:comment w:id="16" w:author="Janna Ti" w:date="2018-05-09T14:59:00Z" w:initials="JT">
     <w:p>
       <w:pPr>
         <w:pStyle w:val="Kommentartext"/>
@@ -8164,7 +8292,7 @@
       </w:pPr>
     </w:p>
   </w:comment>
-  <w:comment w:id="20" w:author="Christina Golla" w:date="2018-05-15T10:16:00Z" w:initials="CG">
+  <w:comment w:id="22" w:author="Christina Golla" w:date="2018-05-15T10:16:00Z" w:initials="CG">
     <w:p>
       <w:pPr>
         <w:pStyle w:val="Kommentartext"/>
@@ -8242,7 +8370,7 @@
       </w:pPr>
     </w:p>
   </w:comment>
-  <w:comment w:id="21" w:author="Janna Ti" w:date="2018-06-06T11:12:00Z" w:initials="JT">
+  <w:comment w:id="23" w:author="Janna Ti" w:date="2018-06-06T11:12:00Z" w:initials="JT">
     <w:p>
       <w:pPr>
         <w:pStyle w:val="Kommentartext"/>
@@ -8270,7 +8398,7 @@
       </w:r>
     </w:p>
   </w:comment>
-  <w:comment w:id="26" w:author="Janna Ti" w:date="2018-06-11T12:18:00Z" w:initials="JT">
+  <w:comment w:id="27" w:author="Janna Ti" w:date="2018-06-11T12:18:00Z" w:initials="JT">
     <w:p>
       <w:pPr>
         <w:pStyle w:val="Kommentartext"/>
@@ -8292,7 +8420,7 @@
       </w:r>
     </w:p>
   </w:comment>
-  <w:comment w:id="30" w:author="Janna Ti" w:date="2018-06-05T15:38:00Z" w:initials="JT">
+  <w:comment w:id="31" w:author="Janna Ti" w:date="2018-06-05T15:38:00Z" w:initials="JT">
     <w:p>
       <w:pPr>
         <w:pStyle w:val="Kommentartext"/>
@@ -8328,7 +8456,7 @@
       </w:pPr>
     </w:p>
   </w:comment>
-  <w:comment w:id="31" w:author="Janna Ti" w:date="2018-06-05T16:10:00Z" w:initials="JT">
+  <w:comment w:id="32" w:author="Janna Ti" w:date="2018-06-05T16:10:00Z" w:initials="JT">
     <w:p>
       <w:pPr>
         <w:pStyle w:val="Kommentartext"/>
@@ -8370,37 +8498,195 @@
 
 <file path=word/commentsExtended.xml><?xml version="1.0" encoding="utf-8"?>
 <w15:commentsEx xmlns:wpc="http://schemas.microsoft.com/office/word/2010/wordprocessingCanvas" xmlns:cx="http://schemas.microsoft.com/office/drawing/2014/chartex" xmlns:cx1="http://schemas.microsoft.com/office/drawing/2015/9/8/chartex" xmlns:cx2="http://schemas.microsoft.com/office/drawing/2015/10/21/chartex" xmlns:cx3="http://schemas.microsoft.com/office/drawing/2016/5/9/chartex" xmlns:cx4="http://schemas.microsoft.com/office/drawing/2016/5/10/chartex" xmlns:cx5="http://schemas.microsoft.com/office/drawing/2016/5/11/chartex" xmlns:cx6="http://schemas.microsoft.com/office/drawing/2016/5/12/chartex" xmlns:cx7="http://schemas.microsoft.com/office/drawing/2016/5/13/chartex" xmlns:cx8="http://schemas.microsoft.com/office/drawing/2016/5/14/chartex" xmlns:mc="http://schemas.openxmlformats.org/markup-compatibility/2006" xmlns:aink="http://schemas.microsoft.com/office/drawing/2016/ink" xmlns:am3d="http://schemas.microsoft.com/office/drawing/2017/model3d" xmlns:o="urn:schemas-microsoft-com:office:office" xmlns:r="http://schemas.openxmlformats.org/officeDocument/2006/relationships" xmlns:m="http://schemas.openxmlformats.org/officeDocument/2006/math" xmlns:v="urn:schemas-microsoft-com:vml" xmlns:wp14="http://schemas.microsoft.com/office/word/2010/wordprocessingDrawing" xmlns:wp="http://schemas.openxmlformats.org/drawingml/2006/wordprocessingDrawing" xmlns:w10="urn:schemas-microsoft-com:office:word" xmlns:w="http://schemas.openxmlformats.org/wordprocessingml/2006/main" xmlns:w14="http://schemas.microsoft.com/office/word/2010/wordml" xmlns:w15="http://schemas.microsoft.com/office/word/2012/wordml" xmlns:w16cid="http://schemas.microsoft.com/office/word/2016/wordml/cid" xmlns:w16se="http://schemas.microsoft.com/office/word/2015/wordml/symex" xmlns:wpg="http://schemas.microsoft.com/office/word/2010/wordprocessingGroup" xmlns:wpi="http://schemas.microsoft.com/office/word/2010/wordprocessingInk" xmlns:wne="http://schemas.microsoft.com/office/word/2006/wordml" xmlns:wps="http://schemas.microsoft.com/office/word/2010/wordprocessingShape" mc:Ignorable="w14 w15 w16se w16cid wp14">
-  <w15:commentEx w15:paraId="78ABEF35" w15:done="0"/>
-  <w15:commentEx w15:paraId="3F7D4C3C" w15:paraIdParent="78ABEF35" w15:done="0"/>
-  <w15:commentEx w15:paraId="58E7D087" w15:paraIdParent="78ABEF35" w15:done="0"/>
-  <w15:commentEx w15:paraId="452E94FE" w15:done="0"/>
-  <w15:commentEx w15:paraId="7E7764BC" w15:done="0"/>
-  <w15:commentEx w15:paraId="11D3134C" w15:done="0"/>
-  <w15:commentEx w15:paraId="479C7757" w15:done="0"/>
-  <w15:commentEx w15:paraId="4619958C" w15:done="0"/>
-  <w15:commentEx w15:paraId="6B00F54D" w15:done="0"/>
-  <w15:commentEx w15:paraId="68511C35" w15:done="1"/>
-  <w15:commentEx w15:paraId="28451D43" w15:done="0"/>
-  <w15:commentEx w15:paraId="239A6069" w15:done="1"/>
-  <w15:commentEx w15:paraId="0E617128" w15:done="0"/>
+  <w15:commentEx w15:paraId="35223775" w15:done="0"/>
+  <w15:commentEx w15:paraId="15B41E28" w15:done="0"/>
+  <w15:commentEx w15:paraId="20565990" w15:paraIdParent="15B41E28" w15:done="0"/>
+  <w15:commentEx w15:paraId="2BB69E10" w15:paraIdParent="15B41E28" w15:done="0"/>
+  <w15:commentEx w15:paraId="3959D19E" w15:done="0"/>
+  <w15:commentEx w15:paraId="45CB6EFE" w15:done="0"/>
+  <w15:commentEx w15:paraId="286DE2E3" w15:done="0"/>
+  <w15:commentEx w15:paraId="1AA5E56D" w15:done="0"/>
+  <w15:commentEx w15:paraId="0557DBAC" w15:done="0"/>
+  <w15:commentEx w15:paraId="39B640CB" w15:done="0"/>
+  <w15:commentEx w15:paraId="1FE080F1" w15:done="1"/>
+  <w15:commentEx w15:paraId="02BF6530" w15:done="0"/>
+  <w15:commentEx w15:paraId="34139AF6" w15:done="1"/>
+  <w15:commentEx w15:paraId="6F2CA646" w15:done="0"/>
 </w15:commentsEx>
 </file>
 
 <file path=word/commentsIds.xml><?xml version="1.0" encoding="utf-8"?>
 <w16cid:commentsIds xmlns:wpc="http://schemas.microsoft.com/office/word/2010/wordprocessingCanvas" xmlns:cx="http://schemas.microsoft.com/office/drawing/2014/chartex" xmlns:cx1="http://schemas.microsoft.com/office/drawing/2015/9/8/chartex" xmlns:cx2="http://schemas.microsoft.com/office/drawing/2015/10/21/chartex" xmlns:cx3="http://schemas.microsoft.com/office/drawing/2016/5/9/chartex" xmlns:cx4="http://schemas.microsoft.com/office/drawing/2016/5/10/chartex" xmlns:cx5="http://schemas.microsoft.com/office/drawing/2016/5/11/chartex" xmlns:cx6="http://schemas.microsoft.com/office/drawing/2016/5/12/chartex" xmlns:cx7="http://schemas.microsoft.com/office/drawing/2016/5/13/chartex" xmlns:cx8="http://schemas.microsoft.com/office/drawing/2016/5/14/chartex" xmlns:mc="http://schemas.openxmlformats.org/markup-compatibility/2006" xmlns:aink="http://schemas.microsoft.com/office/drawing/2016/ink" xmlns:am3d="http://schemas.microsoft.com/office/drawing/2017/model3d" xmlns:o="urn:schemas-microsoft-com:office:office" xmlns:r="http://schemas.openxmlformats.org/officeDocument/2006/relationships" xmlns:m="http://schemas.openxmlformats.org/officeDocument/2006/math" xmlns:v="urn:schemas-microsoft-com:vml" xmlns:wp14="http://schemas.microsoft.com/office/word/2010/wordprocessingDrawing" xmlns:wp="http://schemas.openxmlformats.org/drawingml/2006/wordprocessingDrawing" xmlns:w10="urn:schemas-microsoft-com:office:word" xmlns:w="http://schemas.openxmlformats.org/wordprocessingml/2006/main" xmlns:w14="http://schemas.microsoft.com/office/word/2010/wordml" xmlns:w15="http://schemas.microsoft.com/office/word/2012/wordml" xmlns:w16cid="http://schemas.microsoft.com/office/word/2016/wordml/cid" xmlns:w16se="http://schemas.microsoft.com/office/word/2015/wordml/symex" xmlns:wpg="http://schemas.microsoft.com/office/word/2010/wordprocessingGroup" xmlns:wpi="http://schemas.microsoft.com/office/word/2010/wordprocessingInk" xmlns:wne="http://schemas.microsoft.com/office/word/2006/wordml" xmlns:wps="http://schemas.microsoft.com/office/word/2010/wordprocessingShape" mc:Ignorable="w14 w15 w16se w16cid wp14">
-  <w16cid:commentId w16cid:paraId="78ABEF35" w16cid:durableId="1EA52954"/>
-  <w16cid:commentId w16cid:paraId="3F7D4C3C" w16cid:durableId="1EB11B27"/>
-  <w16cid:commentId w16cid:paraId="58E7D087" w16cid:durableId="1EB11B45"/>
-  <w16cid:commentId w16cid:paraId="452E94FE" w16cid:durableId="1E9D7CC1"/>
-  <w16cid:commentId w16cid:paraId="7E7764BC" w16cid:durableId="1E9D8049"/>
-  <w16cid:commentId w16cid:paraId="11D3134C" w16cid:durableId="1E9D8545"/>
-  <w16cid:commentId w16cid:paraId="479C7757" w16cid:durableId="1EA52A68"/>
-  <w16cid:commentId w16cid:paraId="4619958C" w16cid:durableId="1E9D8B4A"/>
-  <w16cid:commentId w16cid:paraId="6B00F54D" w16cid:durableId="1EA53215"/>
-  <w16cid:commentId w16cid:paraId="28451D43" w16cid:durableId="1EC8E72B"/>
-  <w16cid:commentId w16cid:paraId="239A6069" w16cid:durableId="1EC12CFF"/>
-  <w16cid:commentId w16cid:paraId="0E617128" w16cid:durableId="1EC1347E"/>
+  <w16cid:commentId w16cid:paraId="35223775" w16cid:durableId="1ECEDC0C"/>
+  <w16cid:commentId w16cid:paraId="15B41E28" w16cid:durableId="1EA52954"/>
+  <w16cid:commentId w16cid:paraId="20565990" w16cid:durableId="1EB11B27"/>
+  <w16cid:commentId w16cid:paraId="2BB69E10" w16cid:durableId="1EB11B45"/>
+  <w16cid:commentId w16cid:paraId="3959D19E" w16cid:durableId="1E9D7CC1"/>
+  <w16cid:commentId w16cid:paraId="45CB6EFE" w16cid:durableId="1E9D8049"/>
+  <w16cid:commentId w16cid:paraId="286DE2E3" w16cid:durableId="1E9D8545"/>
+  <w16cid:commentId w16cid:paraId="1AA5E56D" w16cid:durableId="1EA52A68"/>
+  <w16cid:commentId w16cid:paraId="0557DBAC" w16cid:durableId="1E9D8B4A"/>
+  <w16cid:commentId w16cid:paraId="39B640CB" w16cid:durableId="1EA53215"/>
+  <w16cid:commentId w16cid:paraId="02BF6530" w16cid:durableId="1EC8E72B"/>
+  <w16cid:commentId w16cid:paraId="34139AF6" w16cid:durableId="1EC12CFF"/>
+  <w16cid:commentId w16cid:paraId="6F2CA646" w16cid:durableId="1EC1347E"/>
 </w16cid:commentsIds>
+</file>
+
+<file path=word/endnotes.xml><?xml version="1.0" encoding="utf-8"?>
+<w:endnotes xmlns:wpc="http://schemas.microsoft.com/office/word/2010/wordprocessingCanvas" xmlns:cx="http://schemas.microsoft.com/office/drawing/2014/chartex" xmlns:cx1="http://schemas.microsoft.com/office/drawing/2015/9/8/chartex" xmlns:cx2="http://schemas.microsoft.com/office/drawing/2015/10/21/chartex" xmlns:cx3="http://schemas.microsoft.com/office/drawing/2016/5/9/chartex" xmlns:cx4="http://schemas.microsoft.com/office/drawing/2016/5/10/chartex" xmlns:cx5="http://schemas.microsoft.com/office/drawing/2016/5/11/chartex" xmlns:cx6="http://schemas.microsoft.com/office/drawing/2016/5/12/chartex" xmlns:cx7="http://schemas.microsoft.com/office/drawing/2016/5/13/chartex" xmlns:cx8="http://schemas.microsoft.com/office/drawing/2016/5/14/chartex" xmlns:mc="http://schemas.openxmlformats.org/markup-compatibility/2006" xmlns:aink="http://schemas.microsoft.com/office/drawing/2016/ink" xmlns:am3d="http://schemas.microsoft.com/office/drawing/2017/model3d" xmlns:o="urn:schemas-microsoft-com:office:office" xmlns:r="http://schemas.openxmlformats.org/officeDocument/2006/relationships" xmlns:m="http://schemas.openxmlformats.org/officeDocument/2006/math" xmlns:v="urn:schemas-microsoft-com:vml" xmlns:wp14="http://schemas.microsoft.com/office/word/2010/wordprocessingDrawing" xmlns:wp="http://schemas.openxmlformats.org/drawingml/2006/wordprocessingDrawing" xmlns:w10="urn:schemas-microsoft-com:office:word" xmlns:w="http://schemas.openxmlformats.org/wordprocessingml/2006/main" xmlns:w14="http://schemas.microsoft.com/office/word/2010/wordml" xmlns:w15="http://schemas.microsoft.com/office/word/2012/wordml" xmlns:w16cid="http://schemas.microsoft.com/office/word/2016/wordml/cid" xmlns:w16se="http://schemas.microsoft.com/office/word/2015/wordml/symex" xmlns:wpg="http://schemas.microsoft.com/office/word/2010/wordprocessingGroup" xmlns:wpi="http://schemas.microsoft.com/office/word/2010/wordprocessingInk" xmlns:wne="http://schemas.microsoft.com/office/word/2006/wordml" xmlns:wps="http://schemas.microsoft.com/office/word/2010/wordprocessingShape" mc:Ignorable="w14 w15 w16se w16cid wp14">
+  <w:endnote w:type="separator" w:id="-1">
+    <w:p>
+      <w:pPr>
+        <w:spacing w:after="0" w:line="240" w:lineRule="auto"/>
+      </w:pPr>
+      <w:r>
+        <w:separator/>
+      </w:r>
+    </w:p>
+  </w:endnote>
+  <w:endnote w:type="continuationSeparator" w:id="0">
+    <w:p>
+      <w:pPr>
+        <w:spacing w:after="0" w:line="240" w:lineRule="auto"/>
+      </w:pPr>
+      <w:r>
+        <w:continuationSeparator/>
+      </w:r>
+    </w:p>
+  </w:endnote>
+</w:endnotes>
+</file>
+
+<file path=word/footer1.xml><?xml version="1.0" encoding="utf-8"?>
+<w:ftr xmlns:wpc="http://schemas.microsoft.com/office/word/2010/wordprocessingCanvas" xmlns:cx="http://schemas.microsoft.com/office/drawing/2014/chartex" xmlns:cx1="http://schemas.microsoft.com/office/drawing/2015/9/8/chartex" xmlns:cx2="http://schemas.microsoft.com/office/drawing/2015/10/21/chartex" xmlns:cx3="http://schemas.microsoft.com/office/drawing/2016/5/9/chartex" xmlns:cx4="http://schemas.microsoft.com/office/drawing/2016/5/10/chartex" xmlns:cx5="http://schemas.microsoft.com/office/drawing/2016/5/11/chartex" xmlns:cx6="http://schemas.microsoft.com/office/drawing/2016/5/12/chartex" xmlns:cx7="http://schemas.microsoft.com/office/drawing/2016/5/13/chartex" xmlns:cx8="http://schemas.microsoft.com/office/drawing/2016/5/14/chartex" xmlns:mc="http://schemas.openxmlformats.org/markup-compatibility/2006" xmlns:aink="http://schemas.microsoft.com/office/drawing/2016/ink" xmlns:am3d="http://schemas.microsoft.com/office/drawing/2017/model3d" xmlns:o="urn:schemas-microsoft-com:office:office" xmlns:r="http://schemas.openxmlformats.org/officeDocument/2006/relationships" xmlns:m="http://schemas.openxmlformats.org/officeDocument/2006/math" xmlns:v="urn:schemas-microsoft-com:vml" xmlns:wp14="http://schemas.microsoft.com/office/word/2010/wordprocessingDrawing" xmlns:wp="http://schemas.openxmlformats.org/drawingml/2006/wordprocessingDrawing" xmlns:w10="urn:schemas-microsoft-com:office:word" xmlns:w="http://schemas.openxmlformats.org/wordprocessingml/2006/main" xmlns:w14="http://schemas.microsoft.com/office/word/2010/wordml" xmlns:w15="http://schemas.microsoft.com/office/word/2012/wordml" xmlns:w16cid="http://schemas.microsoft.com/office/word/2016/wordml/cid" xmlns:w16se="http://schemas.microsoft.com/office/word/2015/wordml/symex" xmlns:wpg="http://schemas.microsoft.com/office/word/2010/wordprocessingGroup" xmlns:wpi="http://schemas.microsoft.com/office/word/2010/wordprocessingInk" xmlns:wne="http://schemas.microsoft.com/office/word/2006/wordml" xmlns:wps="http://schemas.microsoft.com/office/word/2010/wordprocessingShape" mc:Ignorable="w14 w15 w16se w16cid wp14">
+  <w:p>
+    <w:pPr>
+      <w:pStyle w:val="Fuzeile"/>
+      <w:jc w:val="right"/>
+    </w:pPr>
+  </w:p>
+  <w:p>
+    <w:pPr>
+      <w:pStyle w:val="Fuzeile"/>
+    </w:pPr>
+  </w:p>
+</w:ftr>
+</file>
+
+<file path=word/footer2.xml><?xml version="1.0" encoding="utf-8"?>
+<w:ftr xmlns:wpc="http://schemas.microsoft.com/office/word/2010/wordprocessingCanvas" xmlns:cx="http://schemas.microsoft.com/office/drawing/2014/chartex" xmlns:cx1="http://schemas.microsoft.com/office/drawing/2015/9/8/chartex" xmlns:cx2="http://schemas.microsoft.com/office/drawing/2015/10/21/chartex" xmlns:cx3="http://schemas.microsoft.com/office/drawing/2016/5/9/chartex" xmlns:cx4="http://schemas.microsoft.com/office/drawing/2016/5/10/chartex" xmlns:cx5="http://schemas.microsoft.com/office/drawing/2016/5/11/chartex" xmlns:cx6="http://schemas.microsoft.com/office/drawing/2016/5/12/chartex" xmlns:cx7="http://schemas.microsoft.com/office/drawing/2016/5/13/chartex" xmlns:cx8="http://schemas.microsoft.com/office/drawing/2016/5/14/chartex" xmlns:mc="http://schemas.openxmlformats.org/markup-compatibility/2006" xmlns:aink="http://schemas.microsoft.com/office/drawing/2016/ink" xmlns:am3d="http://schemas.microsoft.com/office/drawing/2017/model3d" xmlns:o="urn:schemas-microsoft-com:office:office" xmlns:r="http://schemas.openxmlformats.org/officeDocument/2006/relationships" xmlns:m="http://schemas.openxmlformats.org/officeDocument/2006/math" xmlns:v="urn:schemas-microsoft-com:vml" xmlns:wp14="http://schemas.microsoft.com/office/word/2010/wordprocessingDrawing" xmlns:wp="http://schemas.openxmlformats.org/drawingml/2006/wordprocessingDrawing" xmlns:w10="urn:schemas-microsoft-com:office:word" xmlns:w="http://schemas.openxmlformats.org/wordprocessingml/2006/main" xmlns:w14="http://schemas.microsoft.com/office/word/2010/wordml" xmlns:w15="http://schemas.microsoft.com/office/word/2012/wordml" xmlns:w16cid="http://schemas.microsoft.com/office/word/2016/wordml/cid" xmlns:w16se="http://schemas.microsoft.com/office/word/2015/wordml/symex" xmlns:wpg="http://schemas.microsoft.com/office/word/2010/wordprocessingGroup" xmlns:wpi="http://schemas.microsoft.com/office/word/2010/wordprocessingInk" xmlns:wne="http://schemas.microsoft.com/office/word/2006/wordml" xmlns:wps="http://schemas.microsoft.com/office/word/2010/wordprocessingShape" mc:Ignorable="w14 w15 w16se w16cid wp14">
+  <w:sdt>
+    <w:sdtPr>
+      <w:id w:val="508955109"/>
+      <w:docPartObj>
+        <w:docPartGallery w:val="Page Numbers (Bottom of Page)"/>
+        <w:docPartUnique/>
+      </w:docPartObj>
+    </w:sdtPr>
+    <w:sdtContent>
+      <w:p>
+        <w:pPr>
+          <w:pStyle w:val="Fuzeile"/>
+          <w:jc w:val="right"/>
+        </w:pPr>
+        <w:r>
+          <w:fldChar w:fldCharType="begin"/>
+        </w:r>
+        <w:r>
+          <w:instrText>PAGE   \* MERGEFORMAT</w:instrText>
+        </w:r>
+        <w:r>
+          <w:fldChar w:fldCharType="separate"/>
+        </w:r>
+        <w:r>
+          <w:rPr>
+            <w:lang w:val="de-DE"/>
+          </w:rPr>
+          <w:t>2</w:t>
+        </w:r>
+        <w:r>
+          <w:fldChar w:fldCharType="end"/>
+        </w:r>
+      </w:p>
+    </w:sdtContent>
+  </w:sdt>
+  <w:p>
+    <w:pPr>
+      <w:pStyle w:val="Fuzeile"/>
+    </w:pPr>
+  </w:p>
+</w:ftr>
+</file>
+
+<file path=word/footer3.xml><?xml version="1.0" encoding="utf-8"?>
+<w:ftr xmlns:wpc="http://schemas.microsoft.com/office/word/2010/wordprocessingCanvas" xmlns:cx="http://schemas.microsoft.com/office/drawing/2014/chartex" xmlns:cx1="http://schemas.microsoft.com/office/drawing/2015/9/8/chartex" xmlns:cx2="http://schemas.microsoft.com/office/drawing/2015/10/21/chartex" xmlns:cx3="http://schemas.microsoft.com/office/drawing/2016/5/9/chartex" xmlns:cx4="http://schemas.microsoft.com/office/drawing/2016/5/10/chartex" xmlns:cx5="http://schemas.microsoft.com/office/drawing/2016/5/11/chartex" xmlns:cx6="http://schemas.microsoft.com/office/drawing/2016/5/12/chartex" xmlns:cx7="http://schemas.microsoft.com/office/drawing/2016/5/13/chartex" xmlns:cx8="http://schemas.microsoft.com/office/drawing/2016/5/14/chartex" xmlns:mc="http://schemas.openxmlformats.org/markup-compatibility/2006" xmlns:aink="http://schemas.microsoft.com/office/drawing/2016/ink" xmlns:am3d="http://schemas.microsoft.com/office/drawing/2017/model3d" xmlns:o="urn:schemas-microsoft-com:office:office" xmlns:r="http://schemas.openxmlformats.org/officeDocument/2006/relationships" xmlns:m="http://schemas.openxmlformats.org/officeDocument/2006/math" xmlns:v="urn:schemas-microsoft-com:vml" xmlns:wp14="http://schemas.microsoft.com/office/word/2010/wordprocessingDrawing" xmlns:wp="http://schemas.openxmlformats.org/drawingml/2006/wordprocessingDrawing" xmlns:w10="urn:schemas-microsoft-com:office:word" xmlns:w="http://schemas.openxmlformats.org/wordprocessingml/2006/main" xmlns:w14="http://schemas.microsoft.com/office/word/2010/wordml" xmlns:w15="http://schemas.microsoft.com/office/word/2012/wordml" xmlns:w16cid="http://schemas.microsoft.com/office/word/2016/wordml/cid" xmlns:w16se="http://schemas.microsoft.com/office/word/2015/wordml/symex" xmlns:wpg="http://schemas.microsoft.com/office/word/2010/wordprocessingGroup" xmlns:wpi="http://schemas.microsoft.com/office/word/2010/wordprocessingInk" xmlns:wne="http://schemas.microsoft.com/office/word/2006/wordml" xmlns:wps="http://schemas.microsoft.com/office/word/2010/wordprocessingShape" mc:Ignorable="w14 w15 w16se w16cid wp14">
+  <w:sdt>
+    <w:sdtPr>
+      <w:id w:val="-1671943123"/>
+      <w:docPartObj>
+        <w:docPartGallery w:val="Page Numbers (Bottom of Page)"/>
+        <w:docPartUnique/>
+      </w:docPartObj>
+    </w:sdtPr>
+    <w:sdtContent>
+      <w:p>
+        <w:pPr>
+          <w:pStyle w:val="Fuzeile"/>
+          <w:jc w:val="right"/>
+        </w:pPr>
+        <w:r>
+          <w:fldChar w:fldCharType="begin"/>
+        </w:r>
+        <w:r>
+          <w:instrText>PAGE   \* MERGEFORMAT</w:instrText>
+        </w:r>
+        <w:r>
+          <w:fldChar w:fldCharType="separate"/>
+        </w:r>
+        <w:r>
+          <w:rPr>
+            <w:lang w:val="de-DE"/>
+          </w:rPr>
+          <w:t>2</w:t>
+        </w:r>
+        <w:r>
+          <w:fldChar w:fldCharType="end"/>
+        </w:r>
+      </w:p>
+    </w:sdtContent>
+  </w:sdt>
+  <w:p>
+    <w:pPr>
+      <w:pStyle w:val="Fuzeile"/>
+    </w:pPr>
+  </w:p>
+</w:ftr>
+</file>
+
+<file path=word/footnotes.xml><?xml version="1.0" encoding="utf-8"?>
+<w:footnotes xmlns:wpc="http://schemas.microsoft.com/office/word/2010/wordprocessingCanvas" xmlns:cx="http://schemas.microsoft.com/office/drawing/2014/chartex" xmlns:cx1="http://schemas.microsoft.com/office/drawing/2015/9/8/chartex" xmlns:cx2="http://schemas.microsoft.com/office/drawing/2015/10/21/chartex" xmlns:cx3="http://schemas.microsoft.com/office/drawing/2016/5/9/chartex" xmlns:cx4="http://schemas.microsoft.com/office/drawing/2016/5/10/chartex" xmlns:cx5="http://schemas.microsoft.com/office/drawing/2016/5/11/chartex" xmlns:cx6="http://schemas.microsoft.com/office/drawing/2016/5/12/chartex" xmlns:cx7="http://schemas.microsoft.com/office/drawing/2016/5/13/chartex" xmlns:cx8="http://schemas.microsoft.com/office/drawing/2016/5/14/chartex" xmlns:mc="http://schemas.openxmlformats.org/markup-compatibility/2006" xmlns:aink="http://schemas.microsoft.com/office/drawing/2016/ink" xmlns:am3d="http://schemas.microsoft.com/office/drawing/2017/model3d" xmlns:o="urn:schemas-microsoft-com:office:office" xmlns:r="http://schemas.openxmlformats.org/officeDocument/2006/relationships" xmlns:m="http://schemas.openxmlformats.org/officeDocument/2006/math" xmlns:v="urn:schemas-microsoft-com:vml" xmlns:wp14="http://schemas.microsoft.com/office/word/2010/wordprocessingDrawing" xmlns:wp="http://schemas.openxmlformats.org/drawingml/2006/wordprocessingDrawing" xmlns:w10="urn:schemas-microsoft-com:office:word" xmlns:w="http://schemas.openxmlformats.org/wordprocessingml/2006/main" xmlns:w14="http://schemas.microsoft.com/office/word/2010/wordml" xmlns:w15="http://schemas.microsoft.com/office/word/2012/wordml" xmlns:w16cid="http://schemas.microsoft.com/office/word/2016/wordml/cid" xmlns:w16se="http://schemas.microsoft.com/office/word/2015/wordml/symex" xmlns:wpg="http://schemas.microsoft.com/office/word/2010/wordprocessingGroup" xmlns:wpi="http://schemas.microsoft.com/office/word/2010/wordprocessingInk" xmlns:wne="http://schemas.microsoft.com/office/word/2006/wordml" xmlns:wps="http://schemas.microsoft.com/office/word/2010/wordprocessingShape" mc:Ignorable="w14 w15 w16se w16cid wp14">
+  <w:footnote w:type="separator" w:id="-1">
+    <w:p>
+      <w:pPr>
+        <w:spacing w:after="0" w:line="240" w:lineRule="auto"/>
+      </w:pPr>
+      <w:r>
+        <w:separator/>
+      </w:r>
+    </w:p>
+  </w:footnote>
+  <w:footnote w:type="continuationSeparator" w:id="0">
+    <w:p>
+      <w:pPr>
+        <w:spacing w:after="0" w:line="240" w:lineRule="auto"/>
+      </w:pPr>
+      <w:r>
+        <w:continuationSeparator/>
+      </w:r>
+    </w:p>
+  </w:footnote>
+</w:footnotes>
 </file>
 
 <file path=word/numbering.xml><?xml version="1.0" encoding="utf-8"?>
@@ -9512,11 +9798,11 @@
 
 <file path=word/people.xml><?xml version="1.0" encoding="utf-8"?>
 <w15:people xmlns:wpc="http://schemas.microsoft.com/office/word/2010/wordprocessingCanvas" xmlns:cx="http://schemas.microsoft.com/office/drawing/2014/chartex" xmlns:cx1="http://schemas.microsoft.com/office/drawing/2015/9/8/chartex" xmlns:cx2="http://schemas.microsoft.com/office/drawing/2015/10/21/chartex" xmlns:cx3="http://schemas.microsoft.com/office/drawing/2016/5/9/chartex" xmlns:cx4="http://schemas.microsoft.com/office/drawing/2016/5/10/chartex" xmlns:cx5="http://schemas.microsoft.com/office/drawing/2016/5/11/chartex" xmlns:cx6="http://schemas.microsoft.com/office/drawing/2016/5/12/chartex" xmlns:cx7="http://schemas.microsoft.com/office/drawing/2016/5/13/chartex" xmlns:cx8="http://schemas.microsoft.com/office/drawing/2016/5/14/chartex" xmlns:mc="http://schemas.openxmlformats.org/markup-compatibility/2006" xmlns:aink="http://schemas.microsoft.com/office/drawing/2016/ink" xmlns:am3d="http://schemas.microsoft.com/office/drawing/2017/model3d" xmlns:o="urn:schemas-microsoft-com:office:office" xmlns:r="http://schemas.openxmlformats.org/officeDocument/2006/relationships" xmlns:m="http://schemas.openxmlformats.org/officeDocument/2006/math" xmlns:v="urn:schemas-microsoft-com:vml" xmlns:wp14="http://schemas.microsoft.com/office/word/2010/wordprocessingDrawing" xmlns:wp="http://schemas.openxmlformats.org/drawingml/2006/wordprocessingDrawing" xmlns:w10="urn:schemas-microsoft-com:office:word" xmlns:w="http://schemas.openxmlformats.org/wordprocessingml/2006/main" xmlns:w14="http://schemas.microsoft.com/office/word/2010/wordml" xmlns:w15="http://schemas.microsoft.com/office/word/2012/wordml" xmlns:w16cid="http://schemas.microsoft.com/office/word/2016/wordml/cid" xmlns:w16se="http://schemas.microsoft.com/office/word/2015/wordml/symex" xmlns:wpg="http://schemas.microsoft.com/office/word/2010/wordprocessingGroup" xmlns:wpi="http://schemas.microsoft.com/office/word/2010/wordprocessingInk" xmlns:wne="http://schemas.microsoft.com/office/word/2006/wordml" xmlns:wps="http://schemas.microsoft.com/office/word/2010/wordprocessingShape" mc:Ignorable="w14 w15 w16se w16cid wp14">
+  <w15:person w15:author="Janna Ti">
+    <w15:presenceInfo w15:providerId="Windows Live" w15:userId="f0913f1fe03e9404"/>
+  </w15:person>
   <w15:person w15:author="Christina Golla">
     <w15:presenceInfo w15:providerId="None" w15:userId="Christina Golla"/>
-  </w15:person>
-  <w15:person w15:author="Janna Ti">
-    <w15:presenceInfo w15:providerId="Windows Live" w15:userId="f0913f1fe03e9404"/>
   </w15:person>
 </w15:people>
 </file>
@@ -10313,6 +10599,56 @@
       <w:spacing w:after="0"/>
     </w:pPr>
   </w:style>
+  <w:style w:type="paragraph" w:styleId="Kopfzeile">
+    <w:name w:val="header"/>
+    <w:basedOn w:val="Standard"/>
+    <w:link w:val="KopfzeileZchn"/>
+    <w:uiPriority w:val="99"/>
+    <w:unhideWhenUsed/>
+    <w:rsid w:val="005A102C"/>
+    <w:pPr>
+      <w:tabs>
+        <w:tab w:val="center" w:pos="4513"/>
+        <w:tab w:val="right" w:pos="9026"/>
+      </w:tabs>
+      <w:spacing w:after="0" w:line="240" w:lineRule="auto"/>
+    </w:pPr>
+  </w:style>
+  <w:style w:type="character" w:customStyle="1" w:styleId="KopfzeileZchn">
+    <w:name w:val="Kopfzeile Zchn"/>
+    <w:basedOn w:val="Absatz-Standardschriftart"/>
+    <w:link w:val="Kopfzeile"/>
+    <w:uiPriority w:val="99"/>
+    <w:rsid w:val="005A102C"/>
+    <w:rPr>
+      <w:sz w:val="24"/>
+    </w:rPr>
+  </w:style>
+  <w:style w:type="paragraph" w:styleId="Fuzeile">
+    <w:name w:val="footer"/>
+    <w:basedOn w:val="Standard"/>
+    <w:link w:val="FuzeileZchn"/>
+    <w:uiPriority w:val="99"/>
+    <w:unhideWhenUsed/>
+    <w:rsid w:val="005A102C"/>
+    <w:pPr>
+      <w:tabs>
+        <w:tab w:val="center" w:pos="4513"/>
+        <w:tab w:val="right" w:pos="9026"/>
+      </w:tabs>
+      <w:spacing w:after="0" w:line="240" w:lineRule="auto"/>
+    </w:pPr>
+  </w:style>
+  <w:style w:type="character" w:customStyle="1" w:styleId="FuzeileZchn">
+    <w:name w:val="Fußzeile Zchn"/>
+    <w:basedOn w:val="Absatz-Standardschriftart"/>
+    <w:link w:val="Fuzeile"/>
+    <w:uiPriority w:val="99"/>
+    <w:rsid w:val="005A102C"/>
+    <w:rPr>
+      <w:sz w:val="24"/>
+    </w:rPr>
+  </w:style>
 </w:styles>
 </file>
 
@@ -10495,7 +10831,7 @@
           </c:val>
           <c:extLst>
             <c:ext xmlns:c16="http://schemas.microsoft.com/office/drawing/2014/chart" uri="{C3380CC4-5D6E-409C-BE32-E72D297353CC}">
-              <c16:uniqueId val="{00000000-6154-4F6E-A9B5-B973EAF31636}"/>
+              <c16:uniqueId val="{00000000-E5AB-4A24-A36D-D9797B97F9B3}"/>
             </c:ext>
           </c:extLst>
         </c:ser>
@@ -10588,7 +10924,7 @@
           </c:val>
           <c:extLst>
             <c:ext xmlns:c16="http://schemas.microsoft.com/office/drawing/2014/chart" uri="{C3380CC4-5D6E-409C-BE32-E72D297353CC}">
-              <c16:uniqueId val="{00000001-6154-4F6E-A9B5-B973EAF31636}"/>
+              <c16:uniqueId val="{00000001-E5AB-4A24-A36D-D9797B97F9B3}"/>
             </c:ext>
           </c:extLst>
         </c:ser>
@@ -10982,7 +11318,7 @@
           </c:val>
           <c:extLst>
             <c:ext xmlns:c16="http://schemas.microsoft.com/office/drawing/2014/chart" uri="{C3380CC4-5D6E-409C-BE32-E72D297353CC}">
-              <c16:uniqueId val="{00000000-C5F3-4D52-A5D1-CE62E3A74BAF}"/>
+              <c16:uniqueId val="{00000000-6359-4162-9AE2-E3C15ECE320E}"/>
             </c:ext>
           </c:extLst>
         </c:ser>
@@ -11075,7 +11411,7 @@
           </c:val>
           <c:extLst>
             <c:ext xmlns:c16="http://schemas.microsoft.com/office/drawing/2014/chart" uri="{C3380CC4-5D6E-409C-BE32-E72D297353CC}">
-              <c16:uniqueId val="{00000001-C5F3-4D52-A5D1-CE62E3A74BAF}"/>
+              <c16:uniqueId val="{00000001-6359-4162-9AE2-E3C15ECE320E}"/>
             </c:ext>
           </c:extLst>
         </c:ser>
@@ -11154,7 +11490,7 @@
                 </c:val>
                 <c:extLst>
                   <c:ext xmlns:c16="http://schemas.microsoft.com/office/drawing/2014/chart" uri="{C3380CC4-5D6E-409C-BE32-E72D297353CC}">
-                    <c16:uniqueId val="{00000002-C5F3-4D52-A5D1-CE62E3A74BAF}"/>
+                    <c16:uniqueId val="{00000002-6359-4162-9AE2-E3C15ECE320E}"/>
                   </c:ext>
                 </c:extLst>
               </c15:ser>
@@ -12621,7 +12957,7 @@
     <w:charset w:val="00"/>
     <w:family w:val="swiss"/>
     <w:pitch w:val="variable"/>
-    <w:sig w:usb0="E0002AFF" w:usb1="C000247B" w:usb2="00000009" w:usb3="00000000" w:csb0="000001FF" w:csb1="00000000"/>
+    <w:sig w:usb0="E0002AFF" w:usb1="4000ACFF" w:usb2="00000001" w:usb3="00000000" w:csb0="000001FF" w:csb1="00000000"/>
   </w:font>
   <w:font w:name="Courier New">
     <w:panose1 w:val="02070309020205020404"/>
@@ -12635,7 +12971,7 @@
     <w:charset w:val="00"/>
     <w:family w:val="roman"/>
     <w:pitch w:val="variable"/>
-    <w:sig w:usb0="E0002EFF" w:usb1="C000785B" w:usb2="00000009" w:usb3="00000000" w:csb0="000001FF" w:csb1="00000000"/>
+    <w:sig w:usb0="E0002AFF" w:usb1="C0007843" w:usb2="00000009" w:usb3="00000000" w:csb0="000001FF" w:csb1="00000000"/>
   </w:font>
   <w:font w:name="Wingdings">
     <w:panose1 w:val="05000000000000000000"/>
@@ -12656,7 +12992,7 @@
     <w:charset w:val="00"/>
     <w:family w:val="swiss"/>
     <w:pitch w:val="variable"/>
-    <w:sig w:usb0="E0002AFF" w:usb1="C000247B" w:usb2="00000009" w:usb3="00000000" w:csb0="000001FF" w:csb1="00000000"/>
+    <w:sig w:usb0="A0002AEF" w:usb1="4000207B" w:usb2="00000000" w:usb3="00000000" w:csb0="000001FF" w:csb1="00000000"/>
   </w:font>
   <w:font w:name="Yu Gothic Light">
     <w:altName w:val="游ゴシック Light"/>
@@ -12737,6 +13073,7 @@
     <w:rsid w:val="009C2939"/>
     <w:rsid w:val="00B3500F"/>
     <w:rsid w:val="00BA66CE"/>
+    <w:rsid w:val="00CD72E3"/>
     <w:rsid w:val="00E802E1"/>
     <w:rsid w:val="00FA695D"/>
   </w:rsids>
@@ -13545,7 +13882,7 @@
         </b:NameList>
       </b:Editor>
     </b:Author>
-    <b:RefOrder>6</b:RefOrder>
+    <b:RefOrder>10</b:RefOrder>
   </b:Source>
   <b:Source>
     <b:Tag>Dem15</b:Tag>
@@ -13591,7 +13928,7 @@
       </b:Editor>
     </b:Author>
     <b:Pages>223-232</b:Pages>
-    <b:RefOrder>4</b:RefOrder>
+    <b:RefOrder>8</b:RefOrder>
   </b:Source>
   <b:Source>
     <b:Tag>Mar</b:Tag>
@@ -13625,7 +13962,7 @@
     <b:Year>2009</b:Year>
     <b:City>Bielefeld</b:City>
     <b:Publisher>GMK</b:Publisher>
-    <b:RefOrder>5</b:RefOrder>
+    <b:RefOrder>9</b:RefOrder>
   </b:Source>
   <b:Source>
     <b:Tag>Fei04</b:Tag>
@@ -13715,11 +14052,117 @@
     <b:Volume>I</b:Volume>
     <b:RefOrder>1</b:RefOrder>
   </b:Source>
+  <b:Source>
+    <b:Tag>Nie03</b:Tag>
+    <b:SourceType>BookSection</b:SourceType>
+    <b:Guid>{46291F34-1C1C-434A-A69F-D9ED2C4C7005}</b:Guid>
+    <b:Author>
+      <b:Author>
+        <b:NameList>
+          <b:Person>
+            <b:Last>Niebuhr</b:Last>
+            <b:First>Sandra</b:First>
+          </b:Person>
+          <b:Person>
+            <b:Last>Ritterfeld</b:Last>
+            <b:First>Ute</b:First>
+          </b:Person>
+        </b:NameList>
+      </b:Author>
+      <b:Editor>
+        <b:NameList>
+          <b:Person>
+            <b:Last>Hurrelmann</b:Last>
+            <b:First>Bettina</b:First>
+          </b:Person>
+          <b:Person>
+            <b:Last>Becker</b:Last>
+            <b:First>Susanne</b:First>
+          </b:Person>
+        </b:NameList>
+      </b:Editor>
+    </b:Author>
+    <b:Title>Die Förderung von Lesefertigkeiten beginnt vor dem Schuleintritt!</b:Title>
+    <b:BookTitle>Kindermedien nutzen. Medienkompetenz als Herausforderung für Erziehung und Unterricht</b:BookTitle>
+    <b:Year>2003</b:Year>
+    <b:Pages>101-114</b:Pages>
+    <b:City>Weinheim, München</b:City>
+    <b:Publisher>Juventa</b:Publisher>
+    <b:RefOrder>7</b:RefOrder>
+  </b:Source>
+  <b:Source>
+    <b:Tag>Ven12</b:Tag>
+    <b:SourceType>BookSection</b:SourceType>
+    <b:Guid>{5C192C72-720C-427A-97CE-F82FF375A4FB}</b:Guid>
+    <b:Title>Erlebtes Handeln in Computerspielen</b:Title>
+    <b:BookTitle>Gamescoop: Theorien des Computerspiels zur Einführung</b:BookTitle>
+    <b:Year>2012</b:Year>
+    <b:Pages>104-127</b:Pages>
+    <b:City>Hamburg</b:City>
+    <b:Author>
+      <b:Author>
+        <b:NameList>
+          <b:Person>
+            <b:Last>Venus</b:Last>
+            <b:First>Jochen</b:First>
+          </b:Person>
+        </b:NameList>
+      </b:Author>
+    </b:Author>
+    <b:RefOrder>5</b:RefOrder>
+  </b:Source>
+  <b:Source>
+    <b:Tag>Nei12</b:Tag>
+    <b:SourceType>BookSection</b:SourceType>
+    <b:Guid>{2A029CD0-ECEA-497C-9C07-CB6D7546BD52}</b:Guid>
+    <b:Author>
+      <b:Author>
+        <b:NameList>
+          <b:Person>
+            <b:Last>Neitzel</b:Last>
+            <b:First>Britta</b:First>
+          </b:Person>
+        </b:NameList>
+      </b:Author>
+    </b:Author>
+    <b:Title>Involvierungsstrategien des Computerspiels</b:Title>
+    <b:BookTitle>Gamescoop: Theorien des Videospiels zur Einführung</b:BookTitle>
+    <b:Year>2012</b:Year>
+    <b:Pages>75-101</b:Pages>
+    <b:City>Hamburg</b:City>
+    <b:Publisher>Junius</b:Publisher>
+    <b:RefOrder>4</b:RefOrder>
+  </b:Source>
+  <b:Source>
+    <b:Tag>Rya01</b:Tag>
+    <b:SourceType>ArticleInAPeriodical</b:SourceType>
+    <b:Guid>{99B3B1FD-84CB-442F-A833-E48F152629F3}</b:Guid>
+    <b:Author>
+      <b:Author>
+        <b:NameList>
+          <b:Person>
+            <b:Last>Ryan</b:Last>
+            <b:First>Marie-Laure</b:First>
+          </b:Person>
+        </b:NameList>
+      </b:Author>
+    </b:Author>
+    <b:Title>Beyond Myth and Metaphor – The Case of Narrative in Digital Media</b:Title>
+    <b:Year>2001</b:Year>
+    <b:PeriodicalTitle>Game Studies</b:PeriodicalTitle>
+    <b:Volume>1</b:Volume>
+    <b:Issue>1</b:Issue>
+    <b:YearAccessed>2018</b:YearAccessed>
+    <b:MonthAccessed>Juni</b:MonthAccessed>
+    <b:DayAccessed>16</b:DayAccessed>
+    <b:URL>http://www.gamestudies.org/0101/ryan/</b:URL>
+    <b:RefOrder>6</b:RefOrder>
+  </b:Source>
 </b:Sources>
 </file>
 
 <file path=customXml/itemProps1.xml><?xml version="1.0" encoding="utf-8"?>
-<ds:datastoreItem xmlns:ds="http://schemas.openxmlformats.org/officeDocument/2006/customXml" ds:itemID="{D7520936-D66E-4F6C-B016-8C0785B8D4E3}">
+<ds:datastoreItem xmlns:ds="http://schemas.openxmlformats.org/officeDocument/2006/customXml" ds:itemID="{29B42CB3-BD07-4985-96B3-329DD6F609E9}">
   <ds:schemaRefs>
     <ds:schemaRef ds:uri="http://schemas.openxmlformats.org/officeDocument/2006/bibliography"/>
   </ds:schemaRefs>

</xml_diff>

<commit_message>
Notizen zu verwandten Apps + BLIKK-Studie wieder hinzugefügt
</commit_message>
<xml_diff>
--- a/ausarbeitung/Ausarbeitung.docx
+++ b/ausarbeitung/Ausarbeitung.docx
@@ -1488,23 +1488,7 @@
                 <w:noProof/>
                 <w:lang w:val="de-DE"/>
               </w:rPr>
-              <w:t>Dis</w:t>
-            </w:r>
-            <w:r>
-              <w:rPr>
-                <w:rStyle w:val="Hyperlink"/>
-                <w:noProof/>
-                <w:lang w:val="de-DE"/>
-              </w:rPr>
-              <w:t>k</w:t>
-            </w:r>
-            <w:r>
-              <w:rPr>
-                <w:rStyle w:val="Hyperlink"/>
-                <w:noProof/>
-                <w:lang w:val="de-DE"/>
-              </w:rPr>
-              <w:t>ussion von Anforderungen/Zielgruppe</w:t>
+              <w:t>Diskussion von Anforderungen/Zielgruppe</w:t>
             </w:r>
             <w:r>
               <w:rPr>
@@ -3791,11 +3775,6 @@
     <w:p>
       <w:pPr>
         <w:rPr>
-          <w:rStyle w:val="berschrift2Zchn"/>
-          <w:rFonts w:asciiTheme="minorHAnsi" w:eastAsiaTheme="minorHAnsi" w:hAnsiTheme="minorHAnsi" w:cstheme="minorBidi"/>
-          <w:color w:val="auto"/>
-          <w:sz w:val="24"/>
-          <w:szCs w:val="22"/>
           <w:lang w:val="de-DE"/>
         </w:rPr>
       </w:pPr>
@@ -3884,12 +3863,167 @@
     </w:p>
     <w:p>
       <w:pPr>
+        <w:rPr>
+          <w:rFonts w:ascii="Cambria" w:hAnsi="Cambria"/>
+          <w:color w:val="FF0066"/>
+          <w:lang w:val="de-DE"/>
+        </w:rPr>
+      </w:pPr>
+      <w:commentRangeStart w:id="4"/>
+      <w:r>
+        <w:rPr>
+          <w:rFonts w:ascii="Cambria" w:hAnsi="Cambria"/>
+          <w:color w:val="FF0066"/>
+          <w:lang w:val="de-DE"/>
+        </w:rPr>
+        <w:t>Wichtigste Ergebnisse der BLIKK-Studie 2017:</w:t>
+      </w:r>
+      <w:commentRangeEnd w:id="4"/>
+      <w:r>
+        <w:rPr>
+          <w:rStyle w:val="Kommentarzeichen"/>
+          <w:rFonts w:ascii="Cambria" w:hAnsi="Cambria"/>
+          <w:color w:val="FF0066"/>
+          <w:sz w:val="22"/>
+          <w:szCs w:val="22"/>
+        </w:rPr>
+        <w:commentReference w:id="4"/>
+      </w:r>
+    </w:p>
+    <w:p>
+      <w:pPr>
+        <w:numPr>
+          <w:ilvl w:val="0"/>
+          <w:numId w:val="11"/>
+        </w:numPr>
+        <w:spacing w:before="100" w:beforeAutospacing="1" w:after="100" w:afterAutospacing="1" w:line="240" w:lineRule="auto"/>
+        <w:rPr>
+          <w:rFonts w:ascii="Cambria" w:eastAsia="Times New Roman" w:hAnsi="Cambria" w:cs="Times New Roman"/>
+          <w:color w:val="FF0066"/>
+          <w:lang w:val="de-DE" w:eastAsia="ja-JP"/>
+        </w:rPr>
+      </w:pPr>
+      <w:r>
+        <w:rPr>
+          <w:rFonts w:ascii="Cambria" w:hAnsi="Cambria"/>
+          <w:color w:val="FF0066"/>
+          <w:lang w:val="de-DE"/>
+        </w:rPr>
+        <w:t>„</w:t>
+      </w:r>
+      <w:r>
+        <w:rPr>
+          <w:rFonts w:ascii="Cambria" w:eastAsia="Times New Roman" w:hAnsi="Cambria" w:cs="Times New Roman"/>
+          <w:b/>
+          <w:color w:val="FF0066"/>
+          <w:lang w:val="de-DE" w:eastAsia="ja-JP"/>
+        </w:rPr>
+        <w:t>70 % der Kinder im Kita-Alter benutzen das Smartphone ihrer Eltern mehr als eine halbe Stunde täglich.</w:t>
+      </w:r>
+      <w:r>
+        <w:rPr>
+          <w:rFonts w:ascii="Cambria" w:eastAsia="Times New Roman" w:hAnsi="Cambria" w:cs="Times New Roman"/>
+          <w:color w:val="FF0066"/>
+          <w:lang w:val="de-DE" w:eastAsia="ja-JP"/>
+        </w:rPr>
+        <w:t xml:space="preserve"> </w:t>
+      </w:r>
+    </w:p>
+    <w:p>
+      <w:pPr>
+        <w:numPr>
+          <w:ilvl w:val="0"/>
+          <w:numId w:val="11"/>
+        </w:numPr>
+        <w:spacing w:before="100" w:beforeAutospacing="1" w:after="100" w:afterAutospacing="1" w:line="240" w:lineRule="auto"/>
+        <w:rPr>
+          <w:rFonts w:ascii="Cambria" w:eastAsia="Times New Roman" w:hAnsi="Cambria" w:cs="Times New Roman"/>
+          <w:color w:val="FF0066"/>
+          <w:lang w:val="de-DE" w:eastAsia="ja-JP"/>
+        </w:rPr>
+      </w:pPr>
+      <w:r>
+        <w:rPr>
+          <w:rFonts w:ascii="Cambria" w:eastAsia="Times New Roman" w:hAnsi="Cambria" w:cs="Times New Roman"/>
+          <w:color w:val="FF0066"/>
+          <w:lang w:val="de-DE" w:eastAsia="ja-JP"/>
+        </w:rPr>
+        <w:t xml:space="preserve">Es gibt einen Zusammenhang zwischen einer intensiven Mediennutzung und Entwicklungsstörungen der Kinder </w:t>
+      </w:r>
+    </w:p>
+    <w:p>
+      <w:pPr>
+        <w:numPr>
+          <w:ilvl w:val="0"/>
+          <w:numId w:val="11"/>
+        </w:numPr>
+        <w:spacing w:before="100" w:beforeAutospacing="1" w:after="100" w:afterAutospacing="1" w:line="240" w:lineRule="auto"/>
+        <w:rPr>
+          <w:rFonts w:ascii="Cambria" w:eastAsia="Times New Roman" w:hAnsi="Cambria" w:cs="Times New Roman"/>
+          <w:color w:val="FF0066"/>
+          <w:lang w:val="de-DE" w:eastAsia="ja-JP"/>
+        </w:rPr>
+      </w:pPr>
+      <w:r>
+        <w:rPr>
+          <w:rFonts w:ascii="Cambria" w:eastAsia="Times New Roman" w:hAnsi="Cambria" w:cs="Times New Roman"/>
+          <w:color w:val="FF0066"/>
+          <w:lang w:val="de-DE" w:eastAsia="ja-JP"/>
+        </w:rPr>
+        <w:t xml:space="preserve">Bei Kindern bis zum 6. Lebensjahr finden sich vermehrt Sprachentwicklungsstörungen sowie motorische Hyperaktivität bei denjenigen, die intensiv Medien nutzen </w:t>
+      </w:r>
+    </w:p>
+    <w:p>
+      <w:pPr>
+        <w:numPr>
+          <w:ilvl w:val="0"/>
+          <w:numId w:val="11"/>
+        </w:numPr>
+        <w:spacing w:before="100" w:beforeAutospacing="1" w:after="100" w:afterAutospacing="1" w:line="240" w:lineRule="auto"/>
+        <w:rPr>
+          <w:rFonts w:ascii="Cambria" w:eastAsia="Times New Roman" w:hAnsi="Cambria" w:cs="Times New Roman"/>
+          <w:color w:val="FF0066"/>
+          <w:lang w:val="de-DE" w:eastAsia="ja-JP"/>
+        </w:rPr>
+      </w:pPr>
+      <w:r>
+        <w:rPr>
+          <w:rFonts w:ascii="Cambria" w:eastAsia="Times New Roman" w:hAnsi="Cambria" w:cs="Times New Roman"/>
+          <w:b/>
+          <w:color w:val="FF0066"/>
+          <w:lang w:val="de-DE" w:eastAsia="ja-JP"/>
+        </w:rPr>
+        <w:t>Wird eine digitale Medienkompetenz nicht frühzeitig erlernt, besteht ein erhöhtes Risiko, den Umgang mit den digitalen Medien nicht kontrollieren zu können</w:t>
+      </w:r>
+      <w:r>
+        <w:rPr>
+          <w:rFonts w:ascii="Cambria" w:eastAsia="Times New Roman" w:hAnsi="Cambria" w:cs="Times New Roman"/>
+          <w:color w:val="FF0066"/>
+          <w:lang w:val="de-DE" w:eastAsia="ja-JP"/>
+        </w:rPr>
+        <w:t>“</w:t>
+      </w:r>
+    </w:p>
+    <w:p>
+      <w:pPr>
+        <w:rPr>
+          <w:rStyle w:val="berschrift2Zchn"/>
+          <w:rFonts w:asciiTheme="minorHAnsi" w:eastAsiaTheme="minorHAnsi" w:hAnsiTheme="minorHAnsi" w:cstheme="minorBidi"/>
+          <w:color w:val="auto"/>
+          <w:sz w:val="24"/>
+          <w:szCs w:val="22"/>
+          <w:lang w:val="de-DE"/>
+        </w:rPr>
+      </w:pPr>
+    </w:p>
+    <w:p>
+      <w:pPr>
         <w:pStyle w:val="berschrift3"/>
         <w:rPr>
           <w:lang w:val="de-DE"/>
         </w:rPr>
       </w:pPr>
-      <w:bookmarkStart w:id="4" w:name="_Toc517168019"/>
+      <w:bookmarkStart w:id="5" w:name="_Toc517168019"/>
       <w:r>
         <w:rPr>
           <w:rStyle w:val="berschrift2Zchn"/>
@@ -3906,7 +4040,7 @@
         </w:rPr>
         <w:t xml:space="preserve"> (um als Kriterium verwenden zu können)</w:t>
       </w:r>
-      <w:bookmarkEnd w:id="4"/>
+      <w:bookmarkEnd w:id="5"/>
     </w:p>
     <w:p>
       <w:pPr>
@@ -3944,23 +4078,23 @@
         </w:rPr>
         <w:t>“</w:t>
       </w:r>
-      <w:commentRangeStart w:id="5"/>
       <w:commentRangeStart w:id="6"/>
       <w:commentRangeStart w:id="7"/>
+      <w:commentRangeStart w:id="8"/>
       <w:r>
         <w:rPr>
           <w:lang w:val="de-DE" w:eastAsia="en-GB"/>
         </w:rPr>
         <w:t>, wie es Britta Neitzel beschreibt</w:t>
       </w:r>
-      <w:commentRangeEnd w:id="5"/>
+      <w:commentRangeEnd w:id="6"/>
       <w:r>
         <w:rPr>
           <w:rStyle w:val="Kommentarzeichen"/>
         </w:rPr>
-        <w:commentReference w:id="5"/>
-      </w:r>
-      <w:commentRangeEnd w:id="6"/>
+        <w:commentReference w:id="6"/>
+      </w:r>
+      <w:commentRangeEnd w:id="7"/>
       <w:r>
         <w:rPr>
           <w:lang w:val="de-DE" w:eastAsia="en-GB"/>
@@ -3971,9 +4105,9 @@
         <w:rPr>
           <w:rStyle w:val="Kommentarzeichen"/>
         </w:rPr>
-        <w:commentReference w:id="6"/>
-      </w:r>
-      <w:commentRangeEnd w:id="7"/>
+        <w:commentReference w:id="7"/>
+      </w:r>
+      <w:commentRangeEnd w:id="8"/>
       <w:r>
         <w:rPr>
           <w:lang w:val="de-DE" w:eastAsia="en-GB"/>
@@ -4034,7 +4168,7 @@
         <w:rPr>
           <w:rStyle w:val="Kommentarzeichen"/>
         </w:rPr>
-        <w:commentReference w:id="7"/>
+        <w:commentReference w:id="8"/>
       </w:r>
       <w:r>
         <w:rPr>
@@ -4335,12 +4469,13 @@
           <w:lang w:val="de-DE"/>
         </w:rPr>
       </w:pPr>
-      <w:bookmarkStart w:id="8" w:name="_Toc517168020"/>
+      <w:bookmarkStart w:id="9" w:name="_Toc517168020"/>
       <w:proofErr w:type="spellStart"/>
       <w:r>
         <w:rPr>
           <w:lang w:val="de-DE"/>
         </w:rPr>
+        <w:lastRenderedPageBreak/>
         <w:t>Augmented</w:t>
       </w:r>
       <w:proofErr w:type="spellEnd"/>
@@ -4350,7 +4485,7 @@
         </w:rPr>
         <w:t xml:space="preserve"> Reality-Apps</w:t>
       </w:r>
-      <w:bookmarkEnd w:id="8"/>
+      <w:bookmarkEnd w:id="9"/>
     </w:p>
     <w:p>
       <w:pPr>
@@ -4378,7 +4513,7 @@
         </w:rPr>
         <w:t xml:space="preserve"> Reality, abgekürzt durch AR, versteht man eine </w:t>
       </w:r>
-      <w:commentRangeStart w:id="9"/>
+      <w:commentRangeStart w:id="10"/>
       <w:r>
         <w:rPr>
           <w:lang w:val="de-DE" w:eastAsia="en-GB"/>
@@ -4595,12 +4730,12 @@
         </w:rPr>
         <w:t>”</w:t>
       </w:r>
-      <w:commentRangeEnd w:id="9"/>
+      <w:commentRangeEnd w:id="10"/>
       <w:r>
         <w:rPr>
           <w:rStyle w:val="Kommentarzeichen"/>
         </w:rPr>
-        <w:commentReference w:id="9"/>
+        <w:commentReference w:id="10"/>
       </w:r>
       <w:r>
         <w:rPr>
@@ -4715,14 +4850,7 @@
         <w:rPr>
           <w:lang w:val="de-DE" w:eastAsia="en-GB"/>
         </w:rPr>
-        <w:t xml:space="preserve">, es geht dabei also vor allem um das zusätzliche Bereitstellen von Inhalten, die aber in der realen Welt </w:t>
-      </w:r>
-      <w:r>
-        <w:rPr>
-          <w:lang w:val="de-DE" w:eastAsia="en-GB"/>
-        </w:rPr>
-        <w:lastRenderedPageBreak/>
-        <w:t xml:space="preserve">eingeblendet werden und nicht Teil einer virtuellen Umgebung sind wie bei der Virtual Reality </w:t>
+        <w:t xml:space="preserve">, es geht dabei also vor allem um das zusätzliche Bereitstellen von Inhalten, die aber in der realen Welt eingeblendet werden und nicht Teil einer virtuellen Umgebung sind wie bei der Virtual Reality </w:t>
       </w:r>
       <w:sdt>
         <w:sdtPr>
@@ -4790,7 +4918,7 @@
           <w:lang w:val="de-DE" w:eastAsia="en-GB"/>
         </w:rPr>
       </w:pPr>
-      <w:commentRangeStart w:id="10"/>
+      <w:commentRangeStart w:id="11"/>
       <w:r>
         <w:rPr>
           <w:lang w:val="de-DE"/>
@@ -4875,12 +5003,12 @@
         </w:rPr>
         <w:t xml:space="preserve"> </w:t>
       </w:r>
-      <w:commentRangeEnd w:id="10"/>
+      <w:commentRangeEnd w:id="11"/>
       <w:r>
         <w:rPr>
           <w:rStyle w:val="Kommentarzeichen"/>
         </w:rPr>
-        <w:commentReference w:id="10"/>
+        <w:commentReference w:id="11"/>
       </w:r>
     </w:p>
     <w:p>
@@ -4892,7 +5020,7 @@
           <w:lang w:val="de-DE" w:eastAsia="en-GB"/>
         </w:rPr>
       </w:pPr>
-      <w:commentRangeStart w:id="11"/>
+      <w:commentRangeStart w:id="12"/>
       <w:r>
         <w:rPr>
           <w:rFonts w:ascii="Times New Roman" w:eastAsia="Times New Roman" w:hAnsi="Times New Roman" w:cs="Times New Roman"/>
@@ -4940,12 +5068,12 @@
         </w:rPr>
         <w:t>“</w:t>
       </w:r>
-      <w:commentRangeEnd w:id="11"/>
+      <w:commentRangeEnd w:id="12"/>
       <w:r>
         <w:rPr>
           <w:rStyle w:val="Kommentarzeichen"/>
         </w:rPr>
-        <w:commentReference w:id="11"/>
+        <w:commentReference w:id="12"/>
       </w:r>
     </w:p>
     <w:p>
@@ -4957,7 +5085,7 @@
           <w:lang w:val="de-DE" w:eastAsia="en-GB"/>
         </w:rPr>
       </w:pPr>
-      <w:commentRangeStart w:id="12"/>
+      <w:commentRangeStart w:id="13"/>
       <w:r>
         <w:rPr>
           <w:rFonts w:ascii="Times New Roman" w:eastAsia="Times New Roman" w:hAnsi="Times New Roman" w:cs="Times New Roman"/>
@@ -4987,12 +5115,12 @@
         </w:rPr>
         <w:t xml:space="preserve"> im echten Leben oder zumindest auf dem Weg dorthin</w:t>
       </w:r>
-      <w:commentRangeEnd w:id="12"/>
+      <w:commentRangeEnd w:id="13"/>
       <w:r>
         <w:rPr>
           <w:rStyle w:val="Kommentarzeichen"/>
         </w:rPr>
-        <w:commentReference w:id="12"/>
+        <w:commentReference w:id="13"/>
       </w:r>
     </w:p>
     <w:p>
@@ -5003,7 +5131,7 @@
           <w:lang w:val="de-DE"/>
         </w:rPr>
       </w:pPr>
-      <w:bookmarkStart w:id="13" w:name="_Toc517168021"/>
+      <w:bookmarkStart w:id="14" w:name="_Toc517168021"/>
       <w:r>
         <w:rPr>
           <w:rFonts w:eastAsia="Times New Roman"/>
@@ -5011,19 +5139,26 @@
         </w:rPr>
         <w:t>Kriterienkatalog</w:t>
       </w:r>
-      <w:bookmarkEnd w:id="13"/>
-    </w:p>
-    <w:p>
-      <w:pPr>
-        <w:rPr>
-          <w:lang w:val="de-DE"/>
-        </w:rPr>
-      </w:pPr>
-      <w:r>
-        <w:rPr>
-          <w:lang w:val="de-DE"/>
-        </w:rPr>
-        <w:t>Zur Analyse der notwendigen Funktionen und Eigenschaften der App bietet es sich an, die Kriterien festzuhalten, die für die Umsetzung die größte Rolle spielen. Diese Kriterien werden einen roten Faden bilden, an dem sich die Konzeption orientieren soll und die auch in den kommenden Evaluationen, vor allem in der zweiten, wieder</w:t>
+      <w:bookmarkEnd w:id="14"/>
+    </w:p>
+    <w:p>
+      <w:pPr>
+        <w:rPr>
+          <w:lang w:val="de-DE"/>
+        </w:rPr>
+      </w:pPr>
+      <w:r>
+        <w:rPr>
+          <w:lang w:val="de-DE"/>
+        </w:rPr>
+        <w:t xml:space="preserve">Zur Analyse der notwendigen Funktionen und Eigenschaften der App bietet es sich an, die Kriterien festzuhalten, die für die Umsetzung die größte Rolle spielen. Diese Kriterien </w:t>
+      </w:r>
+      <w:r>
+        <w:rPr>
+          <w:lang w:val="de-DE"/>
+        </w:rPr>
+        <w:lastRenderedPageBreak/>
+        <w:t>werden einen roten Faden bilden, an dem sich die Konzeption orientieren soll und die auch in den kommenden Evaluationen, vor allem in der zweiten, wieder</w:t>
       </w:r>
       <w:r>
         <w:rPr>
@@ -5058,7 +5193,7 @@
           <w:lang w:val="de-DE"/>
         </w:rPr>
       </w:pPr>
-      <w:bookmarkStart w:id="14" w:name="_Toc517168022"/>
+      <w:bookmarkStart w:id="15" w:name="_Toc517168022"/>
       <w:r>
         <w:rPr>
           <w:rFonts w:eastAsia="Times New Roman"/>
@@ -5073,7 +5208,7 @@
         </w:rPr>
         <w:t>ion</w:t>
       </w:r>
-      <w:bookmarkEnd w:id="14"/>
+      <w:bookmarkEnd w:id="15"/>
     </w:p>
     <w:p>
       <w:pPr>
@@ -5102,298 +5237,888 @@
           <w:lang w:val="de-DE"/>
         </w:rPr>
       </w:pPr>
-      <w:bookmarkStart w:id="15" w:name="_Toc517168023"/>
+      <w:bookmarkStart w:id="16" w:name="_Toc517168023"/>
       <w:r>
         <w:rPr>
           <w:rFonts w:eastAsia="Times New Roman"/>
           <w:lang w:val="de-DE"/>
         </w:rPr>
+        <w:t xml:space="preserve">Pädagogischer </w:t>
+      </w:r>
+      <w:proofErr w:type="spellStart"/>
+      <w:r>
+        <w:rPr>
+          <w:rFonts w:eastAsia="Times New Roman"/>
+          <w:lang w:val="de-DE"/>
+        </w:rPr>
+        <w:t>Lernwert</w:t>
+      </w:r>
+      <w:proofErr w:type="spellEnd"/>
+      <w:r>
+        <w:rPr>
+          <w:rFonts w:eastAsia="Times New Roman"/>
+          <w:lang w:val="de-DE"/>
+        </w:rPr>
+        <w:t>? Art der Spieleraktion? (Abgrenzen – wir sind keine Pädagogen!)</w:t>
+      </w:r>
+      <w:bookmarkEnd w:id="16"/>
+    </w:p>
+    <w:p>
+      <w:pPr>
+        <w:rPr>
+          <w:lang w:val="de-DE"/>
+        </w:rPr>
+      </w:pPr>
+    </w:p>
+    <w:p>
+      <w:pPr>
+        <w:pStyle w:val="berschrift3"/>
+        <w:rPr>
+          <w:rFonts w:eastAsia="Times New Roman"/>
+          <w:lang w:val="de-DE"/>
+        </w:rPr>
+      </w:pPr>
+      <w:bookmarkStart w:id="17" w:name="_Toc517168024"/>
+      <w:r>
+        <w:rPr>
+          <w:rFonts w:eastAsia="Times New Roman"/>
+          <w:lang w:val="de-DE"/>
+        </w:rPr>
+        <w:t>Funktionen der App</w:t>
+      </w:r>
+      <w:bookmarkEnd w:id="17"/>
+      <w:r>
+        <w:rPr>
+          <w:rFonts w:eastAsia="Times New Roman"/>
+          <w:lang w:val="de-DE"/>
+        </w:rPr>
+        <w:t xml:space="preserve"> </w:t>
+      </w:r>
+    </w:p>
+    <w:p>
+      <w:pPr>
+        <w:rPr>
+          <w:lang w:val="de-DE"/>
+        </w:rPr>
+      </w:pPr>
+      <w:r>
+        <w:rPr>
+          <w:lang w:val="de-DE"/>
+        </w:rPr>
+        <w:t xml:space="preserve">Die App soll bewusst so stark in ihren Funktionen eingeschränkt sein wie es nur geht. Das bedeutet, es ist immer nur genau das möglich, was für die aktuelle Seite im Buch von Relevanz ist. Eine Animation kann nur angesehen werden, in Spielen nur das getan werden, was gefordert ist. Andere Funktionen, vor allem solche, die ohne das Kinderbuch zu nutzen sind, gibt es nicht. </w:t>
+      </w:r>
+    </w:p>
+    <w:p>
+      <w:pPr>
+        <w:pStyle w:val="berschrift3"/>
+        <w:rPr>
+          <w:lang w:val="de-DE"/>
+        </w:rPr>
+      </w:pPr>
+      <w:bookmarkStart w:id="18" w:name="_Toc517168025"/>
+      <w:r>
+        <w:rPr>
+          <w:lang w:val="de-DE"/>
+        </w:rPr>
+        <w:t>Usability</w:t>
+      </w:r>
+      <w:bookmarkEnd w:id="18"/>
+    </w:p>
+    <w:p>
+      <w:pPr>
+        <w:rPr>
+          <w:lang w:val="de-DE"/>
+        </w:rPr>
+      </w:pPr>
+      <w:r>
+        <w:rPr>
+          <w:lang w:val="de-DE"/>
+        </w:rPr>
+        <w:t xml:space="preserve">Jeder fehlerhafte Umgang muss sinnvoll abgefangen, um das Nutzungserlebnis auch für Ungeübte problemlos zu ermöglichen. Es muss jederzeit möglich sein, sich die Aufgabenstellungen erneut anzusehen, sodass alle User, ob Kinder oder Erwachsene immer wissen, was gerade zu tun ist. </w:t>
+      </w:r>
+    </w:p>
+    <w:p>
+      <w:pPr>
+        <w:pStyle w:val="berschrift3"/>
+        <w:rPr>
+          <w:rFonts w:eastAsia="Times New Roman"/>
+          <w:lang w:val="de-DE"/>
+        </w:rPr>
+      </w:pPr>
+      <w:bookmarkStart w:id="19" w:name="_Toc517168026"/>
+      <w:r>
+        <w:rPr>
+          <w:rFonts w:eastAsia="Times New Roman"/>
+          <w:lang w:val="de-DE"/>
+        </w:rPr>
+        <w:t>Qualität der Erfahrung</w:t>
+      </w:r>
+      <w:bookmarkEnd w:id="19"/>
+    </w:p>
+    <w:p>
+      <w:pPr>
+        <w:rPr>
+          <w:lang w:val="de-DE"/>
+        </w:rPr>
+      </w:pPr>
+      <w:r>
+        <w:rPr>
+          <w:lang w:val="de-DE"/>
+        </w:rPr>
+        <w:t xml:space="preserve">Die App muss </w:t>
+      </w:r>
+      <w:proofErr w:type="spellStart"/>
+      <w:r>
+        <w:rPr>
+          <w:lang w:val="de-DE"/>
+        </w:rPr>
+        <w:t>bugfrei</w:t>
+      </w:r>
+      <w:proofErr w:type="spellEnd"/>
+      <w:r>
+        <w:rPr>
+          <w:lang w:val="de-DE"/>
+        </w:rPr>
+        <w:t xml:space="preserve"> sein und auf Eingaben sinnvoll und schnell reagieren. Das bedeutet auch, dass die AR-Inhalte ohne Stocken und Verzögerungen abspielbar sein müssen und die Erkennung der </w:t>
+      </w:r>
+      <w:proofErr w:type="spellStart"/>
+      <w:r>
+        <w:rPr>
+          <w:lang w:val="de-DE"/>
+        </w:rPr>
+        <w:t>Markerbilder</w:t>
+      </w:r>
+      <w:proofErr w:type="spellEnd"/>
+      <w:r>
+        <w:rPr>
+          <w:lang w:val="de-DE"/>
+        </w:rPr>
+        <w:t xml:space="preserve"> nicht lange dauern darf, um die Aufmerksamkeit des Kindes nicht zu überanstrengen.</w:t>
+      </w:r>
+    </w:p>
+    <w:p>
+      <w:pPr>
+        <w:rPr>
+          <w:lang w:val="de-DE"/>
+        </w:rPr>
+      </w:pPr>
+    </w:p>
+    <w:p>
+      <w:pPr>
+        <w:pStyle w:val="berschrift2"/>
+        <w:rPr>
+          <w:rFonts w:eastAsia="Times New Roman"/>
+          <w:lang w:val="de-DE"/>
+        </w:rPr>
+      </w:pPr>
+      <w:bookmarkStart w:id="20" w:name="_Toc517168027"/>
+      <w:r>
+        <w:rPr>
+          <w:rFonts w:eastAsia="Times New Roman"/>
+          <w:lang w:val="de-DE"/>
+        </w:rPr>
         <w:lastRenderedPageBreak/>
-        <w:t xml:space="preserve">Pädagogischer </w:t>
+        <w:t>Welche Apps gehen in eine ähnliche Richtung?</w:t>
+      </w:r>
+      <w:bookmarkEnd w:id="20"/>
+    </w:p>
+    <w:p>
+      <w:pPr>
+        <w:rPr>
+          <w:lang w:val="de-DE"/>
+        </w:rPr>
+      </w:pPr>
+      <w:r>
+        <w:rPr>
+          <w:lang w:val="de-DE"/>
+        </w:rPr>
+        <w:t xml:space="preserve">Die meisten aktuellen AR-Apps für Kinder richten sich klar an ältere Kinder, grob so ab zehn. Ein pädagogischer Mehrwert ist mit der Lupe zu suchen und ist mehr als kleine Spielerei am Rande gedacht (Lars, </w:t>
       </w:r>
       <w:proofErr w:type="spellStart"/>
       <w:r>
         <w:rPr>
+          <w:lang w:val="de-DE"/>
+        </w:rPr>
+        <w:t>Lillifee</w:t>
+      </w:r>
+      <w:proofErr w:type="spellEnd"/>
+      <w:r>
+        <w:rPr>
+          <w:lang w:val="de-DE"/>
+        </w:rPr>
+        <w:t xml:space="preserve">) -&gt; existieren die überhaupt wirklich über die Konzeption hinaus? </w:t>
+      </w:r>
+    </w:p>
+    <w:p>
+      <w:pPr>
+        <w:pStyle w:val="Listenabsatz"/>
+        <w:numPr>
+          <w:ilvl w:val="0"/>
+          <w:numId w:val="12"/>
+        </w:numPr>
+        <w:rPr>
+          <w:color w:val="FF0066"/>
+          <w:lang w:val="de-DE"/>
+        </w:rPr>
+      </w:pPr>
+      <w:bookmarkStart w:id="21" w:name="_Toc517168028"/>
+      <w:commentRangeStart w:id="22"/>
+      <w:r>
+        <w:rPr>
+          <w:b/>
+          <w:color w:val="FF0066"/>
+          <w:lang w:val="de-DE"/>
+        </w:rPr>
+        <w:t>Superbuch/</w:t>
+      </w:r>
+      <w:proofErr w:type="spellStart"/>
+      <w:r>
+        <w:rPr>
+          <w:b/>
+          <w:color w:val="FF0066"/>
+          <w:lang w:val="de-DE"/>
+        </w:rPr>
+        <w:t>Tigerbooks</w:t>
+      </w:r>
+      <w:commentRangeEnd w:id="22"/>
+      <w:proofErr w:type="spellEnd"/>
+      <w:r>
+        <w:rPr>
+          <w:rStyle w:val="Kommentarzeichen"/>
+          <w:rFonts w:asciiTheme="minorHAnsi" w:eastAsiaTheme="minorHAnsi" w:hAnsiTheme="minorHAnsi"/>
+          <w:color w:val="FF0066"/>
+          <w:lang w:eastAsia="en-US"/>
+        </w:rPr>
+        <w:commentReference w:id="22"/>
+      </w:r>
+      <w:r>
+        <w:rPr>
+          <w:color w:val="FF0066"/>
+          <w:lang w:val="de-DE"/>
+        </w:rPr>
+        <w:t xml:space="preserve">. Oetinger / </w:t>
+      </w:r>
+      <w:proofErr w:type="spellStart"/>
+      <w:r>
+        <w:rPr>
+          <w:color w:val="FF0066"/>
+          <w:lang w:val="de-DE"/>
+        </w:rPr>
+        <w:t>Tigerbooks</w:t>
+      </w:r>
+      <w:proofErr w:type="spellEnd"/>
+      <w:r>
+        <w:rPr>
+          <w:color w:val="FF0066"/>
+          <w:lang w:val="de-DE"/>
+        </w:rPr>
+        <w:t xml:space="preserve">. AR-Animationen, Sounds, Minispiele hinter jeder Seite. Lese-Funktion, die beim Mitlesen und Lesen lernen helfen soll. Bücher auch von anderen Verlagen. Funktion, mit der Kinder die Geschichten selbst vertonen können (allerdings scheinbar mit Speicherproblemen, wie die </w:t>
+      </w:r>
+      <w:commentRangeStart w:id="23"/>
+      <w:r>
+        <w:rPr>
+          <w:color w:val="FF0066"/>
+          <w:lang w:val="de-DE"/>
+        </w:rPr>
+        <w:t xml:space="preserve">Playstore-Bewertungen </w:t>
+      </w:r>
+      <w:commentRangeEnd w:id="23"/>
+      <w:r>
+        <w:rPr>
+          <w:rStyle w:val="Kommentarzeichen"/>
+          <w:rFonts w:asciiTheme="minorHAnsi" w:eastAsiaTheme="minorHAnsi" w:hAnsiTheme="minorHAnsi"/>
+          <w:color w:val="FF0066"/>
+          <w:lang w:eastAsia="en-US"/>
+        </w:rPr>
+        <w:commentReference w:id="23"/>
+      </w:r>
+      <w:r>
+        <w:rPr>
+          <w:color w:val="FF0066"/>
+          <w:lang w:val="de-DE"/>
+        </w:rPr>
+        <w:t>verraten). Keine reine AR-App; das ist scheinbar nur ein Neben-Feature; hauptsächlich geht es um Kinderbücher &amp; Hörspiele, die man sich aufs Handy laden kann.</w:t>
+      </w:r>
+    </w:p>
+    <w:p>
+      <w:pPr>
+        <w:pStyle w:val="Listenabsatz"/>
+        <w:numPr>
+          <w:ilvl w:val="1"/>
+          <w:numId w:val="12"/>
+        </w:numPr>
+        <w:rPr>
+          <w:color w:val="FF0066"/>
+          <w:lang w:val="de-DE"/>
+        </w:rPr>
+      </w:pPr>
+      <w:r>
+        <w:rPr>
+          <w:color w:val="FF0066"/>
+          <w:lang w:val="de-DE"/>
+        </w:rPr>
+        <w:t>Etwas unübersichtlich, finde ich. Z.B. gibt es fast nur Icons, ohne Text daneben/darunter. Icons sind zudem einfarbig, was das Design natürlich einheitlich macht, die Icons aber auch schwieriger zu unterscheiden. Funktionsumfang auch echt hoch, versucht, ALLES zu können.</w:t>
+      </w:r>
+    </w:p>
+    <w:p>
+      <w:pPr>
+        <w:pStyle w:val="Listenabsatz"/>
+        <w:numPr>
+          <w:ilvl w:val="1"/>
+          <w:numId w:val="12"/>
+        </w:numPr>
+        <w:rPr>
+          <w:color w:val="FF0066"/>
+          <w:lang w:val="de-DE"/>
+        </w:rPr>
+      </w:pPr>
+      <w:r>
+        <w:rPr>
+          <w:color w:val="FF0066"/>
+          <w:lang w:val="de-DE"/>
+        </w:rPr>
+        <w:t>In-App-Käufe in der Kinder-App. Man muss lediglich lesen können, um den Kauf zu bestätigen… („Bitte gib diese Zahlen ein: ‚Neun, zwei, acht‘“). Man bekommt außerdem direkt die Aufforderung, sich einen Premium-Zugang zu sichern…</w:t>
+      </w:r>
+    </w:p>
+    <w:p>
+      <w:pPr>
+        <w:pStyle w:val="Listenabsatz"/>
+        <w:numPr>
+          <w:ilvl w:val="1"/>
+          <w:numId w:val="12"/>
+        </w:numPr>
+        <w:rPr>
+          <w:color w:val="FF0066"/>
+          <w:lang w:val="de-DE"/>
+        </w:rPr>
+      </w:pPr>
+      <w:r>
+        <w:rPr>
+          <w:color w:val="FF0066"/>
+          <w:lang w:val="de-DE"/>
+        </w:rPr>
+        <w:t xml:space="preserve">Bilderbücher (kein AR): Animationen werden angezeigt, darunter kann man sich Text einblenden lassen, während er vorgelesen wird. Stellen auf Bildern lassen sich für witzige Animationen antippen. </w:t>
+      </w:r>
+    </w:p>
+    <w:p>
+      <w:pPr>
+        <w:pStyle w:val="Listenabsatz"/>
+        <w:numPr>
+          <w:ilvl w:val="1"/>
+          <w:numId w:val="12"/>
+        </w:numPr>
+        <w:rPr>
+          <w:color w:val="FF0066"/>
+          <w:lang w:val="de-DE"/>
+        </w:rPr>
+      </w:pPr>
+      <w:r>
+        <w:rPr>
+          <w:color w:val="FF0066"/>
+          <w:lang w:val="de-DE"/>
+        </w:rPr>
+        <w:t xml:space="preserve">Superbücher: Scannen der Marker (= Illustrationen) startet Tonausgabe (Sprecher liest Text vor, am unteren Bildschirmrand kann man den aktuellen Text einblenden und mitlesen). Auf der </w:t>
+      </w:r>
+      <w:proofErr w:type="spellStart"/>
+      <w:r>
+        <w:rPr>
+          <w:color w:val="FF0066"/>
+          <w:lang w:val="de-DE"/>
+        </w:rPr>
+        <w:t>Illu</w:t>
+      </w:r>
+      <w:proofErr w:type="spellEnd"/>
+      <w:r>
+        <w:rPr>
+          <w:color w:val="FF0066"/>
+          <w:lang w:val="de-DE"/>
+        </w:rPr>
+        <w:t xml:space="preserve"> erscheint eine AR-Version derselben (kleine Animation). Markierte Stellen lassen sich antippen und starten kleine Spiele, bei denen das Vorlesen aber unterbrochen wird.</w:t>
+      </w:r>
+    </w:p>
+    <w:p>
+      <w:pPr>
+        <w:pStyle w:val="Listenabsatz"/>
+        <w:numPr>
+          <w:ilvl w:val="1"/>
+          <w:numId w:val="12"/>
+        </w:numPr>
+        <w:rPr>
+          <w:color w:val="FF0066"/>
+          <w:lang w:val="de-DE"/>
+        </w:rPr>
+      </w:pPr>
+      <w:r>
+        <w:rPr>
+          <w:color w:val="FF0066"/>
+          <w:lang w:val="de-DE"/>
+        </w:rPr>
+        <w:t>Handy wird recht warm, App ruckelt -&gt; flüssig ist anders</w:t>
+      </w:r>
+    </w:p>
+    <w:p>
+      <w:pPr>
+        <w:rPr>
+          <w:color w:val="FF0066"/>
+          <w:lang w:val="de-DE"/>
+        </w:rPr>
+      </w:pPr>
+    </w:p>
+    <w:p>
+      <w:pPr>
+        <w:pStyle w:val="Listenabsatz"/>
+        <w:numPr>
+          <w:ilvl w:val="0"/>
+          <w:numId w:val="12"/>
+        </w:numPr>
+        <w:rPr>
+          <w:color w:val="FF0066"/>
+          <w:lang w:val="de-DE"/>
+        </w:rPr>
+      </w:pPr>
+      <w:commentRangeStart w:id="24"/>
+      <w:proofErr w:type="spellStart"/>
+      <w:r>
+        <w:rPr>
+          <w:b/>
+          <w:color w:val="FF0066"/>
+          <w:lang w:val="de-DE"/>
+        </w:rPr>
+        <w:t>LeYo</w:t>
+      </w:r>
+      <w:proofErr w:type="spellEnd"/>
+      <w:r>
+        <w:rPr>
+          <w:b/>
+          <w:color w:val="FF0066"/>
+          <w:lang w:val="de-DE"/>
+        </w:rPr>
+        <w:t>!</w:t>
+      </w:r>
+      <w:commentRangeEnd w:id="24"/>
+      <w:r>
+        <w:rPr>
+          <w:rStyle w:val="Kommentarzeichen"/>
+          <w:rFonts w:asciiTheme="minorHAnsi" w:eastAsiaTheme="minorHAnsi" w:hAnsiTheme="minorHAnsi"/>
+          <w:b/>
+          <w:color w:val="FF0066"/>
+          <w:lang w:eastAsia="en-US"/>
+        </w:rPr>
+        <w:commentReference w:id="24"/>
+      </w:r>
+      <w:r>
+        <w:rPr>
+          <w:color w:val="FF0066"/>
+          <w:lang w:val="de-DE"/>
+        </w:rPr>
+        <w:t xml:space="preserve"> Carlsen. App zur Erweiterung von Bilderbüchern. Bietet vier Modi: „Geräusch“ mit Geräuschen, „Durchblick“ mit Zusatzgrafiken/Animationen, „Hörerlebnis“ mit Erzähl-Modus und Musik, „Spiel“ mit Minispielen und der Möglichkeit, mit den Figuren im Buch zu interagieren. Verschiedene Bücher mit diversen Themen: „Conni lernt Englisch“, „Instrumentiere“, „Feuerwehr“</w:t>
+      </w:r>
+    </w:p>
+    <w:p>
+      <w:pPr>
+        <w:pStyle w:val="Listenabsatz"/>
+        <w:numPr>
+          <w:ilvl w:val="1"/>
+          <w:numId w:val="12"/>
+        </w:numPr>
+        <w:rPr>
+          <w:color w:val="FF0066"/>
+          <w:lang w:val="de-DE"/>
+        </w:rPr>
+      </w:pPr>
+      <w:commentRangeStart w:id="25"/>
+      <w:r>
+        <w:rPr>
+          <w:color w:val="FF0066"/>
+          <w:lang w:val="de-DE"/>
+        </w:rPr>
+        <w:t>Kindliches Design</w:t>
+      </w:r>
+      <w:commentRangeEnd w:id="25"/>
+      <w:r>
+        <w:rPr>
+          <w:rStyle w:val="Kommentarzeichen"/>
+          <w:rFonts w:asciiTheme="minorHAnsi" w:eastAsiaTheme="minorHAnsi" w:hAnsiTheme="minorHAnsi"/>
+          <w:color w:val="FF0066"/>
+          <w:lang w:eastAsia="en-US"/>
+        </w:rPr>
+        <w:commentReference w:id="25"/>
+      </w:r>
+      <w:r>
+        <w:rPr>
+          <w:color w:val="FF0066"/>
+          <w:lang w:val="de-DE"/>
+        </w:rPr>
+        <w:t xml:space="preserve"> (viel niedlicher als bei </w:t>
+      </w:r>
+      <w:proofErr w:type="spellStart"/>
+      <w:r>
+        <w:rPr>
+          <w:color w:val="FF0066"/>
+          <w:lang w:val="de-DE"/>
+        </w:rPr>
+        <w:t>Tigerbooks</w:t>
+      </w:r>
+      <w:proofErr w:type="spellEnd"/>
+      <w:r>
+        <w:rPr>
+          <w:color w:val="FF0066"/>
+          <w:lang w:val="de-DE"/>
+        </w:rPr>
+        <w:t xml:space="preserve">) </w:t>
+      </w:r>
+    </w:p>
+    <w:p>
+      <w:pPr>
+        <w:pStyle w:val="Listenabsatz"/>
+        <w:numPr>
+          <w:ilvl w:val="1"/>
+          <w:numId w:val="12"/>
+        </w:numPr>
+        <w:rPr>
+          <w:color w:val="FF0066"/>
+          <w:lang w:val="de-DE"/>
+        </w:rPr>
+      </w:pPr>
+      <w:r>
+        <w:rPr>
+          <w:color w:val="FF0066"/>
+          <w:lang w:val="de-DE"/>
+        </w:rPr>
+        <w:t>Kamera lässt sich leider nicht richtig scharfstellen</w:t>
+      </w:r>
+    </w:p>
+    <w:p>
+      <w:pPr>
+        <w:pStyle w:val="Listenabsatz"/>
+        <w:numPr>
+          <w:ilvl w:val="1"/>
+          <w:numId w:val="12"/>
+        </w:numPr>
+        <w:rPr>
+          <w:color w:val="FF0066"/>
+          <w:lang w:val="de-DE"/>
+        </w:rPr>
+      </w:pPr>
+      <w:r>
+        <w:rPr>
+          <w:color w:val="FF0066"/>
+          <w:lang w:val="de-DE"/>
+        </w:rPr>
+        <w:lastRenderedPageBreak/>
+        <w:t xml:space="preserve">Übersicht der Titel etwas unübersichtlich, lässt sich schlecht filtern. Unterscheidung zwischen schon heruntergeladenen und noch nicht geladenen Titeln nur durch Text unter den </w:t>
+      </w:r>
+      <w:proofErr w:type="spellStart"/>
+      <w:proofErr w:type="gramStart"/>
+      <w:r>
+        <w:rPr>
+          <w:color w:val="FF0066"/>
+          <w:lang w:val="de-DE"/>
+        </w:rPr>
+        <w:t>den</w:t>
+      </w:r>
+      <w:proofErr w:type="spellEnd"/>
+      <w:r>
+        <w:rPr>
+          <w:color w:val="FF0066"/>
+          <w:lang w:val="de-DE"/>
+        </w:rPr>
+        <w:t xml:space="preserve"> Covern</w:t>
+      </w:r>
+      <w:proofErr w:type="gramEnd"/>
+      <w:r>
+        <w:rPr>
+          <w:color w:val="FF0066"/>
+          <w:lang w:val="de-DE"/>
+        </w:rPr>
+        <w:t>.</w:t>
+      </w:r>
+    </w:p>
+    <w:p>
+      <w:pPr>
+        <w:pStyle w:val="Listenabsatz"/>
+        <w:numPr>
+          <w:ilvl w:val="1"/>
+          <w:numId w:val="12"/>
+        </w:numPr>
+        <w:rPr>
+          <w:color w:val="FF0066"/>
+          <w:lang w:val="de-DE"/>
+        </w:rPr>
+      </w:pPr>
+      <w:r>
+        <w:rPr>
+          <w:color w:val="FF0066"/>
+          <w:lang w:val="de-DE"/>
+        </w:rPr>
+        <w:t xml:space="preserve">(bisher </w:t>
+      </w:r>
+      <w:proofErr w:type="gramStart"/>
+      <w:r>
+        <w:rPr>
+          <w:color w:val="FF0066"/>
+          <w:lang w:val="de-DE"/>
+        </w:rPr>
+        <w:t>keinen kostenloser Democontent</w:t>
+      </w:r>
+      <w:proofErr w:type="gramEnd"/>
+      <w:r>
+        <w:rPr>
+          <w:color w:val="FF0066"/>
+          <w:lang w:val="de-DE"/>
+        </w:rPr>
+        <w:t>/Marker gefunden)</w:t>
+      </w:r>
+    </w:p>
+    <w:p>
+      <w:pPr>
+        <w:rPr>
+          <w:color w:val="FF0066"/>
+          <w:lang w:val="de-DE"/>
+        </w:rPr>
+      </w:pPr>
+    </w:p>
+    <w:p>
+      <w:pPr>
+        <w:pStyle w:val="Listenabsatz"/>
+        <w:numPr>
+          <w:ilvl w:val="0"/>
+          <w:numId w:val="12"/>
+        </w:numPr>
+        <w:rPr>
+          <w:color w:val="FF0066"/>
+          <w:lang w:val="de-DE"/>
+        </w:rPr>
+      </w:pPr>
+      <w:commentRangeStart w:id="26"/>
+      <w:r>
+        <w:rPr>
+          <w:b/>
+          <w:color w:val="FF0066"/>
+        </w:rPr>
+        <w:t>Augmented Creativity</w:t>
+      </w:r>
+      <w:r>
+        <w:rPr>
+          <w:color w:val="FF0066"/>
+        </w:rPr>
+        <w:t xml:space="preserve">. ETH Zürich/Disney Research. </w:t>
+      </w:r>
+      <w:commentRangeEnd w:id="26"/>
+      <w:r>
+        <w:rPr>
+          <w:rStyle w:val="Kommentarzeichen"/>
+          <w:rFonts w:asciiTheme="minorHAnsi" w:eastAsiaTheme="minorHAnsi" w:hAnsiTheme="minorHAnsi"/>
+          <w:color w:val="FF0066"/>
+          <w:lang w:eastAsia="en-US"/>
+        </w:rPr>
+        <w:commentReference w:id="26"/>
+      </w:r>
+      <w:r>
+        <w:rPr>
+          <w:color w:val="FF0066"/>
+          <w:lang w:val="de-DE"/>
+        </w:rPr>
+        <w:t xml:space="preserve">3 verschiedene Demo-Anwendungen, die “eine Brücke zwischen Aktivitäten der realen Welt und digitalen Erlebnissen [schlagen] mit dem Ziel, die Fantasie und Kreativität des Benutzers in Bereichen wie Malen, Musizieren, Geschichtenerzählen und Erkunden der Umwelt zu unterstützen und zu fördern“. </w:t>
+      </w:r>
+    </w:p>
+    <w:p>
+      <w:pPr>
+        <w:pStyle w:val="Listenabsatz"/>
+        <w:numPr>
+          <w:ilvl w:val="1"/>
+          <w:numId w:val="12"/>
+        </w:numPr>
+        <w:rPr>
+          <w:color w:val="FF0066"/>
+          <w:lang w:val="de-DE"/>
+        </w:rPr>
+      </w:pPr>
+      <w:r>
+        <w:rPr>
+          <w:color w:val="FF0066"/>
+          <w:lang w:val="de-DE"/>
+        </w:rPr>
+        <w:t xml:space="preserve">AR Malbuch: Illustration ausmalen </w:t>
+      </w:r>
+      <w:r>
+        <w:rPr>
+          <w:color w:val="FF0066"/>
+          <w:lang w:val="de-DE"/>
+        </w:rPr>
+        <w:sym w:font="Wingdings" w:char="F0E0"/>
+      </w:r>
+      <w:r>
+        <w:rPr>
+          <w:color w:val="FF0066"/>
+          <w:lang w:val="de-DE"/>
+        </w:rPr>
+        <w:t xml:space="preserve"> AR-3D-Animation der Figur erhält entsprechende Textur.</w:t>
+      </w:r>
+    </w:p>
+    <w:p>
+      <w:pPr>
+        <w:pStyle w:val="Listenabsatz"/>
+        <w:numPr>
+          <w:ilvl w:val="1"/>
+          <w:numId w:val="12"/>
+        </w:numPr>
+        <w:rPr>
+          <w:color w:val="FF0066"/>
+          <w:lang w:val="de-DE"/>
+        </w:rPr>
+      </w:pPr>
+      <w:r>
+        <w:rPr>
+          <w:color w:val="FF0066"/>
+          <w:lang w:val="de-DE"/>
+        </w:rPr>
+        <w:t xml:space="preserve">AR Band: Marker mit Instrumenten ins Bild legen </w:t>
+      </w:r>
+      <w:r>
+        <w:rPr>
+          <w:color w:val="FF0066"/>
+          <w:lang w:val="de-DE"/>
+        </w:rPr>
+        <w:sym w:font="Wingdings" w:char="F0E0"/>
+      </w:r>
+      <w:r>
+        <w:rPr>
+          <w:color w:val="FF0066"/>
+          <w:lang w:val="de-DE"/>
+        </w:rPr>
+        <w:t xml:space="preserve"> Ton verändert sich entsprechend, einzelne Instrumente werden sogar lauter, je kleiner die Entfernung der Marker zur Kamera ist</w:t>
+      </w:r>
+      <w:bookmarkStart w:id="27" w:name="_GoBack"/>
+      <w:bookmarkEnd w:id="27"/>
+    </w:p>
+    <w:p>
+      <w:pPr>
+        <w:pStyle w:val="Listenabsatz"/>
+        <w:numPr>
+          <w:ilvl w:val="1"/>
+          <w:numId w:val="12"/>
+        </w:numPr>
+        <w:rPr>
+          <w:color w:val="FF0066"/>
+          <w:lang w:val="de-DE"/>
+        </w:rPr>
+      </w:pPr>
+      <w:r>
+        <w:rPr>
+          <w:color w:val="FF0066"/>
+          <w:lang w:val="de-DE"/>
+        </w:rPr>
+        <w:t xml:space="preserve">AR Museum: Gemälde scannen </w:t>
+      </w:r>
+      <w:r>
+        <w:rPr>
+          <w:color w:val="FF0066"/>
+          <w:lang w:val="de-DE"/>
+        </w:rPr>
+        <w:sym w:font="Wingdings" w:char="F0E0"/>
+      </w:r>
+      <w:r>
+        <w:rPr>
+          <w:color w:val="FF0066"/>
+          <w:lang w:val="de-DE"/>
+        </w:rPr>
+        <w:t xml:space="preserve"> mit Gesten lassen sich Formen und Farben verändern, sodass ein anderes Bild entsteht</w:t>
+      </w:r>
+    </w:p>
+    <w:p>
+      <w:pPr>
+        <w:rPr>
+          <w:color w:val="FF0066"/>
+          <w:lang w:val="de-DE"/>
+        </w:rPr>
+      </w:pPr>
+    </w:p>
+    <w:p>
+      <w:pPr>
+        <w:pStyle w:val="Listenabsatz"/>
+        <w:numPr>
+          <w:ilvl w:val="0"/>
+          <w:numId w:val="12"/>
+        </w:numPr>
+        <w:rPr>
+          <w:color w:val="FF0066"/>
+          <w:lang w:val="de-DE"/>
+        </w:rPr>
+      </w:pPr>
+      <w:r>
+        <w:rPr>
+          <w:color w:val="FF0066"/>
+          <w:lang w:val="de-DE"/>
+        </w:rPr>
+        <w:t xml:space="preserve">Bisher nur als Demo verfügbar, offenbar noch keine dazugehörigen Bücher, Spiele o.ä. im Handel – in diese Richtung geht AR, in Zukunft sicher noch mehr </w:t>
+      </w:r>
+      <w:r>
+        <w:rPr>
+          <w:color w:val="FF0066"/>
+          <w:lang w:val="de-DE"/>
+        </w:rPr>
+        <w:sym w:font="Wingdings" w:char="F0E0"/>
+      </w:r>
+      <w:r>
+        <w:rPr>
+          <w:color w:val="FF0066"/>
+          <w:lang w:val="de-DE"/>
+        </w:rPr>
+        <w:t xml:space="preserve"> Möglichkeit, Medien</w:t>
+      </w:r>
+      <w:r>
+        <w:rPr>
+          <w:i/>
+          <w:color w:val="FF0066"/>
+          <w:lang w:val="de-DE"/>
+        </w:rPr>
+        <w:t xml:space="preserve">produktion </w:t>
+      </w:r>
+      <w:r>
+        <w:rPr>
+          <w:color w:val="FF0066"/>
+          <w:lang w:val="de-DE"/>
+        </w:rPr>
+        <w:t xml:space="preserve">in solche Projekte einzubinden. </w:t>
+      </w:r>
+    </w:p>
+    <w:p>
+      <w:pPr>
+        <w:pStyle w:val="berschrift2"/>
+        <w:rPr>
           <w:rFonts w:eastAsia="Times New Roman"/>
           <w:lang w:val="de-DE"/>
         </w:rPr>
-        <w:t>Lernwert</w:t>
+      </w:pPr>
+      <w:r>
+        <w:rPr>
+          <w:rFonts w:eastAsia="Times New Roman"/>
+          <w:lang w:val="de-DE"/>
+        </w:rPr>
+        <w:t>Abgrenzung und Konkretisierung unseres Konzepts</w:t>
+      </w:r>
+      <w:bookmarkEnd w:id="21"/>
+    </w:p>
+    <w:p>
+      <w:pPr>
+        <w:rPr>
+          <w:lang w:val="de-DE"/>
+        </w:rPr>
+      </w:pPr>
+      <w:proofErr w:type="spellStart"/>
+      <w:r>
+        <w:rPr>
+          <w:lang w:val="de-DE"/>
+        </w:rPr>
+        <w:t>WaldemAR</w:t>
       </w:r>
       <w:proofErr w:type="spellEnd"/>
       <w:r>
         <w:rPr>
-          <w:rFonts w:eastAsia="Times New Roman"/>
-          <w:lang w:val="de-DE"/>
-        </w:rPr>
-        <w:t>? Art der Spieleraktion? (Abgrenzen – wir sind keine Pädagogen!)</w:t>
-      </w:r>
-      <w:bookmarkEnd w:id="15"/>
-    </w:p>
-    <w:p>
-      <w:pPr>
-        <w:rPr>
-          <w:lang w:val="de-DE"/>
-        </w:rPr>
-      </w:pPr>
-    </w:p>
-    <w:p>
-      <w:pPr>
-        <w:pStyle w:val="berschrift3"/>
-        <w:rPr>
-          <w:rFonts w:eastAsia="Times New Roman"/>
-          <w:lang w:val="de-DE"/>
-        </w:rPr>
-      </w:pPr>
-      <w:bookmarkStart w:id="16" w:name="_Toc517168024"/>
-      <w:r>
-        <w:rPr>
-          <w:rFonts w:eastAsia="Times New Roman"/>
-          <w:lang w:val="de-DE"/>
-        </w:rPr>
-        <w:t>Funktionen der App</w:t>
-      </w:r>
-      <w:bookmarkEnd w:id="16"/>
-      <w:r>
-        <w:rPr>
-          <w:rFonts w:eastAsia="Times New Roman"/>
-          <w:lang w:val="de-DE"/>
-        </w:rPr>
-        <w:t xml:space="preserve"> </w:t>
-      </w:r>
-    </w:p>
-    <w:p>
-      <w:pPr>
-        <w:rPr>
-          <w:lang w:val="de-DE"/>
-        </w:rPr>
-      </w:pPr>
-      <w:r>
-        <w:rPr>
-          <w:lang w:val="de-DE"/>
-        </w:rPr>
-        <w:t xml:space="preserve">Die App soll bewusst so stark in ihren Funktionen eingeschränkt sein wie es nur geht. Das bedeutet, es ist immer nur genau das möglich, was für die aktuelle Seite im Buch von Relevanz ist. Eine Animation kann nur angesehen werden, in Spielen nur das getan werden, was gefordert ist. Andere Funktionen, vor allem solche, die ohne das Kinderbuch zu nutzen sind, gibt es nicht. </w:t>
-      </w:r>
-    </w:p>
-    <w:p>
-      <w:pPr>
-        <w:pStyle w:val="berschrift3"/>
-        <w:rPr>
-          <w:lang w:val="de-DE"/>
-        </w:rPr>
-      </w:pPr>
-      <w:bookmarkStart w:id="17" w:name="_Toc517168025"/>
-      <w:r>
-        <w:rPr>
-          <w:lang w:val="de-DE"/>
-        </w:rPr>
-        <w:t>Usability</w:t>
-      </w:r>
-      <w:bookmarkEnd w:id="17"/>
-    </w:p>
-    <w:p>
-      <w:pPr>
-        <w:rPr>
-          <w:lang w:val="de-DE"/>
-        </w:rPr>
-      </w:pPr>
-      <w:r>
-        <w:rPr>
-          <w:lang w:val="de-DE"/>
-        </w:rPr>
-        <w:t xml:space="preserve">Jeder fehlerhafte Umgang muss sinnvoll abgefangen, um das Nutzungserlebnis auch für Ungeübte problemlos zu ermöglichen. Es muss jederzeit möglich sein, sich die Aufgabenstellungen erneut anzusehen, sodass alle User, ob Kinder oder Erwachsene immer wissen, was gerade zu tun ist. </w:t>
-      </w:r>
-    </w:p>
-    <w:p>
-      <w:pPr>
-        <w:pStyle w:val="berschrift3"/>
-        <w:rPr>
-          <w:rFonts w:eastAsia="Times New Roman"/>
-          <w:lang w:val="de-DE"/>
-        </w:rPr>
-      </w:pPr>
-      <w:bookmarkStart w:id="18" w:name="_Toc517168026"/>
-      <w:r>
-        <w:rPr>
-          <w:rFonts w:eastAsia="Times New Roman"/>
-          <w:lang w:val="de-DE"/>
-        </w:rPr>
-        <w:t>Qualität der Erfahrung</w:t>
-      </w:r>
-      <w:bookmarkEnd w:id="18"/>
-    </w:p>
-    <w:p>
-      <w:pPr>
-        <w:rPr>
-          <w:lang w:val="de-DE"/>
-        </w:rPr>
-      </w:pPr>
-      <w:r>
-        <w:rPr>
-          <w:lang w:val="de-DE"/>
-        </w:rPr>
-        <w:t xml:space="preserve">Die App muss </w:t>
-      </w:r>
-      <w:proofErr w:type="spellStart"/>
-      <w:r>
-        <w:rPr>
-          <w:lang w:val="de-DE"/>
-        </w:rPr>
-        <w:t>bugfrei</w:t>
-      </w:r>
-      <w:proofErr w:type="spellEnd"/>
-      <w:r>
-        <w:rPr>
-          <w:lang w:val="de-DE"/>
-        </w:rPr>
-        <w:t xml:space="preserve"> sein und auf Eingaben sinnvoll und schnell reagieren. Das bedeutet auch, dass die AR-Inhalte ohne Stocken und Verzögerungen abspielbar sein müssen und die Erkennung der </w:t>
-      </w:r>
-      <w:proofErr w:type="spellStart"/>
-      <w:r>
-        <w:rPr>
-          <w:lang w:val="de-DE"/>
-        </w:rPr>
-        <w:t>Markerbilder</w:t>
-      </w:r>
-      <w:proofErr w:type="spellEnd"/>
-      <w:r>
-        <w:rPr>
-          <w:lang w:val="de-DE"/>
-        </w:rPr>
-        <w:t xml:space="preserve"> nicht lange dauern darf, um die Aufmerksamkeit des Kindes nicht zu überanstrengen.</w:t>
-      </w:r>
-    </w:p>
-    <w:p>
-      <w:pPr>
-        <w:rPr>
-          <w:lang w:val="de-DE"/>
-        </w:rPr>
-      </w:pPr>
-    </w:p>
-    <w:p>
-      <w:pPr>
-        <w:pStyle w:val="berschrift2"/>
-        <w:rPr>
-          <w:rFonts w:eastAsia="Times New Roman"/>
-          <w:lang w:val="de-DE"/>
-        </w:rPr>
-      </w:pPr>
-      <w:bookmarkStart w:id="19" w:name="_Toc517168027"/>
-      <w:r>
-        <w:rPr>
-          <w:rFonts w:eastAsia="Times New Roman"/>
-          <w:lang w:val="de-DE"/>
-        </w:rPr>
-        <w:t>Welche Apps gehen in eine ähnliche Richtung?</w:t>
-      </w:r>
-      <w:bookmarkEnd w:id="19"/>
-    </w:p>
-    <w:p>
-      <w:pPr>
-        <w:rPr>
-          <w:lang w:val="de-DE"/>
-        </w:rPr>
-      </w:pPr>
-      <w:r>
-        <w:rPr>
-          <w:lang w:val="de-DE"/>
-        </w:rPr>
-        <w:t xml:space="preserve">Die meisten aktuellen AR-Apps für Kinder richten sich klar an ältere Kinder, grob so ab zehn. Ein pädagogischer Mehrwert ist mit der Lupe zu suchen und ist mehr als kleine Spielerei am Rande gedacht (Lars, </w:t>
-      </w:r>
-      <w:proofErr w:type="spellStart"/>
-      <w:r>
-        <w:rPr>
-          <w:lang w:val="de-DE"/>
-        </w:rPr>
-        <w:t>Lillifee</w:t>
-      </w:r>
-      <w:proofErr w:type="spellEnd"/>
-      <w:r>
-        <w:rPr>
-          <w:lang w:val="de-DE"/>
-        </w:rPr>
-        <w:t xml:space="preserve">) -&gt; existieren die überhaupt wirklich über die Konzeption hinaus? </w:t>
-      </w:r>
-    </w:p>
-    <w:p>
-      <w:pPr>
-        <w:rPr>
-          <w:lang w:val="de-DE"/>
-        </w:rPr>
-      </w:pPr>
-      <w:proofErr w:type="spellStart"/>
-      <w:r>
-        <w:rPr>
-          <w:lang w:val="de-DE"/>
-        </w:rPr>
-        <w:t>LeYo</w:t>
-      </w:r>
-      <w:proofErr w:type="spellEnd"/>
-      <w:r>
-        <w:rPr>
-          <w:lang w:val="de-DE"/>
-        </w:rPr>
-        <w:t>!</w:t>
-      </w:r>
-    </w:p>
-    <w:p>
-      <w:pPr>
-        <w:rPr>
-          <w:lang w:val="de-DE"/>
-        </w:rPr>
-      </w:pPr>
-      <w:proofErr w:type="spellStart"/>
-      <w:r>
-        <w:rPr>
-          <w:lang w:val="de-DE"/>
-        </w:rPr>
-        <w:t>Tigerbooks</w:t>
-      </w:r>
-      <w:proofErr w:type="spellEnd"/>
-    </w:p>
-    <w:p>
-      <w:pPr>
-        <w:pStyle w:val="berschrift2"/>
-        <w:rPr>
-          <w:rFonts w:eastAsia="Times New Roman"/>
-          <w:lang w:val="de-DE"/>
-        </w:rPr>
-      </w:pPr>
-      <w:bookmarkStart w:id="20" w:name="_Toc517168028"/>
-      <w:r>
-        <w:rPr>
-          <w:rFonts w:eastAsia="Times New Roman"/>
-          <w:lang w:val="de-DE"/>
-        </w:rPr>
-        <w:t>Abgrenzung und Konkretisierung unseres Konzepts</w:t>
-      </w:r>
-      <w:bookmarkEnd w:id="20"/>
-    </w:p>
-    <w:p>
-      <w:pPr>
-        <w:rPr>
-          <w:lang w:val="de-DE"/>
-        </w:rPr>
-      </w:pPr>
-      <w:proofErr w:type="spellStart"/>
-      <w:r>
-        <w:rPr>
-          <w:lang w:val="de-DE"/>
-        </w:rPr>
-        <w:t>WaldemAR</w:t>
-      </w:r>
-      <w:proofErr w:type="spellEnd"/>
-      <w:r>
-        <w:rPr>
-          <w:lang w:val="de-DE"/>
-        </w:rPr>
-        <w:t xml:space="preserve"> ist eine App, durch welche die Geschichte eines Kinderbuchs erweitert wird. Wie wichtig Kinderbücher für die sprachliche Entwicklung sind, ist an Studien zum Thema klar zu </w:t>
-      </w:r>
-      <w:r>
-        <w:rPr>
-          <w:lang w:val="de-DE"/>
-        </w:rPr>
-        <w:lastRenderedPageBreak/>
-        <w:t xml:space="preserve">sehen. Die Ergebnisse fassen Niebuhr und Ritterfeld damit zusammen, dass „sich durch das Vorlesen der aktive und passive Wortschatz der Kinder verbessert“ </w:t>
+          <w:lang w:val="de-DE"/>
+        </w:rPr>
+        <w:t xml:space="preserve"> ist eine App, durch welche die Geschichte eines Kinderbuchs erweitert wird. Wie wichtig Kinderbücher für die sprachliche Entwicklung sind, ist an Studien zum Thema klar zu sehen. Die Ergebnisse fassen Niebuhr und Ritterfeld damit zusammen, dass „sich durch das Vorlesen der aktive und passive Wortschatz der Kinder verbessert“ </w:t>
       </w:r>
       <w:sdt>
         <w:sdtPr>
@@ -5499,7 +6224,14 @@
         <w:rPr>
           <w:lang w:val="de-DE"/>
         </w:rPr>
-        <w:t xml:space="preserve"> weist sehr deutlich daraufhin, wie Kinder auf Medien reagieren. Neben dem durchaus positiven Effekt einer kreativen Adaption steht ebenfalls ein Konsumwunsch ganz vorne. Selbst ohne die tatsächlichen Inhalte zu kennen, wünschen sich die Kinder verschiedene Formen von Merchandise zu einer Serienfigur oder ähnlichem </w:t>
+        <w:t xml:space="preserve"> weist sehr deutlich daraufhin, wie Kinder auf Medien reagieren. Neben dem durchaus positiven Effekt einer kreativen Adaption steht </w:t>
+      </w:r>
+      <w:r>
+        <w:rPr>
+          <w:lang w:val="de-DE"/>
+        </w:rPr>
+        <w:lastRenderedPageBreak/>
+        <w:t xml:space="preserve">ebenfalls ein Konsumwunsch ganz vorne. Selbst ohne die tatsächlichen Inhalte zu kennen, wünschen sich die Kinder verschiedene Formen von Merchandise zu einer Serienfigur oder ähnlichem </w:t>
       </w:r>
       <w:sdt>
         <w:sdtPr>
@@ -5630,44 +6362,38 @@
         <w:rPr>
           <w:lang w:val="de-DE"/>
         </w:rPr>
-        <w:t xml:space="preserve"> auch keine weiteren Inhalte als die von den einzelnen Markern ausgelösten Spiele wie beispielsweise zusätzliche Informationen zu den gezeigten Tieren. Das macht die App also weniger zu einer </w:t>
-      </w:r>
+        <w:t xml:space="preserve"> auch keine weiteren Inhalte als die von den einzelnen Markern ausgelösten Spiele wie beispielsweise zusätzliche Informationen zu den gezeigten Tieren. Das macht die App also weniger zu einer Companion App, die einen eigenen Mehrwert hat und hält die Sinnhaftigkeit der Interaktion damit in Grenzen. </w:t>
+      </w:r>
+    </w:p>
+    <w:p>
+      <w:pPr>
+        <w:rPr>
+          <w:lang w:val="de-DE"/>
+        </w:rPr>
+      </w:pPr>
+      <w:r>
+        <w:rPr>
+          <w:lang w:val="de-DE"/>
+        </w:rPr>
+        <w:t xml:space="preserve">Durch diese bewusste Reduktion soll dem Kind von Anfang an klar sein, dass das Smartphone eine Funktion als Werkzeug hat, die auch durchaus von Interesse ist, aber nichts darüber hinaus. Ebenfalls soll so bereits eine klar abgegrenzte Nutzung gezeigt werden. Nur zum Interagieren mit dem Buch wird auf das Smartphone zugegriffen, darüber hinaus wird es also nicht gezeigt. So bekommen Kinder zwar Zeit mit dem Gerät, das ihre Eltern ja ebenso nutzen, aber nur in einem genau absehbaren Kontext, den die Eltern für das Kind verständlich mit dem Zuklappen des Buches beenden können. </w:t>
+      </w:r>
+    </w:p>
+    <w:p>
+      <w:pPr>
+        <w:pStyle w:val="berschrift2"/>
+        <w:rPr>
+          <w:lang w:val="de-DE"/>
+        </w:rPr>
+      </w:pPr>
+      <w:bookmarkStart w:id="28" w:name="_Toc517168029"/>
       <w:r>
         <w:rPr>
           <w:lang w:val="de-DE"/>
         </w:rPr>
         <w:lastRenderedPageBreak/>
-        <w:t xml:space="preserve">Companion App, die einen eigenen Mehrwert hat und hält die Sinnhaftigkeit der Interaktion damit in Grenzen. </w:t>
-      </w:r>
-    </w:p>
-    <w:p>
-      <w:pPr>
-        <w:rPr>
-          <w:lang w:val="de-DE"/>
-        </w:rPr>
-      </w:pPr>
-      <w:r>
-        <w:rPr>
-          <w:lang w:val="de-DE"/>
-        </w:rPr>
-        <w:t xml:space="preserve">Durch diese bewusste Reduktion soll dem Kind von Anfang an klar sein, dass das Smartphone eine Funktion als Werkzeug hat, die auch durchaus von Interesse ist, aber nichts darüber hinaus. Ebenfalls soll so bereits eine klar abgegrenzte Nutzung gezeigt werden. Nur zum Interagieren mit dem Buch wird auf das Smartphone zugegriffen, darüber hinaus wird es also nicht gezeigt. So bekommen Kinder zwar Zeit mit dem Gerät, das ihre Eltern ja ebenso nutzen, aber nur in einem genau absehbaren Kontext, den die Eltern für das Kind verständlich mit dem Zuklappen des Buches beenden können. </w:t>
-      </w:r>
-    </w:p>
-    <w:p>
-      <w:pPr>
-        <w:pStyle w:val="berschrift2"/>
-        <w:rPr>
-          <w:lang w:val="de-DE"/>
-        </w:rPr>
-      </w:pPr>
-      <w:bookmarkStart w:id="21" w:name="_Toc517168029"/>
-      <w:r>
-        <w:rPr>
-          <w:lang w:val="de-DE"/>
-        </w:rPr>
         <w:t>Zielgruppe</w:t>
       </w:r>
-      <w:bookmarkEnd w:id="21"/>
+      <w:bookmarkEnd w:id="28"/>
     </w:p>
     <w:p>
       <w:pPr>
@@ -5688,7 +6414,7 @@
           <w:lang w:val="de-DE"/>
         </w:rPr>
       </w:pPr>
-      <w:commentRangeStart w:id="22"/>
+      <w:commentRangeStart w:id="29"/>
       <w:r>
         <w:rPr>
           <w:lang w:val="de-DE"/>
@@ -5709,12 +6435,12 @@
         </w:rPr>
         <w:t xml:space="preserve"> (sic!) Kinder für ihre Nutzung eine Basiskompetenz benötigen. Dies bedeutet weniger technisches oder inhaltliches Wissen, es geht vor allem um die Einordnung der Medienerfahrungen in das eigene Leben und den kritischen Umgang mit Information und digitaler Kommunikation.“ (Groebel 1998, S.556)</w:t>
       </w:r>
-      <w:commentRangeEnd w:id="22"/>
+      <w:commentRangeEnd w:id="29"/>
       <w:r>
         <w:rPr>
           <w:rStyle w:val="Kommentarzeichen"/>
         </w:rPr>
-        <w:commentReference w:id="22"/>
+        <w:commentReference w:id="29"/>
       </w:r>
     </w:p>
     <w:p>
@@ -5790,14 +6516,7 @@
         <w:rPr>
           <w:lang w:val="de-DE" w:eastAsia="en-GB"/>
         </w:rPr>
-        <w:t xml:space="preserve"> gehen davon aus, dass bereits mit eineinhalb bis zwei Jahren die Funktionen von Medien erfasst werden können. Hierbei sind vor allem die neuen Medien für Kinder interessant, da die Möglichkeiten zur Interaktion beispielsweise durch das Wischen oder Drücken auf den Touchscreen den Fähigkeiten der Kinder entgegenkommen und für sie </w:t>
-      </w:r>
-      <w:r>
-        <w:rPr>
-          <w:lang w:val="de-DE" w:eastAsia="en-GB"/>
-        </w:rPr>
-        <w:lastRenderedPageBreak/>
-        <w:t xml:space="preserve">selbstverständlich sind </w:t>
+        <w:t xml:space="preserve"> gehen davon aus, dass bereits mit eineinhalb bis zwei Jahren die Funktionen von Medien erfasst werden können. Hierbei sind vor allem die neuen Medien für Kinder interessant, da die Möglichkeiten zur Interaktion beispielsweise durch das Wischen oder Drücken auf den Touchscreen den Fähigkeiten der Kinder entgegenkommen und für sie selbstverständlich sind </w:t>
       </w:r>
       <w:sdt>
         <w:sdtPr>
@@ -5920,6 +6639,7 @@
         <w:rPr>
           <w:lang w:val="de-DE" w:eastAsia="en-GB"/>
         </w:rPr>
+        <w:lastRenderedPageBreak/>
         <w:t>Gerade weil der medienfreie Raum in unserer Gesellschaft nicht mehr existiert (</w:t>
       </w:r>
       <w:proofErr w:type="spellStart"/>
@@ -6088,14 +6808,14 @@
           <w:lang w:val="de-DE"/>
         </w:rPr>
       </w:pPr>
-      <w:bookmarkStart w:id="23" w:name="_Toc517168030"/>
+      <w:bookmarkStart w:id="30" w:name="_Toc517168030"/>
       <w:r>
         <w:rPr>
           <w:lang w:val="de-DE"/>
         </w:rPr>
         <w:t>Diskussion von Anforderungen/Zielgruppe</w:t>
       </w:r>
-      <w:bookmarkEnd w:id="23"/>
+      <w:bookmarkEnd w:id="30"/>
     </w:p>
     <w:p>
       <w:pPr>
@@ -6122,19 +6842,19 @@
           <w:lang w:val="de-DE"/>
         </w:rPr>
       </w:pPr>
-      <w:commentRangeStart w:id="24"/>
+      <w:commentRangeStart w:id="31"/>
       <w:r>
         <w:rPr>
           <w:lang w:val="de-DE"/>
         </w:rPr>
         <w:t>„Die Lernvorstellung (Kinder brauchen die ganze Realität zum Lernen) trifft also vor allem für Kinder bis zum zweiten Lebensjahr zu. Ab diesem Zeitpunkt beginnen Kinder in einem fortwährenden Prozess der Dezentrierung abstraktere Lernformen zu entwickeln.“</w:t>
       </w:r>
-      <w:commentRangeEnd w:id="24"/>
+      <w:commentRangeEnd w:id="31"/>
       <w:r>
         <w:rPr>
           <w:rStyle w:val="Kommentarzeichen"/>
         </w:rPr>
-        <w:commentReference w:id="24"/>
+        <w:commentReference w:id="31"/>
       </w:r>
       <w:r>
         <w:rPr>
@@ -6196,14 +6916,14 @@
         <w:rPr>
           <w:lang w:val="de-DE"/>
         </w:rPr>
-        <w:t xml:space="preserve">„Dies leuchtet an der Rezeption eines Bilderbuchs vielleicht am ehesten ein, da hier die pädagogischen Vorbehalte relativ gering sind. Um das Märchen Hänsel und Gretel zu </w:t>
+        <w:t xml:space="preserve">„Dies leuchtet an der Rezeption eines Bilderbuchs vielleicht am ehesten ein, da hier die pädagogischen Vorbehalte relativ gering sind. Um das Märchen Hänsel und Gretel zu verstehen, muss ein vierjähriges Kind nicht tasten, riechen oder schmecken. Sehen und hören reichen für das Verständnis der symbolischen Botschaft aus. Wenn das noch in einer kommunikativen und geborgenen Umgebung stattfindet, ist es umso besser für das Kind. Weil nun elektronische Medien nur zwei Sinneskanäle bedienen (Sehsinn und Hörsinn), wird ihnen vorgeworfen, die wirkliche Realität nicht zu liefern und daher die intellektuelle Entwicklung der Kinder zu beschädigen (vgl. 2006a, S. 58ff.). Angesichts der vorgetragenen Argumentation mag das nur für Kleinkinder bis ca. zwei Jahren gelten. Danach werden die Kinder mehr und mehr fähig, mit medial vermittelten Informationen umzugehen und diese </w:t>
       </w:r>
       <w:r>
         <w:rPr>
           <w:lang w:val="de-DE"/>
         </w:rPr>
         <w:lastRenderedPageBreak/>
-        <w:t xml:space="preserve">verstehen, muss ein vierjähriges Kind nicht tasten, riechen oder schmecken. Sehen und hören reichen für das Verständnis der symbolischen Botschaft aus. Wenn das noch in einer kommunikativen und geborgenen Umgebung stattfindet, ist es umso besser für das Kind. Weil nun elektronische Medien nur zwei Sinneskanäle bedienen (Sehsinn und Hörsinn), wird ihnen vorgeworfen, die wirkliche Realität nicht zu liefern und daher die intellektuelle Entwicklung der Kinder zu beschädigen (vgl. 2006a, S. 58ff.). Angesichts der vorgetragenen Argumentation mag das nur für Kleinkinder bis ca. zwei Jahren gelten. Danach werden die Kinder mehr und mehr fähig, mit medial vermittelten Informationen umzugehen und diese auf der Grundlage ihrer eigenen Erfahrungen und Entwicklungsthemen zu verstehen und einzuordnen. “ </w:t>
+        <w:t xml:space="preserve">auf der Grundlage ihrer eigenen Erfahrungen und Entwicklungsthemen zu verstehen und einzuordnen. “ </w:t>
       </w:r>
       <w:sdt>
         <w:sdtPr>
@@ -6345,7 +7065,7 @@
           <w:lang w:val="de-DE"/>
         </w:rPr>
       </w:pPr>
-      <w:bookmarkStart w:id="25" w:name="_Toc517168031"/>
+      <w:bookmarkStart w:id="32" w:name="_Toc517168031"/>
       <w:r>
         <w:rPr>
           <w:rFonts w:eastAsia="Times New Roman"/>
@@ -6353,7 +7073,7 @@
         </w:rPr>
         <w:t>Evaluation</w:t>
       </w:r>
-      <w:bookmarkEnd w:id="25"/>
+      <w:bookmarkEnd w:id="32"/>
     </w:p>
     <w:p>
       <w:pPr>
@@ -6362,7 +7082,7 @@
           <w:lang w:val="de-DE"/>
         </w:rPr>
       </w:pPr>
-      <w:bookmarkStart w:id="26" w:name="_Toc517168032"/>
+      <w:bookmarkStart w:id="33" w:name="_Toc517168032"/>
       <w:r>
         <w:rPr>
           <w:lang w:val="de-DE"/>
@@ -6375,51 +7095,45 @@
         </w:rPr>
         <w:t>orüberlegungen</w:t>
       </w:r>
-      <w:bookmarkEnd w:id="26"/>
-    </w:p>
-    <w:p>
-      <w:pPr>
-        <w:rPr>
-          <w:lang w:val="de-DE"/>
-        </w:rPr>
-      </w:pPr>
-      <w:r>
-        <w:rPr>
-          <w:lang w:val="de-DE"/>
-        </w:rPr>
-        <w:t xml:space="preserve">In der ersten Evaluation soll es darum gehen, herauszufinden, ob die angestrebte Zielgruppe tatsächlich mit einer AR-App interagieren würde. Da es sich dabei um Kinder zwischen drei und fünf Jahren handelt, sind natürlich deren Eltern die Zielgruppe unserer Befragung. Im Kontext der immer größer werdenden Relevanz von Smartphones und neuen Medien im Allgemeinen, erscheint folgende Hypothese angebracht: Eltern von Kindern zwischen 3 und 5 haben ein Interesse an Apps für ihre Kinder. Weiterhin soll die Umfrage helfen, konkretere </w:t>
-      </w:r>
+      <w:bookmarkEnd w:id="33"/>
+    </w:p>
+    <w:p>
+      <w:pPr>
+        <w:rPr>
+          <w:lang w:val="de-DE"/>
+        </w:rPr>
+      </w:pPr>
+      <w:r>
+        <w:rPr>
+          <w:lang w:val="de-DE"/>
+        </w:rPr>
+        <w:t>In der ersten Evaluation soll es darum gehen, herauszufinden, ob die angestrebte Zielgruppe tatsächlich mit einer AR-App interagieren würde. Da es sich dabei um Kinder zwischen drei und fünf Jahren handelt, sind natürlich deren Eltern die Zielgruppe unserer Befragung. Im Kontext der immer größer werdenden Relevanz von Smartphones und neuen Medien im Allgemeinen, erscheint folgende Hypothese angebracht: Eltern von Kindern zwischen 3 und 5 haben ein Interesse an Apps für ihre Kinder. Weiterhin soll die Umfrage helfen, konkretere Anforderungen an die App zu erfassen, um hier den Wünschen der Eltern möglichst gut entgegen zu kommen.</w:t>
+      </w:r>
+    </w:p>
+    <w:p>
+      <w:pPr>
+        <w:rPr>
+          <w:lang w:val="de-DE"/>
+        </w:rPr>
+      </w:pPr>
+      <w:r>
+        <w:rPr>
+          <w:lang w:val="de-DE"/>
+        </w:rPr>
+        <w:t xml:space="preserve">Konkreter soll es um die Frage gehen, ob Eltern ihren Kindern den Umgang mit einer App zutrauen und ab wann sie das für richtig halten, sowohl gemeinsam mit ihnen als auch alleine und entsprechend ohne Aufsicht. Ein weiterer Aspekt wird die Erwartung sein, die Eltern an eine solche App stellen: Was sie erwarten, welche Fähigkeiten geschult werden sollen, aber sicherlich auch, worauf weniger Wert gelegt wird und welche Probleme sie sehen. </w:t>
+      </w:r>
+    </w:p>
+    <w:p>
+      <w:pPr>
+        <w:rPr>
+          <w:lang w:val="de-DE"/>
+        </w:rPr>
+      </w:pPr>
       <w:r>
         <w:rPr>
           <w:lang w:val="de-DE"/>
         </w:rPr>
         <w:lastRenderedPageBreak/>
-        <w:t>Anforderungen an die App zu erfassen, um hier den Wünschen der Eltern möglichst gut entgegen zu kommen.</w:t>
-      </w:r>
-    </w:p>
-    <w:p>
-      <w:pPr>
-        <w:rPr>
-          <w:lang w:val="de-DE"/>
-        </w:rPr>
-      </w:pPr>
-      <w:r>
-        <w:rPr>
-          <w:lang w:val="de-DE"/>
-        </w:rPr>
-        <w:t xml:space="preserve">Konkreter soll es um die Frage gehen, ob Eltern ihren Kindern den Umgang mit einer App zutrauen und ab wann sie das für richtig halten, sowohl gemeinsam mit ihnen als auch alleine und entsprechend ohne Aufsicht. Ein weiterer Aspekt wird die Erwartung sein, die Eltern an eine solche App stellen: Was sie erwarten, welche Fähigkeiten geschult werden sollen, aber sicherlich auch, worauf weniger Wert gelegt wird und welche Probleme sie sehen. </w:t>
-      </w:r>
-    </w:p>
-    <w:p>
-      <w:pPr>
-        <w:rPr>
-          <w:lang w:val="de-DE"/>
-        </w:rPr>
-      </w:pPr>
-      <w:r>
-        <w:rPr>
-          <w:lang w:val="de-DE"/>
-        </w:rPr>
         <w:t xml:space="preserve">Zu der Umfrage sollen aber nicht nur Eltern eingeladen werden, sondern ebenso Personen, die aufgrund ihres privaten oder Arbeitsumfelds mit Kindern zu tun haben oder sich bereits über zukünftige Kinder Gedanken machen. Es geht also in erster Linie neben den Eltern vor allem um eher jüngere Menschen, die daher selbst eine andere Mediennutzung an den Tag legen dürften als Eltern, die beispielsweise schon über 40 und entsprechend selbst nicht mit den neuen Medien aufgewachsen sind. </w:t>
       </w:r>
     </w:p>
@@ -6455,14 +7169,14 @@
           <w:lang w:val="de-DE"/>
         </w:rPr>
       </w:pPr>
-      <w:bookmarkStart w:id="27" w:name="_Toc517168033"/>
+      <w:bookmarkStart w:id="34" w:name="_Toc517168033"/>
       <w:r>
         <w:rPr>
           <w:lang w:val="de-DE"/>
         </w:rPr>
         <w:t>Fragebogen und Eckdaten</w:t>
       </w:r>
-      <w:bookmarkEnd w:id="27"/>
+      <w:bookmarkEnd w:id="34"/>
     </w:p>
     <w:p>
       <w:pPr>
@@ -6476,19 +7190,19 @@
         </w:rPr>
         <w:t xml:space="preserve">Die Evaluation fand im Zeitraum zwischen dem </w:t>
       </w:r>
-      <w:commentRangeStart w:id="28"/>
+      <w:commentRangeStart w:id="35"/>
       <w:r>
         <w:rPr>
           <w:lang w:val="de-DE"/>
         </w:rPr>
         <w:t xml:space="preserve">26.04. und dem 15.05.2018 </w:t>
       </w:r>
-      <w:commentRangeEnd w:id="28"/>
+      <w:commentRangeEnd w:id="35"/>
       <w:r>
         <w:rPr>
           <w:rStyle w:val="Kommentarzeichen"/>
         </w:rPr>
-        <w:commentReference w:id="28"/>
+        <w:commentReference w:id="35"/>
       </w:r>
       <w:r>
         <w:rPr>
@@ -6507,65 +7221,59 @@
         <w:rPr>
           <w:lang w:val="de-DE"/>
         </w:rPr>
-        <w:t xml:space="preserve">Der Fragebogen hat sich in drei Teile aufgeteilt. Zu Beginn wurden einige eröffnende persönliche Fragen zu Bildungsgrad, aktuellem Arbeitsplatz und dem Alter der eigenen Kinder gestellt. Im zweiten Teil stand die Mediennutzung der Kinder im Vordergrund, wobei es einerseits darum ging in Erfahrung zu bringen, wann die ersten Kontakte mit neuen Medien denn erwünscht sind und tatsächlich erfolgen, andererseits, welche Szenarien der </w:t>
-      </w:r>
+        <w:t xml:space="preserve">Der Fragebogen hat sich in drei Teile aufgeteilt. Zu Beginn wurden einige eröffnende persönliche Fragen zu Bildungsgrad, aktuellem Arbeitsplatz und dem Alter der eigenen Kinder gestellt. Im zweiten Teil stand die Mediennutzung der Kinder im Vordergrund, wobei es einerseits darum ging in Erfahrung zu bringen, wann die ersten Kontakte mit neuen Medien denn erwünscht sind und tatsächlich erfolgen, andererseits, welche Szenarien der Mediennutzung die Teilnehmer für besonders passend als erste Erlebnisse mit Smartphones und Tablets halten. </w:t>
+      </w:r>
+    </w:p>
+    <w:p>
+      <w:pPr>
+        <w:rPr>
+          <w:lang w:val="de-DE"/>
+        </w:rPr>
+      </w:pPr>
+      <w:r>
+        <w:rPr>
+          <w:lang w:val="de-DE"/>
+        </w:rPr>
+        <w:t xml:space="preserve">Zuletzt wurden in einem dritten Teil die Anforderungen an eine potenzielle Lern-App für Kinder erfragt. Dabei wurden die Befragten ermutigt, ebenso eigene Erfahrungen einzubringen und diese zu teilen. Zum Abschluss haben wir dann noch einige weitere persönliche Daten erhoben, die im Vorfeld vielleicht eine Beeinflussung bedeutet hätten, beispielsweise nach Geschlecht und Alter der Teilnehmer. </w:t>
+      </w:r>
+      <w:commentRangeStart w:id="36"/>
+      <w:r>
+        <w:rPr>
+          <w:color w:val="FF0000"/>
+          <w:lang w:val="de-DE"/>
+        </w:rPr>
+        <w:t>Der gesamte Fragebogen ist im Anhang zu finden</w:t>
+      </w:r>
+      <w:commentRangeEnd w:id="36"/>
+      <w:r>
+        <w:rPr>
+          <w:rStyle w:val="Kommentarzeichen"/>
+        </w:rPr>
+        <w:commentReference w:id="36"/>
+      </w:r>
+      <w:r>
+        <w:rPr>
+          <w:lang w:val="de-DE"/>
+        </w:rPr>
+        <w:t xml:space="preserve">. </w:t>
+      </w:r>
+    </w:p>
+    <w:p>
+      <w:pPr>
+        <w:pStyle w:val="berschrift3"/>
+        <w:rPr>
+          <w:lang w:val="de-DE"/>
+        </w:rPr>
+      </w:pPr>
+      <w:bookmarkStart w:id="37" w:name="_Toc517168034"/>
       <w:r>
         <w:rPr>
           <w:lang w:val="de-DE"/>
         </w:rPr>
         <w:lastRenderedPageBreak/>
-        <w:t xml:space="preserve">Mediennutzung die Teilnehmer für besonders passend als erste Erlebnisse mit Smartphones und Tablets halten. </w:t>
-      </w:r>
-    </w:p>
-    <w:p>
-      <w:pPr>
-        <w:rPr>
-          <w:lang w:val="de-DE"/>
-        </w:rPr>
-      </w:pPr>
-      <w:r>
-        <w:rPr>
-          <w:lang w:val="de-DE"/>
-        </w:rPr>
-        <w:t xml:space="preserve">Zuletzt wurden in einem dritten Teil die Anforderungen an eine potenzielle Lern-App für Kinder erfragt. Dabei wurden die Befragten ermutigt, ebenso eigene Erfahrungen einzubringen und diese zu teilen. Zum Abschluss haben wir dann noch einige weitere persönliche Daten erhoben, die im Vorfeld vielleicht eine Beeinflussung bedeutet hätten, beispielsweise nach Geschlecht und Alter der Teilnehmer. </w:t>
-      </w:r>
-      <w:commentRangeStart w:id="29"/>
-      <w:r>
-        <w:rPr>
-          <w:color w:val="FF0000"/>
-          <w:lang w:val="de-DE"/>
-        </w:rPr>
-        <w:t>Der gesamte Fragebogen ist im Anhang zu finden</w:t>
-      </w:r>
-      <w:commentRangeEnd w:id="29"/>
-      <w:r>
-        <w:rPr>
-          <w:rStyle w:val="Kommentarzeichen"/>
-        </w:rPr>
-        <w:commentReference w:id="29"/>
-      </w:r>
-      <w:r>
-        <w:rPr>
-          <w:lang w:val="de-DE"/>
-        </w:rPr>
-        <w:t xml:space="preserve">. </w:t>
-      </w:r>
-    </w:p>
-    <w:p>
-      <w:pPr>
-        <w:pStyle w:val="berschrift3"/>
-        <w:rPr>
-          <w:lang w:val="de-DE"/>
-        </w:rPr>
-      </w:pPr>
-      <w:bookmarkStart w:id="30" w:name="_Toc517168034"/>
-      <w:r>
-        <w:rPr>
-          <w:lang w:val="de-DE"/>
-        </w:rPr>
         <w:t>Wer ist unsere Zielgruppe?</w:t>
       </w:r>
-      <w:bookmarkEnd w:id="30"/>
+      <w:bookmarkEnd w:id="37"/>
     </w:p>
     <w:p>
       <w:pPr>
@@ -6588,7 +7296,6 @@
         <w:rPr>
           <w:noProof/>
         </w:rPr>
-        <w:lastRenderedPageBreak/>
         <w:drawing>
           <wp:inline distT="0" distB="0" distL="0" distR="0" wp14:anchorId="6D54FAD8" wp14:editId="70282428">
             <wp:extent cx="5731510" cy="2489200"/>
@@ -6617,7 +7324,7 @@
           <w:lang w:val="de-DE"/>
         </w:rPr>
       </w:pPr>
-      <w:bookmarkStart w:id="31" w:name="_Toc516483734"/>
+      <w:bookmarkStart w:id="38" w:name="_Toc516483734"/>
       <w:r>
         <w:rPr>
           <w:lang w:val="de-DE"/>
@@ -6659,7 +7366,7 @@
         </w:rPr>
         <w:t>Smartphonenutzung</w:t>
       </w:r>
-      <w:bookmarkEnd w:id="31"/>
+      <w:bookmarkEnd w:id="38"/>
       <w:proofErr w:type="spellEnd"/>
     </w:p>
     <w:p>
@@ -6748,7 +7455,14 @@
         <w:rPr>
           <w:lang w:val="de-DE"/>
         </w:rPr>
-        <w:t>Mit diesen so deutlichen Zahlen lässt sich klar belegen, dass es sinnvoller ist, die Eltern möglichst früh abzuholen und ihnen bereits deutlich vor dem Schulalter Apps anzubieten, mit denen sie ihren Kindern das Smartphone zeigen und erste Funktionen zeigen können.  Umso mehr davon ausgehend, dass auch die ersten Kontakte von den Kindern alleine mit dem Smartphone deutlich früher geschehen als die Eltern sich das wünschen wie die folgende Grafik zeigt:</w:t>
+        <w:t xml:space="preserve">Mit diesen so deutlichen Zahlen lässt sich klar belegen, dass es sinnvoller ist, die Eltern möglichst früh abzuholen und ihnen bereits deutlich vor dem Schulalter Apps anzubieten, mit denen sie ihren Kindern das Smartphone zeigen und erste Funktionen zeigen können.  </w:t>
+      </w:r>
+      <w:r>
+        <w:rPr>
+          <w:lang w:val="de-DE"/>
+        </w:rPr>
+        <w:lastRenderedPageBreak/>
+        <w:t>Umso mehr davon ausgehend, dass auch die ersten Kontakte von den Kindern alleine mit dem Smartphone deutlich früher geschehen als die Eltern sich das wünschen wie die folgende Grafik zeigt:</w:t>
       </w:r>
     </w:p>
     <w:p>
@@ -6787,7 +7501,7 @@
           <w:lang w:val="de-DE"/>
         </w:rPr>
       </w:pPr>
-      <w:bookmarkStart w:id="32" w:name="_Toc516483735"/>
+      <w:bookmarkStart w:id="39" w:name="_Toc516483735"/>
       <w:r>
         <w:rPr>
           <w:lang w:val="de-DE"/>
@@ -6836,100 +7550,106 @@
         </w:rPr>
         <w:t xml:space="preserve"> allein</w:t>
       </w:r>
-      <w:bookmarkEnd w:id="32"/>
-    </w:p>
-    <w:p>
-      <w:pPr>
-        <w:rPr>
-          <w:lang w:val="de-DE"/>
-        </w:rPr>
-      </w:pPr>
+      <w:bookmarkEnd w:id="39"/>
+    </w:p>
+    <w:p>
+      <w:pPr>
+        <w:rPr>
+          <w:lang w:val="de-DE"/>
+        </w:rPr>
+      </w:pPr>
+      <w:r>
+        <w:rPr>
+          <w:lang w:val="de-DE"/>
+        </w:rPr>
+        <w:t xml:space="preserve">Zu der Verteilung sei angemerkt, dass die Angaben zur späteren </w:t>
+      </w:r>
+      <w:proofErr w:type="spellStart"/>
+      <w:r>
+        <w:rPr>
+          <w:lang w:val="de-DE"/>
+        </w:rPr>
+        <w:t>Smartphonenutzung</w:t>
+      </w:r>
+      <w:proofErr w:type="spellEnd"/>
+      <w:r>
+        <w:rPr>
+          <w:lang w:val="de-DE"/>
+        </w:rPr>
+        <w:t xml:space="preserve"> zu guten Teilen von Eltern kommen, die selbst bereits mindestens über 40 sind und daher deren Kinder großteilig gar nicht die Möglichkeit hatten, schon im Alter von unter zehn Jahren mit einem Smartphone zu interagieren. </w:t>
+      </w:r>
+    </w:p>
+    <w:p>
+      <w:pPr>
+        <w:rPr>
+          <w:lang w:val="de-DE"/>
+        </w:rPr>
+      </w:pPr>
+      <w:r>
+        <w:rPr>
+          <w:lang w:val="de-DE"/>
+        </w:rPr>
+        <w:t xml:space="preserve">In jedem Fall zeigt die Grafik aber sehr deutlich, dass Kinder schon sehr früh selbst mit Smartphones interagieren, weshalb es sinnvoller ist, das Thema früh mit ihnen gemeinsam anzugehen, um so auch daran beteiligt zu sein, wie Kinder das Smartphone kennen lernen, anstatt das dem Zufall und so am Ende gar keine Kontrolle mehr zu haben. Dass die Kinder aber auf jeden Fall großes Interesse an Smartphones haben, zeigt sich an den Antworten der Eltern zur Frage, wieso es denn zum ersten Kontakt gekommen ist: Jeweils über 20% nennen Neugier und Nachahmung als vorherrschenden Grund dafür. Das zeigt deutlich, dass vonseiten der Kinder ein klares Interesse besteht und es nur um die Frage geht, wie man Kindern das Smartphone nahebringt. Darauf kann </w:t>
+      </w:r>
+      <w:proofErr w:type="spellStart"/>
+      <w:r>
+        <w:rPr>
+          <w:lang w:val="de-DE"/>
+        </w:rPr>
+        <w:t>WaldemAR</w:t>
+      </w:r>
+      <w:proofErr w:type="spellEnd"/>
+      <w:r>
+        <w:rPr>
+          <w:lang w:val="de-DE"/>
+        </w:rPr>
+        <w:t xml:space="preserve"> also eine Antwort sein. </w:t>
+      </w:r>
+    </w:p>
+    <w:p>
+      <w:pPr>
+        <w:rPr>
+          <w:lang w:val="de-DE"/>
+        </w:rPr>
+      </w:pPr>
+      <w:r>
+        <w:rPr>
+          <w:lang w:val="de-DE"/>
+        </w:rPr>
+        <w:t xml:space="preserve">Es ist natürlich auffällig, wie stark die Einschätzungen der Eltern sich von den Meinungen der Experten unterscheiden, die schon bei Kindern unter 3 einen Umgang mit neuen Medien für sinnvoll halten und darin Vorteile sehen. Allerdings sind es in diesem Alter letzten Endes die Eltern, die entscheiden, womit sie ihre Kinder spielen lassen und womit nicht. Aus diesem </w:t>
+      </w:r>
       <w:r>
         <w:rPr>
           <w:lang w:val="de-DE"/>
         </w:rPr>
         <w:lastRenderedPageBreak/>
-        <w:t xml:space="preserve">Zu der Verteilung sei angemerkt, dass die Angaben zur späteren </w:t>
+        <w:t xml:space="preserve">Grund erscheint es sinnvoll, die Zielgruppe bei Kindern zwischen 3 und 5 zu behalten, da die Eltern in diesem Alter bereits angeben, Apps mit ihren Kindern zu nutzen. </w:t>
+      </w:r>
+    </w:p>
+    <w:p>
+      <w:pPr>
+        <w:rPr>
+          <w:lang w:val="de-DE"/>
+        </w:rPr>
+      </w:pPr>
+      <w:r>
+        <w:rPr>
+          <w:lang w:val="de-DE"/>
+        </w:rPr>
+        <w:t xml:space="preserve">Gleichzeitig zeigen die Antworten auf diese Fragen, wie auch die freien Antworten, dass die Eltern Sorgen haben, die angesprochen werden müssen, was vielleicht dazu führen würde, bei einem passenden Angebot das Interesse an </w:t>
       </w:r>
       <w:proofErr w:type="spellStart"/>
       <w:r>
         <w:rPr>
           <w:lang w:val="de-DE"/>
         </w:rPr>
-        <w:t>Smartphonenutzung</w:t>
+        <w:t>WaldemAR</w:t>
       </w:r>
       <w:proofErr w:type="spellEnd"/>
       <w:r>
         <w:rPr>
           <w:lang w:val="de-DE"/>
         </w:rPr>
-        <w:t xml:space="preserve"> zu guten Teilen von Eltern kommen, die selbst bereits mindestens über 40 sind und daher deren Kinder großteilig gar nicht die Möglichkeit hatten, schon im Alter von unter zehn Jahren mit einem Smartphone zu interagieren. </w:t>
-      </w:r>
-    </w:p>
-    <w:p>
-      <w:pPr>
-        <w:rPr>
-          <w:lang w:val="de-DE"/>
-        </w:rPr>
-      </w:pPr>
-      <w:r>
-        <w:rPr>
-          <w:lang w:val="de-DE"/>
-        </w:rPr>
-        <w:t xml:space="preserve">In jedem Fall zeigt die Grafik aber sehr deutlich, dass Kinder schon sehr früh selbst mit Smartphones interagieren, weshalb es sinnvoller ist, das Thema früh mit ihnen gemeinsam anzugehen, um so auch daran beteiligt zu sein, wie Kinder das Smartphone kennen lernen, anstatt das dem Zufall und so am Ende gar keine Kontrolle mehr zu haben. Dass die Kinder aber auf jeden Fall großes Interesse an Smartphones haben, zeigt sich an den Antworten der Eltern zur Frage, wieso es denn zum ersten Kontakt gekommen ist: Jeweils über 20% nennen Neugier und Nachahmung als vorherrschenden Grund dafür. Das zeigt deutlich, dass vonseiten der Kinder ein klares Interesse besteht und es nur um die Frage geht, wie man Kindern das Smartphone nahebringt. Darauf kann </w:t>
-      </w:r>
-      <w:proofErr w:type="spellStart"/>
-      <w:r>
-        <w:rPr>
-          <w:lang w:val="de-DE"/>
-        </w:rPr>
-        <w:t>WaldemAR</w:t>
-      </w:r>
-      <w:proofErr w:type="spellEnd"/>
-      <w:r>
-        <w:rPr>
-          <w:lang w:val="de-DE"/>
-        </w:rPr>
-        <w:t xml:space="preserve"> also eine Antwort sein. </w:t>
-      </w:r>
-    </w:p>
-    <w:p>
-      <w:pPr>
-        <w:rPr>
-          <w:lang w:val="de-DE"/>
-        </w:rPr>
-      </w:pPr>
-      <w:r>
-        <w:rPr>
-          <w:lang w:val="de-DE"/>
-        </w:rPr>
-        <w:t xml:space="preserve">Es ist natürlich auffällig, wie stark die Einschätzungen der Eltern sich von den Meinungen der Experten unterscheiden, die schon bei Kindern unter 3 einen Umgang mit neuen Medien für sinnvoll halten und darin Vorteile sehen. Allerdings sind es in diesem Alter letzten Endes die Eltern, die entscheiden, womit sie ihre Kinder spielen lassen und womit nicht. Aus diesem Grund erscheint es sinnvoll, die Zielgruppe bei Kindern zwischen 3 und 5 zu behalten, da die Eltern in diesem Alter bereits angeben, Apps mit ihren Kindern zu nutzen. </w:t>
-      </w:r>
-    </w:p>
-    <w:p>
-      <w:pPr>
-        <w:rPr>
-          <w:lang w:val="de-DE"/>
-        </w:rPr>
-      </w:pPr>
-      <w:r>
-        <w:rPr>
-          <w:lang w:val="de-DE"/>
-        </w:rPr>
-        <w:t xml:space="preserve">Gleichzeitig zeigen die Antworten auf diese Fragen, wie auch die freien Antworten, dass die Eltern Sorgen haben, die angesprochen werden müssen, was vielleicht dazu führen würde, bei einem passenden Angebot das Interesse an </w:t>
-      </w:r>
-      <w:proofErr w:type="spellStart"/>
-      <w:r>
-        <w:rPr>
-          <w:lang w:val="de-DE"/>
-        </w:rPr>
-        <w:t>WaldemAR</w:t>
-      </w:r>
-      <w:proofErr w:type="spellEnd"/>
-      <w:r>
-        <w:rPr>
-          <w:lang w:val="de-DE"/>
-        </w:rPr>
         <w:t xml:space="preserve"> eher zu steigern. </w:t>
       </w:r>
     </w:p>
@@ -6940,14 +7660,14 @@
           <w:lang w:val="de-DE"/>
         </w:rPr>
       </w:pPr>
-      <w:bookmarkStart w:id="33" w:name="_Toc517168035"/>
+      <w:bookmarkStart w:id="40" w:name="_Toc517168035"/>
       <w:r>
         <w:rPr>
           <w:lang w:val="de-DE"/>
         </w:rPr>
         <w:t>Welche Ängste haben die Eltern?</w:t>
       </w:r>
-      <w:bookmarkEnd w:id="33"/>
+      <w:bookmarkEnd w:id="40"/>
       <w:r>
         <w:rPr>
           <w:lang w:val="de-DE"/>
@@ -7000,15 +7720,14 @@
           <w:lang w:val="de-DE"/>
         </w:rPr>
       </w:pPr>
-      <w:bookmarkStart w:id="34" w:name="_Toc517168036"/>
-      <w:r>
-        <w:rPr>
-          <w:lang w:val="de-DE"/>
-        </w:rPr>
-        <w:lastRenderedPageBreak/>
+      <w:bookmarkStart w:id="41" w:name="_Toc517168036"/>
+      <w:r>
+        <w:rPr>
+          <w:lang w:val="de-DE"/>
+        </w:rPr>
         <w:t>Anforderungen an die App</w:t>
       </w:r>
-      <w:bookmarkEnd w:id="34"/>
+      <w:bookmarkEnd w:id="41"/>
     </w:p>
     <w:p>
       <w:pPr>
@@ -7063,14 +7782,14 @@
           <w:lang w:val="de-DE"/>
         </w:rPr>
       </w:pPr>
-      <w:bookmarkStart w:id="35" w:name="_Toc517168037"/>
+      <w:bookmarkStart w:id="42" w:name="_Toc517168037"/>
       <w:r>
         <w:rPr>
           <w:lang w:val="de-DE"/>
         </w:rPr>
         <w:t>Fazit</w:t>
       </w:r>
-      <w:bookmarkEnd w:id="35"/>
+      <w:bookmarkEnd w:id="42"/>
     </w:p>
     <w:p>
       <w:pPr>
@@ -7100,7 +7819,7 @@
           <w:lang w:val="de-DE"/>
         </w:rPr>
       </w:pPr>
-      <w:bookmarkStart w:id="36" w:name="_Toc517168038"/>
+      <w:bookmarkStart w:id="43" w:name="_Toc517168038"/>
       <w:r>
         <w:rPr>
           <w:rFonts w:eastAsia="Times New Roman"/>
@@ -7108,7 +7827,7 @@
         </w:rPr>
         <w:t>Konzepterstellung auf Basis der Ergebnisse</w:t>
       </w:r>
-      <w:bookmarkEnd w:id="36"/>
+      <w:bookmarkEnd w:id="43"/>
     </w:p>
     <w:p>
       <w:pPr>
@@ -7125,7 +7844,7 @@
           <w:lang w:val="de-DE"/>
         </w:rPr>
       </w:pPr>
-      <w:bookmarkStart w:id="37" w:name="_Toc517168039"/>
+      <w:bookmarkStart w:id="44" w:name="_Toc517168039"/>
       <w:r>
         <w:rPr>
           <w:rFonts w:eastAsia="Times New Roman"/>
@@ -7133,7 +7852,7 @@
         </w:rPr>
         <w:t>Technische Aspekte</w:t>
       </w:r>
-      <w:bookmarkEnd w:id="37"/>
+      <w:bookmarkEnd w:id="44"/>
     </w:p>
     <w:p>
       <w:pPr>
@@ -7204,15 +7923,16 @@
           <w:lang w:val="de-DE"/>
         </w:rPr>
       </w:pPr>
-      <w:bookmarkStart w:id="38" w:name="_Toc517168040"/>
+      <w:bookmarkStart w:id="45" w:name="_Toc517168040"/>
       <w:r>
         <w:rPr>
           <w:rFonts w:eastAsia="Times New Roman"/>
           <w:lang w:val="de-DE"/>
         </w:rPr>
+        <w:lastRenderedPageBreak/>
         <w:t>Inhaltliche Aspekte</w:t>
       </w:r>
-      <w:bookmarkEnd w:id="38"/>
+      <w:bookmarkEnd w:id="45"/>
     </w:p>
     <w:p>
       <w:pPr>
@@ -7355,16 +8075,15 @@
           <w:lang w:val="de-DE"/>
         </w:rPr>
       </w:pPr>
-      <w:bookmarkStart w:id="39" w:name="_Toc517168041"/>
+      <w:bookmarkStart w:id="46" w:name="_Toc517168041"/>
       <w:r>
         <w:rPr>
           <w:rFonts w:eastAsia="Times New Roman"/>
           <w:lang w:val="de-DE"/>
         </w:rPr>
-        <w:lastRenderedPageBreak/>
         <w:t>Grafische Aspekte</w:t>
       </w:r>
-      <w:bookmarkEnd w:id="39"/>
+      <w:bookmarkEnd w:id="46"/>
       <w:r>
         <w:rPr>
           <w:rFonts w:eastAsia="Times New Roman"/>
@@ -7381,7 +8100,7 @@
           <w:lang w:val="de-DE"/>
         </w:rPr>
       </w:pPr>
-      <w:bookmarkStart w:id="40" w:name="_Toc517168042"/>
+      <w:bookmarkStart w:id="47" w:name="_Toc517168042"/>
       <w:r>
         <w:rPr>
           <w:rFonts w:eastAsia="Times New Roman"/>
@@ -7389,7 +8108,7 @@
         </w:rPr>
         <w:t>Auditive Aspekte</w:t>
       </w:r>
-      <w:bookmarkEnd w:id="40"/>
+      <w:bookmarkEnd w:id="47"/>
     </w:p>
     <w:p>
       <w:pPr>
@@ -7403,7 +8122,7 @@
           <w:lang w:val="de-DE"/>
         </w:rPr>
       </w:pPr>
-      <w:bookmarkStart w:id="41" w:name="_Toc517168043"/>
+      <w:bookmarkStart w:id="48" w:name="_Toc517168043"/>
       <w:r>
         <w:rPr>
           <w:rFonts w:eastAsia="Times New Roman"/>
@@ -7411,7 +8130,7 @@
         </w:rPr>
         <w:t>So gut wie kein Extra-Sound, soll immer noch die Vorlesefunktion unterstützen, d.h. Hauptton vom Vorlesenden</w:t>
       </w:r>
-      <w:bookmarkEnd w:id="41"/>
+      <w:bookmarkEnd w:id="48"/>
     </w:p>
     <w:p>
       <w:pPr>
@@ -7425,7 +8144,7 @@
           <w:lang w:val="de-DE"/>
         </w:rPr>
       </w:pPr>
-      <w:bookmarkStart w:id="42" w:name="_Toc517168044"/>
+      <w:bookmarkStart w:id="49" w:name="_Toc517168044"/>
       <w:r>
         <w:rPr>
           <w:rFonts w:eastAsia="Times New Roman"/>
@@ -7433,7 +8152,7 @@
         </w:rPr>
         <w:t>Evtl. Mini-Effektsounds als Feedback (quiekendes Entchen)</w:t>
       </w:r>
-      <w:bookmarkEnd w:id="42"/>
+      <w:bookmarkEnd w:id="49"/>
       <w:r>
         <w:rPr>
           <w:rFonts w:eastAsia="Times New Roman"/>
@@ -7450,7 +8169,7 @@
           <w:lang w:val="de-DE"/>
         </w:rPr>
       </w:pPr>
-      <w:bookmarkStart w:id="43" w:name="_Toc517168045"/>
+      <w:bookmarkStart w:id="50" w:name="_Toc517168045"/>
       <w:r>
         <w:rPr>
           <w:rFonts w:eastAsia="Times New Roman"/>
@@ -7458,7 +8177,7 @@
         </w:rPr>
         <w:t>Umsetzung</w:t>
       </w:r>
-      <w:bookmarkEnd w:id="43"/>
+      <w:bookmarkEnd w:id="50"/>
     </w:p>
     <w:p>
       <w:pPr>
@@ -7475,7 +8194,7 @@
           <w:lang w:val="de-DE"/>
         </w:rPr>
       </w:pPr>
-      <w:bookmarkStart w:id="44" w:name="_Toc517168046"/>
+      <w:bookmarkStart w:id="51" w:name="_Toc517168046"/>
       <w:r>
         <w:rPr>
           <w:rFonts w:eastAsia="Times New Roman"/>
@@ -7483,7 +8202,7 @@
         </w:rPr>
         <w:t>Prototyp</w:t>
       </w:r>
-      <w:bookmarkEnd w:id="44"/>
+      <w:bookmarkEnd w:id="51"/>
     </w:p>
     <w:p>
       <w:pPr>
@@ -7500,7 +8219,7 @@
           <w:lang w:val="de-DE"/>
         </w:rPr>
       </w:pPr>
-      <w:bookmarkStart w:id="45" w:name="_Toc517168047"/>
+      <w:bookmarkStart w:id="52" w:name="_Toc517168047"/>
       <w:r>
         <w:rPr>
           <w:rFonts w:eastAsia="Times New Roman"/>
@@ -7508,7 +8227,7 @@
         </w:rPr>
         <w:t>Design</w:t>
       </w:r>
-      <w:bookmarkEnd w:id="45"/>
+      <w:bookmarkEnd w:id="52"/>
     </w:p>
     <w:p>
       <w:pPr>
@@ -7525,7 +8244,7 @@
           <w:lang w:val="de-DE"/>
         </w:rPr>
       </w:pPr>
-      <w:bookmarkStart w:id="46" w:name="_Toc517168048"/>
+      <w:bookmarkStart w:id="53" w:name="_Toc517168048"/>
       <w:r>
         <w:rPr>
           <w:rFonts w:eastAsia="Times New Roman"/>
@@ -7533,7 +8252,7 @@
         </w:rPr>
         <w:t>Funktionen</w:t>
       </w:r>
-      <w:bookmarkEnd w:id="46"/>
+      <w:bookmarkEnd w:id="53"/>
     </w:p>
     <w:p>
       <w:pPr>
@@ -7550,7 +8269,7 @@
           <w:lang w:val="de-DE"/>
         </w:rPr>
       </w:pPr>
-      <w:bookmarkStart w:id="47" w:name="_Toc517168049"/>
+      <w:bookmarkStart w:id="54" w:name="_Toc517168049"/>
       <w:r>
         <w:rPr>
           <w:rFonts w:eastAsia="Times New Roman"/>
@@ -7558,7 +8277,7 @@
         </w:rPr>
         <w:t>Texte</w:t>
       </w:r>
-      <w:bookmarkEnd w:id="47"/>
+      <w:bookmarkEnd w:id="54"/>
     </w:p>
     <w:p>
       <w:pPr>
@@ -7575,7 +8294,7 @@
           <w:lang w:val="de-DE"/>
         </w:rPr>
       </w:pPr>
-      <w:bookmarkStart w:id="48" w:name="_Toc517168050"/>
+      <w:bookmarkStart w:id="55" w:name="_Toc517168050"/>
       <w:r>
         <w:rPr>
           <w:rFonts w:eastAsia="Times New Roman"/>
@@ -7583,7 +8302,7 @@
         </w:rPr>
         <w:t>Bilder</w:t>
       </w:r>
-      <w:bookmarkEnd w:id="48"/>
+      <w:bookmarkEnd w:id="55"/>
     </w:p>
     <w:p>
       <w:pPr>
@@ -7600,15 +8319,16 @@
           <w:lang w:val="de-DE"/>
         </w:rPr>
       </w:pPr>
-      <w:bookmarkStart w:id="49" w:name="_Toc517168051"/>
+      <w:bookmarkStart w:id="56" w:name="_Toc517168051"/>
       <w:r>
         <w:rPr>
           <w:rFonts w:eastAsia="Times New Roman"/>
           <w:lang w:val="de-DE"/>
         </w:rPr>
+        <w:lastRenderedPageBreak/>
         <w:t>erneute Evaluation mit Prototyp</w:t>
       </w:r>
-      <w:bookmarkEnd w:id="49"/>
+      <w:bookmarkEnd w:id="56"/>
     </w:p>
     <w:p>
       <w:pPr>
@@ -7618,7 +8338,7 @@
           <w:lang w:val="de-DE"/>
         </w:rPr>
       </w:pPr>
-      <w:bookmarkStart w:id="50" w:name="_Toc517168052"/>
+      <w:bookmarkStart w:id="57" w:name="_Toc517168052"/>
       <w:r>
         <w:rPr>
           <w:rFonts w:eastAsia="Times New Roman"/>
@@ -7626,7 +8346,7 @@
         </w:rPr>
         <w:t>Fazit</w:t>
       </w:r>
-      <w:bookmarkEnd w:id="50"/>
+      <w:bookmarkEnd w:id="57"/>
     </w:p>
     <w:p>
       <w:pPr>
@@ -7649,7 +8369,7 @@
         <w:br w:type="page"/>
       </w:r>
     </w:p>
-    <w:bookmarkStart w:id="51" w:name="_Toc517168053" w:displacedByCustomXml="next"/>
+    <w:bookmarkStart w:id="58" w:name="_Toc517168053" w:displacedByCustomXml="next"/>
     <w:sdt>
       <w:sdtPr>
         <w:rPr>
@@ -7684,7 +8404,7 @@
             </w:rPr>
             <w:t>Literaturverzeichnis</w:t>
           </w:r>
-          <w:bookmarkEnd w:id="51"/>
+          <w:bookmarkEnd w:id="58"/>
         </w:p>
         <w:sdt>
           <w:sdtPr>
@@ -7781,21 +8501,12 @@
                   <w:lang w:val="de-DE"/>
                 </w:rPr>
               </w:pPr>
-              <w:bookmarkStart w:id="52" w:name="_GoBack"/>
               <w:r>
                 <w:rPr>
                   <w:noProof/>
                   <w:lang w:val="de-DE"/>
                 </w:rPr>
-                <w:t xml:space="preserve">Demmler, K., &amp; Struckmeyer, K. (2015). Medien entdecken, erproben und in den Alltag </w:t>
-              </w:r>
-              <w:bookmarkEnd w:id="52"/>
-              <w:r>
-                <w:rPr>
-                  <w:noProof/>
-                  <w:lang w:val="de-DE"/>
-                </w:rPr>
-                <w:t xml:space="preserve">integrieren: Null- bis Zwölfjährige in der Medienpädagogik. In G. Anfang, K. Demmler, K. Lutz, &amp; K. Struckmeyer (Hrsg.), </w:t>
+                <w:t xml:space="preserve">Demmler, K., &amp; Struckmeyer, K. (2015). Medien entdecken, erproben und in den Alltag integrieren: Null- bis Zwölfjährige in der Medienpädagogik. In G. Anfang, K. Demmler, K. Lutz, &amp; K. Struckmeyer (Hrsg.), </w:t>
               </w:r>
               <w:r>
                 <w:rPr>
@@ -8400,7 +9111,7 @@
 
 <file path=word/comments.xml><?xml version="1.0" encoding="utf-8"?>
 <w:comments xmlns:wpc="http://schemas.microsoft.com/office/word/2010/wordprocessingCanvas" xmlns:cx="http://schemas.microsoft.com/office/drawing/2014/chartex" xmlns:cx1="http://schemas.microsoft.com/office/drawing/2015/9/8/chartex" xmlns:cx2="http://schemas.microsoft.com/office/drawing/2015/10/21/chartex" xmlns:cx3="http://schemas.microsoft.com/office/drawing/2016/5/9/chartex" xmlns:cx4="http://schemas.microsoft.com/office/drawing/2016/5/10/chartex" xmlns:cx5="http://schemas.microsoft.com/office/drawing/2016/5/11/chartex" xmlns:cx6="http://schemas.microsoft.com/office/drawing/2016/5/12/chartex" xmlns:cx7="http://schemas.microsoft.com/office/drawing/2016/5/13/chartex" xmlns:cx8="http://schemas.microsoft.com/office/drawing/2016/5/14/chartex" xmlns:mc="http://schemas.openxmlformats.org/markup-compatibility/2006" xmlns:aink="http://schemas.microsoft.com/office/drawing/2016/ink" xmlns:am3d="http://schemas.microsoft.com/office/drawing/2017/model3d" xmlns:o="urn:schemas-microsoft-com:office:office" xmlns:r="http://schemas.openxmlformats.org/officeDocument/2006/relationships" xmlns:m="http://schemas.openxmlformats.org/officeDocument/2006/math" xmlns:v="urn:schemas-microsoft-com:vml" xmlns:wp14="http://schemas.microsoft.com/office/word/2010/wordprocessingDrawing" xmlns:wp="http://schemas.openxmlformats.org/drawingml/2006/wordprocessingDrawing" xmlns:w10="urn:schemas-microsoft-com:office:word" xmlns:w="http://schemas.openxmlformats.org/wordprocessingml/2006/main" xmlns:w14="http://schemas.microsoft.com/office/word/2010/wordml" xmlns:w15="http://schemas.microsoft.com/office/word/2012/wordml" xmlns:w16cid="http://schemas.microsoft.com/office/word/2016/wordml/cid" xmlns:w16se="http://schemas.microsoft.com/office/word/2015/wordml/symex" xmlns:wpg="http://schemas.microsoft.com/office/word/2010/wordprocessingGroup" xmlns:wpi="http://schemas.microsoft.com/office/word/2010/wordprocessingInk" xmlns:wne="http://schemas.microsoft.com/office/word/2006/wordml" xmlns:wps="http://schemas.microsoft.com/office/word/2010/wordprocessingShape" mc:Ignorable="w14 w15 w16se w16cid wp14">
-  <w:comment w:id="5" w:author="Christina Golla" w:date="2018-05-15T09:39:00Z" w:initials="CG">
+  <w:comment w:id="4" w:author="Christina Golla" w:date="2018-05-29T09:32:00Z" w:initials="CG">
     <w:p>
       <w:pPr>
         <w:pStyle w:val="Kommentartext"/>
@@ -8414,6 +9125,45 @@
         </w:rPr>
         <w:annotationRef/>
       </w:r>
+      <w:hyperlink r:id="rId1" w:history="1">
+        <w:r>
+          <w:rPr>
+            <w:rStyle w:val="Hyperlink"/>
+            <w:lang w:val="de-DE"/>
+          </w:rPr>
+          <w:t>https://www.drogenbeauftragte.de/presse/pressekontakt-und-mitteilungen/2017/2017-2-quartal/ergebnisse-der-blikk-studie-2017-vorgestellt.html</w:t>
+        </w:r>
+      </w:hyperlink>
+      <w:r>
+        <w:rPr>
+          <w:lang w:val="de-DE"/>
+        </w:rPr>
+        <w:t xml:space="preserve"> </w:t>
+      </w:r>
+    </w:p>
+    <w:p>
+      <w:pPr>
+        <w:pStyle w:val="Kommentartext"/>
+        <w:rPr>
+          <w:lang w:val="de-DE"/>
+        </w:rPr>
+      </w:pPr>
+    </w:p>
+  </w:comment>
+  <w:comment w:id="6" w:author="Christina Golla" w:date="2018-05-15T09:39:00Z" w:initials="CG">
+    <w:p>
+      <w:pPr>
+        <w:pStyle w:val="Kommentartext"/>
+        <w:rPr>
+          <w:lang w:val="de-DE"/>
+        </w:rPr>
+      </w:pPr>
+      <w:r>
+        <w:rPr>
+          <w:rStyle w:val="Kommentarzeichen"/>
+        </w:rPr>
+        <w:annotationRef/>
+      </w:r>
       <w:r>
         <w:rPr>
           <w:lang w:val="de-DE"/>
@@ -8484,7 +9234,7 @@
       </w:pPr>
     </w:p>
   </w:comment>
-  <w:comment w:id="6" w:author="Janna Ti" w:date="2018-05-24T11:06:00Z" w:initials="JT">
+  <w:comment w:id="7" w:author="Janna Ti" w:date="2018-05-24T11:06:00Z" w:initials="JT">
     <w:p>
       <w:pPr>
         <w:pStyle w:val="Kommentartext"/>
@@ -8545,7 +9295,7 @@
       </w:pPr>
     </w:p>
   </w:comment>
-  <w:comment w:id="7" w:author="Janna Ti" w:date="2018-05-24T11:06:00Z" w:initials="JT">
+  <w:comment w:id="8" w:author="Janna Ti" w:date="2018-05-24T11:06:00Z" w:initials="JT">
     <w:p>
       <w:pPr>
         <w:pStyle w:val="Kommentartext"/>
@@ -8561,7 +9311,7 @@
       </w:r>
     </w:p>
   </w:comment>
-  <w:comment w:id="9" w:author="Christina Golla" w:date="2018-05-15T09:44:00Z" w:initials="CG">
+  <w:comment w:id="10" w:author="Christina Golla" w:date="2018-05-15T09:44:00Z" w:initials="CG">
     <w:p>
       <w:pPr>
         <w:pStyle w:val="Kommentartext"/>
@@ -8589,7 +9339,7 @@
       </w:r>
     </w:p>
   </w:comment>
-  <w:comment w:id="10" w:author="Janna Ti" w:date="2018-05-09T13:57:00Z" w:initials="JT">
+  <w:comment w:id="11" w:author="Janna Ti" w:date="2018-05-09T13:57:00Z" w:initials="JT">
     <w:p>
       <w:pPr>
         <w:pStyle w:val="Kommentartext"/>
@@ -8623,7 +9373,7 @@
         </w:rPr>
         <w:br/>
       </w:r>
-      <w:hyperlink r:id="rId1" w:history="1">
+      <w:hyperlink r:id="rId2" w:history="1">
         <w:r>
           <w:rPr>
             <w:rStyle w:val="Hyperlink"/>
@@ -8648,7 +9398,7 @@
       </w:pPr>
     </w:p>
   </w:comment>
-  <w:comment w:id="11" w:author="Janna Ti" w:date="2018-05-09T14:12:00Z" w:initials="JT">
+  <w:comment w:id="12" w:author="Janna Ti" w:date="2018-05-09T14:12:00Z" w:initials="JT">
     <w:p>
       <w:pPr>
         <w:pStyle w:val="Kommentartext"/>
@@ -8676,7 +9426,7 @@
       </w:r>
     </w:p>
   </w:comment>
-  <w:comment w:id="12" w:author="Janna Ti" w:date="2018-05-09T14:59:00Z" w:initials="JT">
+  <w:comment w:id="13" w:author="Janna Ti" w:date="2018-05-09T14:59:00Z" w:initials="JT">
     <w:p>
       <w:pPr>
         <w:pStyle w:val="Kommentartext"/>
@@ -8706,7 +9456,7 @@
       </w:pPr>
     </w:p>
   </w:comment>
-  <w:comment w:id="22" w:author="Christina Golla" w:date="2018-05-15T10:16:00Z" w:initials="CG">
+  <w:comment w:id="22" w:author="Christina Golla" w:date="2018-05-29T16:25:00Z" w:initials="CG">
     <w:p>
       <w:pPr>
         <w:pStyle w:val="Kommentartext"/>
@@ -8720,6 +9470,230 @@
         </w:rPr>
         <w:annotationRef/>
       </w:r>
+      <w:hyperlink r:id="rId3" w:history="1">
+        <w:r>
+          <w:rPr>
+            <w:rStyle w:val="Hyperlink"/>
+            <w:lang w:val="de-DE"/>
+          </w:rPr>
+          <w:t>http://www.computerbild.de/artikel/cb-News-App-Check-Superbuch-Interaktive-Kinderbuecher-mit-AR-Effekten-15962013.html</w:t>
+        </w:r>
+      </w:hyperlink>
+      <w:r>
+        <w:rPr>
+          <w:lang w:val="de-DE"/>
+        </w:rPr>
+        <w:t xml:space="preserve"> </w:t>
+      </w:r>
+    </w:p>
+  </w:comment>
+  <w:comment w:id="23" w:author="Christina Golla" w:date="2018-05-29T16:29:00Z" w:initials="CG">
+    <w:p>
+      <w:pPr>
+        <w:pStyle w:val="Kommentartext"/>
+        <w:rPr>
+          <w:lang w:val="de-DE"/>
+        </w:rPr>
+      </w:pPr>
+      <w:r>
+        <w:rPr>
+          <w:rStyle w:val="Kommentarzeichen"/>
+        </w:rPr>
+        <w:annotationRef/>
+      </w:r>
+      <w:hyperlink r:id="rId4" w:history="1">
+        <w:r>
+          <w:rPr>
+            <w:rStyle w:val="Hyperlink"/>
+            <w:lang w:val="de-DE"/>
+          </w:rPr>
+          <w:t>https://play.google.com/store/apps/details?id=com.tigerfishmedia.tigerbooks&amp;hl=de</w:t>
+        </w:r>
+      </w:hyperlink>
+      <w:r>
+        <w:rPr>
+          <w:lang w:val="de-DE"/>
+        </w:rPr>
+        <w:t xml:space="preserve"> </w:t>
+      </w:r>
+    </w:p>
+  </w:comment>
+  <w:comment w:id="24" w:author="Christina Golla" w:date="2018-05-29T16:22:00Z" w:initials="CG">
+    <w:p>
+      <w:pPr>
+        <w:pStyle w:val="Kommentartext"/>
+        <w:rPr>
+          <w:lang w:val="de-DE"/>
+        </w:rPr>
+      </w:pPr>
+      <w:r>
+        <w:rPr>
+          <w:rStyle w:val="Kommentarzeichen"/>
+        </w:rPr>
+        <w:annotationRef/>
+      </w:r>
+      <w:hyperlink r:id="rId5" w:history="1">
+        <w:r>
+          <w:rPr>
+            <w:rStyle w:val="Hyperlink"/>
+            <w:lang w:val="de-DE"/>
+          </w:rPr>
+          <w:t>https://www.carlsen.de/android/leyo-leyo-app/61090</w:t>
+        </w:r>
+      </w:hyperlink>
+      <w:r>
+        <w:rPr>
+          <w:lang w:val="de-DE"/>
+        </w:rPr>
+        <w:t xml:space="preserve"> </w:t>
+      </w:r>
+    </w:p>
+    <w:p>
+      <w:pPr>
+        <w:pStyle w:val="Kommentartext"/>
+        <w:rPr>
+          <w:lang w:val="de-DE"/>
+        </w:rPr>
+      </w:pPr>
+    </w:p>
+  </w:comment>
+  <w:comment w:id="25" w:author="Christina Golla" w:date="2018-05-29T16:55:00Z" w:initials="CG">
+    <w:p>
+      <w:pPr>
+        <w:pStyle w:val="Kommentartext"/>
+        <w:rPr>
+          <w:lang w:val="de-DE"/>
+        </w:rPr>
+      </w:pPr>
+      <w:r>
+        <w:rPr>
+          <w:rStyle w:val="Kommentarzeichen"/>
+        </w:rPr>
+        <w:annotationRef/>
+      </w:r>
+      <w:proofErr w:type="spellStart"/>
+      <w:r>
+        <w:rPr>
+          <w:lang w:val="de-DE"/>
+        </w:rPr>
+        <w:t>srsly</w:t>
+      </w:r>
+      <w:proofErr w:type="spellEnd"/>
+      <w:r>
+        <w:rPr>
+          <w:lang w:val="de-DE"/>
+        </w:rPr>
+        <w:t xml:space="preserve"> das ist SO S</w:t>
+      </w:r>
+      <w:r>
+        <w:rPr>
+          <w:lang w:val="de-DE"/>
+        </w:rPr>
+        <w:t xml:space="preserve">ÜSS!!! </w:t>
+      </w:r>
+      <w:proofErr w:type="spellStart"/>
+      <w:r>
+        <w:rPr>
+          <w:lang w:val="de-DE"/>
+        </w:rPr>
+        <w:t>Scrollbalken</w:t>
+      </w:r>
+      <w:proofErr w:type="spellEnd"/>
+      <w:r>
+        <w:rPr>
+          <w:lang w:val="de-DE"/>
+        </w:rPr>
+        <w:t xml:space="preserve"> sehen aus wie Lianen und Fortschrittsanzeigen sind mit dem kleinen Löwen aus dem Logo gemacht, ich bin ein bisschen verliebt</w:t>
+      </w:r>
+    </w:p>
+  </w:comment>
+  <w:comment w:id="26" w:author="Christina Golla" w:date="2018-05-29T16:16:00Z" w:initials="CG">
+    <w:p>
+      <w:pPr>
+        <w:pStyle w:val="Kommentartext"/>
+        <w:rPr>
+          <w:lang w:val="de-DE"/>
+        </w:rPr>
+      </w:pPr>
+      <w:r>
+        <w:rPr>
+          <w:rStyle w:val="Kommentarzeichen"/>
+        </w:rPr>
+        <w:annotationRef/>
+      </w:r>
+      <w:hyperlink r:id="rId6" w:history="1">
+        <w:r>
+          <w:rPr>
+            <w:rStyle w:val="Hyperlink"/>
+            <w:lang w:val="de-DE"/>
+          </w:rPr>
+          <w:t>https://www.disneyresearch.com/publication/augmented-creativity/</w:t>
+        </w:r>
+      </w:hyperlink>
+      <w:r>
+        <w:rPr>
+          <w:lang w:val="de-DE"/>
+        </w:rPr>
+        <w:t xml:space="preserve"> </w:t>
+      </w:r>
+    </w:p>
+    <w:p>
+      <w:pPr>
+        <w:pStyle w:val="Kommentartext"/>
+        <w:rPr>
+          <w:lang w:val="de-DE"/>
+        </w:rPr>
+      </w:pPr>
+      <w:r>
+        <w:rPr>
+          <w:lang w:val="de-DE"/>
+        </w:rPr>
+        <w:t xml:space="preserve">(ein technisches Paper, </w:t>
+      </w:r>
+      <w:proofErr w:type="spellStart"/>
+      <w:r>
+        <w:rPr>
+          <w:lang w:val="de-DE"/>
+        </w:rPr>
+        <w:t>yay</w:t>
+      </w:r>
+      <w:proofErr w:type="spellEnd"/>
+      <w:r>
+        <w:rPr>
+          <w:lang w:val="de-DE"/>
+        </w:rPr>
+        <w:t>!)</w:t>
+      </w:r>
+    </w:p>
+    <w:p>
+      <w:pPr>
+        <w:pStyle w:val="Kommentartext"/>
+        <w:rPr>
+          <w:lang w:val="de-DE"/>
+        </w:rPr>
+      </w:pPr>
+      <w:r>
+        <w:rPr>
+          <w:lang w:val="de-DE"/>
+        </w:rPr>
+        <w:t>(Die App ist pure Magie!)</w:t>
+      </w:r>
+    </w:p>
+  </w:comment>
+  <w:comment w:id="29" w:author="Christina Golla" w:date="2018-05-15T10:16:00Z" w:initials="CG">
+    <w:p>
+      <w:pPr>
+        <w:pStyle w:val="Kommentartext"/>
+        <w:rPr>
+          <w:lang w:val="de-DE"/>
+        </w:rPr>
+      </w:pPr>
+      <w:r>
+        <w:rPr>
+          <w:rStyle w:val="Kommentarzeichen"/>
+        </w:rPr>
+        <w:annotationRef/>
+      </w:r>
       <w:r>
         <w:rPr>
           <w:lang w:val="de-DE"/>
@@ -8730,13 +9704,7 @@
         <w:rPr>
           <w:lang w:val="de-DE"/>
         </w:rPr>
-        <w:t>egnungen. In: Lauffer/</w:t>
-      </w:r>
-      <w:r>
-        <w:rPr>
-          <w:lang w:val="de-DE"/>
-        </w:rPr>
-        <w:t>Röllecke (Hrsg.): Kinder im Blick. Medienkompetenz statt Medienabstinenz. S.30</w:t>
+        <w:t>egnungen. In: Lauffer/Röllecke (Hrsg.): Kinder im Blick. Medienkompetenz statt Medienabstinenz. S.30</w:t>
       </w:r>
     </w:p>
     <w:p>
@@ -8762,7 +9730,7 @@
       </w:pPr>
     </w:p>
   </w:comment>
-  <w:comment w:id="24" w:author="Janna Ti" w:date="2018-06-11T12:18:00Z" w:initials="JT">
+  <w:comment w:id="31" w:author="Janna Ti" w:date="2018-06-11T12:18:00Z" w:initials="JT">
     <w:p>
       <w:pPr>
         <w:pStyle w:val="Kommentartext"/>
@@ -8784,7 +9752,7 @@
       </w:r>
     </w:p>
   </w:comment>
-  <w:comment w:id="28" w:author="Janna Ti" w:date="2018-06-05T15:38:00Z" w:initials="JT">
+  <w:comment w:id="35" w:author="Janna Ti" w:date="2018-06-05T15:38:00Z" w:initials="JT">
     <w:p>
       <w:pPr>
         <w:pStyle w:val="Kommentartext"/>
@@ -8820,7 +9788,7 @@
       </w:pPr>
     </w:p>
   </w:comment>
-  <w:comment w:id="29" w:author="Janna Ti" w:date="2018-06-05T16:10:00Z" w:initials="JT">
+  <w:comment w:id="36" w:author="Janna Ti" w:date="2018-06-05T16:10:00Z" w:initials="JT">
     <w:p>
       <w:pPr>
         <w:pStyle w:val="Kommentartext"/>
@@ -8841,6 +9809,7 @@
 
 <file path=word/commentsExtended.xml><?xml version="1.0" encoding="utf-8"?>
 <w15:commentsEx xmlns:wpc="http://schemas.microsoft.com/office/word/2010/wordprocessingCanvas" xmlns:cx="http://schemas.microsoft.com/office/drawing/2014/chartex" xmlns:cx1="http://schemas.microsoft.com/office/drawing/2015/9/8/chartex" xmlns:cx2="http://schemas.microsoft.com/office/drawing/2015/10/21/chartex" xmlns:cx3="http://schemas.microsoft.com/office/drawing/2016/5/9/chartex" xmlns:cx4="http://schemas.microsoft.com/office/drawing/2016/5/10/chartex" xmlns:cx5="http://schemas.microsoft.com/office/drawing/2016/5/11/chartex" xmlns:cx6="http://schemas.microsoft.com/office/drawing/2016/5/12/chartex" xmlns:cx7="http://schemas.microsoft.com/office/drawing/2016/5/13/chartex" xmlns:cx8="http://schemas.microsoft.com/office/drawing/2016/5/14/chartex" xmlns:mc="http://schemas.openxmlformats.org/markup-compatibility/2006" xmlns:aink="http://schemas.microsoft.com/office/drawing/2016/ink" xmlns:am3d="http://schemas.microsoft.com/office/drawing/2017/model3d" xmlns:o="urn:schemas-microsoft-com:office:office" xmlns:r="http://schemas.openxmlformats.org/officeDocument/2006/relationships" xmlns:m="http://schemas.openxmlformats.org/officeDocument/2006/math" xmlns:v="urn:schemas-microsoft-com:vml" xmlns:wp14="http://schemas.microsoft.com/office/word/2010/wordprocessingDrawing" xmlns:wp="http://schemas.openxmlformats.org/drawingml/2006/wordprocessingDrawing" xmlns:w10="urn:schemas-microsoft-com:office:word" xmlns:w="http://schemas.openxmlformats.org/wordprocessingml/2006/main" xmlns:w14="http://schemas.microsoft.com/office/word/2010/wordml" xmlns:w15="http://schemas.microsoft.com/office/word/2012/wordml" xmlns:w16cid="http://schemas.microsoft.com/office/word/2016/wordml/cid" xmlns:w16se="http://schemas.microsoft.com/office/word/2015/wordml/symex" xmlns:wpg="http://schemas.microsoft.com/office/word/2010/wordprocessingGroup" xmlns:wpi="http://schemas.microsoft.com/office/word/2010/wordprocessingInk" xmlns:wne="http://schemas.microsoft.com/office/word/2006/wordml" xmlns:wps="http://schemas.microsoft.com/office/word/2010/wordprocessingShape" mc:Ignorable="w14 w15 w16se w16cid wp14">
+  <w15:commentEx w15:paraId="193A371E" w15:done="0"/>
   <w15:commentEx w15:paraId="15B41E28" w15:done="1"/>
   <w15:commentEx w15:paraId="20565990" w15:paraIdParent="15B41E28" w15:done="1"/>
   <w15:commentEx w15:paraId="2BB69E10" w15:paraIdParent="15B41E28" w15:done="1"/>
@@ -8848,6 +9817,11 @@
   <w15:commentEx w15:paraId="3959D19E" w15:done="0"/>
   <w15:commentEx w15:paraId="45CB6EFE" w15:done="0"/>
   <w15:commentEx w15:paraId="0557DBAC" w15:done="0"/>
+  <w15:commentEx w15:paraId="7B9E6B55" w15:done="0"/>
+  <w15:commentEx w15:paraId="0788A467" w15:done="0"/>
+  <w15:commentEx w15:paraId="488B43F8" w15:done="0"/>
+  <w15:commentEx w15:paraId="21BB4A4D" w15:done="0"/>
+  <w15:commentEx w15:paraId="28B02D41" w15:done="0"/>
   <w15:commentEx w15:paraId="384E7DDF" w15:done="0"/>
   <w15:commentEx w15:paraId="02BF6530" w15:done="0"/>
   <w15:commentEx w15:paraId="34139AF6" w15:done="1"/>
@@ -8857,6 +9831,7 @@
 
 <file path=word/commentsIds.xml><?xml version="1.0" encoding="utf-8"?>
 <w16cid:commentsIds xmlns:wpc="http://schemas.microsoft.com/office/word/2010/wordprocessingCanvas" xmlns:cx="http://schemas.microsoft.com/office/drawing/2014/chartex" xmlns:cx1="http://schemas.microsoft.com/office/drawing/2015/9/8/chartex" xmlns:cx2="http://schemas.microsoft.com/office/drawing/2015/10/21/chartex" xmlns:cx3="http://schemas.microsoft.com/office/drawing/2016/5/9/chartex" xmlns:cx4="http://schemas.microsoft.com/office/drawing/2016/5/10/chartex" xmlns:cx5="http://schemas.microsoft.com/office/drawing/2016/5/11/chartex" xmlns:cx6="http://schemas.microsoft.com/office/drawing/2016/5/12/chartex" xmlns:cx7="http://schemas.microsoft.com/office/drawing/2016/5/13/chartex" xmlns:cx8="http://schemas.microsoft.com/office/drawing/2016/5/14/chartex" xmlns:mc="http://schemas.openxmlformats.org/markup-compatibility/2006" xmlns:aink="http://schemas.microsoft.com/office/drawing/2016/ink" xmlns:am3d="http://schemas.microsoft.com/office/drawing/2017/model3d" xmlns:o="urn:schemas-microsoft-com:office:office" xmlns:r="http://schemas.openxmlformats.org/officeDocument/2006/relationships" xmlns:m="http://schemas.openxmlformats.org/officeDocument/2006/math" xmlns:v="urn:schemas-microsoft-com:vml" xmlns:wp14="http://schemas.microsoft.com/office/word/2010/wordprocessingDrawing" xmlns:wp="http://schemas.openxmlformats.org/drawingml/2006/wordprocessingDrawing" xmlns:w10="urn:schemas-microsoft-com:office:word" xmlns:w="http://schemas.openxmlformats.org/wordprocessingml/2006/main" xmlns:w14="http://schemas.microsoft.com/office/word/2010/wordml" xmlns:w15="http://schemas.microsoft.com/office/word/2012/wordml" xmlns:w16cid="http://schemas.microsoft.com/office/word/2016/wordml/cid" xmlns:w16se="http://schemas.microsoft.com/office/word/2015/wordml/symex" xmlns:wpg="http://schemas.microsoft.com/office/word/2010/wordprocessingGroup" xmlns:wpi="http://schemas.microsoft.com/office/word/2010/wordprocessingInk" xmlns:wne="http://schemas.microsoft.com/office/word/2006/wordml" xmlns:wps="http://schemas.microsoft.com/office/word/2010/wordprocessingShape" mc:Ignorable="w14 w15 w16se w16cid wp14">
+  <w16cid:commentId w16cid:paraId="193A371E" w16cid:durableId="1EB79C9B"/>
   <w16cid:commentId w16cid:paraId="15B41E28" w16cid:durableId="1EA52954"/>
   <w16cid:commentId w16cid:paraId="20565990" w16cid:durableId="1EB11B27"/>
   <w16cid:commentId w16cid:paraId="2BB69E10" w16cid:durableId="1EB11B45"/>
@@ -8864,6 +9839,11 @@
   <w16cid:commentId w16cid:paraId="3959D19E" w16cid:durableId="1E9D7CC1"/>
   <w16cid:commentId w16cid:paraId="45CB6EFE" w16cid:durableId="1E9D8049"/>
   <w16cid:commentId w16cid:paraId="0557DBAC" w16cid:durableId="1E9D8B4A"/>
+  <w16cid:commentId w16cid:paraId="7B9E6B55" w16cid:durableId="1EB7FD7B"/>
+  <w16cid:commentId w16cid:paraId="0788A467" w16cid:durableId="1EB7FE69"/>
+  <w16cid:commentId w16cid:paraId="488B43F8" w16cid:durableId="1EB7FCB2"/>
+  <w16cid:commentId w16cid:paraId="21BB4A4D" w16cid:durableId="1EB80464"/>
+  <w16cid:commentId w16cid:paraId="28B02D41" w16cid:durableId="1EB7FB56"/>
   <w16cid:commentId w16cid:paraId="384E7DDF" w16cid:durableId="1EA53215"/>
   <w16cid:commentId w16cid:paraId="02BF6530" w16cid:durableId="1EC8E72B"/>
   <w16cid:commentId w16cid:paraId="34139AF6" w16cid:durableId="1EC12CFF"/>
@@ -9257,6 +10237,155 @@
     </w:lvl>
   </w:abstractNum>
   <w:abstractNum w:abstractNumId="2" w15:restartNumberingAfterBreak="0">
+    <w:nsid w:val="1E002253"/>
+    <w:multiLevelType w:val="multilevel"/>
+    <w:tmpl w:val="EF8430F0"/>
+    <w:lvl w:ilvl="0">
+      <w:start w:val="1"/>
+      <w:numFmt w:val="bullet"/>
+      <w:lvlText w:val=""/>
+      <w:lvlJc w:val="left"/>
+      <w:pPr>
+        <w:tabs>
+          <w:tab w:val="num" w:pos="720"/>
+        </w:tabs>
+        <w:ind w:left="720" w:hanging="360"/>
+      </w:pPr>
+      <w:rPr>
+        <w:rFonts w:ascii="Symbol" w:hAnsi="Symbol" w:hint="default"/>
+        <w:sz w:val="20"/>
+      </w:rPr>
+    </w:lvl>
+    <w:lvl w:ilvl="1" w:tentative="1">
+      <w:start w:val="1"/>
+      <w:numFmt w:val="bullet"/>
+      <w:lvlText w:val="o"/>
+      <w:lvlJc w:val="left"/>
+      <w:pPr>
+        <w:tabs>
+          <w:tab w:val="num" w:pos="1440"/>
+        </w:tabs>
+        <w:ind w:left="1440" w:hanging="360"/>
+      </w:pPr>
+      <w:rPr>
+        <w:rFonts w:ascii="Courier New" w:hAnsi="Courier New" w:hint="default"/>
+        <w:sz w:val="20"/>
+      </w:rPr>
+    </w:lvl>
+    <w:lvl w:ilvl="2" w:tentative="1">
+      <w:start w:val="1"/>
+      <w:numFmt w:val="bullet"/>
+      <w:lvlText w:val=""/>
+      <w:lvlJc w:val="left"/>
+      <w:pPr>
+        <w:tabs>
+          <w:tab w:val="num" w:pos="2160"/>
+        </w:tabs>
+        <w:ind w:left="2160" w:hanging="360"/>
+      </w:pPr>
+      <w:rPr>
+        <w:rFonts w:ascii="Wingdings" w:hAnsi="Wingdings" w:hint="default"/>
+        <w:sz w:val="20"/>
+      </w:rPr>
+    </w:lvl>
+    <w:lvl w:ilvl="3" w:tentative="1">
+      <w:start w:val="1"/>
+      <w:numFmt w:val="bullet"/>
+      <w:lvlText w:val=""/>
+      <w:lvlJc w:val="left"/>
+      <w:pPr>
+        <w:tabs>
+          <w:tab w:val="num" w:pos="2880"/>
+        </w:tabs>
+        <w:ind w:left="2880" w:hanging="360"/>
+      </w:pPr>
+      <w:rPr>
+        <w:rFonts w:ascii="Wingdings" w:hAnsi="Wingdings" w:hint="default"/>
+        <w:sz w:val="20"/>
+      </w:rPr>
+    </w:lvl>
+    <w:lvl w:ilvl="4" w:tentative="1">
+      <w:start w:val="1"/>
+      <w:numFmt w:val="bullet"/>
+      <w:lvlText w:val=""/>
+      <w:lvlJc w:val="left"/>
+      <w:pPr>
+        <w:tabs>
+          <w:tab w:val="num" w:pos="3600"/>
+        </w:tabs>
+        <w:ind w:left="3600" w:hanging="360"/>
+      </w:pPr>
+      <w:rPr>
+        <w:rFonts w:ascii="Wingdings" w:hAnsi="Wingdings" w:hint="default"/>
+        <w:sz w:val="20"/>
+      </w:rPr>
+    </w:lvl>
+    <w:lvl w:ilvl="5" w:tentative="1">
+      <w:start w:val="1"/>
+      <w:numFmt w:val="bullet"/>
+      <w:lvlText w:val=""/>
+      <w:lvlJc w:val="left"/>
+      <w:pPr>
+        <w:tabs>
+          <w:tab w:val="num" w:pos="4320"/>
+        </w:tabs>
+        <w:ind w:left="4320" w:hanging="360"/>
+      </w:pPr>
+      <w:rPr>
+        <w:rFonts w:ascii="Wingdings" w:hAnsi="Wingdings" w:hint="default"/>
+        <w:sz w:val="20"/>
+      </w:rPr>
+    </w:lvl>
+    <w:lvl w:ilvl="6" w:tentative="1">
+      <w:start w:val="1"/>
+      <w:numFmt w:val="bullet"/>
+      <w:lvlText w:val=""/>
+      <w:lvlJc w:val="left"/>
+      <w:pPr>
+        <w:tabs>
+          <w:tab w:val="num" w:pos="5040"/>
+        </w:tabs>
+        <w:ind w:left="5040" w:hanging="360"/>
+      </w:pPr>
+      <w:rPr>
+        <w:rFonts w:ascii="Wingdings" w:hAnsi="Wingdings" w:hint="default"/>
+        <w:sz w:val="20"/>
+      </w:rPr>
+    </w:lvl>
+    <w:lvl w:ilvl="7" w:tentative="1">
+      <w:start w:val="1"/>
+      <w:numFmt w:val="bullet"/>
+      <w:lvlText w:val=""/>
+      <w:lvlJc w:val="left"/>
+      <w:pPr>
+        <w:tabs>
+          <w:tab w:val="num" w:pos="5760"/>
+        </w:tabs>
+        <w:ind w:left="5760" w:hanging="360"/>
+      </w:pPr>
+      <w:rPr>
+        <w:rFonts w:ascii="Wingdings" w:hAnsi="Wingdings" w:hint="default"/>
+        <w:sz w:val="20"/>
+      </w:rPr>
+    </w:lvl>
+    <w:lvl w:ilvl="8" w:tentative="1">
+      <w:start w:val="1"/>
+      <w:numFmt w:val="bullet"/>
+      <w:lvlText w:val=""/>
+      <w:lvlJc w:val="left"/>
+      <w:pPr>
+        <w:tabs>
+          <w:tab w:val="num" w:pos="6480"/>
+        </w:tabs>
+        <w:ind w:left="6480" w:hanging="360"/>
+      </w:pPr>
+      <w:rPr>
+        <w:rFonts w:ascii="Wingdings" w:hAnsi="Wingdings" w:hint="default"/>
+        <w:sz w:val="20"/>
+      </w:rPr>
+    </w:lvl>
+  </w:abstractNum>
+  <w:abstractNum w:abstractNumId="3" w15:restartNumberingAfterBreak="0">
     <w:nsid w:val="290D7F13"/>
     <w:multiLevelType w:val="hybridMultilevel"/>
     <w:tmpl w:val="455059E8"/>
@@ -9368,7 +10497,7 @@
       </w:rPr>
     </w:lvl>
   </w:abstractNum>
-  <w:abstractNum w:abstractNumId="3" w15:restartNumberingAfterBreak="0">
+  <w:abstractNum w:abstractNumId="4" w15:restartNumberingAfterBreak="0">
     <w:nsid w:val="2AA11B1A"/>
     <w:multiLevelType w:val="hybridMultilevel"/>
     <w:tmpl w:val="CE08C31C"/>
@@ -9481,7 +10610,7 @@
       </w:rPr>
     </w:lvl>
   </w:abstractNum>
-  <w:abstractNum w:abstractNumId="4" w15:restartNumberingAfterBreak="0">
+  <w:abstractNum w:abstractNumId="5" w15:restartNumberingAfterBreak="0">
     <w:nsid w:val="49797573"/>
     <w:multiLevelType w:val="multilevel"/>
     <w:tmpl w:val="0407001F"/>
@@ -9567,7 +10696,7 @@
       </w:pPr>
     </w:lvl>
   </w:abstractNum>
-  <w:abstractNum w:abstractNumId="5" w15:restartNumberingAfterBreak="0">
+  <w:abstractNum w:abstractNumId="6" w15:restartNumberingAfterBreak="0">
     <w:nsid w:val="5B06437B"/>
     <w:multiLevelType w:val="multilevel"/>
     <w:tmpl w:val="0407001F"/>
@@ -9653,7 +10782,119 @@
       </w:pPr>
     </w:lvl>
   </w:abstractNum>
-  <w:abstractNum w:abstractNumId="6" w15:restartNumberingAfterBreak="0">
+  <w:abstractNum w:abstractNumId="7" w15:restartNumberingAfterBreak="0">
+    <w:nsid w:val="5CC12245"/>
+    <w:multiLevelType w:val="hybridMultilevel"/>
+    <w:tmpl w:val="E5163ED4"/>
+    <w:lvl w:ilvl="0" w:tplc="4E92C242">
+      <w:numFmt w:val="bullet"/>
+      <w:lvlText w:val="-"/>
+      <w:lvlJc w:val="left"/>
+      <w:pPr>
+        <w:ind w:left="720" w:hanging="360"/>
+      </w:pPr>
+      <w:rPr>
+        <w:rFonts w:ascii="Calibri" w:eastAsiaTheme="minorHAnsi" w:hAnsi="Calibri" w:cstheme="minorBidi" w:hint="default"/>
+      </w:rPr>
+    </w:lvl>
+    <w:lvl w:ilvl="1" w:tplc="08090003">
+      <w:start w:val="1"/>
+      <w:numFmt w:val="bullet"/>
+      <w:lvlText w:val="o"/>
+      <w:lvlJc w:val="left"/>
+      <w:pPr>
+        <w:ind w:left="1440" w:hanging="360"/>
+      </w:pPr>
+      <w:rPr>
+        <w:rFonts w:ascii="Courier New" w:hAnsi="Courier New" w:cs="Courier New" w:hint="default"/>
+      </w:rPr>
+    </w:lvl>
+    <w:lvl w:ilvl="2" w:tplc="08090005" w:tentative="1">
+      <w:start w:val="1"/>
+      <w:numFmt w:val="bullet"/>
+      <w:lvlText w:val=""/>
+      <w:lvlJc w:val="left"/>
+      <w:pPr>
+        <w:ind w:left="2160" w:hanging="360"/>
+      </w:pPr>
+      <w:rPr>
+        <w:rFonts w:ascii="Wingdings" w:hAnsi="Wingdings" w:hint="default"/>
+      </w:rPr>
+    </w:lvl>
+    <w:lvl w:ilvl="3" w:tplc="08090001" w:tentative="1">
+      <w:start w:val="1"/>
+      <w:numFmt w:val="bullet"/>
+      <w:lvlText w:val=""/>
+      <w:lvlJc w:val="left"/>
+      <w:pPr>
+        <w:ind w:left="2880" w:hanging="360"/>
+      </w:pPr>
+      <w:rPr>
+        <w:rFonts w:ascii="Symbol" w:hAnsi="Symbol" w:hint="default"/>
+      </w:rPr>
+    </w:lvl>
+    <w:lvl w:ilvl="4" w:tplc="08090003" w:tentative="1">
+      <w:start w:val="1"/>
+      <w:numFmt w:val="bullet"/>
+      <w:lvlText w:val="o"/>
+      <w:lvlJc w:val="left"/>
+      <w:pPr>
+        <w:ind w:left="3600" w:hanging="360"/>
+      </w:pPr>
+      <w:rPr>
+        <w:rFonts w:ascii="Courier New" w:hAnsi="Courier New" w:cs="Courier New" w:hint="default"/>
+      </w:rPr>
+    </w:lvl>
+    <w:lvl w:ilvl="5" w:tplc="08090005" w:tentative="1">
+      <w:start w:val="1"/>
+      <w:numFmt w:val="bullet"/>
+      <w:lvlText w:val=""/>
+      <w:lvlJc w:val="left"/>
+      <w:pPr>
+        <w:ind w:left="4320" w:hanging="360"/>
+      </w:pPr>
+      <w:rPr>
+        <w:rFonts w:ascii="Wingdings" w:hAnsi="Wingdings" w:hint="default"/>
+      </w:rPr>
+    </w:lvl>
+    <w:lvl w:ilvl="6" w:tplc="08090001" w:tentative="1">
+      <w:start w:val="1"/>
+      <w:numFmt w:val="bullet"/>
+      <w:lvlText w:val=""/>
+      <w:lvlJc w:val="left"/>
+      <w:pPr>
+        <w:ind w:left="5040" w:hanging="360"/>
+      </w:pPr>
+      <w:rPr>
+        <w:rFonts w:ascii="Symbol" w:hAnsi="Symbol" w:hint="default"/>
+      </w:rPr>
+    </w:lvl>
+    <w:lvl w:ilvl="7" w:tplc="08090003" w:tentative="1">
+      <w:start w:val="1"/>
+      <w:numFmt w:val="bullet"/>
+      <w:lvlText w:val="o"/>
+      <w:lvlJc w:val="left"/>
+      <w:pPr>
+        <w:ind w:left="5760" w:hanging="360"/>
+      </w:pPr>
+      <w:rPr>
+        <w:rFonts w:ascii="Courier New" w:hAnsi="Courier New" w:cs="Courier New" w:hint="default"/>
+      </w:rPr>
+    </w:lvl>
+    <w:lvl w:ilvl="8" w:tplc="08090005" w:tentative="1">
+      <w:start w:val="1"/>
+      <w:numFmt w:val="bullet"/>
+      <w:lvlText w:val=""/>
+      <w:lvlJc w:val="left"/>
+      <w:pPr>
+        <w:ind w:left="6480" w:hanging="360"/>
+      </w:pPr>
+      <w:rPr>
+        <w:rFonts w:ascii="Wingdings" w:hAnsi="Wingdings" w:hint="default"/>
+      </w:rPr>
+    </w:lvl>
+  </w:abstractNum>
+  <w:abstractNum w:abstractNumId="8" w15:restartNumberingAfterBreak="0">
     <w:nsid w:val="6107052C"/>
     <w:multiLevelType w:val="multilevel"/>
     <w:tmpl w:val="0407001F"/>
@@ -9739,7 +10980,7 @@
       </w:pPr>
     </w:lvl>
   </w:abstractNum>
-  <w:abstractNum w:abstractNumId="7" w15:restartNumberingAfterBreak="0">
+  <w:abstractNum w:abstractNumId="9" w15:restartNumberingAfterBreak="0">
     <w:nsid w:val="671730B7"/>
     <w:multiLevelType w:val="hybridMultilevel"/>
     <w:tmpl w:val="9B10300C"/>
@@ -9852,7 +11093,7 @@
       </w:rPr>
     </w:lvl>
   </w:abstractNum>
-  <w:abstractNum w:abstractNumId="8" w15:restartNumberingAfterBreak="0">
+  <w:abstractNum w:abstractNumId="10" w15:restartNumberingAfterBreak="0">
     <w:nsid w:val="6E0163E4"/>
     <w:multiLevelType w:val="hybridMultilevel"/>
     <w:tmpl w:val="F5C88E06"/>
@@ -9964,7 +11205,7 @@
       </w:rPr>
     </w:lvl>
   </w:abstractNum>
-  <w:abstractNum w:abstractNumId="9" w15:restartNumberingAfterBreak="0">
+  <w:abstractNum w:abstractNumId="11" w15:restartNumberingAfterBreak="0">
     <w:nsid w:val="7C9A7F40"/>
     <w:multiLevelType w:val="hybridMultilevel"/>
     <w:tmpl w:val="FFDE8FBA"/>
@@ -10077,7 +11318,7 @@
     </w:lvl>
   </w:abstractNum>
   <w:num w:numId="1">
-    <w:abstractNumId w:val="4"/>
+    <w:abstractNumId w:val="5"/>
     <w:lvlOverride w:ilvl="0">
       <w:startOverride w:val="1"/>
     </w:lvlOverride>
@@ -10107,31 +11348,37 @@
     </w:lvlOverride>
   </w:num>
   <w:num w:numId="2">
+    <w:abstractNumId w:val="8"/>
+  </w:num>
+  <w:num w:numId="3">
+    <w:abstractNumId w:val="4"/>
+  </w:num>
+  <w:num w:numId="4">
     <w:abstractNumId w:val="6"/>
   </w:num>
-  <w:num w:numId="3">
-    <w:abstractNumId w:val="3"/>
-  </w:num>
-  <w:num w:numId="4">
-    <w:abstractNumId w:val="5"/>
-  </w:num>
   <w:num w:numId="5">
-    <w:abstractNumId w:val="7"/>
+    <w:abstractNumId w:val="9"/>
   </w:num>
   <w:num w:numId="6">
     <w:abstractNumId w:val="1"/>
   </w:num>
   <w:num w:numId="7">
-    <w:abstractNumId w:val="2"/>
+    <w:abstractNumId w:val="3"/>
   </w:num>
   <w:num w:numId="8">
     <w:abstractNumId w:val="0"/>
   </w:num>
   <w:num w:numId="9">
-    <w:abstractNumId w:val="8"/>
+    <w:abstractNumId w:val="10"/>
   </w:num>
   <w:num w:numId="10">
-    <w:abstractNumId w:val="9"/>
+    <w:abstractNumId w:val="11"/>
+  </w:num>
+  <w:num w:numId="11">
+    <w:abstractNumId w:val="2"/>
+  </w:num>
+  <w:num w:numId="12">
+    <w:abstractNumId w:val="7"/>
   </w:num>
 </w:numbering>
 </file>
@@ -13309,21 +14556,21 @@
     <w:charset w:val="00"/>
     <w:family w:val="swiss"/>
     <w:pitch w:val="variable"/>
-    <w:sig w:usb0="E0002AFF" w:usb1="C000247B" w:usb2="00000009" w:usb3="00000000" w:csb0="000001FF" w:csb1="00000000"/>
+    <w:sig w:usb0="E00002FF" w:usb1="4000ACFF" w:usb2="00000001" w:usb3="00000000" w:csb0="0000019F" w:csb1="00000000"/>
   </w:font>
   <w:font w:name="Courier New">
     <w:panose1 w:val="02070309020205020404"/>
     <w:charset w:val="00"/>
     <w:family w:val="modern"/>
     <w:pitch w:val="fixed"/>
-    <w:sig w:usb0="E0002EFF" w:usb1="C0007843" w:usb2="00000009" w:usb3="00000000" w:csb0="000001FF" w:csb1="00000000"/>
+    <w:sig w:usb0="E0002AFF" w:usb1="C0007843" w:usb2="00000009" w:usb3="00000000" w:csb0="000001FF" w:csb1="00000000"/>
   </w:font>
   <w:font w:name="Times New Roman">
     <w:panose1 w:val="02020603050405020304"/>
     <w:charset w:val="00"/>
     <w:family w:val="roman"/>
     <w:pitch w:val="variable"/>
-    <w:sig w:usb0="E0002EFF" w:usb1="C000785B" w:usb2="00000009" w:usb3="00000000" w:csb0="000001FF" w:csb1="00000000"/>
+    <w:sig w:usb0="E0002EFF" w:usb1="C0007843" w:usb2="00000009" w:usb3="00000000" w:csb0="000001FF" w:csb1="00000000"/>
   </w:font>
   <w:font w:name="Wingdings">
     <w:panose1 w:val="05000000000000000000"/>
@@ -13344,11 +14591,10 @@
     <w:charset w:val="00"/>
     <w:family w:val="swiss"/>
     <w:pitch w:val="variable"/>
-    <w:sig w:usb0="E0002AFF" w:usb1="C000247B" w:usb2="00000009" w:usb3="00000000" w:csb0="000001FF" w:csb1="00000000"/>
+    <w:sig w:usb0="A00002EF" w:usb1="4000207B" w:usb2="00000000" w:usb3="00000000" w:csb0="0000019F" w:csb1="00000000"/>
   </w:font>
   <w:font w:name="Yu Gothic Light">
     <w:altName w:val="游ゴシック Light"/>
-    <w:panose1 w:val="020B0300000000000000"/>
     <w:charset w:val="80"/>
     <w:family w:val="swiss"/>
     <w:pitch w:val="variable"/>
@@ -13358,9 +14604,8 @@
     <w:panose1 w:val="020B0503030403020204"/>
     <w:charset w:val="00"/>
     <w:family w:val="swiss"/>
-    <w:notTrueType/>
     <w:pitch w:val="variable"/>
-    <w:sig w:usb0="20000007" w:usb1="00000001" w:usb2="00000000" w:usb3="00000000" w:csb0="00000193" w:csb1="00000000"/>
+    <w:sig w:usb0="600002F7" w:usb1="02000001" w:usb2="00000000" w:usb3="00000000" w:csb0="0000019F" w:csb1="00000000"/>
   </w:font>
   <w:font w:name="Yu Mincho">
     <w:altName w:val="游明朝"/>
@@ -13380,9 +14625,15 @@
     <w:panose1 w:val="020B0603030403020204"/>
     <w:charset w:val="00"/>
     <w:family w:val="swiss"/>
-    <w:notTrueType/>
     <w:pitch w:val="variable"/>
-    <w:sig w:usb0="20000007" w:usb1="00000001" w:usb2="00000000" w:usb3="00000000" w:csb0="00000193" w:csb1="00000000"/>
+    <w:sig w:usb0="600002F7" w:usb1="02000001" w:usb2="00000000" w:usb3="00000000" w:csb0="0000019F" w:csb1="00000000"/>
+  </w:font>
+  <w:font w:name="Cambria">
+    <w:panose1 w:val="02040503050406030204"/>
+    <w:charset w:val="00"/>
+    <w:family w:val="roman"/>
+    <w:pitch w:val="variable"/>
+    <w:sig w:usb0="E00002FF" w:usb1="400004FF" w:usb2="00000000" w:usb3="00000000" w:csb0="0000019F" w:csb1="00000000"/>
   </w:font>
   <w:font w:name="Segoe UI Emoji">
     <w:panose1 w:val="020B0502040204020203"/>
@@ -13396,7 +14647,7 @@
     <w:charset w:val="00"/>
     <w:family w:val="script"/>
     <w:pitch w:val="variable"/>
-    <w:sig w:usb0="00000287" w:usb1="00000013" w:usb2="00000000" w:usb3="00000000" w:csb0="0000009F" w:csb1="00000000"/>
+    <w:sig w:usb0="00000287" w:usb1="40000013" w:usb2="00000000" w:usb3="00000000" w:csb0="0000009F" w:csb1="00000000"/>
   </w:font>
 </w:fonts>
 </file>
@@ -13420,6 +14671,7 @@
     <w:rsid w:val="00077E71"/>
     <w:rsid w:val="000B33D0"/>
     <w:rsid w:val="002D0845"/>
+    <w:rsid w:val="003B4B7B"/>
     <w:rsid w:val="0055646A"/>
     <w:rsid w:val="005E62FC"/>
     <w:rsid w:val="007D5A1C"/>
@@ -13447,8 +14699,8 @@
   </m:mathPr>
   <w:themeFontLang w:val="en-GB" w:eastAsia="ja-JP"/>
   <w:clrSchemeMapping w:bg1="light1" w:t1="dark1" w:bg2="light2" w:t2="dark2" w:accent1="accent1" w:accent2="accent2" w:accent3="accent3" w:accent4="accent4" w:accent5="accent5" w:accent6="accent6" w:hyperlink="hyperlink" w:followedHyperlink="followedHyperlink"/>
-  <w:decimalSymbol w:val="."/>
-  <w:listSeparator w:val=","/>
+  <w:decimalSymbol w:val=","/>
+  <w:listSeparator w:val=";"/>
   <w15:chartTrackingRefBased/>
 </w:settings>
 </file>
@@ -14664,7 +15916,7 @@
 </file>
 
 <file path=customXml/itemProps1.xml><?xml version="1.0" encoding="utf-8"?>
-<ds:datastoreItem xmlns:ds="http://schemas.openxmlformats.org/officeDocument/2006/customXml" ds:itemID="{3AB18A6E-885F-4425-94AD-8305111AE6E0}">
+<ds:datastoreItem xmlns:ds="http://schemas.openxmlformats.org/officeDocument/2006/customXml" ds:itemID="{08B29EF0-322A-4668-8D1F-F5EEA9A05201}">
   <ds:schemaRefs>
     <ds:schemaRef ds:uri="http://schemas.openxmlformats.org/officeDocument/2006/bibliography"/>
   </ds:schemaRefs>

</xml_diff>